<commit_message>
Added a few paragraphs
</commit_message>
<xml_diff>
--- a/Thesis/ThesisDraft2Column_t.docx
+++ b/Thesis/ThesisDraft2Column_t.docx
@@ -371,8 +371,6 @@
         </w:rPr>
         <w:t>, file-system</w:t>
       </w:r>
-      <w:bookmarkStart w:id="0" w:name="_GoBack"/>
-      <w:bookmarkEnd w:id="0"/>
     </w:p>
     <w:p>
       <w:pPr>
@@ -1128,6 +1126,25 @@
       <w:pPr>
         <w:ind w:right="495"/>
       </w:pPr>
+      <w:r>
+        <w:t xml:space="preserve">The constructive research methodology allows for qualitative and quantitative approaches to be mixed or used as needed according to </w:t>
+      </w:r>
+      <w:r>
+        <w:t>the kind of</w:t>
+      </w:r>
+      <w:r>
+        <w:t xml:space="preserve"> needed to be gathered during the development process of the solution. </w:t>
+      </w:r>
+    </w:p>
+    <w:p>
+      <w:pPr>
+        <w:ind w:right="495"/>
+      </w:pPr>
+    </w:p>
+    <w:p>
+      <w:pPr>
+        <w:ind w:right="495"/>
+      </w:pPr>
     </w:p>
     <w:p>
       <w:pPr>
@@ -1141,8 +1158,474 @@
     </w:p>
     <w:p>
       <w:pPr>
-        <w:ind w:right="495"/>
-      </w:pPr>
+        <w:widowControl w:val="0"/>
+        <w:autoSpaceDE w:val="0"/>
+        <w:autoSpaceDN w:val="0"/>
+        <w:adjustRightInd w:val="0"/>
+        <w:spacing w:after="240"/>
+        <w:rPr>
+          <w:rFonts w:ascii="Times" w:hAnsi="Times" w:cs="Times"/>
+        </w:rPr>
+      </w:pPr>
+      <w:r>
+        <w:rPr>
+          <w:rFonts w:ascii="Times" w:hAnsi="Times" w:cs="Times"/>
+          <w:color w:val="FF0000"/>
+          <w:sz w:val="26"/>
+          <w:szCs w:val="26"/>
+        </w:rPr>
+        <w:t>“</w:t>
+      </w:r>
+      <w:r>
+        <w:rPr>
+          <w:rFonts w:ascii="Times" w:hAnsi="Times" w:cs="Times"/>
+          <w:sz w:val="26"/>
+          <w:szCs w:val="26"/>
+        </w:rPr>
+        <w:t xml:space="preserve">According to </w:t>
+      </w:r>
+      <w:proofErr w:type="spellStart"/>
+      <w:r>
+        <w:rPr>
+          <w:rFonts w:ascii="Times" w:hAnsi="Times" w:cs="Times"/>
+          <w:sz w:val="26"/>
+          <w:szCs w:val="26"/>
+        </w:rPr>
+        <w:t>Kasanen</w:t>
+      </w:r>
+      <w:proofErr w:type="spellEnd"/>
+      <w:r>
+        <w:rPr>
+          <w:rFonts w:ascii="Times" w:hAnsi="Times" w:cs="Times"/>
+          <w:sz w:val="26"/>
+          <w:szCs w:val="26"/>
+        </w:rPr>
+        <w:t xml:space="preserve"> et al. (1993), </w:t>
+      </w:r>
+      <w:proofErr w:type="spellStart"/>
+      <w:r>
+        <w:rPr>
+          <w:rFonts w:ascii="Times" w:hAnsi="Times" w:cs="Times"/>
+          <w:sz w:val="26"/>
+          <w:szCs w:val="26"/>
+        </w:rPr>
+        <w:t>Lukka</w:t>
+      </w:r>
+      <w:proofErr w:type="spellEnd"/>
+      <w:r>
+        <w:rPr>
+          <w:rFonts w:ascii="Times" w:hAnsi="Times" w:cs="Times"/>
+          <w:sz w:val="26"/>
+          <w:szCs w:val="26"/>
+        </w:rPr>
+        <w:t xml:space="preserve"> (2000), </w:t>
+      </w:r>
+      <w:proofErr w:type="spellStart"/>
+      <w:r>
+        <w:rPr>
+          <w:rFonts w:ascii="Times" w:hAnsi="Times" w:cs="Times"/>
+          <w:sz w:val="26"/>
+          <w:szCs w:val="26"/>
+        </w:rPr>
+        <w:t>Labro</w:t>
+      </w:r>
+      <w:proofErr w:type="spellEnd"/>
+      <w:r>
+        <w:rPr>
+          <w:rFonts w:ascii="Times" w:hAnsi="Times" w:cs="Times"/>
+          <w:sz w:val="26"/>
+          <w:szCs w:val="26"/>
+        </w:rPr>
+        <w:t xml:space="preserve"> and </w:t>
+      </w:r>
+      <w:proofErr w:type="spellStart"/>
+      <w:r>
+        <w:rPr>
+          <w:rFonts w:ascii="Times" w:hAnsi="Times" w:cs="Times"/>
+          <w:sz w:val="26"/>
+          <w:szCs w:val="26"/>
+        </w:rPr>
+        <w:t>Tuomela</w:t>
+      </w:r>
+      <w:proofErr w:type="spellEnd"/>
+      <w:r>
+        <w:rPr>
+          <w:rFonts w:ascii="Times" w:hAnsi="Times" w:cs="Times"/>
+          <w:sz w:val="26"/>
+          <w:szCs w:val="26"/>
+        </w:rPr>
+        <w:t xml:space="preserve"> (2003), there are seven crucial steps in the constructive research approach:</w:t>
+      </w:r>
+    </w:p>
+    <w:p>
+      <w:pPr>
+        <w:widowControl w:val="0"/>
+        <w:numPr>
+          <w:ilvl w:val="0"/>
+          <w:numId w:val="2"/>
+        </w:numPr>
+        <w:tabs>
+          <w:tab w:val="left" w:pos="220"/>
+          <w:tab w:val="left" w:pos="720"/>
+        </w:tabs>
+        <w:autoSpaceDE w:val="0"/>
+        <w:autoSpaceDN w:val="0"/>
+        <w:adjustRightInd w:val="0"/>
+        <w:spacing w:after="240"/>
+        <w:ind w:hanging="720"/>
+        <w:rPr>
+          <w:rFonts w:ascii="Times" w:hAnsi="Times" w:cs="Times"/>
+        </w:rPr>
+      </w:pPr>
+      <w:r>
+        <w:rPr>
+          <w:rFonts w:ascii="Times" w:hAnsi="Times" w:cs="Times"/>
+          <w:sz w:val="26"/>
+          <w:szCs w:val="26"/>
+        </w:rPr>
+        <w:t>(1</w:t>
+      </w:r>
+      <w:proofErr w:type="gramStart"/>
+      <w:r>
+        <w:rPr>
+          <w:rFonts w:ascii="Times" w:hAnsi="Times" w:cs="Times"/>
+          <w:sz w:val="26"/>
+          <w:szCs w:val="26"/>
+        </w:rPr>
+        <w:t>)  to</w:t>
+      </w:r>
+      <w:proofErr w:type="gramEnd"/>
+      <w:r>
+        <w:rPr>
+          <w:rFonts w:ascii="Times" w:hAnsi="Times" w:cs="Times"/>
+          <w:sz w:val="26"/>
+          <w:szCs w:val="26"/>
+        </w:rPr>
+        <w:t xml:space="preserve"> find a practically relevant problem, which also has research potential; </w:t>
+      </w:r>
+    </w:p>
+    <w:p>
+      <w:pPr>
+        <w:widowControl w:val="0"/>
+        <w:numPr>
+          <w:ilvl w:val="0"/>
+          <w:numId w:val="2"/>
+        </w:numPr>
+        <w:tabs>
+          <w:tab w:val="left" w:pos="220"/>
+          <w:tab w:val="left" w:pos="720"/>
+        </w:tabs>
+        <w:autoSpaceDE w:val="0"/>
+        <w:autoSpaceDN w:val="0"/>
+        <w:adjustRightInd w:val="0"/>
+        <w:spacing w:after="240"/>
+        <w:ind w:hanging="720"/>
+        <w:rPr>
+          <w:rFonts w:ascii="Times" w:hAnsi="Times" w:cs="Times"/>
+        </w:rPr>
+      </w:pPr>
+      <w:r>
+        <w:rPr>
+          <w:rFonts w:ascii="Times" w:hAnsi="Times" w:cs="Times"/>
+          <w:sz w:val="26"/>
+          <w:szCs w:val="26"/>
+        </w:rPr>
+        <w:t>(2</w:t>
+      </w:r>
+      <w:proofErr w:type="gramStart"/>
+      <w:r>
+        <w:rPr>
+          <w:rFonts w:ascii="Times" w:hAnsi="Times" w:cs="Times"/>
+          <w:sz w:val="26"/>
+          <w:szCs w:val="26"/>
+        </w:rPr>
+        <w:t>)  to</w:t>
+      </w:r>
+      <w:proofErr w:type="gramEnd"/>
+      <w:r>
+        <w:rPr>
+          <w:rFonts w:ascii="Times" w:hAnsi="Times" w:cs="Times"/>
+          <w:sz w:val="26"/>
+          <w:szCs w:val="26"/>
+        </w:rPr>
+        <w:t xml:space="preserve"> examine the potential for long-term research co-operation with the target </w:t>
+      </w:r>
+      <w:proofErr w:type="spellStart"/>
+      <w:r>
+        <w:rPr>
+          <w:rFonts w:ascii="Times" w:hAnsi="Times" w:cs="Times"/>
+          <w:sz w:val="26"/>
+          <w:szCs w:val="26"/>
+        </w:rPr>
+        <w:t>organisation</w:t>
+      </w:r>
+      <w:proofErr w:type="spellEnd"/>
+      <w:r>
+        <w:rPr>
+          <w:rFonts w:ascii="Times" w:hAnsi="Times" w:cs="Times"/>
+          <w:sz w:val="26"/>
+          <w:szCs w:val="26"/>
+        </w:rPr>
+        <w:t xml:space="preserve">; </w:t>
+      </w:r>
+    </w:p>
+    <w:p>
+      <w:pPr>
+        <w:widowControl w:val="0"/>
+        <w:numPr>
+          <w:ilvl w:val="0"/>
+          <w:numId w:val="2"/>
+        </w:numPr>
+        <w:tabs>
+          <w:tab w:val="left" w:pos="220"/>
+          <w:tab w:val="left" w:pos="720"/>
+        </w:tabs>
+        <w:autoSpaceDE w:val="0"/>
+        <w:autoSpaceDN w:val="0"/>
+        <w:adjustRightInd w:val="0"/>
+        <w:spacing w:after="240"/>
+        <w:ind w:hanging="720"/>
+        <w:rPr>
+          <w:rFonts w:ascii="Times" w:hAnsi="Times" w:cs="Times"/>
+        </w:rPr>
+      </w:pPr>
+      <w:r>
+        <w:rPr>
+          <w:rFonts w:ascii="Times" w:hAnsi="Times" w:cs="Times"/>
+          <w:sz w:val="26"/>
+          <w:szCs w:val="26"/>
+        </w:rPr>
+        <w:t>(3</w:t>
+      </w:r>
+      <w:proofErr w:type="gramStart"/>
+      <w:r>
+        <w:rPr>
+          <w:rFonts w:ascii="Times" w:hAnsi="Times" w:cs="Times"/>
+          <w:sz w:val="26"/>
+          <w:szCs w:val="26"/>
+        </w:rPr>
+        <w:t>)  to</w:t>
+      </w:r>
+      <w:proofErr w:type="gramEnd"/>
+      <w:r>
+        <w:rPr>
+          <w:rFonts w:ascii="Times" w:hAnsi="Times" w:cs="Times"/>
+          <w:sz w:val="26"/>
+          <w:szCs w:val="26"/>
+        </w:rPr>
+        <w:t xml:space="preserve"> obtain a general and comprehensive understanding of the topic; </w:t>
+      </w:r>
+    </w:p>
+    <w:p>
+      <w:pPr>
+        <w:widowControl w:val="0"/>
+        <w:numPr>
+          <w:ilvl w:val="0"/>
+          <w:numId w:val="2"/>
+        </w:numPr>
+        <w:tabs>
+          <w:tab w:val="left" w:pos="220"/>
+          <w:tab w:val="left" w:pos="720"/>
+        </w:tabs>
+        <w:autoSpaceDE w:val="0"/>
+        <w:autoSpaceDN w:val="0"/>
+        <w:adjustRightInd w:val="0"/>
+        <w:spacing w:after="240"/>
+        <w:ind w:hanging="720"/>
+        <w:rPr>
+          <w:rFonts w:ascii="Times" w:hAnsi="Times" w:cs="Times"/>
+        </w:rPr>
+      </w:pPr>
+      <w:r>
+        <w:rPr>
+          <w:rFonts w:ascii="Times" w:hAnsi="Times" w:cs="Times"/>
+          <w:sz w:val="26"/>
+          <w:szCs w:val="26"/>
+        </w:rPr>
+        <w:t>(4</w:t>
+      </w:r>
+      <w:proofErr w:type="gramStart"/>
+      <w:r>
+        <w:rPr>
+          <w:rFonts w:ascii="Times" w:hAnsi="Times" w:cs="Times"/>
+          <w:sz w:val="26"/>
+          <w:szCs w:val="26"/>
+        </w:rPr>
+        <w:t>)  to</w:t>
+      </w:r>
+      <w:proofErr w:type="gramEnd"/>
+      <w:r>
+        <w:rPr>
+          <w:rFonts w:ascii="Times" w:hAnsi="Times" w:cs="Times"/>
+          <w:sz w:val="26"/>
+          <w:szCs w:val="26"/>
+        </w:rPr>
+        <w:t xml:space="preserve"> innovate and construct a theoretically grounded solution idea; </w:t>
+      </w:r>
+    </w:p>
+    <w:p>
+      <w:pPr>
+        <w:widowControl w:val="0"/>
+        <w:numPr>
+          <w:ilvl w:val="0"/>
+          <w:numId w:val="2"/>
+        </w:numPr>
+        <w:tabs>
+          <w:tab w:val="left" w:pos="220"/>
+          <w:tab w:val="left" w:pos="720"/>
+        </w:tabs>
+        <w:autoSpaceDE w:val="0"/>
+        <w:autoSpaceDN w:val="0"/>
+        <w:adjustRightInd w:val="0"/>
+        <w:spacing w:after="240"/>
+        <w:ind w:hanging="720"/>
+        <w:rPr>
+          <w:rFonts w:ascii="Times" w:hAnsi="Times" w:cs="Times"/>
+        </w:rPr>
+      </w:pPr>
+      <w:r>
+        <w:rPr>
+          <w:rFonts w:ascii="Times" w:hAnsi="Times" w:cs="Times"/>
+          <w:sz w:val="26"/>
+          <w:szCs w:val="26"/>
+        </w:rPr>
+        <w:t>(5</w:t>
+      </w:r>
+      <w:proofErr w:type="gramStart"/>
+      <w:r>
+        <w:rPr>
+          <w:rFonts w:ascii="Times" w:hAnsi="Times" w:cs="Times"/>
+          <w:sz w:val="26"/>
+          <w:szCs w:val="26"/>
+        </w:rPr>
+        <w:t>)  to</w:t>
+      </w:r>
+      <w:proofErr w:type="gramEnd"/>
+      <w:r>
+        <w:rPr>
+          <w:rFonts w:ascii="Times" w:hAnsi="Times" w:cs="Times"/>
+          <w:sz w:val="26"/>
+          <w:szCs w:val="26"/>
+        </w:rPr>
+        <w:t xml:space="preserve"> implement the solution and test whether it works in practice; </w:t>
+      </w:r>
+    </w:p>
+    <w:p>
+      <w:pPr>
+        <w:widowControl w:val="0"/>
+        <w:numPr>
+          <w:ilvl w:val="0"/>
+          <w:numId w:val="2"/>
+        </w:numPr>
+        <w:tabs>
+          <w:tab w:val="left" w:pos="220"/>
+          <w:tab w:val="left" w:pos="720"/>
+        </w:tabs>
+        <w:autoSpaceDE w:val="0"/>
+        <w:autoSpaceDN w:val="0"/>
+        <w:adjustRightInd w:val="0"/>
+        <w:spacing w:after="240"/>
+        <w:ind w:hanging="720"/>
+        <w:rPr>
+          <w:rFonts w:ascii="Times" w:hAnsi="Times" w:cs="Times"/>
+        </w:rPr>
+      </w:pPr>
+      <w:r>
+        <w:rPr>
+          <w:rFonts w:ascii="Times" w:hAnsi="Times" w:cs="Times"/>
+          <w:sz w:val="26"/>
+          <w:szCs w:val="26"/>
+        </w:rPr>
+        <w:t>(6</w:t>
+      </w:r>
+      <w:proofErr w:type="gramStart"/>
+      <w:r>
+        <w:rPr>
+          <w:rFonts w:ascii="Times" w:hAnsi="Times" w:cs="Times"/>
+          <w:sz w:val="26"/>
+          <w:szCs w:val="26"/>
+        </w:rPr>
+        <w:t>)  to</w:t>
+      </w:r>
+      <w:proofErr w:type="gramEnd"/>
+      <w:r>
+        <w:rPr>
+          <w:rFonts w:ascii="Times" w:hAnsi="Times" w:cs="Times"/>
+          <w:sz w:val="26"/>
+          <w:szCs w:val="26"/>
+        </w:rPr>
+        <w:t xml:space="preserve"> examine the scope of the solution’s applicability; and </w:t>
+      </w:r>
+    </w:p>
+    <w:p>
+      <w:pPr>
+        <w:widowControl w:val="0"/>
+        <w:numPr>
+          <w:ilvl w:val="0"/>
+          <w:numId w:val="2"/>
+        </w:numPr>
+        <w:tabs>
+          <w:tab w:val="left" w:pos="220"/>
+          <w:tab w:val="left" w:pos="720"/>
+        </w:tabs>
+        <w:autoSpaceDE w:val="0"/>
+        <w:autoSpaceDN w:val="0"/>
+        <w:adjustRightInd w:val="0"/>
+        <w:spacing w:after="240"/>
+        <w:ind w:hanging="720"/>
+        <w:rPr>
+          <w:rFonts w:ascii="Times" w:hAnsi="Times" w:cs="Times"/>
+        </w:rPr>
+      </w:pPr>
+      <w:r>
+        <w:rPr>
+          <w:rFonts w:ascii="Times" w:hAnsi="Times" w:cs="Times"/>
+          <w:sz w:val="26"/>
+          <w:szCs w:val="26"/>
+        </w:rPr>
+        <w:t>(7</w:t>
+      </w:r>
+      <w:proofErr w:type="gramStart"/>
+      <w:r>
+        <w:rPr>
+          <w:rFonts w:ascii="Times" w:hAnsi="Times" w:cs="Times"/>
+          <w:sz w:val="26"/>
+          <w:szCs w:val="26"/>
+        </w:rPr>
+        <w:t>)  to</w:t>
+      </w:r>
+      <w:proofErr w:type="gramEnd"/>
+      <w:r>
+        <w:rPr>
+          <w:rFonts w:ascii="Times" w:hAnsi="Times" w:cs="Times"/>
+          <w:sz w:val="26"/>
+          <w:szCs w:val="26"/>
+        </w:rPr>
+        <w:t xml:space="preserve"> show the theoretical connections and the research contribution of the solution. </w:t>
+      </w:r>
+      <w:r>
+        <w:rPr>
+          <w:rFonts w:ascii="Times" w:hAnsi="Times" w:cs="Times"/>
+          <w:color w:val="FF0000"/>
+          <w:sz w:val="26"/>
+          <w:szCs w:val="26"/>
+        </w:rPr>
+        <w:t>“</w:t>
+      </w:r>
+    </w:p>
+    <w:p>
+      <w:pPr>
+        <w:ind w:right="495"/>
+        <w:rPr>
+          <w:color w:val="FF0000"/>
+        </w:rPr>
+      </w:pPr>
+      <w:r>
+        <w:rPr>
+          <w:color w:val="FF0000"/>
+        </w:rPr>
+        <w:t>NOTE: This needs to be referenced properly from the original source.</w:t>
+      </w:r>
     </w:p>
     <w:p>
       <w:pPr>
@@ -1158,6 +1641,236 @@
       <w:proofErr w:type="gramEnd"/>
       <w:r>
         <w:t>]</w:t>
+      </w:r>
+    </w:p>
+    <w:p>
+      <w:pPr>
+        <w:ind w:right="495"/>
+      </w:pPr>
+    </w:p>
+    <w:p>
+      <w:pPr>
+        <w:ind w:right="495"/>
+      </w:pPr>
+    </w:p>
+    <w:p>
+      <w:pPr>
+        <w:ind w:right="495"/>
+      </w:pPr>
+    </w:p>
+    <w:p>
+      <w:pPr>
+        <w:ind w:right="495"/>
+      </w:pPr>
+    </w:p>
+    <w:p>
+      <w:pPr>
+        <w:ind w:right="495"/>
+      </w:pPr>
+    </w:p>
+    <w:p>
+      <w:pPr>
+        <w:ind w:right="495"/>
+      </w:pPr>
+    </w:p>
+    <w:p>
+      <w:pPr>
+        <w:ind w:right="495"/>
+      </w:pPr>
+    </w:p>
+    <w:p>
+      <w:pPr>
+        <w:ind w:right="495"/>
+      </w:pPr>
+    </w:p>
+    <w:p>
+      <w:pPr>
+        <w:ind w:right="495"/>
+      </w:pPr>
+    </w:p>
+    <w:p>
+      <w:pPr>
+        <w:ind w:right="495"/>
+      </w:pPr>
+    </w:p>
+    <w:p>
+      <w:pPr>
+        <w:ind w:right="495"/>
+      </w:pPr>
+    </w:p>
+    <w:p>
+      <w:pPr>
+        <w:ind w:right="495"/>
+      </w:pPr>
+    </w:p>
+    <w:p>
+      <w:pPr>
+        <w:ind w:right="495"/>
+      </w:pPr>
+    </w:p>
+    <w:p>
+      <w:pPr>
+        <w:ind w:right="495"/>
+      </w:pPr>
+    </w:p>
+    <w:p>
+      <w:pPr>
+        <w:ind w:right="495"/>
+      </w:pPr>
+    </w:p>
+    <w:p>
+      <w:pPr>
+        <w:ind w:right="495"/>
+      </w:pPr>
+    </w:p>
+    <w:p>
+      <w:pPr>
+        <w:ind w:right="495"/>
+      </w:pPr>
+    </w:p>
+    <w:p>
+      <w:pPr>
+        <w:ind w:right="495"/>
+      </w:pPr>
+    </w:p>
+    <w:p>
+      <w:pPr>
+        <w:ind w:right="495"/>
+      </w:pPr>
+    </w:p>
+    <w:p>
+      <w:pPr>
+        <w:ind w:right="495"/>
+      </w:pPr>
+    </w:p>
+    <w:p>
+      <w:pPr>
+        <w:ind w:right="495"/>
+      </w:pPr>
+    </w:p>
+    <w:p>
+      <w:pPr>
+        <w:ind w:right="495"/>
+      </w:pPr>
+    </w:p>
+    <w:p>
+      <w:pPr>
+        <w:ind w:right="495"/>
+      </w:pPr>
+    </w:p>
+    <w:p>
+      <w:pPr>
+        <w:ind w:right="495"/>
+      </w:pPr>
+    </w:p>
+    <w:p>
+      <w:pPr>
+        <w:ind w:right="495"/>
+      </w:pPr>
+    </w:p>
+    <w:p>
+      <w:pPr>
+        <w:ind w:right="495"/>
+      </w:pPr>
+    </w:p>
+    <w:p>
+      <w:pPr>
+        <w:ind w:right="495"/>
+      </w:pPr>
+    </w:p>
+    <w:p>
+      <w:pPr>
+        <w:ind w:right="495"/>
+      </w:pPr>
+    </w:p>
+    <w:p>
+      <w:pPr>
+        <w:ind w:right="495"/>
+      </w:pPr>
+    </w:p>
+    <w:p>
+      <w:pPr>
+        <w:ind w:right="495"/>
+      </w:pPr>
+    </w:p>
+    <w:p>
+      <w:pPr>
+        <w:ind w:right="495"/>
+      </w:pPr>
+    </w:p>
+    <w:p>
+      <w:pPr>
+        <w:ind w:right="495"/>
+      </w:pPr>
+    </w:p>
+    <w:p>
+      <w:pPr>
+        <w:ind w:right="495"/>
+      </w:pPr>
+    </w:p>
+    <w:p>
+      <w:pPr>
+        <w:ind w:right="495"/>
+      </w:pPr>
+    </w:p>
+    <w:p>
+      <w:pPr>
+        <w:ind w:right="495"/>
+      </w:pPr>
+    </w:p>
+    <w:p>
+      <w:pPr>
+        <w:ind w:right="495"/>
+      </w:pPr>
+    </w:p>
+    <w:p>
+      <w:pPr>
+        <w:ind w:right="495"/>
+      </w:pPr>
+    </w:p>
+    <w:p>
+      <w:pPr>
+        <w:ind w:right="495"/>
+      </w:pPr>
+    </w:p>
+    <w:p>
+      <w:pPr>
+        <w:ind w:right="495"/>
+      </w:pPr>
+    </w:p>
+    <w:p>
+      <w:pPr>
+        <w:ind w:right="495"/>
+      </w:pPr>
+    </w:p>
+    <w:p>
+      <w:pPr>
+        <w:ind w:right="495"/>
+      </w:pPr>
+    </w:p>
+    <w:p>
+      <w:pPr>
+        <w:ind w:right="495"/>
+      </w:pPr>
+      <w:bookmarkStart w:id="0" w:name="_GoBack"/>
+      <w:bookmarkEnd w:id="0"/>
+    </w:p>
+    <w:p>
+      <w:pPr>
+        <w:ind w:right="495"/>
+        <w:rPr>
+          <w:b/>
+          <w:sz w:val="28"/>
+          <w:szCs w:val="28"/>
+        </w:rPr>
+      </w:pPr>
+      <w:r>
+        <w:rPr>
+          <w:b/>
+          <w:sz w:val="28"/>
+          <w:szCs w:val="28"/>
+        </w:rPr>
+        <w:t>References:</w:t>
       </w:r>
     </w:p>
     <w:p>
@@ -1434,6 +2147,60 @@
 <file path=word/numbering.xml><?xml version="1.0" encoding="utf-8"?>
 <w:numbering xmlns:wpc="http://schemas.microsoft.com/office/word/2010/wordprocessingCanvas" xmlns:mo="http://schemas.microsoft.com/office/mac/office/2008/main" xmlns:mc="http://schemas.openxmlformats.org/markup-compatibility/2006" xmlns:mv="urn:schemas-microsoft-com:mac:vml" xmlns:o="urn:schemas-microsoft-com:office:office" xmlns:r="http://schemas.openxmlformats.org/officeDocument/2006/relationships" xmlns:m="http://schemas.openxmlformats.org/officeDocument/2006/math" xmlns:v="urn:schemas-microsoft-com:vml" xmlns:wp14="http://schemas.microsoft.com/office/word/2010/wordprocessingDrawing" xmlns:wp="http://schemas.openxmlformats.org/drawingml/2006/wordprocessingDrawing" xmlns:w10="urn:schemas-microsoft-com:office:word" xmlns:w="http://schemas.openxmlformats.org/wordprocessingml/2006/main" xmlns:w14="http://schemas.microsoft.com/office/word/2010/wordml" xmlns:wpg="http://schemas.microsoft.com/office/word/2010/wordprocessingGroup" xmlns:wpi="http://schemas.microsoft.com/office/word/2010/wordprocessingInk" xmlns:wne="http://schemas.microsoft.com/office/word/2006/wordml" xmlns:wps="http://schemas.microsoft.com/office/word/2010/wordprocessingShape" mc:Ignorable="w14 wp14">
   <w:abstractNum w:abstractNumId="0">
+    <w:nsid w:val="00000001"/>
+    <w:multiLevelType w:val="hybridMultilevel"/>
+    <w:tmpl w:val="00000001"/>
+    <w:lvl w:ilvl="0" w:tplc="00000001">
+      <w:start w:val="1"/>
+      <w:numFmt w:val="bullet"/>
+      <w:lvlText w:val="."/>
+      <w:lvlJc w:val="left"/>
+      <w:pPr>
+        <w:ind w:left="720" w:hanging="360"/>
+      </w:pPr>
+    </w:lvl>
+    <w:lvl w:ilvl="1" w:tplc="FFFFFFFF">
+      <w:numFmt w:val="decimal"/>
+      <w:lvlText w:val=""/>
+      <w:lvlJc w:val="left"/>
+    </w:lvl>
+    <w:lvl w:ilvl="2" w:tplc="FFFFFFFF">
+      <w:numFmt w:val="decimal"/>
+      <w:lvlText w:val=""/>
+      <w:lvlJc w:val="left"/>
+    </w:lvl>
+    <w:lvl w:ilvl="3" w:tplc="FFFFFFFF">
+      <w:numFmt w:val="decimal"/>
+      <w:lvlText w:val=""/>
+      <w:lvlJc w:val="left"/>
+    </w:lvl>
+    <w:lvl w:ilvl="4" w:tplc="FFFFFFFF">
+      <w:numFmt w:val="decimal"/>
+      <w:lvlText w:val=""/>
+      <w:lvlJc w:val="left"/>
+    </w:lvl>
+    <w:lvl w:ilvl="5" w:tplc="FFFFFFFF">
+      <w:numFmt w:val="decimal"/>
+      <w:lvlText w:val=""/>
+      <w:lvlJc w:val="left"/>
+    </w:lvl>
+    <w:lvl w:ilvl="6" w:tplc="FFFFFFFF">
+      <w:numFmt w:val="decimal"/>
+      <w:lvlText w:val=""/>
+      <w:lvlJc w:val="left"/>
+    </w:lvl>
+    <w:lvl w:ilvl="7" w:tplc="FFFFFFFF">
+      <w:numFmt w:val="decimal"/>
+      <w:lvlText w:val=""/>
+      <w:lvlJc w:val="left"/>
+    </w:lvl>
+    <w:lvl w:ilvl="8" w:tplc="FFFFFFFF">
+      <w:numFmt w:val="decimal"/>
+      <w:lvlText w:val=""/>
+      <w:lvlJc w:val="left"/>
+    </w:lvl>
+  </w:abstractNum>
+  <w:abstractNum w:abstractNumId="1">
     <w:nsid w:val="4FA70BF5"/>
     <w:multiLevelType w:val="hybridMultilevel"/>
     <w:tmpl w:val="D576B1F8"/>
@@ -1547,6 +2314,9 @@
     </w:lvl>
   </w:abstractNum>
   <w:num w:numId="1">
+    <w:abstractNumId w:val="1"/>
+  </w:num>
+  <w:num w:numId="2">
     <w:abstractNumId w:val="0"/>
   </w:num>
 </w:numbering>

</xml_diff>

<commit_message>
Added a few more paragraphs
TODO: Complete the diagram and add it. The app I was using crashed.
Have to remake the diagram. zombieface-fffffuuuuuu
</commit_message>
<xml_diff>
--- a/Thesis/ThesisDraft2Column_t.docx
+++ b/Thesis/ThesisDraft2Column_t.docx
@@ -53,48 +53,14 @@
           <w:docGrid w:linePitch="360"/>
         </w:sectPr>
       </w:pPr>
-      <w:proofErr w:type="spellStart"/>
       <w:r>
         <w:rPr>
           <w:rFonts w:ascii="Times New Roman" w:eastAsia="Times New Roman" w:hAnsi="Times New Roman" w:cs="Times New Roman"/>
           <w:color w:val="000000"/>
         </w:rPr>
         <w:lastRenderedPageBreak/>
-        <w:t>Jarryd</w:t>
-      </w:r>
-      <w:proofErr w:type="spellEnd"/>
-      <w:r>
-        <w:rPr>
-          <w:rFonts w:ascii="Times New Roman" w:eastAsia="Times New Roman" w:hAnsi="Times New Roman" w:cs="Times New Roman"/>
-          <w:color w:val="000000"/>
-        </w:rPr>
-        <w:t xml:space="preserve"> Hall, </w:t>
-      </w:r>
-      <w:proofErr w:type="spellStart"/>
-      <w:r>
-        <w:rPr>
-          <w:rFonts w:ascii="Times New Roman" w:eastAsia="Times New Roman" w:hAnsi="Times New Roman" w:cs="Times New Roman"/>
-          <w:color w:val="000000"/>
-        </w:rPr>
-        <w:t>Taher</w:t>
-      </w:r>
-      <w:proofErr w:type="spellEnd"/>
-      <w:r>
-        <w:rPr>
-          <w:rFonts w:ascii="Times New Roman" w:eastAsia="Times New Roman" w:hAnsi="Times New Roman" w:cs="Times New Roman"/>
-          <w:color w:val="000000"/>
-        </w:rPr>
-        <w:t xml:space="preserve"> </w:t>
-      </w:r>
-      <w:proofErr w:type="spellStart"/>
-      <w:r>
-        <w:rPr>
-          <w:rFonts w:ascii="Times New Roman" w:eastAsia="Times New Roman" w:hAnsi="Times New Roman" w:cs="Times New Roman"/>
-          <w:color w:val="000000"/>
-        </w:rPr>
-        <w:t>Odeh</w:t>
-      </w:r>
-      <w:proofErr w:type="spellEnd"/>
+        <w:t>Jarryd Hall, Taher Odeh</w:t>
+      </w:r>
     </w:p>
     <w:p/>
     <w:p/>
@@ -216,29 +182,13 @@
           <w:sz w:val="22"/>
           <w:szCs w:val="22"/>
         </w:rPr>
-        <w:t xml:space="preserve">ple platforms could be targeted, although for the scope of this paper the focus was on </w:t>
-      </w:r>
-      <w:proofErr w:type="spellStart"/>
+        <w:t>ple platforms could be targeted, although for the scope of this paper the focus was on iOS and Mac OSX.</w:t>
+      </w:r>
       <w:r>
         <w:rPr>
           <w:sz w:val="22"/>
           <w:szCs w:val="22"/>
         </w:rPr>
-        <w:t>iOS</w:t>
-      </w:r>
-      <w:proofErr w:type="spellEnd"/>
-      <w:r>
-        <w:rPr>
-          <w:sz w:val="22"/>
-          <w:szCs w:val="22"/>
-        </w:rPr>
-        <w:t xml:space="preserve"> and Mac OSX.</w:t>
-      </w:r>
-      <w:r>
-        <w:rPr>
-          <w:sz w:val="22"/>
-          <w:szCs w:val="22"/>
-        </w:rPr>
         <w:t xml:space="preserve"> The solution </w:t>
       </w:r>
     </w:p>
@@ -263,13 +213,8 @@
       </w:r>
     </w:p>
     <w:p>
-      <w:proofErr w:type="gramStart"/>
-      <w:r>
-        <w:t>video</w:t>
-      </w:r>
-      <w:proofErr w:type="gramEnd"/>
-      <w:r>
-        <w:t xml:space="preserve"> games, memory management, virtual memory, cross-platform</w:t>
+      <w:r>
+        <w:t>video games, memory management, virtual memory, cross-platform</w:t>
       </w:r>
       <w:r>
         <w:t>, game performance</w:t>
@@ -311,37 +256,12 @@
           <w:b/>
         </w:rPr>
       </w:pPr>
-      <w:proofErr w:type="gramStart"/>
-      <w:r>
-        <w:rPr>
-          <w:rFonts w:ascii="Times New Roman" w:eastAsia="Times New Roman" w:hAnsi="Times New Roman" w:cs="Times New Roman"/>
-          <w:color w:val="000000"/>
-        </w:rPr>
-        <w:t>virtual</w:t>
-      </w:r>
-      <w:proofErr w:type="gramEnd"/>
-      <w:r>
-        <w:rPr>
-          <w:rFonts w:ascii="Times New Roman" w:eastAsia="Times New Roman" w:hAnsi="Times New Roman" w:cs="Times New Roman"/>
-          <w:color w:val="000000"/>
-        </w:rPr>
-        <w:t xml:space="preserve"> memory, </w:t>
-      </w:r>
-      <w:proofErr w:type="spellStart"/>
-      <w:r>
-        <w:rPr>
-          <w:rFonts w:ascii="Times New Roman" w:eastAsia="Times New Roman" w:hAnsi="Times New Roman" w:cs="Times New Roman"/>
-          <w:color w:val="000000"/>
-        </w:rPr>
-        <w:t>mmap</w:t>
-      </w:r>
-      <w:proofErr w:type="spellEnd"/>
-      <w:r>
-        <w:rPr>
-          <w:rFonts w:ascii="Times New Roman" w:eastAsia="Times New Roman" w:hAnsi="Times New Roman" w:cs="Times New Roman"/>
-          <w:color w:val="000000"/>
-        </w:rPr>
-        <w:t>, Packaging tool, API, compression</w:t>
+      <w:r>
+        <w:rPr>
+          <w:rFonts w:ascii="Times New Roman" w:eastAsia="Times New Roman" w:hAnsi="Times New Roman" w:cs="Times New Roman"/>
+          <w:color w:val="000000"/>
+        </w:rPr>
+        <w:t>virtual memory, mmap, Packaging tool, API, compression</w:t>
       </w:r>
       <w:r>
         <w:rPr>
@@ -637,9 +557,8 @@
           <w:sz w:val="23"/>
           <w:szCs w:val="23"/>
         </w:rPr>
-        <w:t xml:space="preserve">during an initial interview with Johan </w:t>
-      </w:r>
-      <w:proofErr w:type="spellStart"/>
+        <w:t>during an initial interview with Johan Knutzen, the founder of Senri and Phobic-Game</w:t>
+      </w:r>
       <w:r>
         <w:rPr>
           <w:rFonts w:ascii="Times New Roman" w:eastAsia="Times New Roman" w:hAnsi="Times New Roman" w:cs="Times New Roman"/>
@@ -647,9 +566,8 @@
           <w:sz w:val="23"/>
           <w:szCs w:val="23"/>
         </w:rPr>
-        <w:t>Knutzen</w:t>
-      </w:r>
-      <w:proofErr w:type="spellEnd"/>
+        <w:t xml:space="preserve">s, mobile application and game </w:t>
+      </w:r>
       <w:r>
         <w:rPr>
           <w:rFonts w:ascii="Times New Roman" w:eastAsia="Times New Roman" w:hAnsi="Times New Roman" w:cs="Times New Roman"/>
@@ -657,9 +575,8 @@
           <w:sz w:val="23"/>
           <w:szCs w:val="23"/>
         </w:rPr>
-        <w:t xml:space="preserve">, the founder of </w:t>
-      </w:r>
-      <w:proofErr w:type="spellStart"/>
+        <w:t>development companies based in Gothenburg, Sweden, which are strongly involved in this research paper and it’s requirements and solutions.</w:t>
+      </w:r>
       <w:r>
         <w:rPr>
           <w:rFonts w:ascii="Times New Roman" w:eastAsia="Times New Roman" w:hAnsi="Times New Roman" w:cs="Times New Roman"/>
@@ -667,27 +584,30 @@
           <w:sz w:val="23"/>
           <w:szCs w:val="23"/>
         </w:rPr>
-        <w:t>Senri</w:t>
-      </w:r>
-      <w:proofErr w:type="spellEnd"/>
-      <w:r>
+        <w:t xml:space="preserve"> </w:t>
+      </w:r>
+    </w:p>
+    <w:p>
+      <w:pPr>
+        <w:ind w:right="495"/>
         <w:rPr>
           <w:rFonts w:ascii="Times New Roman" w:eastAsia="Times New Roman" w:hAnsi="Times New Roman" w:cs="Times New Roman"/>
           <w:color w:val="1A1A1A"/>
           <w:sz w:val="23"/>
           <w:szCs w:val="23"/>
         </w:rPr>
-        <w:t xml:space="preserve"> and Phobic-Game</w:t>
-      </w:r>
-      <w:r>
+      </w:pPr>
+    </w:p>
+    <w:p>
+      <w:pPr>
+        <w:ind w:right="495"/>
         <w:rPr>
           <w:rFonts w:ascii="Times New Roman" w:eastAsia="Times New Roman" w:hAnsi="Times New Roman" w:cs="Times New Roman"/>
           <w:color w:val="1A1A1A"/>
           <w:sz w:val="23"/>
           <w:szCs w:val="23"/>
         </w:rPr>
-        <w:t xml:space="preserve">s, mobile application and game </w:t>
-      </w:r>
+      </w:pPr>
       <w:r>
         <w:rPr>
           <w:rFonts w:ascii="Times New Roman" w:eastAsia="Times New Roman" w:hAnsi="Times New Roman" w:cs="Times New Roman"/>
@@ -695,7 +615,7 @@
           <w:sz w:val="23"/>
           <w:szCs w:val="23"/>
         </w:rPr>
-        <w:t>development companies based in Gothenburg, Sweden, which are strongly involved in this research paper and it’s requirements and solutions.</w:t>
+        <w:t>The solution that was developed included a</w:t>
       </w:r>
       <w:r>
         <w:rPr>
@@ -704,30 +624,26 @@
           <w:sz w:val="23"/>
           <w:szCs w:val="23"/>
         </w:rPr>
-        <w:t xml:space="preserve"> </w:t>
-      </w:r>
-    </w:p>
-    <w:p>
-      <w:pPr>
-        <w:ind w:right="495"/>
+        <w:t xml:space="preserve"> number of elements. The packaging tool </w:t>
+      </w:r>
+      <w:r>
         <w:rPr>
           <w:rFonts w:ascii="Times New Roman" w:eastAsia="Times New Roman" w:hAnsi="Times New Roman" w:cs="Times New Roman"/>
           <w:color w:val="1A1A1A"/>
           <w:sz w:val="23"/>
           <w:szCs w:val="23"/>
         </w:rPr>
-      </w:pPr>
-    </w:p>
-    <w:p>
-      <w:pPr>
-        <w:ind w:right="495"/>
+        <w:t>compresses all the a</w:t>
+      </w:r>
+      <w:r>
         <w:rPr>
           <w:rFonts w:ascii="Times New Roman" w:eastAsia="Times New Roman" w:hAnsi="Times New Roman" w:cs="Times New Roman"/>
           <w:color w:val="1A1A1A"/>
           <w:sz w:val="23"/>
           <w:szCs w:val="23"/>
         </w:rPr>
-      </w:pPr>
+        <w:t xml:space="preserve">ssets for a game into a single pak file. The </w:t>
+      </w:r>
       <w:r>
         <w:rPr>
           <w:rFonts w:ascii="Times New Roman" w:eastAsia="Times New Roman" w:hAnsi="Times New Roman" w:cs="Times New Roman"/>
@@ -735,7 +651,7 @@
           <w:sz w:val="23"/>
           <w:szCs w:val="23"/>
         </w:rPr>
-        <w:t>The solution that was developed included a</w:t>
+        <w:t xml:space="preserve">pak file format is </w:t>
       </w:r>
       <w:r>
         <w:rPr>
@@ -744,94 +660,7 @@
           <w:sz w:val="23"/>
           <w:szCs w:val="23"/>
         </w:rPr>
-        <w:t xml:space="preserve"> number of elements. The packaging tool </w:t>
-      </w:r>
-      <w:r>
-        <w:rPr>
-          <w:rFonts w:ascii="Times New Roman" w:eastAsia="Times New Roman" w:hAnsi="Times New Roman" w:cs="Times New Roman"/>
-          <w:color w:val="1A1A1A"/>
-          <w:sz w:val="23"/>
-          <w:szCs w:val="23"/>
-        </w:rPr>
-        <w:t>compresses all the a</w:t>
-      </w:r>
-      <w:r>
-        <w:rPr>
-          <w:rFonts w:ascii="Times New Roman" w:eastAsia="Times New Roman" w:hAnsi="Times New Roman" w:cs="Times New Roman"/>
-          <w:color w:val="1A1A1A"/>
-          <w:sz w:val="23"/>
-          <w:szCs w:val="23"/>
-        </w:rPr>
-        <w:t xml:space="preserve">ssets for a game into a single </w:t>
-      </w:r>
-      <w:proofErr w:type="spellStart"/>
-      <w:r>
-        <w:rPr>
-          <w:rFonts w:ascii="Times New Roman" w:eastAsia="Times New Roman" w:hAnsi="Times New Roman" w:cs="Times New Roman"/>
-          <w:color w:val="1A1A1A"/>
-          <w:sz w:val="23"/>
-          <w:szCs w:val="23"/>
-        </w:rPr>
-        <w:t>pak</w:t>
-      </w:r>
-      <w:proofErr w:type="spellEnd"/>
-      <w:r>
-        <w:rPr>
-          <w:rFonts w:ascii="Times New Roman" w:eastAsia="Times New Roman" w:hAnsi="Times New Roman" w:cs="Times New Roman"/>
-          <w:color w:val="1A1A1A"/>
-          <w:sz w:val="23"/>
-          <w:szCs w:val="23"/>
-        </w:rPr>
-        <w:t xml:space="preserve"> file. The </w:t>
-      </w:r>
-      <w:proofErr w:type="spellStart"/>
-      <w:r>
-        <w:rPr>
-          <w:rFonts w:ascii="Times New Roman" w:eastAsia="Times New Roman" w:hAnsi="Times New Roman" w:cs="Times New Roman"/>
-          <w:color w:val="1A1A1A"/>
-          <w:sz w:val="23"/>
-          <w:szCs w:val="23"/>
-        </w:rPr>
-        <w:t>pak</w:t>
-      </w:r>
-      <w:proofErr w:type="spellEnd"/>
-      <w:r>
-        <w:rPr>
-          <w:rFonts w:ascii="Times New Roman" w:eastAsia="Times New Roman" w:hAnsi="Times New Roman" w:cs="Times New Roman"/>
-          <w:color w:val="1A1A1A"/>
-          <w:sz w:val="23"/>
-          <w:szCs w:val="23"/>
-        </w:rPr>
-        <w:t xml:space="preserve"> file format is </w:t>
-      </w:r>
-      <w:r>
-        <w:rPr>
-          <w:rFonts w:ascii="Times New Roman" w:eastAsia="Times New Roman" w:hAnsi="Times New Roman" w:cs="Times New Roman"/>
-          <w:color w:val="1A1A1A"/>
-          <w:sz w:val="23"/>
-          <w:szCs w:val="23"/>
-        </w:rPr>
-        <w:t xml:space="preserve">a file format that contains archived data, which is either compressed or decompressed. The API allows developers to use the generated </w:t>
-      </w:r>
-      <w:proofErr w:type="spellStart"/>
-      <w:r>
-        <w:rPr>
-          <w:rFonts w:ascii="Times New Roman" w:eastAsia="Times New Roman" w:hAnsi="Times New Roman" w:cs="Times New Roman"/>
-          <w:color w:val="1A1A1A"/>
-          <w:sz w:val="23"/>
-          <w:szCs w:val="23"/>
-        </w:rPr>
-        <w:t>pak</w:t>
-      </w:r>
-      <w:proofErr w:type="spellEnd"/>
-      <w:r>
-        <w:rPr>
-          <w:rFonts w:ascii="Times New Roman" w:eastAsia="Times New Roman" w:hAnsi="Times New Roman" w:cs="Times New Roman"/>
-          <w:color w:val="1A1A1A"/>
-          <w:sz w:val="23"/>
-          <w:szCs w:val="23"/>
-        </w:rPr>
-        <w:t xml:space="preserve"> file</w:t>
+        <w:t>a file format that contains archived data, which is either compressed or decompressed. The API allows developers to use the generated pak file</w:t>
       </w:r>
       <w:r>
         <w:rPr>
@@ -968,13 +797,8 @@
         <w:ind w:right="495"/>
       </w:pPr>
       <w:r>
-        <w:t>[What is a constructive research method</w:t>
-      </w:r>
-      <w:proofErr w:type="gramStart"/>
-      <w:r>
-        <w:t>]</w:t>
-      </w:r>
-      <w:proofErr w:type="gramEnd"/>
+        <w:t>[What is a constructive research method]</w:t>
+      </w:r>
     </w:p>
     <w:p>
       <w:pPr>
@@ -1037,13 +861,8 @@
       <w:r>
         <w:t xml:space="preserve">In addition to the description above, </w:t>
       </w:r>
-      <w:proofErr w:type="spellStart"/>
-      <w:r>
-        <w:t>Kasanen</w:t>
-      </w:r>
-      <w:proofErr w:type="spellEnd"/>
-      <w:r>
-        <w:t xml:space="preserve"> et al. (1991)</w:t>
+      <w:r>
+        <w:t>Kasanen et al. (1991)</w:t>
       </w:r>
       <w:r>
         <w:t xml:space="preserve"> summarizes this method as a solution oriented method where innovation step-by-step solutions are taken in account, followed by testing of the solution and using the data within the testing phrase for analysis purposes. </w:t>
@@ -1059,15 +878,7 @@
         <w:ind w:right="495"/>
       </w:pPr>
       <w:r>
-        <w:t>[</w:t>
-      </w:r>
-      <w:proofErr w:type="gramStart"/>
-      <w:r>
-        <w:t>ref3</w:t>
-      </w:r>
-      <w:proofErr w:type="gramEnd"/>
-      <w:r>
-        <w:t xml:space="preserve">] provides 3 category examples of knowledge gaps to be filled using the constructive research method: feasibility, where a solution to a common problem has not been done yet; Novelty, where a unique and new solution is provided to an already </w:t>
+        <w:t xml:space="preserve">[ref3] provides 3 category examples of knowledge gaps to be filled using the constructive research method: feasibility, where a solution to a common problem has not been done yet; Novelty, where a unique and new solution is provided to an already </w:t>
       </w:r>
       <w:r>
         <w:t xml:space="preserve">solved problem; or an improvement, where the goal of the research focuses on a preexisting solution and aims to produce  better results than the ones available. </w:t>
@@ -1083,15 +894,7 @@
         <w:ind w:right="495"/>
       </w:pPr>
       <w:r>
-        <w:t>[</w:t>
-      </w:r>
-      <w:proofErr w:type="gramStart"/>
-      <w:r>
-        <w:t>why</w:t>
-      </w:r>
-      <w:proofErr w:type="gramEnd"/>
-      <w:r>
-        <w:t xml:space="preserve"> constructive]</w:t>
+        <w:t>[why constructive]</w:t>
       </w:r>
     </w:p>
     <w:p>
@@ -1150,11 +953,9 @@
       <w:pPr>
         <w:ind w:right="495"/>
       </w:pPr>
-      <w:proofErr w:type="gramStart"/>
       <w:r>
         <w:t>Steps ….</w:t>
       </w:r>
-      <w:proofErr w:type="gramEnd"/>
     </w:p>
     <w:p>
       <w:pPr>
@@ -1182,79 +983,7 @@
           <w:sz w:val="26"/>
           <w:szCs w:val="26"/>
         </w:rPr>
-        <w:t xml:space="preserve">According to </w:t>
-      </w:r>
-      <w:proofErr w:type="spellStart"/>
-      <w:r>
-        <w:rPr>
-          <w:rFonts w:ascii="Times" w:hAnsi="Times" w:cs="Times"/>
-          <w:sz w:val="26"/>
-          <w:szCs w:val="26"/>
-        </w:rPr>
-        <w:t>Kasanen</w:t>
-      </w:r>
-      <w:proofErr w:type="spellEnd"/>
-      <w:r>
-        <w:rPr>
-          <w:rFonts w:ascii="Times" w:hAnsi="Times" w:cs="Times"/>
-          <w:sz w:val="26"/>
-          <w:szCs w:val="26"/>
-        </w:rPr>
-        <w:t xml:space="preserve"> et al. (1993), </w:t>
-      </w:r>
-      <w:proofErr w:type="spellStart"/>
-      <w:r>
-        <w:rPr>
-          <w:rFonts w:ascii="Times" w:hAnsi="Times" w:cs="Times"/>
-          <w:sz w:val="26"/>
-          <w:szCs w:val="26"/>
-        </w:rPr>
-        <w:t>Lukka</w:t>
-      </w:r>
-      <w:proofErr w:type="spellEnd"/>
-      <w:r>
-        <w:rPr>
-          <w:rFonts w:ascii="Times" w:hAnsi="Times" w:cs="Times"/>
-          <w:sz w:val="26"/>
-          <w:szCs w:val="26"/>
-        </w:rPr>
-        <w:t xml:space="preserve"> (2000), </w:t>
-      </w:r>
-      <w:proofErr w:type="spellStart"/>
-      <w:r>
-        <w:rPr>
-          <w:rFonts w:ascii="Times" w:hAnsi="Times" w:cs="Times"/>
-          <w:sz w:val="26"/>
-          <w:szCs w:val="26"/>
-        </w:rPr>
-        <w:t>Labro</w:t>
-      </w:r>
-      <w:proofErr w:type="spellEnd"/>
-      <w:r>
-        <w:rPr>
-          <w:rFonts w:ascii="Times" w:hAnsi="Times" w:cs="Times"/>
-          <w:sz w:val="26"/>
-          <w:szCs w:val="26"/>
-        </w:rPr>
-        <w:t xml:space="preserve"> and </w:t>
-      </w:r>
-      <w:proofErr w:type="spellStart"/>
-      <w:r>
-        <w:rPr>
-          <w:rFonts w:ascii="Times" w:hAnsi="Times" w:cs="Times"/>
-          <w:sz w:val="26"/>
-          <w:szCs w:val="26"/>
-        </w:rPr>
-        <w:t>Tuomela</w:t>
-      </w:r>
-      <w:proofErr w:type="spellEnd"/>
-      <w:r>
-        <w:rPr>
-          <w:rFonts w:ascii="Times" w:hAnsi="Times" w:cs="Times"/>
-          <w:sz w:val="26"/>
-          <w:szCs w:val="26"/>
-        </w:rPr>
-        <w:t xml:space="preserve"> (2003), there are seven crucial steps in the constructive research approach:</w:t>
+        <w:t>According to Kasanen et al. (1993), Lukka (2000), Labro and Tuomela (2003), there are seven crucial steps in the constructive research approach:</w:t>
       </w:r>
     </w:p>
     <w:p>
@@ -1283,25 +1012,7 @@
           <w:sz w:val="26"/>
           <w:szCs w:val="26"/>
         </w:rPr>
-        <w:t>(1</w:t>
-      </w:r>
-      <w:proofErr w:type="gramStart"/>
-      <w:r>
-        <w:rPr>
-          <w:rFonts w:ascii="Times" w:hAnsi="Times" w:cs="Times"/>
-          <w:sz w:val="26"/>
-          <w:szCs w:val="26"/>
-        </w:rPr>
-        <w:t>)  to</w:t>
-      </w:r>
-      <w:proofErr w:type="gramEnd"/>
-      <w:r>
-        <w:rPr>
-          <w:rFonts w:ascii="Times" w:hAnsi="Times" w:cs="Times"/>
-          <w:sz w:val="26"/>
-          <w:szCs w:val="26"/>
-        </w:rPr>
-        <w:t xml:space="preserve"> find a practically relevant problem, which also has research potential; </w:t>
+        <w:t xml:space="preserve">(1)  to find a practically relevant problem, which also has research potential; </w:t>
       </w:r>
     </w:p>
     <w:p>
@@ -1330,43 +1041,7 @@
           <w:sz w:val="26"/>
           <w:szCs w:val="26"/>
         </w:rPr>
-        <w:t>(2</w:t>
-      </w:r>
-      <w:proofErr w:type="gramStart"/>
-      <w:r>
-        <w:rPr>
-          <w:rFonts w:ascii="Times" w:hAnsi="Times" w:cs="Times"/>
-          <w:sz w:val="26"/>
-          <w:szCs w:val="26"/>
-        </w:rPr>
-        <w:t>)  to</w:t>
-      </w:r>
-      <w:proofErr w:type="gramEnd"/>
-      <w:r>
-        <w:rPr>
-          <w:rFonts w:ascii="Times" w:hAnsi="Times" w:cs="Times"/>
-          <w:sz w:val="26"/>
-          <w:szCs w:val="26"/>
-        </w:rPr>
-        <w:t xml:space="preserve"> examine the potential for long-term research co-operation with the target </w:t>
-      </w:r>
-      <w:proofErr w:type="spellStart"/>
-      <w:r>
-        <w:rPr>
-          <w:rFonts w:ascii="Times" w:hAnsi="Times" w:cs="Times"/>
-          <w:sz w:val="26"/>
-          <w:szCs w:val="26"/>
-        </w:rPr>
-        <w:t>organisation</w:t>
-      </w:r>
-      <w:proofErr w:type="spellEnd"/>
-      <w:r>
-        <w:rPr>
-          <w:rFonts w:ascii="Times" w:hAnsi="Times" w:cs="Times"/>
-          <w:sz w:val="26"/>
-          <w:szCs w:val="26"/>
-        </w:rPr>
-        <w:t xml:space="preserve">; </w:t>
+        <w:t xml:space="preserve">(2)  to examine the potential for long-term research co-operation with the target organisation; </w:t>
       </w:r>
     </w:p>
     <w:p>
@@ -1395,25 +1070,7 @@
           <w:sz w:val="26"/>
           <w:szCs w:val="26"/>
         </w:rPr>
-        <w:t>(3</w:t>
-      </w:r>
-      <w:proofErr w:type="gramStart"/>
-      <w:r>
-        <w:rPr>
-          <w:rFonts w:ascii="Times" w:hAnsi="Times" w:cs="Times"/>
-          <w:sz w:val="26"/>
-          <w:szCs w:val="26"/>
-        </w:rPr>
-        <w:t>)  to</w:t>
-      </w:r>
-      <w:proofErr w:type="gramEnd"/>
-      <w:r>
-        <w:rPr>
-          <w:rFonts w:ascii="Times" w:hAnsi="Times" w:cs="Times"/>
-          <w:sz w:val="26"/>
-          <w:szCs w:val="26"/>
-        </w:rPr>
-        <w:t xml:space="preserve"> obtain a general and comprehensive understanding of the topic; </w:t>
+        <w:t xml:space="preserve">(3)  to obtain a general and comprehensive understanding of the topic; </w:t>
       </w:r>
     </w:p>
     <w:p>
@@ -1442,25 +1099,7 @@
           <w:sz w:val="26"/>
           <w:szCs w:val="26"/>
         </w:rPr>
-        <w:t>(4</w:t>
-      </w:r>
-      <w:proofErr w:type="gramStart"/>
-      <w:r>
-        <w:rPr>
-          <w:rFonts w:ascii="Times" w:hAnsi="Times" w:cs="Times"/>
-          <w:sz w:val="26"/>
-          <w:szCs w:val="26"/>
-        </w:rPr>
-        <w:t>)  to</w:t>
-      </w:r>
-      <w:proofErr w:type="gramEnd"/>
-      <w:r>
-        <w:rPr>
-          <w:rFonts w:ascii="Times" w:hAnsi="Times" w:cs="Times"/>
-          <w:sz w:val="26"/>
-          <w:szCs w:val="26"/>
-        </w:rPr>
-        <w:t xml:space="preserve"> innovate and construct a theoretically grounded solution idea; </w:t>
+        <w:t xml:space="preserve">(4)  to innovate and construct a theoretically grounded solution idea; </w:t>
       </w:r>
     </w:p>
     <w:p>
@@ -1489,25 +1128,7 @@
           <w:sz w:val="26"/>
           <w:szCs w:val="26"/>
         </w:rPr>
-        <w:t>(5</w:t>
-      </w:r>
-      <w:proofErr w:type="gramStart"/>
-      <w:r>
-        <w:rPr>
-          <w:rFonts w:ascii="Times" w:hAnsi="Times" w:cs="Times"/>
-          <w:sz w:val="26"/>
-          <w:szCs w:val="26"/>
-        </w:rPr>
-        <w:t>)  to</w:t>
-      </w:r>
-      <w:proofErr w:type="gramEnd"/>
-      <w:r>
-        <w:rPr>
-          <w:rFonts w:ascii="Times" w:hAnsi="Times" w:cs="Times"/>
-          <w:sz w:val="26"/>
-          <w:szCs w:val="26"/>
-        </w:rPr>
-        <w:t xml:space="preserve"> implement the solution and test whether it works in practice; </w:t>
+        <w:t xml:space="preserve">(5)  to implement the solution and test whether it works in practice; </w:t>
       </w:r>
     </w:p>
     <w:p>
@@ -1536,25 +1157,7 @@
           <w:sz w:val="26"/>
           <w:szCs w:val="26"/>
         </w:rPr>
-        <w:t>(6</w:t>
-      </w:r>
-      <w:proofErr w:type="gramStart"/>
-      <w:r>
-        <w:rPr>
-          <w:rFonts w:ascii="Times" w:hAnsi="Times" w:cs="Times"/>
-          <w:sz w:val="26"/>
-          <w:szCs w:val="26"/>
-        </w:rPr>
-        <w:t>)  to</w:t>
-      </w:r>
-      <w:proofErr w:type="gramEnd"/>
-      <w:r>
-        <w:rPr>
-          <w:rFonts w:ascii="Times" w:hAnsi="Times" w:cs="Times"/>
-          <w:sz w:val="26"/>
-          <w:szCs w:val="26"/>
-        </w:rPr>
-        <w:t xml:space="preserve"> examine the scope of the solution’s applicability; and </w:t>
+        <w:t xml:space="preserve">(6)  to examine the scope of the solution’s applicability; and </w:t>
       </w:r>
     </w:p>
     <w:p>
@@ -1583,25 +1186,7 @@
           <w:sz w:val="26"/>
           <w:szCs w:val="26"/>
         </w:rPr>
-        <w:t>(7</w:t>
-      </w:r>
-      <w:proofErr w:type="gramStart"/>
-      <w:r>
-        <w:rPr>
-          <w:rFonts w:ascii="Times" w:hAnsi="Times" w:cs="Times"/>
-          <w:sz w:val="26"/>
-          <w:szCs w:val="26"/>
-        </w:rPr>
-        <w:t>)  to</w:t>
-      </w:r>
-      <w:proofErr w:type="gramEnd"/>
-      <w:r>
-        <w:rPr>
-          <w:rFonts w:ascii="Times" w:hAnsi="Times" w:cs="Times"/>
-          <w:sz w:val="26"/>
-          <w:szCs w:val="26"/>
-        </w:rPr>
-        <w:t xml:space="preserve"> show the theoretical connections and the research contribution of the solution. </w:t>
+        <w:t xml:space="preserve">(7)  to show the theoretical connections and the research contribution of the solution. </w:t>
       </w:r>
       <w:r>
         <w:rPr>
@@ -1632,228 +1217,246 @@
         <w:ind w:right="495"/>
       </w:pPr>
       <w:r>
-        <w:t>[</w:t>
-      </w:r>
-      <w:proofErr w:type="gramStart"/>
-      <w:r>
-        <w:t>framework</w:t>
-      </w:r>
-      <w:proofErr w:type="gramEnd"/>
-      <w:r>
-        <w:t>]</w:t>
-      </w:r>
-    </w:p>
-    <w:p>
-      <w:pPr>
-        <w:ind w:right="495"/>
-      </w:pPr>
-    </w:p>
-    <w:p>
-      <w:pPr>
-        <w:ind w:right="495"/>
-      </w:pPr>
-    </w:p>
-    <w:p>
-      <w:pPr>
-        <w:ind w:right="495"/>
-      </w:pPr>
-    </w:p>
-    <w:p>
-      <w:pPr>
-        <w:ind w:right="495"/>
-      </w:pPr>
-    </w:p>
-    <w:p>
-      <w:pPr>
-        <w:ind w:right="495"/>
-      </w:pPr>
-    </w:p>
-    <w:p>
-      <w:pPr>
-        <w:ind w:right="495"/>
-      </w:pPr>
-    </w:p>
-    <w:p>
-      <w:pPr>
-        <w:ind w:right="495"/>
-      </w:pPr>
-    </w:p>
-    <w:p>
-      <w:pPr>
-        <w:ind w:right="495"/>
-      </w:pPr>
-    </w:p>
-    <w:p>
-      <w:pPr>
-        <w:ind w:right="495"/>
-      </w:pPr>
-    </w:p>
-    <w:p>
-      <w:pPr>
-        <w:ind w:right="495"/>
-      </w:pPr>
-    </w:p>
-    <w:p>
-      <w:pPr>
-        <w:ind w:right="495"/>
-      </w:pPr>
-    </w:p>
-    <w:p>
-      <w:pPr>
-        <w:ind w:right="495"/>
-      </w:pPr>
-    </w:p>
-    <w:p>
-      <w:pPr>
-        <w:ind w:right="495"/>
-      </w:pPr>
-    </w:p>
-    <w:p>
-      <w:pPr>
-        <w:ind w:right="495"/>
-      </w:pPr>
-    </w:p>
-    <w:p>
-      <w:pPr>
-        <w:ind w:right="495"/>
-      </w:pPr>
-    </w:p>
-    <w:p>
-      <w:pPr>
-        <w:ind w:right="495"/>
-      </w:pPr>
-    </w:p>
-    <w:p>
-      <w:pPr>
-        <w:ind w:right="495"/>
-      </w:pPr>
-    </w:p>
-    <w:p>
-      <w:pPr>
-        <w:ind w:right="495"/>
-      </w:pPr>
-    </w:p>
-    <w:p>
-      <w:pPr>
-        <w:ind w:right="495"/>
-      </w:pPr>
-    </w:p>
-    <w:p>
-      <w:pPr>
-        <w:ind w:right="495"/>
-      </w:pPr>
-    </w:p>
-    <w:p>
-      <w:pPr>
-        <w:ind w:right="495"/>
-      </w:pPr>
-    </w:p>
-    <w:p>
-      <w:pPr>
-        <w:ind w:right="495"/>
-      </w:pPr>
-    </w:p>
-    <w:p>
-      <w:pPr>
-        <w:ind w:right="495"/>
-      </w:pPr>
-    </w:p>
-    <w:p>
-      <w:pPr>
-        <w:ind w:right="495"/>
-      </w:pPr>
-    </w:p>
-    <w:p>
-      <w:pPr>
-        <w:ind w:right="495"/>
-      </w:pPr>
-    </w:p>
-    <w:p>
-      <w:pPr>
-        <w:ind w:right="495"/>
-      </w:pPr>
-    </w:p>
-    <w:p>
-      <w:pPr>
-        <w:ind w:right="495"/>
-      </w:pPr>
-    </w:p>
-    <w:p>
-      <w:pPr>
-        <w:ind w:right="495"/>
-      </w:pPr>
-    </w:p>
-    <w:p>
-      <w:pPr>
-        <w:ind w:right="495"/>
-      </w:pPr>
-    </w:p>
-    <w:p>
-      <w:pPr>
-        <w:ind w:right="495"/>
-      </w:pPr>
-    </w:p>
-    <w:p>
-      <w:pPr>
-        <w:ind w:right="495"/>
-      </w:pPr>
-    </w:p>
-    <w:p>
-      <w:pPr>
-        <w:ind w:right="495"/>
-      </w:pPr>
-    </w:p>
-    <w:p>
-      <w:pPr>
-        <w:ind w:right="495"/>
-      </w:pPr>
-    </w:p>
-    <w:p>
-      <w:pPr>
-        <w:ind w:right="495"/>
-      </w:pPr>
-    </w:p>
-    <w:p>
-      <w:pPr>
-        <w:ind w:right="495"/>
-      </w:pPr>
-    </w:p>
-    <w:p>
-      <w:pPr>
-        <w:ind w:right="495"/>
-      </w:pPr>
-    </w:p>
-    <w:p>
-      <w:pPr>
-        <w:ind w:right="495"/>
-      </w:pPr>
-    </w:p>
-    <w:p>
-      <w:pPr>
-        <w:ind w:right="495"/>
-      </w:pPr>
-    </w:p>
-    <w:p>
-      <w:pPr>
-        <w:ind w:right="495"/>
-      </w:pPr>
-    </w:p>
-    <w:p>
-      <w:pPr>
-        <w:ind w:right="495"/>
-      </w:pPr>
-    </w:p>
-    <w:p>
-      <w:pPr>
-        <w:ind w:right="495"/>
-      </w:pPr>
-    </w:p>
-    <w:p>
-      <w:pPr>
-        <w:ind w:right="495"/>
-      </w:pPr>
+        <w:t>[framework]</w:t>
+      </w:r>
+    </w:p>
+    <w:p>
+      <w:pPr>
+        <w:ind w:right="495"/>
+      </w:pPr>
+    </w:p>
+    <w:p>
+      <w:pPr>
+        <w:ind w:right="495"/>
+      </w:pPr>
+    </w:p>
+    <w:p>
+      <w:pPr>
+        <w:ind w:right="495"/>
+      </w:pPr>
+    </w:p>
+    <w:p>
+      <w:pPr>
+        <w:ind w:right="495"/>
+      </w:pPr>
+      <w:r>
+        <w:t>Qualitative methods were used to gather information that was needed to construct the solution. Open discussions were had with a stakeholder on an as-needed basis. These discussions were more suited than interviews as no time was wasted on establishing the focus of them. Discussing ideas and possible solutions to the current tasks at hand, allowed for a more streamlined iterative development process. These discussions also saved valuable development time as analysis was not done on interview or survey gathered data. The discussions dynamically led to focused, implementable solutions for the task at hand.</w:t>
+      </w:r>
+    </w:p>
+    <w:p>
+      <w:pPr>
+        <w:ind w:right="495"/>
+      </w:pPr>
+    </w:p>
+    <w:p>
+      <w:pPr>
+        <w:ind w:right="495"/>
+      </w:pPr>
+      <w:r>
+        <w:lastRenderedPageBreak/>
+        <w:t>The process used can be shown with the following diagram:</w:t>
+      </w:r>
+    </w:p>
+    <w:p>
+      <w:pPr>
+        <w:ind w:right="495"/>
+      </w:pPr>
+    </w:p>
+    <w:p>
+      <w:pPr>
+        <w:ind w:right="495"/>
+        <w:rPr>
+          <w:color w:val="FF0000"/>
+        </w:rPr>
+      </w:pPr>
+      <w:r>
+        <w:rPr>
+          <w:color w:val="FF0000"/>
+        </w:rPr>
+        <w:t xml:space="preserve">ADD DIAGRAM HERE&gt; </w:t>
+      </w:r>
       <w:bookmarkStart w:id="0" w:name="_GoBack"/>
       <w:bookmarkEnd w:id="0"/>
+    </w:p>
+    <w:p>
+      <w:pPr>
+        <w:ind w:right="495"/>
+      </w:pPr>
+    </w:p>
+    <w:p>
+      <w:pPr>
+        <w:ind w:right="495"/>
+      </w:pPr>
+    </w:p>
+    <w:p>
+      <w:pPr>
+        <w:ind w:right="495"/>
+      </w:pPr>
+    </w:p>
+    <w:p>
+      <w:pPr>
+        <w:ind w:right="495"/>
+      </w:pPr>
+    </w:p>
+    <w:p>
+      <w:pPr>
+        <w:ind w:right="495"/>
+      </w:pPr>
+    </w:p>
+    <w:p>
+      <w:pPr>
+        <w:ind w:right="495"/>
+      </w:pPr>
+    </w:p>
+    <w:p>
+      <w:pPr>
+        <w:ind w:right="495"/>
+      </w:pPr>
+    </w:p>
+    <w:p>
+      <w:pPr>
+        <w:ind w:right="495"/>
+      </w:pPr>
+    </w:p>
+    <w:p>
+      <w:pPr>
+        <w:ind w:right="495"/>
+      </w:pPr>
+    </w:p>
+    <w:p>
+      <w:pPr>
+        <w:ind w:right="495"/>
+      </w:pPr>
+    </w:p>
+    <w:p>
+      <w:pPr>
+        <w:ind w:right="495"/>
+      </w:pPr>
+    </w:p>
+    <w:p>
+      <w:pPr>
+        <w:ind w:right="495"/>
+      </w:pPr>
+    </w:p>
+    <w:p>
+      <w:pPr>
+        <w:ind w:right="495"/>
+      </w:pPr>
+    </w:p>
+    <w:p>
+      <w:pPr>
+        <w:ind w:right="495"/>
+      </w:pPr>
+    </w:p>
+    <w:p>
+      <w:pPr>
+        <w:ind w:right="495"/>
+      </w:pPr>
+    </w:p>
+    <w:p>
+      <w:pPr>
+        <w:ind w:right="495"/>
+      </w:pPr>
+    </w:p>
+    <w:p>
+      <w:pPr>
+        <w:ind w:right="495"/>
+      </w:pPr>
+    </w:p>
+    <w:p>
+      <w:pPr>
+        <w:ind w:right="495"/>
+      </w:pPr>
+    </w:p>
+    <w:p>
+      <w:pPr>
+        <w:ind w:right="495"/>
+      </w:pPr>
+    </w:p>
+    <w:p>
+      <w:pPr>
+        <w:ind w:right="495"/>
+      </w:pPr>
+    </w:p>
+    <w:p>
+      <w:pPr>
+        <w:ind w:right="495"/>
+      </w:pPr>
+    </w:p>
+    <w:p>
+      <w:pPr>
+        <w:ind w:right="495"/>
+      </w:pPr>
+    </w:p>
+    <w:p>
+      <w:pPr>
+        <w:ind w:right="495"/>
+      </w:pPr>
+    </w:p>
+    <w:p>
+      <w:pPr>
+        <w:ind w:right="495"/>
+      </w:pPr>
+    </w:p>
+    <w:p>
+      <w:pPr>
+        <w:ind w:right="495"/>
+      </w:pPr>
+    </w:p>
+    <w:p>
+      <w:pPr>
+        <w:ind w:right="495"/>
+      </w:pPr>
+    </w:p>
+    <w:p>
+      <w:pPr>
+        <w:ind w:right="495"/>
+      </w:pPr>
+    </w:p>
+    <w:p>
+      <w:pPr>
+        <w:ind w:right="495"/>
+      </w:pPr>
+    </w:p>
+    <w:p>
+      <w:pPr>
+        <w:ind w:right="495"/>
+      </w:pPr>
+    </w:p>
+    <w:p>
+      <w:pPr>
+        <w:ind w:right="495"/>
+      </w:pPr>
+    </w:p>
+    <w:p>
+      <w:pPr>
+        <w:ind w:right="495"/>
+      </w:pPr>
+    </w:p>
+    <w:p>
+      <w:pPr>
+        <w:ind w:right="495"/>
+      </w:pPr>
+    </w:p>
+    <w:p>
+      <w:pPr>
+        <w:ind w:right="495"/>
+      </w:pPr>
+    </w:p>
+    <w:p>
+      <w:pPr>
+        <w:ind w:right="495"/>
+      </w:pPr>
+    </w:p>
+    <w:p>
+      <w:pPr>
+        <w:ind w:right="495"/>
+      </w:pPr>
+    </w:p>
+    <w:p>
+      <w:pPr>
+        <w:ind w:right="495"/>
+      </w:pPr>
     </w:p>
     <w:p>
       <w:pPr>
@@ -1889,15 +1492,7 @@
         </w:rPr>
       </w:pPr>
       <w:r>
-        <w:t>[</w:t>
-      </w:r>
-      <w:proofErr w:type="gramStart"/>
-      <w:r>
-        <w:t>ref1</w:t>
-      </w:r>
-      <w:proofErr w:type="gramEnd"/>
-      <w:r>
-        <w:t xml:space="preserve"> = </w:t>
+        <w:t xml:space="preserve">[ref1 = </w:t>
       </w:r>
       <w:r>
         <w:rPr>
@@ -1908,7 +1503,6 @@
         </w:rPr>
         <w:t xml:space="preserve">Constructivist Research and Info-Computational Knowledge Generation </w:t>
       </w:r>
-      <w:proofErr w:type="spellStart"/>
       <w:r>
         <w:rPr>
           <w:rFonts w:ascii="Times New Roman" w:hAnsi="Times New Roman" w:cs="Times New Roman"/>
@@ -1916,9 +1510,13 @@
           <w:sz w:val="21"/>
           <w:szCs w:val="21"/>
         </w:rPr>
-        <w:t>Gordana</w:t>
-      </w:r>
-      <w:proofErr w:type="spellEnd"/>
+        <w:t>Gordana DODIG CRNKOVIC]</w:t>
+      </w:r>
+    </w:p>
+    <w:p>
+      <w:pPr>
+        <w:ind w:right="495"/>
+      </w:pPr>
       <w:r>
         <w:rPr>
           <w:rFonts w:ascii="Times New Roman" w:hAnsi="Times New Roman" w:cs="Times New Roman"/>
@@ -1926,43 +1524,8 @@
           <w:sz w:val="21"/>
           <w:szCs w:val="21"/>
         </w:rPr>
-        <w:t xml:space="preserve"> DODIG CRNKOVIC]</w:t>
-      </w:r>
-    </w:p>
-    <w:p>
-      <w:pPr>
-        <w:ind w:right="495"/>
-      </w:pPr>
-      <w:r>
-        <w:rPr>
-          <w:rFonts w:ascii="Times New Roman" w:hAnsi="Times New Roman" w:cs="Times New Roman"/>
-          <w:color w:val="000000"/>
-          <w:sz w:val="21"/>
-          <w:szCs w:val="21"/>
-        </w:rPr>
-        <w:t>[</w:t>
-      </w:r>
-      <w:proofErr w:type="gramStart"/>
-      <w:r>
-        <w:rPr>
-          <w:rFonts w:ascii="Times New Roman" w:hAnsi="Times New Roman" w:cs="Times New Roman"/>
-          <w:color w:val="000000"/>
-          <w:sz w:val="21"/>
-          <w:szCs w:val="21"/>
-        </w:rPr>
-        <w:t>ref2</w:t>
-      </w:r>
-      <w:proofErr w:type="gramEnd"/>
-      <w:r>
-        <w:rPr>
-          <w:rFonts w:ascii="Times New Roman" w:hAnsi="Times New Roman" w:cs="Times New Roman"/>
-          <w:color w:val="000000"/>
-          <w:sz w:val="21"/>
-          <w:szCs w:val="21"/>
-        </w:rPr>
-        <w:t xml:space="preserve"> = </w:t>
-      </w:r>
-      <w:proofErr w:type="spellStart"/>
+        <w:t xml:space="preserve">[ref2 = </w:t>
+      </w:r>
       <w:r>
         <w:rPr>
           <w:rFonts w:ascii="Times" w:hAnsi="Times" w:cs="Times"/>
@@ -1970,9 +1533,17 @@
           <w:sz w:val="19"/>
           <w:szCs w:val="19"/>
         </w:rPr>
-        <w:t>Kasanen</w:t>
-      </w:r>
-      <w:proofErr w:type="spellEnd"/>
+        <w:t xml:space="preserve">Kasanen </w:t>
+      </w:r>
+      <w:r>
+        <w:rPr>
+          <w:rFonts w:ascii="Helvetica" w:hAnsi="Helvetica" w:cs="Helvetica"/>
+          <w:color w:val="141413"/>
+          <w:sz w:val="19"/>
+          <w:szCs w:val="19"/>
+        </w:rPr>
+        <w:t xml:space="preserve">et al. </w:t>
+      </w:r>
       <w:r>
         <w:rPr>
           <w:rFonts w:ascii="Times" w:hAnsi="Times" w:cs="Times"/>
@@ -1980,24 +1551,6 @@
           <w:sz w:val="19"/>
           <w:szCs w:val="19"/>
         </w:rPr>
-        <w:t xml:space="preserve"> </w:t>
-      </w:r>
-      <w:r>
-        <w:rPr>
-          <w:rFonts w:ascii="Helvetica" w:hAnsi="Helvetica" w:cs="Helvetica"/>
-          <w:color w:val="141413"/>
-          <w:sz w:val="19"/>
-          <w:szCs w:val="19"/>
-        </w:rPr>
-        <w:t xml:space="preserve">et al. </w:t>
-      </w:r>
-      <w:r>
-        <w:rPr>
-          <w:rFonts w:ascii="Times" w:hAnsi="Times" w:cs="Times"/>
-          <w:color w:val="141413"/>
-          <w:sz w:val="19"/>
-          <w:szCs w:val="19"/>
-        </w:rPr>
         <w:t>(1991)</w:t>
       </w:r>
       <w:r>
@@ -2015,15 +1568,7 @@
         <w:ind w:right="495"/>
       </w:pPr>
       <w:r>
-        <w:t>[</w:t>
-      </w:r>
-      <w:proofErr w:type="gramStart"/>
-      <w:r>
-        <w:t>ref3</w:t>
-      </w:r>
-      <w:proofErr w:type="gramEnd"/>
-      <w:r>
-        <w:t xml:space="preserve">] </w:t>
+        <w:t xml:space="preserve">[ref3] </w:t>
       </w:r>
       <w:r>
         <w:rPr>
@@ -2032,54 +1577,15 @@
           <w:sz w:val="25"/>
           <w:szCs w:val="25"/>
         </w:rPr>
-        <w:t>Anna-</w:t>
-      </w:r>
-      <w:proofErr w:type="spellStart"/>
-      <w:r>
-        <w:rPr>
-          <w:rFonts w:ascii="Times" w:hAnsi="Times" w:cs="Times"/>
-          <w:color w:val="141413"/>
-          <w:sz w:val="25"/>
-          <w:szCs w:val="25"/>
-        </w:rPr>
-        <w:t>Liisa</w:t>
-      </w:r>
-      <w:proofErr w:type="spellEnd"/>
-      <w:r>
-        <w:rPr>
-          <w:rFonts w:ascii="Times" w:hAnsi="Times" w:cs="Times"/>
-          <w:color w:val="141413"/>
-          <w:sz w:val="25"/>
-          <w:szCs w:val="25"/>
-        </w:rPr>
-        <w:t xml:space="preserve"> </w:t>
-      </w:r>
-      <w:proofErr w:type="spellStart"/>
-      <w:r>
-        <w:rPr>
-          <w:rFonts w:ascii="Times" w:hAnsi="Times" w:cs="Times"/>
-          <w:color w:val="141413"/>
-          <w:sz w:val="25"/>
-          <w:szCs w:val="25"/>
-        </w:rPr>
-        <w:t>Lindholm</w:t>
-      </w:r>
-      <w:proofErr w:type="spellEnd"/>
-    </w:p>
-    <w:p>
-      <w:pPr>
-        <w:ind w:right="495"/>
-      </w:pPr>
-      <w:r>
-        <w:t>[</w:t>
-      </w:r>
-      <w:proofErr w:type="gramStart"/>
-      <w:r>
-        <w:t>ref4</w:t>
-      </w:r>
-      <w:proofErr w:type="gramEnd"/>
-      <w:r>
-        <w:t>]=</w:t>
+        <w:t>Anna-Liisa Lindholm</w:t>
+      </w:r>
+    </w:p>
+    <w:p>
+      <w:pPr>
+        <w:ind w:right="495"/>
+      </w:pPr>
+      <w:r>
+        <w:t>[ref4]=</w:t>
       </w:r>
       <w:r>
         <w:t xml:space="preserve"> Information systems research methodologies and models</w:t>
@@ -2087,35 +1593,9 @@
       <w:r>
         <w:t>(</w:t>
       </w:r>
-      <w:proofErr w:type="spellStart"/>
-      <w:r>
-        <w:t>Albertas</w:t>
-      </w:r>
-      <w:proofErr w:type="spellEnd"/>
-      <w:r>
-        <w:t xml:space="preserve"> </w:t>
-      </w:r>
-      <w:proofErr w:type="spellStart"/>
-      <w:r>
-        <w:t>Caplinskas</w:t>
-      </w:r>
-      <w:proofErr w:type="spellEnd"/>
-      <w:r>
-        <w:t xml:space="preserve">, </w:t>
-      </w:r>
-      <w:proofErr w:type="spellStart"/>
-      <w:r>
-        <w:t>Olegas</w:t>
-      </w:r>
-      <w:proofErr w:type="spellEnd"/>
-      <w:r>
-        <w:t xml:space="preserve"> </w:t>
-      </w:r>
-      <w:proofErr w:type="spellStart"/>
-      <w:r>
-        <w:t>Vasilecas</w:t>
-      </w:r>
-      <w:proofErr w:type="spellEnd"/>
+      <w:r>
+        <w:t>Albertas Caplinskas, Olegas Vasilecas</w:t>
+      </w:r>
       <w:r>
         <w:t>)</w:t>
       </w:r>

</xml_diff>

<commit_message>
Added text on thesis doc
</commit_message>
<xml_diff>
--- a/Thesis/ThesisDraft2Column_t.docx
+++ b/Thesis/ThesisDraft2Column_t.docx
@@ -1729,90 +1729,1027 @@
         <w:rPr>
           <w:b/>
         </w:rPr>
-        <w:t>Development Process</w:t>
-      </w:r>
-    </w:p>
-    <w:p>
-      <w:pPr>
-        <w:ind w:right="495"/>
-      </w:pPr>
-    </w:p>
-    <w:p>
-      <w:pPr>
-        <w:ind w:right="495"/>
-      </w:pPr>
+        <w:t>Bundle</w:t>
+      </w:r>
+      <w:r>
+        <w:rPr>
+          <w:b/>
+        </w:rPr>
+        <w:tab/>
+      </w:r>
+    </w:p>
+    <w:p>
+      <w:pPr>
+        <w:ind w:right="495"/>
+      </w:pPr>
+    </w:p>
+    <w:p>
+      <w:pPr>
+        <w:ind w:right="495"/>
+      </w:pPr>
+      <w:r>
+        <w:t xml:space="preserve">The solution developed was planned from the start to be an open source project (add reference to </w:t>
+      </w:r>
+      <w:proofErr w:type="spellStart"/>
+      <w:r>
+        <w:t>github</w:t>
+      </w:r>
+      <w:proofErr w:type="spellEnd"/>
+      <w:r>
+        <w:t xml:space="preserve"> here), releasing the product under a </w:t>
+      </w:r>
+      <w:proofErr w:type="spellStart"/>
+      <w:r>
+        <w:t>Bsd</w:t>
+      </w:r>
+      <w:proofErr w:type="spellEnd"/>
+      <w:r>
+        <w:t xml:space="preserve"> License or similar (add reference to </w:t>
+      </w:r>
+      <w:proofErr w:type="spellStart"/>
+      <w:r>
+        <w:t>Bsd</w:t>
+      </w:r>
+      <w:proofErr w:type="spellEnd"/>
+      <w:r>
+        <w:t xml:space="preserve"> License here).  The reason for this decision was the fact that memory management is something every game developer has to deal with and offering an open source solution could not only help other developers </w:t>
+      </w:r>
+      <w:proofErr w:type="gramStart"/>
+      <w:r>
+        <w:t>but</w:t>
+      </w:r>
+      <w:proofErr w:type="gramEnd"/>
+      <w:r>
+        <w:t xml:space="preserve"> possibly gain interest of the community and evolve the project. The focus of Bundle was on the </w:t>
+      </w:r>
+      <w:proofErr w:type="spellStart"/>
+      <w:r>
+        <w:t>iOS</w:t>
+      </w:r>
+      <w:proofErr w:type="spellEnd"/>
+      <w:r>
+        <w:t xml:space="preserve"> and Mac OSX platforms, although the code itself is C, which allows multiplatform support. </w:t>
+      </w:r>
+    </w:p>
+    <w:p>
+      <w:pPr>
+        <w:ind w:right="495"/>
+      </w:pPr>
+    </w:p>
+    <w:p>
+      <w:pPr>
+        <w:ind w:right="495"/>
+      </w:pPr>
+      <w:r>
+        <w:t xml:space="preserve">The first milestone in the construction of such a solution was to understand how the current hardware and software operating systems could allow for such a solution. </w:t>
+      </w:r>
+      <w:r>
+        <w:t xml:space="preserve">As the issue is usually experienced with manually allocated memory in RAM, researching how RAM works on a low level with an operating system was necessary. </w:t>
+      </w:r>
+      <w:r>
+        <w:t>Virtual Memory resides on disk and acts similar to a swap file</w:t>
+      </w:r>
+      <w:proofErr w:type="gramStart"/>
+      <w:r>
+        <w:t>.(</w:t>
+      </w:r>
+      <w:proofErr w:type="gramEnd"/>
+      <w:r>
+        <w:t>add swap file reference here)</w:t>
+      </w:r>
+      <w:r>
+        <w:t xml:space="preserve">. A </w:t>
+      </w:r>
+      <w:proofErr w:type="gramStart"/>
+      <w:r>
+        <w:t>MMU(</w:t>
+      </w:r>
+      <w:proofErr w:type="gramEnd"/>
+      <w:r>
+        <w:t>add MMU reference here) is used by the CPU to translate virtual memory addresses.</w:t>
+      </w:r>
+    </w:p>
+    <w:p>
+      <w:pPr>
+        <w:ind w:right="495"/>
+      </w:pPr>
+    </w:p>
+    <w:p>
+      <w:pPr>
+        <w:ind w:right="495"/>
+      </w:pPr>
+      <w:r>
+        <w:t xml:space="preserve">As Apple’s </w:t>
+      </w:r>
+      <w:proofErr w:type="spellStart"/>
+      <w:r>
+        <w:t>iOS</w:t>
+      </w:r>
+      <w:proofErr w:type="spellEnd"/>
+      <w:r>
+        <w:t xml:space="preserve"> and OSX platforms where the focus of this research, the memory management was researched on Apple’s self- published documentation. </w:t>
+      </w:r>
+    </w:p>
+    <w:p>
+      <w:pPr>
+        <w:ind w:right="495"/>
+      </w:pPr>
+    </w:p>
+    <w:p>
+      <w:pPr>
+        <w:ind w:right="495"/>
+      </w:pPr>
+      <w:r>
+        <w:t>The kernel manages RAM and Virtual Memory segments. When an application launches the kernel allocates a block of memory in RAM, e.g. around 40MB on the iPhone 4 and also assigns a virtual memory data segment, e.g. around 700MB on the iPhone 4. (</w:t>
+      </w:r>
+      <w:proofErr w:type="gramStart"/>
+      <w:r>
+        <w:t>add</w:t>
+      </w:r>
+      <w:proofErr w:type="gramEnd"/>
+      <w:r>
+        <w:t xml:space="preserve"> profiling diagrams? Or some reference). The RAM and Virtual Memory work together by means of paging data segments or pages, in and out, between each other. When a data segment is needed that resides in virtual memory, the kernel pages the page that holds that data into RAM. (</w:t>
+      </w:r>
+      <w:proofErr w:type="gramStart"/>
+      <w:r>
+        <w:t>add</w:t>
+      </w:r>
+      <w:proofErr w:type="gramEnd"/>
+      <w:r>
+        <w:t xml:space="preserve"> virtual memory r</w:t>
+      </w:r>
+      <w:r>
+        <w:t>eference to apple’s site here) . Data is paged into RAM from virtual memory until the calculated max RAM size is reached. Once this occurs the kernel will page out data that is not currently needed, and replace it with the page from virtual memory that holds the currently needed data.</w:t>
+      </w:r>
+    </w:p>
+    <w:p>
+      <w:pPr>
+        <w:ind w:right="495"/>
+      </w:pPr>
+    </w:p>
+    <w:p>
+      <w:pPr>
+        <w:ind w:right="495"/>
+      </w:pPr>
+      <w:r>
+        <w:t xml:space="preserve">Virtual memory became the focus at this point to be the basis of the solution. Data allocated to virtual memory rather than strictly allocated to RAM using objective C’s </w:t>
+      </w:r>
+      <w:proofErr w:type="spellStart"/>
+      <w:r>
+        <w:t>alloc</w:t>
+      </w:r>
+      <w:proofErr w:type="spellEnd"/>
+      <w:r>
+        <w:t xml:space="preserve"> method would allow larger segments of data to be allocated due to the size of the virtual memories data block, e.g. around 700MB on iPhone 4, compared to the iPhone 4’s 40MB RAM.</w:t>
+      </w:r>
+    </w:p>
+    <w:p>
+      <w:pPr>
+        <w:ind w:right="495"/>
+      </w:pPr>
+    </w:p>
+    <w:p>
+      <w:pPr>
+        <w:ind w:right="495"/>
+      </w:pPr>
+      <w:r>
+        <w:t xml:space="preserve">A POSIX function called </w:t>
+      </w:r>
+      <w:proofErr w:type="spellStart"/>
+      <w:r>
+        <w:t>mmap</w:t>
+      </w:r>
+      <w:proofErr w:type="spellEnd"/>
+      <w:r>
+        <w:t xml:space="preserve"> (reference </w:t>
+      </w:r>
+      <w:proofErr w:type="spellStart"/>
+      <w:r>
+        <w:t>mmap</w:t>
+      </w:r>
+      <w:proofErr w:type="spellEnd"/>
+      <w:r>
+        <w:t xml:space="preserve"> here) is a low-</w:t>
+      </w:r>
+      <w:r>
+        <w:t>level virtual memory mapping technique that allows one to allocate a file on disk into virtual memory addresses.</w:t>
+      </w:r>
+    </w:p>
+    <w:p>
+      <w:pPr>
+        <w:ind w:right="495"/>
+      </w:pPr>
+    </w:p>
+    <w:p>
+      <w:pPr>
+        <w:ind w:right="495"/>
+      </w:pPr>
+      <w:r>
+        <w:t xml:space="preserve">As </w:t>
+      </w:r>
+      <w:proofErr w:type="spellStart"/>
+      <w:r>
+        <w:t>mmap</w:t>
+      </w:r>
+      <w:proofErr w:type="spellEnd"/>
+      <w:r>
+        <w:t xml:space="preserve"> could map a file to virtual memory for use within a running process, creating a file for a game’s assets became the focus at this point. </w:t>
+      </w:r>
+    </w:p>
+    <w:p>
+      <w:pPr>
+        <w:ind w:right="495"/>
+      </w:pPr>
+    </w:p>
+    <w:p>
+      <w:pPr>
+        <w:ind w:right="495"/>
+        <w:rPr>
+          <w:b/>
+        </w:rPr>
+      </w:pPr>
+      <w:r>
+        <w:rPr>
+          <w:b/>
+        </w:rPr>
+        <w:t>Tool and Pak File Creation</w:t>
+      </w:r>
+    </w:p>
+    <w:p>
+      <w:pPr>
+        <w:ind w:right="495"/>
+      </w:pPr>
+    </w:p>
+    <w:p>
+      <w:pPr>
+        <w:ind w:right="495"/>
+      </w:pPr>
+      <w:r>
+        <w:t xml:space="preserve">The </w:t>
+      </w:r>
+      <w:proofErr w:type="spellStart"/>
+      <w:r>
+        <w:t>pak</w:t>
+      </w:r>
+      <w:proofErr w:type="spellEnd"/>
+      <w:r>
+        <w:t xml:space="preserve"> file format is an archive file format that is not standardized on its contents. Pak files are usually used for games, where game assets are archived into a single file. (</w:t>
+      </w:r>
+      <w:proofErr w:type="gramStart"/>
+      <w:r>
+        <w:t>add</w:t>
+      </w:r>
+      <w:proofErr w:type="gramEnd"/>
+      <w:r>
+        <w:t xml:space="preserve"> reference to </w:t>
+      </w:r>
+      <w:proofErr w:type="spellStart"/>
+      <w:r>
+        <w:t>pak</w:t>
+      </w:r>
+      <w:proofErr w:type="spellEnd"/>
+      <w:r>
+        <w:t xml:space="preserve"> file here) (</w:t>
+      </w:r>
+      <w:proofErr w:type="gramStart"/>
+      <w:r>
+        <w:t>possibly</w:t>
+      </w:r>
+      <w:proofErr w:type="gramEnd"/>
+      <w:r>
+        <w:t xml:space="preserve"> add info about other games that use this as well as battlefield that uses it for every level, having multiple </w:t>
+      </w:r>
+      <w:proofErr w:type="spellStart"/>
+      <w:r>
+        <w:t>pak</w:t>
+      </w:r>
+      <w:proofErr w:type="spellEnd"/>
+      <w:r>
+        <w:t xml:space="preserve"> files)</w:t>
+      </w:r>
+    </w:p>
+    <w:p>
+      <w:pPr>
+        <w:ind w:right="495"/>
+      </w:pPr>
+    </w:p>
+    <w:p>
+      <w:pPr>
+        <w:ind w:right="495"/>
+      </w:pPr>
+      <w:r>
+        <w:t xml:space="preserve">A tool was then developed to archive these game assets into a single </w:t>
+      </w:r>
+      <w:proofErr w:type="spellStart"/>
+      <w:r>
+        <w:t>pak</w:t>
+      </w:r>
+      <w:proofErr w:type="spellEnd"/>
+      <w:r>
+        <w:t xml:space="preserve"> file. This was created as a command line tool that takes two arguments, the source folder and the output file. The tool takes the source folder, traverses the entire directory to count the files, ignoring </w:t>
+      </w:r>
+      <w:proofErr w:type="spellStart"/>
+      <w:r>
+        <w:t>DS_Store</w:t>
+      </w:r>
+      <w:proofErr w:type="spellEnd"/>
+      <w:r>
+        <w:t xml:space="preserve"> files that are present on Apple’s </w:t>
+      </w:r>
+      <w:proofErr w:type="gramStart"/>
+      <w:r>
+        <w:t>platforms(</w:t>
+      </w:r>
+      <w:proofErr w:type="gramEnd"/>
+      <w:r>
+        <w:t xml:space="preserve">reference </w:t>
+      </w:r>
+      <w:proofErr w:type="spellStart"/>
+      <w:r>
+        <w:t>DS_Store</w:t>
+      </w:r>
+      <w:proofErr w:type="spellEnd"/>
+      <w:r>
+        <w:t>). Once the file count is obtained, the value is used to calculate the variable header length.</w:t>
+      </w:r>
+    </w:p>
+    <w:p>
+      <w:pPr>
+        <w:ind w:right="495"/>
+        <w:rPr>
+          <w:color w:val="FF0000"/>
+        </w:rPr>
+      </w:pPr>
+      <w:r>
+        <w:rPr>
+          <w:color w:val="FF0000"/>
+        </w:rPr>
+        <w:t>Add header information here.</w:t>
+      </w:r>
+    </w:p>
+    <w:p>
+      <w:pPr>
+        <w:ind w:right="495"/>
+        <w:rPr>
+          <w:color w:val="FF0000"/>
+        </w:rPr>
+      </w:pPr>
+    </w:p>
+    <w:p>
+      <w:pPr>
+        <w:ind w:right="495"/>
+      </w:pPr>
+      <w:r>
+        <w:t xml:space="preserve">Each asset within the source folder, e.g. sound files, textures, images etc. is compressed and indexed within the </w:t>
+      </w:r>
+      <w:proofErr w:type="spellStart"/>
+      <w:r>
+        <w:t>pak</w:t>
+      </w:r>
+      <w:proofErr w:type="spellEnd"/>
+      <w:r>
+        <w:t xml:space="preserve"> file, with its index information stored in the header segment.</w:t>
+      </w:r>
+      <w:r>
+        <w:t xml:space="preserve"> </w:t>
+      </w:r>
+      <w:proofErr w:type="gramStart"/>
+      <w:r>
+        <w:t>(</w:t>
+      </w:r>
+      <w:proofErr w:type="gramEnd"/>
+      <w:r>
+        <w:t>reference file format creation link)</w:t>
+      </w:r>
+    </w:p>
+    <w:p>
+      <w:pPr>
+        <w:ind w:right="495"/>
+      </w:pPr>
+    </w:p>
+    <w:p>
+      <w:pPr>
+        <w:ind w:right="495"/>
+      </w:pPr>
+      <w:r>
+        <w:t xml:space="preserve">The tool outputs a </w:t>
+      </w:r>
+      <w:proofErr w:type="spellStart"/>
+      <w:r>
+        <w:t>pak</w:t>
+      </w:r>
+      <w:proofErr w:type="spellEnd"/>
+      <w:r>
+        <w:t xml:space="preserve"> file at the user specified destination path. Once this </w:t>
+      </w:r>
+      <w:proofErr w:type="spellStart"/>
+      <w:r>
+        <w:t>pak</w:t>
+      </w:r>
+      <w:proofErr w:type="spellEnd"/>
+      <w:r>
+        <w:t xml:space="preserve"> file is created it is ready to be used within the application. </w:t>
+      </w:r>
+    </w:p>
+    <w:p>
+      <w:pPr>
+        <w:ind w:right="495"/>
+      </w:pPr>
+    </w:p>
+    <w:p>
+      <w:pPr>
+        <w:ind w:right="495"/>
+        <w:rPr>
+          <w:b/>
+        </w:rPr>
+      </w:pPr>
+      <w:r>
+        <w:rPr>
+          <w:b/>
+        </w:rPr>
+        <w:t>The API</w:t>
+      </w:r>
+    </w:p>
+    <w:p>
+      <w:pPr>
+        <w:ind w:right="495"/>
+      </w:pPr>
+    </w:p>
+    <w:p>
+      <w:pPr>
+        <w:ind w:right="495"/>
+      </w:pPr>
+      <w:r>
+        <w:t xml:space="preserve">The base API was developed in C allowing for future evolution of the product, which is especially needed for an open source project where many people might have ideas to evolve the product. </w:t>
+      </w:r>
+    </w:p>
+    <w:p>
+      <w:pPr>
+        <w:ind w:right="495"/>
+      </w:pPr>
+    </w:p>
+    <w:p>
+      <w:pPr>
+        <w:ind w:right="495"/>
+      </w:pPr>
+      <w:r>
+        <w:t xml:space="preserve">For the focus of this research paper, the operating systems being Apple’s </w:t>
+      </w:r>
+      <w:proofErr w:type="spellStart"/>
+      <w:r>
+        <w:t>iOS</w:t>
+      </w:r>
+      <w:proofErr w:type="spellEnd"/>
+      <w:r>
+        <w:t xml:space="preserve"> and Mac OS X, </w:t>
+      </w:r>
+      <w:r>
+        <w:t>wrapper methods were needed to support Apple’s Objective-C language, which forms the basis of the Cocoa and Cocoa Touch frameworks</w:t>
+      </w:r>
+      <w:proofErr w:type="gramStart"/>
+      <w:r>
+        <w:t>.(</w:t>
+      </w:r>
+      <w:proofErr w:type="gramEnd"/>
+      <w:r>
+        <w:t xml:space="preserve">add reference here to </w:t>
+      </w:r>
+      <w:proofErr w:type="spellStart"/>
+      <w:r>
+        <w:t>objc</w:t>
+      </w:r>
+      <w:proofErr w:type="spellEnd"/>
+      <w:r>
+        <w:t xml:space="preserve"> and cocoa/touch)</w:t>
+      </w:r>
+      <w:r>
+        <w:t xml:space="preserve"> Objective-C is a superset of C, allowing it to integrate seamlessly.</w:t>
+      </w:r>
+    </w:p>
+    <w:p>
+      <w:pPr>
+        <w:ind w:right="495"/>
+      </w:pPr>
+    </w:p>
+    <w:p>
+      <w:pPr>
+        <w:ind w:right="495"/>
+      </w:pPr>
+      <w:r>
+        <w:t>The wrapper function was only needed to pass the needed data’s pointer, the pointer to the data in virtual memory, to the object needing it within an objective-C runtime environment.</w:t>
+      </w:r>
+    </w:p>
+    <w:p>
+      <w:pPr>
+        <w:ind w:right="495"/>
+      </w:pPr>
+    </w:p>
+    <w:p>
+      <w:pPr>
+        <w:ind w:right="495"/>
+        <w:rPr>
+          <w:rFonts w:eastAsia="Times New Roman" w:cs="Times New Roman"/>
+        </w:rPr>
+      </w:pPr>
+      <w:r>
+        <w:t xml:space="preserve">The Objective-C </w:t>
+      </w:r>
+      <w:proofErr w:type="spellStart"/>
+      <w:r>
+        <w:t>NSData</w:t>
+      </w:r>
+      <w:proofErr w:type="spellEnd"/>
+      <w:r>
+        <w:t xml:space="preserve"> class has a method for passing a pointer to an address as well as the length of bytes to process, with the alternative option of freeing the data when done or not. (</w:t>
+      </w:r>
+      <w:proofErr w:type="gramStart"/>
+      <w:r>
+        <w:t>add</w:t>
+      </w:r>
+      <w:proofErr w:type="gramEnd"/>
+      <w:r>
+        <w:t xml:space="preserve"> reference here to the </w:t>
+      </w:r>
+      <w:proofErr w:type="spellStart"/>
+      <w:r>
+        <w:t>NSData</w:t>
+      </w:r>
+      <w:proofErr w:type="spellEnd"/>
+      <w:r>
+        <w:t xml:space="preserve"> class)</w:t>
+      </w:r>
+      <w:r>
+        <w:rPr>
+          <w:rFonts w:eastAsia="Times New Roman" w:cs="Times New Roman"/>
+        </w:rPr>
+        <w:t xml:space="preserve"> </w:t>
+      </w:r>
+    </w:p>
+    <w:p>
+      <w:pPr>
+        <w:ind w:right="495"/>
+        <w:rPr>
+          <w:rFonts w:eastAsia="Times New Roman" w:cs="Times New Roman"/>
+        </w:rPr>
+      </w:pPr>
+    </w:p>
+    <w:p>
+      <w:pPr>
+        <w:ind w:right="495"/>
+        <w:rPr>
+          <w:rStyle w:val="Emphasis"/>
+          <w:rFonts w:eastAsia="Times New Roman" w:cs="Times New Roman"/>
+        </w:rPr>
+      </w:pPr>
+      <w:r>
+        <w:rPr>
+          <w:rFonts w:eastAsia="Times New Roman" w:cs="Times New Roman"/>
+        </w:rPr>
+        <w:t>+ (</w:t>
+      </w:r>
+      <w:proofErr w:type="gramStart"/>
+      <w:r>
+        <w:rPr>
+          <w:rFonts w:eastAsia="Times New Roman" w:cs="Times New Roman"/>
+        </w:rPr>
+        <w:t>id</w:t>
+      </w:r>
+      <w:proofErr w:type="gramEnd"/>
+      <w:r>
+        <w:rPr>
+          <w:rFonts w:eastAsia="Times New Roman" w:cs="Times New Roman"/>
+        </w:rPr>
+        <w:t>)</w:t>
+      </w:r>
+      <w:proofErr w:type="spellStart"/>
+      <w:r>
+        <w:rPr>
+          <w:rFonts w:eastAsia="Times New Roman" w:cs="Times New Roman"/>
+        </w:rPr>
+        <w:t>dataWithBytesNoCopy</w:t>
+      </w:r>
+      <w:proofErr w:type="spellEnd"/>
+      <w:r>
+        <w:rPr>
+          <w:rFonts w:eastAsia="Times New Roman" w:cs="Times New Roman"/>
+        </w:rPr>
+        <w:t>:(void *)</w:t>
+      </w:r>
+      <w:r>
+        <w:rPr>
+          <w:rStyle w:val="Emphasis"/>
+          <w:rFonts w:eastAsia="Times New Roman" w:cs="Times New Roman"/>
+        </w:rPr>
+        <w:t>bytes</w:t>
+      </w:r>
+      <w:r>
+        <w:rPr>
+          <w:rFonts w:eastAsia="Times New Roman" w:cs="Times New Roman"/>
+        </w:rPr>
+        <w:t xml:space="preserve"> length:(</w:t>
+      </w:r>
+      <w:proofErr w:type="spellStart"/>
+      <w:r>
+        <w:rPr>
+          <w:rFonts w:eastAsia="Times New Roman" w:cs="Times New Roman"/>
+        </w:rPr>
+        <w:t>NSUInteger</w:t>
+      </w:r>
+      <w:proofErr w:type="spellEnd"/>
+      <w:r>
+        <w:rPr>
+          <w:rFonts w:eastAsia="Times New Roman" w:cs="Times New Roman"/>
+        </w:rPr>
+        <w:t>)</w:t>
+      </w:r>
+      <w:r>
+        <w:rPr>
+          <w:rStyle w:val="Emphasis"/>
+          <w:rFonts w:eastAsia="Times New Roman" w:cs="Times New Roman"/>
+        </w:rPr>
+        <w:t>length</w:t>
+      </w:r>
+      <w:r>
+        <w:rPr>
+          <w:rFonts w:eastAsia="Times New Roman" w:cs="Times New Roman"/>
+        </w:rPr>
+        <w:t xml:space="preserve"> </w:t>
+      </w:r>
+      <w:proofErr w:type="spellStart"/>
+      <w:r>
+        <w:rPr>
+          <w:rFonts w:eastAsia="Times New Roman" w:cs="Times New Roman"/>
+        </w:rPr>
+        <w:t>freeWhenDone</w:t>
+      </w:r>
+      <w:proofErr w:type="spellEnd"/>
+      <w:r>
+        <w:rPr>
+          <w:rFonts w:eastAsia="Times New Roman" w:cs="Times New Roman"/>
+        </w:rPr>
+        <w:t>:(BOOL)</w:t>
+      </w:r>
+      <w:proofErr w:type="spellStart"/>
+      <w:r>
+        <w:rPr>
+          <w:rStyle w:val="Emphasis"/>
+          <w:rFonts w:eastAsia="Times New Roman" w:cs="Times New Roman"/>
+        </w:rPr>
+        <w:t>freeWhenDone</w:t>
+      </w:r>
+      <w:proofErr w:type="spellEnd"/>
+    </w:p>
+    <w:p>
+      <w:pPr>
+        <w:ind w:right="495"/>
+        <w:rPr>
+          <w:rStyle w:val="Emphasis"/>
+          <w:rFonts w:eastAsia="Times New Roman" w:cs="Times New Roman"/>
+        </w:rPr>
+      </w:pPr>
+    </w:p>
+    <w:p>
+      <w:pPr>
+        <w:ind w:right="495"/>
+        <w:rPr>
+          <w:rStyle w:val="Emphasis"/>
+          <w:rFonts w:eastAsia="Times New Roman" w:cs="Times New Roman"/>
+          <w:i w:val="0"/>
+        </w:rPr>
+      </w:pPr>
+      <w:r>
+        <w:rPr>
+          <w:rStyle w:val="Emphasis"/>
+          <w:rFonts w:eastAsia="Times New Roman" w:cs="Times New Roman"/>
+          <w:i w:val="0"/>
+        </w:rPr>
+        <w:t xml:space="preserve">This allows an object to be created using the virtual memory pointer and size of bytes of the segment, without the needed to allocate memory in RAM for the object. This perfectly integrated with the developed base C API that allowed retrieval of a file’s index data within the </w:t>
+      </w:r>
+      <w:proofErr w:type="spellStart"/>
+      <w:r>
+        <w:rPr>
+          <w:rStyle w:val="Emphasis"/>
+          <w:rFonts w:eastAsia="Times New Roman" w:cs="Times New Roman"/>
+          <w:i w:val="0"/>
+        </w:rPr>
+        <w:t>pak</w:t>
+      </w:r>
+      <w:proofErr w:type="spellEnd"/>
+      <w:r>
+        <w:rPr>
+          <w:rStyle w:val="Emphasis"/>
+          <w:rFonts w:eastAsia="Times New Roman" w:cs="Times New Roman"/>
+          <w:i w:val="0"/>
+        </w:rPr>
+        <w:t xml:space="preserve"> file, using the filename itself. </w:t>
+      </w:r>
+      <w:r>
+        <w:rPr>
+          <w:rStyle w:val="Emphasis"/>
+          <w:rFonts w:eastAsia="Times New Roman" w:cs="Times New Roman"/>
+          <w:i w:val="0"/>
+        </w:rPr>
+        <w:t>(</w:t>
+      </w:r>
+      <w:proofErr w:type="gramStart"/>
+      <w:r>
+        <w:rPr>
+          <w:rStyle w:val="Emphasis"/>
+          <w:rFonts w:eastAsia="Times New Roman" w:cs="Times New Roman"/>
+          <w:i w:val="0"/>
+        </w:rPr>
+        <w:t>add</w:t>
+      </w:r>
+      <w:proofErr w:type="gramEnd"/>
+      <w:r>
+        <w:rPr>
+          <w:rStyle w:val="Emphasis"/>
+          <w:rFonts w:eastAsia="Times New Roman" w:cs="Times New Roman"/>
+          <w:i w:val="0"/>
+        </w:rPr>
+        <w:t xml:space="preserve"> a possible function call and small explanation of the process)</w:t>
+      </w:r>
+    </w:p>
+    <w:p>
+      <w:pPr>
+        <w:ind w:right="495"/>
+        <w:rPr>
+          <w:rStyle w:val="Emphasis"/>
+          <w:rFonts w:eastAsia="Times New Roman" w:cs="Times New Roman"/>
+          <w:i w:val="0"/>
+        </w:rPr>
+      </w:pPr>
+    </w:p>
+    <w:p>
+      <w:pPr>
+        <w:ind w:right="495"/>
+      </w:pPr>
+      <w:r>
+        <w:rPr>
+          <w:rStyle w:val="Emphasis"/>
+          <w:rFonts w:eastAsia="Times New Roman" w:cs="Times New Roman"/>
+          <w:i w:val="0"/>
+        </w:rPr>
+        <w:t xml:space="preserve">This feature would make it as simple as possible for developers to use the API as they can use their filenames as usual without needed an understanding of how the file’s data is passed to the called </w:t>
+      </w:r>
+      <w:proofErr w:type="spellStart"/>
+      <w:r>
+        <w:rPr>
+          <w:rStyle w:val="Emphasis"/>
+          <w:rFonts w:eastAsia="Times New Roman" w:cs="Times New Roman"/>
+          <w:i w:val="0"/>
+        </w:rPr>
+        <w:t>NSData</w:t>
+      </w:r>
+      <w:proofErr w:type="spellEnd"/>
+      <w:r>
+        <w:rPr>
+          <w:rStyle w:val="Emphasis"/>
+          <w:rFonts w:eastAsia="Times New Roman" w:cs="Times New Roman"/>
+          <w:i w:val="0"/>
+        </w:rPr>
+        <w:t xml:space="preserve"> method.</w:t>
+      </w:r>
+    </w:p>
+    <w:p>
+      <w:pPr>
+        <w:ind w:right="495"/>
+      </w:pPr>
+    </w:p>
+    <w:p>
+      <w:pPr>
+        <w:ind w:right="495"/>
+      </w:pPr>
+      <w:r>
+        <w:t>Add information here about the crossroads we came to with the different options regarding compression and decompression, or will that come in the discussion?</w:t>
+      </w:r>
+    </w:p>
+    <w:p>
+      <w:pPr>
+        <w:ind w:right="495"/>
+      </w:pPr>
+    </w:p>
+    <w:p>
+      <w:pPr>
+        <w:ind w:right="495"/>
+      </w:pPr>
+      <w:r>
+        <w:t xml:space="preserve">Usability was always an important attribute of the solution as it is an open source project and </w:t>
+      </w:r>
+      <w:r>
+        <w:t xml:space="preserve">will hopefully be used my many developers. </w:t>
+      </w:r>
+    </w:p>
+    <w:p>
+      <w:pPr>
+        <w:ind w:right="495"/>
+      </w:pPr>
+    </w:p>
+    <w:p>
+      <w:pPr>
+        <w:ind w:right="495"/>
+      </w:pPr>
+      <w:r>
+        <w:t>The use of the API was minimized to 3 important functions:</w:t>
+      </w:r>
+    </w:p>
+    <w:p>
+      <w:pPr>
+        <w:ind w:right="495"/>
+      </w:pPr>
+    </w:p>
+    <w:p>
+      <w:pPr>
+        <w:pStyle w:val="ListParagraph"/>
+        <w:numPr>
+          <w:ilvl w:val="0"/>
+          <w:numId w:val="1"/>
+        </w:numPr>
+        <w:ind w:right="495"/>
+      </w:pPr>
+      <w:proofErr w:type="spellStart"/>
+      <w:proofErr w:type="gramStart"/>
+      <w:r>
+        <w:t>int</w:t>
+      </w:r>
+      <w:proofErr w:type="spellEnd"/>
+      <w:proofErr w:type="gramEnd"/>
+      <w:r>
+        <w:t xml:space="preserve"> </w:t>
+      </w:r>
+      <w:proofErr w:type="spellStart"/>
+      <w:r>
+        <w:t>bundle_start</w:t>
+      </w:r>
+      <w:proofErr w:type="spellEnd"/>
+      <w:r>
+        <w:t>(char *</w:t>
+      </w:r>
+      <w:proofErr w:type="spellStart"/>
+      <w:r>
+        <w:t>pakFile</w:t>
+      </w:r>
+      <w:proofErr w:type="spellEnd"/>
+      <w:r>
+        <w:t xml:space="preserve">, </w:t>
+      </w:r>
+      <w:proofErr w:type="spellStart"/>
+      <w:r>
+        <w:t>struct</w:t>
+      </w:r>
+      <w:proofErr w:type="spellEnd"/>
+      <w:r>
+        <w:t xml:space="preserve"> </w:t>
+      </w:r>
+      <w:proofErr w:type="spellStart"/>
+      <w:r>
+        <w:t>mappedData</w:t>
+      </w:r>
+      <w:proofErr w:type="spellEnd"/>
+      <w:r>
+        <w:t xml:space="preserve"> *</w:t>
+      </w:r>
+      <w:proofErr w:type="spellStart"/>
+      <w:r>
+        <w:t>mData</w:t>
+      </w:r>
+      <w:proofErr w:type="spellEnd"/>
+      <w:r>
+        <w:t>)</w:t>
+      </w:r>
+    </w:p>
+    <w:p>
+      <w:pPr>
+        <w:pStyle w:val="ListParagraph"/>
+        <w:numPr>
+          <w:ilvl w:val="0"/>
+          <w:numId w:val="1"/>
+        </w:numPr>
+        <w:ind w:right="495"/>
+      </w:pPr>
+      <w:proofErr w:type="spellStart"/>
+      <w:proofErr w:type="gramStart"/>
+      <w:r>
+        <w:t>offset</w:t>
+      </w:r>
+      <w:proofErr w:type="gramEnd"/>
+      <w:r>
+        <w:t>_p</w:t>
+      </w:r>
+      <w:proofErr w:type="spellEnd"/>
+      <w:r>
+        <w:t xml:space="preserve"> </w:t>
+      </w:r>
+      <w:proofErr w:type="spellStart"/>
+      <w:r>
+        <w:t>bundle_getIndexDataFor</w:t>
+      </w:r>
+      <w:proofErr w:type="spellEnd"/>
+      <w:r>
+        <w:t>(char *</w:t>
+      </w:r>
+      <w:proofErr w:type="spellStart"/>
+      <w:r>
+        <w:t>fileName</w:t>
+      </w:r>
+      <w:proofErr w:type="spellEnd"/>
+      <w:r>
+        <w:t>)</w:t>
+      </w:r>
+    </w:p>
+    <w:p>
+      <w:pPr>
+        <w:pStyle w:val="ListParagraph"/>
+        <w:numPr>
+          <w:ilvl w:val="0"/>
+          <w:numId w:val="1"/>
+        </w:numPr>
+        <w:ind w:right="495"/>
+      </w:pPr>
+      <w:proofErr w:type="spellStart"/>
+      <w:proofErr w:type="gramStart"/>
+      <w:r>
+        <w:t>int</w:t>
+      </w:r>
+      <w:proofErr w:type="spellEnd"/>
+      <w:proofErr w:type="gramEnd"/>
+      <w:r>
+        <w:t xml:space="preserve"> </w:t>
+      </w:r>
+      <w:proofErr w:type="spellStart"/>
+      <w:r>
+        <w:t>bundle_stop</w:t>
+      </w:r>
+      <w:proofErr w:type="spellEnd"/>
+      <w:r>
+        <w:t>(</w:t>
+      </w:r>
+      <w:proofErr w:type="spellStart"/>
+      <w:r>
+        <w:t>struct</w:t>
+      </w:r>
+      <w:proofErr w:type="spellEnd"/>
+      <w:r>
+        <w:t xml:space="preserve"> </w:t>
+      </w:r>
+      <w:proofErr w:type="spellStart"/>
+      <w:r>
+        <w:t>mappedData</w:t>
+      </w:r>
+      <w:proofErr w:type="spellEnd"/>
+      <w:r>
+        <w:t xml:space="preserve"> *</w:t>
+      </w:r>
+      <w:proofErr w:type="spellStart"/>
+      <w:r>
+        <w:t>mData</w:t>
+      </w:r>
+      <w:proofErr w:type="spellEnd"/>
+      <w:r>
+        <w:t>)</w:t>
+      </w:r>
+    </w:p>
+    <w:p>
+      <w:pPr>
+        <w:ind w:right="495"/>
+      </w:pPr>
+    </w:p>
+    <w:p>
+      <w:pPr>
+        <w:ind w:right="495"/>
+      </w:pPr>
+      <w:r>
+        <w:t xml:space="preserve">The first starts Bundle by hashing and memory mapping a given </w:t>
+      </w:r>
+      <w:proofErr w:type="spellStart"/>
+      <w:r>
+        <w:t>pak</w:t>
+      </w:r>
+      <w:proofErr w:type="spellEnd"/>
+      <w:r>
+        <w:t xml:space="preserve"> file. The second function is the one that is always used directly or from within a wrapper method to retrieve the needed data pointer and size, that, if called from a wrapper can be passed to the native languages method. The third function stops Bundle, by destroying the </w:t>
+      </w:r>
+      <w:proofErr w:type="spellStart"/>
+      <w:r>
+        <w:t>hashmap</w:t>
+      </w:r>
+      <w:proofErr w:type="spellEnd"/>
+      <w:r>
+        <w:t xml:space="preserve"> and </w:t>
+      </w:r>
+      <w:proofErr w:type="spellStart"/>
+      <w:r>
+        <w:t>unmapping</w:t>
+      </w:r>
+      <w:proofErr w:type="spellEnd"/>
+      <w:r>
+        <w:t xml:space="preserve"> the file from virtual memory. Allowing such ease of use of the Bundle system developers do not need to lose valuable development </w:t>
+      </w:r>
       <w:bookmarkStart w:id="0" w:name="_GoBack"/>
       <w:bookmarkEnd w:id="0"/>
-    </w:p>
-    <w:p>
-      <w:pPr>
-        <w:ind w:right="495"/>
-      </w:pPr>
-    </w:p>
-    <w:p>
-      <w:pPr>
-        <w:ind w:right="495"/>
-      </w:pPr>
-    </w:p>
-    <w:p>
-      <w:pPr>
-        <w:ind w:right="495"/>
-      </w:pPr>
-    </w:p>
-    <w:p>
-      <w:pPr>
-        <w:ind w:right="495"/>
-      </w:pPr>
-    </w:p>
-    <w:p>
-      <w:pPr>
-        <w:ind w:right="495"/>
-      </w:pPr>
-    </w:p>
-    <w:p>
-      <w:pPr>
-        <w:ind w:right="495"/>
-      </w:pPr>
-    </w:p>
-    <w:p>
-      <w:pPr>
-        <w:ind w:right="495"/>
-      </w:pPr>
-    </w:p>
-    <w:p>
-      <w:pPr>
-        <w:ind w:right="495"/>
-      </w:pPr>
-    </w:p>
-    <w:p>
-      <w:pPr>
-        <w:ind w:right="495"/>
-      </w:pPr>
-    </w:p>
-    <w:p>
-      <w:pPr>
-        <w:ind w:right="495"/>
-      </w:pPr>
-    </w:p>
-    <w:p>
-      <w:pPr>
-        <w:ind w:right="495"/>
-      </w:pPr>
-    </w:p>
-    <w:p>
-      <w:pPr>
-        <w:ind w:right="495"/>
-      </w:pPr>
-    </w:p>
-    <w:p>
-      <w:pPr>
-        <w:ind w:right="495"/>
-      </w:pPr>
-    </w:p>
-    <w:p>
-      <w:pPr>
-        <w:ind w:right="495"/>
-      </w:pPr>
+      <w:r>
+        <w:t>time, as another important attribute of Bundle is to improve the development process in various ways. Developers can integrate Bundle quickly into existing games.</w:t>
+      </w:r>
     </w:p>
     <w:p>
       <w:pPr>
@@ -2242,7 +3179,7 @@
   <w:abstractNum w:abstractNumId="1">
     <w:nsid w:val="4FA70BF5"/>
     <w:multiLevelType w:val="hybridMultilevel"/>
-    <w:tmpl w:val="D576B1F8"/>
+    <w:tmpl w:val="EBA85154"/>
     <w:lvl w:ilvl="0" w:tplc="04090001">
       <w:start w:val="1"/>
       <w:numFmt w:val="bullet"/>
@@ -2555,6 +3492,17 @@
       <w:contextualSpacing/>
     </w:pPr>
   </w:style>
+  <w:style w:type="character" w:styleId="Emphasis">
+    <w:name w:val="Emphasis"/>
+    <w:basedOn w:val="DefaultParagraphFont"/>
+    <w:uiPriority w:val="20"/>
+    <w:qFormat/>
+    <w:rsid w:val="00CD2AC4"/>
+    <w:rPr>
+      <w:i/>
+      <w:iCs/>
+    </w:rPr>
+  </w:style>
 </w:styles>
 </file>
 
@@ -2751,6 +3699,17 @@
       <w:ind w:left="720"/>
       <w:contextualSpacing/>
     </w:pPr>
+  </w:style>
+  <w:style w:type="character" w:styleId="Emphasis">
+    <w:name w:val="Emphasis"/>
+    <w:basedOn w:val="DefaultParagraphFont"/>
+    <w:uiPriority w:val="20"/>
+    <w:qFormat/>
+    <w:rsid w:val="00CD2AC4"/>
+    <w:rPr>
+      <w:i/>
+      <w:iCs/>
+    </w:rPr>
   </w:style>
 </w:styles>
 </file>

</xml_diff>

<commit_message>
Added text in thesis doc
</commit_message>
<xml_diff>
--- a/Thesis/ThesisDraft2Column_t.docx
+++ b/Thesis/ThesisDraft2Column_t.docx
@@ -2100,7 +2100,34 @@
         <w:ind w:right="495"/>
       </w:pPr>
       <w:r>
-        <w:t xml:space="preserve">Each asset within the source folder, e.g. sound files, textures, images etc. is compressed and indexed within the </w:t>
+        <w:t>Each asset within the source folder, e.g. sound files, textures, images etc. is compressed</w:t>
+      </w:r>
+      <w:r>
+        <w:t xml:space="preserve"> using </w:t>
+      </w:r>
+      <w:proofErr w:type="spellStart"/>
+      <w:proofErr w:type="gramStart"/>
+      <w:r>
+        <w:t>zlib</w:t>
+      </w:r>
+      <w:proofErr w:type="spellEnd"/>
+      <w:r>
+        <w:t>(</w:t>
+      </w:r>
+      <w:proofErr w:type="gramEnd"/>
+      <w:r>
+        <w:t xml:space="preserve">reference </w:t>
+      </w:r>
+      <w:proofErr w:type="spellStart"/>
+      <w:r>
+        <w:t>zlib</w:t>
+      </w:r>
+      <w:proofErr w:type="spellEnd"/>
+      <w:r>
+        <w:t xml:space="preserve"> here) </w:t>
+      </w:r>
+      <w:r>
+        <w:t xml:space="preserve">and indexed within the </w:t>
       </w:r>
       <w:proofErr w:type="spellStart"/>
       <w:r>
@@ -2113,13 +2140,16 @@
       <w:r>
         <w:t xml:space="preserve"> </w:t>
       </w:r>
+      <w:r>
+        <w:t>(</w:t>
+      </w:r>
       <w:proofErr w:type="gramStart"/>
       <w:r>
-        <w:t>(</w:t>
+        <w:t>reference</w:t>
       </w:r>
       <w:proofErr w:type="gramEnd"/>
       <w:r>
-        <w:t>reference file format creation link)</w:t>
+        <w:t xml:space="preserve"> file format creation link)</w:t>
       </w:r>
     </w:p>
     <w:p>
@@ -2509,19 +2539,6 @@
           <w:i w:val="0"/>
         </w:rPr>
         <w:t xml:space="preserve"> method.</w:t>
-      </w:r>
-    </w:p>
-    <w:p>
-      <w:pPr>
-        <w:ind w:right="495"/>
-      </w:pPr>
-    </w:p>
-    <w:p>
-      <w:pPr>
-        <w:ind w:right="495"/>
-      </w:pPr>
-      <w:r>
-        <w:t>Add information here about the crossroads we came to with the different options regarding compression and decompression, or will that come in the discussion?</w:t>
       </w:r>
     </w:p>
     <w:p>
@@ -2743,33 +2760,292 @@
       </w:r>
       <w:proofErr w:type="spellEnd"/>
       <w:r>
-        <w:t xml:space="preserve"> the file from virtual memory. Allowing such ease of use of the Bundle system developers do not need to lose valuable development </w:t>
+        <w:t xml:space="preserve"> the file from virtual memory. Allowing such ease of use of the Bundle system developers do not need to lose valuable development time, as another important attribute of Bundle is to improve the development process in various ways. Developers can integrate Bundle quickly into existing games.</w:t>
+      </w:r>
+    </w:p>
+    <w:p>
+      <w:pPr>
+        <w:ind w:right="495"/>
+      </w:pPr>
+    </w:p>
+    <w:p>
+      <w:pPr>
+        <w:ind w:right="495"/>
+      </w:pPr>
+    </w:p>
+    <w:p>
+      <w:pPr>
+        <w:ind w:right="495"/>
+        <w:rPr>
+          <w:color w:val="FF0000"/>
+        </w:rPr>
+      </w:pPr>
+      <w:r>
+        <w:rPr>
+          <w:color w:val="FF0000"/>
+        </w:rPr>
+        <w:t>Add information here about the crossroads we came to with the different options regarding compression and decompression, or will that come in the discussion?</w:t>
+      </w:r>
+    </w:p>
+    <w:p>
+      <w:pPr>
+        <w:ind w:right="495"/>
+        <w:rPr>
+          <w:color w:val="FF0000"/>
+        </w:rPr>
+      </w:pPr>
+    </w:p>
+    <w:p>
+      <w:pPr>
+        <w:ind w:right="495"/>
+      </w:pPr>
+      <w:r>
+        <w:t xml:space="preserve">Once the tool was packaging assets correctly into a </w:t>
+      </w:r>
+      <w:proofErr w:type="spellStart"/>
+      <w:r>
+        <w:t>pak</w:t>
+      </w:r>
+      <w:proofErr w:type="spellEnd"/>
+      <w:r>
+        <w:t xml:space="preserve"> file and the API could correctly place the </w:t>
+      </w:r>
+      <w:proofErr w:type="spellStart"/>
+      <w:r>
+        <w:t>pak</w:t>
+      </w:r>
+      <w:proofErr w:type="spellEnd"/>
+      <w:r>
+        <w:t xml:space="preserve"> file’s header info into a </w:t>
+      </w:r>
+      <w:proofErr w:type="spellStart"/>
+      <w:r>
+        <w:t>hashmap</w:t>
+      </w:r>
+      <w:proofErr w:type="spellEnd"/>
+      <w:r>
+        <w:t xml:space="preserve"> and memory map the file to virtual memory, the focus was on reading this data and making it available to the caller. An issue arose regarding what to do with the needed compressed data. The issue was that if a number of compressed files are within the </w:t>
+      </w:r>
+      <w:proofErr w:type="spellStart"/>
+      <w:r>
+        <w:t>pak</w:t>
+      </w:r>
+      <w:proofErr w:type="spellEnd"/>
+      <w:r>
+        <w:t xml:space="preserve"> file, and mapped to virtual memory, when using this data for objects, the data should be used directly from virtual memory, rather than copying the data temporarily to the stack, whether it was decompressed or not. </w:t>
+      </w:r>
+      <w:r>
+        <w:t xml:space="preserve">A number of options were considered. </w:t>
+      </w:r>
+    </w:p>
+    <w:p>
+      <w:pPr>
+        <w:ind w:right="495"/>
+      </w:pPr>
+    </w:p>
+    <w:p>
+      <w:pPr>
+        <w:pStyle w:val="ListParagraph"/>
+        <w:numPr>
+          <w:ilvl w:val="0"/>
+          <w:numId w:val="5"/>
+        </w:numPr>
+        <w:ind w:right="495"/>
+      </w:pPr>
+      <w:r>
+        <w:t xml:space="preserve">Package the game assets into the </w:t>
+      </w:r>
+      <w:proofErr w:type="spellStart"/>
+      <w:r>
+        <w:t>pak</w:t>
+      </w:r>
+      <w:proofErr w:type="spellEnd"/>
+      <w:r>
+        <w:t xml:space="preserve"> file without compression.</w:t>
+      </w:r>
+    </w:p>
+    <w:p>
+      <w:pPr>
+        <w:pStyle w:val="ListParagraph"/>
+        <w:numPr>
+          <w:ilvl w:val="0"/>
+          <w:numId w:val="5"/>
+        </w:numPr>
+        <w:ind w:right="495"/>
+      </w:pPr>
+      <w:r>
+        <w:t xml:space="preserve">Package the compressed assets into the </w:t>
+      </w:r>
+      <w:proofErr w:type="spellStart"/>
+      <w:r>
+        <w:t>pak</w:t>
+      </w:r>
+      <w:proofErr w:type="spellEnd"/>
+      <w:r>
+        <w:t xml:space="preserve"> file, and decompress the entire file to virtual memory, re indexing an internal structure.</w:t>
+      </w:r>
+    </w:p>
+    <w:p>
+      <w:pPr>
+        <w:pStyle w:val="ListParagraph"/>
+        <w:numPr>
+          <w:ilvl w:val="0"/>
+          <w:numId w:val="5"/>
+        </w:numPr>
+        <w:ind w:right="495"/>
+      </w:pPr>
+      <w:r>
+        <w:t xml:space="preserve">Package the compressed assets into the </w:t>
+      </w:r>
+      <w:proofErr w:type="spellStart"/>
+      <w:r>
+        <w:t>pak</w:t>
+      </w:r>
+      <w:proofErr w:type="spellEnd"/>
+      <w:r>
+        <w:t xml:space="preserve"> file, and decompress data as needed.</w:t>
+      </w:r>
+    </w:p>
+    <w:p>
+      <w:pPr>
+        <w:pStyle w:val="ListParagraph"/>
+        <w:numPr>
+          <w:ilvl w:val="0"/>
+          <w:numId w:val="5"/>
+        </w:numPr>
+        <w:ind w:right="495"/>
+      </w:pPr>
+      <w:r>
+        <w:t xml:space="preserve">Package the compressed assets into the </w:t>
+      </w:r>
+      <w:proofErr w:type="spellStart"/>
+      <w:r>
+        <w:t>pak</w:t>
+      </w:r>
+      <w:proofErr w:type="spellEnd"/>
+      <w:r>
+        <w:t xml:space="preserve"> file, and decompress and memory map individual files on demand.</w:t>
+      </w:r>
+    </w:p>
+    <w:p>
+      <w:pPr>
+        <w:ind w:right="495"/>
+      </w:pPr>
+    </w:p>
+    <w:p>
+      <w:pPr>
+        <w:ind w:right="495"/>
+      </w:pPr>
+      <w:r>
+        <w:t xml:space="preserve">All of the above had side effects for the solution such as loading times, decreased memory size, memory fragmentation which would lead to no memory being available of a large enough size for a needed block, even if the total free memory was more than enough. The main issue with the mentioned options was the fact that they all forced a temporary duplicate of the virtual memory mapped data to be placed somewhere else in memory, either the stack or the heap. Keeping with the focus of reducing </w:t>
+      </w:r>
+      <w:r>
+        <w:t xml:space="preserve">strictly allocated </w:t>
+      </w:r>
+      <w:r>
+        <w:t xml:space="preserve">RAM usage to a minimum, </w:t>
+      </w:r>
+      <w:r>
+        <w:t>the stack would be the option. If a game had n objects all with their source data memory mapped in virtual memory and a duplicate of the decompressed data in memory, it would not be a solution to a problem as much as it is reading from a file and using the same amount or memory.</w:t>
+      </w:r>
+    </w:p>
+    <w:p>
+      <w:pPr>
+        <w:ind w:right="495"/>
+      </w:pPr>
+    </w:p>
+    <w:p>
+      <w:pPr>
+        <w:ind w:right="495"/>
+      </w:pPr>
+      <w:r>
+        <w:t xml:space="preserve">This led to a solution where </w:t>
+      </w:r>
+      <w:proofErr w:type="spellStart"/>
+      <w:r>
+        <w:t>filetypes</w:t>
+      </w:r>
+      <w:proofErr w:type="spellEnd"/>
+      <w:r>
+        <w:t xml:space="preserve"> needed to be defined as to how they are used. Defining which file types needed to be decompressed or not during runtime would allow the most dynamic and efficient way to handle the data for use by objects.</w:t>
+      </w:r>
+    </w:p>
+    <w:p>
+      <w:pPr>
+        <w:ind w:right="495"/>
+      </w:pPr>
+    </w:p>
+    <w:p>
+      <w:pPr>
+        <w:ind w:right="495"/>
+      </w:pPr>
+      <w:r>
+        <w:t xml:space="preserve">The game assets would be packaged as compressed files into the </w:t>
+      </w:r>
+      <w:proofErr w:type="spellStart"/>
+      <w:r>
+        <w:t>pak</w:t>
+      </w:r>
+      <w:proofErr w:type="spellEnd"/>
+      <w:r>
+        <w:t xml:space="preserve"> file and when the </w:t>
+      </w:r>
+      <w:proofErr w:type="spellStart"/>
+      <w:r>
+        <w:t>bundle_start</w:t>
+      </w:r>
+      <w:proofErr w:type="spellEnd"/>
+      <w:r>
+        <w:t xml:space="preserve"> function is called, the assets </w:t>
+      </w:r>
+      <w:proofErr w:type="spellStart"/>
+      <w:r>
+        <w:t>filetypes</w:t>
+      </w:r>
+      <w:proofErr w:type="spellEnd"/>
+      <w:r>
+        <w:t xml:space="preserve"> would need to be analyzed and depending on the type, either decompressed into virtual memory or left compressed. </w:t>
+      </w:r>
+    </w:p>
+    <w:p>
+      <w:pPr>
+        <w:ind w:right="495"/>
+      </w:pPr>
+    </w:p>
+    <w:p>
+      <w:pPr>
+        <w:ind w:right="495"/>
+      </w:pPr>
+      <w:r>
+        <w:t xml:space="preserve">The reason for this is that certain functions or methods that use this data work more efficiently with compressed </w:t>
+      </w:r>
+      <w:r>
+        <w:t>data;</w:t>
+      </w:r>
+      <w:r>
+        <w:t xml:space="preserve"> others work more efficiently with uncompressed data.</w:t>
+      </w:r>
+    </w:p>
+    <w:p>
+      <w:pPr>
+        <w:ind w:right="495"/>
+      </w:pPr>
+    </w:p>
+    <w:p>
+      <w:pPr>
+        <w:ind w:right="495"/>
+        <w:rPr>
+          <w:color w:val="FF0000"/>
+        </w:rPr>
+      </w:pPr>
+      <w:r>
+        <w:rPr>
+          <w:color w:val="FF0000"/>
+        </w:rPr>
+        <w:t>Give some examples of the file types?</w:t>
       </w:r>
       <w:bookmarkStart w:id="0" w:name="_GoBack"/>
       <w:bookmarkEnd w:id="0"/>
-      <w:r>
-        <w:t>time, as another important attribute of Bundle is to improve the development process in various ways. Developers can integrate Bundle quickly into existing games.</w:t>
-      </w:r>
-    </w:p>
-    <w:p>
-      <w:pPr>
-        <w:ind w:right="495"/>
-      </w:pPr>
-    </w:p>
-    <w:p>
-      <w:pPr>
-        <w:ind w:right="495"/>
-      </w:pPr>
-    </w:p>
-    <w:p>
-      <w:pPr>
-        <w:ind w:right="495"/>
-      </w:pPr>
-    </w:p>
-    <w:p>
-      <w:pPr>
-        <w:ind w:right="495"/>
-      </w:pPr>
     </w:p>
     <w:p>
       <w:pPr>
@@ -3177,9 +3453,9 @@
     </w:lvl>
   </w:abstractNum>
   <w:abstractNum w:abstractNumId="1">
-    <w:nsid w:val="4FA70BF5"/>
+    <w:nsid w:val="0A260CB1"/>
     <w:multiLevelType w:val="hybridMultilevel"/>
-    <w:tmpl w:val="EBA85154"/>
+    <w:tmpl w:val="4B186FCC"/>
     <w:lvl w:ilvl="0" w:tplc="04090001">
       <w:start w:val="1"/>
       <w:numFmt w:val="bullet"/>
@@ -3289,11 +3565,305 @@
       </w:rPr>
     </w:lvl>
   </w:abstractNum>
+  <w:abstractNum w:abstractNumId="2">
+    <w:nsid w:val="2CAD1FF1"/>
+    <w:multiLevelType w:val="hybridMultilevel"/>
+    <w:tmpl w:val="39B65D0C"/>
+    <w:lvl w:ilvl="0" w:tplc="0409000F">
+      <w:start w:val="1"/>
+      <w:numFmt w:val="decimal"/>
+      <w:lvlText w:val="%1."/>
+      <w:lvlJc w:val="left"/>
+      <w:pPr>
+        <w:ind w:left="1440" w:hanging="360"/>
+      </w:pPr>
+    </w:lvl>
+    <w:lvl w:ilvl="1" w:tplc="04090019" w:tentative="1">
+      <w:start w:val="1"/>
+      <w:numFmt w:val="lowerLetter"/>
+      <w:lvlText w:val="%2."/>
+      <w:lvlJc w:val="left"/>
+      <w:pPr>
+        <w:ind w:left="2160" w:hanging="360"/>
+      </w:pPr>
+    </w:lvl>
+    <w:lvl w:ilvl="2" w:tplc="0409001B" w:tentative="1">
+      <w:start w:val="1"/>
+      <w:numFmt w:val="lowerRoman"/>
+      <w:lvlText w:val="%3."/>
+      <w:lvlJc w:val="right"/>
+      <w:pPr>
+        <w:ind w:left="2880" w:hanging="180"/>
+      </w:pPr>
+    </w:lvl>
+    <w:lvl w:ilvl="3" w:tplc="0409000F" w:tentative="1">
+      <w:start w:val="1"/>
+      <w:numFmt w:val="decimal"/>
+      <w:lvlText w:val="%4."/>
+      <w:lvlJc w:val="left"/>
+      <w:pPr>
+        <w:ind w:left="3600" w:hanging="360"/>
+      </w:pPr>
+    </w:lvl>
+    <w:lvl w:ilvl="4" w:tplc="04090019" w:tentative="1">
+      <w:start w:val="1"/>
+      <w:numFmt w:val="lowerLetter"/>
+      <w:lvlText w:val="%5."/>
+      <w:lvlJc w:val="left"/>
+      <w:pPr>
+        <w:ind w:left="4320" w:hanging="360"/>
+      </w:pPr>
+    </w:lvl>
+    <w:lvl w:ilvl="5" w:tplc="0409001B" w:tentative="1">
+      <w:start w:val="1"/>
+      <w:numFmt w:val="lowerRoman"/>
+      <w:lvlText w:val="%6."/>
+      <w:lvlJc w:val="right"/>
+      <w:pPr>
+        <w:ind w:left="5040" w:hanging="180"/>
+      </w:pPr>
+    </w:lvl>
+    <w:lvl w:ilvl="6" w:tplc="0409000F" w:tentative="1">
+      <w:start w:val="1"/>
+      <w:numFmt w:val="decimal"/>
+      <w:lvlText w:val="%7."/>
+      <w:lvlJc w:val="left"/>
+      <w:pPr>
+        <w:ind w:left="5760" w:hanging="360"/>
+      </w:pPr>
+    </w:lvl>
+    <w:lvl w:ilvl="7" w:tplc="04090019" w:tentative="1">
+      <w:start w:val="1"/>
+      <w:numFmt w:val="lowerLetter"/>
+      <w:lvlText w:val="%8."/>
+      <w:lvlJc w:val="left"/>
+      <w:pPr>
+        <w:ind w:left="6480" w:hanging="360"/>
+      </w:pPr>
+    </w:lvl>
+    <w:lvl w:ilvl="8" w:tplc="0409001B" w:tentative="1">
+      <w:start w:val="1"/>
+      <w:numFmt w:val="lowerRoman"/>
+      <w:lvlText w:val="%9."/>
+      <w:lvlJc w:val="right"/>
+      <w:pPr>
+        <w:ind w:left="7200" w:hanging="180"/>
+      </w:pPr>
+    </w:lvl>
+  </w:abstractNum>
+  <w:abstractNum w:abstractNumId="3">
+    <w:nsid w:val="3A0332D5"/>
+    <w:multiLevelType w:val="hybridMultilevel"/>
+    <w:tmpl w:val="956CDFEA"/>
+    <w:lvl w:ilvl="0" w:tplc="0409000F">
+      <w:start w:val="1"/>
+      <w:numFmt w:val="decimal"/>
+      <w:lvlText w:val="%1."/>
+      <w:lvlJc w:val="left"/>
+      <w:pPr>
+        <w:ind w:left="720" w:hanging="360"/>
+      </w:pPr>
+    </w:lvl>
+    <w:lvl w:ilvl="1" w:tplc="04090019" w:tentative="1">
+      <w:start w:val="1"/>
+      <w:numFmt w:val="lowerLetter"/>
+      <w:lvlText w:val="%2."/>
+      <w:lvlJc w:val="left"/>
+      <w:pPr>
+        <w:ind w:left="1440" w:hanging="360"/>
+      </w:pPr>
+    </w:lvl>
+    <w:lvl w:ilvl="2" w:tplc="0409001B" w:tentative="1">
+      <w:start w:val="1"/>
+      <w:numFmt w:val="lowerRoman"/>
+      <w:lvlText w:val="%3."/>
+      <w:lvlJc w:val="right"/>
+      <w:pPr>
+        <w:ind w:left="2160" w:hanging="180"/>
+      </w:pPr>
+    </w:lvl>
+    <w:lvl w:ilvl="3" w:tplc="0409000F" w:tentative="1">
+      <w:start w:val="1"/>
+      <w:numFmt w:val="decimal"/>
+      <w:lvlText w:val="%4."/>
+      <w:lvlJc w:val="left"/>
+      <w:pPr>
+        <w:ind w:left="2880" w:hanging="360"/>
+      </w:pPr>
+    </w:lvl>
+    <w:lvl w:ilvl="4" w:tplc="04090019" w:tentative="1">
+      <w:start w:val="1"/>
+      <w:numFmt w:val="lowerLetter"/>
+      <w:lvlText w:val="%5."/>
+      <w:lvlJc w:val="left"/>
+      <w:pPr>
+        <w:ind w:left="3600" w:hanging="360"/>
+      </w:pPr>
+    </w:lvl>
+    <w:lvl w:ilvl="5" w:tplc="0409001B" w:tentative="1">
+      <w:start w:val="1"/>
+      <w:numFmt w:val="lowerRoman"/>
+      <w:lvlText w:val="%6."/>
+      <w:lvlJc w:val="right"/>
+      <w:pPr>
+        <w:ind w:left="4320" w:hanging="180"/>
+      </w:pPr>
+    </w:lvl>
+    <w:lvl w:ilvl="6" w:tplc="0409000F" w:tentative="1">
+      <w:start w:val="1"/>
+      <w:numFmt w:val="decimal"/>
+      <w:lvlText w:val="%7."/>
+      <w:lvlJc w:val="left"/>
+      <w:pPr>
+        <w:ind w:left="5040" w:hanging="360"/>
+      </w:pPr>
+    </w:lvl>
+    <w:lvl w:ilvl="7" w:tplc="04090019" w:tentative="1">
+      <w:start w:val="1"/>
+      <w:numFmt w:val="lowerLetter"/>
+      <w:lvlText w:val="%8."/>
+      <w:lvlJc w:val="left"/>
+      <w:pPr>
+        <w:ind w:left="5760" w:hanging="360"/>
+      </w:pPr>
+    </w:lvl>
+    <w:lvl w:ilvl="8" w:tplc="0409001B" w:tentative="1">
+      <w:start w:val="1"/>
+      <w:numFmt w:val="lowerRoman"/>
+      <w:lvlText w:val="%9."/>
+      <w:lvlJc w:val="right"/>
+      <w:pPr>
+        <w:ind w:left="6480" w:hanging="180"/>
+      </w:pPr>
+    </w:lvl>
+  </w:abstractNum>
+  <w:abstractNum w:abstractNumId="4">
+    <w:nsid w:val="4FA70BF5"/>
+    <w:multiLevelType w:val="hybridMultilevel"/>
+    <w:tmpl w:val="EBA85154"/>
+    <w:lvl w:ilvl="0" w:tplc="04090001">
+      <w:start w:val="1"/>
+      <w:numFmt w:val="bullet"/>
+      <w:lvlText w:val=""/>
+      <w:lvlJc w:val="left"/>
+      <w:pPr>
+        <w:ind w:left="720" w:hanging="360"/>
+      </w:pPr>
+      <w:rPr>
+        <w:rFonts w:ascii="Symbol" w:hAnsi="Symbol" w:hint="default"/>
+      </w:rPr>
+    </w:lvl>
+    <w:lvl w:ilvl="1" w:tplc="04090003" w:tentative="1">
+      <w:start w:val="1"/>
+      <w:numFmt w:val="bullet"/>
+      <w:lvlText w:val="o"/>
+      <w:lvlJc w:val="left"/>
+      <w:pPr>
+        <w:ind w:left="1440" w:hanging="360"/>
+      </w:pPr>
+      <w:rPr>
+        <w:rFonts w:ascii="Courier New" w:hAnsi="Courier New" w:hint="default"/>
+      </w:rPr>
+    </w:lvl>
+    <w:lvl w:ilvl="2" w:tplc="04090005" w:tentative="1">
+      <w:start w:val="1"/>
+      <w:numFmt w:val="bullet"/>
+      <w:lvlText w:val=""/>
+      <w:lvlJc w:val="left"/>
+      <w:pPr>
+        <w:ind w:left="2160" w:hanging="360"/>
+      </w:pPr>
+      <w:rPr>
+        <w:rFonts w:ascii="Wingdings" w:hAnsi="Wingdings" w:hint="default"/>
+      </w:rPr>
+    </w:lvl>
+    <w:lvl w:ilvl="3" w:tplc="04090001" w:tentative="1">
+      <w:start w:val="1"/>
+      <w:numFmt w:val="bullet"/>
+      <w:lvlText w:val=""/>
+      <w:lvlJc w:val="left"/>
+      <w:pPr>
+        <w:ind w:left="2880" w:hanging="360"/>
+      </w:pPr>
+      <w:rPr>
+        <w:rFonts w:ascii="Symbol" w:hAnsi="Symbol" w:hint="default"/>
+      </w:rPr>
+    </w:lvl>
+    <w:lvl w:ilvl="4" w:tplc="04090003" w:tentative="1">
+      <w:start w:val="1"/>
+      <w:numFmt w:val="bullet"/>
+      <w:lvlText w:val="o"/>
+      <w:lvlJc w:val="left"/>
+      <w:pPr>
+        <w:ind w:left="3600" w:hanging="360"/>
+      </w:pPr>
+      <w:rPr>
+        <w:rFonts w:ascii="Courier New" w:hAnsi="Courier New" w:hint="default"/>
+      </w:rPr>
+    </w:lvl>
+    <w:lvl w:ilvl="5" w:tplc="04090005" w:tentative="1">
+      <w:start w:val="1"/>
+      <w:numFmt w:val="bullet"/>
+      <w:lvlText w:val=""/>
+      <w:lvlJc w:val="left"/>
+      <w:pPr>
+        <w:ind w:left="4320" w:hanging="360"/>
+      </w:pPr>
+      <w:rPr>
+        <w:rFonts w:ascii="Wingdings" w:hAnsi="Wingdings" w:hint="default"/>
+      </w:rPr>
+    </w:lvl>
+    <w:lvl w:ilvl="6" w:tplc="04090001" w:tentative="1">
+      <w:start w:val="1"/>
+      <w:numFmt w:val="bullet"/>
+      <w:lvlText w:val=""/>
+      <w:lvlJc w:val="left"/>
+      <w:pPr>
+        <w:ind w:left="5040" w:hanging="360"/>
+      </w:pPr>
+      <w:rPr>
+        <w:rFonts w:ascii="Symbol" w:hAnsi="Symbol" w:hint="default"/>
+      </w:rPr>
+    </w:lvl>
+    <w:lvl w:ilvl="7" w:tplc="04090003" w:tentative="1">
+      <w:start w:val="1"/>
+      <w:numFmt w:val="bullet"/>
+      <w:lvlText w:val="o"/>
+      <w:lvlJc w:val="left"/>
+      <w:pPr>
+        <w:ind w:left="5760" w:hanging="360"/>
+      </w:pPr>
+      <w:rPr>
+        <w:rFonts w:ascii="Courier New" w:hAnsi="Courier New" w:hint="default"/>
+      </w:rPr>
+    </w:lvl>
+    <w:lvl w:ilvl="8" w:tplc="04090005" w:tentative="1">
+      <w:start w:val="1"/>
+      <w:numFmt w:val="bullet"/>
+      <w:lvlText w:val=""/>
+      <w:lvlJc w:val="left"/>
+      <w:pPr>
+        <w:ind w:left="6480" w:hanging="360"/>
+      </w:pPr>
+      <w:rPr>
+        <w:rFonts w:ascii="Wingdings" w:hAnsi="Wingdings" w:hint="default"/>
+      </w:rPr>
+    </w:lvl>
+  </w:abstractNum>
   <w:num w:numId="1">
-    <w:abstractNumId w:val="1"/>
+    <w:abstractNumId w:val="4"/>
   </w:num>
   <w:num w:numId="2">
     <w:abstractNumId w:val="0"/>
+  </w:num>
+  <w:num w:numId="3">
+    <w:abstractNumId w:val="1"/>
+  </w:num>
+  <w:num w:numId="4">
+    <w:abstractNumId w:val="2"/>
+  </w:num>
+  <w:num w:numId="5">
+    <w:abstractNumId w:val="3"/>
   </w:num>
 </w:numbering>
 </file>

</xml_diff>

<commit_message>
header info added, hashmap info added
</commit_message>
<xml_diff>
--- a/Thesis/ThesisDraft2Column_t.docx
+++ b/Thesis/ThesisDraft2Column_t.docx
@@ -565,7 +565,43 @@
           <w:sz w:val="23"/>
           <w:szCs w:val="23"/>
         </w:rPr>
-        <w:t xml:space="preserve"> study set out to solve the issue and implement an open source solution so that indie game developers who are not aided by proprietary techniques can create better games</w:t>
+        <w:t xml:space="preserve"> study set</w:t>
+      </w:r>
+      <w:r>
+        <w:rPr>
+          <w:rFonts w:ascii="Times New Roman" w:eastAsia="Times New Roman" w:hAnsi="Times New Roman" w:cs="Times New Roman"/>
+          <w:color w:val="000000"/>
+          <w:sz w:val="23"/>
+          <w:szCs w:val="23"/>
+        </w:rPr>
+        <w:t>s</w:t>
+      </w:r>
+      <w:r>
+        <w:rPr>
+          <w:rFonts w:ascii="Times New Roman" w:eastAsia="Times New Roman" w:hAnsi="Times New Roman" w:cs="Times New Roman"/>
+          <w:color w:val="000000"/>
+          <w:sz w:val="23"/>
+          <w:szCs w:val="23"/>
+        </w:rPr>
+        <w:t xml:space="preserve"> out to solve the issue and implement</w:t>
+      </w:r>
+      <w:r>
+        <w:rPr>
+          <w:rFonts w:ascii="Times New Roman" w:eastAsia="Times New Roman" w:hAnsi="Times New Roman" w:cs="Times New Roman"/>
+          <w:color w:val="000000"/>
+          <w:sz w:val="23"/>
+          <w:szCs w:val="23"/>
+        </w:rPr>
+        <w:t>s</w:t>
+      </w:r>
+      <w:r>
+        <w:rPr>
+          <w:rFonts w:ascii="Times New Roman" w:eastAsia="Times New Roman" w:hAnsi="Times New Roman" w:cs="Times New Roman"/>
+          <w:color w:val="000000"/>
+          <w:sz w:val="23"/>
+          <w:szCs w:val="23"/>
+        </w:rPr>
+        <w:t xml:space="preserve"> an open source solution so that indie game developers who are not aided by proprietary techniques can create better games</w:t>
       </w:r>
       <w:r>
         <w:rPr>
@@ -968,85 +1004,109 @@
         <w:ind w:right="495"/>
       </w:pPr>
       <w:r>
-        <w:t>[What is a constructive research method</w:t>
+        <w:t>The method chosen to</w:t>
+      </w:r>
+      <w:r>
+        <w:t xml:space="preserve"> be followed in this research is</w:t>
+      </w:r>
+      <w:r>
+        <w:t xml:space="preserve"> the Constructive</w:t>
+      </w:r>
+      <w:r>
+        <w:t xml:space="preserve"> Research Method, [ref1] describe</w:t>
+      </w:r>
+      <w:r>
+        <w:t>s</w:t>
+      </w:r>
+      <w:r>
+        <w:t xml:space="preserve"> this method as a way to turn existing knowledge into novelty or innovation by implementing a solution, to an existing problem, whether it is theoretical or practical, as long as it involves the usage of pre</w:t>
+      </w:r>
+      <w:r>
+        <w:t>existing knowledge and thinking</w:t>
+      </w:r>
+      <w:r>
+        <w:t xml:space="preserve"> to produce </w:t>
+      </w:r>
+      <w:r>
+        <w:t>artifact design solutions, for example, plan</w:t>
+      </w:r>
+      <w:r>
+        <w:t>s, diagrams, charts or</w:t>
+      </w:r>
+      <w:r>
+        <w:t xml:space="preserve"> software implementation</w:t>
+      </w:r>
+      <w:r>
+        <w:t>; it may be considered constructive</w:t>
+      </w:r>
+      <w:r>
+        <w:t>.</w:t>
+      </w:r>
+    </w:p>
+    <w:p>
+      <w:pPr>
+        <w:ind w:right="495"/>
+      </w:pPr>
+    </w:p>
+    <w:p>
+      <w:pPr>
+        <w:ind w:right="495"/>
+      </w:pPr>
+      <w:r>
+        <w:t xml:space="preserve">In addition to the description above, </w:t>
+      </w:r>
+      <w:proofErr w:type="spellStart"/>
+      <w:r>
+        <w:t>Kasanen</w:t>
+      </w:r>
+      <w:proofErr w:type="spellEnd"/>
+      <w:r>
+        <w:t xml:space="preserve"> et al. (1991)</w:t>
+      </w:r>
+      <w:r>
+        <w:t xml:space="preserve"> summarizes this method as a solution oriented method where </w:t>
+      </w:r>
+      <w:r>
+        <w:t>innovative</w:t>
+      </w:r>
+      <w:r>
+        <w:t xml:space="preserve"> step-by-step solutions are taken in</w:t>
+      </w:r>
+      <w:r>
+        <w:t>to</w:t>
+      </w:r>
+      <w:r>
+        <w:t xml:space="preserve"> account, followed by testing of the solution and using</w:t>
+      </w:r>
+      <w:r>
+        <w:t xml:space="preserve"> the data within the testing ph</w:t>
+      </w:r>
+      <w:r>
+        <w:t xml:space="preserve">ase for analysis purposes. </w:t>
+      </w:r>
+    </w:p>
+    <w:p>
+      <w:pPr>
+        <w:ind w:right="495"/>
+      </w:pPr>
+    </w:p>
+    <w:p>
+      <w:pPr>
+        <w:ind w:right="495"/>
+      </w:pPr>
+      <w:r>
+        <w:t>[</w:t>
       </w:r>
       <w:proofErr w:type="gramStart"/>
       <w:r>
-        <w:t>]</w:t>
+        <w:t>ref3</w:t>
       </w:r>
       <w:proofErr w:type="gramEnd"/>
-    </w:p>
-    <w:p>
-      <w:pPr>
-        <w:ind w:right="495"/>
-      </w:pPr>
-    </w:p>
-    <w:p>
-      <w:pPr>
-        <w:ind w:right="495"/>
-      </w:pPr>
-      <w:r>
-        <w:t>The method chosen to</w:t>
-      </w:r>
-      <w:r>
-        <w:t xml:space="preserve"> be followed in this research is</w:t>
-      </w:r>
-      <w:r>
-        <w:t xml:space="preserve"> the Constructive</w:t>
-      </w:r>
-      <w:r>
-        <w:t xml:space="preserve"> Research Method, [ref1] describe</w:t>
-      </w:r>
-      <w:r>
-        <w:t>s</w:t>
-      </w:r>
-      <w:r>
-        <w:t xml:space="preserve"> this method as a way to turn existing knowledge into novelty or innovation by implementing a solution, to an existing problem, whether it is theoretical or practical, as long as it involves the usage of pre</w:t>
-      </w:r>
-      <w:r>
-        <w:t>existing knowledge and thinking</w:t>
-      </w:r>
-      <w:r>
-        <w:t xml:space="preserve"> to produce </w:t>
-      </w:r>
-      <w:r>
-        <w:t>artifact design solutions, for example, plan</w:t>
-      </w:r>
-      <w:r>
-        <w:t>s, diagrams, charts or</w:t>
-      </w:r>
-      <w:r>
-        <w:t xml:space="preserve"> software implementation</w:t>
-      </w:r>
-      <w:r>
-        <w:t>; it may be considered constructive</w:t>
-      </w:r>
-      <w:r>
-        <w:t>.</w:t>
-      </w:r>
-    </w:p>
-    <w:p>
-      <w:pPr>
-        <w:ind w:right="495"/>
-      </w:pPr>
-    </w:p>
-    <w:p>
-      <w:pPr>
-        <w:ind w:right="495"/>
-      </w:pPr>
-      <w:r>
-        <w:t xml:space="preserve">In addition to the description above, </w:t>
-      </w:r>
-      <w:proofErr w:type="spellStart"/>
-      <w:r>
-        <w:t>Kasanen</w:t>
-      </w:r>
-      <w:proofErr w:type="spellEnd"/>
-      <w:r>
-        <w:t xml:space="preserve"> et al. (1991)</w:t>
-      </w:r>
-      <w:r>
-        <w:t xml:space="preserve"> summarizes this method as a solution oriented method where innovation step-by-step solutions are taken in account, followed by testing of the solution and using the data within the testing phrase for analysis purposes. </w:t>
+      <w:r>
+        <w:t xml:space="preserve">] provides 3 category examples of knowledge gaps to be filled using the constructive research method: feasibility, where a solution to a common problem has not been done yet; Novelty, where a unique and new solution is provided to an already </w:t>
+      </w:r>
+      <w:r>
+        <w:t xml:space="preserve">solved problem; or an improvement, where the goal of the research focuses on a preexisting solution and aims to produce  better results than the ones available. </w:t>
       </w:r>
     </w:p>
     <w:p>
@@ -1063,77 +1123,79 @@
       </w:r>
       <w:proofErr w:type="gramStart"/>
       <w:r>
-        <w:t>ref3</w:t>
+        <w:t>why</w:t>
       </w:r>
       <w:proofErr w:type="gramEnd"/>
       <w:r>
-        <w:t xml:space="preserve">] provides 3 category examples of knowledge gaps to be filled using the constructive research method: feasibility, where a solution to a common problem has not been done yet; Novelty, where a unique and new solution is provided to an already </w:t>
-      </w:r>
-      <w:r>
-        <w:t xml:space="preserve">solved problem; or an improvement, where the goal of the research focuses on a preexisting solution and aims to produce  better results than the ones available. </w:t>
-      </w:r>
-    </w:p>
-    <w:p>
-      <w:pPr>
-        <w:ind w:right="495"/>
-      </w:pPr>
-    </w:p>
-    <w:p>
-      <w:pPr>
-        <w:ind w:right="495"/>
-      </w:pPr>
-      <w:r>
-        <w:t>[</w:t>
+        <w:t xml:space="preserve"> constructive]</w:t>
+      </w:r>
+    </w:p>
+    <w:p>
+      <w:pPr>
+        <w:ind w:right="495"/>
+      </w:pPr>
+      <w:r>
+        <w:t>The method mentioned has been found the most suitable for this research, basing on the fact th</w:t>
+      </w:r>
+      <w:r>
+        <w:t xml:space="preserve">at the latter aims to cover a feasible constructivism in terms of finance and freedom by having the solution free of charge </w:t>
+      </w:r>
+      <w:r>
+        <w:t>and also</w:t>
+      </w:r>
+      <w:r>
+        <w:t xml:space="preserve"> </w:t>
+      </w:r>
+      <w:r>
+        <w:t xml:space="preserve">freely </w:t>
+      </w:r>
+      <w:r>
+        <w:t>licensed. Additionally, [ref4] argues that the constructive research method befits the computer science and the IT related problems in a usual manner.</w:t>
+      </w:r>
+    </w:p>
+    <w:p>
+      <w:pPr>
+        <w:ind w:right="495"/>
+      </w:pPr>
+    </w:p>
+    <w:p>
+      <w:pPr>
+        <w:ind w:right="495"/>
+      </w:pPr>
+      <w:r>
+        <w:t xml:space="preserve">The constructive research methodology allows for qualitative and quantitative approaches to be mixed or </w:t>
       </w:r>
       <w:proofErr w:type="gramStart"/>
       <w:r>
-        <w:t>why</w:t>
+        <w:t>used</w:t>
       </w:r>
       <w:proofErr w:type="gramEnd"/>
       <w:r>
-        <w:t xml:space="preserve"> constructive]</w:t>
-      </w:r>
-    </w:p>
-    <w:p>
-      <w:pPr>
-        <w:ind w:right="495"/>
-      </w:pPr>
-      <w:r>
-        <w:t>The method mentioned has been found the most suitable for this research, basing on the fact th</w:t>
-      </w:r>
-      <w:r>
-        <w:t xml:space="preserve">at the latter aims to cover a feasible constructivism in terms of finance and freedom by having the solution free of charge </w:t>
-      </w:r>
-      <w:r>
-        <w:t>and also</w:t>
+        <w:t xml:space="preserve"> as needed </w:t>
+      </w:r>
+      <w:r>
+        <w:t>depending</w:t>
       </w:r>
       <w:r>
         <w:t xml:space="preserve"> </w:t>
       </w:r>
       <w:r>
-        <w:t xml:space="preserve">freely </w:t>
-      </w:r>
-      <w:r>
-        <w:t>licensed. Additionally, [ref4] argues that the constructive research method befits the computer science and the IT related problems in a usual manner.</w:t>
-      </w:r>
-    </w:p>
-    <w:p>
-      <w:pPr>
-        <w:ind w:right="495"/>
-      </w:pPr>
-    </w:p>
-    <w:p>
-      <w:pPr>
-        <w:ind w:right="495"/>
-      </w:pPr>
-      <w:r>
-        <w:t xml:space="preserve">The constructive research methodology allows for qualitative and quantitative approaches to be mixed or used as needed according to </w:t>
+        <w:t>on</w:t>
+      </w:r>
+      <w:r>
+        <w:t xml:space="preserve"> </w:t>
       </w:r>
       <w:r>
         <w:t>the kind of</w:t>
       </w:r>
       <w:r>
-        <w:t xml:space="preserve"> needed to be gathered during the development process of the solution. </w:t>
+        <w:t xml:space="preserve"> </w:t>
+      </w:r>
+      <w:r>
+        <w:t>data</w:t>
+      </w:r>
+      <w:r>
+        <w:t xml:space="preserve"> to be gathered during the development process of the solution. </w:t>
       </w:r>
     </w:p>
     <w:p>
@@ -1460,7 +1522,17 @@
           <w:sz w:val="26"/>
           <w:szCs w:val="26"/>
         </w:rPr>
-        <w:t xml:space="preserve"> innovate and construct a theoretically grounded solution idea; </w:t>
+        <w:t xml:space="preserve"> innovate and construct a theoretically grou</w:t>
+      </w:r>
+      <w:bookmarkStart w:id="0" w:name="_GoBack"/>
+      <w:bookmarkEnd w:id="0"/>
+      <w:r>
+        <w:rPr>
+          <w:rFonts w:ascii="Times" w:hAnsi="Times" w:cs="Times"/>
+          <w:sz w:val="26"/>
+          <w:szCs w:val="26"/>
+        </w:rPr>
+        <w:t xml:space="preserve">nded solution idea; </w:t>
       </w:r>
     </w:p>
     <w:p>
@@ -1868,7 +1940,13 @@
       </w:r>
       <w:proofErr w:type="gramEnd"/>
       <w:r>
-        <w:t xml:space="preserve"> profiling diagrams? Or some reference). The RAM and Virtual Memory work together by means of paging data segments or pages, in and out, between each other. When a data segment is needed that resides in virtual memory, the kernel pages the page that holds that data into RAM. (</w:t>
+        <w:t xml:space="preserve"> profiling diagrams? Or some reference). The RAM and Virtual Memory work together by means of paging data segments or pages, in and out, between each other. When a data segment is needed that resides in virtual memory, the kernel pages</w:t>
+      </w:r>
+      <w:r>
+        <w:t xml:space="preserve"> in</w:t>
+      </w:r>
+      <w:r>
+        <w:t xml:space="preserve"> the page that holds that data into RAM. (</w:t>
       </w:r>
       <w:proofErr w:type="gramStart"/>
       <w:r>
@@ -2080,20 +2158,61 @@
           <w:color w:val="FF0000"/>
         </w:rPr>
       </w:pPr>
-      <w:r>
+    </w:p>
+    <w:p>
+      <w:pPr>
+        <w:ind w:right="495"/>
+      </w:pPr>
+      <w:r>
+        <w:t xml:space="preserve">The </w:t>
+      </w:r>
+      <w:proofErr w:type="spellStart"/>
+      <w:r>
+        <w:t>pak</w:t>
+      </w:r>
+      <w:proofErr w:type="spellEnd"/>
+      <w:r>
+        <w:t xml:space="preserve"> file header consists of offsets holding information about the files compressed within the </w:t>
+      </w:r>
+      <w:proofErr w:type="spellStart"/>
+      <w:r>
+        <w:t>pak</w:t>
+      </w:r>
+      <w:proofErr w:type="spellEnd"/>
+      <w:r>
+        <w:t>,</w:t>
+      </w:r>
+      <w:r>
+        <w:t xml:space="preserve"> in addition to an integer in the beginning of the file representing the number of files compressed. Each offset in the header holds 20 bytes of information needed to be used</w:t>
+      </w:r>
+      <w:r>
+        <w:t xml:space="preserve"> to</w:t>
+      </w:r>
+      <w:r>
+        <w:t xml:space="preserve"> locate files in the archive, the first 4 bytes in an offset holds the hash value of the </w:t>
+      </w:r>
+      <w:r>
+        <w:t xml:space="preserve">filename, the next 8 bytes hold the index of the beginning of the data of the that file within the archive, the remaining 8 bytes in an offset hold the size of the that file in bytes. The above information is stored in a binary form in the header of the </w:t>
+      </w:r>
+      <w:proofErr w:type="spellStart"/>
+      <w:r>
+        <w:t>pak</w:t>
+      </w:r>
+      <w:proofErr w:type="spellEnd"/>
+      <w:r>
+        <w:t xml:space="preserve"> file to allow the data compressed to be located by the filename of the original file. </w:t>
+      </w:r>
+    </w:p>
+    <w:p>
+      <w:pPr>
+        <w:ind w:right="495"/>
         <w:rPr>
           <w:color w:val="FF0000"/>
         </w:rPr>
-        <w:t>Add header information here.</w:t>
-      </w:r>
-    </w:p>
-    <w:p>
-      <w:pPr>
-        <w:ind w:right="495"/>
-        <w:rPr>
-          <w:color w:val="FF0000"/>
-        </w:rPr>
-      </w:pPr>
+      </w:pPr>
+      <w:r>
+        <w:t xml:space="preserve"> </w:t>
+      </w:r>
     </w:p>
     <w:p>
       <w:pPr>
@@ -2453,92 +2572,165 @@
           <w:rFonts w:eastAsia="Times New Roman" w:cs="Times New Roman"/>
           <w:i w:val="0"/>
         </w:rPr>
-        <w:t xml:space="preserve">This allows an object to be created using the virtual memory pointer and size of bytes of the segment, without the needed to allocate memory in RAM for the object. This perfectly integrated with the developed base C API that allowed retrieval of a file’s index data within the </w:t>
-      </w:r>
-      <w:proofErr w:type="spellStart"/>
+        <w:t>This allows an object to be created using the virtual memory pointer and size of bytes of</w:t>
+      </w:r>
       <w:r>
         <w:rPr>
           <w:rStyle w:val="Emphasis"/>
           <w:rFonts w:eastAsia="Times New Roman" w:cs="Times New Roman"/>
           <w:i w:val="0"/>
         </w:rPr>
-        <w:t>pak</w:t>
-      </w:r>
-      <w:proofErr w:type="spellEnd"/>
+        <w:t xml:space="preserve"> the segment, without the need</w:t>
+      </w:r>
       <w:r>
         <w:rPr>
           <w:rStyle w:val="Emphasis"/>
           <w:rFonts w:eastAsia="Times New Roman" w:cs="Times New Roman"/>
           <w:i w:val="0"/>
         </w:rPr>
-        <w:t xml:space="preserve"> file, using the filename itself. </w:t>
-      </w:r>
+        <w:t xml:space="preserve"> to allocate memory in RAM for the object. This perfectly integrated with the developed base C API that allowed retrieval of a file’s index data within the </w:t>
+      </w:r>
+      <w:proofErr w:type="spellStart"/>
       <w:r>
         <w:rPr>
           <w:rStyle w:val="Emphasis"/>
           <w:rFonts w:eastAsia="Times New Roman" w:cs="Times New Roman"/>
           <w:i w:val="0"/>
         </w:rPr>
-        <w:t>(</w:t>
-      </w:r>
-      <w:proofErr w:type="gramStart"/>
+        <w:t>pak</w:t>
+      </w:r>
+      <w:proofErr w:type="spellEnd"/>
       <w:r>
         <w:rPr>
           <w:rStyle w:val="Emphasis"/>
           <w:rFonts w:eastAsia="Times New Roman" w:cs="Times New Roman"/>
           <w:i w:val="0"/>
         </w:rPr>
-        <w:t>add</w:t>
-      </w:r>
-      <w:proofErr w:type="gramEnd"/>
+        <w:t xml:space="preserve"> file, using the filename itself. </w:t>
+      </w:r>
       <w:r>
         <w:rPr>
           <w:rStyle w:val="Emphasis"/>
           <w:rFonts w:eastAsia="Times New Roman" w:cs="Times New Roman"/>
           <w:i w:val="0"/>
         </w:rPr>
-        <w:t xml:space="preserve"> a possible function call and small explanation of the process)</w:t>
-      </w:r>
-    </w:p>
-    <w:p>
-      <w:pPr>
-        <w:ind w:right="495"/>
+        <w:t>(</w:t>
+      </w:r>
+      <w:proofErr w:type="gramStart"/>
+      <w:r>
         <w:rPr>
           <w:rStyle w:val="Emphasis"/>
           <w:rFonts w:eastAsia="Times New Roman" w:cs="Times New Roman"/>
           <w:i w:val="0"/>
         </w:rPr>
-      </w:pPr>
-    </w:p>
-    <w:p>
-      <w:pPr>
-        <w:ind w:right="495"/>
-      </w:pPr>
+        <w:t>add</w:t>
+      </w:r>
+      <w:proofErr w:type="gramEnd"/>
       <w:r>
         <w:rPr>
           <w:rStyle w:val="Emphasis"/>
           <w:rFonts w:eastAsia="Times New Roman" w:cs="Times New Roman"/>
           <w:i w:val="0"/>
         </w:rPr>
-        <w:t xml:space="preserve">This feature would make it as simple as possible for developers to use the API as they can use their filenames as usual without needed an understanding of how the file’s data is passed to the called </w:t>
-      </w:r>
-      <w:proofErr w:type="spellStart"/>
-      <w:r>
+        <w:t xml:space="preserve"> a possible function call and small explanation of the process)</w:t>
+      </w:r>
+    </w:p>
+    <w:p>
+      <w:pPr>
+        <w:ind w:right="495"/>
         <w:rPr>
           <w:rStyle w:val="Emphasis"/>
           <w:rFonts w:eastAsia="Times New Roman" w:cs="Times New Roman"/>
           <w:i w:val="0"/>
         </w:rPr>
-        <w:t>NSData</w:t>
-      </w:r>
-      <w:proofErr w:type="spellEnd"/>
+      </w:pPr>
+    </w:p>
+    <w:p>
+      <w:pPr>
+        <w:ind w:right="495"/>
+      </w:pPr>
       <w:r>
         <w:rPr>
           <w:rStyle w:val="Emphasis"/>
           <w:rFonts w:eastAsia="Times New Roman" w:cs="Times New Roman"/>
           <w:i w:val="0"/>
         </w:rPr>
+        <w:t xml:space="preserve">This feature would make it as simple as possible for developers to use the API as they can use their filenames as usual without needed an understanding of how the file’s data is passed to the called </w:t>
+      </w:r>
+      <w:proofErr w:type="spellStart"/>
+      <w:r>
+        <w:rPr>
+          <w:rStyle w:val="Emphasis"/>
+          <w:rFonts w:eastAsia="Times New Roman" w:cs="Times New Roman"/>
+          <w:i w:val="0"/>
+        </w:rPr>
+        <w:t>NSData</w:t>
+      </w:r>
+      <w:proofErr w:type="spellEnd"/>
+      <w:r>
+        <w:rPr>
+          <w:rStyle w:val="Emphasis"/>
+          <w:rFonts w:eastAsia="Times New Roman" w:cs="Times New Roman"/>
+          <w:i w:val="0"/>
+        </w:rPr>
         <w:t xml:space="preserve"> method.</w:t>
+      </w:r>
+    </w:p>
+    <w:p>
+      <w:pPr>
+        <w:ind w:right="495"/>
+      </w:pPr>
+    </w:p>
+    <w:p>
+      <w:pPr>
+        <w:ind w:right="495"/>
+      </w:pPr>
+      <w:r>
+        <w:t xml:space="preserve">A </w:t>
+      </w:r>
+      <w:proofErr w:type="spellStart"/>
+      <w:r>
+        <w:t>hashmap</w:t>
+      </w:r>
+      <w:proofErr w:type="spellEnd"/>
+      <w:r>
+        <w:t xml:space="preserve"> implementation</w:t>
+      </w:r>
+      <w:r>
+        <w:t xml:space="preserve"> was developed based on </w:t>
+      </w:r>
+      <w:proofErr w:type="spellStart"/>
+      <w:r>
+        <w:t>khash</w:t>
+      </w:r>
+      <w:proofErr w:type="spellEnd"/>
+      <w:r>
+        <w:t>(C)</w:t>
+      </w:r>
+      <w:r>
+        <w:t xml:space="preserve">(add reference) to hold offsets red from the header of the </w:t>
+      </w:r>
+      <w:proofErr w:type="spellStart"/>
+      <w:r>
+        <w:t>pak</w:t>
+      </w:r>
+      <w:proofErr w:type="spellEnd"/>
+      <w:r>
+        <w:t xml:space="preserve"> file, thus allowing easy and fast access to information about packed files in the archive. The </w:t>
+      </w:r>
+      <w:proofErr w:type="spellStart"/>
+      <w:r>
+        <w:t>hashmap</w:t>
+      </w:r>
+      <w:proofErr w:type="spellEnd"/>
+      <w:r>
+        <w:t xml:space="preserve"> is initialized globally on the stack and is structured to hold the </w:t>
+      </w:r>
+      <w:r>
+        <w:t>hash values of the filename (add reference to hashing function) as the key, and the offset copied from the header as the value.</w:t>
+      </w:r>
+      <w:r>
+        <w:t xml:space="preserve"> </w:t>
       </w:r>
     </w:p>
     <w:p>
@@ -3044,8 +3236,6 @@
         </w:rPr>
         <w:t>Give some examples of the file types?</w:t>
       </w:r>
-      <w:bookmarkStart w:id="0" w:name="_GoBack"/>
-      <w:bookmarkEnd w:id="0"/>
     </w:p>
     <w:p>
       <w:pPr>

</xml_diff>

<commit_message>
Added more to the method
</commit_message>
<xml_diff>
--- a/Thesis/ThesisDraft2Column_t.docx
+++ b/Thesis/ThesisDraft2Column_t.docx
@@ -1013,7 +1013,21 @@
         <w:t xml:space="preserve"> the Constructive</w:t>
       </w:r>
       <w:r>
-        <w:t xml:space="preserve"> Research Method, [ref1] describe</w:t>
+        <w:t xml:space="preserve"> Research Method, </w:t>
+      </w:r>
+      <w:proofErr w:type="spellStart"/>
+      <w:r>
+        <w:t>C</w:t>
+      </w:r>
+      <w:r>
+        <w:t>rnkovic</w:t>
+      </w:r>
+      <w:proofErr w:type="spellEnd"/>
+      <w:r>
+        <w:t>, (2009)</w:t>
+      </w:r>
+      <w:r>
+        <w:t xml:space="preserve"> describe</w:t>
       </w:r>
       <w:r>
         <w:t>s</w:t>
@@ -1061,7 +1075,10 @@
       </w:r>
       <w:proofErr w:type="spellEnd"/>
       <w:r>
-        <w:t xml:space="preserve"> et al. (1991)</w:t>
+        <w:t xml:space="preserve">, </w:t>
+      </w:r>
+      <w:r>
+        <w:t>et al. (1991)</w:t>
       </w:r>
       <w:r>
         <w:t xml:space="preserve"> summarizes this method as a solution oriented method where </w:t>
@@ -1094,104 +1111,128 @@
       <w:pPr>
         <w:ind w:right="495"/>
       </w:pPr>
-      <w:r>
-        <w:t>[</w:t>
+      <w:proofErr w:type="spellStart"/>
+      <w:r>
+        <w:rPr>
+          <w:rFonts w:ascii="Times" w:hAnsi="Times" w:cs="Times"/>
+          <w:color w:val="141413"/>
+          <w:sz w:val="25"/>
+          <w:szCs w:val="25"/>
+        </w:rPr>
+        <w:t>Lindholm</w:t>
+      </w:r>
+      <w:proofErr w:type="spellEnd"/>
+      <w:r>
+        <w:rPr>
+          <w:rFonts w:ascii="Times" w:hAnsi="Times" w:cs="Times"/>
+          <w:color w:val="141413"/>
+          <w:sz w:val="25"/>
+          <w:szCs w:val="25"/>
+        </w:rPr>
+        <w:t xml:space="preserve"> (2008), </w:t>
+      </w:r>
+      <w:r>
+        <w:t>provided three</w:t>
+      </w:r>
+      <w:r>
+        <w:t xml:space="preserve"> category examples of knowledge gaps to be filled using the constructive research method: feasibility, where a solution to a common problem has not been done yet; Novelty, where a unique and new solution is provided to an already </w:t>
+      </w:r>
+      <w:r>
+        <w:t xml:space="preserve">solved problem; or an improvement, where the goal of the research focuses on a preexisting solution and aims to </w:t>
       </w:r>
       <w:proofErr w:type="gramStart"/>
       <w:r>
-        <w:t>ref3</w:t>
+        <w:t>produce  better</w:t>
       </w:r>
       <w:proofErr w:type="gramEnd"/>
       <w:r>
-        <w:t xml:space="preserve">] provides 3 category examples of knowledge gaps to be filled using the constructive research method: feasibility, where a solution to a common problem has not been done yet; Novelty, where a unique and new solution is provided to an already </w:t>
-      </w:r>
-      <w:r>
-        <w:t xml:space="preserve">solved problem; or an improvement, where the goal of the research focuses on a preexisting solution and aims to produce  better results than the ones available. </w:t>
-      </w:r>
-    </w:p>
-    <w:p>
-      <w:pPr>
-        <w:ind w:right="495"/>
-      </w:pPr>
-    </w:p>
-    <w:p>
-      <w:pPr>
-        <w:ind w:right="495"/>
-      </w:pPr>
-      <w:r>
-        <w:t>[</w:t>
+        <w:t xml:space="preserve"> results than the ones available. </w:t>
+      </w:r>
+    </w:p>
+    <w:p>
+      <w:pPr>
+        <w:ind w:right="495"/>
+      </w:pPr>
+    </w:p>
+    <w:p>
+      <w:pPr>
+        <w:ind w:right="495"/>
+      </w:pPr>
+      <w:r>
+        <w:t>The method mentioned has been found the most suitable for this research, basing on the fact th</w:t>
+      </w:r>
+      <w:r>
+        <w:t xml:space="preserve">at the latter aims to cover a feasible constructivism in terms of finance and freedom by having the solution free of charge </w:t>
+      </w:r>
+      <w:r>
+        <w:t>and also</w:t>
+      </w:r>
+      <w:r>
+        <w:t xml:space="preserve"> </w:t>
+      </w:r>
+      <w:r>
+        <w:t xml:space="preserve">freely </w:t>
+      </w:r>
+      <w:r>
+        <w:t>licensed. Additionally</w:t>
+      </w:r>
+      <w:r>
+        <w:t xml:space="preserve">, </w:t>
+      </w:r>
+      <w:proofErr w:type="spellStart"/>
+      <w:r>
+        <w:t>Caplinskas</w:t>
+      </w:r>
+      <w:proofErr w:type="spellEnd"/>
+      <w:r>
+        <w:t xml:space="preserve"> (2004)</w:t>
+      </w:r>
+      <w:r>
+        <w:t xml:space="preserve"> </w:t>
+      </w:r>
+      <w:r>
+        <w:t>argues that the constructive research method befits the computer science and the IT related problems in a usual manner.</w:t>
+      </w:r>
+    </w:p>
+    <w:p>
+      <w:pPr>
+        <w:ind w:right="495"/>
+      </w:pPr>
+    </w:p>
+    <w:p>
+      <w:pPr>
+        <w:ind w:right="495"/>
+      </w:pPr>
+      <w:r>
+        <w:t xml:space="preserve">The constructive research methodology allows for qualitative and quantitative approaches to be mixed or </w:t>
       </w:r>
       <w:proofErr w:type="gramStart"/>
       <w:r>
-        <w:t>why</w:t>
+        <w:t>used</w:t>
       </w:r>
       <w:proofErr w:type="gramEnd"/>
       <w:r>
-        <w:t xml:space="preserve"> constructive]</w:t>
-      </w:r>
-    </w:p>
-    <w:p>
-      <w:pPr>
-        <w:ind w:right="495"/>
-      </w:pPr>
-      <w:r>
-        <w:t>The method mentioned has been found the most suitable for this research, basing on the fact th</w:t>
-      </w:r>
-      <w:r>
-        <w:t xml:space="preserve">at the latter aims to cover a feasible constructivism in terms of finance and freedom by having the solution free of charge </w:t>
-      </w:r>
-      <w:r>
-        <w:t>and also</w:t>
+        <w:t xml:space="preserve"> as needed </w:t>
+      </w:r>
+      <w:r>
+        <w:t>depending</w:t>
       </w:r>
       <w:r>
         <w:t xml:space="preserve"> </w:t>
       </w:r>
       <w:r>
-        <w:t xml:space="preserve">freely </w:t>
-      </w:r>
-      <w:r>
-        <w:t>licensed. Additionally, [ref4] argues that the constructive research method befits the computer science and the IT related problems in a usual manner.</w:t>
-      </w:r>
-    </w:p>
-    <w:p>
-      <w:pPr>
-        <w:ind w:right="495"/>
-      </w:pPr>
-    </w:p>
-    <w:p>
-      <w:pPr>
-        <w:ind w:right="495"/>
-      </w:pPr>
-      <w:r>
-        <w:t xml:space="preserve">The constructive research methodology allows for qualitative and quantitative approaches to be mixed or </w:t>
-      </w:r>
-      <w:proofErr w:type="gramStart"/>
-      <w:r>
-        <w:t>used</w:t>
-      </w:r>
-      <w:proofErr w:type="gramEnd"/>
-      <w:r>
-        <w:t xml:space="preserve"> as needed </w:t>
-      </w:r>
-      <w:r>
-        <w:t>depending</w:t>
+        <w:t>on</w:t>
       </w:r>
       <w:r>
         <w:t xml:space="preserve"> </w:t>
       </w:r>
       <w:r>
-        <w:t>on</w:t>
+        <w:t>the kind of</w:t>
       </w:r>
       <w:r>
         <w:t xml:space="preserve"> </w:t>
       </w:r>
       <w:r>
-        <w:t>the kind of</w:t>
-      </w:r>
-      <w:r>
-        <w:t xml:space="preserve"> </w:t>
-      </w:r>
-      <w:r>
         <w:t>data</w:t>
       </w:r>
       <w:r>
@@ -1210,17 +1251,11 @@
     </w:p>
     <w:p>
       <w:pPr>
-        <w:ind w:right="495"/>
-      </w:pPr>
-      <w:proofErr w:type="gramStart"/>
-      <w:r>
-        <w:t>Steps ….</w:t>
-      </w:r>
-      <w:proofErr w:type="gramEnd"/>
-    </w:p>
-    <w:p>
-      <w:pPr>
         <w:widowControl w:val="0"/>
+        <w:tabs>
+          <w:tab w:val="left" w:pos="220"/>
+          <w:tab w:val="left" w:pos="720"/>
+        </w:tabs>
         <w:autoSpaceDE w:val="0"/>
         <w:autoSpaceDN w:val="0"/>
         <w:adjustRightInd w:val="0"/>
@@ -1232,99 +1267,37 @@
       <w:r>
         <w:rPr>
           <w:rFonts w:ascii="Times" w:hAnsi="Times" w:cs="Times"/>
-          <w:color w:val="FF0000"/>
-          <w:sz w:val="26"/>
-          <w:szCs w:val="26"/>
-        </w:rPr>
-        <w:t>“</w:t>
-      </w:r>
+        </w:rPr>
+        <w:t>There are crucial steps to be followed to order to conduct a constructive research (</w:t>
+      </w:r>
+      <w:proofErr w:type="spellStart"/>
       <w:r>
         <w:rPr>
           <w:rFonts w:ascii="Times" w:hAnsi="Times" w:cs="Times"/>
-          <w:sz w:val="26"/>
-          <w:szCs w:val="26"/>
-        </w:rPr>
-        <w:t xml:space="preserve">According to </w:t>
-      </w:r>
-      <w:proofErr w:type="spellStart"/>
+          <w:color w:val="141413"/>
+          <w:sz w:val="25"/>
+          <w:szCs w:val="25"/>
+        </w:rPr>
+        <w:t>Lindholm</w:t>
+      </w:r>
+      <w:proofErr w:type="spellEnd"/>
       <w:r>
         <w:rPr>
           <w:rFonts w:ascii="Times" w:hAnsi="Times" w:cs="Times"/>
-          <w:sz w:val="26"/>
-          <w:szCs w:val="26"/>
-        </w:rPr>
-        <w:t>Kasanen</w:t>
-      </w:r>
-      <w:proofErr w:type="spellEnd"/>
-      <w:r>
-        <w:rPr>
-          <w:rFonts w:ascii="Times" w:hAnsi="Times" w:cs="Times"/>
-          <w:sz w:val="26"/>
-          <w:szCs w:val="26"/>
-        </w:rPr>
-        <w:t xml:space="preserve"> et al. (1993), </w:t>
-      </w:r>
-      <w:proofErr w:type="spellStart"/>
-      <w:r>
-        <w:rPr>
-          <w:rFonts w:ascii="Times" w:hAnsi="Times" w:cs="Times"/>
-          <w:sz w:val="26"/>
-          <w:szCs w:val="26"/>
-        </w:rPr>
-        <w:t>Lukka</w:t>
-      </w:r>
-      <w:proofErr w:type="spellEnd"/>
-      <w:r>
-        <w:rPr>
-          <w:rFonts w:ascii="Times" w:hAnsi="Times" w:cs="Times"/>
-          <w:sz w:val="26"/>
-          <w:szCs w:val="26"/>
-        </w:rPr>
-        <w:t xml:space="preserve"> (2000), </w:t>
-      </w:r>
-      <w:proofErr w:type="spellStart"/>
-      <w:r>
-        <w:rPr>
-          <w:rFonts w:ascii="Times" w:hAnsi="Times" w:cs="Times"/>
-          <w:sz w:val="26"/>
-          <w:szCs w:val="26"/>
-        </w:rPr>
-        <w:t>Labro</w:t>
-      </w:r>
-      <w:proofErr w:type="spellEnd"/>
-      <w:r>
-        <w:rPr>
-          <w:rFonts w:ascii="Times" w:hAnsi="Times" w:cs="Times"/>
-          <w:sz w:val="26"/>
-          <w:szCs w:val="26"/>
-        </w:rPr>
-        <w:t xml:space="preserve"> and </w:t>
-      </w:r>
-      <w:proofErr w:type="spellStart"/>
-      <w:r>
-        <w:rPr>
-          <w:rFonts w:ascii="Times" w:hAnsi="Times" w:cs="Times"/>
-          <w:sz w:val="26"/>
-          <w:szCs w:val="26"/>
-        </w:rPr>
-        <w:t>Tuomela</w:t>
-      </w:r>
-      <w:proofErr w:type="spellEnd"/>
-      <w:r>
-        <w:rPr>
-          <w:rFonts w:ascii="Times" w:hAnsi="Times" w:cs="Times"/>
-          <w:sz w:val="26"/>
-          <w:szCs w:val="26"/>
-        </w:rPr>
-        <w:t xml:space="preserve"> (2003), there are seven crucial steps in the constructive research approach:</w:t>
-      </w:r>
-    </w:p>
-    <w:p>
-      <w:pPr>
+          <w:color w:val="141413"/>
+          <w:sz w:val="25"/>
+          <w:szCs w:val="25"/>
+        </w:rPr>
+        <w:t>, 2008):</w:t>
+      </w:r>
+    </w:p>
+    <w:p>
+      <w:pPr>
+        <w:pStyle w:val="ListParagraph"/>
         <w:widowControl w:val="0"/>
         <w:numPr>
           <w:ilvl w:val="0"/>
-          <w:numId w:val="2"/>
+          <w:numId w:val="6"/>
         </w:numPr>
         <w:tabs>
           <w:tab w:val="left" w:pos="220"/>
@@ -1334,7 +1307,6 @@
         <w:autoSpaceDN w:val="0"/>
         <w:adjustRightInd w:val="0"/>
         <w:spacing w:after="240"/>
-        <w:ind w:hanging="720"/>
         <w:rPr>
           <w:rFonts w:ascii="Times" w:hAnsi="Times" w:cs="Times"/>
         </w:rPr>
@@ -1345,33 +1317,24 @@
           <w:sz w:val="26"/>
           <w:szCs w:val="26"/>
         </w:rPr>
-        <w:t>(1</w:t>
-      </w:r>
-      <w:proofErr w:type="gramStart"/>
+        <w:t>Finding a research worthy problem.</w:t>
+      </w:r>
       <w:r>
         <w:rPr>
           <w:rFonts w:ascii="Times" w:hAnsi="Times" w:cs="Times"/>
           <w:sz w:val="26"/>
           <w:szCs w:val="26"/>
         </w:rPr>
-        <w:t>)  to</w:t>
-      </w:r>
-      <w:proofErr w:type="gramEnd"/>
-      <w:r>
-        <w:rPr>
-          <w:rFonts w:ascii="Times" w:hAnsi="Times" w:cs="Times"/>
-          <w:sz w:val="26"/>
-          <w:szCs w:val="26"/>
-        </w:rPr>
-        <w:t xml:space="preserve"> find a practically relevant problem, which also has research potential; </w:t>
-      </w:r>
-    </w:p>
-    <w:p>
-      <w:pPr>
+        <w:t xml:space="preserve"> </w:t>
+      </w:r>
+    </w:p>
+    <w:p>
+      <w:pPr>
+        <w:pStyle w:val="ListParagraph"/>
         <w:widowControl w:val="0"/>
         <w:numPr>
           <w:ilvl w:val="0"/>
-          <w:numId w:val="2"/>
+          <w:numId w:val="6"/>
         </w:numPr>
         <w:tabs>
           <w:tab w:val="left" w:pos="220"/>
@@ -1381,7 +1344,6 @@
         <w:autoSpaceDN w:val="0"/>
         <w:adjustRightInd w:val="0"/>
         <w:spacing w:after="240"/>
-        <w:ind w:hanging="720"/>
         <w:rPr>
           <w:rFonts w:ascii="Times" w:hAnsi="Times" w:cs="Times"/>
         </w:rPr>
@@ -1392,51 +1354,24 @@
           <w:sz w:val="26"/>
           <w:szCs w:val="26"/>
         </w:rPr>
-        <w:t>(2</w:t>
-      </w:r>
-      <w:proofErr w:type="gramStart"/>
+        <w:t>Considering the potential of enlarging the research to become a project</w:t>
+      </w:r>
       <w:r>
         <w:rPr>
           <w:rFonts w:ascii="Times" w:hAnsi="Times" w:cs="Times"/>
           <w:sz w:val="26"/>
           <w:szCs w:val="26"/>
         </w:rPr>
-        <w:t>)  to</w:t>
-      </w:r>
-      <w:proofErr w:type="gramEnd"/>
-      <w:r>
-        <w:rPr>
-          <w:rFonts w:ascii="Times" w:hAnsi="Times" w:cs="Times"/>
-          <w:sz w:val="26"/>
-          <w:szCs w:val="26"/>
-        </w:rPr>
-        <w:t xml:space="preserve"> examine the potential for long-term research co-operation with the target </w:t>
-      </w:r>
-      <w:proofErr w:type="spellStart"/>
-      <w:r>
-        <w:rPr>
-          <w:rFonts w:ascii="Times" w:hAnsi="Times" w:cs="Times"/>
-          <w:sz w:val="26"/>
-          <w:szCs w:val="26"/>
-        </w:rPr>
-        <w:t>organisation</w:t>
-      </w:r>
-      <w:proofErr w:type="spellEnd"/>
-      <w:r>
-        <w:rPr>
-          <w:rFonts w:ascii="Times" w:hAnsi="Times" w:cs="Times"/>
-          <w:sz w:val="26"/>
-          <w:szCs w:val="26"/>
-        </w:rPr>
-        <w:t xml:space="preserve">; </w:t>
-      </w:r>
-    </w:p>
-    <w:p>
-      <w:pPr>
+        <w:t>.</w:t>
+      </w:r>
+    </w:p>
+    <w:p>
+      <w:pPr>
+        <w:pStyle w:val="ListParagraph"/>
         <w:widowControl w:val="0"/>
         <w:numPr>
           <w:ilvl w:val="0"/>
-          <w:numId w:val="2"/>
+          <w:numId w:val="6"/>
         </w:numPr>
         <w:tabs>
           <w:tab w:val="left" w:pos="220"/>
@@ -1446,7 +1381,6 @@
         <w:autoSpaceDN w:val="0"/>
         <w:adjustRightInd w:val="0"/>
         <w:spacing w:after="240"/>
-        <w:ind w:hanging="720"/>
         <w:rPr>
           <w:rFonts w:ascii="Times" w:hAnsi="Times" w:cs="Times"/>
         </w:rPr>
@@ -1457,33 +1391,16 @@
           <w:sz w:val="26"/>
           <w:szCs w:val="26"/>
         </w:rPr>
-        <w:t>(3</w:t>
-      </w:r>
-      <w:proofErr w:type="gramStart"/>
-      <w:r>
-        <w:rPr>
-          <w:rFonts w:ascii="Times" w:hAnsi="Times" w:cs="Times"/>
-          <w:sz w:val="26"/>
-          <w:szCs w:val="26"/>
-        </w:rPr>
-        <w:t>)  to</w:t>
-      </w:r>
-      <w:proofErr w:type="gramEnd"/>
-      <w:r>
-        <w:rPr>
-          <w:rFonts w:ascii="Times" w:hAnsi="Times" w:cs="Times"/>
-          <w:sz w:val="26"/>
-          <w:szCs w:val="26"/>
-        </w:rPr>
-        <w:t xml:space="preserve"> obtain a general and comprehensive understanding of the topic; </w:t>
-      </w:r>
-    </w:p>
-    <w:p>
-      <w:pPr>
+        <w:t>Obtaining a detailed understanding of the topic researched.</w:t>
+      </w:r>
+    </w:p>
+    <w:p>
+      <w:pPr>
+        <w:pStyle w:val="ListParagraph"/>
         <w:widowControl w:val="0"/>
         <w:numPr>
           <w:ilvl w:val="0"/>
-          <w:numId w:val="2"/>
+          <w:numId w:val="6"/>
         </w:numPr>
         <w:tabs>
           <w:tab w:val="left" w:pos="220"/>
@@ -1493,7 +1410,6 @@
         <w:autoSpaceDN w:val="0"/>
         <w:adjustRightInd w:val="0"/>
         <w:spacing w:after="240"/>
-        <w:ind w:hanging="720"/>
         <w:rPr>
           <w:rFonts w:ascii="Times" w:hAnsi="Times" w:cs="Times"/>
         </w:rPr>
@@ -1504,43 +1420,16 @@
           <w:sz w:val="26"/>
           <w:szCs w:val="26"/>
         </w:rPr>
-        <w:t>(4</w:t>
-      </w:r>
-      <w:proofErr w:type="gramStart"/>
-      <w:r>
-        <w:rPr>
-          <w:rFonts w:ascii="Times" w:hAnsi="Times" w:cs="Times"/>
-          <w:sz w:val="26"/>
-          <w:szCs w:val="26"/>
-        </w:rPr>
-        <w:t>)  to</w:t>
-      </w:r>
-      <w:proofErr w:type="gramEnd"/>
-      <w:r>
-        <w:rPr>
-          <w:rFonts w:ascii="Times" w:hAnsi="Times" w:cs="Times"/>
-          <w:sz w:val="26"/>
-          <w:szCs w:val="26"/>
-        </w:rPr>
-        <w:t xml:space="preserve"> innovate and construct a theoretically grou</w:t>
-      </w:r>
-      <w:bookmarkStart w:id="0" w:name="_GoBack"/>
-      <w:bookmarkEnd w:id="0"/>
-      <w:r>
-        <w:rPr>
-          <w:rFonts w:ascii="Times" w:hAnsi="Times" w:cs="Times"/>
-          <w:sz w:val="26"/>
-          <w:szCs w:val="26"/>
-        </w:rPr>
-        <w:t xml:space="preserve">nded solution idea; </w:t>
-      </w:r>
-    </w:p>
-    <w:p>
-      <w:pPr>
+        <w:t>Constructing a theoretical solution.</w:t>
+      </w:r>
+    </w:p>
+    <w:p>
+      <w:pPr>
+        <w:pStyle w:val="ListParagraph"/>
         <w:widowControl w:val="0"/>
         <w:numPr>
           <w:ilvl w:val="0"/>
-          <w:numId w:val="2"/>
+          <w:numId w:val="6"/>
         </w:numPr>
         <w:tabs>
           <w:tab w:val="left" w:pos="220"/>
@@ -1550,7 +1439,6 @@
         <w:autoSpaceDN w:val="0"/>
         <w:adjustRightInd w:val="0"/>
         <w:spacing w:after="240"/>
-        <w:ind w:hanging="720"/>
         <w:rPr>
           <w:rFonts w:ascii="Times" w:hAnsi="Times" w:cs="Times"/>
         </w:rPr>
@@ -1561,33 +1449,16 @@
           <w:sz w:val="26"/>
           <w:szCs w:val="26"/>
         </w:rPr>
-        <w:t>(5</w:t>
-      </w:r>
-      <w:proofErr w:type="gramStart"/>
-      <w:r>
-        <w:rPr>
-          <w:rFonts w:ascii="Times" w:hAnsi="Times" w:cs="Times"/>
-          <w:sz w:val="26"/>
-          <w:szCs w:val="26"/>
-        </w:rPr>
-        <w:t>)  to</w:t>
-      </w:r>
-      <w:proofErr w:type="gramEnd"/>
-      <w:r>
-        <w:rPr>
-          <w:rFonts w:ascii="Times" w:hAnsi="Times" w:cs="Times"/>
-          <w:sz w:val="26"/>
-          <w:szCs w:val="26"/>
-        </w:rPr>
-        <w:t xml:space="preserve"> implement the solution and test whether it works in practice; </w:t>
-      </w:r>
-    </w:p>
-    <w:p>
-      <w:pPr>
+        <w:t>Implementing a practical solution and test its usefulness.</w:t>
+      </w:r>
+    </w:p>
+    <w:p>
+      <w:pPr>
+        <w:pStyle w:val="ListParagraph"/>
         <w:widowControl w:val="0"/>
         <w:numPr>
           <w:ilvl w:val="0"/>
-          <w:numId w:val="2"/>
+          <w:numId w:val="6"/>
         </w:numPr>
         <w:tabs>
           <w:tab w:val="left" w:pos="220"/>
@@ -1597,7 +1468,6 @@
         <w:autoSpaceDN w:val="0"/>
         <w:adjustRightInd w:val="0"/>
         <w:spacing w:after="240"/>
-        <w:ind w:hanging="720"/>
         <w:rPr>
           <w:rFonts w:ascii="Times" w:hAnsi="Times" w:cs="Times"/>
         </w:rPr>
@@ -1608,33 +1478,24 @@
           <w:sz w:val="26"/>
           <w:szCs w:val="26"/>
         </w:rPr>
-        <w:t>(6</w:t>
-      </w:r>
-      <w:proofErr w:type="gramStart"/>
+        <w:t>Examining the applicability of the solution.</w:t>
+      </w:r>
       <w:r>
         <w:rPr>
           <w:rFonts w:ascii="Times" w:hAnsi="Times" w:cs="Times"/>
           <w:sz w:val="26"/>
           <w:szCs w:val="26"/>
         </w:rPr>
-        <w:t>)  to</w:t>
-      </w:r>
-      <w:proofErr w:type="gramEnd"/>
-      <w:r>
-        <w:rPr>
-          <w:rFonts w:ascii="Times" w:hAnsi="Times" w:cs="Times"/>
-          <w:sz w:val="26"/>
-          <w:szCs w:val="26"/>
-        </w:rPr>
-        <w:t xml:space="preserve"> examine the scope of the solution’s applicability; and </w:t>
-      </w:r>
-    </w:p>
-    <w:p>
-      <w:pPr>
+        <w:t xml:space="preserve"> </w:t>
+      </w:r>
+    </w:p>
+    <w:p>
+      <w:pPr>
+        <w:pStyle w:val="ListParagraph"/>
         <w:widowControl w:val="0"/>
         <w:numPr>
           <w:ilvl w:val="0"/>
-          <w:numId w:val="2"/>
+          <w:numId w:val="6"/>
         </w:numPr>
         <w:tabs>
           <w:tab w:val="left" w:pos="220"/>
@@ -1644,7 +1505,6 @@
         <w:autoSpaceDN w:val="0"/>
         <w:adjustRightInd w:val="0"/>
         <w:spacing w:after="240"/>
-        <w:ind w:hanging="720"/>
         <w:rPr>
           <w:rFonts w:ascii="Times" w:hAnsi="Times" w:cs="Times"/>
         </w:rPr>
@@ -1655,74 +1515,169 @@
           <w:sz w:val="26"/>
           <w:szCs w:val="26"/>
         </w:rPr>
-        <w:t>(7</w:t>
-      </w:r>
-      <w:proofErr w:type="gramStart"/>
-      <w:r>
-        <w:rPr>
-          <w:rFonts w:ascii="Times" w:hAnsi="Times" w:cs="Times"/>
-          <w:sz w:val="26"/>
-          <w:szCs w:val="26"/>
-        </w:rPr>
-        <w:t>)  to</w:t>
-      </w:r>
-      <w:proofErr w:type="gramEnd"/>
-      <w:r>
-        <w:rPr>
-          <w:rFonts w:ascii="Times" w:hAnsi="Times" w:cs="Times"/>
-          <w:sz w:val="26"/>
-          <w:szCs w:val="26"/>
-        </w:rPr>
-        <w:t xml:space="preserve"> show the theoretical connections and the research contribution of the solution. </w:t>
-      </w:r>
-      <w:r>
-        <w:rPr>
-          <w:rFonts w:ascii="Times" w:hAnsi="Times" w:cs="Times"/>
-          <w:color w:val="FF0000"/>
-          <w:sz w:val="26"/>
-          <w:szCs w:val="26"/>
-        </w:rPr>
-        <w:t>“</w:t>
-      </w:r>
-    </w:p>
-    <w:p>
-      <w:pPr>
-        <w:ind w:right="495"/>
-        <w:rPr>
-          <w:color w:val="FF0000"/>
-        </w:rPr>
-      </w:pPr>
-      <w:r>
-        <w:rPr>
-          <w:color w:val="FF0000"/>
-        </w:rPr>
-        <w:t>NOTE: This needs to be referenced properly from the original source.</w:t>
-      </w:r>
-    </w:p>
-    <w:p>
-      <w:pPr>
-        <w:ind w:right="495"/>
-      </w:pPr>
-      <w:r>
-        <w:t>[</w:t>
-      </w:r>
-      <w:proofErr w:type="gramStart"/>
-      <w:r>
-        <w:t>framework</w:t>
-      </w:r>
-      <w:proofErr w:type="gramEnd"/>
-      <w:r>
-        <w:t>]</w:t>
-      </w:r>
-    </w:p>
-    <w:p>
-      <w:pPr>
-        <w:ind w:right="495"/>
-      </w:pPr>
-    </w:p>
-    <w:p>
-      <w:pPr>
-        <w:ind w:right="495"/>
+        <w:t>Showing the theoretical connection and the solution’s contribution.</w:t>
+      </w:r>
+    </w:p>
+    <w:p>
+      <w:pPr>
+        <w:ind w:right="495"/>
+      </w:pPr>
+      <w:r>
+        <w:t xml:space="preserve">[Prove why its possible to </w:t>
+      </w:r>
+      <w:proofErr w:type="spellStart"/>
+      <w:r>
+        <w:t>minize</w:t>
+      </w:r>
+      <w:proofErr w:type="spellEnd"/>
+      <w:r>
+        <w:t xml:space="preserve"> steps to 4]</w:t>
+      </w:r>
+    </w:p>
+    <w:p>
+      <w:pPr>
+        <w:ind w:right="495"/>
+      </w:pPr>
+    </w:p>
+    <w:p>
+      <w:pPr>
+        <w:ind w:right="495"/>
+      </w:pPr>
+      <w:r>
+        <w:t xml:space="preserve">The theoretical steps above have been modified to best fit a framework that shall provide </w:t>
+      </w:r>
+      <w:r>
+        <w:t xml:space="preserve">more relevancy </w:t>
+      </w:r>
+      <w:r>
+        <w:t xml:space="preserve">to the </w:t>
+      </w:r>
+      <w:r>
+        <w:t>process of solving the problem</w:t>
+      </w:r>
+      <w:r>
+        <w:t>.</w:t>
+      </w:r>
+      <w:r>
+        <w:t xml:space="preserve"> </w:t>
+      </w:r>
+      <w:r>
+        <w:t>The</w:t>
+      </w:r>
+      <w:r>
+        <w:t xml:space="preserve"> framework consists of 4 phases; In the first phase, a problem is discovered, and the research runs towards understanding of key topics surrounding the problem and</w:t>
+      </w:r>
+      <w:r>
+        <w:t xml:space="preserve"> finding</w:t>
+      </w:r>
+      <w:r>
+        <w:t xml:space="preserve"> theoretical solution</w:t>
+      </w:r>
+      <w:r>
+        <w:t>s</w:t>
+      </w:r>
+      <w:r>
+        <w:t>; This phase includes and combines the first 3 steps</w:t>
+      </w:r>
+      <w:r>
+        <w:t xml:space="preserve">; In the second phase a practical constructive solution is conducted and the implementation of the product starts, thus making use of steps 4 and 5; The third phase tests the implemented solutions, covering steps 5 and 6. </w:t>
+      </w:r>
+      <w:r>
+        <w:t>And in finally phase 4 a demonstration of the product is ran, showing numerical differences in efficiency in order to bold out the solution’s contribution mentioned in step 7. (See figure 1)</w:t>
+      </w:r>
+    </w:p>
+    <w:p>
+      <w:pPr>
+        <w:ind w:right="495"/>
+        <w:rPr>
+          <w:b/>
+        </w:rPr>
+      </w:pPr>
+    </w:p>
+    <w:p>
+      <w:pPr>
+        <w:ind w:right="495"/>
+      </w:pPr>
+      <w:r>
+        <w:t xml:space="preserve">In each phase </w:t>
+      </w:r>
+      <w:r>
+        <w:t>qualitative data collection and analysis methods were used to gather information about the problem relevant to the considered requirements/tasks of that phase. In addition to a quantitative data-collection and analysis approach used within the testing phase.</w:t>
+      </w:r>
+    </w:p>
+    <w:p>
+      <w:pPr>
+        <w:ind w:right="495"/>
+        <w:rPr>
+          <w:b/>
+        </w:rPr>
+      </w:pPr>
+      <w:bookmarkStart w:id="0" w:name="_GoBack"/>
+      <w:bookmarkEnd w:id="0"/>
+    </w:p>
+    <w:p>
+      <w:pPr>
+        <w:ind w:right="495"/>
+        <w:rPr>
+          <w:b/>
+        </w:rPr>
+      </w:pPr>
+      <w:r>
+        <w:rPr>
+          <w:b/>
+        </w:rPr>
+        <w:t xml:space="preserve">Data </w:t>
+      </w:r>
+      <w:proofErr w:type="spellStart"/>
+      <w:r>
+        <w:rPr>
+          <w:b/>
+        </w:rPr>
+        <w:t>Colletion</w:t>
+      </w:r>
+      <w:proofErr w:type="spellEnd"/>
+      <w:r>
+        <w:rPr>
+          <w:b/>
+        </w:rPr>
+        <w:t>:</w:t>
+      </w:r>
+    </w:p>
+    <w:p>
+      <w:pPr>
+        <w:ind w:right="495"/>
+      </w:pPr>
+      <w:r>
+        <w:t xml:space="preserve"> </w:t>
+      </w:r>
+      <w:r>
+        <w:t>Qualitative:</w:t>
+      </w:r>
+    </w:p>
+    <w:p>
+      <w:pPr>
+        <w:ind w:right="495"/>
+      </w:pPr>
+    </w:p>
+    <w:p>
+      <w:pPr>
+        <w:ind w:right="495"/>
+      </w:pPr>
+      <w:r>
+        <w:t>Quantitative</w:t>
+      </w:r>
+    </w:p>
+    <w:p>
+      <w:pPr>
+        <w:ind w:right="495"/>
+      </w:pPr>
+    </w:p>
+    <w:p>
+      <w:pPr>
+        <w:ind w:right="495"/>
+        <w:rPr>
+          <w:b/>
+        </w:rPr>
       </w:pPr>
     </w:p>
     <w:p>
@@ -3323,34 +3278,16 @@
     <w:p>
       <w:pPr>
         <w:ind w:right="495"/>
+      </w:pPr>
+      <w:r>
         <w:rPr>
           <w:rFonts w:ascii="Times New Roman" w:hAnsi="Times New Roman" w:cs="Times New Roman"/>
           <w:color w:val="000000"/>
           <w:sz w:val="21"/>
           <w:szCs w:val="21"/>
         </w:rPr>
-      </w:pPr>
-      <w:r>
-        <w:t>[</w:t>
-      </w:r>
-      <w:proofErr w:type="gramStart"/>
-      <w:r>
-        <w:t>ref1</w:t>
-      </w:r>
-      <w:proofErr w:type="gramEnd"/>
-      <w:r>
-        <w:t xml:space="preserve"> = </w:t>
-      </w:r>
-      <w:r>
-        <w:rPr>
-          <w:rFonts w:ascii="Times New Roman" w:hAnsi="Times New Roman" w:cs="Times New Roman"/>
-          <w:b/>
-          <w:bCs/>
-          <w:color w:val="000000"/>
-        </w:rPr>
-        <w:t xml:space="preserve">Constructivist Research and Info-Computational Knowledge Generation </w:t>
-      </w:r>
-      <w:proofErr w:type="spellStart"/>
+        <w:t xml:space="preserve"> </w:t>
+      </w:r>
       <w:r>
         <w:rPr>
           <w:rFonts w:ascii="Times New Roman" w:hAnsi="Times New Roman" w:cs="Times New Roman"/>
@@ -3358,9 +3295,9 @@
           <w:sz w:val="21"/>
           <w:szCs w:val="21"/>
         </w:rPr>
-        <w:t>Gordana</w:t>
-      </w:r>
-      <w:proofErr w:type="spellEnd"/>
+        <w:t>[</w:t>
+      </w:r>
+      <w:proofErr w:type="gramStart"/>
       <w:r>
         <w:rPr>
           <w:rFonts w:ascii="Times New Roman" w:hAnsi="Times New Roman" w:cs="Times New Roman"/>
@@ -3368,13 +3305,9 @@
           <w:sz w:val="21"/>
           <w:szCs w:val="21"/>
         </w:rPr>
-        <w:t xml:space="preserve"> DODIG CRNKOVIC]</w:t>
-      </w:r>
-    </w:p>
-    <w:p>
-      <w:pPr>
-        <w:ind w:right="495"/>
-      </w:pPr>
+        <w:t>ref2</w:t>
+      </w:r>
+      <w:proofErr w:type="gramEnd"/>
       <w:r>
         <w:rPr>
           <w:rFonts w:ascii="Times New Roman" w:hAnsi="Times New Roman" w:cs="Times New Roman"/>
@@ -3382,9 +3315,46 @@
           <w:sz w:val="21"/>
           <w:szCs w:val="21"/>
         </w:rPr>
-        <w:t>[</w:t>
-      </w:r>
-      <w:proofErr w:type="gramStart"/>
+        <w:t xml:space="preserve"> = </w:t>
+      </w:r>
+      <w:proofErr w:type="spellStart"/>
+      <w:r>
+        <w:rPr>
+          <w:rFonts w:ascii="Times" w:hAnsi="Times" w:cs="Times"/>
+          <w:color w:val="141413"/>
+          <w:sz w:val="19"/>
+          <w:szCs w:val="19"/>
+        </w:rPr>
+        <w:t>Kasanen</w:t>
+      </w:r>
+      <w:proofErr w:type="spellEnd"/>
+      <w:r>
+        <w:rPr>
+          <w:rFonts w:ascii="Times" w:hAnsi="Times" w:cs="Times"/>
+          <w:color w:val="141413"/>
+          <w:sz w:val="19"/>
+          <w:szCs w:val="19"/>
+        </w:rPr>
+        <w:t xml:space="preserve"> </w:t>
+      </w:r>
+      <w:r>
+        <w:rPr>
+          <w:rFonts w:ascii="Helvetica" w:hAnsi="Helvetica" w:cs="Helvetica"/>
+          <w:color w:val="141413"/>
+          <w:sz w:val="19"/>
+          <w:szCs w:val="19"/>
+        </w:rPr>
+        <w:t xml:space="preserve">et al. </w:t>
+      </w:r>
+      <w:r>
+        <w:rPr>
+          <w:rFonts w:ascii="Times" w:hAnsi="Times" w:cs="Times"/>
+          <w:color w:val="141413"/>
+          <w:sz w:val="19"/>
+          <w:szCs w:val="19"/>
+        </w:rPr>
+        <w:t>(1991)</w:t>
+      </w:r>
       <w:r>
         <w:rPr>
           <w:rFonts w:ascii="Times New Roman" w:hAnsi="Times New Roman" w:cs="Times New Roman"/>
@@ -3392,63 +3362,6 @@
           <w:sz w:val="21"/>
           <w:szCs w:val="21"/>
         </w:rPr>
-        <w:t>ref2</w:t>
-      </w:r>
-      <w:proofErr w:type="gramEnd"/>
-      <w:r>
-        <w:rPr>
-          <w:rFonts w:ascii="Times New Roman" w:hAnsi="Times New Roman" w:cs="Times New Roman"/>
-          <w:color w:val="000000"/>
-          <w:sz w:val="21"/>
-          <w:szCs w:val="21"/>
-        </w:rPr>
-        <w:t xml:space="preserve"> = </w:t>
-      </w:r>
-      <w:proofErr w:type="spellStart"/>
-      <w:r>
-        <w:rPr>
-          <w:rFonts w:ascii="Times" w:hAnsi="Times" w:cs="Times"/>
-          <w:color w:val="141413"/>
-          <w:sz w:val="19"/>
-          <w:szCs w:val="19"/>
-        </w:rPr>
-        <w:t>Kasanen</w:t>
-      </w:r>
-      <w:proofErr w:type="spellEnd"/>
-      <w:r>
-        <w:rPr>
-          <w:rFonts w:ascii="Times" w:hAnsi="Times" w:cs="Times"/>
-          <w:color w:val="141413"/>
-          <w:sz w:val="19"/>
-          <w:szCs w:val="19"/>
-        </w:rPr>
-        <w:t xml:space="preserve"> </w:t>
-      </w:r>
-      <w:r>
-        <w:rPr>
-          <w:rFonts w:ascii="Helvetica" w:hAnsi="Helvetica" w:cs="Helvetica"/>
-          <w:color w:val="141413"/>
-          <w:sz w:val="19"/>
-          <w:szCs w:val="19"/>
-        </w:rPr>
-        <w:t xml:space="preserve">et al. </w:t>
-      </w:r>
-      <w:r>
-        <w:rPr>
-          <w:rFonts w:ascii="Times" w:hAnsi="Times" w:cs="Times"/>
-          <w:color w:val="141413"/>
-          <w:sz w:val="19"/>
-          <w:szCs w:val="19"/>
-        </w:rPr>
-        <w:t>(1991)</w:t>
-      </w:r>
-      <w:r>
-        <w:rPr>
-          <w:rFonts w:ascii="Times New Roman" w:hAnsi="Times New Roman" w:cs="Times New Roman"/>
-          <w:color w:val="000000"/>
-          <w:sz w:val="21"/>
-          <w:szCs w:val="21"/>
-        </w:rPr>
         <w:t>]</w:t>
       </w:r>
     </w:p>
@@ -3456,17 +3369,12 @@
       <w:pPr>
         <w:ind w:right="495"/>
       </w:pPr>
-      <w:r>
-        <w:t>[</w:t>
-      </w:r>
-      <w:proofErr w:type="gramStart"/>
-      <w:r>
-        <w:t>ref3</w:t>
-      </w:r>
-      <w:proofErr w:type="gramEnd"/>
-      <w:r>
-        <w:t xml:space="preserve">] </w:t>
-      </w:r>
+    </w:p>
+    <w:p>
+      <w:pPr>
+        <w:ind w:right="495"/>
+      </w:pPr>
+      <w:proofErr w:type="spellStart"/>
       <w:r>
         <w:rPr>
           <w:rFonts w:ascii="Times" w:hAnsi="Times" w:cs="Times"/>
@@ -3474,9 +3382,9 @@
           <w:sz w:val="25"/>
           <w:szCs w:val="25"/>
         </w:rPr>
-        <w:t>Anna-</w:t>
-      </w:r>
-      <w:proofErr w:type="spellStart"/>
+        <w:t>Lindholm</w:t>
+      </w:r>
+      <w:proofErr w:type="spellEnd"/>
       <w:r>
         <w:rPr>
           <w:rFonts w:ascii="Times" w:hAnsi="Times" w:cs="Times"/>
@@ -3484,82 +3392,117 @@
           <w:sz w:val="25"/>
           <w:szCs w:val="25"/>
         </w:rPr>
-        <w:t>Liisa</w:t>
-      </w:r>
-      <w:proofErr w:type="spellEnd"/>
+        <w:t>, A., L., 2008.</w:t>
+      </w:r>
       <w:r>
         <w:rPr>
           <w:rFonts w:ascii="Times" w:hAnsi="Times" w:cs="Times"/>
+          <w:i/>
           <w:color w:val="141413"/>
           <w:sz w:val="25"/>
           <w:szCs w:val="25"/>
         </w:rPr>
         <w:t xml:space="preserve"> </w:t>
       </w:r>
-      <w:proofErr w:type="spellStart"/>
-      <w:r>
-        <w:rPr>
-          <w:rFonts w:ascii="Times" w:hAnsi="Times" w:cs="Times"/>
-          <w:color w:val="141413"/>
-          <w:sz w:val="25"/>
-          <w:szCs w:val="25"/>
-        </w:rPr>
-        <w:t>Lindholm</w:t>
-      </w:r>
-      <w:proofErr w:type="spellEnd"/>
-    </w:p>
-    <w:p>
-      <w:pPr>
-        <w:ind w:right="495"/>
-      </w:pPr>
-      <w:r>
-        <w:t>[</w:t>
-      </w:r>
       <w:proofErr w:type="gramStart"/>
       <w:r>
-        <w:t>ref4</w:t>
+        <w:rPr>
+          <w:i/>
+        </w:rPr>
+        <w:t>A constructive study on creating core business relevant CREM strategy and performance measures.</w:t>
       </w:r>
       <w:proofErr w:type="gramEnd"/>
-      <w:r>
-        <w:t>]=</w:t>
-      </w:r>
-      <w:r>
-        <w:t xml:space="preserve"> Information systems research methodologies and models</w:t>
-      </w:r>
-      <w:r>
-        <w:t>(</w:t>
-      </w:r>
-      <w:proofErr w:type="spellStart"/>
-      <w:r>
-        <w:t>Albertas</w:t>
-      </w:r>
-      <w:proofErr w:type="spellEnd"/>
+    </w:p>
+    <w:p>
+      <w:pPr>
+        <w:ind w:right="495"/>
+      </w:pPr>
+    </w:p>
+    <w:p>
+      <w:pPr>
+        <w:rPr>
+          <w:i/>
+        </w:rPr>
+      </w:pPr>
+      <w:proofErr w:type="spellStart"/>
+      <w:r>
+        <w:t>C</w:t>
+      </w:r>
+      <w:r>
+        <w:t>rnkovic</w:t>
+      </w:r>
+      <w:proofErr w:type="spellEnd"/>
+      <w:r>
+        <w:t>, G.,</w:t>
+      </w:r>
       <w:r>
         <w:t xml:space="preserve"> </w:t>
       </w:r>
-      <w:proofErr w:type="spellStart"/>
+      <w:r>
+        <w:t>D., 2009.</w:t>
+      </w:r>
+      <w:r>
+        <w:t xml:space="preserve"> </w:t>
+      </w:r>
+      <w:r>
+        <w:rPr>
+          <w:i/>
+        </w:rPr>
+        <w:t>Constructivist Research and Info-Computational Knowledge Generation</w:t>
+      </w:r>
+    </w:p>
+    <w:p>
+      <w:pPr>
+        <w:ind w:right="495"/>
+      </w:pPr>
+    </w:p>
+    <w:p>
+      <w:pPr>
+        <w:ind w:right="495"/>
+      </w:pPr>
+      <w:proofErr w:type="spellStart"/>
+      <w:proofErr w:type="gramStart"/>
       <w:r>
         <w:t>Caplinskas</w:t>
       </w:r>
       <w:proofErr w:type="spellEnd"/>
       <w:r>
-        <w:t xml:space="preserve">, </w:t>
-      </w:r>
-      <w:proofErr w:type="spellStart"/>
-      <w:r>
-        <w:t>Olegas</w:t>
-      </w:r>
-      <w:proofErr w:type="spellEnd"/>
-      <w:r>
         <w:t xml:space="preserve"> </w:t>
       </w:r>
+      <w:r>
+        <w:t>,</w:t>
+      </w:r>
+      <w:proofErr w:type="gramEnd"/>
+      <w:r>
+        <w:t xml:space="preserve"> </w:t>
+      </w:r>
+      <w:r>
+        <w:t>A</w:t>
+      </w:r>
+      <w:r>
+        <w:t xml:space="preserve">. and </w:t>
+      </w:r>
       <w:proofErr w:type="spellStart"/>
       <w:r>
         <w:t>Vasilecas</w:t>
       </w:r>
       <w:proofErr w:type="spellEnd"/>
       <w:r>
-        <w:t>)</w:t>
+        <w:t xml:space="preserve">, O., 2004.I </w:t>
+      </w:r>
+      <w:proofErr w:type="spellStart"/>
+      <w:r>
+        <w:rPr>
+          <w:i/>
+        </w:rPr>
+        <w:t>nformation</w:t>
+      </w:r>
+      <w:proofErr w:type="spellEnd"/>
+      <w:r>
+        <w:rPr>
+          <w:i/>
+        </w:rPr>
+        <w:t xml:space="preserve"> systems research methodologies and models</w:t>
       </w:r>
     </w:p>
     <w:p>
@@ -3756,6 +3699,119 @@
     </w:lvl>
   </w:abstractNum>
   <w:abstractNum w:abstractNumId="2">
+    <w:nsid w:val="0F3F1E3D"/>
+    <w:multiLevelType w:val="hybridMultilevel"/>
+    <w:tmpl w:val="94A88A46"/>
+    <w:lvl w:ilvl="0" w:tplc="0409000F">
+      <w:start w:val="1"/>
+      <w:numFmt w:val="decimal"/>
+      <w:lvlText w:val="%1."/>
+      <w:lvlJc w:val="left"/>
+      <w:pPr>
+        <w:ind w:left="720" w:hanging="360"/>
+      </w:pPr>
+      <w:rPr>
+        <w:rFonts w:hint="default"/>
+      </w:rPr>
+    </w:lvl>
+    <w:lvl w:ilvl="1" w:tplc="04090003" w:tentative="1">
+      <w:start w:val="1"/>
+      <w:numFmt w:val="bullet"/>
+      <w:lvlText w:val="o"/>
+      <w:lvlJc w:val="left"/>
+      <w:pPr>
+        <w:ind w:left="1440" w:hanging="360"/>
+      </w:pPr>
+      <w:rPr>
+        <w:rFonts w:ascii="Courier New" w:hAnsi="Courier New" w:hint="default"/>
+      </w:rPr>
+    </w:lvl>
+    <w:lvl w:ilvl="2" w:tplc="04090005" w:tentative="1">
+      <w:start w:val="1"/>
+      <w:numFmt w:val="bullet"/>
+      <w:lvlText w:val=""/>
+      <w:lvlJc w:val="left"/>
+      <w:pPr>
+        <w:ind w:left="2160" w:hanging="360"/>
+      </w:pPr>
+      <w:rPr>
+        <w:rFonts w:ascii="Wingdings" w:hAnsi="Wingdings" w:hint="default"/>
+      </w:rPr>
+    </w:lvl>
+    <w:lvl w:ilvl="3" w:tplc="04090001" w:tentative="1">
+      <w:start w:val="1"/>
+      <w:numFmt w:val="bullet"/>
+      <w:lvlText w:val=""/>
+      <w:lvlJc w:val="left"/>
+      <w:pPr>
+        <w:ind w:left="2880" w:hanging="360"/>
+      </w:pPr>
+      <w:rPr>
+        <w:rFonts w:ascii="Symbol" w:hAnsi="Symbol" w:hint="default"/>
+      </w:rPr>
+    </w:lvl>
+    <w:lvl w:ilvl="4" w:tplc="04090003" w:tentative="1">
+      <w:start w:val="1"/>
+      <w:numFmt w:val="bullet"/>
+      <w:lvlText w:val="o"/>
+      <w:lvlJc w:val="left"/>
+      <w:pPr>
+        <w:ind w:left="3600" w:hanging="360"/>
+      </w:pPr>
+      <w:rPr>
+        <w:rFonts w:ascii="Courier New" w:hAnsi="Courier New" w:hint="default"/>
+      </w:rPr>
+    </w:lvl>
+    <w:lvl w:ilvl="5" w:tplc="04090005" w:tentative="1">
+      <w:start w:val="1"/>
+      <w:numFmt w:val="bullet"/>
+      <w:lvlText w:val=""/>
+      <w:lvlJc w:val="left"/>
+      <w:pPr>
+        <w:ind w:left="4320" w:hanging="360"/>
+      </w:pPr>
+      <w:rPr>
+        <w:rFonts w:ascii="Wingdings" w:hAnsi="Wingdings" w:hint="default"/>
+      </w:rPr>
+    </w:lvl>
+    <w:lvl w:ilvl="6" w:tplc="04090001" w:tentative="1">
+      <w:start w:val="1"/>
+      <w:numFmt w:val="bullet"/>
+      <w:lvlText w:val=""/>
+      <w:lvlJc w:val="left"/>
+      <w:pPr>
+        <w:ind w:left="5040" w:hanging="360"/>
+      </w:pPr>
+      <w:rPr>
+        <w:rFonts w:ascii="Symbol" w:hAnsi="Symbol" w:hint="default"/>
+      </w:rPr>
+    </w:lvl>
+    <w:lvl w:ilvl="7" w:tplc="04090003" w:tentative="1">
+      <w:start w:val="1"/>
+      <w:numFmt w:val="bullet"/>
+      <w:lvlText w:val="o"/>
+      <w:lvlJc w:val="left"/>
+      <w:pPr>
+        <w:ind w:left="5760" w:hanging="360"/>
+      </w:pPr>
+      <w:rPr>
+        <w:rFonts w:ascii="Courier New" w:hAnsi="Courier New" w:hint="default"/>
+      </w:rPr>
+    </w:lvl>
+    <w:lvl w:ilvl="8" w:tplc="04090005" w:tentative="1">
+      <w:start w:val="1"/>
+      <w:numFmt w:val="bullet"/>
+      <w:lvlText w:val=""/>
+      <w:lvlJc w:val="left"/>
+      <w:pPr>
+        <w:ind w:left="6480" w:hanging="360"/>
+      </w:pPr>
+      <w:rPr>
+        <w:rFonts w:ascii="Wingdings" w:hAnsi="Wingdings" w:hint="default"/>
+      </w:rPr>
+    </w:lvl>
+  </w:abstractNum>
+  <w:abstractNum w:abstractNumId="3">
     <w:nsid w:val="2CAD1FF1"/>
     <w:multiLevelType w:val="hybridMultilevel"/>
     <w:tmpl w:val="39B65D0C"/>
@@ -3841,7 +3897,7 @@
       </w:pPr>
     </w:lvl>
   </w:abstractNum>
-  <w:abstractNum w:abstractNumId="3">
+  <w:abstractNum w:abstractNumId="4">
     <w:nsid w:val="3A0332D5"/>
     <w:multiLevelType w:val="hybridMultilevel"/>
     <w:tmpl w:val="956CDFEA"/>
@@ -3927,10 +3983,10 @@
       </w:pPr>
     </w:lvl>
   </w:abstractNum>
-  <w:abstractNum w:abstractNumId="4">
+  <w:abstractNum w:abstractNumId="5">
     <w:nsid w:val="4FA70BF5"/>
     <w:multiLevelType w:val="hybridMultilevel"/>
-    <w:tmpl w:val="EBA85154"/>
+    <w:tmpl w:val="3F144D9C"/>
     <w:lvl w:ilvl="0" w:tplc="04090001">
       <w:start w:val="1"/>
       <w:numFmt w:val="bullet"/>
@@ -4041,7 +4097,7 @@
     </w:lvl>
   </w:abstractNum>
   <w:num w:numId="1">
-    <w:abstractNumId w:val="4"/>
+    <w:abstractNumId w:val="5"/>
   </w:num>
   <w:num w:numId="2">
     <w:abstractNumId w:val="0"/>
@@ -4050,10 +4106,13 @@
     <w:abstractNumId w:val="1"/>
   </w:num>
   <w:num w:numId="4">
-    <w:abstractNumId w:val="2"/>
+    <w:abstractNumId w:val="3"/>
   </w:num>
   <w:num w:numId="5">
-    <w:abstractNumId w:val="3"/>
+    <w:abstractNumId w:val="4"/>
+  </w:num>
+  <w:num w:numId="6">
+    <w:abstractNumId w:val="2"/>
   </w:num>
 </w:numbering>
 </file>

</xml_diff>

<commit_message>
Added text to Review of the literature section
</commit_message>
<xml_diff>
--- a/Thesis/ThesisDraft2Column_t.docx
+++ b/Thesis/ThesisDraft2Column_t.docx
@@ -53,48 +53,14 @@
           <w:docGrid w:linePitch="360"/>
         </w:sectPr>
       </w:pPr>
-      <w:proofErr w:type="spellStart"/>
       <w:r>
         <w:rPr>
           <w:rFonts w:ascii="Times New Roman" w:eastAsia="Times New Roman" w:hAnsi="Times New Roman" w:cs="Times New Roman"/>
           <w:color w:val="000000"/>
         </w:rPr>
         <w:lastRenderedPageBreak/>
-        <w:t>Jarryd</w:t>
-      </w:r>
-      <w:proofErr w:type="spellEnd"/>
-      <w:r>
-        <w:rPr>
-          <w:rFonts w:ascii="Times New Roman" w:eastAsia="Times New Roman" w:hAnsi="Times New Roman" w:cs="Times New Roman"/>
-          <w:color w:val="000000"/>
-        </w:rPr>
-        <w:t xml:space="preserve"> Hall, </w:t>
-      </w:r>
-      <w:proofErr w:type="spellStart"/>
-      <w:r>
-        <w:rPr>
-          <w:rFonts w:ascii="Times New Roman" w:eastAsia="Times New Roman" w:hAnsi="Times New Roman" w:cs="Times New Roman"/>
-          <w:color w:val="000000"/>
-        </w:rPr>
-        <w:t>Taher</w:t>
-      </w:r>
-      <w:proofErr w:type="spellEnd"/>
-      <w:r>
-        <w:rPr>
-          <w:rFonts w:ascii="Times New Roman" w:eastAsia="Times New Roman" w:hAnsi="Times New Roman" w:cs="Times New Roman"/>
-          <w:color w:val="000000"/>
-        </w:rPr>
-        <w:t xml:space="preserve"> </w:t>
-      </w:r>
-      <w:proofErr w:type="spellStart"/>
-      <w:r>
-        <w:rPr>
-          <w:rFonts w:ascii="Times New Roman" w:eastAsia="Times New Roman" w:hAnsi="Times New Roman" w:cs="Times New Roman"/>
-          <w:color w:val="000000"/>
-        </w:rPr>
-        <w:t>Odeh</w:t>
-      </w:r>
-      <w:proofErr w:type="spellEnd"/>
+        <w:t>Jarryd Hall, Taher Odeh</w:t>
+      </w:r>
     </w:p>
     <w:p/>
     <w:p/>
@@ -616,10 +582,7 @@
       </w:sdtContent>
     </w:sdt>
     <w:p/>
-    <w:p>
-      <w:bookmarkStart w:id="0" w:name="_GoBack"/>
-      <w:bookmarkEnd w:id="0"/>
-    </w:p>
+    <w:p/>
     <w:p/>
     <w:p>
       <w:pPr>
@@ -738,29 +701,13 @@
           <w:sz w:val="22"/>
           <w:szCs w:val="22"/>
         </w:rPr>
-        <w:t xml:space="preserve">ple platforms could be targeted, although for the scope of this paper the focus was on </w:t>
-      </w:r>
-      <w:proofErr w:type="spellStart"/>
+        <w:t>ple platforms could be targeted, although for the scope of this paper the focus was on iOS and Mac OSX.</w:t>
+      </w:r>
       <w:r>
         <w:rPr>
           <w:sz w:val="22"/>
           <w:szCs w:val="22"/>
         </w:rPr>
-        <w:t>iOS</w:t>
-      </w:r>
-      <w:proofErr w:type="spellEnd"/>
-      <w:r>
-        <w:rPr>
-          <w:sz w:val="22"/>
-          <w:szCs w:val="22"/>
-        </w:rPr>
-        <w:t xml:space="preserve"> and Mac OSX.</w:t>
-      </w:r>
-      <w:r>
-        <w:rPr>
-          <w:sz w:val="22"/>
-          <w:szCs w:val="22"/>
-        </w:rPr>
         <w:t xml:space="preserve"> The solution </w:t>
       </w:r>
     </w:p>
@@ -785,13 +732,8 @@
       </w:r>
     </w:p>
     <w:p>
-      <w:proofErr w:type="gramStart"/>
-      <w:r>
-        <w:t>video</w:t>
-      </w:r>
-      <w:proofErr w:type="gramEnd"/>
-      <w:r>
-        <w:t xml:space="preserve"> games, memory management, virtual memory, cross-platform</w:t>
+      <w:r>
+        <w:t>video games, memory management, virtual memory, cross-platform</w:t>
       </w:r>
       <w:r>
         <w:t>, game performance</w:t>
@@ -833,64 +775,39 @@
           <w:b/>
         </w:rPr>
       </w:pPr>
-      <w:proofErr w:type="gramStart"/>
       <w:r>
         <w:rPr>
           <w:rFonts w:ascii="Times New Roman" w:eastAsia="Times New Roman" w:hAnsi="Times New Roman" w:cs="Times New Roman"/>
           <w:color w:val="000000"/>
         </w:rPr>
-        <w:t>virtual</w:t>
-      </w:r>
-      <w:proofErr w:type="gramEnd"/>
+        <w:t>virtual memory, mmap, Packaging tool, API, compression</w:t>
+      </w:r>
       <w:r>
         <w:rPr>
           <w:rFonts w:ascii="Times New Roman" w:eastAsia="Times New Roman" w:hAnsi="Times New Roman" w:cs="Times New Roman"/>
           <w:color w:val="000000"/>
         </w:rPr>
-        <w:t xml:space="preserve"> memory, </w:t>
-      </w:r>
-      <w:proofErr w:type="spellStart"/>
+        <w:t>, caching</w:t>
+      </w:r>
       <w:r>
         <w:rPr>
           <w:rFonts w:ascii="Times New Roman" w:eastAsia="Times New Roman" w:hAnsi="Times New Roman" w:cs="Times New Roman"/>
           <w:color w:val="000000"/>
         </w:rPr>
-        <w:t>mmap</w:t>
-      </w:r>
-      <w:proofErr w:type="spellEnd"/>
+        <w:t>, RAM, HDD</w:t>
+      </w:r>
       <w:r>
         <w:rPr>
           <w:rFonts w:ascii="Times New Roman" w:eastAsia="Times New Roman" w:hAnsi="Times New Roman" w:cs="Times New Roman"/>
           <w:color w:val="000000"/>
         </w:rPr>
-        <w:t>, Packaging tool, API, compression</w:t>
+        <w:t>, memory enhancement</w:t>
       </w:r>
       <w:r>
         <w:rPr>
           <w:rFonts w:ascii="Times New Roman" w:eastAsia="Times New Roman" w:hAnsi="Times New Roman" w:cs="Times New Roman"/>
           <w:color w:val="000000"/>
         </w:rPr>
-        <w:t>, caching</w:t>
-      </w:r>
-      <w:r>
-        <w:rPr>
-          <w:rFonts w:ascii="Times New Roman" w:eastAsia="Times New Roman" w:hAnsi="Times New Roman" w:cs="Times New Roman"/>
-          <w:color w:val="000000"/>
-        </w:rPr>
-        <w:t>, RAM, HDD</w:t>
-      </w:r>
-      <w:r>
-        <w:rPr>
-          <w:rFonts w:ascii="Times New Roman" w:eastAsia="Times New Roman" w:hAnsi="Times New Roman" w:cs="Times New Roman"/>
-          <w:color w:val="000000"/>
-        </w:rPr>
-        <w:t>, memory enhancement</w:t>
-      </w:r>
-      <w:r>
-        <w:rPr>
-          <w:rFonts w:ascii="Times New Roman" w:eastAsia="Times New Roman" w:hAnsi="Times New Roman" w:cs="Times New Roman"/>
-          <w:color w:val="000000"/>
-        </w:rPr>
         <w:t>, file-system</w:t>
       </w:r>
     </w:p>
@@ -905,11 +822,11 @@
       <w:pPr>
         <w:pStyle w:val="Heading1"/>
       </w:pPr>
-      <w:bookmarkStart w:id="1" w:name="_Toc197595412"/>
+      <w:bookmarkStart w:id="0" w:name="_Toc197595412"/>
       <w:r>
         <w:t>1. INTRODUCTION</w:t>
       </w:r>
-      <w:bookmarkEnd w:id="1"/>
+      <w:bookmarkEnd w:id="0"/>
       <w:r>
         <w:br/>
       </w:r>
@@ -1198,9 +1115,8 @@
           <w:sz w:val="23"/>
           <w:szCs w:val="23"/>
         </w:rPr>
-        <w:t xml:space="preserve">during an initial interview with Johan </w:t>
-      </w:r>
-      <w:proofErr w:type="spellStart"/>
+        <w:t>during an initial interview with Johan Knutzen, the founder of Senri and Phobic-Game</w:t>
+      </w:r>
       <w:r>
         <w:rPr>
           <w:rFonts w:ascii="Times New Roman" w:eastAsia="Times New Roman" w:hAnsi="Times New Roman" w:cs="Times New Roman"/>
@@ -1208,9 +1124,8 @@
           <w:sz w:val="23"/>
           <w:szCs w:val="23"/>
         </w:rPr>
-        <w:t>Knutzen</w:t>
-      </w:r>
-      <w:proofErr w:type="spellEnd"/>
+        <w:t xml:space="preserve">s, mobile application and game </w:t>
+      </w:r>
       <w:r>
         <w:rPr>
           <w:rFonts w:ascii="Times New Roman" w:eastAsia="Times New Roman" w:hAnsi="Times New Roman" w:cs="Times New Roman"/>
@@ -1218,9 +1133,8 @@
           <w:sz w:val="23"/>
           <w:szCs w:val="23"/>
         </w:rPr>
-        <w:t xml:space="preserve">, the founder of </w:t>
-      </w:r>
-      <w:proofErr w:type="spellStart"/>
+        <w:t>development companies based in Gothenburg, Sweden, which are strongly involved in this research paper and it’s requirements and solutions.</w:t>
+      </w:r>
       <w:r>
         <w:rPr>
           <w:rFonts w:ascii="Times New Roman" w:eastAsia="Times New Roman" w:hAnsi="Times New Roman" w:cs="Times New Roman"/>
@@ -1228,27 +1142,30 @@
           <w:sz w:val="23"/>
           <w:szCs w:val="23"/>
         </w:rPr>
-        <w:t>Senri</w:t>
-      </w:r>
-      <w:proofErr w:type="spellEnd"/>
-      <w:r>
+        <w:t xml:space="preserve"> </w:t>
+      </w:r>
+    </w:p>
+    <w:p>
+      <w:pPr>
+        <w:ind w:right="495"/>
         <w:rPr>
           <w:rFonts w:ascii="Times New Roman" w:eastAsia="Times New Roman" w:hAnsi="Times New Roman" w:cs="Times New Roman"/>
           <w:color w:val="1A1A1A"/>
           <w:sz w:val="23"/>
           <w:szCs w:val="23"/>
         </w:rPr>
-        <w:t xml:space="preserve"> and Phobic-Game</w:t>
-      </w:r>
-      <w:r>
+      </w:pPr>
+    </w:p>
+    <w:p>
+      <w:pPr>
+        <w:ind w:right="495"/>
         <w:rPr>
           <w:rFonts w:ascii="Times New Roman" w:eastAsia="Times New Roman" w:hAnsi="Times New Roman" w:cs="Times New Roman"/>
           <w:color w:val="1A1A1A"/>
           <w:sz w:val="23"/>
           <w:szCs w:val="23"/>
         </w:rPr>
-        <w:t xml:space="preserve">s, mobile application and game </w:t>
-      </w:r>
+      </w:pPr>
       <w:r>
         <w:rPr>
           <w:rFonts w:ascii="Times New Roman" w:eastAsia="Times New Roman" w:hAnsi="Times New Roman" w:cs="Times New Roman"/>
@@ -1256,9 +1173,8 @@
           <w:sz w:val="23"/>
           <w:szCs w:val="23"/>
         </w:rPr>
-        <w:t xml:space="preserve">development companies based in Gothenburg, Sweden, which are strongly </w:t>
-      </w:r>
-      <w:proofErr w:type="gramStart"/>
+        <w:t>The solution that was developed included a</w:t>
+      </w:r>
       <w:r>
         <w:rPr>
           <w:rFonts w:ascii="Times New Roman" w:eastAsia="Times New Roman" w:hAnsi="Times New Roman" w:cs="Times New Roman"/>
@@ -1266,9 +1182,8 @@
           <w:sz w:val="23"/>
           <w:szCs w:val="23"/>
         </w:rPr>
-        <w:t>involved</w:t>
-      </w:r>
-      <w:proofErr w:type="gramEnd"/>
+        <w:t xml:space="preserve"> number of elements. The packaging tool </w:t>
+      </w:r>
       <w:r>
         <w:rPr>
           <w:rFonts w:ascii="Times New Roman" w:eastAsia="Times New Roman" w:hAnsi="Times New Roman" w:cs="Times New Roman"/>
@@ -1276,7 +1191,7 @@
           <w:sz w:val="23"/>
           <w:szCs w:val="23"/>
         </w:rPr>
-        <w:t xml:space="preserve"> in this research paper and it’s requirements and solutions.</w:t>
+        <w:t>compresses all the a</w:t>
       </w:r>
       <w:r>
         <w:rPr>
@@ -1285,134 +1200,25 @@
           <w:sz w:val="23"/>
           <w:szCs w:val="23"/>
         </w:rPr>
-        <w:t xml:space="preserve"> </w:t>
-      </w:r>
-    </w:p>
-    <w:p>
-      <w:pPr>
-        <w:ind w:right="495"/>
+        <w:t xml:space="preserve">ssets for a game into a single pak file. The </w:t>
+      </w:r>
+      <w:r>
         <w:rPr>
           <w:rFonts w:ascii="Times New Roman" w:eastAsia="Times New Roman" w:hAnsi="Times New Roman" w:cs="Times New Roman"/>
           <w:color w:val="1A1A1A"/>
           <w:sz w:val="23"/>
           <w:szCs w:val="23"/>
         </w:rPr>
-      </w:pPr>
-    </w:p>
-    <w:p>
-      <w:pPr>
-        <w:ind w:right="495"/>
+        <w:t xml:space="preserve">pak file format is </w:t>
+      </w:r>
+      <w:r>
         <w:rPr>
           <w:rFonts w:ascii="Times New Roman" w:eastAsia="Times New Roman" w:hAnsi="Times New Roman" w:cs="Times New Roman"/>
           <w:color w:val="1A1A1A"/>
           <w:sz w:val="23"/>
           <w:szCs w:val="23"/>
         </w:rPr>
-      </w:pPr>
-      <w:r>
-        <w:rPr>
-          <w:rFonts w:ascii="Times New Roman" w:eastAsia="Times New Roman" w:hAnsi="Times New Roman" w:cs="Times New Roman"/>
-          <w:color w:val="1A1A1A"/>
-          <w:sz w:val="23"/>
-          <w:szCs w:val="23"/>
-        </w:rPr>
-        <w:t>The solution that was developed included a</w:t>
-      </w:r>
-      <w:r>
-        <w:rPr>
-          <w:rFonts w:ascii="Times New Roman" w:eastAsia="Times New Roman" w:hAnsi="Times New Roman" w:cs="Times New Roman"/>
-          <w:color w:val="1A1A1A"/>
-          <w:sz w:val="23"/>
-          <w:szCs w:val="23"/>
-        </w:rPr>
-        <w:t xml:space="preserve"> number of elements. The packaging tool </w:t>
-      </w:r>
-      <w:r>
-        <w:rPr>
-          <w:rFonts w:ascii="Times New Roman" w:eastAsia="Times New Roman" w:hAnsi="Times New Roman" w:cs="Times New Roman"/>
-          <w:color w:val="1A1A1A"/>
-          <w:sz w:val="23"/>
-          <w:szCs w:val="23"/>
-        </w:rPr>
-        <w:t>compresses all the a</w:t>
-      </w:r>
-      <w:r>
-        <w:rPr>
-          <w:rFonts w:ascii="Times New Roman" w:eastAsia="Times New Roman" w:hAnsi="Times New Roman" w:cs="Times New Roman"/>
-          <w:color w:val="1A1A1A"/>
-          <w:sz w:val="23"/>
-          <w:szCs w:val="23"/>
-        </w:rPr>
-        <w:t xml:space="preserve">ssets for a game into a single </w:t>
-      </w:r>
-      <w:proofErr w:type="spellStart"/>
-      <w:r>
-        <w:rPr>
-          <w:rFonts w:ascii="Times New Roman" w:eastAsia="Times New Roman" w:hAnsi="Times New Roman" w:cs="Times New Roman"/>
-          <w:color w:val="1A1A1A"/>
-          <w:sz w:val="23"/>
-          <w:szCs w:val="23"/>
-        </w:rPr>
-        <w:t>pak</w:t>
-      </w:r>
-      <w:proofErr w:type="spellEnd"/>
-      <w:r>
-        <w:rPr>
-          <w:rFonts w:ascii="Times New Roman" w:eastAsia="Times New Roman" w:hAnsi="Times New Roman" w:cs="Times New Roman"/>
-          <w:color w:val="1A1A1A"/>
-          <w:sz w:val="23"/>
-          <w:szCs w:val="23"/>
-        </w:rPr>
-        <w:t xml:space="preserve"> file. The </w:t>
-      </w:r>
-      <w:proofErr w:type="spellStart"/>
-      <w:r>
-        <w:rPr>
-          <w:rFonts w:ascii="Times New Roman" w:eastAsia="Times New Roman" w:hAnsi="Times New Roman" w:cs="Times New Roman"/>
-          <w:color w:val="1A1A1A"/>
-          <w:sz w:val="23"/>
-          <w:szCs w:val="23"/>
-        </w:rPr>
-        <w:t>pak</w:t>
-      </w:r>
-      <w:proofErr w:type="spellEnd"/>
-      <w:r>
-        <w:rPr>
-          <w:rFonts w:ascii="Times New Roman" w:eastAsia="Times New Roman" w:hAnsi="Times New Roman" w:cs="Times New Roman"/>
-          <w:color w:val="1A1A1A"/>
-          <w:sz w:val="23"/>
-          <w:szCs w:val="23"/>
-        </w:rPr>
-        <w:t xml:space="preserve"> file format is </w:t>
-      </w:r>
-      <w:r>
-        <w:rPr>
-          <w:rFonts w:ascii="Times New Roman" w:eastAsia="Times New Roman" w:hAnsi="Times New Roman" w:cs="Times New Roman"/>
-          <w:color w:val="1A1A1A"/>
-          <w:sz w:val="23"/>
-          <w:szCs w:val="23"/>
-        </w:rPr>
-        <w:t xml:space="preserve">a file format that contains archived data, which is either compressed or decompressed. The API allows developers to use the generated </w:t>
-      </w:r>
-      <w:proofErr w:type="spellStart"/>
-      <w:r>
-        <w:rPr>
-          <w:rFonts w:ascii="Times New Roman" w:eastAsia="Times New Roman" w:hAnsi="Times New Roman" w:cs="Times New Roman"/>
-          <w:color w:val="1A1A1A"/>
-          <w:sz w:val="23"/>
-          <w:szCs w:val="23"/>
-        </w:rPr>
-        <w:t>pak</w:t>
-      </w:r>
-      <w:proofErr w:type="spellEnd"/>
-      <w:r>
-        <w:rPr>
-          <w:rFonts w:ascii="Times New Roman" w:eastAsia="Times New Roman" w:hAnsi="Times New Roman" w:cs="Times New Roman"/>
-          <w:color w:val="1A1A1A"/>
-          <w:sz w:val="23"/>
-          <w:szCs w:val="23"/>
-        </w:rPr>
-        <w:t xml:space="preserve"> file</w:t>
+        <w:t>a file format that contains archived data, which is either compressed or decompressed. The API allows developers to use the generated pak file</w:t>
       </w:r>
       <w:r>
         <w:rPr>
@@ -1528,13 +1334,27 @@
       <w:pPr>
         <w:pStyle w:val="Heading1"/>
       </w:pPr>
-      <w:bookmarkStart w:id="2" w:name="_Toc197595413"/>
+      <w:bookmarkStart w:id="1" w:name="_Toc197595413"/>
       <w:r>
         <w:t>2. Re</w:t>
       </w:r>
       <w:r>
         <w:t>view of the literature</w:t>
       </w:r>
+      <w:bookmarkEnd w:id="1"/>
+    </w:p>
+    <w:p/>
+    <w:p>
+      <w:r>
+        <w:t xml:space="preserve">The literature on the subject is limited because the concept is usually developed for AAA video games. ID Software has done the most notable implementation using a similar concept. John Carmack is the lead developer for ID Software and discusses how he used memory mapping to enhance the game.(add reference to this here </w:t>
+      </w:r>
+      <w:r>
+        <w:t>http://www.bethblog.com/2010/10/29/john-carmack-discusses-rage-on-iphoneipadipod-touch/</w:t>
+      </w:r>
+      <w:r>
+        <w:t>)</w:t>
+      </w:r>
+      <w:bookmarkStart w:id="2" w:name="_GoBack"/>
       <w:bookmarkEnd w:id="2"/>
     </w:p>
     <w:p>
@@ -1585,16 +1405,11 @@
       <w:r>
         <w:t xml:space="preserve"> </w:t>
       </w:r>
-      <w:proofErr w:type="spellStart"/>
       <w:r>
         <w:t>C</w:t>
       </w:r>
       <w:r>
-        <w:t>rnkovic</w:t>
-      </w:r>
-      <w:proofErr w:type="spellEnd"/>
-      <w:r>
-        <w:t>, (2009)</w:t>
+        <w:t>rnkovic, (2009)</w:t>
       </w:r>
       <w:r>
         <w:t xml:space="preserve"> describe</w:t>
@@ -1639,11 +1454,9 @@
       <w:r>
         <w:t xml:space="preserve">In addition to the description above, </w:t>
       </w:r>
-      <w:proofErr w:type="spellStart"/>
       <w:r>
         <w:t>Kasanen</w:t>
       </w:r>
-      <w:proofErr w:type="spellEnd"/>
       <w:r>
         <w:t xml:space="preserve">, </w:t>
       </w:r>
@@ -1681,7 +1494,6 @@
       <w:pPr>
         <w:ind w:right="495"/>
       </w:pPr>
-      <w:proofErr w:type="spellStart"/>
       <w:r>
         <w:rPr>
           <w:rFonts w:ascii="Times" w:hAnsi="Times" w:cs="Times"/>
@@ -1689,17 +1501,7 @@
           <w:sz w:val="25"/>
           <w:szCs w:val="25"/>
         </w:rPr>
-        <w:t>Lindholm</w:t>
-      </w:r>
-      <w:proofErr w:type="spellEnd"/>
-      <w:r>
-        <w:rPr>
-          <w:rFonts w:ascii="Times" w:hAnsi="Times" w:cs="Times"/>
-          <w:color w:val="141413"/>
-          <w:sz w:val="25"/>
-          <w:szCs w:val="25"/>
-        </w:rPr>
-        <w:t xml:space="preserve"> (2008), </w:t>
+        <w:t xml:space="preserve">Lindholm (2008), </w:t>
       </w:r>
       <w:r>
         <w:t>provided three</w:t>
@@ -1708,15 +1510,7 @@
         <w:t xml:space="preserve"> category examples of knowledge gaps to be filled using the constructive research method: feasibility, where a solution to a common problem has not been done yet; Novelty, where a unique and new solution is provided to an already </w:t>
       </w:r>
       <w:r>
-        <w:t xml:space="preserve">solved problem; or an improvement, where the goal of the research focuses on a preexisting solution and aims to </w:t>
-      </w:r>
-      <w:proofErr w:type="gramStart"/>
-      <w:r>
-        <w:t>produce  better</w:t>
-      </w:r>
-      <w:proofErr w:type="gramEnd"/>
-      <w:r>
-        <w:t xml:space="preserve"> results than the ones available. </w:t>
+        <w:t xml:space="preserve">solved problem; or an improvement, where the goal of the research focuses on a preexisting solution and aims to produce  better results than the ones available. </w:t>
       </w:r>
     </w:p>
     <w:p>
@@ -1749,11 +1543,9 @@
       <w:r>
         <w:t xml:space="preserve">, </w:t>
       </w:r>
-      <w:proofErr w:type="spellStart"/>
       <w:r>
         <w:t>Caplinskas</w:t>
       </w:r>
-      <w:proofErr w:type="spellEnd"/>
       <w:r>
         <w:t xml:space="preserve"> (2004)</w:t>
       </w:r>
@@ -1774,15 +1566,7 @@
         <w:ind w:right="495"/>
       </w:pPr>
       <w:r>
-        <w:t xml:space="preserve">The constructive research methodology allows for qualitative and quantitative approaches to be mixed or </w:t>
-      </w:r>
-      <w:proofErr w:type="gramStart"/>
-      <w:r>
-        <w:t>used</w:t>
-      </w:r>
-      <w:proofErr w:type="gramEnd"/>
-      <w:r>
-        <w:t xml:space="preserve"> as needed </w:t>
+        <w:t xml:space="preserve">The constructive research methodology allows for qualitative and quantitative approaches to be mixed or used as needed </w:t>
       </w:r>
       <w:r>
         <w:t>depending</w:t>
@@ -1840,7 +1624,6 @@
         </w:rPr>
         <w:t>There are crucial steps to be followed to order to conduct a constructive research (</w:t>
       </w:r>
-      <w:proofErr w:type="spellStart"/>
       <w:r>
         <w:rPr>
           <w:rFonts w:ascii="Times" w:hAnsi="Times" w:cs="Times"/>
@@ -1848,17 +1631,7 @@
           <w:sz w:val="25"/>
           <w:szCs w:val="25"/>
         </w:rPr>
-        <w:t>Lindholm</w:t>
-      </w:r>
-      <w:proofErr w:type="spellEnd"/>
-      <w:r>
-        <w:rPr>
-          <w:rFonts w:ascii="Times" w:hAnsi="Times" w:cs="Times"/>
-          <w:color w:val="141413"/>
-          <w:sz w:val="25"/>
-          <w:szCs w:val="25"/>
-        </w:rPr>
-        <w:t>, 2008):</w:t>
+        <w:t>Lindholm, 2008):</w:t>
       </w:r>
     </w:p>
     <w:p>
@@ -2085,32 +1858,15 @@
           <w:sz w:val="26"/>
           <w:szCs w:val="26"/>
         </w:rPr>
-        <w:t xml:space="preserve">Showing the theoretical connection and </w:t>
-      </w:r>
-      <w:r>
-        <w:rPr>
-          <w:rFonts w:ascii="Times" w:hAnsi="Times" w:cs="Times"/>
-          <w:sz w:val="26"/>
-          <w:szCs w:val="26"/>
-        </w:rPr>
-        <w:lastRenderedPageBreak/>
-        <w:t>the solution’s contribution.</w:t>
-      </w:r>
-    </w:p>
-    <w:p>
-      <w:pPr>
-        <w:ind w:right="495"/>
-      </w:pPr>
-      <w:r>
-        <w:t xml:space="preserve">[Prove why its possible to </w:t>
-      </w:r>
-      <w:proofErr w:type="spellStart"/>
-      <w:r>
-        <w:t>minize</w:t>
-      </w:r>
-      <w:proofErr w:type="spellEnd"/>
-      <w:r>
-        <w:t xml:space="preserve"> steps to 4]</w:t>
+        <w:t>Showing the theoretical connection and the solution’s contribution.</w:t>
+      </w:r>
+    </w:p>
+    <w:p>
+      <w:pPr>
+        <w:ind w:right="495"/>
+      </w:pPr>
+      <w:r>
+        <w:t>[Prove why its possible to minize steps to 4]</w:t>
       </w:r>
     </w:p>
     <w:p>
@@ -2156,15 +1912,7 @@
         <w:t>s</w:t>
       </w:r>
       <w:r>
-        <w:t xml:space="preserve">; This phase includes </w:t>
-      </w:r>
-      <w:proofErr w:type="gramStart"/>
-      <w:r>
-        <w:t>and</w:t>
-      </w:r>
-      <w:proofErr w:type="gramEnd"/>
-      <w:r>
-        <w:t xml:space="preserve"> combines the first 3 steps</w:t>
+        <w:t>; This phase includes and combines the first 3 steps</w:t>
       </w:r>
       <w:r>
         <w:t xml:space="preserve">; In the second phase a practical constructive solution is conducted and the implementation of the product starts, thus making use of steps 4 and 5; The third phase tests the implemented solutions, covering steps 5 and 6. </w:t>
@@ -2211,371 +1959,359 @@
         <w:rPr>
           <w:b/>
         </w:rPr>
-        <w:t xml:space="preserve">Data </w:t>
-      </w:r>
-      <w:proofErr w:type="spellStart"/>
-      <w:r>
+        <w:t>Data Colletion:</w:t>
+      </w:r>
+    </w:p>
+    <w:p>
+      <w:pPr>
+        <w:ind w:right="495"/>
+      </w:pPr>
+      <w:r>
+        <w:t xml:space="preserve"> </w:t>
+      </w:r>
+      <w:r>
+        <w:t>Qualitative:</w:t>
+      </w:r>
+    </w:p>
+    <w:p>
+      <w:pPr>
+        <w:ind w:right="495"/>
+      </w:pPr>
+    </w:p>
+    <w:p>
+      <w:pPr>
+        <w:ind w:right="495"/>
+      </w:pPr>
+      <w:r>
+        <w:t>Quantitative</w:t>
+      </w:r>
+    </w:p>
+    <w:p>
+      <w:pPr>
+        <w:ind w:right="495"/>
+      </w:pPr>
+    </w:p>
+    <w:p>
+      <w:pPr>
+        <w:ind w:right="495"/>
         <w:rPr>
           <w:b/>
         </w:rPr>
-        <w:t>Colletion</w:t>
-      </w:r>
-      <w:proofErr w:type="spellEnd"/>
-      <w:r>
-        <w:rPr>
-          <w:b/>
-        </w:rPr>
-        <w:t>:</w:t>
-      </w:r>
-    </w:p>
-    <w:p>
-      <w:pPr>
-        <w:ind w:right="495"/>
+      </w:pPr>
+    </w:p>
+    <w:p>
+      <w:pPr>
+        <w:ind w:right="495"/>
+      </w:pPr>
+    </w:p>
+    <w:p>
+      <w:pPr>
+        <w:ind w:right="495"/>
+      </w:pPr>
+      <w:r>
+        <w:t>Qualitative methods were used to gather information that was needed to construct the solution. Open discussions were had with a stakeholder on an as-needed basis. These discussions were more suited than interviews as no time was wasted on establishing the focus of them. Discussing ideas and possible solutions to the current tasks at hand, allowed for a more streamlined iterative development process. These discussions also saved valuable development time as analysis was not done on interview or survey gathered data. The discussions dynamically led to focused, implementable solutions for the task at hand.</w:t>
+      </w:r>
+    </w:p>
+    <w:p>
+      <w:pPr>
+        <w:ind w:right="495"/>
+      </w:pPr>
+    </w:p>
+    <w:p>
+      <w:pPr>
+        <w:ind w:right="495"/>
+      </w:pPr>
+      <w:r>
+        <w:t>The process used can be shown with the following diagram:</w:t>
+      </w:r>
+    </w:p>
+    <w:p>
+      <w:pPr>
+        <w:ind w:right="495"/>
+      </w:pPr>
+    </w:p>
+    <w:p>
+      <w:pPr>
+        <w:ind w:right="495"/>
+        <w:rPr>
+          <w:color w:val="FF0000"/>
+        </w:rPr>
+      </w:pPr>
+      <w:r>
+        <w:rPr>
+          <w:color w:val="FF0000"/>
+        </w:rPr>
+        <w:t xml:space="preserve">ADD DIAGRAM HERE&gt; </w:t>
+      </w:r>
+    </w:p>
+    <w:p>
+      <w:pPr>
+        <w:ind w:right="495"/>
+      </w:pPr>
+    </w:p>
+    <w:p>
+      <w:pPr>
+        <w:ind w:right="495"/>
+      </w:pPr>
+    </w:p>
+    <w:p>
+      <w:pPr>
+        <w:ind w:right="495"/>
+      </w:pPr>
+    </w:p>
+    <w:p>
+      <w:pPr>
+        <w:ind w:right="495"/>
+      </w:pPr>
+    </w:p>
+    <w:p>
+      <w:pPr>
+        <w:pStyle w:val="Heading1"/>
+      </w:pPr>
+      <w:bookmarkStart w:id="4" w:name="_Toc197595415"/>
+      <w:r>
+        <w:t xml:space="preserve">4. </w:t>
+      </w:r>
+      <w:r>
+        <w:t>Bundle</w:t>
+      </w:r>
+      <w:bookmarkEnd w:id="4"/>
+      <w:r>
+        <w:tab/>
+      </w:r>
+    </w:p>
+    <w:p>
+      <w:pPr>
+        <w:ind w:right="495"/>
+      </w:pPr>
+    </w:p>
+    <w:p>
+      <w:pPr>
+        <w:ind w:right="495"/>
+      </w:pPr>
+      <w:r>
+        <w:t xml:space="preserve">The solution developed was planned from the start to be an open source project (add reference to github here), releasing the product under a Bsd License or similar (add reference to Bsd License here).  The reason for this decision was the fact that memory management is something every game developer has to deal with and offering an open source solution could not only help other developers but possibly gain interest of the community and evolve the project. The focus of Bundle was on the iOS and Mac OSX platforms, although the code itself is C, which allows multiplatform support. </w:t>
+      </w:r>
+    </w:p>
+    <w:p>
+      <w:pPr>
+        <w:ind w:right="495"/>
+      </w:pPr>
+    </w:p>
+    <w:p>
+      <w:pPr>
+        <w:ind w:right="495"/>
+      </w:pPr>
+      <w:r>
+        <w:t xml:space="preserve">The first milestone in the construction of such a solution was to understand how the current hardware and software operating systems could allow for such a solution. </w:t>
+      </w:r>
+      <w:r>
+        <w:t xml:space="preserve">As the issue is usually experienced with manually allocated memory in RAM, researching how RAM works on a low level with an operating system was necessary. </w:t>
+      </w:r>
+      <w:r>
+        <w:t>Virtual Memory resides on disk and acts similar to a swap file.(add swap file reference here)</w:t>
+      </w:r>
+      <w:r>
+        <w:t>. A MMU(add MMU reference here) is used by the CPU to translate virtual memory addresses.</w:t>
+      </w:r>
+    </w:p>
+    <w:p>
+      <w:pPr>
+        <w:ind w:right="495"/>
+      </w:pPr>
+    </w:p>
+    <w:p>
+      <w:pPr>
+        <w:ind w:right="495"/>
+      </w:pPr>
+      <w:r>
+        <w:t xml:space="preserve">As Apple’s iOS and OSX platforms where the focus of this research, the memory management was researched on Apple’s self- published documentation. </w:t>
+      </w:r>
+    </w:p>
+    <w:p>
+      <w:pPr>
+        <w:ind w:right="495"/>
+      </w:pPr>
+    </w:p>
+    <w:p>
+      <w:pPr>
+        <w:ind w:right="495"/>
+      </w:pPr>
+      <w:r>
+        <w:t>The kernel manages RAM and Virtual Memory segments. When an application launches the kernel allocates a block of memory in RAM, e.g. around 40MB on the iPhone 4 and also assigns a virtual memory data segment, e.g. around 700MB on the iPhone 4. (add profiling diagrams? Or some reference). The RAM and Virtual Memory work together by means of paging data segments or pages, in and out, between each other. When a data segment is needed that resides in virtual memory, the kernel pages</w:t>
+      </w:r>
+      <w:r>
+        <w:t xml:space="preserve"> in</w:t>
+      </w:r>
+      <w:r>
+        <w:t xml:space="preserve"> the page that holds that data into RAM. (add virtual memory r</w:t>
+      </w:r>
+      <w:r>
+        <w:t>eference to apple’s site here) . Data is paged into RAM from virtual memory until the calculated max RAM size is reached. Once this occurs the kernel will page out data that is not currently needed, and replace it with the page from virtual memory that holds the currently needed data.</w:t>
+      </w:r>
+    </w:p>
+    <w:p>
+      <w:pPr>
+        <w:ind w:right="495"/>
+      </w:pPr>
+    </w:p>
+    <w:p>
+      <w:pPr>
+        <w:ind w:right="495"/>
+      </w:pPr>
+      <w:r>
+        <w:t>Virtual memory became the focus at this point to be the basis of the solution. Data allocated to virtual memory rather than strictly allocated to RAM using objective C’s alloc method would allow larger segments of data to be allocated due to the size of the virtual memories data block, e.g. around 700MB on iPhone 4, compared to the iPhone 4’s 40MB RAM.</w:t>
+      </w:r>
+    </w:p>
+    <w:p>
+      <w:pPr>
+        <w:ind w:right="495"/>
+      </w:pPr>
+    </w:p>
+    <w:p>
+      <w:pPr>
+        <w:ind w:right="495"/>
+      </w:pPr>
+      <w:r>
+        <w:t>A POSIX function called mmap</w:t>
+      </w:r>
+      <w:r>
+        <w:t xml:space="preserve"> (reference mmap here) is a low-</w:t>
+      </w:r>
+      <w:r>
+        <w:t>level virtual memory mapping technique that allows one to allocate a file on disk into virtual memory addresses.</w:t>
+      </w:r>
+    </w:p>
+    <w:p>
+      <w:pPr>
+        <w:ind w:right="495"/>
+      </w:pPr>
+    </w:p>
+    <w:p>
+      <w:pPr>
+        <w:ind w:right="495"/>
+      </w:pPr>
+      <w:r>
+        <w:t xml:space="preserve">As mmap could map a file to virtual memory for use within a running process, creating a file for a game’s assets became the focus at this point. </w:t>
+      </w:r>
+    </w:p>
+    <w:p>
+      <w:pPr>
+        <w:ind w:right="495"/>
+      </w:pPr>
+    </w:p>
+    <w:p>
+      <w:pPr>
+        <w:pStyle w:val="Heading2"/>
+      </w:pPr>
+      <w:bookmarkStart w:id="5" w:name="_Toc197595416"/>
+      <w:r>
+        <w:t xml:space="preserve">4.1 </w:t>
+      </w:r>
+      <w:r>
+        <w:t>Tool and Pak File Creation</w:t>
+      </w:r>
+      <w:bookmarkEnd w:id="5"/>
+    </w:p>
+    <w:p>
+      <w:pPr>
+        <w:ind w:right="495"/>
+      </w:pPr>
+    </w:p>
+    <w:p>
+      <w:pPr>
+        <w:ind w:right="495"/>
+      </w:pPr>
+      <w:r>
+        <w:t>The pak file format is an archive file format that is not standardized on its contents. Pak files are usually used for games, where game assets are archived into a single file. (add reference to pak file here) (possibly add info about other games that use this as well as battlefield that uses it for every level, having multiple pak files)</w:t>
+      </w:r>
+    </w:p>
+    <w:p>
+      <w:pPr>
+        <w:ind w:right="495"/>
+      </w:pPr>
+    </w:p>
+    <w:p>
+      <w:pPr>
+        <w:ind w:right="495"/>
+      </w:pPr>
+      <w:r>
+        <w:t>A tool was then developed to archive these game assets into a single pak file. This was created as a command line tool that takes two arguments, the source folder and the output file. The tool takes the source folder, traverses the entire directory to count the files, ignoring DS_Store files that are present on Apple’s platforms(reference DS_Store). Once the file count is obtained, the value is used to calculate the variable header length.</w:t>
+      </w:r>
+    </w:p>
+    <w:p>
+      <w:pPr>
+        <w:ind w:right="495"/>
+        <w:rPr>
+          <w:color w:val="FF0000"/>
+        </w:rPr>
+      </w:pPr>
+    </w:p>
+    <w:p>
+      <w:pPr>
+        <w:ind w:right="495"/>
+      </w:pPr>
+      <w:r>
+        <w:t>The pak file header consists of offsets holding information about the files compressed within the pak</w:t>
+      </w:r>
+      <w:r>
+        <w:t>,</w:t>
+      </w:r>
+      <w:r>
+        <w:t xml:space="preserve"> in addition to an integer in the beginning of the file representing the number of files compressed. Each offset in the header holds 20 bytes of information needed to be used</w:t>
+      </w:r>
+      <w:r>
+        <w:t xml:space="preserve"> to</w:t>
+      </w:r>
+      <w:r>
+        <w:t xml:space="preserve"> locate files in the archive, the first 4 bytes in an offset holds the hash value of the </w:t>
+      </w:r>
+      <w:r>
+        <w:t xml:space="preserve">filename, the next 8 bytes hold the index of the beginning of the data of the that file within the archive, the remaining 8 bytes in an offset hold the size of the that file in bytes. The above information is stored in a binary form in the header of the pak file to allow the data compressed to be located by the filename of the original file. </w:t>
+      </w:r>
+    </w:p>
+    <w:p>
+      <w:pPr>
+        <w:ind w:right="495"/>
+        <w:rPr>
+          <w:color w:val="FF0000"/>
+        </w:rPr>
       </w:pPr>
       <w:r>
         <w:t xml:space="preserve"> </w:t>
       </w:r>
-      <w:r>
-        <w:t>Qualitative:</w:t>
-      </w:r>
-    </w:p>
-    <w:p>
-      <w:pPr>
-        <w:ind w:right="495"/>
-      </w:pPr>
-    </w:p>
-    <w:p>
-      <w:pPr>
-        <w:ind w:right="495"/>
-      </w:pPr>
-      <w:r>
-        <w:t>Quantitative</w:t>
-      </w:r>
-    </w:p>
-    <w:p>
-      <w:pPr>
-        <w:ind w:right="495"/>
-      </w:pPr>
-    </w:p>
-    <w:p>
-      <w:pPr>
-        <w:ind w:right="495"/>
-        <w:rPr>
-          <w:b/>
-        </w:rPr>
-      </w:pPr>
-    </w:p>
-    <w:p>
-      <w:pPr>
-        <w:ind w:right="495"/>
-      </w:pPr>
-    </w:p>
-    <w:p>
-      <w:pPr>
-        <w:ind w:right="495"/>
-      </w:pPr>
-      <w:r>
-        <w:t xml:space="preserve">Qualitative methods were used to gather information that was needed to construct the solution. Open discussions were had with a stakeholder on an as-needed basis. These discussions were more suited than interviews as no time was wasted on establishing the focus of them. Discussing ideas and possible solutions to the current tasks at hand, allowed for a more streamlined iterative development process. These discussions also saved valuable development time as analysis was not done on interview or survey gathered data. The discussions dynamically led to focused, </w:t>
-      </w:r>
-      <w:r>
-        <w:lastRenderedPageBreak/>
-        <w:t>implementable solutions for the task at hand.</w:t>
-      </w:r>
-    </w:p>
-    <w:p>
-      <w:pPr>
-        <w:ind w:right="495"/>
-      </w:pPr>
-    </w:p>
-    <w:p>
-      <w:pPr>
-        <w:ind w:right="495"/>
-      </w:pPr>
-      <w:r>
-        <w:t>The process used can be shown with the following diagram:</w:t>
-      </w:r>
-    </w:p>
-    <w:p>
-      <w:pPr>
-        <w:ind w:right="495"/>
-      </w:pPr>
-    </w:p>
-    <w:p>
-      <w:pPr>
-        <w:ind w:right="495"/>
-        <w:rPr>
-          <w:color w:val="FF0000"/>
-        </w:rPr>
-      </w:pPr>
-      <w:r>
-        <w:rPr>
-          <w:color w:val="FF0000"/>
-        </w:rPr>
-        <w:t xml:space="preserve">ADD DIAGRAM HERE&gt; </w:t>
-      </w:r>
-    </w:p>
-    <w:p>
-      <w:pPr>
-        <w:ind w:right="495"/>
-      </w:pPr>
-    </w:p>
-    <w:p>
-      <w:pPr>
-        <w:ind w:right="495"/>
-      </w:pPr>
-    </w:p>
-    <w:p>
-      <w:pPr>
-        <w:ind w:right="495"/>
-      </w:pPr>
-    </w:p>
-    <w:p>
-      <w:pPr>
-        <w:ind w:right="495"/>
-      </w:pPr>
-    </w:p>
-    <w:p>
-      <w:pPr>
-        <w:pStyle w:val="Heading1"/>
-      </w:pPr>
-      <w:bookmarkStart w:id="4" w:name="_Toc197595415"/>
-      <w:r>
-        <w:t xml:space="preserve">4. </w:t>
-      </w:r>
-      <w:r>
-        <w:t>Bundle</w:t>
-      </w:r>
-      <w:bookmarkEnd w:id="4"/>
-      <w:r>
-        <w:tab/>
-      </w:r>
-    </w:p>
-    <w:p>
-      <w:pPr>
-        <w:ind w:right="495"/>
-      </w:pPr>
-    </w:p>
-    <w:p>
-      <w:pPr>
-        <w:ind w:right="495"/>
-      </w:pPr>
-      <w:r>
-        <w:t xml:space="preserve">The solution developed was planned from the start to be an open source project (add reference to </w:t>
-      </w:r>
-      <w:proofErr w:type="spellStart"/>
-      <w:r>
-        <w:t>github</w:t>
-      </w:r>
-      <w:proofErr w:type="spellEnd"/>
-      <w:r>
-        <w:t xml:space="preserve"> here), releasing the product under a </w:t>
-      </w:r>
-      <w:proofErr w:type="spellStart"/>
-      <w:r>
-        <w:t>Bsd</w:t>
-      </w:r>
-      <w:proofErr w:type="spellEnd"/>
-      <w:r>
-        <w:t xml:space="preserve"> License or similar (add reference to </w:t>
-      </w:r>
-      <w:proofErr w:type="spellStart"/>
-      <w:r>
-        <w:t>Bsd</w:t>
-      </w:r>
-      <w:proofErr w:type="spellEnd"/>
-      <w:r>
-        <w:t xml:space="preserve"> License here).  The reason for this decision was the fact that memory management is something every game developer has to deal with and offering an open source solution could not only help other developers </w:t>
-      </w:r>
-      <w:proofErr w:type="gramStart"/>
-      <w:r>
-        <w:t>but</w:t>
-      </w:r>
-      <w:proofErr w:type="gramEnd"/>
-      <w:r>
-        <w:t xml:space="preserve"> possibly gain interest of the community and evolve the project. The focus of Bundle was on the </w:t>
-      </w:r>
-      <w:proofErr w:type="spellStart"/>
-      <w:r>
-        <w:t>iOS</w:t>
-      </w:r>
-      <w:proofErr w:type="spellEnd"/>
-      <w:r>
-        <w:t xml:space="preserve"> and Mac OSX platforms, although the code itself is C, which allows multiplatform support. </w:t>
-      </w:r>
-    </w:p>
-    <w:p>
-      <w:pPr>
-        <w:ind w:right="495"/>
-      </w:pPr>
-    </w:p>
-    <w:p>
-      <w:pPr>
-        <w:ind w:right="495"/>
-      </w:pPr>
-      <w:r>
-        <w:t xml:space="preserve">The first milestone in the construction of such a solution was to understand how the current hardware and software operating systems could allow for such a solution. </w:t>
-      </w:r>
-      <w:r>
-        <w:t xml:space="preserve">As the issue is usually experienced with manually allocated memory in RAM, researching how RAM works on a low level with an operating system was necessary. </w:t>
-      </w:r>
-      <w:r>
-        <w:t>Virtual Memory resides on disk and acts similar to a swap file</w:t>
-      </w:r>
-      <w:proofErr w:type="gramStart"/>
-      <w:r>
-        <w:t>.(</w:t>
-      </w:r>
-      <w:proofErr w:type="gramEnd"/>
-      <w:r>
-        <w:t>add swap file reference here)</w:t>
-      </w:r>
-      <w:r>
-        <w:t xml:space="preserve">. A </w:t>
-      </w:r>
-      <w:proofErr w:type="gramStart"/>
-      <w:r>
-        <w:t>MMU(</w:t>
-      </w:r>
-      <w:proofErr w:type="gramEnd"/>
-      <w:r>
-        <w:t>add MMU reference here) is used by the CPU to translate virtual memory addresses.</w:t>
-      </w:r>
-    </w:p>
-    <w:p>
-      <w:pPr>
-        <w:ind w:right="495"/>
-      </w:pPr>
-    </w:p>
-    <w:p>
-      <w:pPr>
-        <w:ind w:right="495"/>
-      </w:pPr>
-      <w:r>
-        <w:t xml:space="preserve">As Apple’s </w:t>
-      </w:r>
-      <w:proofErr w:type="spellStart"/>
-      <w:r>
-        <w:t>iOS</w:t>
-      </w:r>
-      <w:proofErr w:type="spellEnd"/>
-      <w:r>
-        <w:t xml:space="preserve"> and OSX platforms where the focus of this research, the memory management was researched on Apple’s self- published documentation. </w:t>
-      </w:r>
-    </w:p>
-    <w:p>
-      <w:pPr>
-        <w:ind w:right="495"/>
-      </w:pPr>
-    </w:p>
-    <w:p>
-      <w:pPr>
-        <w:ind w:right="495"/>
-      </w:pPr>
-      <w:r>
-        <w:t xml:space="preserve">The kernel manages RAM and Virtual Memory segments. When an application launches the kernel allocates a block of memory in RAM, e.g. around 40MB on the iPhone 4 and also assigns a virtual memory </w:t>
-      </w:r>
-      <w:r>
-        <w:lastRenderedPageBreak/>
-        <w:t>data segment, e.g. around 700MB on the iPhone 4. (</w:t>
-      </w:r>
-      <w:proofErr w:type="gramStart"/>
-      <w:r>
-        <w:t>add</w:t>
-      </w:r>
-      <w:proofErr w:type="gramEnd"/>
-      <w:r>
-        <w:t xml:space="preserve"> profiling diagrams? Or some reference). The RAM and Virtual Memory work together by means of paging data segments or pages, in and out, between each other. When a data segment is needed that resides in virtual memory, the kernel pages</w:t>
-      </w:r>
-      <w:r>
-        <w:t xml:space="preserve"> in</w:t>
-      </w:r>
-      <w:r>
-        <w:t xml:space="preserve"> the page that holds that data into RAM. (</w:t>
-      </w:r>
-      <w:proofErr w:type="gramStart"/>
-      <w:r>
-        <w:t>add</w:t>
-      </w:r>
-      <w:proofErr w:type="gramEnd"/>
-      <w:r>
-        <w:t xml:space="preserve"> virtual memory r</w:t>
-      </w:r>
-      <w:r>
-        <w:t>eference to apple’s site here) . Data is paged into RAM from virtual memory until the calculated max RAM size is reached. Once this occurs the kernel will page out data that is not currently needed, and replace it with the page from virtual memory that holds the currently needed data.</w:t>
-      </w:r>
-    </w:p>
-    <w:p>
-      <w:pPr>
-        <w:ind w:right="495"/>
-      </w:pPr>
-    </w:p>
-    <w:p>
-      <w:pPr>
-        <w:ind w:right="495"/>
-      </w:pPr>
-      <w:r>
-        <w:t xml:space="preserve">Virtual memory became the focus at this point to be the basis of the solution. Data allocated to virtual memory rather than strictly allocated to RAM using objective C’s </w:t>
-      </w:r>
-      <w:proofErr w:type="spellStart"/>
-      <w:r>
-        <w:t>alloc</w:t>
-      </w:r>
-      <w:proofErr w:type="spellEnd"/>
-      <w:r>
-        <w:t xml:space="preserve"> method would allow larger segments of data to be allocated due to the size of the virtual memories data block, e.g. around 700MB on iPhone 4, compared to the iPhone 4’s 40MB RAM.</w:t>
-      </w:r>
-    </w:p>
-    <w:p>
-      <w:pPr>
-        <w:ind w:right="495"/>
-      </w:pPr>
-    </w:p>
-    <w:p>
-      <w:pPr>
-        <w:ind w:right="495"/>
-      </w:pPr>
-      <w:r>
-        <w:t xml:space="preserve">A POSIX function called </w:t>
-      </w:r>
-      <w:proofErr w:type="spellStart"/>
-      <w:r>
-        <w:t>mmap</w:t>
-      </w:r>
-      <w:proofErr w:type="spellEnd"/>
-      <w:r>
-        <w:t xml:space="preserve"> (reference </w:t>
-      </w:r>
-      <w:proofErr w:type="spellStart"/>
-      <w:r>
-        <w:t>mmap</w:t>
-      </w:r>
-      <w:proofErr w:type="spellEnd"/>
-      <w:r>
-        <w:t xml:space="preserve"> here) is a low-</w:t>
-      </w:r>
-      <w:r>
-        <w:t>level virtual memory mapping technique that allows one to allocate a file on disk into virtual memory addresses.</w:t>
-      </w:r>
-    </w:p>
-    <w:p>
-      <w:pPr>
-        <w:ind w:right="495"/>
-      </w:pPr>
-    </w:p>
-    <w:p>
-      <w:pPr>
-        <w:ind w:right="495"/>
-      </w:pPr>
-      <w:r>
-        <w:t xml:space="preserve">As </w:t>
-      </w:r>
-      <w:proofErr w:type="spellStart"/>
-      <w:r>
-        <w:t>mmap</w:t>
-      </w:r>
-      <w:proofErr w:type="spellEnd"/>
-      <w:r>
-        <w:t xml:space="preserve"> could map a file to virtual memory for use within a running process, creating a file for a game’s assets became the focus at this point. </w:t>
+    </w:p>
+    <w:p>
+      <w:pPr>
+        <w:ind w:right="495"/>
+      </w:pPr>
+      <w:r>
+        <w:t>Each asset within the source folder, e.g. sound files, textures, images etc. is compressed</w:t>
+      </w:r>
+      <w:r>
+        <w:t xml:space="preserve"> using zlib(reference zlib here) </w:t>
+      </w:r>
+      <w:r>
+        <w:t>and indexed within the pak file, with its index information stored in the header segment.</w:t>
+      </w:r>
+      <w:r>
+        <w:t xml:space="preserve"> </w:t>
+      </w:r>
+      <w:r>
+        <w:t>(reference file format creation link)</w:t>
+      </w:r>
+    </w:p>
+    <w:p>
+      <w:pPr>
+        <w:ind w:right="495"/>
+      </w:pPr>
+    </w:p>
+    <w:p>
+      <w:pPr>
+        <w:ind w:right="495"/>
+      </w:pPr>
+      <w:r>
+        <w:t xml:space="preserve">The tool outputs a pak file at the user specified destination path. Once this pak file is created it is ready to be used within the application. </w:t>
       </w:r>
     </w:p>
     <w:p>
@@ -2587,275 +2323,6 @@
       <w:pPr>
         <w:pStyle w:val="Heading2"/>
       </w:pPr>
-      <w:bookmarkStart w:id="5" w:name="_Toc197595416"/>
-      <w:r>
-        <w:t xml:space="preserve">4.1 </w:t>
-      </w:r>
-      <w:r>
-        <w:t>Tool and Pak File Creation</w:t>
-      </w:r>
-      <w:bookmarkEnd w:id="5"/>
-    </w:p>
-    <w:p>
-      <w:pPr>
-        <w:ind w:right="495"/>
-      </w:pPr>
-    </w:p>
-    <w:p>
-      <w:pPr>
-        <w:ind w:right="495"/>
-      </w:pPr>
-      <w:r>
-        <w:t xml:space="preserve">The </w:t>
-      </w:r>
-      <w:proofErr w:type="spellStart"/>
-      <w:r>
-        <w:t>pak</w:t>
-      </w:r>
-      <w:proofErr w:type="spellEnd"/>
-      <w:r>
-        <w:t xml:space="preserve"> file format is an archive file format that is not standardized on its contents. Pak files are usually used for games, where game assets are archived into a single file. (</w:t>
-      </w:r>
-      <w:proofErr w:type="gramStart"/>
-      <w:r>
-        <w:t>add</w:t>
-      </w:r>
-      <w:proofErr w:type="gramEnd"/>
-      <w:r>
-        <w:t xml:space="preserve"> reference to </w:t>
-      </w:r>
-      <w:proofErr w:type="spellStart"/>
-      <w:r>
-        <w:t>pak</w:t>
-      </w:r>
-      <w:proofErr w:type="spellEnd"/>
-      <w:r>
-        <w:t xml:space="preserve"> file here) (</w:t>
-      </w:r>
-      <w:proofErr w:type="gramStart"/>
-      <w:r>
-        <w:t>possibly</w:t>
-      </w:r>
-      <w:proofErr w:type="gramEnd"/>
-      <w:r>
-        <w:t xml:space="preserve"> add info about other games that use this as well as battlefield that uses it for every level, having multiple </w:t>
-      </w:r>
-      <w:proofErr w:type="spellStart"/>
-      <w:r>
-        <w:t>pak</w:t>
-      </w:r>
-      <w:proofErr w:type="spellEnd"/>
-      <w:r>
-        <w:t xml:space="preserve"> files)</w:t>
-      </w:r>
-    </w:p>
-    <w:p>
-      <w:pPr>
-        <w:ind w:right="495"/>
-      </w:pPr>
-    </w:p>
-    <w:p>
-      <w:pPr>
-        <w:ind w:right="495"/>
-      </w:pPr>
-      <w:r>
-        <w:t xml:space="preserve">A tool was then developed to archive these game assets into a single </w:t>
-      </w:r>
-      <w:proofErr w:type="spellStart"/>
-      <w:r>
-        <w:t>pak</w:t>
-      </w:r>
-      <w:proofErr w:type="spellEnd"/>
-      <w:r>
-        <w:t xml:space="preserve"> file. This was created as a command line tool that takes two arguments, the source folder and the </w:t>
-      </w:r>
-      <w:r>
-        <w:lastRenderedPageBreak/>
-        <w:t xml:space="preserve">output file. The tool takes the source folder, traverses the entire directory to count the files, ignoring </w:t>
-      </w:r>
-      <w:proofErr w:type="spellStart"/>
-      <w:r>
-        <w:t>DS_Store</w:t>
-      </w:r>
-      <w:proofErr w:type="spellEnd"/>
-      <w:r>
-        <w:t xml:space="preserve"> files that are present on Apple’s </w:t>
-      </w:r>
-      <w:proofErr w:type="gramStart"/>
-      <w:r>
-        <w:t>platforms(</w:t>
-      </w:r>
-      <w:proofErr w:type="gramEnd"/>
-      <w:r>
-        <w:t xml:space="preserve">reference </w:t>
-      </w:r>
-      <w:proofErr w:type="spellStart"/>
-      <w:r>
-        <w:t>DS_Store</w:t>
-      </w:r>
-      <w:proofErr w:type="spellEnd"/>
-      <w:r>
-        <w:t>). Once the file count is obtained, the value is used to calculate the variable header length.</w:t>
-      </w:r>
-    </w:p>
-    <w:p>
-      <w:pPr>
-        <w:ind w:right="495"/>
-        <w:rPr>
-          <w:color w:val="FF0000"/>
-        </w:rPr>
-      </w:pPr>
-    </w:p>
-    <w:p>
-      <w:pPr>
-        <w:ind w:right="495"/>
-      </w:pPr>
-      <w:r>
-        <w:t xml:space="preserve">The </w:t>
-      </w:r>
-      <w:proofErr w:type="spellStart"/>
-      <w:r>
-        <w:t>pak</w:t>
-      </w:r>
-      <w:proofErr w:type="spellEnd"/>
-      <w:r>
-        <w:t xml:space="preserve"> file header consists of offsets holding information about the files compressed within the </w:t>
-      </w:r>
-      <w:proofErr w:type="spellStart"/>
-      <w:r>
-        <w:t>pak</w:t>
-      </w:r>
-      <w:proofErr w:type="spellEnd"/>
-      <w:r>
-        <w:t>,</w:t>
-      </w:r>
-      <w:r>
-        <w:t xml:space="preserve"> in addition to an integer in the beginning of the file representing the number of files compressed. Each offset in the header holds 20 bytes of information needed to be used</w:t>
-      </w:r>
-      <w:r>
-        <w:t xml:space="preserve"> to</w:t>
-      </w:r>
-      <w:r>
-        <w:t xml:space="preserve"> locate files in the archive, the first 4 bytes in an offset holds the hash value of the </w:t>
-      </w:r>
-      <w:r>
-        <w:t xml:space="preserve">filename, the next 8 bytes hold the index of the beginning of the data of the that file within the archive, the remaining 8 bytes in an offset hold the size of the that file in bytes. The above information is stored in a binary form in the header of the </w:t>
-      </w:r>
-      <w:proofErr w:type="spellStart"/>
-      <w:r>
-        <w:t>pak</w:t>
-      </w:r>
-      <w:proofErr w:type="spellEnd"/>
-      <w:r>
-        <w:t xml:space="preserve"> file to allow the data compressed to be located by the filename of the original file. </w:t>
-      </w:r>
-    </w:p>
-    <w:p>
-      <w:pPr>
-        <w:ind w:right="495"/>
-        <w:rPr>
-          <w:color w:val="FF0000"/>
-        </w:rPr>
-      </w:pPr>
-      <w:r>
-        <w:t xml:space="preserve"> </w:t>
-      </w:r>
-    </w:p>
-    <w:p>
-      <w:pPr>
-        <w:ind w:right="495"/>
-      </w:pPr>
-      <w:r>
-        <w:t>Each asset within the source folder, e.g. sound files, textures, images etc. is compressed</w:t>
-      </w:r>
-      <w:r>
-        <w:t xml:space="preserve"> using </w:t>
-      </w:r>
-      <w:proofErr w:type="spellStart"/>
-      <w:proofErr w:type="gramStart"/>
-      <w:r>
-        <w:t>zlib</w:t>
-      </w:r>
-      <w:proofErr w:type="spellEnd"/>
-      <w:r>
-        <w:t>(</w:t>
-      </w:r>
-      <w:proofErr w:type="gramEnd"/>
-      <w:r>
-        <w:t xml:space="preserve">reference </w:t>
-      </w:r>
-      <w:proofErr w:type="spellStart"/>
-      <w:r>
-        <w:t>zlib</w:t>
-      </w:r>
-      <w:proofErr w:type="spellEnd"/>
-      <w:r>
-        <w:t xml:space="preserve"> here) </w:t>
-      </w:r>
-      <w:r>
-        <w:t xml:space="preserve">and indexed within the </w:t>
-      </w:r>
-      <w:proofErr w:type="spellStart"/>
-      <w:r>
-        <w:t>pak</w:t>
-      </w:r>
-      <w:proofErr w:type="spellEnd"/>
-      <w:r>
-        <w:t xml:space="preserve"> file, with its index information stored in the header segment.</w:t>
-      </w:r>
-      <w:r>
-        <w:t xml:space="preserve"> </w:t>
-      </w:r>
-      <w:r>
-        <w:t>(</w:t>
-      </w:r>
-      <w:proofErr w:type="gramStart"/>
-      <w:r>
-        <w:t>reference</w:t>
-      </w:r>
-      <w:proofErr w:type="gramEnd"/>
-      <w:r>
-        <w:t xml:space="preserve"> file format creation link)</w:t>
-      </w:r>
-    </w:p>
-    <w:p>
-      <w:pPr>
-        <w:ind w:right="495"/>
-      </w:pPr>
-    </w:p>
-    <w:p>
-      <w:pPr>
-        <w:ind w:right="495"/>
-      </w:pPr>
-      <w:r>
-        <w:t xml:space="preserve">The tool outputs a </w:t>
-      </w:r>
-      <w:proofErr w:type="spellStart"/>
-      <w:r>
-        <w:t>pak</w:t>
-      </w:r>
-      <w:proofErr w:type="spellEnd"/>
-      <w:r>
-        <w:t xml:space="preserve"> file at the user specified destination path. Once this </w:t>
-      </w:r>
-      <w:proofErr w:type="spellStart"/>
-      <w:r>
-        <w:t>pak</w:t>
-      </w:r>
-      <w:proofErr w:type="spellEnd"/>
-      <w:r>
-        <w:t xml:space="preserve"> file is created it is ready to be used within the application. </w:t>
-      </w:r>
-    </w:p>
-    <w:p>
-      <w:pPr>
-        <w:ind w:right="495"/>
-      </w:pPr>
-    </w:p>
-    <w:p>
-      <w:pPr>
-        <w:pStyle w:val="Heading2"/>
-      </w:pPr>
       <w:bookmarkStart w:id="6" w:name="_Toc197595417"/>
       <w:r>
         <w:t xml:space="preserve">4.2 </w:t>
@@ -2888,41 +2355,13 @@
         <w:ind w:right="495"/>
       </w:pPr>
       <w:r>
-        <w:t xml:space="preserve">For the focus of this research paper, the operating systems being Apple’s </w:t>
-      </w:r>
-      <w:proofErr w:type="spellStart"/>
-      <w:r>
-        <w:t>iOS</w:t>
-      </w:r>
-      <w:proofErr w:type="spellEnd"/>
-      <w:r>
-        <w:t xml:space="preserve"> and Mac OS X, </w:t>
-      </w:r>
-      <w:r>
-        <w:t>wrapper methods were needed to support Apple’s Objective-C language, which forms the basis of the Cocoa and Cocoa Touch frameworks</w:t>
-      </w:r>
-      <w:proofErr w:type="gramStart"/>
-      <w:r>
-        <w:t>.(</w:t>
-      </w:r>
-      <w:proofErr w:type="gramEnd"/>
-      <w:r>
-        <w:t xml:space="preserve">add reference here to </w:t>
-      </w:r>
-      <w:proofErr w:type="spellStart"/>
-      <w:r>
-        <w:t>objc</w:t>
-      </w:r>
-      <w:proofErr w:type="spellEnd"/>
-      <w:r>
-        <w:t xml:space="preserve"> and cocoa/touch)</w:t>
-      </w:r>
-      <w:r>
-        <w:t xml:space="preserve"> Objective-C is a </w:t>
-      </w:r>
-      <w:r>
-        <w:lastRenderedPageBreak/>
-        <w:t>superset of C, allowing it to integrate seamlessly.</w:t>
+        <w:t xml:space="preserve">For the focus of this research paper, the operating systems being Apple’s iOS and Mac OS X, </w:t>
+      </w:r>
+      <w:r>
+        <w:t>wrapper methods were needed to support Apple’s Objective-C language, which forms the basis of the Cocoa and Cocoa Touch frameworks.(add reference here to objc and cocoa/touch)</w:t>
+      </w:r>
+      <w:r>
+        <w:t xml:space="preserve"> Objective-C is a superset of C, allowing it to integrate seamlessly.</w:t>
       </w:r>
     </w:p>
     <w:p>
@@ -2951,31 +2390,7 @@
         </w:rPr>
       </w:pPr>
       <w:r>
-        <w:t xml:space="preserve">The Objective-C </w:t>
-      </w:r>
-      <w:proofErr w:type="spellStart"/>
-      <w:r>
-        <w:t>NSData</w:t>
-      </w:r>
-      <w:proofErr w:type="spellEnd"/>
-      <w:r>
-        <w:t xml:space="preserve"> class has a method for passing a pointer to an address as well as the length of bytes to process, with the alternative option of freeing the data when done or not. (</w:t>
-      </w:r>
-      <w:proofErr w:type="gramStart"/>
-      <w:r>
-        <w:t>add</w:t>
-      </w:r>
-      <w:proofErr w:type="gramEnd"/>
-      <w:r>
-        <w:t xml:space="preserve"> reference here to the </w:t>
-      </w:r>
-      <w:proofErr w:type="spellStart"/>
-      <w:r>
-        <w:t>NSData</w:t>
-      </w:r>
-      <w:proofErr w:type="spellEnd"/>
-      <w:r>
-        <w:t xml:space="preserve"> class)</w:t>
+        <w:t>The Objective-C NSData class has a method for passing a pointer to an address as well as the length of bytes to process, with the alternative option of freeing the data when done or not. (add reference here to the NSData class)</w:t>
       </w:r>
       <w:r>
         <w:rPr>
@@ -3004,35 +2419,7 @@
         <w:rPr>
           <w:rFonts w:eastAsia="Times New Roman" w:cs="Times New Roman"/>
         </w:rPr>
-        <w:t>+ (</w:t>
-      </w:r>
-      <w:proofErr w:type="gramStart"/>
-      <w:r>
-        <w:rPr>
-          <w:rFonts w:eastAsia="Times New Roman" w:cs="Times New Roman"/>
-        </w:rPr>
-        <w:t>id</w:t>
-      </w:r>
-      <w:proofErr w:type="gramEnd"/>
-      <w:r>
-        <w:rPr>
-          <w:rFonts w:eastAsia="Times New Roman" w:cs="Times New Roman"/>
-        </w:rPr>
-        <w:t>)</w:t>
-      </w:r>
-      <w:proofErr w:type="spellStart"/>
-      <w:r>
-        <w:rPr>
-          <w:rFonts w:eastAsia="Times New Roman" w:cs="Times New Roman"/>
-        </w:rPr>
-        <w:t>dataWithBytesNoCopy</w:t>
-      </w:r>
-      <w:proofErr w:type="spellEnd"/>
-      <w:r>
-        <w:rPr>
-          <w:rFonts w:eastAsia="Times New Roman" w:cs="Times New Roman"/>
-        </w:rPr>
-        <w:t>:(void *)</w:t>
+        <w:t>+ (id)dataWithBytesNoCopy:(void *)</w:t>
       </w:r>
       <w:r>
         <w:rPr>
@@ -3045,21 +2432,7 @@
         <w:rPr>
           <w:rFonts w:eastAsia="Times New Roman" w:cs="Times New Roman"/>
         </w:rPr>
-        <w:t xml:space="preserve"> length:(</w:t>
-      </w:r>
-      <w:proofErr w:type="spellStart"/>
-      <w:r>
-        <w:rPr>
-          <w:rFonts w:eastAsia="Times New Roman" w:cs="Times New Roman"/>
-        </w:rPr>
-        <w:t>NSUInteger</w:t>
-      </w:r>
-      <w:proofErr w:type="spellEnd"/>
-      <w:r>
-        <w:rPr>
-          <w:rFonts w:eastAsia="Times New Roman" w:cs="Times New Roman"/>
-        </w:rPr>
-        <w:t>)</w:t>
+        <w:t xml:space="preserve"> length:(NSUInteger)</w:t>
       </w:r>
       <w:r>
         <w:rPr>
@@ -3072,23 +2445,8 @@
         <w:rPr>
           <w:rFonts w:eastAsia="Times New Roman" w:cs="Times New Roman"/>
         </w:rPr>
-        <w:t xml:space="preserve"> </w:t>
-      </w:r>
-      <w:proofErr w:type="spellStart"/>
-      <w:r>
-        <w:rPr>
-          <w:rFonts w:eastAsia="Times New Roman" w:cs="Times New Roman"/>
-        </w:rPr>
-        <w:t>freeWhenDone</w:t>
-      </w:r>
-      <w:proofErr w:type="spellEnd"/>
-      <w:r>
-        <w:rPr>
-          <w:rFonts w:eastAsia="Times New Roman" w:cs="Times New Roman"/>
-        </w:rPr>
-        <w:t>:(BOOL)</w:t>
-      </w:r>
-      <w:proofErr w:type="spellStart"/>
+        <w:t xml:space="preserve"> freeWhenDone:(BOOL)</w:t>
+      </w:r>
       <w:r>
         <w:rPr>
           <w:rStyle w:val="Emphasis"/>
@@ -3096,7 +2454,6 @@
         </w:rPr>
         <w:t>freeWhenDone</w:t>
       </w:r>
-      <w:proofErr w:type="spellEnd"/>
     </w:p>
     <w:p>
       <w:pPr>
@@ -3138,143 +2495,63 @@
           <w:rFonts w:eastAsia="Times New Roman" w:cs="Times New Roman"/>
           <w:i w:val="0"/>
         </w:rPr>
-        <w:t xml:space="preserve"> to allocate memory in RAM for the object. This perfectly integrated with the developed base C API that allowed retrieval of a file’s index data within the </w:t>
-      </w:r>
-      <w:proofErr w:type="spellStart"/>
+        <w:t xml:space="preserve"> to allocate memory in RAM for the object. This perfectly integrated with the developed base C API that allowed retrieval of a file’s index data within the pak file, using the filename itself. </w:t>
+      </w:r>
       <w:r>
         <w:rPr>
           <w:rStyle w:val="Emphasis"/>
           <w:rFonts w:eastAsia="Times New Roman" w:cs="Times New Roman"/>
           <w:i w:val="0"/>
         </w:rPr>
-        <w:t>pak</w:t>
-      </w:r>
-      <w:proofErr w:type="spellEnd"/>
-      <w:r>
+        <w:t>(add a possible function call and small explanation of the process)</w:t>
+      </w:r>
+    </w:p>
+    <w:p>
+      <w:pPr>
+        <w:ind w:right="495"/>
         <w:rPr>
           <w:rStyle w:val="Emphasis"/>
           <w:rFonts w:eastAsia="Times New Roman" w:cs="Times New Roman"/>
           <w:i w:val="0"/>
         </w:rPr>
-        <w:t xml:space="preserve"> file, using the filename itself. </w:t>
-      </w:r>
+      </w:pPr>
+    </w:p>
+    <w:p>
+      <w:pPr>
+        <w:ind w:right="495"/>
+      </w:pPr>
       <w:r>
         <w:rPr>
           <w:rStyle w:val="Emphasis"/>
           <w:rFonts w:eastAsia="Times New Roman" w:cs="Times New Roman"/>
           <w:i w:val="0"/>
         </w:rPr>
-        <w:t>(</w:t>
-      </w:r>
-      <w:proofErr w:type="gramStart"/>
-      <w:r>
-        <w:rPr>
-          <w:rStyle w:val="Emphasis"/>
-          <w:rFonts w:eastAsia="Times New Roman" w:cs="Times New Roman"/>
-          <w:i w:val="0"/>
-        </w:rPr>
-        <w:t>add</w:t>
-      </w:r>
-      <w:proofErr w:type="gramEnd"/>
-      <w:r>
-        <w:rPr>
-          <w:rStyle w:val="Emphasis"/>
-          <w:rFonts w:eastAsia="Times New Roman" w:cs="Times New Roman"/>
-          <w:i w:val="0"/>
-        </w:rPr>
-        <w:t xml:space="preserve"> a possible function call and small explanation of the process)</w:t>
-      </w:r>
-    </w:p>
-    <w:p>
-      <w:pPr>
-        <w:ind w:right="495"/>
-        <w:rPr>
-          <w:rStyle w:val="Emphasis"/>
-          <w:rFonts w:eastAsia="Times New Roman" w:cs="Times New Roman"/>
-          <w:i w:val="0"/>
-        </w:rPr>
-      </w:pPr>
-    </w:p>
-    <w:p>
-      <w:pPr>
-        <w:ind w:right="495"/>
-      </w:pPr>
-      <w:r>
-        <w:rPr>
-          <w:rStyle w:val="Emphasis"/>
-          <w:rFonts w:eastAsia="Times New Roman" w:cs="Times New Roman"/>
-          <w:i w:val="0"/>
-        </w:rPr>
-        <w:t xml:space="preserve">This feature would make it as simple as possible for developers to use the API as they can use their filenames as usual without needed an understanding of how the file’s data is passed to the called </w:t>
-      </w:r>
-      <w:proofErr w:type="spellStart"/>
-      <w:r>
-        <w:rPr>
-          <w:rStyle w:val="Emphasis"/>
-          <w:rFonts w:eastAsia="Times New Roman" w:cs="Times New Roman"/>
-          <w:i w:val="0"/>
-        </w:rPr>
-        <w:t>NSData</w:t>
-      </w:r>
-      <w:proofErr w:type="spellEnd"/>
-      <w:r>
-        <w:rPr>
-          <w:rStyle w:val="Emphasis"/>
-          <w:rFonts w:eastAsia="Times New Roman" w:cs="Times New Roman"/>
-          <w:i w:val="0"/>
-        </w:rPr>
-        <w:t xml:space="preserve"> method.</w:t>
-      </w:r>
-    </w:p>
-    <w:p>
-      <w:pPr>
-        <w:ind w:right="495"/>
-      </w:pPr>
-    </w:p>
-    <w:p>
-      <w:pPr>
-        <w:ind w:right="495"/>
-      </w:pPr>
-      <w:r>
-        <w:t xml:space="preserve">A </w:t>
-      </w:r>
-      <w:proofErr w:type="spellStart"/>
-      <w:r>
-        <w:t>hashmap</w:t>
-      </w:r>
-      <w:proofErr w:type="spellEnd"/>
+        <w:t>This feature would make it as simple as possible for developers to use the API as they can use their filenames as usual without needed an understanding of how the file’s data is passed to the called NSData method.</w:t>
+      </w:r>
+    </w:p>
+    <w:p>
+      <w:pPr>
+        <w:ind w:right="495"/>
+      </w:pPr>
+    </w:p>
+    <w:p>
+      <w:pPr>
+        <w:ind w:right="495"/>
+      </w:pPr>
+      <w:r>
+        <w:t>A hashmap</w:t>
+      </w:r>
       <w:r>
         <w:t xml:space="preserve"> implementation</w:t>
       </w:r>
       <w:r>
-        <w:t xml:space="preserve"> was developed based on </w:t>
-      </w:r>
-      <w:proofErr w:type="spellStart"/>
-      <w:r>
-        <w:t>khash</w:t>
-      </w:r>
-      <w:proofErr w:type="spellEnd"/>
+        <w:t xml:space="preserve"> was developed based on khash</w:t>
+      </w:r>
       <w:r>
         <w:t>(C)</w:t>
       </w:r>
       <w:r>
-        <w:t xml:space="preserve">(add reference) to hold offsets red from the header of the </w:t>
-      </w:r>
-      <w:proofErr w:type="spellStart"/>
-      <w:r>
-        <w:t>pak</w:t>
-      </w:r>
-      <w:proofErr w:type="spellEnd"/>
-      <w:r>
-        <w:t xml:space="preserve"> file, thus allowing easy and fast access to information about packed files in the archive. The </w:t>
-      </w:r>
-      <w:proofErr w:type="spellStart"/>
-      <w:r>
-        <w:t>hashmap</w:t>
-      </w:r>
-      <w:proofErr w:type="spellEnd"/>
-      <w:r>
-        <w:t xml:space="preserve"> is initialized globally on the stack and is structured to hold the </w:t>
+        <w:t xml:space="preserve">(add reference) to hold offsets red from the header of the pak file, thus allowing easy and fast access to information about packed files in the archive. The hashmap is initialized globally on the stack and is structured to hold the </w:t>
       </w:r>
       <w:r>
         <w:t>hash values of the filename (add reference to hashing function) as the key, and the offset copied from the header as the value.</w:t>
@@ -3309,7 +2586,6 @@
         <w:ind w:right="495"/>
       </w:pPr>
       <w:r>
-        <w:lastRenderedPageBreak/>
         <w:t>The use of the API was minimized to 3 important functions:</w:t>
       </w:r>
     </w:p>
@@ -3327,55 +2603,8 @@
         </w:numPr>
         <w:ind w:right="495"/>
       </w:pPr>
-      <w:proofErr w:type="spellStart"/>
-      <w:proofErr w:type="gramStart"/>
-      <w:r>
-        <w:t>int</w:t>
-      </w:r>
-      <w:proofErr w:type="spellEnd"/>
-      <w:proofErr w:type="gramEnd"/>
-      <w:r>
-        <w:t xml:space="preserve"> </w:t>
-      </w:r>
-      <w:proofErr w:type="spellStart"/>
-      <w:r>
-        <w:t>bundle_start</w:t>
-      </w:r>
-      <w:proofErr w:type="spellEnd"/>
-      <w:r>
-        <w:t>(char *</w:t>
-      </w:r>
-      <w:proofErr w:type="spellStart"/>
-      <w:r>
-        <w:t>pakFile</w:t>
-      </w:r>
-      <w:proofErr w:type="spellEnd"/>
-      <w:r>
-        <w:t xml:space="preserve">, </w:t>
-      </w:r>
-      <w:proofErr w:type="spellStart"/>
-      <w:r>
-        <w:t>struct</w:t>
-      </w:r>
-      <w:proofErr w:type="spellEnd"/>
-      <w:r>
-        <w:t xml:space="preserve"> </w:t>
-      </w:r>
-      <w:proofErr w:type="spellStart"/>
-      <w:r>
-        <w:t>mappedData</w:t>
-      </w:r>
-      <w:proofErr w:type="spellEnd"/>
-      <w:r>
-        <w:t xml:space="preserve"> *</w:t>
-      </w:r>
-      <w:proofErr w:type="spellStart"/>
-      <w:r>
-        <w:t>mData</w:t>
-      </w:r>
-      <w:proofErr w:type="spellEnd"/>
-      <w:r>
-        <w:t>)</w:t>
+      <w:r>
+        <w:t>int bundle_start(char *pakFile, struct mappedData *mData)</w:t>
       </w:r>
     </w:p>
     <w:p>
@@ -3387,34 +2616,8 @@
         </w:numPr>
         <w:ind w:right="495"/>
       </w:pPr>
-      <w:proofErr w:type="spellStart"/>
-      <w:proofErr w:type="gramStart"/>
-      <w:r>
-        <w:t>offset</w:t>
-      </w:r>
-      <w:proofErr w:type="gramEnd"/>
-      <w:r>
-        <w:t>_p</w:t>
-      </w:r>
-      <w:proofErr w:type="spellEnd"/>
-      <w:r>
-        <w:t xml:space="preserve"> </w:t>
-      </w:r>
-      <w:proofErr w:type="spellStart"/>
-      <w:r>
-        <w:t>bundle_getIndexDataFor</w:t>
-      </w:r>
-      <w:proofErr w:type="spellEnd"/>
-      <w:r>
-        <w:t>(char *</w:t>
-      </w:r>
-      <w:proofErr w:type="spellStart"/>
-      <w:r>
-        <w:t>fileName</w:t>
-      </w:r>
-      <w:proofErr w:type="spellEnd"/>
-      <w:r>
-        <w:t>)</w:t>
+      <w:r>
+        <w:t>offset_p bundle_getIndexDataFor(char *fileName)</w:t>
       </w:r>
     </w:p>
     <w:p>
@@ -3426,84 +2629,21 @@
         </w:numPr>
         <w:ind w:right="495"/>
       </w:pPr>
-      <w:proofErr w:type="spellStart"/>
-      <w:proofErr w:type="gramStart"/>
-      <w:r>
-        <w:t>int</w:t>
-      </w:r>
-      <w:proofErr w:type="spellEnd"/>
-      <w:proofErr w:type="gramEnd"/>
-      <w:r>
-        <w:t xml:space="preserve"> </w:t>
-      </w:r>
-      <w:proofErr w:type="spellStart"/>
-      <w:r>
-        <w:t>bundle_stop</w:t>
-      </w:r>
-      <w:proofErr w:type="spellEnd"/>
-      <w:r>
-        <w:t>(</w:t>
-      </w:r>
-      <w:proofErr w:type="spellStart"/>
-      <w:r>
-        <w:t>struct</w:t>
-      </w:r>
-      <w:proofErr w:type="spellEnd"/>
-      <w:r>
-        <w:t xml:space="preserve"> </w:t>
-      </w:r>
-      <w:proofErr w:type="spellStart"/>
-      <w:r>
-        <w:t>mappedData</w:t>
-      </w:r>
-      <w:proofErr w:type="spellEnd"/>
-      <w:r>
-        <w:t xml:space="preserve"> *</w:t>
-      </w:r>
-      <w:proofErr w:type="spellStart"/>
-      <w:r>
-        <w:t>mData</w:t>
-      </w:r>
-      <w:proofErr w:type="spellEnd"/>
-      <w:r>
-        <w:t>)</w:t>
-      </w:r>
-    </w:p>
-    <w:p>
-      <w:pPr>
-        <w:ind w:right="495"/>
-      </w:pPr>
-    </w:p>
-    <w:p>
-      <w:pPr>
-        <w:ind w:right="495"/>
-      </w:pPr>
-      <w:r>
-        <w:t xml:space="preserve">The first starts Bundle by hashing and memory mapping a given </w:t>
-      </w:r>
-      <w:proofErr w:type="spellStart"/>
-      <w:r>
-        <w:t>pak</w:t>
-      </w:r>
-      <w:proofErr w:type="spellEnd"/>
-      <w:r>
-        <w:t xml:space="preserve"> file. The second function is the one that is always used directly or from within a wrapper method to retrieve the needed data pointer and size, that, if called from a wrapper can be passed to the native languages method. The third function stops Bundle, by destroying the </w:t>
-      </w:r>
-      <w:proofErr w:type="spellStart"/>
-      <w:r>
-        <w:t>hashmap</w:t>
-      </w:r>
-      <w:proofErr w:type="spellEnd"/>
-      <w:r>
-        <w:t xml:space="preserve"> and </w:t>
-      </w:r>
-      <w:proofErr w:type="spellStart"/>
-      <w:r>
-        <w:t>unmapping</w:t>
-      </w:r>
-      <w:proofErr w:type="spellEnd"/>
-      <w:r>
-        <w:t xml:space="preserve"> the file from virtual memory. Allowing such ease of use of the Bundle system developers do not need to lose valuable development time, as another important attribute of Bundle is to improve the development process in various ways. Developers can integrate Bundle quickly into existing games.</w:t>
+      <w:r>
+        <w:t>int bundle_stop(struct mappedData *mData)</w:t>
+      </w:r>
+    </w:p>
+    <w:p>
+      <w:pPr>
+        <w:ind w:right="495"/>
+      </w:pPr>
+    </w:p>
+    <w:p>
+      <w:pPr>
+        <w:ind w:right="495"/>
+      </w:pPr>
+      <w:r>
+        <w:t>The first starts Bundle by hashing and memory mapping a given pak file. The second function is the one that is always used directly or from within a wrapper method to retrieve the needed data pointer and size, that, if called from a wrapper can be passed to the native languages method. The third function stops Bundle, by destroying the hashmap and unmapping the file from virtual memory. Allowing such ease of use of the Bundle system developers do not need to lose valuable development time, as another important attribute of Bundle is to improve the development process in various ways. Developers can integrate Bundle quickly into existing games.</w:t>
       </w:r>
     </w:p>
     <w:p>
@@ -3543,39 +2683,7 @@
         <w:ind w:right="495"/>
       </w:pPr>
       <w:r>
-        <w:t xml:space="preserve">Once the tool was packaging assets correctly into a </w:t>
-      </w:r>
-      <w:proofErr w:type="spellStart"/>
-      <w:r>
-        <w:t>pak</w:t>
-      </w:r>
-      <w:proofErr w:type="spellEnd"/>
-      <w:r>
-        <w:t xml:space="preserve"> file and the API could correctly place the </w:t>
-      </w:r>
-      <w:proofErr w:type="spellStart"/>
-      <w:r>
-        <w:t>pak</w:t>
-      </w:r>
-      <w:proofErr w:type="spellEnd"/>
-      <w:r>
-        <w:t xml:space="preserve"> file’s header info into a </w:t>
-      </w:r>
-      <w:proofErr w:type="spellStart"/>
-      <w:r>
-        <w:t>hashmap</w:t>
-      </w:r>
-      <w:proofErr w:type="spellEnd"/>
-      <w:r>
-        <w:t xml:space="preserve"> and memory map the file to virtual memory, the focus was on reading this data and making it available to the caller. An issue arose regarding what to do with the needed compressed data. The issue was that if a number of compressed files are within the </w:t>
-      </w:r>
-      <w:proofErr w:type="spellStart"/>
-      <w:r>
-        <w:t>pak</w:t>
-      </w:r>
-      <w:proofErr w:type="spellEnd"/>
-      <w:r>
-        <w:t xml:space="preserve"> file, and mapped to virtual memory, when using this data for objects, the data should be used directly from virtual memory, rather than copying the data temporarily to the stack, whether it was decompressed or not. </w:t>
+        <w:t xml:space="preserve">Once the tool was packaging assets correctly into a pak file and the API could correctly place the pak file’s header info into a hashmap and memory map the file to virtual memory, the focus was on reading this data and making it available to the caller. An issue arose regarding what to do with the needed compressed data. The issue was that if a number of compressed files are within the pak file, and mapped to virtual memory, when using this data for objects, the data should be used directly from virtual memory, rather than copying the data temporarily to the stack, whether it was decompressed or not. </w:t>
       </w:r>
       <w:r>
         <w:t xml:space="preserve">A number of options were considered. </w:t>
@@ -3596,15 +2704,7 @@
         <w:ind w:right="495"/>
       </w:pPr>
       <w:r>
-        <w:t xml:space="preserve">Package the game assets into the </w:t>
-      </w:r>
-      <w:proofErr w:type="spellStart"/>
-      <w:r>
-        <w:t>pak</w:t>
-      </w:r>
-      <w:proofErr w:type="spellEnd"/>
-      <w:r>
-        <w:t xml:space="preserve"> file without compression.</w:t>
+        <w:t>Package the game assets into the pak file without compression.</w:t>
       </w:r>
     </w:p>
     <w:p>
@@ -3617,16 +2717,7 @@
         <w:ind w:right="495"/>
       </w:pPr>
       <w:r>
-        <w:lastRenderedPageBreak/>
-        <w:t xml:space="preserve">Package the compressed assets into the </w:t>
-      </w:r>
-      <w:proofErr w:type="spellStart"/>
-      <w:r>
-        <w:t>pak</w:t>
-      </w:r>
-      <w:proofErr w:type="spellEnd"/>
-      <w:r>
-        <w:t xml:space="preserve"> file, and decompress the entire file to virtual memory, re indexing an internal structure.</w:t>
+        <w:t>Package the compressed assets into the pak file, and decompress the entire file to virtual memory, re indexing an internal structure.</w:t>
       </w:r>
     </w:p>
     <w:p>
@@ -3639,15 +2730,7 @@
         <w:ind w:right="495"/>
       </w:pPr>
       <w:r>
-        <w:t xml:space="preserve">Package the compressed assets into the </w:t>
-      </w:r>
-      <w:proofErr w:type="spellStart"/>
-      <w:r>
-        <w:t>pak</w:t>
-      </w:r>
-      <w:proofErr w:type="spellEnd"/>
-      <w:r>
-        <w:t xml:space="preserve"> file, and decompress data as needed.</w:t>
+        <w:t>Package the compressed assets into the pak file, and decompress data as needed.</w:t>
       </w:r>
     </w:p>
     <w:p>
@@ -3660,15 +2743,7 @@
         <w:ind w:right="495"/>
       </w:pPr>
       <w:r>
-        <w:t xml:space="preserve">Package the compressed assets into the </w:t>
-      </w:r>
-      <w:proofErr w:type="spellStart"/>
-      <w:r>
-        <w:t>pak</w:t>
-      </w:r>
-      <w:proofErr w:type="spellEnd"/>
-      <w:r>
-        <w:t xml:space="preserve"> file, and decompress and memory map individual files on demand.</w:t>
+        <w:t>Package the compressed assets into the pak file, and decompress and memory map individual files on demand.</w:t>
       </w:r>
     </w:p>
     <w:p>
@@ -3703,52 +2778,20 @@
         <w:ind w:right="495"/>
       </w:pPr>
       <w:r>
-        <w:t xml:space="preserve">This led to a solution where </w:t>
-      </w:r>
-      <w:proofErr w:type="spellStart"/>
-      <w:r>
-        <w:t>filetypes</w:t>
-      </w:r>
-      <w:proofErr w:type="spellEnd"/>
-      <w:r>
-        <w:t xml:space="preserve"> needed to be defined as to how they are used. Defining which file types needed to be decompressed or not during runtime would allow the most dynamic and efficient way to handle the data for use by objects.</w:t>
-      </w:r>
-    </w:p>
-    <w:p>
-      <w:pPr>
-        <w:ind w:right="495"/>
-      </w:pPr>
-    </w:p>
-    <w:p>
-      <w:pPr>
-        <w:ind w:right="495"/>
-      </w:pPr>
-      <w:r>
-        <w:t xml:space="preserve">The game assets would be packaged as compressed files into the </w:t>
-      </w:r>
-      <w:proofErr w:type="spellStart"/>
-      <w:r>
-        <w:t>pak</w:t>
-      </w:r>
-      <w:proofErr w:type="spellEnd"/>
-      <w:r>
-        <w:t xml:space="preserve"> file and when the </w:t>
-      </w:r>
-      <w:proofErr w:type="spellStart"/>
-      <w:r>
-        <w:t>bundle_start</w:t>
-      </w:r>
-      <w:proofErr w:type="spellEnd"/>
-      <w:r>
-        <w:t xml:space="preserve"> function is called, the assets </w:t>
-      </w:r>
-      <w:proofErr w:type="spellStart"/>
-      <w:r>
-        <w:t>filetypes</w:t>
-      </w:r>
-      <w:proofErr w:type="spellEnd"/>
-      <w:r>
-        <w:t xml:space="preserve"> would need to be analyzed and depending on the type, either decompressed into virtual memory or left compressed. </w:t>
+        <w:t>This led to a solution where filetypes needed to be defined as to how they are used. Defining which file types needed to be decompressed or not during runtime would allow the most dynamic and efficient way to handle the data for use by objects.</w:t>
+      </w:r>
+    </w:p>
+    <w:p>
+      <w:pPr>
+        <w:ind w:right="495"/>
+      </w:pPr>
+    </w:p>
+    <w:p>
+      <w:pPr>
+        <w:ind w:right="495"/>
+      </w:pPr>
+      <w:r>
+        <w:t xml:space="preserve">The game assets would be packaged as compressed files into the pak file and when the bundle_start function is called, the assets filetypes would need to be analyzed and depending on the type, either decompressed into virtual memory or left compressed. </w:t>
       </w:r>
     </w:p>
     <w:p>
@@ -3889,9 +2932,35 @@
           <w:sz w:val="21"/>
           <w:szCs w:val="21"/>
         </w:rPr>
-        <w:t>[</w:t>
-      </w:r>
-      <w:proofErr w:type="gramStart"/>
+        <w:t xml:space="preserve">[ref2 = </w:t>
+      </w:r>
+      <w:r>
+        <w:rPr>
+          <w:rFonts w:ascii="Times" w:hAnsi="Times" w:cs="Times"/>
+          <w:color w:val="141413"/>
+          <w:sz w:val="19"/>
+          <w:szCs w:val="19"/>
+        </w:rPr>
+        <w:t xml:space="preserve">Kasanen </w:t>
+      </w:r>
+      <w:r>
+        <w:rPr>
+          <w:rFonts w:ascii="Helvetica" w:hAnsi="Helvetica" w:cs="Helvetica"/>
+          <w:color w:val="141413"/>
+          <w:sz w:val="19"/>
+          <w:szCs w:val="19"/>
+        </w:rPr>
+        <w:t xml:space="preserve">et al. </w:t>
+      </w:r>
+      <w:r>
+        <w:rPr>
+          <w:rFonts w:ascii="Times" w:hAnsi="Times" w:cs="Times"/>
+          <w:color w:val="141413"/>
+          <w:sz w:val="19"/>
+          <w:szCs w:val="19"/>
+        </w:rPr>
+        <w:t>(1991)</w:t>
+      </w:r>
       <w:r>
         <w:rPr>
           <w:rFonts w:ascii="Times New Roman" w:hAnsi="Times New Roman" w:cs="Times New Roman"/>
@@ -3899,63 +2968,6 @@
           <w:sz w:val="21"/>
           <w:szCs w:val="21"/>
         </w:rPr>
-        <w:t>ref2</w:t>
-      </w:r>
-      <w:proofErr w:type="gramEnd"/>
-      <w:r>
-        <w:rPr>
-          <w:rFonts w:ascii="Times New Roman" w:hAnsi="Times New Roman" w:cs="Times New Roman"/>
-          <w:color w:val="000000"/>
-          <w:sz w:val="21"/>
-          <w:szCs w:val="21"/>
-        </w:rPr>
-        <w:t xml:space="preserve"> = </w:t>
-      </w:r>
-      <w:proofErr w:type="spellStart"/>
-      <w:r>
-        <w:rPr>
-          <w:rFonts w:ascii="Times" w:hAnsi="Times" w:cs="Times"/>
-          <w:color w:val="141413"/>
-          <w:sz w:val="19"/>
-          <w:szCs w:val="19"/>
-        </w:rPr>
-        <w:t>Kasanen</w:t>
-      </w:r>
-      <w:proofErr w:type="spellEnd"/>
-      <w:r>
-        <w:rPr>
-          <w:rFonts w:ascii="Times" w:hAnsi="Times" w:cs="Times"/>
-          <w:color w:val="141413"/>
-          <w:sz w:val="19"/>
-          <w:szCs w:val="19"/>
-        </w:rPr>
-        <w:t xml:space="preserve"> </w:t>
-      </w:r>
-      <w:r>
-        <w:rPr>
-          <w:rFonts w:ascii="Helvetica" w:hAnsi="Helvetica" w:cs="Helvetica"/>
-          <w:color w:val="141413"/>
-          <w:sz w:val="19"/>
-          <w:szCs w:val="19"/>
-        </w:rPr>
-        <w:t xml:space="preserve">et al. </w:t>
-      </w:r>
-      <w:r>
-        <w:rPr>
-          <w:rFonts w:ascii="Times" w:hAnsi="Times" w:cs="Times"/>
-          <w:color w:val="141413"/>
-          <w:sz w:val="19"/>
-          <w:szCs w:val="19"/>
-        </w:rPr>
-        <w:t>(1991)</w:t>
-      </w:r>
-      <w:r>
-        <w:rPr>
-          <w:rFonts w:ascii="Times New Roman" w:hAnsi="Times New Roman" w:cs="Times New Roman"/>
-          <w:color w:val="000000"/>
-          <w:sz w:val="21"/>
-          <w:szCs w:val="21"/>
-        </w:rPr>
         <w:t>]</w:t>
       </w:r>
     </w:p>
@@ -3968,7 +2980,6 @@
       <w:pPr>
         <w:ind w:right="495"/>
       </w:pPr>
-      <w:proofErr w:type="spellStart"/>
       <w:r>
         <w:rPr>
           <w:rFonts w:ascii="Times" w:hAnsi="Times" w:cs="Times"/>
@@ -3976,17 +2987,7 @@
           <w:sz w:val="25"/>
           <w:szCs w:val="25"/>
         </w:rPr>
-        <w:t>Lindholm</w:t>
-      </w:r>
-      <w:proofErr w:type="spellEnd"/>
-      <w:r>
-        <w:rPr>
-          <w:rFonts w:ascii="Times" w:hAnsi="Times" w:cs="Times"/>
-          <w:color w:val="141413"/>
-          <w:sz w:val="25"/>
-          <w:szCs w:val="25"/>
-        </w:rPr>
-        <w:t>, A., L., 2008.</w:t>
+        <w:t>Lindholm, A., L., 2008.</w:t>
       </w:r>
       <w:r>
         <w:rPr>
@@ -3998,14 +2999,12 @@
         </w:rPr>
         <w:t xml:space="preserve"> </w:t>
       </w:r>
-      <w:proofErr w:type="gramStart"/>
       <w:r>
         <w:rPr>
           <w:i/>
         </w:rPr>
         <w:t>A constructive study on creating core business relevant CREM strategy and performance measures.</w:t>
       </w:r>
-      <w:proofErr w:type="gramEnd"/>
     </w:p>
     <w:p>
       <w:pPr>
@@ -4018,16 +3017,11 @@
           <w:i/>
         </w:rPr>
       </w:pPr>
-      <w:proofErr w:type="spellStart"/>
       <w:r>
         <w:t>C</w:t>
       </w:r>
       <w:r>
-        <w:t>rnkovic</w:t>
-      </w:r>
-      <w:proofErr w:type="spellEnd"/>
-      <w:r>
-        <w:t>, G.,</w:t>
+        <w:t>rnkovic, G.,</w:t>
       </w:r>
       <w:r>
         <w:t xml:space="preserve"> </w:t>
@@ -4054,21 +3048,11 @@
       <w:pPr>
         <w:ind w:right="495"/>
       </w:pPr>
-      <w:proofErr w:type="spellStart"/>
-      <w:proofErr w:type="gramStart"/>
-      <w:r>
-        <w:t>Caplinskas</w:t>
-      </w:r>
-      <w:proofErr w:type="spellEnd"/>
-      <w:r>
-        <w:t xml:space="preserve"> </w:t>
-      </w:r>
-      <w:r>
-        <w:t>,</w:t>
-      </w:r>
-      <w:proofErr w:type="gramEnd"/>
-      <w:r>
-        <w:t xml:space="preserve"> </w:t>
+      <w:r>
+        <w:t xml:space="preserve">Caplinskas </w:t>
+      </w:r>
+      <w:r>
+        <w:t xml:space="preserve">, </w:t>
       </w:r>
       <w:r>
         <w:t>A</w:t>
@@ -4076,27 +3060,17 @@
       <w:r>
         <w:t xml:space="preserve">. and </w:t>
       </w:r>
-      <w:proofErr w:type="spellStart"/>
       <w:r>
         <w:t>Vasilecas</w:t>
       </w:r>
-      <w:proofErr w:type="spellEnd"/>
       <w:r>
         <w:t xml:space="preserve">, O., 2004.I </w:t>
       </w:r>
-      <w:proofErr w:type="spellStart"/>
       <w:r>
         <w:rPr>
           <w:i/>
         </w:rPr>
-        <w:t>nformation</w:t>
-      </w:r>
-      <w:proofErr w:type="spellEnd"/>
-      <w:r>
-        <w:rPr>
-          <w:i/>
-        </w:rPr>
-        <w:t xml:space="preserve"> systems research methodologies and models</w:t>
+        <w:t>nformation systems research methodologies and models</w:t>
       </w:r>
     </w:p>
     <w:p>
@@ -6006,7 +4980,7 @@
 </file>
 
 <file path=customXml/itemProps1.xml><?xml version="1.0" encoding="utf-8"?>
-<ds:datastoreItem xmlns:ds="http://schemas.openxmlformats.org/officeDocument/2006/customXml" ds:itemID="{47909BA2-EBE7-ED40-9650-FDE4B5FD61CB}">
+<ds:datastoreItem xmlns:ds="http://schemas.openxmlformats.org/officeDocument/2006/customXml" ds:itemID="{39BD4D05-A29F-ED4F-B5AB-BA63CBBEA0BA}">
   <ds:schemaRefs>
     <ds:schemaRef ds:uri="http://schemas.openxmlformats.org/officeDocument/2006/bibliography"/>
   </ds:schemaRefs>

</xml_diff>

<commit_message>
Added additional section on CRAMES
</commit_message>
<xml_diff>
--- a/Thesis/ThesisDraft2Column_t.docx
+++ b/Thesis/ThesisDraft2Column_t.docx
@@ -1376,7 +1376,11 @@
     <w:p/>
     <w:p>
       <w:r>
-        <w:t xml:space="preserve">CRAMES is a system to enhance memory on embedded systems. (Add reference here to CRAMES paper) Compressed RAM for Embedded Systems uses efficient algorithms as a RAM compression technique. </w:t>
+        <w:t xml:space="preserve">CRAMES is a system to enhance memory on embedded systems. (Add reference here to CRAMES paper) Compressed RAM for Embedded </w:t>
+      </w:r>
+      <w:r>
+        <w:lastRenderedPageBreak/>
+        <w:t xml:space="preserve">Systems uses efficient algorithms as a RAM compression technique. </w:t>
       </w:r>
     </w:p>
     <w:p/>
@@ -1445,13 +1449,33 @@
         <w:t>https://github.com/wendal/cramfs</w:t>
       </w:r>
       <w:r>
-        <w:t xml:space="preserve">) is a compression library to compress files to be used on ROMs. It uses zlib to compress one page at a time and allows random access to these pages. Cramfs targets systems ,which have a maximum filesystem size of 256MB. (add reference </w:t>
-      </w:r>
-      <w:r>
-        <w:t>https://github.com/wendal/cramfs</w:t>
-      </w:r>
+        <w:t>) is a compression library to compress files to be used on ROMs. It uses zlib to compress one page at a time and allows random access to these pages. Cramfs targets systems ,</w:t>
+      </w:r>
+      <w:r>
+        <w:t xml:space="preserve"> </w:t>
+      </w:r>
+      <w:r>
+        <w:t xml:space="preserve">which have a maximum filesystem size of 256MB. (add reference </w:t>
+      </w:r>
+      <w:hyperlink r:id="rId8" w:history="1">
+        <w:r>
+          <w:rPr>
+            <w:rStyle w:val="Hyperlink"/>
+          </w:rPr>
+          <w:t>https://github.com/wendal/cramfs</w:t>
+        </w:r>
+      </w:hyperlink>
       <w:r>
         <w:t>)</w:t>
+      </w:r>
+    </w:p>
+    <w:p/>
+    <w:p>
+      <w:r>
+        <w:t xml:space="preserve">CRAMES works on a lower level than the target of Bundle. CRAMES registers itself with the kernel as a memory block and offers a function by which the kernel can </w:t>
+      </w:r>
+      <w:r>
+        <w:t>access the compressed data whenever there is a read or a write operation. (add reference to CRAMES paper)</w:t>
       </w:r>
       <w:bookmarkStart w:id="2" w:name="_GoBack"/>
       <w:bookmarkEnd w:id="2"/>
@@ -1552,6 +1576,7 @@
         <w:ind w:right="495"/>
       </w:pPr>
       <w:r>
+        <w:lastRenderedPageBreak/>
         <w:t xml:space="preserve">In addition to the description above, </w:t>
       </w:r>
       <w:r>
@@ -1966,6 +1991,7 @@
         <w:ind w:right="495"/>
       </w:pPr>
       <w:r>
+        <w:lastRenderedPageBreak/>
         <w:t>[Prove why its possible to minize steps to 4]</w:t>
       </w:r>
     </w:p>
@@ -2238,7 +2264,11 @@
         <w:ind w:right="495"/>
       </w:pPr>
       <w:r>
-        <w:t>The kernel manages RAM and Virtual Memory segments. When an application launches the kernel allocates a block of memory in RAM, e.g. around 40MB on the iPhone 4 and also assigns a virtual memory data segment, e.g. around 700MB on the iPhone 4. (add profiling diagrams? Or some reference). The RAM and Virtual Memory work together by means of paging data segments or pages, in and out, between each other. When a data segment is needed that resides in virtual memory, the kernel pages</w:t>
+        <w:t xml:space="preserve">The kernel manages RAM and Virtual Memory segments. When an application launches the kernel allocates a block of memory in RAM, e.g. around 40MB on the iPhone 4 and also assigns a virtual memory data segment, e.g. around 700MB on the iPhone 4. (add profiling diagrams? Or some </w:t>
+      </w:r>
+      <w:r>
+        <w:lastRenderedPageBreak/>
+        <w:t>reference). The RAM and Virtual Memory work together by means of paging data segments or pages, in and out, between each other. When a data segment is needed that resides in virtual memory, the kernel pages</w:t>
       </w:r>
       <w:r>
         <w:t xml:space="preserve"> in</w:t>
@@ -2336,7 +2366,11 @@
         <w:ind w:right="495"/>
       </w:pPr>
       <w:r>
-        <w:t>A tool was then developed to archive these game assets into a single pak file. This was created as a command line tool that takes two arguments, the source folder and the output file. The tool takes the source folder, traverses the entire directory to count the files, ignoring DS_Store files that are present on Apple’s platforms(reference DS_Store). Once the file count is obtained, the value is used to calculate the variable header length.</w:t>
+        <w:t xml:space="preserve">A tool was then developed to archive these game assets into a single pak file. This was created as a command line tool that takes two arguments, the source folder and the output file. The tool takes the source folder, traverses the entire directory to count the </w:t>
+      </w:r>
+      <w:r>
+        <w:lastRenderedPageBreak/>
+        <w:t>files, ignoring DS_Store files that are present on Apple’s platforms(reference DS_Store). Once the file count is obtained, the value is used to calculate the variable header length.</w:t>
       </w:r>
     </w:p>
     <w:p>
@@ -2704,6 +2738,7 @@
         <w:ind w:right="495"/>
       </w:pPr>
       <w:r>
+        <w:lastRenderedPageBreak/>
         <w:t>int bundle_start(char *pakFile, struct mappedData *mData)</w:t>
       </w:r>
     </w:p>
@@ -2830,6 +2865,7 @@
         <w:ind w:right="495"/>
       </w:pPr>
       <w:r>
+        <w:lastRenderedPageBreak/>
         <w:t>Package the compressed assets into the pak file, and decompress data as needed.</w:t>
       </w:r>
     </w:p>
@@ -2953,6 +2989,7 @@
       </w:pPr>
       <w:bookmarkStart w:id="7" w:name="_Toc197595418"/>
       <w:r>
+        <w:lastRenderedPageBreak/>
         <w:t>5. Discussion &amp; Conclusion</w:t>
       </w:r>
       <w:bookmarkEnd w:id="7"/>
@@ -5102,7 +5139,7 @@
 </file>
 
 <file path=customXml/itemProps1.xml><?xml version="1.0" encoding="utf-8"?>
-<ds:datastoreItem xmlns:ds="http://schemas.openxmlformats.org/officeDocument/2006/customXml" ds:itemID="{40B370BD-80E3-E247-AF68-C1C8DF32F23C}">
+<ds:datastoreItem xmlns:ds="http://schemas.openxmlformats.org/officeDocument/2006/customXml" ds:itemID="{AB1297AA-69EC-174B-98A2-7AD7E7E35019}">
   <ds:schemaRefs>
     <ds:schemaRef ds:uri="http://schemas.openxmlformats.org/officeDocument/2006/bibliography"/>
   </ds:schemaRefs>

</xml_diff>

<commit_message>
Added section on Bundle design
</commit_message>
<xml_diff>
--- a/Thesis/ThesisDraft2Column_t.docx
+++ b/Thesis/ThesisDraft2Column_t.docx
@@ -53,48 +53,14 @@
           <w:docGrid w:linePitch="360"/>
         </w:sectPr>
       </w:pPr>
-      <w:proofErr w:type="spellStart"/>
       <w:r>
         <w:rPr>
           <w:rFonts w:ascii="Times New Roman" w:eastAsia="Times New Roman" w:hAnsi="Times New Roman" w:cs="Times New Roman"/>
           <w:color w:val="000000"/>
         </w:rPr>
         <w:lastRenderedPageBreak/>
-        <w:t>Jarryd</w:t>
-      </w:r>
-      <w:proofErr w:type="spellEnd"/>
-      <w:r>
-        <w:rPr>
-          <w:rFonts w:ascii="Times New Roman" w:eastAsia="Times New Roman" w:hAnsi="Times New Roman" w:cs="Times New Roman"/>
-          <w:color w:val="000000"/>
-        </w:rPr>
-        <w:t xml:space="preserve"> Hall, </w:t>
-      </w:r>
-      <w:proofErr w:type="spellStart"/>
-      <w:r>
-        <w:rPr>
-          <w:rFonts w:ascii="Times New Roman" w:eastAsia="Times New Roman" w:hAnsi="Times New Roman" w:cs="Times New Roman"/>
-          <w:color w:val="000000"/>
-        </w:rPr>
-        <w:t>Taher</w:t>
-      </w:r>
-      <w:proofErr w:type="spellEnd"/>
-      <w:r>
-        <w:rPr>
-          <w:rFonts w:ascii="Times New Roman" w:eastAsia="Times New Roman" w:hAnsi="Times New Roman" w:cs="Times New Roman"/>
-          <w:color w:val="000000"/>
-        </w:rPr>
-        <w:t xml:space="preserve"> </w:t>
-      </w:r>
-      <w:proofErr w:type="spellStart"/>
-      <w:r>
-        <w:rPr>
-          <w:rFonts w:ascii="Times New Roman" w:eastAsia="Times New Roman" w:hAnsi="Times New Roman" w:cs="Times New Roman"/>
-          <w:color w:val="000000"/>
-        </w:rPr>
-        <w:t>Odeh</w:t>
-      </w:r>
-      <w:proofErr w:type="spellEnd"/>
+        <w:t>Jarryd Hall, Taher Odeh</w:t>
+      </w:r>
     </w:p>
     <w:p/>
     <w:p/>
@@ -840,29 +806,13 @@
           <w:sz w:val="22"/>
           <w:szCs w:val="22"/>
         </w:rPr>
-        <w:t xml:space="preserve">ple platforms could be targeted, although for the scope of this paper the focus was on </w:t>
-      </w:r>
-      <w:proofErr w:type="spellStart"/>
+        <w:t>ple platforms could be targeted, although for the scope of this paper the focus was on iOS and Mac OSX.</w:t>
+      </w:r>
       <w:r>
         <w:rPr>
           <w:sz w:val="22"/>
           <w:szCs w:val="22"/>
         </w:rPr>
-        <w:t>iOS</w:t>
-      </w:r>
-      <w:proofErr w:type="spellEnd"/>
-      <w:r>
-        <w:rPr>
-          <w:sz w:val="22"/>
-          <w:szCs w:val="22"/>
-        </w:rPr>
-        <w:t xml:space="preserve"> and Mac OSX.</w:t>
-      </w:r>
-      <w:r>
-        <w:rPr>
-          <w:sz w:val="22"/>
-          <w:szCs w:val="22"/>
-        </w:rPr>
         <w:t xml:space="preserve"> The solution </w:t>
       </w:r>
     </w:p>
@@ -887,13 +837,8 @@
       </w:r>
     </w:p>
     <w:p>
-      <w:proofErr w:type="gramStart"/>
-      <w:r>
-        <w:t>video</w:t>
-      </w:r>
-      <w:proofErr w:type="gramEnd"/>
-      <w:r>
-        <w:t xml:space="preserve"> games, memory management, virtual memory, cross-platform</w:t>
+      <w:r>
+        <w:t>video games, memory management, virtual memory, cross-platform</w:t>
       </w:r>
       <w:r>
         <w:t>, game performance</w:t>
@@ -935,38 +880,13 @@
           <w:b/>
         </w:rPr>
       </w:pPr>
-      <w:proofErr w:type="gramStart"/>
       <w:r>
         <w:rPr>
           <w:rFonts w:ascii="Times New Roman" w:eastAsia="Times New Roman" w:hAnsi="Times New Roman" w:cs="Times New Roman"/>
           <w:color w:val="000000"/>
         </w:rPr>
         <w:lastRenderedPageBreak/>
-        <w:t>virtual</w:t>
-      </w:r>
-      <w:proofErr w:type="gramEnd"/>
-      <w:r>
-        <w:rPr>
-          <w:rFonts w:ascii="Times New Roman" w:eastAsia="Times New Roman" w:hAnsi="Times New Roman" w:cs="Times New Roman"/>
-          <w:color w:val="000000"/>
-        </w:rPr>
-        <w:t xml:space="preserve"> memory, </w:t>
-      </w:r>
-      <w:proofErr w:type="spellStart"/>
-      <w:r>
-        <w:rPr>
-          <w:rFonts w:ascii="Times New Roman" w:eastAsia="Times New Roman" w:hAnsi="Times New Roman" w:cs="Times New Roman"/>
-          <w:color w:val="000000"/>
-        </w:rPr>
-        <w:t>mmap</w:t>
-      </w:r>
-      <w:proofErr w:type="spellEnd"/>
-      <w:r>
-        <w:rPr>
-          <w:rFonts w:ascii="Times New Roman" w:eastAsia="Times New Roman" w:hAnsi="Times New Roman" w:cs="Times New Roman"/>
-          <w:color w:val="000000"/>
-        </w:rPr>
-        <w:t>, Packaging tool, API, compression</w:t>
+        <w:t>virtual memory, mmap, Packaging tool, API, compression</w:t>
       </w:r>
       <w:r>
         <w:rPr>
@@ -1301,9 +1221,8 @@
           <w:sz w:val="23"/>
           <w:szCs w:val="23"/>
         </w:rPr>
-        <w:t xml:space="preserve">during an initial interview with Johan </w:t>
-      </w:r>
-      <w:proofErr w:type="spellStart"/>
+        <w:t>during an initial interview with Johan Knutzen, the founder of Senri and Phobic-Game</w:t>
+      </w:r>
       <w:r>
         <w:rPr>
           <w:rFonts w:ascii="Times New Roman" w:eastAsia="Times New Roman" w:hAnsi="Times New Roman" w:cs="Times New Roman"/>
@@ -1311,9 +1230,8 @@
           <w:sz w:val="23"/>
           <w:szCs w:val="23"/>
         </w:rPr>
-        <w:t>Knutzen</w:t>
-      </w:r>
-      <w:proofErr w:type="spellEnd"/>
+        <w:t xml:space="preserve">s, mobile application and game </w:t>
+      </w:r>
       <w:r>
         <w:rPr>
           <w:rFonts w:ascii="Times New Roman" w:eastAsia="Times New Roman" w:hAnsi="Times New Roman" w:cs="Times New Roman"/>
@@ -1321,9 +1239,8 @@
           <w:sz w:val="23"/>
           <w:szCs w:val="23"/>
         </w:rPr>
-        <w:t xml:space="preserve">, the founder of </w:t>
-      </w:r>
-      <w:proofErr w:type="spellStart"/>
+        <w:t>development companies based in Gothenburg, Sweden, which are strongly involved in this research paper and it’s requirements and solutions.</w:t>
+      </w:r>
       <w:r>
         <w:rPr>
           <w:rFonts w:ascii="Times New Roman" w:eastAsia="Times New Roman" w:hAnsi="Times New Roman" w:cs="Times New Roman"/>
@@ -1331,27 +1248,30 @@
           <w:sz w:val="23"/>
           <w:szCs w:val="23"/>
         </w:rPr>
-        <w:t>Senri</w:t>
-      </w:r>
-      <w:proofErr w:type="spellEnd"/>
-      <w:r>
+        <w:t xml:space="preserve"> </w:t>
+      </w:r>
+    </w:p>
+    <w:p>
+      <w:pPr>
+        <w:ind w:right="495"/>
         <w:rPr>
           <w:rFonts w:ascii="Times New Roman" w:eastAsia="Times New Roman" w:hAnsi="Times New Roman" w:cs="Times New Roman"/>
           <w:color w:val="1A1A1A"/>
           <w:sz w:val="23"/>
           <w:szCs w:val="23"/>
         </w:rPr>
-        <w:t xml:space="preserve"> and Phobic-Game</w:t>
-      </w:r>
-      <w:r>
+      </w:pPr>
+    </w:p>
+    <w:p>
+      <w:pPr>
+        <w:ind w:right="495"/>
         <w:rPr>
           <w:rFonts w:ascii="Times New Roman" w:eastAsia="Times New Roman" w:hAnsi="Times New Roman" w:cs="Times New Roman"/>
           <w:color w:val="1A1A1A"/>
           <w:sz w:val="23"/>
           <w:szCs w:val="23"/>
         </w:rPr>
-        <w:t xml:space="preserve">s, mobile application and game </w:t>
-      </w:r>
+      </w:pPr>
       <w:r>
         <w:rPr>
           <w:rFonts w:ascii="Times New Roman" w:eastAsia="Times New Roman" w:hAnsi="Times New Roman" w:cs="Times New Roman"/>
@@ -1359,7 +1279,7 @@
           <w:sz w:val="23"/>
           <w:szCs w:val="23"/>
         </w:rPr>
-        <w:t>development companies based in Gothenburg, Sweden, which are strongly involved in this research paper and it’s requirements and solutions.</w:t>
+        <w:t>The solution that was developed included a</w:t>
       </w:r>
       <w:r>
         <w:rPr>
@@ -1368,30 +1288,26 @@
           <w:sz w:val="23"/>
           <w:szCs w:val="23"/>
         </w:rPr>
-        <w:t xml:space="preserve"> </w:t>
-      </w:r>
-    </w:p>
-    <w:p>
-      <w:pPr>
-        <w:ind w:right="495"/>
+        <w:t xml:space="preserve"> number of elements. The packaging tool </w:t>
+      </w:r>
+      <w:r>
         <w:rPr>
           <w:rFonts w:ascii="Times New Roman" w:eastAsia="Times New Roman" w:hAnsi="Times New Roman" w:cs="Times New Roman"/>
           <w:color w:val="1A1A1A"/>
           <w:sz w:val="23"/>
           <w:szCs w:val="23"/>
         </w:rPr>
-      </w:pPr>
-    </w:p>
-    <w:p>
-      <w:pPr>
-        <w:ind w:right="495"/>
+        <w:t>compresses all the a</w:t>
+      </w:r>
+      <w:r>
         <w:rPr>
           <w:rFonts w:ascii="Times New Roman" w:eastAsia="Times New Roman" w:hAnsi="Times New Roman" w:cs="Times New Roman"/>
           <w:color w:val="1A1A1A"/>
           <w:sz w:val="23"/>
           <w:szCs w:val="23"/>
         </w:rPr>
-      </w:pPr>
+        <w:t xml:space="preserve">ssets for a game into a single pak file. The </w:t>
+      </w:r>
       <w:r>
         <w:rPr>
           <w:rFonts w:ascii="Times New Roman" w:eastAsia="Times New Roman" w:hAnsi="Times New Roman" w:cs="Times New Roman"/>
@@ -1399,7 +1315,7 @@
           <w:sz w:val="23"/>
           <w:szCs w:val="23"/>
         </w:rPr>
-        <w:t>The solution that was developed included a</w:t>
+        <w:t xml:space="preserve">pak file format is </w:t>
       </w:r>
       <w:r>
         <w:rPr>
@@ -1408,94 +1324,7 @@
           <w:sz w:val="23"/>
           <w:szCs w:val="23"/>
         </w:rPr>
-        <w:t xml:space="preserve"> number of elements. The packaging tool </w:t>
-      </w:r>
-      <w:r>
-        <w:rPr>
-          <w:rFonts w:ascii="Times New Roman" w:eastAsia="Times New Roman" w:hAnsi="Times New Roman" w:cs="Times New Roman"/>
-          <w:color w:val="1A1A1A"/>
-          <w:sz w:val="23"/>
-          <w:szCs w:val="23"/>
-        </w:rPr>
-        <w:t>compresses all the a</w:t>
-      </w:r>
-      <w:r>
-        <w:rPr>
-          <w:rFonts w:ascii="Times New Roman" w:eastAsia="Times New Roman" w:hAnsi="Times New Roman" w:cs="Times New Roman"/>
-          <w:color w:val="1A1A1A"/>
-          <w:sz w:val="23"/>
-          <w:szCs w:val="23"/>
-        </w:rPr>
-        <w:t xml:space="preserve">ssets for a game into a single </w:t>
-      </w:r>
-      <w:proofErr w:type="spellStart"/>
-      <w:r>
-        <w:rPr>
-          <w:rFonts w:ascii="Times New Roman" w:eastAsia="Times New Roman" w:hAnsi="Times New Roman" w:cs="Times New Roman"/>
-          <w:color w:val="1A1A1A"/>
-          <w:sz w:val="23"/>
-          <w:szCs w:val="23"/>
-        </w:rPr>
-        <w:t>pak</w:t>
-      </w:r>
-      <w:proofErr w:type="spellEnd"/>
-      <w:r>
-        <w:rPr>
-          <w:rFonts w:ascii="Times New Roman" w:eastAsia="Times New Roman" w:hAnsi="Times New Roman" w:cs="Times New Roman"/>
-          <w:color w:val="1A1A1A"/>
-          <w:sz w:val="23"/>
-          <w:szCs w:val="23"/>
-        </w:rPr>
-        <w:t xml:space="preserve"> file. The </w:t>
-      </w:r>
-      <w:proofErr w:type="spellStart"/>
-      <w:r>
-        <w:rPr>
-          <w:rFonts w:ascii="Times New Roman" w:eastAsia="Times New Roman" w:hAnsi="Times New Roman" w:cs="Times New Roman"/>
-          <w:color w:val="1A1A1A"/>
-          <w:sz w:val="23"/>
-          <w:szCs w:val="23"/>
-        </w:rPr>
-        <w:t>pak</w:t>
-      </w:r>
-      <w:proofErr w:type="spellEnd"/>
-      <w:r>
-        <w:rPr>
-          <w:rFonts w:ascii="Times New Roman" w:eastAsia="Times New Roman" w:hAnsi="Times New Roman" w:cs="Times New Roman"/>
-          <w:color w:val="1A1A1A"/>
-          <w:sz w:val="23"/>
-          <w:szCs w:val="23"/>
-        </w:rPr>
-        <w:t xml:space="preserve"> file format is </w:t>
-      </w:r>
-      <w:r>
-        <w:rPr>
-          <w:rFonts w:ascii="Times New Roman" w:eastAsia="Times New Roman" w:hAnsi="Times New Roman" w:cs="Times New Roman"/>
-          <w:color w:val="1A1A1A"/>
-          <w:sz w:val="23"/>
-          <w:szCs w:val="23"/>
-        </w:rPr>
-        <w:t xml:space="preserve">a file format that contains archived data, which is either compressed or decompressed. The API allows developers to use the generated </w:t>
-      </w:r>
-      <w:proofErr w:type="spellStart"/>
-      <w:r>
-        <w:rPr>
-          <w:rFonts w:ascii="Times New Roman" w:eastAsia="Times New Roman" w:hAnsi="Times New Roman" w:cs="Times New Roman"/>
-          <w:color w:val="1A1A1A"/>
-          <w:sz w:val="23"/>
-          <w:szCs w:val="23"/>
-        </w:rPr>
-        <w:t>pak</w:t>
-      </w:r>
-      <w:proofErr w:type="spellEnd"/>
-      <w:r>
-        <w:rPr>
-          <w:rFonts w:ascii="Times New Roman" w:eastAsia="Times New Roman" w:hAnsi="Times New Roman" w:cs="Times New Roman"/>
-          <w:color w:val="1A1A1A"/>
-          <w:sz w:val="23"/>
-          <w:szCs w:val="23"/>
-        </w:rPr>
-        <w:t xml:space="preserve"> file</w:t>
+        <w:t>a file format that contains archived data, which is either compressed or decompressed. The API allows developers to use the generated pak file</w:t>
       </w:r>
       <w:r>
         <w:rPr>
@@ -1629,23 +1458,7 @@
         <w:t xml:space="preserve">of utilizing virtual memory to enhance memory on a gaming system </w:t>
       </w:r>
       <w:r>
-        <w:t xml:space="preserve">is limited because the concept is usually developed for AAA video games. ID Software has done the most notable implementation using a similar concept. John </w:t>
-      </w:r>
-      <w:proofErr w:type="spellStart"/>
-      <w:r>
-        <w:t>Carmack</w:t>
-      </w:r>
-      <w:proofErr w:type="spellEnd"/>
-      <w:r>
-        <w:t xml:space="preserve"> is the lead developer for ID Software and discusses how he used memory mapping to enhance the game</w:t>
-      </w:r>
-      <w:proofErr w:type="gramStart"/>
-      <w:r>
-        <w:t>.(</w:t>
-      </w:r>
-      <w:proofErr w:type="gramEnd"/>
-      <w:r>
-        <w:t xml:space="preserve">add reference to this here </w:t>
+        <w:t xml:space="preserve">is limited because the concept is usually developed for AAA video games. ID Software has done the most notable implementation using a similar concept. John Carmack is the lead developer for ID Software and discusses how he used memory mapping to enhance the game.(add reference to this here </w:t>
       </w:r>
       <w:hyperlink r:id="rId7" w:history="1">
         <w:r>
@@ -1687,63 +1500,7 @@
         <w:rPr>
           <w:rFonts w:ascii="Times" w:hAnsi="Times" w:cs="Times"/>
         </w:rPr>
-        <w:t xml:space="preserve">CRAMES takes advantage of an operating system’s </w:t>
-      </w:r>
-      <w:proofErr w:type="spellStart"/>
-      <w:r>
-        <w:rPr>
-          <w:rFonts w:ascii="Times" w:hAnsi="Times" w:cs="Times"/>
-        </w:rPr>
-        <w:t>vir</w:t>
-      </w:r>
-      <w:proofErr w:type="spellEnd"/>
-      <w:r>
-        <w:rPr>
-          <w:rFonts w:ascii="Times" w:hAnsi="Times" w:cs="Times"/>
-        </w:rPr>
-        <w:t xml:space="preserve">- </w:t>
-      </w:r>
-      <w:proofErr w:type="spellStart"/>
-      <w:r>
-        <w:rPr>
-          <w:rFonts w:ascii="Times" w:hAnsi="Times" w:cs="Times"/>
-        </w:rPr>
-        <w:t>tual</w:t>
-      </w:r>
-      <w:proofErr w:type="spellEnd"/>
-      <w:r>
-        <w:rPr>
-          <w:rFonts w:ascii="Times" w:hAnsi="Times" w:cs="Times"/>
-        </w:rPr>
-        <w:t xml:space="preserve"> memory infrastructure by storing swapped-out pages in com- pressed format. It dynamically adjusts the size of the compressed RAM area, protecting applications capable of running without it from performance or energy consumption penalties. In addition to compressing working data sets, CRAMES also enables efficient in-RAM </w:t>
-      </w:r>
-      <w:proofErr w:type="spellStart"/>
-      <w:r>
-        <w:rPr>
-          <w:rFonts w:ascii="Times" w:hAnsi="Times" w:cs="Times"/>
-        </w:rPr>
-        <w:t>filesystem</w:t>
-      </w:r>
-      <w:proofErr w:type="spellEnd"/>
-      <w:r>
-        <w:rPr>
-          <w:rFonts w:ascii="Times" w:hAnsi="Times" w:cs="Times"/>
-        </w:rPr>
-        <w:t xml:space="preserve"> compression, thereby further increasing RAM capacity.” (</w:t>
-      </w:r>
-      <w:proofErr w:type="gramStart"/>
-      <w:r>
-        <w:rPr>
-          <w:rFonts w:ascii="Times" w:hAnsi="Times" w:cs="Times"/>
-        </w:rPr>
-        <w:t>add</w:t>
-      </w:r>
-      <w:proofErr w:type="gramEnd"/>
-      <w:r>
-        <w:rPr>
-          <w:rFonts w:ascii="Times" w:hAnsi="Times" w:cs="Times"/>
-        </w:rPr>
-        <w:t xml:space="preserve"> referen</w:t>
+        <w:t>CRAMES takes advantage of an operating system’s vir- tual memory infrastructure by storing swapped-out pages in com- pressed format. It dynamically adjusts the size of the compressed RAM area, protecting applications capable of running without it from performance or energy consumption penalties. In addition to compressing working data sets, CRAMES also enables efficient in-RAM filesystem compression, thereby further increasing RAM capacity.” (add referen</w:t>
       </w:r>
       <w:r>
         <w:rPr>
@@ -1773,105 +1530,30 @@
         <w:rPr>
           <w:rFonts w:ascii="Times" w:hAnsi="Times" w:cs="Times"/>
         </w:rPr>
-        <w:t xml:space="preserve">CRAMES uses a </w:t>
-      </w:r>
-      <w:proofErr w:type="spellStart"/>
+        <w:t xml:space="preserve">CRAMES uses a filesystem </w:t>
+      </w:r>
       <w:r>
         <w:rPr>
           <w:rFonts w:ascii="Times" w:hAnsi="Times" w:cs="Times"/>
         </w:rPr>
-        <w:t>filesystem</w:t>
-      </w:r>
-      <w:proofErr w:type="spellEnd"/>
-      <w:r>
-        <w:rPr>
-          <w:rFonts w:ascii="Times" w:hAnsi="Times" w:cs="Times"/>
-        </w:rPr>
+        <w:t>for compressed data segments in RAM and targets low-power embedded systems.</w:t>
+      </w:r>
+    </w:p>
+    <w:p>
+      <w:r>
+        <w:t xml:space="preserve">The paper on CRAMES (reference paper here) also acknowledges “Cramfs”, acronym for cram a filesystem onto a small ROM. Cramfs (add reference to </w:t>
+      </w:r>
+      <w:r>
+        <w:t>https://github.com/wendal/cramfs</w:t>
+      </w:r>
+      <w:r>
+        <w:t>) is a compression library to compress files to be used on ROMs. It uses zlib to compress one page at a time and allows random access to these pages. Cramfs targets systems ,</w:t>
+      </w:r>
+      <w:r>
         <w:t xml:space="preserve"> </w:t>
       </w:r>
       <w:r>
-        <w:rPr>
-          <w:rFonts w:ascii="Times" w:hAnsi="Times" w:cs="Times"/>
-        </w:rPr>
-        <w:t>for compressed data segments in RAM and targets low-power embedded systems.</w:t>
-      </w:r>
-    </w:p>
-    <w:p>
-      <w:r>
-        <w:t>The paper on CRAMES (reference paper here) also acknowledges “</w:t>
-      </w:r>
-      <w:proofErr w:type="spellStart"/>
-      <w:r>
-        <w:t>Cramfs</w:t>
-      </w:r>
-      <w:proofErr w:type="spellEnd"/>
-      <w:r>
-        <w:t xml:space="preserve">”, acronym for cram a </w:t>
-      </w:r>
-      <w:proofErr w:type="spellStart"/>
-      <w:r>
-        <w:t>filesystem</w:t>
-      </w:r>
-      <w:proofErr w:type="spellEnd"/>
-      <w:r>
-        <w:t xml:space="preserve"> onto a small ROM. </w:t>
-      </w:r>
-      <w:proofErr w:type="spellStart"/>
-      <w:r>
-        <w:t>Cramfs</w:t>
-      </w:r>
-      <w:proofErr w:type="spellEnd"/>
-      <w:r>
-        <w:t xml:space="preserve"> (add reference to </w:t>
-      </w:r>
-      <w:r>
-        <w:t>https://github.com/wendal/cramfs</w:t>
-      </w:r>
-      <w:r>
-        <w:t xml:space="preserve">) is a compression library to compress files to be used on ROMs. It uses </w:t>
-      </w:r>
-      <w:proofErr w:type="spellStart"/>
-      <w:r>
-        <w:t>zlib</w:t>
-      </w:r>
-      <w:proofErr w:type="spellEnd"/>
-      <w:r>
-        <w:t xml:space="preserve"> to compress one page at a time and allows random access to these pages. </w:t>
-      </w:r>
-      <w:proofErr w:type="spellStart"/>
-      <w:r>
-        <w:t>Cramfs</w:t>
-      </w:r>
-      <w:proofErr w:type="spellEnd"/>
-      <w:r>
-        <w:t xml:space="preserve"> targets </w:t>
-      </w:r>
-      <w:proofErr w:type="gramStart"/>
-      <w:r>
-        <w:t>systems ,</w:t>
-      </w:r>
-      <w:proofErr w:type="gramEnd"/>
-      <w:r>
-        <w:t xml:space="preserve"> </w:t>
-      </w:r>
-      <w:r>
-        <w:t xml:space="preserve">which have a maximum </w:t>
-      </w:r>
-      <w:proofErr w:type="spellStart"/>
-      <w:r>
-        <w:t>filesystem</w:t>
-      </w:r>
-      <w:proofErr w:type="spellEnd"/>
-      <w:r>
-        <w:t xml:space="preserve"> size of 256MB. (</w:t>
-      </w:r>
-      <w:proofErr w:type="gramStart"/>
-      <w:r>
-        <w:t>add</w:t>
-      </w:r>
-      <w:proofErr w:type="gramEnd"/>
-      <w:r>
-        <w:t xml:space="preserve"> reference </w:t>
+        <w:t xml:space="preserve">which have a maximum filesystem size of 256MB. (add reference </w:t>
       </w:r>
       <w:hyperlink r:id="rId8" w:history="1">
         <w:r>
@@ -1891,15 +1573,7 @@
         <w:t xml:space="preserve">CRAMES works on a lower level than the target of Bundle. CRAMES registers itself with the kernel as a memory block and offers a function by which the kernel can </w:t>
       </w:r>
       <w:r>
-        <w:t>access the compressed data whenever there is a read or a write operation. (</w:t>
-      </w:r>
-      <w:proofErr w:type="gramStart"/>
-      <w:r>
-        <w:t>add</w:t>
-      </w:r>
-      <w:proofErr w:type="gramEnd"/>
-      <w:r>
-        <w:t xml:space="preserve"> reference to CRAMES paper)</w:t>
+        <w:t>access the compressed data whenever there is a read or a write operation. (add reference to CRAMES paper)</w:t>
       </w:r>
       <w:r>
         <w:t xml:space="preserve"> Both of these mentioned systems use compression of</w:t>
@@ -1911,23 +1585,7 @@
     <w:p/>
     <w:p>
       <w:r>
-        <w:t xml:space="preserve">File formats are well-researched topic as they form a core of the way computer systems work. The Pak file is a file that is packaged with many files and works as an archived file. Games such as Quake (add more games here and reference) use </w:t>
-      </w:r>
-      <w:proofErr w:type="spellStart"/>
-      <w:r>
-        <w:t>pak</w:t>
-      </w:r>
-      <w:proofErr w:type="spellEnd"/>
-      <w:r>
-        <w:t xml:space="preserve"> files as a means of holding game data files in an archived manner. The </w:t>
-      </w:r>
-      <w:proofErr w:type="spellStart"/>
-      <w:r>
-        <w:t>pak</w:t>
-      </w:r>
-      <w:proofErr w:type="spellEnd"/>
-      <w:r>
-        <w:t xml:space="preserve"> file serves as a means to hide asset data files from extraction as the game assets are archived into a single file and not left inside a resource folder.</w:t>
+        <w:t>File formats are well-researched topic as they form a core of the way computer systems work. The Pak file is a file that is packaged with many files and works as an archived file. Games such as Quake (add more games here and reference) use pak files as a means of holding game data files in an archived manner. The pak file serves as a means to hide asset data files from extraction as the game assets are archived into a single file and not left inside a resource folder.</w:t>
       </w:r>
     </w:p>
     <w:p>
@@ -1936,6 +1594,7 @@
       </w:pPr>
       <w:bookmarkStart w:id="2" w:name="_Toc197780228"/>
       <w:r>
+        <w:lastRenderedPageBreak/>
         <w:t xml:space="preserve">3. </w:t>
       </w:r>
       <w:r>
@@ -1970,16 +1629,11 @@
       <w:r>
         <w:t xml:space="preserve"> </w:t>
       </w:r>
-      <w:proofErr w:type="spellStart"/>
       <w:r>
         <w:t>C</w:t>
       </w:r>
       <w:r>
-        <w:t>rnkovic</w:t>
-      </w:r>
-      <w:proofErr w:type="spellEnd"/>
-      <w:r>
-        <w:t>, (2009)</w:t>
+        <w:t>rnkovic, (2009)</w:t>
       </w:r>
       <w:r>
         <w:t xml:space="preserve"> describe</w:t>
@@ -2024,11 +1678,9 @@
       <w:r>
         <w:t xml:space="preserve">In addition to the description above, </w:t>
       </w:r>
-      <w:proofErr w:type="spellStart"/>
       <w:r>
         <w:t>Kasanen</w:t>
       </w:r>
-      <w:proofErr w:type="spellEnd"/>
       <w:r>
         <w:t xml:space="preserve">, </w:t>
       </w:r>
@@ -2066,7 +1718,6 @@
       <w:pPr>
         <w:ind w:right="495"/>
       </w:pPr>
-      <w:proofErr w:type="spellStart"/>
       <w:r>
         <w:rPr>
           <w:rFonts w:ascii="Times" w:hAnsi="Times" w:cs="Times"/>
@@ -2074,17 +1725,7 @@
           <w:sz w:val="25"/>
           <w:szCs w:val="25"/>
         </w:rPr>
-        <w:t>Lindholm</w:t>
-      </w:r>
-      <w:proofErr w:type="spellEnd"/>
-      <w:r>
-        <w:rPr>
-          <w:rFonts w:ascii="Times" w:hAnsi="Times" w:cs="Times"/>
-          <w:color w:val="141413"/>
-          <w:sz w:val="25"/>
-          <w:szCs w:val="25"/>
-        </w:rPr>
-        <w:t xml:space="preserve"> (2008), </w:t>
+        <w:t xml:space="preserve">Lindholm (2008), </w:t>
       </w:r>
       <w:r>
         <w:t>provided three</w:t>
@@ -2093,15 +1734,7 @@
         <w:t xml:space="preserve"> category examples of knowledge gaps to be filled using the constructive research method: feasibility, where a solution to a common problem has not been done yet; Novelty, where a unique and new solution is provided to an already </w:t>
       </w:r>
       <w:r>
-        <w:t xml:space="preserve">solved problem; or an improvement, where the goal of the research focuses on a preexisting solution and aims to </w:t>
-      </w:r>
-      <w:proofErr w:type="gramStart"/>
-      <w:r>
-        <w:t>produce  better</w:t>
-      </w:r>
-      <w:proofErr w:type="gramEnd"/>
-      <w:r>
-        <w:t xml:space="preserve"> results than the ones available. </w:t>
+        <w:t xml:space="preserve">solved problem; or an improvement, where the goal of the research focuses on a preexisting solution and aims to produce  better results than the ones available. </w:t>
       </w:r>
     </w:p>
     <w:p>
@@ -2134,11 +1767,9 @@
       <w:r>
         <w:t xml:space="preserve">, </w:t>
       </w:r>
-      <w:proofErr w:type="spellStart"/>
       <w:r>
         <w:t>Caplinskas</w:t>
       </w:r>
-      <w:proofErr w:type="spellEnd"/>
       <w:r>
         <w:t xml:space="preserve"> (2004)</w:t>
       </w:r>
@@ -2159,15 +1790,7 @@
         <w:ind w:right="495"/>
       </w:pPr>
       <w:r>
-        <w:t xml:space="preserve">The constructive research methodology allows for qualitative and quantitative approaches to be mixed or </w:t>
-      </w:r>
-      <w:proofErr w:type="gramStart"/>
-      <w:r>
-        <w:t>used</w:t>
-      </w:r>
-      <w:proofErr w:type="gramEnd"/>
-      <w:r>
-        <w:t xml:space="preserve"> as needed </w:t>
+        <w:t xml:space="preserve">The constructive research methodology allows for qualitative and quantitative approaches to be mixed or used as needed </w:t>
       </w:r>
       <w:r>
         <w:t>depending</w:t>
@@ -2223,9 +1846,9 @@
         <w:rPr>
           <w:rFonts w:ascii="Times" w:hAnsi="Times" w:cs="Times"/>
         </w:rPr>
+        <w:lastRenderedPageBreak/>
         <w:t>There are crucial steps to be followed to order to conduct a constructive research (</w:t>
       </w:r>
-      <w:proofErr w:type="spellStart"/>
       <w:r>
         <w:rPr>
           <w:rFonts w:ascii="Times" w:hAnsi="Times" w:cs="Times"/>
@@ -2233,17 +1856,7 @@
           <w:sz w:val="25"/>
           <w:szCs w:val="25"/>
         </w:rPr>
-        <w:t>Lindholm</w:t>
-      </w:r>
-      <w:proofErr w:type="spellEnd"/>
-      <w:r>
-        <w:rPr>
-          <w:rFonts w:ascii="Times" w:hAnsi="Times" w:cs="Times"/>
-          <w:color w:val="141413"/>
-          <w:sz w:val="25"/>
-          <w:szCs w:val="25"/>
-        </w:rPr>
-        <w:t>, 2008):</w:t>
+        <w:t>Lindholm, 2008):</w:t>
       </w:r>
     </w:p>
     <w:p>
@@ -2478,15 +2091,7 @@
         <w:ind w:right="495"/>
       </w:pPr>
       <w:r>
-        <w:t xml:space="preserve">[Prove why its possible to </w:t>
-      </w:r>
-      <w:proofErr w:type="spellStart"/>
-      <w:r>
-        <w:t>minize</w:t>
-      </w:r>
-      <w:proofErr w:type="spellEnd"/>
-      <w:r>
-        <w:t xml:space="preserve"> steps to 4]</w:t>
+        <w:t>[Prove why its possible to minize steps to 4]</w:t>
       </w:r>
     </w:p>
     <w:p>
@@ -2579,659 +2184,462 @@
         <w:rPr>
           <w:b/>
         </w:rPr>
-        <w:t xml:space="preserve">Data </w:t>
-      </w:r>
-      <w:proofErr w:type="spellStart"/>
-      <w:r>
+        <w:t>Data Colletion:</w:t>
+      </w:r>
+    </w:p>
+    <w:p>
+      <w:pPr>
+        <w:ind w:right="495"/>
+      </w:pPr>
+      <w:r>
+        <w:t xml:space="preserve"> </w:t>
+      </w:r>
+      <w:r>
+        <w:t>Qualitative:</w:t>
+      </w:r>
+    </w:p>
+    <w:p>
+      <w:pPr>
+        <w:ind w:right="495"/>
+      </w:pPr>
+    </w:p>
+    <w:p>
+      <w:pPr>
+        <w:ind w:right="495"/>
+      </w:pPr>
+      <w:r>
+        <w:t>Quantitative</w:t>
+      </w:r>
+    </w:p>
+    <w:p>
+      <w:pPr>
+        <w:ind w:right="495"/>
+      </w:pPr>
+    </w:p>
+    <w:p>
+      <w:pPr>
+        <w:ind w:right="495"/>
         <w:rPr>
           <w:b/>
         </w:rPr>
-        <w:t>Colletion</w:t>
-      </w:r>
-      <w:proofErr w:type="spellEnd"/>
-      <w:r>
-        <w:rPr>
-          <w:b/>
-        </w:rPr>
-        <w:t>:</w:t>
-      </w:r>
-    </w:p>
-    <w:p>
-      <w:pPr>
-        <w:ind w:right="495"/>
+      </w:pPr>
+    </w:p>
+    <w:p>
+      <w:pPr>
+        <w:ind w:right="495"/>
+      </w:pPr>
+    </w:p>
+    <w:p>
+      <w:pPr>
+        <w:ind w:right="495"/>
+      </w:pPr>
+      <w:r>
+        <w:lastRenderedPageBreak/>
+        <w:t>Qualitative methods were used to gather information that was needed to construct the solution. Open discussions were had with a stakeholder on an as-needed basis. These discussions were more suited than interviews as no time was wasted on establishing the focus of them. Discussing ideas and possible solutions to the current tasks at hand, allowed for a more streamlined iterative development process. These discussions also saved valuable development time as analysis was not done on interview or survey gathered data. The discussions dynamically led to focused, implementable solutions for the task at hand.</w:t>
+      </w:r>
+    </w:p>
+    <w:p>
+      <w:pPr>
+        <w:ind w:right="495"/>
+      </w:pPr>
+    </w:p>
+    <w:p>
+      <w:pPr>
+        <w:ind w:right="495"/>
+      </w:pPr>
+      <w:r>
+        <w:t>The process used can be shown with the following diagram:</w:t>
+      </w:r>
+    </w:p>
+    <w:p>
+      <w:pPr>
+        <w:ind w:right="495"/>
+      </w:pPr>
+    </w:p>
+    <w:p>
+      <w:pPr>
+        <w:ind w:right="495"/>
+        <w:rPr>
+          <w:color w:val="FF0000"/>
+        </w:rPr>
+      </w:pPr>
+      <w:r>
+        <w:rPr>
+          <w:color w:val="FF0000"/>
+        </w:rPr>
+        <w:t xml:space="preserve">ADD DIAGRAM HERE&gt; </w:t>
+      </w:r>
+    </w:p>
+    <w:p>
+      <w:pPr>
+        <w:ind w:right="495"/>
+      </w:pPr>
+    </w:p>
+    <w:p>
+      <w:pPr>
+        <w:ind w:right="495"/>
+      </w:pPr>
+    </w:p>
+    <w:p>
+      <w:pPr>
+        <w:ind w:right="495"/>
+      </w:pPr>
+    </w:p>
+    <w:p>
+      <w:pPr>
+        <w:ind w:right="495"/>
+      </w:pPr>
+    </w:p>
+    <w:p>
+      <w:pPr>
+        <w:pStyle w:val="Heading1"/>
+      </w:pPr>
+      <w:r>
+        <w:t>4. Bundle</w:t>
+      </w:r>
+    </w:p>
+    <w:p/>
+    <w:p>
+      <w:pPr>
+        <w:ind w:right="495"/>
+      </w:pPr>
+      <w:r>
+        <w:t xml:space="preserve">The solution developed was planned from the start to be an open source project (add reference to github here), releasing the product under a Bsd License or similar (add reference to Bsd License here).  The reason for this decision was the fact that memory management is something every game developer has to deal with and offering an open source solution could not only help other developers but possibly gain interest of the community and evolve the project. The focus of Bundle was on the iOS and Mac OSX platforms, although the code itself is C, which allows multiplatform support. </w:t>
+      </w:r>
+    </w:p>
+    <w:p>
+      <w:pPr>
+        <w:ind w:right="495"/>
+      </w:pPr>
+    </w:p>
+    <w:p>
+      <w:pPr>
+        <w:ind w:right="495"/>
+      </w:pPr>
+      <w:r>
+        <w:t xml:space="preserve">The first milestone in the construction of such a solution was to understand how the current hardware and software operating systems could allow for such a solution. As the issue is usually experienced with manually allocated memory in RAM, researching how RAM works on a low level with an operating system was necessary. Virtual Memory resides on disk and acts similar to a swap file.(add swap file </w:t>
+      </w:r>
+      <w:r>
+        <w:lastRenderedPageBreak/>
+        <w:t>reference here). A MMU(add MMU reference here) is used by the CPU to translate virtual memory addresses.</w:t>
+      </w:r>
+    </w:p>
+    <w:p>
+      <w:pPr>
+        <w:ind w:right="495"/>
+      </w:pPr>
+    </w:p>
+    <w:p>
+      <w:pPr>
+        <w:ind w:right="495"/>
+      </w:pPr>
+      <w:r>
+        <w:t xml:space="preserve">As </w:t>
+      </w:r>
+      <w:r>
+        <w:t>Apple’s iOS and OSX platforms w</w:t>
+      </w:r>
+      <w:r>
+        <w:t xml:space="preserve">ere the focus of this research, the memory management was researched on Apple’s self- published documentation. </w:t>
+      </w:r>
+    </w:p>
+    <w:p>
+      <w:pPr>
+        <w:ind w:right="495"/>
+      </w:pPr>
+    </w:p>
+    <w:p>
+      <w:pPr>
+        <w:ind w:right="495"/>
+      </w:pPr>
+      <w:r>
+        <w:t>The kernel manages RAM and Virtual Memory segments. When an application launches the kernel allocates a block of memory in RAM, e.g. around 40MB on the iPhone 4 and also assigns a virtual memory data segment, e.g. around 700MB on the iPhone 4. (add profiling diagrams? Or some reference). The RAM and Virtual Memory work together by means of paging data segments or pages, in and out, between each other. When a data segment is needed that resides in virtual memory, the kernel pages in the page that holds that data into RAM. (add virtual memory reference to apple’s site here) . Data is paged into RAM from virtual memory until the calculated max RAM size is reached. Once this occurs the kernel will page out data that is not currently needed, and replace it with the page from virtual memory that holds the currently needed data.</w:t>
+      </w:r>
+    </w:p>
+    <w:p>
+      <w:pPr>
+        <w:ind w:right="495"/>
+      </w:pPr>
+    </w:p>
+    <w:p>
+      <w:pPr>
+        <w:ind w:right="495"/>
+      </w:pPr>
+      <w:r>
+        <w:t>Virtual memory became the focus at this point to be the basis of the solution. Data allocated to virtual memory rather than strictly allocated to RAM using objective C’s alloc method would allow larger segments of data to be allocated due to the size of the virtual memories data block, e.g. around 700MB on iPhone 4, compared to the iPhone 4’s 40MB RAM.</w:t>
+      </w:r>
+    </w:p>
+    <w:p>
+      <w:pPr>
+        <w:ind w:right="495"/>
+      </w:pPr>
+    </w:p>
+    <w:p>
+      <w:pPr>
+        <w:ind w:right="495"/>
+      </w:pPr>
+      <w:r>
+        <w:t>A POSIX function called mmap (reference mmap here) is a low-level virtual memory mapping technique that allows one to allocate a file on disk into virtual memory addresses.</w:t>
+      </w:r>
+    </w:p>
+    <w:p>
+      <w:pPr>
+        <w:ind w:right="495"/>
+      </w:pPr>
+    </w:p>
+    <w:p>
+      <w:pPr>
+        <w:ind w:right="495"/>
+      </w:pPr>
+      <w:r>
+        <w:t xml:space="preserve">As mmap could map a file to virtual memory for use within a running process, creating a file for a game’s assets became the focus at this point. </w:t>
+      </w:r>
+    </w:p>
+    <w:p/>
+    <w:p>
+      <w:pPr>
+        <w:pStyle w:val="Heading1"/>
+      </w:pPr>
+      <w:bookmarkStart w:id="3" w:name="_Toc197780229"/>
+      <w:r>
+        <w:lastRenderedPageBreak/>
+        <w:t>5</w:t>
+      </w:r>
+      <w:r>
+        <w:t>. Bundle Design</w:t>
+      </w:r>
+      <w:bookmarkEnd w:id="3"/>
+    </w:p>
+    <w:p/>
+    <w:p>
+      <w:r>
+        <w:t xml:space="preserve">Video games can run on many different platforms so targeting as many platforms as possible was a design decision from early on. Using C to develop Bundle would allow this as it supports multiple platforms. (add reference here to C platform target)  </w:t>
+      </w:r>
+    </w:p>
+    <w:p/>
+    <w:p>
+      <w:r>
+        <w:t>Integrating Bundle into an existing project or a fresh project has been made as easy as possible for the developers using it. The packaging tool takes a source folder and a destination pak file name, without the need for the pak file to exist beforehand. The tool packages each individual file into the pak file and indexes the file information into the header. (add info about header here and file format design)</w:t>
+      </w:r>
+    </w:p>
+    <w:p/>
+    <w:p>
+      <w:r>
+        <w:t xml:space="preserve">The API is a static library that develops can include and use the code. The usage of the API is split into 3 basic functions. </w:t>
+      </w:r>
+    </w:p>
+    <w:p/>
+    <w:p>
+      <w:pPr>
+        <w:pStyle w:val="ListParagraph"/>
+        <w:numPr>
+          <w:ilvl w:val="0"/>
+          <w:numId w:val="7"/>
+        </w:numPr>
+      </w:pPr>
+      <w:r>
+        <w:t>int bundle_start(char *pakFile, struct mappedData *mData)</w:t>
+      </w:r>
+    </w:p>
+    <w:p>
+      <w:pPr>
+        <w:pStyle w:val="ListParagraph"/>
+        <w:numPr>
+          <w:ilvl w:val="0"/>
+          <w:numId w:val="7"/>
+        </w:numPr>
+      </w:pPr>
+      <w:r>
+        <w:t>offset_p bundle_getIndexDataFor(char *fileName)</w:t>
+      </w:r>
+    </w:p>
+    <w:p>
+      <w:pPr>
+        <w:pStyle w:val="ListParagraph"/>
+        <w:numPr>
+          <w:ilvl w:val="0"/>
+          <w:numId w:val="7"/>
+        </w:numPr>
+      </w:pPr>
+      <w:r>
+        <w:t>int bundle_stop(struct mappedData *mData)</w:t>
+      </w:r>
+    </w:p>
+    <w:p/>
+    <w:p>
+      <w:bookmarkStart w:id="4" w:name="_GoBack"/>
+      <w:bookmarkEnd w:id="4"/>
+    </w:p>
+    <w:p>
+      <w:r>
+        <w:t>ADD diagram here to show how bundle works on a high level.</w:t>
+      </w:r>
+    </w:p>
+    <w:p>
+      <w:pPr>
+        <w:pStyle w:val="Heading1"/>
+      </w:pPr>
+      <w:bookmarkStart w:id="5" w:name="_Toc197780230"/>
+      <w:r>
+        <w:t>6</w:t>
+      </w:r>
+      <w:r>
+        <w:t xml:space="preserve">. </w:t>
+      </w:r>
+      <w:r>
+        <w:t>Bundle</w:t>
+      </w:r>
+      <w:r>
+        <w:t xml:space="preserve"> Implementation</w:t>
+      </w:r>
+      <w:bookmarkEnd w:id="5"/>
+    </w:p>
+    <w:p>
+      <w:pPr>
+        <w:ind w:right="495"/>
+      </w:pPr>
+    </w:p>
+    <w:p>
+      <w:pPr>
+        <w:pStyle w:val="Heading2"/>
+      </w:pPr>
+      <w:bookmarkStart w:id="6" w:name="_Toc197780231"/>
+      <w:r>
+        <w:t>6</w:t>
+      </w:r>
+      <w:r>
+        <w:t xml:space="preserve">.1 </w:t>
+      </w:r>
+      <w:r>
+        <w:t>Tool and Pak File Creation</w:t>
+      </w:r>
+      <w:bookmarkEnd w:id="6"/>
+    </w:p>
+    <w:p>
+      <w:pPr>
+        <w:ind w:right="495"/>
+      </w:pPr>
+    </w:p>
+    <w:p>
+      <w:pPr>
+        <w:ind w:right="495"/>
+      </w:pPr>
+      <w:r>
+        <w:t>The pak file format is an archive file format that is not standardized on its contents. Pak files are usually used for games, where game assets are archived into a single file. (add reference to pak file here) (possibly add info about other games that use this as well as battlefield that uses it for every level, having multiple pak files)</w:t>
+      </w:r>
+    </w:p>
+    <w:p>
+      <w:pPr>
+        <w:ind w:right="495"/>
+      </w:pPr>
+    </w:p>
+    <w:p>
+      <w:pPr>
+        <w:ind w:right="495"/>
+      </w:pPr>
+      <w:r>
+        <w:t xml:space="preserve">A tool was then developed to archive these game assets into a single pak file. This was created as a command line tool that takes two arguments, the source folder and the output file. The tool takes the source folder, </w:t>
+      </w:r>
+      <w:r>
+        <w:lastRenderedPageBreak/>
+        <w:t>traverses the entire directory to count the files, ignoring DS_Store files that are present on Apple’s platforms(reference DS_Store). Once the file count is obtained, the value is used to calculate the variable header length.</w:t>
+      </w:r>
+    </w:p>
+    <w:p>
+      <w:pPr>
+        <w:ind w:right="495"/>
+        <w:rPr>
+          <w:color w:val="FF0000"/>
+        </w:rPr>
+      </w:pPr>
+    </w:p>
+    <w:p>
+      <w:pPr>
+        <w:ind w:right="495"/>
+      </w:pPr>
+      <w:r>
+        <w:t>The pak file header consists of offsets holding information about the files compressed within the pak</w:t>
+      </w:r>
+      <w:r>
+        <w:t>,</w:t>
+      </w:r>
+      <w:r>
+        <w:t xml:space="preserve"> in addition to an integer in the beginning of the file representing the number of files compressed. Each offset in the header holds 20 bytes of information needed to be used</w:t>
+      </w:r>
+      <w:r>
+        <w:t xml:space="preserve"> to</w:t>
+      </w:r>
+      <w:r>
+        <w:t xml:space="preserve"> locate files in the archive, the first 4 bytes in an offset holds the hash value of the </w:t>
+      </w:r>
+      <w:r>
+        <w:t xml:space="preserve">filename, the next 8 bytes hold the index of the beginning of the data of the that file within the archive, the remaining 8 bytes in an offset hold the size of the that file in bytes. The above information is stored in a binary form in the header of the pak file to allow the data compressed to be located by the filename of the original file. </w:t>
+      </w:r>
+    </w:p>
+    <w:p>
+      <w:pPr>
+        <w:ind w:right="495"/>
+        <w:rPr>
+          <w:color w:val="FF0000"/>
+        </w:rPr>
       </w:pPr>
       <w:r>
         <w:t xml:space="preserve"> </w:t>
       </w:r>
-      <w:r>
-        <w:t>Qualitative:</w:t>
-      </w:r>
-    </w:p>
-    <w:p>
-      <w:pPr>
-        <w:ind w:right="495"/>
-      </w:pPr>
-    </w:p>
-    <w:p>
-      <w:pPr>
-        <w:ind w:right="495"/>
-      </w:pPr>
-      <w:r>
-        <w:t>Quantitative</w:t>
-      </w:r>
-    </w:p>
-    <w:p>
-      <w:pPr>
-        <w:ind w:right="495"/>
-      </w:pPr>
-    </w:p>
-    <w:p>
-      <w:pPr>
-        <w:ind w:right="495"/>
-        <w:rPr>
-          <w:b/>
-        </w:rPr>
-      </w:pPr>
-    </w:p>
-    <w:p>
-      <w:pPr>
-        <w:ind w:right="495"/>
-      </w:pPr>
-    </w:p>
-    <w:p>
-      <w:pPr>
-        <w:ind w:right="495"/>
-      </w:pPr>
-      <w:r>
-        <w:t>Qualitative methods were used to gather information that was needed to construct the solution. Open discussions were had with a stakeholder on an as-needed basis. These discussions were more suited than interviews as no time was wasted on establishing the focus of them. Discussing ideas and possible solutions to the current tasks at hand, allowed for a more streamlined iterative development process. These discussions also saved valuable development time as analysis was not done on interview or survey gathered data. The discussions dynamically led to focused, implementable solutions for the task at hand.</w:t>
-      </w:r>
-    </w:p>
-    <w:p>
-      <w:pPr>
-        <w:ind w:right="495"/>
-      </w:pPr>
-    </w:p>
-    <w:p>
-      <w:pPr>
-        <w:ind w:right="495"/>
-      </w:pPr>
-      <w:r>
-        <w:t>The process used can be shown with the following diagram:</w:t>
-      </w:r>
-    </w:p>
-    <w:p>
-      <w:pPr>
-        <w:ind w:right="495"/>
-      </w:pPr>
-    </w:p>
-    <w:p>
-      <w:pPr>
-        <w:ind w:right="495"/>
-        <w:rPr>
-          <w:color w:val="FF0000"/>
-        </w:rPr>
-      </w:pPr>
-      <w:r>
-        <w:rPr>
-          <w:color w:val="FF0000"/>
-        </w:rPr>
-        <w:t xml:space="preserve">ADD DIAGRAM HERE&gt; </w:t>
-      </w:r>
-    </w:p>
-    <w:p>
-      <w:pPr>
-        <w:ind w:right="495"/>
-      </w:pPr>
-    </w:p>
-    <w:p>
-      <w:pPr>
-        <w:ind w:right="495"/>
-      </w:pPr>
-    </w:p>
-    <w:p>
-      <w:pPr>
-        <w:ind w:right="495"/>
-      </w:pPr>
-    </w:p>
-    <w:p>
-      <w:pPr>
-        <w:ind w:right="495"/>
-      </w:pPr>
-    </w:p>
-    <w:p>
-      <w:pPr>
-        <w:pStyle w:val="Heading1"/>
-      </w:pPr>
-      <w:r>
-        <w:t>4. Bundle</w:t>
-      </w:r>
-    </w:p>
-    <w:p/>
-    <w:p>
-      <w:pPr>
-        <w:ind w:right="495"/>
-      </w:pPr>
-      <w:r>
-        <w:t xml:space="preserve">The solution developed was planned from the start to be an open source project (add reference to </w:t>
-      </w:r>
-      <w:proofErr w:type="spellStart"/>
-      <w:r>
-        <w:t>github</w:t>
-      </w:r>
-      <w:proofErr w:type="spellEnd"/>
-      <w:r>
-        <w:t xml:space="preserve"> here), releasing the product under a </w:t>
-      </w:r>
-      <w:proofErr w:type="spellStart"/>
-      <w:r>
-        <w:t>Bsd</w:t>
-      </w:r>
-      <w:proofErr w:type="spellEnd"/>
-      <w:r>
-        <w:t xml:space="preserve"> License or similar (add reference to </w:t>
-      </w:r>
-      <w:proofErr w:type="spellStart"/>
-      <w:r>
-        <w:t>Bsd</w:t>
-      </w:r>
-      <w:proofErr w:type="spellEnd"/>
-      <w:r>
-        <w:t xml:space="preserve"> License here).  The reason for this decision was the fact that memory management is something every game developer has to deal with and offering an open source solution could not only help other developers </w:t>
-      </w:r>
-      <w:proofErr w:type="gramStart"/>
-      <w:r>
-        <w:t>but</w:t>
-      </w:r>
-      <w:proofErr w:type="gramEnd"/>
-      <w:r>
-        <w:t xml:space="preserve"> possibly gain interest of the community and evolve the project. The focus of Bundle was on the </w:t>
-      </w:r>
-      <w:proofErr w:type="spellStart"/>
-      <w:r>
-        <w:t>iOS</w:t>
-      </w:r>
-      <w:proofErr w:type="spellEnd"/>
-      <w:r>
-        <w:t xml:space="preserve"> and Mac OSX platforms, although the code itself is C, which allows multiplatform support. </w:t>
-      </w:r>
-    </w:p>
-    <w:p>
-      <w:pPr>
-        <w:ind w:right="495"/>
-      </w:pPr>
-    </w:p>
-    <w:p>
-      <w:pPr>
-        <w:ind w:right="495"/>
-      </w:pPr>
-      <w:r>
-        <w:t>The first milestone in the construction of such a solution was to understand how the current hardware and software operating systems could allow for such a solution. As the issue is usually experienced with manually allocated memory in RAM, researching how RAM works on a low level with an operating system was necessary. Virtual Memory resides on disk and acts similar to a swap file</w:t>
-      </w:r>
-      <w:proofErr w:type="gramStart"/>
-      <w:r>
-        <w:t>.(</w:t>
-      </w:r>
-      <w:proofErr w:type="gramEnd"/>
-      <w:r>
-        <w:t xml:space="preserve">add swap file reference here). A </w:t>
-      </w:r>
-      <w:proofErr w:type="gramStart"/>
-      <w:r>
-        <w:t>MMU(</w:t>
-      </w:r>
-      <w:proofErr w:type="gramEnd"/>
-      <w:r>
-        <w:t>add MMU reference here) is used by the CPU to translate virtual memory addresses.</w:t>
-      </w:r>
-    </w:p>
-    <w:p>
-      <w:pPr>
-        <w:ind w:right="495"/>
-      </w:pPr>
-    </w:p>
-    <w:p>
-      <w:pPr>
-        <w:ind w:right="495"/>
-      </w:pPr>
-      <w:r>
-        <w:t xml:space="preserve">As Apple’s </w:t>
-      </w:r>
-      <w:proofErr w:type="spellStart"/>
-      <w:r>
-        <w:t>iOS</w:t>
-      </w:r>
-      <w:proofErr w:type="spellEnd"/>
-      <w:r>
-        <w:t xml:space="preserve"> and OSX platforms where the focus of this research, the memory management was researched on Apple’s self- published documentation. </w:t>
-      </w:r>
-    </w:p>
-    <w:p>
-      <w:pPr>
-        <w:ind w:right="495"/>
-      </w:pPr>
-    </w:p>
-    <w:p>
-      <w:pPr>
-        <w:ind w:right="495"/>
-      </w:pPr>
-      <w:r>
-        <w:t>The kernel manages RAM and Virtual Memory segments. When an application launches the kernel allocates a block of memory in RAM, e.g. around 40MB on the iPhone 4 and also assigns a virtual memory data segment, e.g. around 700MB on the iPhone 4. (</w:t>
-      </w:r>
-      <w:proofErr w:type="gramStart"/>
-      <w:r>
-        <w:t>add</w:t>
-      </w:r>
-      <w:proofErr w:type="gramEnd"/>
-      <w:r>
-        <w:t xml:space="preserve"> profiling diagrams? Or some reference). The RAM and Virtual Memory work together by means of paging data segments or pages, in and out, between each other. When a data segment is needed that resides in virtual memory, the kernel pages in the page that holds that data into RAM. (</w:t>
-      </w:r>
-      <w:proofErr w:type="gramStart"/>
-      <w:r>
-        <w:t>add</w:t>
-      </w:r>
-      <w:proofErr w:type="gramEnd"/>
-      <w:r>
-        <w:t xml:space="preserve"> virtual memory reference to apple’s site here) . Data is paged into RAM from virtual memory until the calculated max RAM size is reached. Once this occurs the kernel will page out data that is not currently needed, and replace it with the page from virtual memory that holds the currently needed data.</w:t>
-      </w:r>
-    </w:p>
-    <w:p>
-      <w:pPr>
-        <w:ind w:right="495"/>
-      </w:pPr>
-    </w:p>
-    <w:p>
-      <w:pPr>
-        <w:ind w:right="495"/>
-      </w:pPr>
-      <w:r>
-        <w:t xml:space="preserve">Virtual memory became the focus at this point to be the basis of the solution. Data allocated to virtual memory rather than strictly allocated to RAM using objective C’s </w:t>
-      </w:r>
-      <w:proofErr w:type="spellStart"/>
-      <w:r>
-        <w:t>alloc</w:t>
-      </w:r>
-      <w:proofErr w:type="spellEnd"/>
-      <w:r>
-        <w:t xml:space="preserve"> method would allow larger segments of data to be allocated due to the size of the virtual memories data block, e.g. around 700MB on iPhone 4, compared to the iPhone 4’s 40MB RAM.</w:t>
-      </w:r>
-    </w:p>
-    <w:p>
-      <w:pPr>
-        <w:ind w:right="495"/>
-      </w:pPr>
-    </w:p>
-    <w:p>
-      <w:pPr>
-        <w:ind w:right="495"/>
-      </w:pPr>
-      <w:r>
-        <w:t xml:space="preserve">A POSIX function called </w:t>
-      </w:r>
-      <w:proofErr w:type="spellStart"/>
-      <w:r>
-        <w:t>mmap</w:t>
-      </w:r>
-      <w:proofErr w:type="spellEnd"/>
-      <w:r>
-        <w:t xml:space="preserve"> (reference </w:t>
-      </w:r>
-      <w:proofErr w:type="spellStart"/>
-      <w:r>
-        <w:t>mmap</w:t>
-      </w:r>
-      <w:proofErr w:type="spellEnd"/>
-      <w:r>
-        <w:t xml:space="preserve"> here) is a low-level virtual memory mapping technique that allows one to allocate a file on disk into virtual memory addresses.</w:t>
-      </w:r>
-    </w:p>
-    <w:p>
-      <w:pPr>
-        <w:ind w:right="495"/>
-      </w:pPr>
-    </w:p>
-    <w:p>
-      <w:pPr>
-        <w:ind w:right="495"/>
-      </w:pPr>
-      <w:r>
-        <w:t xml:space="preserve">As </w:t>
-      </w:r>
-      <w:proofErr w:type="spellStart"/>
-      <w:r>
-        <w:t>mmap</w:t>
-      </w:r>
-      <w:proofErr w:type="spellEnd"/>
-      <w:r>
-        <w:t xml:space="preserve"> could map a file to virtual memory for use within a running process, creating a file for a game’s assets became the focus at this point. </w:t>
-      </w:r>
-    </w:p>
-    <w:p/>
-    <w:p>
-      <w:pPr>
-        <w:pStyle w:val="Heading1"/>
-      </w:pPr>
-      <w:bookmarkStart w:id="3" w:name="_Toc197780229"/>
-      <w:r>
-        <w:t>5</w:t>
-      </w:r>
-      <w:r>
-        <w:t>. Bundle Design</w:t>
-      </w:r>
-      <w:bookmarkEnd w:id="3"/>
-    </w:p>
-    <w:p/>
-    <w:p>
-      <w:r>
-        <w:t>ADD diagram here to show how bundle works on a high level.</w:t>
-      </w:r>
-    </w:p>
-    <w:p>
-      <w:pPr>
-        <w:pStyle w:val="Heading1"/>
-      </w:pPr>
-      <w:bookmarkStart w:id="4" w:name="_Toc197780230"/>
+    </w:p>
+    <w:p>
+      <w:pPr>
+        <w:ind w:right="495"/>
+      </w:pPr>
+      <w:r>
+        <w:t>Each asset within the source folder, e.g. sound files, textures, images etc. is compressed</w:t>
+      </w:r>
+      <w:r>
+        <w:t xml:space="preserve"> using zlib(reference zlib here) </w:t>
+      </w:r>
+      <w:r>
+        <w:t>and indexed within the pak file, with its index information stored in the header segment.</w:t>
+      </w:r>
+      <w:r>
+        <w:t xml:space="preserve"> </w:t>
+      </w:r>
+      <w:r>
+        <w:t>(reference file format creation link)</w:t>
+      </w:r>
+    </w:p>
+    <w:p>
+      <w:pPr>
+        <w:ind w:right="495"/>
+      </w:pPr>
+    </w:p>
+    <w:p>
+      <w:pPr>
+        <w:ind w:right="495"/>
+      </w:pPr>
+      <w:r>
+        <w:t xml:space="preserve">The tool outputs a pak file at the user specified destination path. Once this pak file is created it is ready to be used within the application. </w:t>
+      </w:r>
+    </w:p>
+    <w:p>
+      <w:pPr>
+        <w:ind w:right="495"/>
+      </w:pPr>
+    </w:p>
+    <w:p>
+      <w:pPr>
+        <w:pStyle w:val="Heading2"/>
+      </w:pPr>
+      <w:bookmarkStart w:id="7" w:name="_Toc197780232"/>
       <w:r>
         <w:t>6</w:t>
       </w:r>
       <w:r>
-        <w:t xml:space="preserve">. </w:t>
-      </w:r>
-      <w:r>
-        <w:t>Bundle</w:t>
-      </w:r>
-      <w:r>
-        <w:t xml:space="preserve"> Implementation</w:t>
-      </w:r>
-      <w:bookmarkEnd w:id="4"/>
-    </w:p>
-    <w:p>
-      <w:pPr>
-        <w:ind w:right="495"/>
-      </w:pPr>
-    </w:p>
-    <w:p>
-      <w:pPr>
-        <w:pStyle w:val="Heading2"/>
-      </w:pPr>
-      <w:bookmarkStart w:id="5" w:name="_Toc197780231"/>
-      <w:r>
-        <w:t>6</w:t>
-      </w:r>
-      <w:r>
-        <w:t xml:space="preserve">.1 </w:t>
-      </w:r>
-      <w:r>
-        <w:t>Tool and Pak File Creation</w:t>
-      </w:r>
-      <w:bookmarkEnd w:id="5"/>
-    </w:p>
-    <w:p>
-      <w:pPr>
-        <w:ind w:right="495"/>
-      </w:pPr>
-    </w:p>
-    <w:p>
-      <w:pPr>
-        <w:ind w:right="495"/>
-      </w:pPr>
-      <w:r>
-        <w:t xml:space="preserve">The </w:t>
-      </w:r>
-      <w:proofErr w:type="spellStart"/>
-      <w:r>
-        <w:t>pak</w:t>
-      </w:r>
-      <w:proofErr w:type="spellEnd"/>
-      <w:r>
-        <w:t xml:space="preserve"> file format is an archive file format that is not standardized on its contents. Pak files are usually used for games, where game assets are archived into a single file. (</w:t>
-      </w:r>
-      <w:proofErr w:type="gramStart"/>
-      <w:r>
-        <w:t>add</w:t>
-      </w:r>
-      <w:proofErr w:type="gramEnd"/>
-      <w:r>
-        <w:t xml:space="preserve"> reference to </w:t>
-      </w:r>
-      <w:proofErr w:type="spellStart"/>
-      <w:r>
-        <w:t>pak</w:t>
-      </w:r>
-      <w:proofErr w:type="spellEnd"/>
-      <w:r>
-        <w:t xml:space="preserve"> file here) (</w:t>
-      </w:r>
-      <w:proofErr w:type="gramStart"/>
-      <w:r>
-        <w:t>possibly</w:t>
-      </w:r>
-      <w:proofErr w:type="gramEnd"/>
-      <w:r>
-        <w:t xml:space="preserve"> add info about other games that use this as well as battlefield that uses it for every level, having multiple </w:t>
-      </w:r>
-      <w:proofErr w:type="spellStart"/>
-      <w:r>
-        <w:t>pak</w:t>
-      </w:r>
-      <w:proofErr w:type="spellEnd"/>
-      <w:r>
-        <w:t xml:space="preserve"> files)</w:t>
-      </w:r>
-    </w:p>
-    <w:p>
-      <w:pPr>
-        <w:ind w:right="495"/>
-      </w:pPr>
-    </w:p>
-    <w:p>
-      <w:pPr>
-        <w:ind w:right="495"/>
-      </w:pPr>
-      <w:r>
-        <w:t xml:space="preserve">A tool was then developed to archive these game assets into a single </w:t>
-      </w:r>
-      <w:proofErr w:type="spellStart"/>
-      <w:r>
-        <w:t>pak</w:t>
-      </w:r>
-      <w:proofErr w:type="spellEnd"/>
-      <w:r>
-        <w:t xml:space="preserve"> file. This was created as a command line tool that takes two arguments, the source folder and the output file. The tool takes the source folder, traverses the entire directory to count the files, ignoring </w:t>
-      </w:r>
-      <w:proofErr w:type="spellStart"/>
-      <w:r>
-        <w:t>DS_Store</w:t>
-      </w:r>
-      <w:proofErr w:type="spellEnd"/>
-      <w:r>
-        <w:t xml:space="preserve"> files that are present on Apple’s </w:t>
-      </w:r>
-      <w:proofErr w:type="gramStart"/>
-      <w:r>
-        <w:t>platforms(</w:t>
-      </w:r>
-      <w:proofErr w:type="gramEnd"/>
-      <w:r>
-        <w:t xml:space="preserve">reference </w:t>
-      </w:r>
-      <w:proofErr w:type="spellStart"/>
-      <w:r>
-        <w:t>DS_Store</w:t>
-      </w:r>
-      <w:proofErr w:type="spellEnd"/>
-      <w:r>
-        <w:t>). Once the file count is obtained, the value is used to calculate the variable header length.</w:t>
-      </w:r>
-    </w:p>
-    <w:p>
-      <w:pPr>
-        <w:ind w:right="495"/>
-        <w:rPr>
-          <w:color w:val="FF0000"/>
-        </w:rPr>
-      </w:pPr>
-    </w:p>
-    <w:p>
-      <w:pPr>
-        <w:ind w:right="495"/>
-      </w:pPr>
-      <w:r>
-        <w:t xml:space="preserve">The </w:t>
-      </w:r>
-      <w:proofErr w:type="spellStart"/>
-      <w:r>
-        <w:t>pak</w:t>
-      </w:r>
-      <w:proofErr w:type="spellEnd"/>
-      <w:r>
-        <w:t xml:space="preserve"> file header consists of offsets holding information about the files compressed within the </w:t>
-      </w:r>
-      <w:proofErr w:type="spellStart"/>
-      <w:r>
-        <w:t>pak</w:t>
-      </w:r>
-      <w:proofErr w:type="spellEnd"/>
-      <w:r>
-        <w:t>,</w:t>
-      </w:r>
-      <w:r>
-        <w:t xml:space="preserve"> in addition to an integer in the beginning of the file representing the number of files compressed. Each offset in the header holds 20 bytes of information needed to be used</w:t>
-      </w:r>
-      <w:r>
-        <w:t xml:space="preserve"> to</w:t>
-      </w:r>
-      <w:r>
-        <w:t xml:space="preserve"> locate files in the archive, the first 4 bytes in an offset holds the hash value of the </w:t>
-      </w:r>
-      <w:r>
-        <w:t xml:space="preserve">filename, the next 8 bytes hold the index of the beginning of the data of the that file within the archive, the remaining 8 bytes in an offset hold the size of the that file in bytes. The above information is stored in a binary form in the header of the </w:t>
-      </w:r>
-      <w:proofErr w:type="spellStart"/>
-      <w:r>
-        <w:t>pak</w:t>
-      </w:r>
-      <w:proofErr w:type="spellEnd"/>
-      <w:r>
-        <w:t xml:space="preserve"> file to allow the data compressed to be located by the filename of the original file. </w:t>
-      </w:r>
-    </w:p>
-    <w:p>
-      <w:pPr>
-        <w:ind w:right="495"/>
-        <w:rPr>
-          <w:color w:val="FF0000"/>
-        </w:rPr>
-      </w:pPr>
-      <w:r>
-        <w:t xml:space="preserve"> </w:t>
-      </w:r>
-    </w:p>
-    <w:p>
-      <w:pPr>
-        <w:ind w:right="495"/>
-      </w:pPr>
-      <w:r>
-        <w:t>Each asset within the source folder, e.g. sound files, textures, images etc. is compressed</w:t>
-      </w:r>
-      <w:r>
-        <w:t xml:space="preserve"> using </w:t>
-      </w:r>
-      <w:proofErr w:type="spellStart"/>
-      <w:proofErr w:type="gramStart"/>
-      <w:r>
-        <w:t>zlib</w:t>
-      </w:r>
-      <w:proofErr w:type="spellEnd"/>
-      <w:r>
-        <w:t>(</w:t>
-      </w:r>
-      <w:proofErr w:type="gramEnd"/>
-      <w:r>
-        <w:t xml:space="preserve">reference </w:t>
-      </w:r>
-      <w:proofErr w:type="spellStart"/>
-      <w:r>
-        <w:t>zlib</w:t>
-      </w:r>
-      <w:proofErr w:type="spellEnd"/>
-      <w:r>
-        <w:t xml:space="preserve"> here) </w:t>
-      </w:r>
-      <w:r>
-        <w:t xml:space="preserve">and indexed within the </w:t>
-      </w:r>
-      <w:proofErr w:type="spellStart"/>
-      <w:r>
-        <w:t>pak</w:t>
-      </w:r>
-      <w:proofErr w:type="spellEnd"/>
-      <w:r>
-        <w:t xml:space="preserve"> file, with its index information stored in the header segment.</w:t>
-      </w:r>
-      <w:r>
-        <w:t xml:space="preserve"> </w:t>
-      </w:r>
-      <w:r>
-        <w:t>(</w:t>
-      </w:r>
-      <w:proofErr w:type="gramStart"/>
-      <w:r>
-        <w:t>reference</w:t>
-      </w:r>
-      <w:proofErr w:type="gramEnd"/>
-      <w:r>
-        <w:t xml:space="preserve"> file format creation link)</w:t>
-      </w:r>
-    </w:p>
-    <w:p>
-      <w:pPr>
-        <w:ind w:right="495"/>
-      </w:pPr>
-    </w:p>
-    <w:p>
-      <w:pPr>
-        <w:ind w:right="495"/>
-      </w:pPr>
-      <w:r>
-        <w:t xml:space="preserve">The tool outputs a </w:t>
-      </w:r>
-      <w:proofErr w:type="spellStart"/>
-      <w:r>
-        <w:t>pak</w:t>
-      </w:r>
-      <w:proofErr w:type="spellEnd"/>
-      <w:r>
-        <w:t xml:space="preserve"> file at the user specified destination path. Once this </w:t>
-      </w:r>
-      <w:proofErr w:type="spellStart"/>
-      <w:r>
-        <w:t>pak</w:t>
-      </w:r>
-      <w:proofErr w:type="spellEnd"/>
-      <w:r>
-        <w:t xml:space="preserve"> file is created it is ready to be used within the application. </w:t>
-      </w:r>
-    </w:p>
-    <w:p>
-      <w:pPr>
-        <w:ind w:right="495"/>
-      </w:pPr>
-    </w:p>
-    <w:p>
-      <w:pPr>
-        <w:pStyle w:val="Heading2"/>
-      </w:pPr>
-      <w:bookmarkStart w:id="6" w:name="_Toc197780232"/>
-      <w:r>
-        <w:t>6</w:t>
-      </w:r>
-      <w:r>
         <w:t xml:space="preserve">.2 </w:t>
       </w:r>
       <w:r>
         <w:t>The API</w:t>
       </w:r>
-      <w:bookmarkEnd w:id="6"/>
+      <w:bookmarkEnd w:id="7"/>
     </w:p>
     <w:p>
       <w:pPr>
@@ -3256,37 +2664,17 @@
         <w:ind w:right="495"/>
       </w:pPr>
       <w:r>
-        <w:t xml:space="preserve">For the focus of this research paper, the operating systems being Apple’s </w:t>
-      </w:r>
-      <w:proofErr w:type="spellStart"/>
-      <w:r>
-        <w:t>iOS</w:t>
-      </w:r>
-      <w:proofErr w:type="spellEnd"/>
-      <w:r>
-        <w:t xml:space="preserve"> and Mac OS X, </w:t>
-      </w:r>
-      <w:r>
-        <w:t>wrapper methods were needed to support Apple’s Objective-C language, which forms the basis of the Cocoa and Cocoa Touch frameworks</w:t>
-      </w:r>
-      <w:proofErr w:type="gramStart"/>
-      <w:r>
-        <w:t>.(</w:t>
-      </w:r>
-      <w:proofErr w:type="gramEnd"/>
-      <w:r>
-        <w:t xml:space="preserve">add reference here to </w:t>
-      </w:r>
-      <w:proofErr w:type="spellStart"/>
-      <w:r>
-        <w:t>objc</w:t>
-      </w:r>
-      <w:proofErr w:type="spellEnd"/>
-      <w:r>
-        <w:t xml:space="preserve"> and cocoa/touch)</w:t>
-      </w:r>
-      <w:r>
-        <w:t xml:space="preserve"> Objective-C is a superset of C, allowing it to integrate seamlessly.</w:t>
+        <w:t xml:space="preserve">For the focus of this research paper, the operating systems being Apple’s iOS and Mac OS X, </w:t>
+      </w:r>
+      <w:r>
+        <w:t>wrapper methods were needed to support Apple’s Objective-C language, which forms the basis of the Cocoa and Cocoa Touch frameworks.(add reference here to objc and cocoa/touch)</w:t>
+      </w:r>
+      <w:r>
+        <w:t xml:space="preserve"> Objective-C is a </w:t>
+      </w:r>
+      <w:r>
+        <w:lastRenderedPageBreak/>
+        <w:t>superset of C, allowing it to integrate seamlessly.</w:t>
       </w:r>
     </w:p>
     <w:p>
@@ -3315,31 +2703,7 @@
         </w:rPr>
       </w:pPr>
       <w:r>
-        <w:t xml:space="preserve">The Objective-C </w:t>
-      </w:r>
-      <w:proofErr w:type="spellStart"/>
-      <w:r>
-        <w:t>NSData</w:t>
-      </w:r>
-      <w:proofErr w:type="spellEnd"/>
-      <w:r>
-        <w:t xml:space="preserve"> class has a method for passing a pointer to an address as well as the length of bytes to process, with the alternative option of freeing the data when done or not. (</w:t>
-      </w:r>
-      <w:proofErr w:type="gramStart"/>
-      <w:r>
-        <w:t>add</w:t>
-      </w:r>
-      <w:proofErr w:type="gramEnd"/>
-      <w:r>
-        <w:t xml:space="preserve"> reference here to the </w:t>
-      </w:r>
-      <w:proofErr w:type="spellStart"/>
-      <w:r>
-        <w:t>NSData</w:t>
-      </w:r>
-      <w:proofErr w:type="spellEnd"/>
-      <w:r>
-        <w:t xml:space="preserve"> class)</w:t>
+        <w:t>The Objective-C NSData class has a method for passing a pointer to an address as well as the length of bytes to process, with the alternative option of freeing the data when done or not. (add reference here to the NSData class)</w:t>
       </w:r>
       <w:r>
         <w:rPr>
@@ -3368,35 +2732,7 @@
         <w:rPr>
           <w:rFonts w:eastAsia="Times New Roman" w:cs="Times New Roman"/>
         </w:rPr>
-        <w:t>+ (</w:t>
-      </w:r>
-      <w:proofErr w:type="gramStart"/>
-      <w:r>
-        <w:rPr>
-          <w:rFonts w:eastAsia="Times New Roman" w:cs="Times New Roman"/>
-        </w:rPr>
-        <w:t>id</w:t>
-      </w:r>
-      <w:proofErr w:type="gramEnd"/>
-      <w:r>
-        <w:rPr>
-          <w:rFonts w:eastAsia="Times New Roman" w:cs="Times New Roman"/>
-        </w:rPr>
-        <w:t>)</w:t>
-      </w:r>
-      <w:proofErr w:type="spellStart"/>
-      <w:r>
-        <w:rPr>
-          <w:rFonts w:eastAsia="Times New Roman" w:cs="Times New Roman"/>
-        </w:rPr>
-        <w:t>dataWithBytesNoCopy</w:t>
-      </w:r>
-      <w:proofErr w:type="spellEnd"/>
-      <w:r>
-        <w:rPr>
-          <w:rFonts w:eastAsia="Times New Roman" w:cs="Times New Roman"/>
-        </w:rPr>
-        <w:t>:(void *)</w:t>
+        <w:t>+ (id)dataWithBytesNoCopy:(void *)</w:t>
       </w:r>
       <w:r>
         <w:rPr>
@@ -3409,21 +2745,7 @@
         <w:rPr>
           <w:rFonts w:eastAsia="Times New Roman" w:cs="Times New Roman"/>
         </w:rPr>
-        <w:t xml:space="preserve"> length:(</w:t>
-      </w:r>
-      <w:proofErr w:type="spellStart"/>
-      <w:r>
-        <w:rPr>
-          <w:rFonts w:eastAsia="Times New Roman" w:cs="Times New Roman"/>
-        </w:rPr>
-        <w:t>NSUInteger</w:t>
-      </w:r>
-      <w:proofErr w:type="spellEnd"/>
-      <w:r>
-        <w:rPr>
-          <w:rFonts w:eastAsia="Times New Roman" w:cs="Times New Roman"/>
-        </w:rPr>
-        <w:t>)</w:t>
+        <w:t xml:space="preserve"> length:(NSUInteger)</w:t>
       </w:r>
       <w:r>
         <w:rPr>
@@ -3436,23 +2758,8 @@
         <w:rPr>
           <w:rFonts w:eastAsia="Times New Roman" w:cs="Times New Roman"/>
         </w:rPr>
-        <w:t xml:space="preserve"> </w:t>
-      </w:r>
-      <w:proofErr w:type="spellStart"/>
-      <w:r>
-        <w:rPr>
-          <w:rFonts w:eastAsia="Times New Roman" w:cs="Times New Roman"/>
-        </w:rPr>
-        <w:t>freeWhenDone</w:t>
-      </w:r>
-      <w:proofErr w:type="spellEnd"/>
-      <w:r>
-        <w:rPr>
-          <w:rFonts w:eastAsia="Times New Roman" w:cs="Times New Roman"/>
-        </w:rPr>
-        <w:t>:(BOOL)</w:t>
-      </w:r>
-      <w:proofErr w:type="spellStart"/>
+        <w:t xml:space="preserve"> freeWhenDone:(BOOL)</w:t>
+      </w:r>
       <w:r>
         <w:rPr>
           <w:rStyle w:val="Emphasis"/>
@@ -3460,7 +2767,6 @@
         </w:rPr>
         <w:t>freeWhenDone</w:t>
       </w:r>
-      <w:proofErr w:type="spellEnd"/>
     </w:p>
     <w:p>
       <w:pPr>
@@ -3502,143 +2808,63 @@
           <w:rFonts w:eastAsia="Times New Roman" w:cs="Times New Roman"/>
           <w:i w:val="0"/>
         </w:rPr>
-        <w:t xml:space="preserve"> to allocate memory in RAM for the object. This perfectly integrated with the developed base C API that allowed retrieval of a file’s index data within the </w:t>
-      </w:r>
-      <w:proofErr w:type="spellStart"/>
+        <w:t xml:space="preserve"> to allocate memory in RAM for the object. This perfectly integrated with the developed base C API that allowed retrieval of a file’s index data within the pak file, using the filename itself. </w:t>
+      </w:r>
       <w:r>
         <w:rPr>
           <w:rStyle w:val="Emphasis"/>
           <w:rFonts w:eastAsia="Times New Roman" w:cs="Times New Roman"/>
           <w:i w:val="0"/>
         </w:rPr>
-        <w:t>pak</w:t>
-      </w:r>
-      <w:proofErr w:type="spellEnd"/>
-      <w:r>
+        <w:t>(add a possible function call and small explanation of the process)</w:t>
+      </w:r>
+    </w:p>
+    <w:p>
+      <w:pPr>
+        <w:ind w:right="495"/>
         <w:rPr>
           <w:rStyle w:val="Emphasis"/>
           <w:rFonts w:eastAsia="Times New Roman" w:cs="Times New Roman"/>
           <w:i w:val="0"/>
         </w:rPr>
-        <w:t xml:space="preserve"> file, using the filename itself. </w:t>
-      </w:r>
+      </w:pPr>
+    </w:p>
+    <w:p>
+      <w:pPr>
+        <w:ind w:right="495"/>
+      </w:pPr>
       <w:r>
         <w:rPr>
           <w:rStyle w:val="Emphasis"/>
           <w:rFonts w:eastAsia="Times New Roman" w:cs="Times New Roman"/>
           <w:i w:val="0"/>
         </w:rPr>
-        <w:t>(</w:t>
-      </w:r>
-      <w:proofErr w:type="gramStart"/>
-      <w:r>
-        <w:rPr>
-          <w:rStyle w:val="Emphasis"/>
-          <w:rFonts w:eastAsia="Times New Roman" w:cs="Times New Roman"/>
-          <w:i w:val="0"/>
-        </w:rPr>
-        <w:t>add</w:t>
-      </w:r>
-      <w:proofErr w:type="gramEnd"/>
-      <w:r>
-        <w:rPr>
-          <w:rStyle w:val="Emphasis"/>
-          <w:rFonts w:eastAsia="Times New Roman" w:cs="Times New Roman"/>
-          <w:i w:val="0"/>
-        </w:rPr>
-        <w:t xml:space="preserve"> a possible function call and small explanation of the process)</w:t>
-      </w:r>
-    </w:p>
-    <w:p>
-      <w:pPr>
-        <w:ind w:right="495"/>
-        <w:rPr>
-          <w:rStyle w:val="Emphasis"/>
-          <w:rFonts w:eastAsia="Times New Roman" w:cs="Times New Roman"/>
-          <w:i w:val="0"/>
-        </w:rPr>
-      </w:pPr>
-    </w:p>
-    <w:p>
-      <w:pPr>
-        <w:ind w:right="495"/>
-      </w:pPr>
-      <w:r>
-        <w:rPr>
-          <w:rStyle w:val="Emphasis"/>
-          <w:rFonts w:eastAsia="Times New Roman" w:cs="Times New Roman"/>
-          <w:i w:val="0"/>
-        </w:rPr>
-        <w:t xml:space="preserve">This feature would make it as simple as possible for developers to use the API as they can use their filenames as usual without needed an understanding of how the file’s data is passed to the called </w:t>
-      </w:r>
-      <w:proofErr w:type="spellStart"/>
-      <w:r>
-        <w:rPr>
-          <w:rStyle w:val="Emphasis"/>
-          <w:rFonts w:eastAsia="Times New Roman" w:cs="Times New Roman"/>
-          <w:i w:val="0"/>
-        </w:rPr>
-        <w:t>NSData</w:t>
-      </w:r>
-      <w:proofErr w:type="spellEnd"/>
-      <w:r>
-        <w:rPr>
-          <w:rStyle w:val="Emphasis"/>
-          <w:rFonts w:eastAsia="Times New Roman" w:cs="Times New Roman"/>
-          <w:i w:val="0"/>
-        </w:rPr>
-        <w:t xml:space="preserve"> method.</w:t>
-      </w:r>
-    </w:p>
-    <w:p>
-      <w:pPr>
-        <w:ind w:right="495"/>
-      </w:pPr>
-    </w:p>
-    <w:p>
-      <w:pPr>
-        <w:ind w:right="495"/>
-      </w:pPr>
-      <w:r>
-        <w:t xml:space="preserve">A </w:t>
-      </w:r>
-      <w:proofErr w:type="spellStart"/>
-      <w:r>
-        <w:t>hashmap</w:t>
-      </w:r>
-      <w:proofErr w:type="spellEnd"/>
+        <w:t>This feature would make it as simple as possible for developers to use the API as they can use their filenames as usual without needed an understanding of how the file’s data is passed to the called NSData method.</w:t>
+      </w:r>
+    </w:p>
+    <w:p>
+      <w:pPr>
+        <w:ind w:right="495"/>
+      </w:pPr>
+    </w:p>
+    <w:p>
+      <w:pPr>
+        <w:ind w:right="495"/>
+      </w:pPr>
+      <w:r>
+        <w:t>A hashmap</w:t>
+      </w:r>
       <w:r>
         <w:t xml:space="preserve"> implementation</w:t>
       </w:r>
       <w:r>
-        <w:t xml:space="preserve"> was developed based on </w:t>
-      </w:r>
-      <w:proofErr w:type="spellStart"/>
-      <w:r>
-        <w:t>khash</w:t>
-      </w:r>
-      <w:proofErr w:type="spellEnd"/>
+        <w:t xml:space="preserve"> was developed based on khash</w:t>
+      </w:r>
       <w:r>
         <w:t>(C)</w:t>
       </w:r>
       <w:r>
-        <w:t xml:space="preserve">(add reference) to hold offsets red from the header of the </w:t>
-      </w:r>
-      <w:proofErr w:type="spellStart"/>
-      <w:r>
-        <w:t>pak</w:t>
-      </w:r>
-      <w:proofErr w:type="spellEnd"/>
-      <w:r>
-        <w:t xml:space="preserve"> file, thus allowing easy and fast access to information about packed files in the archive. The </w:t>
-      </w:r>
-      <w:proofErr w:type="spellStart"/>
-      <w:r>
-        <w:t>hashmap</w:t>
-      </w:r>
-      <w:proofErr w:type="spellEnd"/>
-      <w:r>
-        <w:t xml:space="preserve"> is initialized globally on the stack and is structured to hold the </w:t>
+        <w:t xml:space="preserve">(add reference) to hold offsets red from the header of the pak file, thus allowing easy and fast access to information about packed files in the archive. The hashmap is initialized globally on the stack and is structured to hold the </w:t>
       </w:r>
       <w:r>
         <w:t>hash values of the filename (add reference to hashing function) as the key, and the offset copied from the header as the value.</w:t>
@@ -3690,55 +2916,8 @@
         </w:numPr>
         <w:ind w:right="495"/>
       </w:pPr>
-      <w:proofErr w:type="spellStart"/>
-      <w:proofErr w:type="gramStart"/>
-      <w:r>
-        <w:t>int</w:t>
-      </w:r>
-      <w:proofErr w:type="spellEnd"/>
-      <w:proofErr w:type="gramEnd"/>
-      <w:r>
-        <w:t xml:space="preserve"> </w:t>
-      </w:r>
-      <w:proofErr w:type="spellStart"/>
-      <w:r>
-        <w:t>bundle_start</w:t>
-      </w:r>
-      <w:proofErr w:type="spellEnd"/>
-      <w:r>
-        <w:t>(char *</w:t>
-      </w:r>
-      <w:proofErr w:type="spellStart"/>
-      <w:r>
-        <w:t>pakFile</w:t>
-      </w:r>
-      <w:proofErr w:type="spellEnd"/>
-      <w:r>
-        <w:t xml:space="preserve">, </w:t>
-      </w:r>
-      <w:proofErr w:type="spellStart"/>
-      <w:r>
-        <w:t>struct</w:t>
-      </w:r>
-      <w:proofErr w:type="spellEnd"/>
-      <w:r>
-        <w:t xml:space="preserve"> </w:t>
-      </w:r>
-      <w:proofErr w:type="spellStart"/>
-      <w:r>
-        <w:t>mappedData</w:t>
-      </w:r>
-      <w:proofErr w:type="spellEnd"/>
-      <w:r>
-        <w:t xml:space="preserve"> *</w:t>
-      </w:r>
-      <w:proofErr w:type="spellStart"/>
-      <w:r>
-        <w:t>mData</w:t>
-      </w:r>
-      <w:proofErr w:type="spellEnd"/>
-      <w:r>
-        <w:t>)</w:t>
+      <w:r>
+        <w:t>int bundle_start(char *pakFile, struct mappedData *mData)</w:t>
       </w:r>
     </w:p>
     <w:p>
@@ -3750,34 +2929,8 @@
         </w:numPr>
         <w:ind w:right="495"/>
       </w:pPr>
-      <w:proofErr w:type="spellStart"/>
-      <w:proofErr w:type="gramStart"/>
-      <w:r>
-        <w:t>offset</w:t>
-      </w:r>
-      <w:proofErr w:type="gramEnd"/>
-      <w:r>
-        <w:t>_p</w:t>
-      </w:r>
-      <w:proofErr w:type="spellEnd"/>
-      <w:r>
-        <w:t xml:space="preserve"> </w:t>
-      </w:r>
-      <w:proofErr w:type="spellStart"/>
-      <w:r>
-        <w:t>bundle_getIndexDataFor</w:t>
-      </w:r>
-      <w:proofErr w:type="spellEnd"/>
-      <w:r>
-        <w:t>(char *</w:t>
-      </w:r>
-      <w:proofErr w:type="spellStart"/>
-      <w:r>
-        <w:t>fileName</w:t>
-      </w:r>
-      <w:proofErr w:type="spellEnd"/>
-      <w:r>
-        <w:t>)</w:t>
+      <w:r>
+        <w:t>offset_p bundle_getIndexDataFor(char *fileName)</w:t>
       </w:r>
     </w:p>
     <w:p>
@@ -3789,84 +2942,21 @@
         </w:numPr>
         <w:ind w:right="495"/>
       </w:pPr>
-      <w:proofErr w:type="spellStart"/>
-      <w:proofErr w:type="gramStart"/>
-      <w:r>
-        <w:t>int</w:t>
-      </w:r>
-      <w:proofErr w:type="spellEnd"/>
-      <w:proofErr w:type="gramEnd"/>
-      <w:r>
-        <w:t xml:space="preserve"> </w:t>
-      </w:r>
-      <w:proofErr w:type="spellStart"/>
-      <w:r>
-        <w:t>bundle_stop</w:t>
-      </w:r>
-      <w:proofErr w:type="spellEnd"/>
-      <w:r>
-        <w:t>(</w:t>
-      </w:r>
-      <w:proofErr w:type="spellStart"/>
-      <w:r>
-        <w:t>struct</w:t>
-      </w:r>
-      <w:proofErr w:type="spellEnd"/>
-      <w:r>
-        <w:t xml:space="preserve"> </w:t>
-      </w:r>
-      <w:proofErr w:type="spellStart"/>
-      <w:r>
-        <w:t>mappedData</w:t>
-      </w:r>
-      <w:proofErr w:type="spellEnd"/>
-      <w:r>
-        <w:t xml:space="preserve"> *</w:t>
-      </w:r>
-      <w:proofErr w:type="spellStart"/>
-      <w:r>
-        <w:t>mData</w:t>
-      </w:r>
-      <w:proofErr w:type="spellEnd"/>
-      <w:r>
-        <w:t>)</w:t>
-      </w:r>
-    </w:p>
-    <w:p>
-      <w:pPr>
-        <w:ind w:right="495"/>
-      </w:pPr>
-    </w:p>
-    <w:p>
-      <w:pPr>
-        <w:ind w:right="495"/>
-      </w:pPr>
-      <w:r>
-        <w:t xml:space="preserve">The first starts Bundle by hashing and memory mapping a given </w:t>
-      </w:r>
-      <w:proofErr w:type="spellStart"/>
-      <w:r>
-        <w:t>pak</w:t>
-      </w:r>
-      <w:proofErr w:type="spellEnd"/>
-      <w:r>
-        <w:t xml:space="preserve"> file. The second function is the one that is always used directly or from within a wrapper method to retrieve the needed data pointer and size, that, if called from a wrapper can be passed to the native languages method. The third function stops Bundle, by destroying the </w:t>
-      </w:r>
-      <w:proofErr w:type="spellStart"/>
-      <w:r>
-        <w:t>hashmap</w:t>
-      </w:r>
-      <w:proofErr w:type="spellEnd"/>
-      <w:r>
-        <w:t xml:space="preserve"> and </w:t>
-      </w:r>
-      <w:proofErr w:type="spellStart"/>
-      <w:r>
-        <w:t>unmapping</w:t>
-      </w:r>
-      <w:proofErr w:type="spellEnd"/>
-      <w:r>
-        <w:t xml:space="preserve"> the file from virtual memory. Allowing such ease of use of the Bundle system developers do not need to lose valuable development time, as another important attribute of Bundle is to improve the development process in various ways. Developers can integrate Bundle quickly into existing games.</w:t>
+      <w:r>
+        <w:t>int bundle_stop(struct mappedData *mData)</w:t>
+      </w:r>
+    </w:p>
+    <w:p>
+      <w:pPr>
+        <w:ind w:right="495"/>
+      </w:pPr>
+    </w:p>
+    <w:p>
+      <w:pPr>
+        <w:ind w:right="495"/>
+      </w:pPr>
+      <w:r>
+        <w:t>The first starts Bundle by hashing and memory mapping a given pak file. The second function is the one that is always used directly or from within a wrapper method to retrieve the needed data pointer and size, that, if called from a wrapper can be passed to the native languages method. The third function stops Bundle, by destroying the hashmap and unmapping the file from virtual memory. Allowing such ease of use of the Bundle system developers do not need to lose valuable development time, as another important attribute of Bundle is to improve the development process in various ways. Developers can integrate Bundle quickly into existing games.</w:t>
       </w:r>
     </w:p>
     <w:p>
@@ -3906,39 +2996,7 @@
         <w:ind w:right="495"/>
       </w:pPr>
       <w:r>
-        <w:t xml:space="preserve">Once the tool was packaging assets correctly into a </w:t>
-      </w:r>
-      <w:proofErr w:type="spellStart"/>
-      <w:r>
-        <w:t>pak</w:t>
-      </w:r>
-      <w:proofErr w:type="spellEnd"/>
-      <w:r>
-        <w:t xml:space="preserve"> file and the API could correctly place the </w:t>
-      </w:r>
-      <w:proofErr w:type="spellStart"/>
-      <w:r>
-        <w:t>pak</w:t>
-      </w:r>
-      <w:proofErr w:type="spellEnd"/>
-      <w:r>
-        <w:t xml:space="preserve"> file’s header info into a </w:t>
-      </w:r>
-      <w:proofErr w:type="spellStart"/>
-      <w:r>
-        <w:t>hashmap</w:t>
-      </w:r>
-      <w:proofErr w:type="spellEnd"/>
-      <w:r>
-        <w:t xml:space="preserve"> and memory map the file to virtual memory, the focus was on reading this data and making it available to the caller. An issue arose regarding what to do with the needed compressed data. The issue was that if a number of compressed files are within the </w:t>
-      </w:r>
-      <w:proofErr w:type="spellStart"/>
-      <w:r>
-        <w:t>pak</w:t>
-      </w:r>
-      <w:proofErr w:type="spellEnd"/>
-      <w:r>
-        <w:t xml:space="preserve"> file, and mapped to virtual memory, when using this data for objects, the data should be used directly from virtual memory, rather than copying the data temporarily to the stack, whether it was decompressed or not. </w:t>
+        <w:t xml:space="preserve">Once the tool was packaging assets correctly into a pak file and the API could correctly place the pak file’s header info into a hashmap and memory map the file to virtual memory, the focus was on reading this data and making it available to the caller. An issue arose regarding what to do with the needed compressed data. The issue was that if a number of compressed files are within the pak file, and mapped to virtual memory, when using this data for objects, the data should be used directly from virtual memory, rather than copying the data temporarily to the stack, whether it was decompressed or not. </w:t>
       </w:r>
       <w:r>
         <w:t xml:space="preserve">A number of options were considered. </w:t>
@@ -3959,15 +3017,7 @@
         <w:ind w:right="495"/>
       </w:pPr>
       <w:r>
-        <w:t xml:space="preserve">Package the game assets into the </w:t>
-      </w:r>
-      <w:proofErr w:type="spellStart"/>
-      <w:r>
-        <w:t>pak</w:t>
-      </w:r>
-      <w:proofErr w:type="spellEnd"/>
-      <w:r>
-        <w:t xml:space="preserve"> file without compression.</w:t>
+        <w:t>Package the game assets into the pak file without compression.</w:t>
       </w:r>
     </w:p>
     <w:p>
@@ -3980,15 +3030,7 @@
         <w:ind w:right="495"/>
       </w:pPr>
       <w:r>
-        <w:t xml:space="preserve">Package the compressed assets into the </w:t>
-      </w:r>
-      <w:proofErr w:type="spellStart"/>
-      <w:r>
-        <w:t>pak</w:t>
-      </w:r>
-      <w:proofErr w:type="spellEnd"/>
-      <w:r>
-        <w:t xml:space="preserve"> file, and decompress the entire file to virtual memory, re indexing an internal structure.</w:t>
+        <w:t>Package the compressed assets into the pak file, and decompress the entire file to virtual memory, re indexing an internal structure.</w:t>
       </w:r>
     </w:p>
     <w:p>
@@ -4001,15 +3043,8 @@
         <w:ind w:right="495"/>
       </w:pPr>
       <w:r>
-        <w:t xml:space="preserve">Package the compressed assets into the </w:t>
-      </w:r>
-      <w:proofErr w:type="spellStart"/>
-      <w:r>
-        <w:t>pak</w:t>
-      </w:r>
-      <w:proofErr w:type="spellEnd"/>
-      <w:r>
-        <w:t xml:space="preserve"> file, and decompress data as needed.</w:t>
+        <w:lastRenderedPageBreak/>
+        <w:t>Package the compressed assets into the pak file, and decompress data as needed.</w:t>
       </w:r>
     </w:p>
     <w:p>
@@ -4022,15 +3057,7 @@
         <w:ind w:right="495"/>
       </w:pPr>
       <w:r>
-        <w:t xml:space="preserve">Package the compressed assets into the </w:t>
-      </w:r>
-      <w:proofErr w:type="spellStart"/>
-      <w:r>
-        <w:t>pak</w:t>
-      </w:r>
-      <w:proofErr w:type="spellEnd"/>
-      <w:r>
-        <w:t xml:space="preserve"> file, and decompress and memory map individual files on demand.</w:t>
+        <w:t>Package the compressed assets into the pak file, and decompress and memory map individual files on demand.</w:t>
       </w:r>
     </w:p>
     <w:p>
@@ -4065,52 +3092,20 @@
         <w:ind w:right="495"/>
       </w:pPr>
       <w:r>
-        <w:t xml:space="preserve">This led to a solution where </w:t>
-      </w:r>
-      <w:proofErr w:type="spellStart"/>
-      <w:r>
-        <w:t>filetypes</w:t>
-      </w:r>
-      <w:proofErr w:type="spellEnd"/>
-      <w:r>
-        <w:t xml:space="preserve"> needed to be defined as to how they are used. Defining which file types needed to be decompressed or not during runtime would allow the most dynamic and efficient way to handle the data for use by objects.</w:t>
-      </w:r>
-    </w:p>
-    <w:p>
-      <w:pPr>
-        <w:ind w:right="495"/>
-      </w:pPr>
-    </w:p>
-    <w:p>
-      <w:pPr>
-        <w:ind w:right="495"/>
-      </w:pPr>
-      <w:r>
-        <w:t xml:space="preserve">The game assets would be packaged as compressed files into the </w:t>
-      </w:r>
-      <w:proofErr w:type="spellStart"/>
-      <w:r>
-        <w:t>pak</w:t>
-      </w:r>
-      <w:proofErr w:type="spellEnd"/>
-      <w:r>
-        <w:t xml:space="preserve"> file and when the </w:t>
-      </w:r>
-      <w:proofErr w:type="spellStart"/>
-      <w:r>
-        <w:t>bundle_start</w:t>
-      </w:r>
-      <w:proofErr w:type="spellEnd"/>
-      <w:r>
-        <w:t xml:space="preserve"> function is called, the assets </w:t>
-      </w:r>
-      <w:proofErr w:type="spellStart"/>
-      <w:r>
-        <w:t>filetypes</w:t>
-      </w:r>
-      <w:proofErr w:type="spellEnd"/>
-      <w:r>
-        <w:t xml:space="preserve"> would need to be analyzed and depending on the type, either decompressed into virtual memory or left compressed. </w:t>
+        <w:t>This led to a solution where filetypes needed to be defined as to how they are used. Defining which file types needed to be decompressed or not during runtime would allow the most dynamic and efficient way to handle the data for use by objects.</w:t>
+      </w:r>
+    </w:p>
+    <w:p>
+      <w:pPr>
+        <w:ind w:right="495"/>
+      </w:pPr>
+    </w:p>
+    <w:p>
+      <w:pPr>
+        <w:ind w:right="495"/>
+      </w:pPr>
+      <w:r>
+        <w:t xml:space="preserve">The game assets would be packaged as compressed files into the pak file and when the bundle_start function is called, the assets filetypes would need to be analyzed and depending on the type, either decompressed into virtual memory or left compressed. </w:t>
       </w:r>
     </w:p>
     <w:p>
@@ -4160,8 +3155,6 @@
       <w:pPr>
         <w:ind w:right="495"/>
       </w:pPr>
-      <w:bookmarkStart w:id="7" w:name="_GoBack"/>
-      <w:bookmarkEnd w:id="7"/>
     </w:p>
     <w:p>
       <w:pPr>
@@ -4174,6 +3167,7 @@
       </w:pPr>
       <w:bookmarkStart w:id="8" w:name="_Toc197780233"/>
       <w:r>
+        <w:lastRenderedPageBreak/>
         <w:t>7</w:t>
       </w:r>
       <w:r>
@@ -4256,9 +3250,35 @@
           <w:sz w:val="21"/>
           <w:szCs w:val="21"/>
         </w:rPr>
-        <w:t>[</w:t>
-      </w:r>
-      <w:proofErr w:type="gramStart"/>
+        <w:t xml:space="preserve">[ref2 = </w:t>
+      </w:r>
+      <w:r>
+        <w:rPr>
+          <w:rFonts w:ascii="Times" w:hAnsi="Times" w:cs="Times"/>
+          <w:color w:val="141413"/>
+          <w:sz w:val="19"/>
+          <w:szCs w:val="19"/>
+        </w:rPr>
+        <w:t xml:space="preserve">Kasanen </w:t>
+      </w:r>
+      <w:r>
+        <w:rPr>
+          <w:rFonts w:ascii="Helvetica" w:hAnsi="Helvetica" w:cs="Helvetica"/>
+          <w:color w:val="141413"/>
+          <w:sz w:val="19"/>
+          <w:szCs w:val="19"/>
+        </w:rPr>
+        <w:t xml:space="preserve">et al. </w:t>
+      </w:r>
+      <w:r>
+        <w:rPr>
+          <w:rFonts w:ascii="Times" w:hAnsi="Times" w:cs="Times"/>
+          <w:color w:val="141413"/>
+          <w:sz w:val="19"/>
+          <w:szCs w:val="19"/>
+        </w:rPr>
+        <w:t>(1991)</w:t>
+      </w:r>
       <w:r>
         <w:rPr>
           <w:rFonts w:ascii="Times New Roman" w:hAnsi="Times New Roman" w:cs="Times New Roman"/>
@@ -4266,63 +3286,6 @@
           <w:sz w:val="21"/>
           <w:szCs w:val="21"/>
         </w:rPr>
-        <w:t>ref2</w:t>
-      </w:r>
-      <w:proofErr w:type="gramEnd"/>
-      <w:r>
-        <w:rPr>
-          <w:rFonts w:ascii="Times New Roman" w:hAnsi="Times New Roman" w:cs="Times New Roman"/>
-          <w:color w:val="000000"/>
-          <w:sz w:val="21"/>
-          <w:szCs w:val="21"/>
-        </w:rPr>
-        <w:t xml:space="preserve"> = </w:t>
-      </w:r>
-      <w:proofErr w:type="spellStart"/>
-      <w:r>
-        <w:rPr>
-          <w:rFonts w:ascii="Times" w:hAnsi="Times" w:cs="Times"/>
-          <w:color w:val="141413"/>
-          <w:sz w:val="19"/>
-          <w:szCs w:val="19"/>
-        </w:rPr>
-        <w:t>Kasanen</w:t>
-      </w:r>
-      <w:proofErr w:type="spellEnd"/>
-      <w:r>
-        <w:rPr>
-          <w:rFonts w:ascii="Times" w:hAnsi="Times" w:cs="Times"/>
-          <w:color w:val="141413"/>
-          <w:sz w:val="19"/>
-          <w:szCs w:val="19"/>
-        </w:rPr>
-        <w:t xml:space="preserve"> </w:t>
-      </w:r>
-      <w:r>
-        <w:rPr>
-          <w:rFonts w:ascii="Helvetica" w:hAnsi="Helvetica" w:cs="Helvetica"/>
-          <w:color w:val="141413"/>
-          <w:sz w:val="19"/>
-          <w:szCs w:val="19"/>
-        </w:rPr>
-        <w:t xml:space="preserve">et al. </w:t>
-      </w:r>
-      <w:r>
-        <w:rPr>
-          <w:rFonts w:ascii="Times" w:hAnsi="Times" w:cs="Times"/>
-          <w:color w:val="141413"/>
-          <w:sz w:val="19"/>
-          <w:szCs w:val="19"/>
-        </w:rPr>
-        <w:t>(1991)</w:t>
-      </w:r>
-      <w:r>
-        <w:rPr>
-          <w:rFonts w:ascii="Times New Roman" w:hAnsi="Times New Roman" w:cs="Times New Roman"/>
-          <w:color w:val="000000"/>
-          <w:sz w:val="21"/>
-          <w:szCs w:val="21"/>
-        </w:rPr>
         <w:t>]</w:t>
       </w:r>
     </w:p>
@@ -4335,7 +3298,6 @@
       <w:pPr>
         <w:ind w:right="495"/>
       </w:pPr>
-      <w:proofErr w:type="spellStart"/>
       <w:r>
         <w:rPr>
           <w:rFonts w:ascii="Times" w:hAnsi="Times" w:cs="Times"/>
@@ -4343,17 +3305,7 @@
           <w:sz w:val="25"/>
           <w:szCs w:val="25"/>
         </w:rPr>
-        <w:t>Lindholm</w:t>
-      </w:r>
-      <w:proofErr w:type="spellEnd"/>
-      <w:r>
-        <w:rPr>
-          <w:rFonts w:ascii="Times" w:hAnsi="Times" w:cs="Times"/>
-          <w:color w:val="141413"/>
-          <w:sz w:val="25"/>
-          <w:szCs w:val="25"/>
-        </w:rPr>
-        <w:t>, A., L., 2008.</w:t>
+        <w:t>Lindholm, A., L., 2008.</w:t>
       </w:r>
       <w:r>
         <w:rPr>
@@ -4365,14 +3317,12 @@
         </w:rPr>
         <w:t xml:space="preserve"> </w:t>
       </w:r>
-      <w:proofErr w:type="gramStart"/>
       <w:r>
         <w:rPr>
           <w:i/>
         </w:rPr>
         <w:t>A constructive study on creating core business relevant CREM strategy and performance measures.</w:t>
       </w:r>
-      <w:proofErr w:type="gramEnd"/>
     </w:p>
     <w:p>
       <w:pPr>
@@ -4385,16 +3335,11 @@
           <w:i/>
         </w:rPr>
       </w:pPr>
-      <w:proofErr w:type="spellStart"/>
       <w:r>
         <w:t>C</w:t>
       </w:r>
       <w:r>
-        <w:t>rnkovic</w:t>
-      </w:r>
-      <w:proofErr w:type="spellEnd"/>
-      <w:r>
-        <w:t>, G.,</w:t>
+        <w:t>rnkovic, G.,</w:t>
       </w:r>
       <w:r>
         <w:t xml:space="preserve"> </w:t>
@@ -4421,21 +3366,11 @@
       <w:pPr>
         <w:ind w:right="495"/>
       </w:pPr>
-      <w:proofErr w:type="spellStart"/>
-      <w:proofErr w:type="gramStart"/>
-      <w:r>
-        <w:t>Caplinskas</w:t>
-      </w:r>
-      <w:proofErr w:type="spellEnd"/>
-      <w:r>
-        <w:t xml:space="preserve"> </w:t>
-      </w:r>
-      <w:r>
-        <w:t>,</w:t>
-      </w:r>
-      <w:proofErr w:type="gramEnd"/>
-      <w:r>
-        <w:t xml:space="preserve"> </w:t>
+      <w:r>
+        <w:t xml:space="preserve">Caplinskas </w:t>
+      </w:r>
+      <w:r>
+        <w:t xml:space="preserve">, </w:t>
       </w:r>
       <w:r>
         <w:t>A</w:t>
@@ -4443,27 +3378,17 @@
       <w:r>
         <w:t xml:space="preserve">. and </w:t>
       </w:r>
-      <w:proofErr w:type="spellStart"/>
       <w:r>
         <w:t>Vasilecas</w:t>
       </w:r>
-      <w:proofErr w:type="spellEnd"/>
       <w:r>
         <w:t xml:space="preserve">, O., 2004.I </w:t>
       </w:r>
-      <w:proofErr w:type="spellStart"/>
       <w:r>
         <w:rPr>
           <w:i/>
         </w:rPr>
-        <w:t>nformation</w:t>
-      </w:r>
-      <w:proofErr w:type="spellEnd"/>
-      <w:r>
-        <w:rPr>
-          <w:i/>
-        </w:rPr>
-        <w:t xml:space="preserve"> systems research methodologies and models</w:t>
+        <w:t>nformation systems research methodologies and models</w:t>
       </w:r>
     </w:p>
     <w:p>
@@ -4547,6 +3472,92 @@
     </w:lvl>
   </w:abstractNum>
   <w:abstractNum w:abstractNumId="1">
+    <w:nsid w:val="01F23CD3"/>
+    <w:multiLevelType w:val="hybridMultilevel"/>
+    <w:tmpl w:val="5D726E86"/>
+    <w:lvl w:ilvl="0" w:tplc="0409000F">
+      <w:start w:val="1"/>
+      <w:numFmt w:val="decimal"/>
+      <w:lvlText w:val="%1."/>
+      <w:lvlJc w:val="left"/>
+      <w:pPr>
+        <w:ind w:left="768" w:hanging="360"/>
+      </w:pPr>
+    </w:lvl>
+    <w:lvl w:ilvl="1" w:tplc="04090019" w:tentative="1">
+      <w:start w:val="1"/>
+      <w:numFmt w:val="lowerLetter"/>
+      <w:lvlText w:val="%2."/>
+      <w:lvlJc w:val="left"/>
+      <w:pPr>
+        <w:ind w:left="1488" w:hanging="360"/>
+      </w:pPr>
+    </w:lvl>
+    <w:lvl w:ilvl="2" w:tplc="0409001B" w:tentative="1">
+      <w:start w:val="1"/>
+      <w:numFmt w:val="lowerRoman"/>
+      <w:lvlText w:val="%3."/>
+      <w:lvlJc w:val="right"/>
+      <w:pPr>
+        <w:ind w:left="2208" w:hanging="180"/>
+      </w:pPr>
+    </w:lvl>
+    <w:lvl w:ilvl="3" w:tplc="0409000F" w:tentative="1">
+      <w:start w:val="1"/>
+      <w:numFmt w:val="decimal"/>
+      <w:lvlText w:val="%4."/>
+      <w:lvlJc w:val="left"/>
+      <w:pPr>
+        <w:ind w:left="2928" w:hanging="360"/>
+      </w:pPr>
+    </w:lvl>
+    <w:lvl w:ilvl="4" w:tplc="04090019" w:tentative="1">
+      <w:start w:val="1"/>
+      <w:numFmt w:val="lowerLetter"/>
+      <w:lvlText w:val="%5."/>
+      <w:lvlJc w:val="left"/>
+      <w:pPr>
+        <w:ind w:left="3648" w:hanging="360"/>
+      </w:pPr>
+    </w:lvl>
+    <w:lvl w:ilvl="5" w:tplc="0409001B" w:tentative="1">
+      <w:start w:val="1"/>
+      <w:numFmt w:val="lowerRoman"/>
+      <w:lvlText w:val="%6."/>
+      <w:lvlJc w:val="right"/>
+      <w:pPr>
+        <w:ind w:left="4368" w:hanging="180"/>
+      </w:pPr>
+    </w:lvl>
+    <w:lvl w:ilvl="6" w:tplc="0409000F" w:tentative="1">
+      <w:start w:val="1"/>
+      <w:numFmt w:val="decimal"/>
+      <w:lvlText w:val="%7."/>
+      <w:lvlJc w:val="left"/>
+      <w:pPr>
+        <w:ind w:left="5088" w:hanging="360"/>
+      </w:pPr>
+    </w:lvl>
+    <w:lvl w:ilvl="7" w:tplc="04090019" w:tentative="1">
+      <w:start w:val="1"/>
+      <w:numFmt w:val="lowerLetter"/>
+      <w:lvlText w:val="%8."/>
+      <w:lvlJc w:val="left"/>
+      <w:pPr>
+        <w:ind w:left="5808" w:hanging="360"/>
+      </w:pPr>
+    </w:lvl>
+    <w:lvl w:ilvl="8" w:tplc="0409001B" w:tentative="1">
+      <w:start w:val="1"/>
+      <w:numFmt w:val="lowerRoman"/>
+      <w:lvlText w:val="%9."/>
+      <w:lvlJc w:val="right"/>
+      <w:pPr>
+        <w:ind w:left="6528" w:hanging="180"/>
+      </w:pPr>
+    </w:lvl>
+  </w:abstractNum>
+  <w:abstractNum w:abstractNumId="2">
     <w:nsid w:val="0A260CB1"/>
     <w:multiLevelType w:val="hybridMultilevel"/>
     <w:tmpl w:val="4B186FCC"/>
@@ -4659,7 +3670,7 @@
       </w:rPr>
     </w:lvl>
   </w:abstractNum>
-  <w:abstractNum w:abstractNumId="2">
+  <w:abstractNum w:abstractNumId="3">
     <w:nsid w:val="0F3F1E3D"/>
     <w:multiLevelType w:val="hybridMultilevel"/>
     <w:tmpl w:val="94A88A46"/>
@@ -4772,7 +3783,7 @@
       </w:rPr>
     </w:lvl>
   </w:abstractNum>
-  <w:abstractNum w:abstractNumId="3">
+  <w:abstractNum w:abstractNumId="4">
     <w:nsid w:val="2CAD1FF1"/>
     <w:multiLevelType w:val="hybridMultilevel"/>
     <w:tmpl w:val="39B65D0C"/>
@@ -4858,7 +3869,7 @@
       </w:pPr>
     </w:lvl>
   </w:abstractNum>
-  <w:abstractNum w:abstractNumId="4">
+  <w:abstractNum w:abstractNumId="5">
     <w:nsid w:val="3A0332D5"/>
     <w:multiLevelType w:val="hybridMultilevel"/>
     <w:tmpl w:val="956CDFEA"/>
@@ -4944,7 +3955,7 @@
       </w:pPr>
     </w:lvl>
   </w:abstractNum>
-  <w:abstractNum w:abstractNumId="5">
+  <w:abstractNum w:abstractNumId="6">
     <w:nsid w:val="4FA70BF5"/>
     <w:multiLevelType w:val="hybridMultilevel"/>
     <w:tmpl w:val="3F144D9C"/>
@@ -5058,22 +4069,25 @@
     </w:lvl>
   </w:abstractNum>
   <w:num w:numId="1">
-    <w:abstractNumId w:val="5"/>
+    <w:abstractNumId w:val="6"/>
   </w:num>
   <w:num w:numId="2">
     <w:abstractNumId w:val="0"/>
   </w:num>
   <w:num w:numId="3">
-    <w:abstractNumId w:val="1"/>
+    <w:abstractNumId w:val="2"/>
   </w:num>
   <w:num w:numId="4">
+    <w:abstractNumId w:val="4"/>
+  </w:num>
+  <w:num w:numId="5">
+    <w:abstractNumId w:val="5"/>
+  </w:num>
+  <w:num w:numId="6">
     <w:abstractNumId w:val="3"/>
   </w:num>
-  <w:num w:numId="5">
-    <w:abstractNumId w:val="4"/>
-  </w:num>
-  <w:num w:numId="6">
-    <w:abstractNumId w:val="2"/>
+  <w:num w:numId="7">
+    <w:abstractNumId w:val="1"/>
   </w:num>
 </w:numbering>
 </file>
@@ -5284,7 +4298,6 @@
   <w:style w:type="character" w:default="1" w:styleId="DefaultParagraphFont">
     <w:name w:val="Default Paragraph Font"/>
     <w:uiPriority w:val="1"/>
-    <w:semiHidden/>
     <w:unhideWhenUsed/>
   </w:style>
   <w:style w:type="table" w:default="1" w:styleId="TableNormal">
@@ -5780,7 +4793,6 @@
   <w:style w:type="character" w:default="1" w:styleId="DefaultParagraphFont">
     <w:name w:val="Default Paragraph Font"/>
     <w:uiPriority w:val="1"/>
-    <w:semiHidden/>
     <w:unhideWhenUsed/>
   </w:style>
   <w:style w:type="table" w:default="1" w:styleId="TableNormal">
@@ -6395,7 +5407,7 @@
 </file>
 
 <file path=customXml/itemProps1.xml><?xml version="1.0" encoding="utf-8"?>
-<ds:datastoreItem xmlns:ds="http://schemas.openxmlformats.org/officeDocument/2006/customXml" ds:itemID="{4F9D0CFF-ABC8-6D42-A53F-599595161257}">
+<ds:datastoreItem xmlns:ds="http://schemas.openxmlformats.org/officeDocument/2006/customXml" ds:itemID="{430AA225-FCB0-B048-B67A-FD799D86DEAB}">
   <ds:schemaRefs>
     <ds:schemaRef ds:uri="http://schemas.openxmlformats.org/officeDocument/2006/bibliography"/>
   </ds:schemaRefs>

</xml_diff>

<commit_message>
Added section to Bundle Design
</commit_message>
<xml_diff>
--- a/Thesis/ThesisDraft2Column_t.docx
+++ b/Thesis/ThesisDraft2Column_t.docx
@@ -1594,7 +1594,6 @@
       </w:pPr>
       <w:bookmarkStart w:id="2" w:name="_Toc197780228"/>
       <w:r>
-        <w:lastRenderedPageBreak/>
         <w:t xml:space="preserve">3. </w:t>
       </w:r>
       <w:r>
@@ -1846,7 +1845,6 @@
         <w:rPr>
           <w:rFonts w:ascii="Times" w:hAnsi="Times" w:cs="Times"/>
         </w:rPr>
-        <w:lastRenderedPageBreak/>
         <w:t>There are crucial steps to be followed to order to conduct a constructive research (</w:t>
       </w:r>
       <w:r>
@@ -2234,7 +2232,6 @@
         <w:ind w:right="495"/>
       </w:pPr>
       <w:r>
-        <w:lastRenderedPageBreak/>
         <w:t>Qualitative methods were used to gather information that was needed to construct the solution. Open discussions were had with a stakeholder on an as-needed basis. These discussions were more suited than interviews as no time was wasted on establishing the focus of them. Discussing ideas and possible solutions to the current tasks at hand, allowed for a more streamlined iterative development process. These discussions also saved valuable development time as analysis was not done on interview or survey gathered data. The discussions dynamically led to focused, implementable solutions for the task at hand.</w:t>
       </w:r>
     </w:p>
@@ -2317,11 +2314,7 @@
         <w:ind w:right="495"/>
       </w:pPr>
       <w:r>
-        <w:t xml:space="preserve">The first milestone in the construction of such a solution was to understand how the current hardware and software operating systems could allow for such a solution. As the issue is usually experienced with manually allocated memory in RAM, researching how RAM works on a low level with an operating system was necessary. Virtual Memory resides on disk and acts similar to a swap file.(add swap file </w:t>
-      </w:r>
-      <w:r>
-        <w:lastRenderedPageBreak/>
-        <w:t>reference here). A MMU(add MMU reference here) is used by the CPU to translate virtual memory addresses.</w:t>
+        <w:t>The first milestone in the construction of such a solution was to understand how the current hardware and software operating systems could allow for such a solution. As the issue is usually experienced with manually allocated memory in RAM, researching how RAM works on a low level with an operating system was necessary. Virtual Memory resides on disk and acts similar to a swap file.(add swap file reference here). A MMU(add MMU reference here) is used by the CPU to translate virtual memory addresses.</w:t>
       </w:r>
     </w:p>
     <w:p>
@@ -2402,7 +2395,6 @@
       </w:pPr>
       <w:bookmarkStart w:id="3" w:name="_Toc197780229"/>
       <w:r>
-        <w:lastRenderedPageBreak/>
         <w:t>5</w:t>
       </w:r>
       <w:r>
@@ -2413,7 +2405,10 @@
     <w:p/>
     <w:p>
       <w:r>
-        <w:t xml:space="preserve">Video games can run on many different platforms so targeting as many platforms as possible was a design decision from early on. Using C to develop Bundle would allow this as it supports multiple platforms. (add reference here to C platform target)  </w:t>
+        <w:t>Video games can run on many different platforms so targeting as many platforms as possible was a design decision from early on. Using C to develop Bundle would allow this as it supports multiple platforms. (add reference here to C platform tar</w:t>
+      </w:r>
+      <w:r>
+        <w:t xml:space="preserve">get)  C compiles correctly with Objective-C, the language used in iOS and OSX. (add reference to C compiling with obj c) </w:t>
       </w:r>
     </w:p>
     <w:p/>
@@ -2467,9 +2462,64 @@
     </w:p>
     <w:p/>
     <w:p>
+      <w:r>
+        <w:t xml:space="preserve">The bundle_start function starts Bundle </w:t>
+      </w:r>
+      <w:r>
+        <w:t>by</w:t>
+      </w:r>
+      <w:r>
+        <w:t xml:space="preserve"> loading a given pak file, memory mapping the file to virtual memory and returns success or failure. </w:t>
+      </w:r>
+    </w:p>
+    <w:p/>
+    <w:p>
+      <w:r>
+        <w:t xml:space="preserve">The bundle_getIndexDataFor function </w:t>
+      </w:r>
+      <w:r>
+        <w:t xml:space="preserve">retrieves </w:t>
+      </w:r>
+      <w:r>
+        <w:t>the file offset and size for a developer with the ease of only needing a filename as an argument</w:t>
+      </w:r>
+      <w:r>
+        <w:t>.</w:t>
+      </w:r>
+    </w:p>
+    <w:p/>
+    <w:p>
+      <w:r>
+        <w:t>The bundle_stop function stops Bundle by destroying the hash table and removing the mapped file from virtual memory.</w:t>
+      </w:r>
+    </w:p>
+    <w:p/>
+    <w:p>
+      <w:r>
+        <w:t>A wrapper is also available to developers who need Objective-C specific objects.</w:t>
+      </w:r>
+      <w:r>
+        <w:t xml:space="preserve"> The function </w:t>
+      </w:r>
+    </w:p>
+    <w:p/>
+    <w:p>
+      <w:r>
+        <w:t>id bundle_useFile:(NSString *) fileName forObject:(id) object</w:t>
+      </w:r>
+    </w:p>
+    <w:p/>
+    <w:p>
+      <w:r>
+        <w:t>takes a filename and an object pointer as arguments, then retrieves the data from virtual memory using the Bundle API. The retrieved data is then passed to a native function for NSData and creates an object, w</w:t>
+      </w:r>
+      <w:r>
+        <w:t>hich the developer can then use to hold their game assets. NSData is an object that holds binary data and can be used as arguments to methods requiring other object types. (add reference to NSData here and also an example maybe of UIImageView using NSData)</w:t>
+      </w:r>
       <w:bookmarkStart w:id="4" w:name="_GoBack"/>
       <w:bookmarkEnd w:id="4"/>
     </w:p>
+    <w:p/>
     <w:p>
       <w:r>
         <w:t>ADD diagram here to show how bundle works on a high level.</w:t>
@@ -2538,11 +2588,7 @@
         <w:ind w:right="495"/>
       </w:pPr>
       <w:r>
-        <w:t xml:space="preserve">A tool was then developed to archive these game assets into a single pak file. This was created as a command line tool that takes two arguments, the source folder and the output file. The tool takes the source folder, </w:t>
-      </w:r>
-      <w:r>
-        <w:lastRenderedPageBreak/>
-        <w:t>traverses the entire directory to count the files, ignoring DS_Store files that are present on Apple’s platforms(reference DS_Store). Once the file count is obtained, the value is used to calculate the variable header length.</w:t>
+        <w:t>A tool was then developed to archive these game assets into a single pak file. This was created as a command line tool that takes two arguments, the source folder and the output file. The tool takes the source folder, traverses the entire directory to count the files, ignoring DS_Store files that are present on Apple’s platforms(reference DS_Store). Once the file count is obtained, the value is used to calculate the variable header length.</w:t>
       </w:r>
     </w:p>
     <w:p>
@@ -2670,11 +2716,7 @@
         <w:t>wrapper methods were needed to support Apple’s Objective-C language, which forms the basis of the Cocoa and Cocoa Touch frameworks.(add reference here to objc and cocoa/touch)</w:t>
       </w:r>
       <w:r>
-        <w:t xml:space="preserve"> Objective-C is a </w:t>
-      </w:r>
-      <w:r>
-        <w:lastRenderedPageBreak/>
-        <w:t>superset of C, allowing it to integrate seamlessly.</w:t>
+        <w:t xml:space="preserve"> Objective-C is a superset of C, allowing it to integrate seamlessly.</w:t>
       </w:r>
     </w:p>
     <w:p>
@@ -3043,7 +3085,6 @@
         <w:ind w:right="495"/>
       </w:pPr>
       <w:r>
-        <w:lastRenderedPageBreak/>
         <w:t>Package the compressed assets into the pak file, and decompress data as needed.</w:t>
       </w:r>
     </w:p>
@@ -3167,7 +3208,6 @@
       </w:pPr>
       <w:bookmarkStart w:id="8" w:name="_Toc197780233"/>
       <w:r>
-        <w:lastRenderedPageBreak/>
         <w:t>7</w:t>
       </w:r>
       <w:r>
@@ -5407,7 +5447,7 @@
 </file>
 
 <file path=customXml/itemProps1.xml><?xml version="1.0" encoding="utf-8"?>
-<ds:datastoreItem xmlns:ds="http://schemas.openxmlformats.org/officeDocument/2006/customXml" ds:itemID="{430AA225-FCB0-B048-B67A-FD799D86DEAB}">
+<ds:datastoreItem xmlns:ds="http://schemas.openxmlformats.org/officeDocument/2006/customXml" ds:itemID="{8550BD23-9E8E-704A-8968-DDDAB510217B}">
   <ds:schemaRefs>
     <ds:schemaRef ds:uri="http://schemas.openxmlformats.org/officeDocument/2006/bibliography"/>
   </ds:schemaRefs>

</xml_diff>

<commit_message>
Added text in Bundle section
</commit_message>
<xml_diff>
--- a/Thesis/ThesisDraft2Column_t.docx
+++ b/Thesis/ThesisDraft2Column_t.docx
@@ -53,14 +53,48 @@
           <w:docGrid w:linePitch="360"/>
         </w:sectPr>
       </w:pPr>
+      <w:proofErr w:type="spellStart"/>
       <w:r>
         <w:rPr>
           <w:rFonts w:ascii="Times New Roman" w:eastAsia="Times New Roman" w:hAnsi="Times New Roman" w:cs="Times New Roman"/>
           <w:color w:val="000000"/>
         </w:rPr>
         <w:lastRenderedPageBreak/>
-        <w:t>Jarryd Hall, Taher Odeh</w:t>
-      </w:r>
+        <w:t>Jarryd</w:t>
+      </w:r>
+      <w:proofErr w:type="spellEnd"/>
+      <w:r>
+        <w:rPr>
+          <w:rFonts w:ascii="Times New Roman" w:eastAsia="Times New Roman" w:hAnsi="Times New Roman" w:cs="Times New Roman"/>
+          <w:color w:val="000000"/>
+        </w:rPr>
+        <w:t xml:space="preserve"> Hall, </w:t>
+      </w:r>
+      <w:proofErr w:type="spellStart"/>
+      <w:r>
+        <w:rPr>
+          <w:rFonts w:ascii="Times New Roman" w:eastAsia="Times New Roman" w:hAnsi="Times New Roman" w:cs="Times New Roman"/>
+          <w:color w:val="000000"/>
+        </w:rPr>
+        <w:t>Taher</w:t>
+      </w:r>
+      <w:proofErr w:type="spellEnd"/>
+      <w:r>
+        <w:rPr>
+          <w:rFonts w:ascii="Times New Roman" w:eastAsia="Times New Roman" w:hAnsi="Times New Roman" w:cs="Times New Roman"/>
+          <w:color w:val="000000"/>
+        </w:rPr>
+        <w:t xml:space="preserve"> </w:t>
+      </w:r>
+      <w:proofErr w:type="spellStart"/>
+      <w:r>
+        <w:rPr>
+          <w:rFonts w:ascii="Times New Roman" w:eastAsia="Times New Roman" w:hAnsi="Times New Roman" w:cs="Times New Roman"/>
+          <w:color w:val="000000"/>
+        </w:rPr>
+        <w:t>Odeh</w:t>
+      </w:r>
+      <w:proofErr w:type="spellEnd"/>
     </w:p>
     <w:p/>
     <w:p/>
@@ -806,13 +840,29 @@
           <w:sz w:val="22"/>
           <w:szCs w:val="22"/>
         </w:rPr>
-        <w:t>ple platforms could be targeted, although for the scope of this paper the focus was on iOS and Mac OSX.</w:t>
-      </w:r>
+        <w:t xml:space="preserve">ple platforms could be targeted, although for the scope of this paper the focus was on </w:t>
+      </w:r>
+      <w:proofErr w:type="spellStart"/>
       <w:r>
         <w:rPr>
           <w:sz w:val="22"/>
           <w:szCs w:val="22"/>
         </w:rPr>
+        <w:t>iOS</w:t>
+      </w:r>
+      <w:proofErr w:type="spellEnd"/>
+      <w:r>
+        <w:rPr>
+          <w:sz w:val="22"/>
+          <w:szCs w:val="22"/>
+        </w:rPr>
+        <w:t xml:space="preserve"> and Mac OSX.</w:t>
+      </w:r>
+      <w:r>
+        <w:rPr>
+          <w:sz w:val="22"/>
+          <w:szCs w:val="22"/>
+        </w:rPr>
         <w:t xml:space="preserve"> The solution </w:t>
       </w:r>
     </w:p>
@@ -837,8 +887,13 @@
       </w:r>
     </w:p>
     <w:p>
-      <w:r>
-        <w:t>video games, memory management, virtual memory, cross-platform</w:t>
+      <w:proofErr w:type="gramStart"/>
+      <w:r>
+        <w:t>video</w:t>
+      </w:r>
+      <w:proofErr w:type="gramEnd"/>
+      <w:r>
+        <w:t xml:space="preserve"> games, memory management, virtual memory, cross-platform</w:t>
       </w:r>
       <w:r>
         <w:t>, game performance</w:t>
@@ -880,13 +935,38 @@
           <w:b/>
         </w:rPr>
       </w:pPr>
+      <w:proofErr w:type="gramStart"/>
       <w:r>
         <w:rPr>
           <w:rFonts w:ascii="Times New Roman" w:eastAsia="Times New Roman" w:hAnsi="Times New Roman" w:cs="Times New Roman"/>
           <w:color w:val="000000"/>
         </w:rPr>
         <w:lastRenderedPageBreak/>
-        <w:t>virtual memory, mmap, Packaging tool, API, compression</w:t>
+        <w:t>virtual</w:t>
+      </w:r>
+      <w:proofErr w:type="gramEnd"/>
+      <w:r>
+        <w:rPr>
+          <w:rFonts w:ascii="Times New Roman" w:eastAsia="Times New Roman" w:hAnsi="Times New Roman" w:cs="Times New Roman"/>
+          <w:color w:val="000000"/>
+        </w:rPr>
+        <w:t xml:space="preserve"> memory, </w:t>
+      </w:r>
+      <w:proofErr w:type="spellStart"/>
+      <w:r>
+        <w:rPr>
+          <w:rFonts w:ascii="Times New Roman" w:eastAsia="Times New Roman" w:hAnsi="Times New Roman" w:cs="Times New Roman"/>
+          <w:color w:val="000000"/>
+        </w:rPr>
+        <w:t>mmap</w:t>
+      </w:r>
+      <w:proofErr w:type="spellEnd"/>
+      <w:r>
+        <w:rPr>
+          <w:rFonts w:ascii="Times New Roman" w:eastAsia="Times New Roman" w:hAnsi="Times New Roman" w:cs="Times New Roman"/>
+          <w:color w:val="000000"/>
+        </w:rPr>
+        <w:t>, Packaging tool, API, compression</w:t>
       </w:r>
       <w:r>
         <w:rPr>
@@ -1221,8 +1301,9 @@
           <w:sz w:val="23"/>
           <w:szCs w:val="23"/>
         </w:rPr>
-        <w:t>during an initial interview with Johan Knutzen, the founder of Senri and Phobic-Game</w:t>
-      </w:r>
+        <w:t xml:space="preserve">during an initial interview with Johan </w:t>
+      </w:r>
+      <w:proofErr w:type="spellStart"/>
       <w:r>
         <w:rPr>
           <w:rFonts w:ascii="Times New Roman" w:eastAsia="Times New Roman" w:hAnsi="Times New Roman" w:cs="Times New Roman"/>
@@ -1230,8 +1311,9 @@
           <w:sz w:val="23"/>
           <w:szCs w:val="23"/>
         </w:rPr>
-        <w:t xml:space="preserve">s, mobile application and game </w:t>
-      </w:r>
+        <w:t>Knutzen</w:t>
+      </w:r>
+      <w:proofErr w:type="spellEnd"/>
       <w:r>
         <w:rPr>
           <w:rFonts w:ascii="Times New Roman" w:eastAsia="Times New Roman" w:hAnsi="Times New Roman" w:cs="Times New Roman"/>
@@ -1239,8 +1321,9 @@
           <w:sz w:val="23"/>
           <w:szCs w:val="23"/>
         </w:rPr>
-        <w:t>development companies based in Gothenburg, Sweden, which are strongly involved in this research paper and it’s requirements and solutions.</w:t>
-      </w:r>
+        <w:t xml:space="preserve">, the founder of </w:t>
+      </w:r>
+      <w:proofErr w:type="spellStart"/>
       <w:r>
         <w:rPr>
           <w:rFonts w:ascii="Times New Roman" w:eastAsia="Times New Roman" w:hAnsi="Times New Roman" w:cs="Times New Roman"/>
@@ -1248,30 +1331,27 @@
           <w:sz w:val="23"/>
           <w:szCs w:val="23"/>
         </w:rPr>
-        <w:t xml:space="preserve"> </w:t>
-      </w:r>
-    </w:p>
-    <w:p>
-      <w:pPr>
-        <w:ind w:right="495"/>
+        <w:t>Senri</w:t>
+      </w:r>
+      <w:proofErr w:type="spellEnd"/>
+      <w:r>
         <w:rPr>
           <w:rFonts w:ascii="Times New Roman" w:eastAsia="Times New Roman" w:hAnsi="Times New Roman" w:cs="Times New Roman"/>
           <w:color w:val="1A1A1A"/>
           <w:sz w:val="23"/>
           <w:szCs w:val="23"/>
         </w:rPr>
-      </w:pPr>
-    </w:p>
-    <w:p>
-      <w:pPr>
-        <w:ind w:right="495"/>
+        <w:t xml:space="preserve"> and Phobic-Game</w:t>
+      </w:r>
+      <w:r>
         <w:rPr>
           <w:rFonts w:ascii="Times New Roman" w:eastAsia="Times New Roman" w:hAnsi="Times New Roman" w:cs="Times New Roman"/>
           <w:color w:val="1A1A1A"/>
           <w:sz w:val="23"/>
           <w:szCs w:val="23"/>
         </w:rPr>
-      </w:pPr>
+        <w:t xml:space="preserve">s, mobile application and game </w:t>
+      </w:r>
       <w:r>
         <w:rPr>
           <w:rFonts w:ascii="Times New Roman" w:eastAsia="Times New Roman" w:hAnsi="Times New Roman" w:cs="Times New Roman"/>
@@ -1279,7 +1359,7 @@
           <w:sz w:val="23"/>
           <w:szCs w:val="23"/>
         </w:rPr>
-        <w:t>The solution that was developed included a</w:t>
+        <w:t>development companies based in Gothenburg, Sweden, which are strongly involved in this research paper and it’s requirements and solutions.</w:t>
       </w:r>
       <w:r>
         <w:rPr>
@@ -1288,26 +1368,30 @@
           <w:sz w:val="23"/>
           <w:szCs w:val="23"/>
         </w:rPr>
-        <w:t xml:space="preserve"> number of elements. The packaging tool </w:t>
-      </w:r>
-      <w:r>
+        <w:t xml:space="preserve"> </w:t>
+      </w:r>
+    </w:p>
+    <w:p>
+      <w:pPr>
+        <w:ind w:right="495"/>
         <w:rPr>
           <w:rFonts w:ascii="Times New Roman" w:eastAsia="Times New Roman" w:hAnsi="Times New Roman" w:cs="Times New Roman"/>
           <w:color w:val="1A1A1A"/>
           <w:sz w:val="23"/>
           <w:szCs w:val="23"/>
         </w:rPr>
-        <w:t>compresses all the a</w:t>
-      </w:r>
-      <w:r>
+      </w:pPr>
+    </w:p>
+    <w:p>
+      <w:pPr>
+        <w:ind w:right="495"/>
         <w:rPr>
           <w:rFonts w:ascii="Times New Roman" w:eastAsia="Times New Roman" w:hAnsi="Times New Roman" w:cs="Times New Roman"/>
           <w:color w:val="1A1A1A"/>
           <w:sz w:val="23"/>
           <w:szCs w:val="23"/>
         </w:rPr>
-        <w:t xml:space="preserve">ssets for a game into a single pak file. The </w:t>
-      </w:r>
+      </w:pPr>
       <w:r>
         <w:rPr>
           <w:rFonts w:ascii="Times New Roman" w:eastAsia="Times New Roman" w:hAnsi="Times New Roman" w:cs="Times New Roman"/>
@@ -1315,7 +1399,7 @@
           <w:sz w:val="23"/>
           <w:szCs w:val="23"/>
         </w:rPr>
-        <w:t xml:space="preserve">pak file format is </w:t>
+        <w:t>The solution that was developed included a</w:t>
       </w:r>
       <w:r>
         <w:rPr>
@@ -1324,7 +1408,94 @@
           <w:sz w:val="23"/>
           <w:szCs w:val="23"/>
         </w:rPr>
-        <w:t>a file format that contains archived data, which is either compressed or decompressed. The API allows developers to use the generated pak file</w:t>
+        <w:t xml:space="preserve"> number of elements. The packaging tool </w:t>
+      </w:r>
+      <w:r>
+        <w:rPr>
+          <w:rFonts w:ascii="Times New Roman" w:eastAsia="Times New Roman" w:hAnsi="Times New Roman" w:cs="Times New Roman"/>
+          <w:color w:val="1A1A1A"/>
+          <w:sz w:val="23"/>
+          <w:szCs w:val="23"/>
+        </w:rPr>
+        <w:t>compresses all the a</w:t>
+      </w:r>
+      <w:r>
+        <w:rPr>
+          <w:rFonts w:ascii="Times New Roman" w:eastAsia="Times New Roman" w:hAnsi="Times New Roman" w:cs="Times New Roman"/>
+          <w:color w:val="1A1A1A"/>
+          <w:sz w:val="23"/>
+          <w:szCs w:val="23"/>
+        </w:rPr>
+        <w:t xml:space="preserve">ssets for a game into a single </w:t>
+      </w:r>
+      <w:proofErr w:type="spellStart"/>
+      <w:r>
+        <w:rPr>
+          <w:rFonts w:ascii="Times New Roman" w:eastAsia="Times New Roman" w:hAnsi="Times New Roman" w:cs="Times New Roman"/>
+          <w:color w:val="1A1A1A"/>
+          <w:sz w:val="23"/>
+          <w:szCs w:val="23"/>
+        </w:rPr>
+        <w:t>pak</w:t>
+      </w:r>
+      <w:proofErr w:type="spellEnd"/>
+      <w:r>
+        <w:rPr>
+          <w:rFonts w:ascii="Times New Roman" w:eastAsia="Times New Roman" w:hAnsi="Times New Roman" w:cs="Times New Roman"/>
+          <w:color w:val="1A1A1A"/>
+          <w:sz w:val="23"/>
+          <w:szCs w:val="23"/>
+        </w:rPr>
+        <w:t xml:space="preserve"> file. The </w:t>
+      </w:r>
+      <w:proofErr w:type="spellStart"/>
+      <w:r>
+        <w:rPr>
+          <w:rFonts w:ascii="Times New Roman" w:eastAsia="Times New Roman" w:hAnsi="Times New Roman" w:cs="Times New Roman"/>
+          <w:color w:val="1A1A1A"/>
+          <w:sz w:val="23"/>
+          <w:szCs w:val="23"/>
+        </w:rPr>
+        <w:t>pak</w:t>
+      </w:r>
+      <w:proofErr w:type="spellEnd"/>
+      <w:r>
+        <w:rPr>
+          <w:rFonts w:ascii="Times New Roman" w:eastAsia="Times New Roman" w:hAnsi="Times New Roman" w:cs="Times New Roman"/>
+          <w:color w:val="1A1A1A"/>
+          <w:sz w:val="23"/>
+          <w:szCs w:val="23"/>
+        </w:rPr>
+        <w:t xml:space="preserve"> file format is </w:t>
+      </w:r>
+      <w:r>
+        <w:rPr>
+          <w:rFonts w:ascii="Times New Roman" w:eastAsia="Times New Roman" w:hAnsi="Times New Roman" w:cs="Times New Roman"/>
+          <w:color w:val="1A1A1A"/>
+          <w:sz w:val="23"/>
+          <w:szCs w:val="23"/>
+        </w:rPr>
+        <w:t xml:space="preserve">a file format that contains archived data, which is either compressed or decompressed. The API allows developers to use the generated </w:t>
+      </w:r>
+      <w:proofErr w:type="spellStart"/>
+      <w:r>
+        <w:rPr>
+          <w:rFonts w:ascii="Times New Roman" w:eastAsia="Times New Roman" w:hAnsi="Times New Roman" w:cs="Times New Roman"/>
+          <w:color w:val="1A1A1A"/>
+          <w:sz w:val="23"/>
+          <w:szCs w:val="23"/>
+        </w:rPr>
+        <w:t>pak</w:t>
+      </w:r>
+      <w:proofErr w:type="spellEnd"/>
+      <w:r>
+        <w:rPr>
+          <w:rFonts w:ascii="Times New Roman" w:eastAsia="Times New Roman" w:hAnsi="Times New Roman" w:cs="Times New Roman"/>
+          <w:color w:val="1A1A1A"/>
+          <w:sz w:val="23"/>
+          <w:szCs w:val="23"/>
+        </w:rPr>
+        <w:t xml:space="preserve"> file</w:t>
       </w:r>
       <w:r>
         <w:rPr>
@@ -1458,7 +1629,23 @@
         <w:t xml:space="preserve">of utilizing virtual memory to enhance memory on a gaming system </w:t>
       </w:r>
       <w:r>
-        <w:t xml:space="preserve">is limited because the concept is usually developed for AAA video games. ID Software has done the most notable implementation using a similar concept. John Carmack is the lead developer for ID Software and discusses how he used memory mapping to enhance the game.(add reference to this here </w:t>
+        <w:t xml:space="preserve">is limited because the concept is usually developed for AAA video games. ID Software has done the most notable implementation using a similar concept. John </w:t>
+      </w:r>
+      <w:proofErr w:type="spellStart"/>
+      <w:r>
+        <w:t>Carmack</w:t>
+      </w:r>
+      <w:proofErr w:type="spellEnd"/>
+      <w:r>
+        <w:t xml:space="preserve"> is the lead developer for ID Software and discusses how he used memory mapping to enhance the game</w:t>
+      </w:r>
+      <w:proofErr w:type="gramStart"/>
+      <w:r>
+        <w:t>.(</w:t>
+      </w:r>
+      <w:proofErr w:type="gramEnd"/>
+      <w:r>
+        <w:t xml:space="preserve">add reference to this here </w:t>
       </w:r>
       <w:hyperlink r:id="rId7" w:history="1">
         <w:r>
@@ -1500,7 +1687,63 @@
         <w:rPr>
           <w:rFonts w:ascii="Times" w:hAnsi="Times" w:cs="Times"/>
         </w:rPr>
-        <w:t>CRAMES takes advantage of an operating system’s vir- tual memory infrastructure by storing swapped-out pages in com- pressed format. It dynamically adjusts the size of the compressed RAM area, protecting applications capable of running without it from performance or energy consumption penalties. In addition to compressing working data sets, CRAMES also enables efficient in-RAM filesystem compression, thereby further increasing RAM capacity.” (add referen</w:t>
+        <w:t xml:space="preserve">CRAMES takes advantage of an operating system’s </w:t>
+      </w:r>
+      <w:proofErr w:type="spellStart"/>
+      <w:r>
+        <w:rPr>
+          <w:rFonts w:ascii="Times" w:hAnsi="Times" w:cs="Times"/>
+        </w:rPr>
+        <w:t>vir</w:t>
+      </w:r>
+      <w:proofErr w:type="spellEnd"/>
+      <w:r>
+        <w:rPr>
+          <w:rFonts w:ascii="Times" w:hAnsi="Times" w:cs="Times"/>
+        </w:rPr>
+        <w:t xml:space="preserve">- </w:t>
+      </w:r>
+      <w:proofErr w:type="spellStart"/>
+      <w:r>
+        <w:rPr>
+          <w:rFonts w:ascii="Times" w:hAnsi="Times" w:cs="Times"/>
+        </w:rPr>
+        <w:t>tual</w:t>
+      </w:r>
+      <w:proofErr w:type="spellEnd"/>
+      <w:r>
+        <w:rPr>
+          <w:rFonts w:ascii="Times" w:hAnsi="Times" w:cs="Times"/>
+        </w:rPr>
+        <w:t xml:space="preserve"> memory infrastructure by storing swapped-out pages in com- pressed format. It dynamically adjusts the size of the compressed RAM area, protecting applications capable of running without it from performance or energy consumption penalties. In addition to compressing working data sets, CRAMES also enables efficient in-RAM </w:t>
+      </w:r>
+      <w:proofErr w:type="spellStart"/>
+      <w:r>
+        <w:rPr>
+          <w:rFonts w:ascii="Times" w:hAnsi="Times" w:cs="Times"/>
+        </w:rPr>
+        <w:t>filesystem</w:t>
+      </w:r>
+      <w:proofErr w:type="spellEnd"/>
+      <w:r>
+        <w:rPr>
+          <w:rFonts w:ascii="Times" w:hAnsi="Times" w:cs="Times"/>
+        </w:rPr>
+        <w:t xml:space="preserve"> compression, thereby further increasing RAM capacity.” (</w:t>
+      </w:r>
+      <w:proofErr w:type="gramStart"/>
+      <w:r>
+        <w:rPr>
+          <w:rFonts w:ascii="Times" w:hAnsi="Times" w:cs="Times"/>
+        </w:rPr>
+        <w:t>add</w:t>
+      </w:r>
+      <w:proofErr w:type="gramEnd"/>
+      <w:r>
+        <w:rPr>
+          <w:rFonts w:ascii="Times" w:hAnsi="Times" w:cs="Times"/>
+        </w:rPr>
+        <w:t xml:space="preserve"> referen</w:t>
       </w:r>
       <w:r>
         <w:rPr>
@@ -1530,30 +1773,105 @@
         <w:rPr>
           <w:rFonts w:ascii="Times" w:hAnsi="Times" w:cs="Times"/>
         </w:rPr>
-        <w:t xml:space="preserve">CRAMES uses a filesystem </w:t>
-      </w:r>
+        <w:t xml:space="preserve">CRAMES uses a </w:t>
+      </w:r>
+      <w:proofErr w:type="spellStart"/>
       <w:r>
         <w:rPr>
           <w:rFonts w:ascii="Times" w:hAnsi="Times" w:cs="Times"/>
         </w:rPr>
+        <w:t>filesystem</w:t>
+      </w:r>
+      <w:proofErr w:type="spellEnd"/>
+      <w:r>
+        <w:rPr>
+          <w:rFonts w:ascii="Times" w:hAnsi="Times" w:cs="Times"/>
+        </w:rPr>
+        <w:t xml:space="preserve"> </w:t>
+      </w:r>
+      <w:r>
+        <w:rPr>
+          <w:rFonts w:ascii="Times" w:hAnsi="Times" w:cs="Times"/>
+        </w:rPr>
         <w:t>for compressed data segments in RAM and targets low-power embedded systems.</w:t>
       </w:r>
     </w:p>
     <w:p>
       <w:r>
-        <w:t xml:space="preserve">The paper on CRAMES (reference paper here) also acknowledges “Cramfs”, acronym for cram a filesystem onto a small ROM. Cramfs (add reference to </w:t>
+        <w:t>The paper on CRAMES (reference paper here) also acknowledges “</w:t>
+      </w:r>
+      <w:proofErr w:type="spellStart"/>
+      <w:r>
+        <w:t>Cramfs</w:t>
+      </w:r>
+      <w:proofErr w:type="spellEnd"/>
+      <w:r>
+        <w:t xml:space="preserve">”, acronym for cram a </w:t>
+      </w:r>
+      <w:proofErr w:type="spellStart"/>
+      <w:r>
+        <w:t>filesystem</w:t>
+      </w:r>
+      <w:proofErr w:type="spellEnd"/>
+      <w:r>
+        <w:t xml:space="preserve"> onto a small ROM. </w:t>
+      </w:r>
+      <w:proofErr w:type="spellStart"/>
+      <w:r>
+        <w:t>Cramfs</w:t>
+      </w:r>
+      <w:proofErr w:type="spellEnd"/>
+      <w:r>
+        <w:t xml:space="preserve"> (add reference to </w:t>
       </w:r>
       <w:r>
         <w:t>https://github.com/wendal/cramfs</w:t>
       </w:r>
       <w:r>
-        <w:t>) is a compression library to compress files to be used on ROMs. It uses zlib to compress one page at a time and allows random access to these pages. Cramfs targets systems ,</w:t>
-      </w:r>
+        <w:t xml:space="preserve">) is a compression library to compress files to be used on ROMs. It uses </w:t>
+      </w:r>
+      <w:proofErr w:type="spellStart"/>
+      <w:r>
+        <w:t>zlib</w:t>
+      </w:r>
+      <w:proofErr w:type="spellEnd"/>
+      <w:r>
+        <w:t xml:space="preserve"> to compress one page at a time and allows random access to these pages. </w:t>
+      </w:r>
+      <w:proofErr w:type="spellStart"/>
+      <w:r>
+        <w:t>Cramfs</w:t>
+      </w:r>
+      <w:proofErr w:type="spellEnd"/>
+      <w:r>
+        <w:t xml:space="preserve"> targets </w:t>
+      </w:r>
+      <w:proofErr w:type="gramStart"/>
+      <w:r>
+        <w:t>systems ,</w:t>
+      </w:r>
+      <w:proofErr w:type="gramEnd"/>
       <w:r>
         <w:t xml:space="preserve"> </w:t>
       </w:r>
       <w:r>
-        <w:t xml:space="preserve">which have a maximum filesystem size of 256MB. (add reference </w:t>
+        <w:t xml:space="preserve">which have a maximum </w:t>
+      </w:r>
+      <w:proofErr w:type="spellStart"/>
+      <w:r>
+        <w:t>filesystem</w:t>
+      </w:r>
+      <w:proofErr w:type="spellEnd"/>
+      <w:r>
+        <w:t xml:space="preserve"> size of 256MB. (</w:t>
+      </w:r>
+      <w:proofErr w:type="gramStart"/>
+      <w:r>
+        <w:t>add</w:t>
+      </w:r>
+      <w:proofErr w:type="gramEnd"/>
+      <w:r>
+        <w:t xml:space="preserve"> reference </w:t>
       </w:r>
       <w:hyperlink r:id="rId8" w:history="1">
         <w:r>
@@ -1573,7 +1891,15 @@
         <w:t xml:space="preserve">CRAMES works on a lower level than the target of Bundle. CRAMES registers itself with the kernel as a memory block and offers a function by which the kernel can </w:t>
       </w:r>
       <w:r>
-        <w:t>access the compressed data whenever there is a read or a write operation. (add reference to CRAMES paper)</w:t>
+        <w:t>access the compressed data whenever there is a read or a write operation. (</w:t>
+      </w:r>
+      <w:proofErr w:type="gramStart"/>
+      <w:r>
+        <w:t>add</w:t>
+      </w:r>
+      <w:proofErr w:type="gramEnd"/>
+      <w:r>
+        <w:t xml:space="preserve"> reference to CRAMES paper)</w:t>
       </w:r>
       <w:r>
         <w:t xml:space="preserve"> Both of these mentioned systems use compression of</w:t>
@@ -1585,7 +1911,23 @@
     <w:p/>
     <w:p>
       <w:r>
-        <w:t>File formats are well-researched topic as they form a core of the way computer systems work. The Pak file is a file that is packaged with many files and works as an archived file. Games such as Quake (add more games here and reference) use pak files as a means of holding game data files in an archived manner. The pak file serves as a means to hide asset data files from extraction as the game assets are archived into a single file and not left inside a resource folder.</w:t>
+        <w:t xml:space="preserve">File formats are well-researched topic as they form a core of the way computer systems work. The Pak file is a file that is packaged with many files and works as an archived file. Games such as Quake (add more games here and reference) use </w:t>
+      </w:r>
+      <w:proofErr w:type="spellStart"/>
+      <w:r>
+        <w:t>pak</w:t>
+      </w:r>
+      <w:proofErr w:type="spellEnd"/>
+      <w:r>
+        <w:t xml:space="preserve"> files as a means of holding game data files in an archived manner. The </w:t>
+      </w:r>
+      <w:proofErr w:type="spellStart"/>
+      <w:r>
+        <w:t>pak</w:t>
+      </w:r>
+      <w:proofErr w:type="spellEnd"/>
+      <w:r>
+        <w:t xml:space="preserve"> file serves as a means to hide asset data files from extraction as the game assets are archived into a single file and not left inside a resource folder.</w:t>
       </w:r>
     </w:p>
     <w:p>
@@ -1628,11 +1970,16 @@
       <w:r>
         <w:t xml:space="preserve"> </w:t>
       </w:r>
+      <w:proofErr w:type="spellStart"/>
       <w:r>
         <w:t>C</w:t>
       </w:r>
       <w:r>
-        <w:t>rnkovic, (2009)</w:t>
+        <w:t>rnkovic</w:t>
+      </w:r>
+      <w:proofErr w:type="spellEnd"/>
+      <w:r>
+        <w:t>, (2009)</w:t>
       </w:r>
       <w:r>
         <w:t xml:space="preserve"> describe</w:t>
@@ -1677,9 +2024,11 @@
       <w:r>
         <w:t xml:space="preserve">In addition to the description above, </w:t>
       </w:r>
+      <w:proofErr w:type="spellStart"/>
       <w:r>
         <w:t>Kasanen</w:t>
       </w:r>
+      <w:proofErr w:type="spellEnd"/>
       <w:r>
         <w:t xml:space="preserve">, </w:t>
       </w:r>
@@ -1717,6 +2066,7 @@
       <w:pPr>
         <w:ind w:right="495"/>
       </w:pPr>
+      <w:proofErr w:type="spellStart"/>
       <w:r>
         <w:rPr>
           <w:rFonts w:ascii="Times" w:hAnsi="Times" w:cs="Times"/>
@@ -1724,7 +2074,17 @@
           <w:sz w:val="25"/>
           <w:szCs w:val="25"/>
         </w:rPr>
-        <w:t xml:space="preserve">Lindholm (2008), </w:t>
+        <w:t>Lindholm</w:t>
+      </w:r>
+      <w:proofErr w:type="spellEnd"/>
+      <w:r>
+        <w:rPr>
+          <w:rFonts w:ascii="Times" w:hAnsi="Times" w:cs="Times"/>
+          <w:color w:val="141413"/>
+          <w:sz w:val="25"/>
+          <w:szCs w:val="25"/>
+        </w:rPr>
+        <w:t xml:space="preserve"> (2008), </w:t>
       </w:r>
       <w:r>
         <w:t>provided three</w:t>
@@ -1733,7 +2093,15 @@
         <w:t xml:space="preserve"> category examples of knowledge gaps to be filled using the constructive research method: feasibility, where a solution to a common problem has not been done yet; Novelty, where a unique and new solution is provided to an already </w:t>
       </w:r>
       <w:r>
-        <w:t xml:space="preserve">solved problem; or an improvement, where the goal of the research focuses on a preexisting solution and aims to produce  better results than the ones available. </w:t>
+        <w:t xml:space="preserve">solved problem; or an improvement, where the goal of the research focuses on a preexisting solution and aims to </w:t>
+      </w:r>
+      <w:proofErr w:type="gramStart"/>
+      <w:r>
+        <w:t>produce  better</w:t>
+      </w:r>
+      <w:proofErr w:type="gramEnd"/>
+      <w:r>
+        <w:t xml:space="preserve"> results than the ones available. </w:t>
       </w:r>
     </w:p>
     <w:p>
@@ -1766,9 +2134,11 @@
       <w:r>
         <w:t xml:space="preserve">, </w:t>
       </w:r>
+      <w:proofErr w:type="spellStart"/>
       <w:r>
         <w:t>Caplinskas</w:t>
       </w:r>
+      <w:proofErr w:type="spellEnd"/>
       <w:r>
         <w:t xml:space="preserve"> (2004)</w:t>
       </w:r>
@@ -1789,7 +2159,15 @@
         <w:ind w:right="495"/>
       </w:pPr>
       <w:r>
-        <w:t xml:space="preserve">The constructive research methodology allows for qualitative and quantitative approaches to be mixed or used as needed </w:t>
+        <w:t xml:space="preserve">The constructive research methodology allows for qualitative and quantitative approaches to be mixed or </w:t>
+      </w:r>
+      <w:proofErr w:type="gramStart"/>
+      <w:r>
+        <w:t>used</w:t>
+      </w:r>
+      <w:proofErr w:type="gramEnd"/>
+      <w:r>
+        <w:t xml:space="preserve"> as needed </w:t>
       </w:r>
       <w:r>
         <w:t>depending</w:t>
@@ -1847,6 +2225,7 @@
         </w:rPr>
         <w:t>There are crucial steps to be followed to order to conduct a constructive research (</w:t>
       </w:r>
+      <w:proofErr w:type="spellStart"/>
       <w:r>
         <w:rPr>
           <w:rFonts w:ascii="Times" w:hAnsi="Times" w:cs="Times"/>
@@ -1854,7 +2233,17 @@
           <w:sz w:val="25"/>
           <w:szCs w:val="25"/>
         </w:rPr>
-        <w:t>Lindholm, 2008):</w:t>
+        <w:t>Lindholm</w:t>
+      </w:r>
+      <w:proofErr w:type="spellEnd"/>
+      <w:r>
+        <w:rPr>
+          <w:rFonts w:ascii="Times" w:hAnsi="Times" w:cs="Times"/>
+          <w:color w:val="141413"/>
+          <w:sz w:val="25"/>
+          <w:szCs w:val="25"/>
+        </w:rPr>
+        <w:t>, 2008):</w:t>
       </w:r>
     </w:p>
     <w:p>
@@ -2089,7 +2478,15 @@
         <w:ind w:right="495"/>
       </w:pPr>
       <w:r>
-        <w:t>[Prove why its possible to minize steps to 4]</w:t>
+        <w:t xml:space="preserve">[Prove why its possible to </w:t>
+      </w:r>
+      <w:proofErr w:type="spellStart"/>
+      <w:r>
+        <w:t>minize</w:t>
+      </w:r>
+      <w:proofErr w:type="spellEnd"/>
+      <w:r>
+        <w:t xml:space="preserve"> steps to 4]</w:t>
       </w:r>
     </w:p>
     <w:p>
@@ -2123,7 +2520,15 @@
         <w:t>The</w:t>
       </w:r>
       <w:r>
-        <w:t xml:space="preserve"> framework consists of 4 phases; In the first phase, a problem is discovered, and the research runs towards understanding of key topics surrounding the problem and</w:t>
+        <w:t xml:space="preserve"> framework consists of 4 phases; In the first phase, a problem is discovered, and the research runs towards understanding of key topics </w:t>
+      </w:r>
+      <w:proofErr w:type="gramStart"/>
+      <w:r>
+        <w:t>surrounding</w:t>
+      </w:r>
+      <w:proofErr w:type="gramEnd"/>
+      <w:r>
+        <w:t xml:space="preserve"> the problem and</w:t>
       </w:r>
       <w:r>
         <w:t xml:space="preserve"> finding</w:t>
@@ -2182,7 +2587,21 @@
         <w:rPr>
           <w:b/>
         </w:rPr>
-        <w:t>Data Colletion:</w:t>
+        <w:t xml:space="preserve">Data </w:t>
+      </w:r>
+      <w:proofErr w:type="spellStart"/>
+      <w:r>
+        <w:rPr>
+          <w:b/>
+        </w:rPr>
+        <w:t>Colletion</w:t>
+      </w:r>
+      <w:proofErr w:type="spellEnd"/>
+      <w:r>
+        <w:rPr>
+          <w:b/>
+        </w:rPr>
+        <w:t>:</w:t>
       </w:r>
     </w:p>
     <w:p>
@@ -2301,20 +2720,335 @@
         <w:ind w:right="495"/>
       </w:pPr>
       <w:r>
-        <w:t xml:space="preserve">The solution developed was planned from the start to be an open source project (add reference to github here), releasing the product under a Bsd License or similar (add reference to Bsd License here).  The reason for this decision was the fact that memory management is something every game developer has to deal with and offering an open source solution could not only help other developers but possibly gain interest of the community and evolve the project. The focus of Bundle was on the iOS and Mac OSX platforms, although the code itself is C, which allows multiplatform support. </w:t>
-      </w:r>
-    </w:p>
-    <w:p>
-      <w:pPr>
-        <w:ind w:right="495"/>
-      </w:pPr>
-    </w:p>
-    <w:p>
-      <w:pPr>
-        <w:ind w:right="495"/>
-      </w:pPr>
-      <w:r>
-        <w:t>The first milestone in the construction of such a solution was to understand how the current hardware and software operating systems could allow for such a solution. As the issue is usually experienced with manually allocated memory in RAM, researching how RAM works on a low level with an operating system was necessary. Virtual Memory resides on disk and acts similar to a swap file.(add swap file reference here). A MMU(add MMU reference here) is used by the CPU to translate virtual memory addresses.</w:t>
+        <w:t xml:space="preserve">The solution developed was planned from the start to be an open source project (add reference to </w:t>
+      </w:r>
+      <w:proofErr w:type="spellStart"/>
+      <w:r>
+        <w:t>github</w:t>
+      </w:r>
+      <w:proofErr w:type="spellEnd"/>
+      <w:r>
+        <w:t xml:space="preserve"> here), releasing the product under a </w:t>
+      </w:r>
+      <w:proofErr w:type="spellStart"/>
+      <w:r>
+        <w:t>Bsd</w:t>
+      </w:r>
+      <w:proofErr w:type="spellEnd"/>
+      <w:r>
+        <w:t xml:space="preserve"> License or similar (add reference to </w:t>
+      </w:r>
+      <w:proofErr w:type="spellStart"/>
+      <w:r>
+        <w:t>Bsd</w:t>
+      </w:r>
+      <w:proofErr w:type="spellEnd"/>
+      <w:r>
+        <w:t xml:space="preserve"> License here).  The reason for this decision was the fact that memory management is something every game developer has to deal with and offering an ope</w:t>
+      </w:r>
+      <w:r>
+        <w:t>n source solution could help other developers and</w:t>
+      </w:r>
+      <w:r>
+        <w:t xml:space="preserve"> possibly gain </w:t>
+      </w:r>
+      <w:r>
+        <w:t xml:space="preserve">the </w:t>
+      </w:r>
+      <w:r>
+        <w:t xml:space="preserve">interest of the </w:t>
+      </w:r>
+      <w:r>
+        <w:t xml:space="preserve">game developers </w:t>
+      </w:r>
+      <w:r>
+        <w:t>community and evolve the p</w:t>
+      </w:r>
+      <w:r>
+        <w:t xml:space="preserve">roject. The focus of Bundle is to target as many platforms as possible because games run a wide range of systems. The focus of this research paper is </w:t>
+      </w:r>
+      <w:r>
+        <w:t xml:space="preserve">on the </w:t>
+      </w:r>
+      <w:proofErr w:type="spellStart"/>
+      <w:r>
+        <w:t>iOS</w:t>
+      </w:r>
+      <w:proofErr w:type="spellEnd"/>
+      <w:r>
+        <w:t xml:space="preserve"> and Mac OSX platforms, although the code itself is C, which allows multiplatform support. </w:t>
+      </w:r>
+    </w:p>
+    <w:p>
+      <w:pPr>
+        <w:ind w:right="495"/>
+      </w:pPr>
+    </w:p>
+    <w:p>
+      <w:pPr>
+        <w:ind w:right="495"/>
+      </w:pPr>
+      <w:r>
+        <w:t>U</w:t>
+      </w:r>
+      <w:r>
+        <w:t>nderstand</w:t>
+      </w:r>
+      <w:r>
+        <w:t>ing</w:t>
+      </w:r>
+      <w:r>
+        <w:t xml:space="preserve"> how the current hardware and software operating systems</w:t>
+      </w:r>
+      <w:r>
+        <w:t xml:space="preserve"> work</w:t>
+      </w:r>
+      <w:r>
+        <w:t xml:space="preserve"> </w:t>
+      </w:r>
+      <w:r>
+        <w:t xml:space="preserve">was crucial in developing Bundle. </w:t>
+      </w:r>
+      <w:r>
+        <w:t xml:space="preserve"> </w:t>
+      </w:r>
+      <w:r>
+        <w:t xml:space="preserve">Game developers can encounter various bugs and issues related to their memory management. </w:t>
+      </w:r>
+    </w:p>
+    <w:p>
+      <w:pPr>
+        <w:ind w:right="495"/>
+      </w:pPr>
+    </w:p>
+    <w:p>
+      <w:pPr>
+        <w:ind w:right="495"/>
+      </w:pPr>
+      <w:r>
+        <w:t>Memory also highly effects performance of games especially on mobile devices where the available hardware resources are limited.</w:t>
+      </w:r>
+    </w:p>
+    <w:p>
+      <w:pPr>
+        <w:ind w:right="495"/>
+      </w:pPr>
+    </w:p>
+    <w:p>
+      <w:pPr>
+        <w:ind w:right="495"/>
+      </w:pPr>
+      <w:r>
+        <w:t xml:space="preserve">These negative effects can impact a game development cycle in devastating ways. </w:t>
+      </w:r>
+    </w:p>
+    <w:p>
+      <w:pPr>
+        <w:ind w:right="495"/>
+      </w:pPr>
+    </w:p>
+    <w:p>
+      <w:pPr>
+        <w:ind w:right="495"/>
+      </w:pPr>
+      <w:r>
+        <w:t xml:space="preserve">These effects could range from longer development cycles due to bug fixing and memory management to the far worse scenario of decreasing game asset quality to reduce RAM footprint. The development cycle is usually guided by budget and cost, and especially within indie projects and smaller game development project, the budget could force drastic changes to be made to the project. </w:t>
+      </w:r>
+    </w:p>
+    <w:p>
+      <w:pPr>
+        <w:ind w:right="495"/>
+      </w:pPr>
+    </w:p>
+    <w:p>
+      <w:pPr>
+        <w:ind w:right="495"/>
+      </w:pPr>
+      <w:r>
+        <w:t xml:space="preserve">Bundle can aid game development projects that are already at that point in a project or any other time during the development phase. Developers can import and use it from the </w:t>
+      </w:r>
+      <w:r>
+        <w:t>start of a project or integrate it during development.</w:t>
+      </w:r>
+    </w:p>
+    <w:p>
+      <w:pPr>
+        <w:ind w:right="495"/>
+      </w:pPr>
+    </w:p>
+    <w:p>
+      <w:pPr>
+        <w:ind w:right="495"/>
+      </w:pPr>
+      <w:r>
+        <w:t xml:space="preserve">Bundle works by </w:t>
+      </w:r>
+      <w:r>
+        <w:t>compressing a</w:t>
+      </w:r>
+      <w:r>
+        <w:t xml:space="preserve"> game</w:t>
+      </w:r>
+      <w:r>
+        <w:t>’s</w:t>
+      </w:r>
+      <w:r>
+        <w:t xml:space="preserve"> assets by filename into a single archived file. The file is then loaded into virtual memory using the Bundle API. The files within the archived file are then accessible using the filename itself. The file is retrieved and returned to the game process as a range of bytes, us</w:t>
+      </w:r>
+      <w:r>
+        <w:t>ing a pointer and a file s</w:t>
+      </w:r>
+      <w:r>
+        <w:t>ize variable.</w:t>
+      </w:r>
+    </w:p>
+    <w:p>
+      <w:pPr>
+        <w:ind w:right="495"/>
+      </w:pPr>
+    </w:p>
+    <w:p>
+      <w:pPr>
+        <w:ind w:right="495"/>
+      </w:pPr>
+      <w:r>
+        <w:t xml:space="preserve">These memory </w:t>
+      </w:r>
+      <w:r>
+        <w:t>issue</w:t>
+      </w:r>
+      <w:r>
+        <w:t xml:space="preserve">s are </w:t>
+      </w:r>
+      <w:r>
+        <w:t>experienced with manually allocated memory in RAM</w:t>
+      </w:r>
+      <w:r>
+        <w:t>. A system also allocates a block of virtual memory to a process. Virtual m</w:t>
+      </w:r>
+      <w:r>
+        <w:t>emory resides on disk and acts similar to a swap file</w:t>
+      </w:r>
+      <w:proofErr w:type="gramStart"/>
+      <w:r>
+        <w:t>.(</w:t>
+      </w:r>
+      <w:proofErr w:type="gramEnd"/>
+      <w:r>
+        <w:t>add swap file reference here).</w:t>
+      </w:r>
+    </w:p>
+    <w:p>
+      <w:pPr>
+        <w:ind w:right="495"/>
+      </w:pPr>
+    </w:p>
+    <w:p>
+      <w:pPr>
+        <w:ind w:right="495"/>
+      </w:pPr>
+      <w:r>
+        <w:t>The storage of memory on disk and using this virtual memory during a game’s process is especially important on devices using Solid State Drives. Solid State Drives work similar to RAM. Solid State Drives have lower access times and lower latency than older hard drives. (</w:t>
+      </w:r>
+      <w:proofErr w:type="gramStart"/>
+      <w:r>
+        <w:t>add</w:t>
+      </w:r>
+      <w:proofErr w:type="gramEnd"/>
+      <w:r>
+        <w:t xml:space="preserve"> SSD reference here)</w:t>
+      </w:r>
+    </w:p>
+    <w:p>
+      <w:pPr>
+        <w:ind w:right="495"/>
+      </w:pPr>
+    </w:p>
+    <w:p>
+      <w:pPr>
+        <w:ind w:right="495"/>
+      </w:pPr>
+      <w:r>
+        <w:t xml:space="preserve">Mobile devices such as the iPhone and </w:t>
+      </w:r>
+      <w:proofErr w:type="spellStart"/>
+      <w:r>
+        <w:t>iPad</w:t>
+      </w:r>
+      <w:proofErr w:type="spellEnd"/>
+      <w:proofErr w:type="gramStart"/>
+      <w:r>
+        <w:t>,  which</w:t>
+      </w:r>
+      <w:proofErr w:type="gramEnd"/>
+      <w:r>
+        <w:t xml:space="preserve"> run </w:t>
+      </w:r>
+      <w:proofErr w:type="spellStart"/>
+      <w:r>
+        <w:t>iOS</w:t>
+      </w:r>
+      <w:proofErr w:type="spellEnd"/>
+      <w:r>
+        <w:t xml:space="preserve">, have Solid State Drives. </w:t>
+      </w:r>
+      <w:r>
+        <w:t xml:space="preserve">This is a reason why they were chosen as the target of this papers research. Solid State Drives thus allow faster access to the virtual memory mapped files as compared to traditional hard drives. </w:t>
+      </w:r>
+    </w:p>
+    <w:p>
+      <w:pPr>
+        <w:ind w:right="495"/>
+      </w:pPr>
+    </w:p>
+    <w:p>
+      <w:pPr>
+        <w:ind w:right="495"/>
+      </w:pPr>
+      <w:r>
+        <w:t>Once the file is mapped to virtual memory the addresses are translated as the data is paged in from virtual memory.</w:t>
+      </w:r>
+    </w:p>
+    <w:p>
+      <w:pPr>
+        <w:ind w:right="495"/>
+      </w:pPr>
+    </w:p>
+    <w:p>
+      <w:pPr>
+        <w:ind w:right="495"/>
+        <w:rPr>
+          <w:color w:val="FF0000"/>
+        </w:rPr>
+      </w:pPr>
+      <w:r>
+        <w:rPr>
+          <w:color w:val="FF0000"/>
+        </w:rPr>
+        <w:t>ADD info here about Paging etc.</w:t>
+      </w:r>
+      <w:bookmarkStart w:id="3" w:name="_GoBack"/>
+      <w:bookmarkEnd w:id="3"/>
+    </w:p>
+    <w:p>
+      <w:pPr>
+        <w:ind w:right="495"/>
+      </w:pPr>
+    </w:p>
+    <w:p>
+      <w:pPr>
+        <w:ind w:right="495"/>
+      </w:pPr>
+      <w:r>
+        <w:t xml:space="preserve">A </w:t>
+      </w:r>
+      <w:proofErr w:type="gramStart"/>
+      <w:r>
+        <w:t>MMU(</w:t>
+      </w:r>
+      <w:proofErr w:type="gramEnd"/>
+      <w:r>
+        <w:t>add MMU reference here) is used by the CPU to translate virtual memory addresses.</w:t>
       </w:r>
     </w:p>
     <w:p>
@@ -2330,7 +3064,15 @@
         <w:t xml:space="preserve">As </w:t>
       </w:r>
       <w:r>
-        <w:t>Apple’s iOS and OSX platforms w</w:t>
+        <w:t xml:space="preserve">Apple’s </w:t>
+      </w:r>
+      <w:proofErr w:type="spellStart"/>
+      <w:r>
+        <w:t>iOS</w:t>
+      </w:r>
+      <w:proofErr w:type="spellEnd"/>
+      <w:r>
+        <w:t xml:space="preserve"> and OSX platforms w</w:t>
       </w:r>
       <w:r>
         <w:t xml:space="preserve">ere the focus of this research, the memory management was researched on Apple’s self- published documentation. </w:t>
@@ -2346,46 +3088,102 @@
         <w:ind w:right="495"/>
       </w:pPr>
       <w:r>
-        <w:t>The kernel manages RAM and Virtual Memory segments. When an application launches the kernel allocates a block of memory in RAM, e.g. around 40MB on the iPhone 4 and also assigns a virtual memory data segment, e.g. around 700MB on the iPhone 4. (add profiling diagrams? Or some reference). The RAM and Virtual Memory work together by means of paging data segments or pages, in and out, between each other. When a data segment is needed that resides in virtual memory, the kernel pages in the page that holds that data into RAM. (add virtual memory reference to apple’s site here) . Data is paged into RAM from virtual memory until the calculated max RAM size is reached. Once this occurs the kernel will page out data that is not currently needed, and replace it with the page from virtual memory that holds the currently needed data.</w:t>
-      </w:r>
-    </w:p>
-    <w:p>
-      <w:pPr>
-        <w:ind w:right="495"/>
-      </w:pPr>
-    </w:p>
-    <w:p>
-      <w:pPr>
-        <w:ind w:right="495"/>
-      </w:pPr>
-      <w:r>
-        <w:t>Virtual memory became the focus at this point to be the basis of the solution. Data allocated to virtual memory rather than strictly allocated to RAM using objective C’s alloc method would allow larger segments of data to be allocated due to the size of the virtual memories data block, e.g. around 700MB on iPhone 4, compared to the iPhone 4’s 40MB RAM.</w:t>
-      </w:r>
-    </w:p>
-    <w:p>
-      <w:pPr>
-        <w:ind w:right="495"/>
-      </w:pPr>
-    </w:p>
-    <w:p>
-      <w:pPr>
-        <w:ind w:right="495"/>
-      </w:pPr>
-      <w:r>
-        <w:t>A POSIX function called mmap (reference mmap here) is a low-level virtual memory mapping technique that allows one to allocate a file on disk into virtual memory addresses.</w:t>
-      </w:r>
-    </w:p>
-    <w:p>
-      <w:pPr>
-        <w:ind w:right="495"/>
-      </w:pPr>
-    </w:p>
-    <w:p>
-      <w:pPr>
-        <w:ind w:right="495"/>
-      </w:pPr>
-      <w:r>
-        <w:t xml:space="preserve">As mmap could map a file to virtual memory for use within a running process, creating a file for a game’s assets became the focus at this point. </w:t>
+        <w:t>The kernel manages RAM and Virtual Memory segments. When an application launches the kernel allocates a block of memory in RAM, e.g. around 40MB on the iPhone 4 and also assigns a virtual memory data segment, e.g. around 700MB on the iPhone 4. (</w:t>
+      </w:r>
+      <w:proofErr w:type="gramStart"/>
+      <w:r>
+        <w:t>add</w:t>
+      </w:r>
+      <w:proofErr w:type="gramEnd"/>
+      <w:r>
+        <w:t xml:space="preserve"> profiling diagrams? Or some reference). The RAM and Virtual Memory work together by means of paging data segments or pages, in and out, between each other. When a data segment is needed that resides in virtual memory, the kernel pages in the page that holds that data into RAM. (</w:t>
+      </w:r>
+      <w:proofErr w:type="gramStart"/>
+      <w:r>
+        <w:t>add</w:t>
+      </w:r>
+      <w:proofErr w:type="gramEnd"/>
+      <w:r>
+        <w:t xml:space="preserve"> virtual memory reference to apple’s site here) . Data is paged into RAM from virtual memory until the calculated max RAM size is reached. Once this occurs the kernel will page out data that is not currently needed, and replace it with the page from virtual memory that holds the currently needed data.</w:t>
+      </w:r>
+    </w:p>
+    <w:p>
+      <w:pPr>
+        <w:ind w:right="495"/>
+      </w:pPr>
+    </w:p>
+    <w:p>
+      <w:pPr>
+        <w:ind w:right="495"/>
+      </w:pPr>
+      <w:r>
+        <w:t xml:space="preserve">Virtual memory became the focus at this point to be the basis of the solution. Data allocated to virtual memory rather than strictly allocated to RAM using objective C’s </w:t>
+      </w:r>
+      <w:proofErr w:type="spellStart"/>
+      <w:r>
+        <w:t>alloc</w:t>
+      </w:r>
+      <w:proofErr w:type="spellEnd"/>
+      <w:r>
+        <w:t xml:space="preserve"> method would allow larger segments of data to be allocated due to the size of the virtual memories data block, e.g. around 700MB on iPhone 4, compared to the iPhone 4’s 40MB RAM.</w:t>
+      </w:r>
+    </w:p>
+    <w:p>
+      <w:pPr>
+        <w:ind w:right="495"/>
+      </w:pPr>
+    </w:p>
+    <w:p>
+      <w:pPr>
+        <w:ind w:right="495"/>
+      </w:pPr>
+      <w:r>
+        <w:t xml:space="preserve">A POSIX function called </w:t>
+      </w:r>
+      <w:proofErr w:type="spellStart"/>
+      <w:r>
+        <w:t>mmap</w:t>
+      </w:r>
+      <w:proofErr w:type="spellEnd"/>
+      <w:r>
+        <w:t xml:space="preserve"> (reference </w:t>
+      </w:r>
+      <w:proofErr w:type="spellStart"/>
+      <w:r>
+        <w:t>mmap</w:t>
+      </w:r>
+      <w:proofErr w:type="spellEnd"/>
+      <w:r>
+        <w:t xml:space="preserve"> here) is a low-level virtual memory mapping technique that allows one to allocate a file on disk into virtual memory addresses.</w:t>
+      </w:r>
+    </w:p>
+    <w:p>
+      <w:pPr>
+        <w:ind w:right="495"/>
+      </w:pPr>
+    </w:p>
+    <w:p>
+      <w:pPr>
+        <w:ind w:right="495"/>
+      </w:pPr>
+      <w:r>
+        <w:t xml:space="preserve">As </w:t>
+      </w:r>
+      <w:proofErr w:type="spellStart"/>
+      <w:r>
+        <w:t>mmap</w:t>
+      </w:r>
+      <w:proofErr w:type="spellEnd"/>
+      <w:r>
+        <w:t xml:space="preserve"> could map a file to virtual memory </w:t>
+      </w:r>
+      <w:proofErr w:type="gramStart"/>
+      <w:r>
+        <w:t>for</w:t>
+      </w:r>
+      <w:proofErr w:type="gramEnd"/>
+      <w:r>
+        <w:t xml:space="preserve"> use within a running process, creating a file for a game’s assets became the focus at this point. </w:t>
       </w:r>
     </w:p>
     <w:p/>
@@ -2393,28 +3191,92 @@
       <w:pPr>
         <w:pStyle w:val="Heading1"/>
       </w:pPr>
-      <w:bookmarkStart w:id="3" w:name="_Toc197780229"/>
+      <w:bookmarkStart w:id="4" w:name="_Toc197780229"/>
       <w:r>
         <w:t>5</w:t>
       </w:r>
       <w:r>
         <w:t>. Bundle Design</w:t>
       </w:r>
-      <w:bookmarkEnd w:id="3"/>
+      <w:bookmarkEnd w:id="4"/>
     </w:p>
     <w:p/>
     <w:p>
       <w:r>
-        <w:t>Video games can run on many different platforms so targeting as many platforms as possible was a design decision from early on. Using C to develop Bundle would allow this as it supports multiple platforms. (add reference here to C platform tar</w:t>
-      </w:r>
-      <w:r>
-        <w:t xml:space="preserve">get)  C compiles correctly with Objective-C, the language used in iOS and OSX. (add reference to C compiling with obj c) </w:t>
+        <w:t>Video games can run on many different platforms so targeting as many platforms as possible was a design decision from early on. Using C to develop Bundle would allow this as it supports multiple platforms. (</w:t>
+      </w:r>
+      <w:proofErr w:type="gramStart"/>
+      <w:r>
+        <w:t>add</w:t>
+      </w:r>
+      <w:proofErr w:type="gramEnd"/>
+      <w:r>
+        <w:t xml:space="preserve"> reference here to C platform tar</w:t>
+      </w:r>
+      <w:r>
+        <w:t xml:space="preserve">get)  C compiles correctly with Objective-C, the language used in </w:t>
+      </w:r>
+      <w:proofErr w:type="spellStart"/>
+      <w:r>
+        <w:t>iOS</w:t>
+      </w:r>
+      <w:proofErr w:type="spellEnd"/>
+      <w:r>
+        <w:t xml:space="preserve"> and OSX. (</w:t>
+      </w:r>
+      <w:proofErr w:type="gramStart"/>
+      <w:r>
+        <w:t>add</w:t>
+      </w:r>
+      <w:proofErr w:type="gramEnd"/>
+      <w:r>
+        <w:t xml:space="preserve"> reference to C compiling with </w:t>
+      </w:r>
+      <w:proofErr w:type="spellStart"/>
+      <w:r>
+        <w:t>obj</w:t>
+      </w:r>
+      <w:proofErr w:type="spellEnd"/>
+      <w:r>
+        <w:t xml:space="preserve"> c) </w:t>
       </w:r>
     </w:p>
     <w:p/>
     <w:p>
       <w:r>
-        <w:t>Integrating Bundle into an existing project or a fresh project has been made as easy as possible for the developers using it. The packaging tool takes a source folder and a destination pak file name, without the need for the pak file to exist beforehand. The tool packages each individual file into the pak file and indexes the file information into the header. (add info about header here and file format design)</w:t>
+        <w:t xml:space="preserve">Integrating Bundle into an existing project or a fresh project has been made as easy as possible for the developers using it. The packaging tool takes a source folder and a destination </w:t>
+      </w:r>
+      <w:proofErr w:type="spellStart"/>
+      <w:r>
+        <w:t>pak</w:t>
+      </w:r>
+      <w:proofErr w:type="spellEnd"/>
+      <w:r>
+        <w:t xml:space="preserve"> file name, without the need for the </w:t>
+      </w:r>
+      <w:proofErr w:type="spellStart"/>
+      <w:r>
+        <w:t>pak</w:t>
+      </w:r>
+      <w:proofErr w:type="spellEnd"/>
+      <w:r>
+        <w:t xml:space="preserve"> file to exist beforehand. The tool packages each individual file into the </w:t>
+      </w:r>
+      <w:proofErr w:type="spellStart"/>
+      <w:r>
+        <w:t>pak</w:t>
+      </w:r>
+      <w:proofErr w:type="spellEnd"/>
+      <w:r>
+        <w:t xml:space="preserve"> file and indexes the file information into the header. (</w:t>
+      </w:r>
+      <w:proofErr w:type="gramStart"/>
+      <w:r>
+        <w:t>add</w:t>
+      </w:r>
+      <w:proofErr w:type="gramEnd"/>
+      <w:r>
+        <w:t xml:space="preserve"> info about header here and file format design)</w:t>
       </w:r>
     </w:p>
     <w:p/>
@@ -2432,8 +3294,55 @@
           <w:numId w:val="7"/>
         </w:numPr>
       </w:pPr>
-      <w:r>
-        <w:t>int bundle_start(char *pakFile, struct mappedData *mData)</w:t>
+      <w:proofErr w:type="spellStart"/>
+      <w:proofErr w:type="gramStart"/>
+      <w:r>
+        <w:t>int</w:t>
+      </w:r>
+      <w:proofErr w:type="spellEnd"/>
+      <w:proofErr w:type="gramEnd"/>
+      <w:r>
+        <w:t xml:space="preserve"> </w:t>
+      </w:r>
+      <w:proofErr w:type="spellStart"/>
+      <w:r>
+        <w:t>bundle_start</w:t>
+      </w:r>
+      <w:proofErr w:type="spellEnd"/>
+      <w:r>
+        <w:t>(char *</w:t>
+      </w:r>
+      <w:proofErr w:type="spellStart"/>
+      <w:r>
+        <w:t>pakFile</w:t>
+      </w:r>
+      <w:proofErr w:type="spellEnd"/>
+      <w:r>
+        <w:t xml:space="preserve">, </w:t>
+      </w:r>
+      <w:proofErr w:type="spellStart"/>
+      <w:r>
+        <w:t>struct</w:t>
+      </w:r>
+      <w:proofErr w:type="spellEnd"/>
+      <w:r>
+        <w:t xml:space="preserve"> </w:t>
+      </w:r>
+      <w:proofErr w:type="spellStart"/>
+      <w:r>
+        <w:t>mappedData</w:t>
+      </w:r>
+      <w:proofErr w:type="spellEnd"/>
+      <w:r>
+        <w:t xml:space="preserve"> *</w:t>
+      </w:r>
+      <w:proofErr w:type="spellStart"/>
+      <w:r>
+        <w:t>mData</w:t>
+      </w:r>
+      <w:proofErr w:type="spellEnd"/>
+      <w:r>
+        <w:t>)</w:t>
       </w:r>
     </w:p>
     <w:p>
@@ -2444,8 +3353,34 @@
           <w:numId w:val="7"/>
         </w:numPr>
       </w:pPr>
-      <w:r>
-        <w:t>offset_p bundle_getIndexDataFor(char *fileName)</w:t>
+      <w:proofErr w:type="spellStart"/>
+      <w:proofErr w:type="gramStart"/>
+      <w:r>
+        <w:t>offset</w:t>
+      </w:r>
+      <w:proofErr w:type="gramEnd"/>
+      <w:r>
+        <w:t>_p</w:t>
+      </w:r>
+      <w:proofErr w:type="spellEnd"/>
+      <w:r>
+        <w:t xml:space="preserve"> </w:t>
+      </w:r>
+      <w:proofErr w:type="spellStart"/>
+      <w:r>
+        <w:t>bundle_getIndexDataFor</w:t>
+      </w:r>
+      <w:proofErr w:type="spellEnd"/>
+      <w:r>
+        <w:t>(char *</w:t>
+      </w:r>
+      <w:proofErr w:type="spellStart"/>
+      <w:r>
+        <w:t>fileName</w:t>
+      </w:r>
+      <w:proofErr w:type="spellEnd"/>
+      <w:r>
+        <w:t>)</w:t>
       </w:r>
     </w:p>
     <w:p>
@@ -2456,26 +3391,89 @@
           <w:numId w:val="7"/>
         </w:numPr>
       </w:pPr>
-      <w:r>
-        <w:t>int bundle_stop(struct mappedData *mData)</w:t>
+      <w:proofErr w:type="spellStart"/>
+      <w:proofErr w:type="gramStart"/>
+      <w:r>
+        <w:t>int</w:t>
+      </w:r>
+      <w:proofErr w:type="spellEnd"/>
+      <w:proofErr w:type="gramEnd"/>
+      <w:r>
+        <w:t xml:space="preserve"> </w:t>
+      </w:r>
+      <w:proofErr w:type="spellStart"/>
+      <w:r>
+        <w:t>bundle_stop</w:t>
+      </w:r>
+      <w:proofErr w:type="spellEnd"/>
+      <w:r>
+        <w:t>(</w:t>
+      </w:r>
+      <w:proofErr w:type="spellStart"/>
+      <w:r>
+        <w:t>struct</w:t>
+      </w:r>
+      <w:proofErr w:type="spellEnd"/>
+      <w:r>
+        <w:t xml:space="preserve"> </w:t>
+      </w:r>
+      <w:proofErr w:type="spellStart"/>
+      <w:r>
+        <w:t>mappedData</w:t>
+      </w:r>
+      <w:proofErr w:type="spellEnd"/>
+      <w:r>
+        <w:t xml:space="preserve"> *</w:t>
+      </w:r>
+      <w:proofErr w:type="spellStart"/>
+      <w:r>
+        <w:t>mData</w:t>
+      </w:r>
+      <w:proofErr w:type="spellEnd"/>
+      <w:r>
+        <w:t>)</w:t>
       </w:r>
     </w:p>
     <w:p/>
     <w:p>
       <w:r>
-        <w:t xml:space="preserve">The bundle_start function starts Bundle </w:t>
+        <w:t xml:space="preserve">The </w:t>
+      </w:r>
+      <w:proofErr w:type="spellStart"/>
+      <w:r>
+        <w:t>bundle_start</w:t>
+      </w:r>
+      <w:proofErr w:type="spellEnd"/>
+      <w:r>
+        <w:t xml:space="preserve"> function starts Bundle </w:t>
       </w:r>
       <w:r>
         <w:t>by</w:t>
       </w:r>
       <w:r>
-        <w:t xml:space="preserve"> loading a given pak file, memory mapping the file to virtual memory and returns success or failure. </w:t>
+        <w:t xml:space="preserve"> loading a given </w:t>
+      </w:r>
+      <w:proofErr w:type="spellStart"/>
+      <w:r>
+        <w:t>pak</w:t>
+      </w:r>
+      <w:proofErr w:type="spellEnd"/>
+      <w:r>
+        <w:t xml:space="preserve"> file, memory mapping the file to virtual memory and returns success or failure. </w:t>
       </w:r>
     </w:p>
     <w:p/>
     <w:p>
       <w:r>
-        <w:t xml:space="preserve">The bundle_getIndexDataFor function </w:t>
+        <w:t xml:space="preserve">The </w:t>
+      </w:r>
+      <w:proofErr w:type="spellStart"/>
+      <w:r>
+        <w:t>bundle_getIndexDataFor</w:t>
+      </w:r>
+      <w:proofErr w:type="spellEnd"/>
+      <w:r>
+        <w:t xml:space="preserve"> function </w:t>
       </w:r>
       <w:r>
         <w:t xml:space="preserve">retrieves </w:t>
@@ -2490,7 +3488,15 @@
     <w:p/>
     <w:p>
       <w:r>
-        <w:t>The bundle_stop function stops Bundle by destroying the hash table and removing the mapped file from virtual memory.</w:t>
+        <w:t xml:space="preserve">The </w:t>
+      </w:r>
+      <w:proofErr w:type="spellStart"/>
+      <w:r>
+        <w:t>bundle_stop</w:t>
+      </w:r>
+      <w:proofErr w:type="spellEnd"/>
+      <w:r>
+        <w:t xml:space="preserve"> function stops Bundle by destroying the hash table and removing the mapped file from virtual memory.</w:t>
       </w:r>
     </w:p>
     <w:p/>
@@ -2504,20 +3510,108 @@
     </w:p>
     <w:p/>
     <w:p>
-      <w:r>
-        <w:t>id bundle_useFile:(NSString *) fileName forObject:(id) object</w:t>
+      <w:proofErr w:type="gramStart"/>
+      <w:r>
+        <w:t>id</w:t>
+      </w:r>
+      <w:proofErr w:type="gramEnd"/>
+      <w:r>
+        <w:t xml:space="preserve"> </w:t>
+      </w:r>
+      <w:proofErr w:type="spellStart"/>
+      <w:r>
+        <w:t>bundle_useFile</w:t>
+      </w:r>
+      <w:proofErr w:type="spellEnd"/>
+      <w:r>
+        <w:t>:(</w:t>
+      </w:r>
+      <w:proofErr w:type="spellStart"/>
+      <w:r>
+        <w:t>NSString</w:t>
+      </w:r>
+      <w:proofErr w:type="spellEnd"/>
+      <w:r>
+        <w:t xml:space="preserve"> *) </w:t>
+      </w:r>
+      <w:proofErr w:type="spellStart"/>
+      <w:r>
+        <w:t>fileName</w:t>
+      </w:r>
+      <w:proofErr w:type="spellEnd"/>
+      <w:r>
+        <w:t xml:space="preserve"> </w:t>
+      </w:r>
+      <w:proofErr w:type="spellStart"/>
+      <w:r>
+        <w:t>forObject</w:t>
+      </w:r>
+      <w:proofErr w:type="spellEnd"/>
+      <w:r>
+        <w:t>:(id) object</w:t>
       </w:r>
     </w:p>
     <w:p/>
     <w:p>
-      <w:r>
-        <w:t>takes a filename and an object pointer as arguments, then retrieves the data from virtual memory using the Bundle API. The retrieved data is then passed to a native function for NSData and creates an object, w</w:t>
-      </w:r>
-      <w:r>
-        <w:t>hich the developer can then use to hold their game assets. NSData is an object that holds binary data and can be used as arguments to methods requiring other object types. (add reference to NSData here and also an example maybe of UIImageView using NSData)</w:t>
-      </w:r>
-      <w:bookmarkStart w:id="4" w:name="_GoBack"/>
-      <w:bookmarkEnd w:id="4"/>
+      <w:proofErr w:type="gramStart"/>
+      <w:r>
+        <w:t>takes</w:t>
+      </w:r>
+      <w:proofErr w:type="gramEnd"/>
+      <w:r>
+        <w:t xml:space="preserve"> a filename and an object pointer as arguments, then retrieves the data from virtual memory using the Bundle API. The retrieved data is then passed to a native function for </w:t>
+      </w:r>
+      <w:proofErr w:type="spellStart"/>
+      <w:r>
+        <w:t>NSData</w:t>
+      </w:r>
+      <w:proofErr w:type="spellEnd"/>
+      <w:r>
+        <w:t xml:space="preserve"> and creates an object, w</w:t>
+      </w:r>
+      <w:r>
+        <w:t xml:space="preserve">hich the developer can then use to hold their game assets. </w:t>
+      </w:r>
+      <w:proofErr w:type="spellStart"/>
+      <w:r>
+        <w:t>NSData</w:t>
+      </w:r>
+      <w:proofErr w:type="spellEnd"/>
+      <w:r>
+        <w:t xml:space="preserve"> is an object that holds binary data and can be used as arguments to methods requiring other object types. (</w:t>
+      </w:r>
+      <w:proofErr w:type="gramStart"/>
+      <w:r>
+        <w:t>add</w:t>
+      </w:r>
+      <w:proofErr w:type="gramEnd"/>
+      <w:r>
+        <w:t xml:space="preserve"> reference to </w:t>
+      </w:r>
+      <w:proofErr w:type="spellStart"/>
+      <w:r>
+        <w:t>NSData</w:t>
+      </w:r>
+      <w:proofErr w:type="spellEnd"/>
+      <w:r>
+        <w:t xml:space="preserve"> here and also an example maybe of </w:t>
+      </w:r>
+      <w:proofErr w:type="spellStart"/>
+      <w:r>
+        <w:t>UIImageView</w:t>
+      </w:r>
+      <w:proofErr w:type="spellEnd"/>
+      <w:r>
+        <w:t xml:space="preserve"> using </w:t>
+      </w:r>
+      <w:proofErr w:type="spellStart"/>
+      <w:r>
+        <w:t>NSData</w:t>
+      </w:r>
+      <w:proofErr w:type="spellEnd"/>
+      <w:r>
+        <w:t>)</w:t>
+      </w:r>
     </w:p>
     <w:p/>
     <w:p>
@@ -2575,20 +3669,92 @@
         <w:ind w:right="495"/>
       </w:pPr>
       <w:r>
-        <w:t>The pak file format is an archive file format that is not standardized on its contents. Pak files are usually used for games, where game assets are archived into a single file. (add reference to pak file here) (possibly add info about other games that use this as well as battlefield that uses it for every level, having multiple pak files)</w:t>
-      </w:r>
-    </w:p>
-    <w:p>
-      <w:pPr>
-        <w:ind w:right="495"/>
-      </w:pPr>
-    </w:p>
-    <w:p>
-      <w:pPr>
-        <w:ind w:right="495"/>
-      </w:pPr>
-      <w:r>
-        <w:t>A tool was then developed to archive these game assets into a single pak file. This was created as a command line tool that takes two arguments, the source folder and the output file. The tool takes the source folder, traverses the entire directory to count the files, ignoring DS_Store files that are present on Apple’s platforms(reference DS_Store). Once the file count is obtained, the value is used to calculate the variable header length.</w:t>
+        <w:t xml:space="preserve">The </w:t>
+      </w:r>
+      <w:proofErr w:type="spellStart"/>
+      <w:r>
+        <w:t>pak</w:t>
+      </w:r>
+      <w:proofErr w:type="spellEnd"/>
+      <w:r>
+        <w:t xml:space="preserve"> file format is an archive file format that is not standardized on its contents. Pak files are usually used for games, where game assets are archived into a single file. (</w:t>
+      </w:r>
+      <w:proofErr w:type="gramStart"/>
+      <w:r>
+        <w:t>add</w:t>
+      </w:r>
+      <w:proofErr w:type="gramEnd"/>
+      <w:r>
+        <w:t xml:space="preserve"> reference to </w:t>
+      </w:r>
+      <w:proofErr w:type="spellStart"/>
+      <w:r>
+        <w:t>pak</w:t>
+      </w:r>
+      <w:proofErr w:type="spellEnd"/>
+      <w:r>
+        <w:t xml:space="preserve"> file here) (</w:t>
+      </w:r>
+      <w:proofErr w:type="gramStart"/>
+      <w:r>
+        <w:t>possibly</w:t>
+      </w:r>
+      <w:proofErr w:type="gramEnd"/>
+      <w:r>
+        <w:t xml:space="preserve"> add info about other games that use this as well as battlefield that uses it for every level, having multiple </w:t>
+      </w:r>
+      <w:proofErr w:type="spellStart"/>
+      <w:r>
+        <w:t>pak</w:t>
+      </w:r>
+      <w:proofErr w:type="spellEnd"/>
+      <w:r>
+        <w:t xml:space="preserve"> files)</w:t>
+      </w:r>
+    </w:p>
+    <w:p>
+      <w:pPr>
+        <w:ind w:right="495"/>
+      </w:pPr>
+    </w:p>
+    <w:p>
+      <w:pPr>
+        <w:ind w:right="495"/>
+      </w:pPr>
+      <w:r>
+        <w:t xml:space="preserve">A tool was then developed to archive these game assets into a single </w:t>
+      </w:r>
+      <w:proofErr w:type="spellStart"/>
+      <w:r>
+        <w:t>pak</w:t>
+      </w:r>
+      <w:proofErr w:type="spellEnd"/>
+      <w:r>
+        <w:t xml:space="preserve"> file. This was created as a command line tool that takes two arguments, the source folder and the output file. The tool takes the source folder, traverses the entire directory to count the files, ignoring </w:t>
+      </w:r>
+      <w:proofErr w:type="spellStart"/>
+      <w:r>
+        <w:t>DS_Store</w:t>
+      </w:r>
+      <w:proofErr w:type="spellEnd"/>
+      <w:r>
+        <w:t xml:space="preserve"> files that are present on Apple’s </w:t>
+      </w:r>
+      <w:proofErr w:type="gramStart"/>
+      <w:r>
+        <w:t>platforms(</w:t>
+      </w:r>
+      <w:proofErr w:type="gramEnd"/>
+      <w:r>
+        <w:t xml:space="preserve">reference </w:t>
+      </w:r>
+      <w:proofErr w:type="spellStart"/>
+      <w:r>
+        <w:t>DS_Store</w:t>
+      </w:r>
+      <w:proofErr w:type="spellEnd"/>
+      <w:r>
+        <w:t>). Once the file count is obtained, the value is used to calculate the variable header length.</w:t>
       </w:r>
     </w:p>
     <w:p>
@@ -2604,8 +3770,21 @@
         <w:ind w:right="495"/>
       </w:pPr>
       <w:r>
-        <w:t>The pak file header consists of offsets holding information about the files compressed within the pak</w:t>
-      </w:r>
+        <w:t xml:space="preserve">The </w:t>
+      </w:r>
+      <w:proofErr w:type="spellStart"/>
+      <w:r>
+        <w:t>pak</w:t>
+      </w:r>
+      <w:proofErr w:type="spellEnd"/>
+      <w:r>
+        <w:t xml:space="preserve"> file header consists of offsets holding information about the files compressed within the </w:t>
+      </w:r>
+      <w:proofErr w:type="spellStart"/>
+      <w:r>
+        <w:t>pak</w:t>
+      </w:r>
+      <w:proofErr w:type="spellEnd"/>
       <w:r>
         <w:t>,</w:t>
       </w:r>
@@ -2619,7 +3798,15 @@
         <w:t xml:space="preserve"> locate files in the archive, the first 4 bytes in an offset holds the hash value of the </w:t>
       </w:r>
       <w:r>
-        <w:t xml:space="preserve">filename, the next 8 bytes hold the index of the beginning of the data of the that file within the archive, the remaining 8 bytes in an offset hold the size of the that file in bytes. The above information is stored in a binary form in the header of the pak file to allow the data compressed to be located by the filename of the original file. </w:t>
+        <w:t xml:space="preserve">filename, the next 8 bytes hold the index of the beginning of the data of the that file within the archive, the remaining 8 bytes in an offset hold the size of the that file in bytes. The above information is stored in a binary form in the header of the </w:t>
+      </w:r>
+      <w:proofErr w:type="spellStart"/>
+      <w:r>
+        <w:t>pak</w:t>
+      </w:r>
+      <w:proofErr w:type="spellEnd"/>
+      <w:r>
+        <w:t xml:space="preserve"> file to allow the data compressed to be located by the filename of the original file. </w:t>
       </w:r>
     </w:p>
     <w:p>
@@ -2641,29 +3828,82 @@
         <w:t>Each asset within the source folder, e.g. sound files, textures, images etc. is compressed</w:t>
       </w:r>
       <w:r>
-        <w:t xml:space="preserve"> using zlib(reference zlib here) </w:t>
-      </w:r>
-      <w:r>
-        <w:t>and indexed within the pak file, with its index information stored in the header segment.</w:t>
+        <w:t xml:space="preserve"> using </w:t>
+      </w:r>
+      <w:proofErr w:type="spellStart"/>
+      <w:proofErr w:type="gramStart"/>
+      <w:r>
+        <w:t>zlib</w:t>
+      </w:r>
+      <w:proofErr w:type="spellEnd"/>
+      <w:r>
+        <w:t>(</w:t>
+      </w:r>
+      <w:proofErr w:type="gramEnd"/>
+      <w:r>
+        <w:t xml:space="preserve">reference </w:t>
+      </w:r>
+      <w:proofErr w:type="spellStart"/>
+      <w:r>
+        <w:t>zlib</w:t>
+      </w:r>
+      <w:proofErr w:type="spellEnd"/>
+      <w:r>
+        <w:t xml:space="preserve"> here) </w:t>
+      </w:r>
+      <w:r>
+        <w:t xml:space="preserve">and indexed within the </w:t>
+      </w:r>
+      <w:proofErr w:type="spellStart"/>
+      <w:r>
+        <w:t>pak</w:t>
+      </w:r>
+      <w:proofErr w:type="spellEnd"/>
+      <w:r>
+        <w:t xml:space="preserve"> file, with its index information stored in the header segment.</w:t>
       </w:r>
       <w:r>
         <w:t xml:space="preserve"> </w:t>
       </w:r>
       <w:r>
-        <w:t>(reference file format creation link)</w:t>
-      </w:r>
-    </w:p>
-    <w:p>
-      <w:pPr>
-        <w:ind w:right="495"/>
-      </w:pPr>
-    </w:p>
-    <w:p>
-      <w:pPr>
-        <w:ind w:right="495"/>
-      </w:pPr>
-      <w:r>
-        <w:t xml:space="preserve">The tool outputs a pak file at the user specified destination path. Once this pak file is created it is ready to be used within the application. </w:t>
+        <w:t>(</w:t>
+      </w:r>
+      <w:proofErr w:type="gramStart"/>
+      <w:r>
+        <w:t>reference</w:t>
+      </w:r>
+      <w:proofErr w:type="gramEnd"/>
+      <w:r>
+        <w:t xml:space="preserve"> file format creation link)</w:t>
+      </w:r>
+    </w:p>
+    <w:p>
+      <w:pPr>
+        <w:ind w:right="495"/>
+      </w:pPr>
+    </w:p>
+    <w:p>
+      <w:pPr>
+        <w:ind w:right="495"/>
+      </w:pPr>
+      <w:r>
+        <w:t xml:space="preserve">The tool outputs a </w:t>
+      </w:r>
+      <w:proofErr w:type="spellStart"/>
+      <w:r>
+        <w:t>pak</w:t>
+      </w:r>
+      <w:proofErr w:type="spellEnd"/>
+      <w:r>
+        <w:t xml:space="preserve"> file at the user specified destination path. Once this </w:t>
+      </w:r>
+      <w:proofErr w:type="spellStart"/>
+      <w:r>
+        <w:t>pak</w:t>
+      </w:r>
+      <w:proofErr w:type="spellEnd"/>
+      <w:r>
+        <w:t xml:space="preserve"> file is created it is ready to be used within the application. </w:t>
       </w:r>
     </w:p>
     <w:p>
@@ -2710,10 +3950,34 @@
         <w:ind w:right="495"/>
       </w:pPr>
       <w:r>
-        <w:t xml:space="preserve">For the focus of this research paper, the operating systems being Apple’s iOS and Mac OS X, </w:t>
-      </w:r>
-      <w:r>
-        <w:t>wrapper methods were needed to support Apple’s Objective-C language, which forms the basis of the Cocoa and Cocoa Touch frameworks.(add reference here to objc and cocoa/touch)</w:t>
+        <w:t xml:space="preserve">For the focus of this research paper, the operating systems being Apple’s </w:t>
+      </w:r>
+      <w:proofErr w:type="spellStart"/>
+      <w:r>
+        <w:t>iOS</w:t>
+      </w:r>
+      <w:proofErr w:type="spellEnd"/>
+      <w:r>
+        <w:t xml:space="preserve"> and Mac OS X, </w:t>
+      </w:r>
+      <w:r>
+        <w:t>wrapper methods were needed to support Apple’s Objective-C language, which forms the basis of the Cocoa and Cocoa Touch frameworks</w:t>
+      </w:r>
+      <w:proofErr w:type="gramStart"/>
+      <w:r>
+        <w:t>.(</w:t>
+      </w:r>
+      <w:proofErr w:type="gramEnd"/>
+      <w:r>
+        <w:t xml:space="preserve">add reference here to </w:t>
+      </w:r>
+      <w:proofErr w:type="spellStart"/>
+      <w:r>
+        <w:t>objc</w:t>
+      </w:r>
+      <w:proofErr w:type="spellEnd"/>
+      <w:r>
+        <w:t xml:space="preserve"> and cocoa/touch)</w:t>
       </w:r>
       <w:r>
         <w:t xml:space="preserve"> Objective-C is a superset of C, allowing it to integrate seamlessly.</w:t>
@@ -2745,7 +4009,31 @@
         </w:rPr>
       </w:pPr>
       <w:r>
-        <w:t>The Objective-C NSData class has a method for passing a pointer to an address as well as the length of bytes to process, with the alternative option of freeing the data when done or not. (add reference here to the NSData class)</w:t>
+        <w:t xml:space="preserve">The Objective-C </w:t>
+      </w:r>
+      <w:proofErr w:type="spellStart"/>
+      <w:r>
+        <w:t>NSData</w:t>
+      </w:r>
+      <w:proofErr w:type="spellEnd"/>
+      <w:r>
+        <w:t xml:space="preserve"> class has a method for passing a pointer to an address as well as the length of bytes to process, with the alternative option of freeing the data when done or not. (</w:t>
+      </w:r>
+      <w:proofErr w:type="gramStart"/>
+      <w:r>
+        <w:t>add</w:t>
+      </w:r>
+      <w:proofErr w:type="gramEnd"/>
+      <w:r>
+        <w:t xml:space="preserve"> reference here to the </w:t>
+      </w:r>
+      <w:proofErr w:type="spellStart"/>
+      <w:r>
+        <w:t>NSData</w:t>
+      </w:r>
+      <w:proofErr w:type="spellEnd"/>
+      <w:r>
+        <w:t xml:space="preserve"> class)</w:t>
       </w:r>
       <w:r>
         <w:rPr>
@@ -2774,7 +4062,35 @@
         <w:rPr>
           <w:rFonts w:eastAsia="Times New Roman" w:cs="Times New Roman"/>
         </w:rPr>
-        <w:t>+ (id)dataWithBytesNoCopy:(void *)</w:t>
+        <w:t>+ (</w:t>
+      </w:r>
+      <w:proofErr w:type="gramStart"/>
+      <w:r>
+        <w:rPr>
+          <w:rFonts w:eastAsia="Times New Roman" w:cs="Times New Roman"/>
+        </w:rPr>
+        <w:t>id</w:t>
+      </w:r>
+      <w:proofErr w:type="gramEnd"/>
+      <w:r>
+        <w:rPr>
+          <w:rFonts w:eastAsia="Times New Roman" w:cs="Times New Roman"/>
+        </w:rPr>
+        <w:t>)</w:t>
+      </w:r>
+      <w:proofErr w:type="spellStart"/>
+      <w:r>
+        <w:rPr>
+          <w:rFonts w:eastAsia="Times New Roman" w:cs="Times New Roman"/>
+        </w:rPr>
+        <w:t>dataWithBytesNoCopy</w:t>
+      </w:r>
+      <w:proofErr w:type="spellEnd"/>
+      <w:r>
+        <w:rPr>
+          <w:rFonts w:eastAsia="Times New Roman" w:cs="Times New Roman"/>
+        </w:rPr>
+        <w:t>:(void *)</w:t>
       </w:r>
       <w:r>
         <w:rPr>
@@ -2787,7 +4103,21 @@
         <w:rPr>
           <w:rFonts w:eastAsia="Times New Roman" w:cs="Times New Roman"/>
         </w:rPr>
-        <w:t xml:space="preserve"> length:(NSUInteger)</w:t>
+        <w:t xml:space="preserve"> length:(</w:t>
+      </w:r>
+      <w:proofErr w:type="spellStart"/>
+      <w:r>
+        <w:rPr>
+          <w:rFonts w:eastAsia="Times New Roman" w:cs="Times New Roman"/>
+        </w:rPr>
+        <w:t>NSUInteger</w:t>
+      </w:r>
+      <w:proofErr w:type="spellEnd"/>
+      <w:r>
+        <w:rPr>
+          <w:rFonts w:eastAsia="Times New Roman" w:cs="Times New Roman"/>
+        </w:rPr>
+        <w:t>)</w:t>
       </w:r>
       <w:r>
         <w:rPr>
@@ -2800,8 +4130,23 @@
         <w:rPr>
           <w:rFonts w:eastAsia="Times New Roman" w:cs="Times New Roman"/>
         </w:rPr>
-        <w:t xml:space="preserve"> freeWhenDone:(BOOL)</w:t>
-      </w:r>
+        <w:t xml:space="preserve"> </w:t>
+      </w:r>
+      <w:proofErr w:type="spellStart"/>
+      <w:r>
+        <w:rPr>
+          <w:rFonts w:eastAsia="Times New Roman" w:cs="Times New Roman"/>
+        </w:rPr>
+        <w:t>freeWhenDone</w:t>
+      </w:r>
+      <w:proofErr w:type="spellEnd"/>
+      <w:r>
+        <w:rPr>
+          <w:rFonts w:eastAsia="Times New Roman" w:cs="Times New Roman"/>
+        </w:rPr>
+        <w:t>:(BOOL)</w:t>
+      </w:r>
+      <w:proofErr w:type="spellStart"/>
       <w:r>
         <w:rPr>
           <w:rStyle w:val="Emphasis"/>
@@ -2809,6 +4154,7 @@
         </w:rPr>
         <w:t>freeWhenDone</w:t>
       </w:r>
+      <w:proofErr w:type="spellEnd"/>
     </w:p>
     <w:p>
       <w:pPr>
@@ -2850,63 +4196,143 @@
           <w:rFonts w:eastAsia="Times New Roman" w:cs="Times New Roman"/>
           <w:i w:val="0"/>
         </w:rPr>
-        <w:t xml:space="preserve"> to allocate memory in RAM for the object. This perfectly integrated with the developed base C API that allowed retrieval of a file’s index data within the pak file, using the filename itself. </w:t>
-      </w:r>
+        <w:t xml:space="preserve"> to allocate memory in RAM for the object. This perfectly integrated with the developed base C API that allowed retrieval of a file’s index data within the </w:t>
+      </w:r>
+      <w:proofErr w:type="spellStart"/>
       <w:r>
         <w:rPr>
           <w:rStyle w:val="Emphasis"/>
           <w:rFonts w:eastAsia="Times New Roman" w:cs="Times New Roman"/>
           <w:i w:val="0"/>
         </w:rPr>
-        <w:t>(add a possible function call and small explanation of the process)</w:t>
-      </w:r>
-    </w:p>
-    <w:p>
-      <w:pPr>
-        <w:ind w:right="495"/>
+        <w:t>pak</w:t>
+      </w:r>
+      <w:proofErr w:type="spellEnd"/>
+      <w:r>
         <w:rPr>
           <w:rStyle w:val="Emphasis"/>
           <w:rFonts w:eastAsia="Times New Roman" w:cs="Times New Roman"/>
           <w:i w:val="0"/>
         </w:rPr>
-      </w:pPr>
-    </w:p>
-    <w:p>
-      <w:pPr>
-        <w:ind w:right="495"/>
-      </w:pPr>
+        <w:t xml:space="preserve"> file, using the filename itself. </w:t>
+      </w:r>
       <w:r>
         <w:rPr>
           <w:rStyle w:val="Emphasis"/>
           <w:rFonts w:eastAsia="Times New Roman" w:cs="Times New Roman"/>
           <w:i w:val="0"/>
         </w:rPr>
-        <w:t>This feature would make it as simple as possible for developers to use the API as they can use their filenames as usual without needed an understanding of how the file’s data is passed to the called NSData method.</w:t>
-      </w:r>
-    </w:p>
-    <w:p>
-      <w:pPr>
-        <w:ind w:right="495"/>
-      </w:pPr>
-    </w:p>
-    <w:p>
-      <w:pPr>
-        <w:ind w:right="495"/>
-      </w:pPr>
-      <w:r>
-        <w:t>A hashmap</w:t>
-      </w:r>
+        <w:t>(</w:t>
+      </w:r>
+      <w:proofErr w:type="gramStart"/>
+      <w:r>
+        <w:rPr>
+          <w:rStyle w:val="Emphasis"/>
+          <w:rFonts w:eastAsia="Times New Roman" w:cs="Times New Roman"/>
+          <w:i w:val="0"/>
+        </w:rPr>
+        <w:t>add</w:t>
+      </w:r>
+      <w:proofErr w:type="gramEnd"/>
+      <w:r>
+        <w:rPr>
+          <w:rStyle w:val="Emphasis"/>
+          <w:rFonts w:eastAsia="Times New Roman" w:cs="Times New Roman"/>
+          <w:i w:val="0"/>
+        </w:rPr>
+        <w:t xml:space="preserve"> a possible function call and small explanation of the process)</w:t>
+      </w:r>
+    </w:p>
+    <w:p>
+      <w:pPr>
+        <w:ind w:right="495"/>
+        <w:rPr>
+          <w:rStyle w:val="Emphasis"/>
+          <w:rFonts w:eastAsia="Times New Roman" w:cs="Times New Roman"/>
+          <w:i w:val="0"/>
+        </w:rPr>
+      </w:pPr>
+    </w:p>
+    <w:p>
+      <w:pPr>
+        <w:ind w:right="495"/>
+      </w:pPr>
+      <w:r>
+        <w:rPr>
+          <w:rStyle w:val="Emphasis"/>
+          <w:rFonts w:eastAsia="Times New Roman" w:cs="Times New Roman"/>
+          <w:i w:val="0"/>
+        </w:rPr>
+        <w:t xml:space="preserve">This feature would make it as simple as possible for developers to use the API as they can use their filenames as usual without needed an understanding of how the file’s data is passed to the called </w:t>
+      </w:r>
+      <w:proofErr w:type="spellStart"/>
+      <w:r>
+        <w:rPr>
+          <w:rStyle w:val="Emphasis"/>
+          <w:rFonts w:eastAsia="Times New Roman" w:cs="Times New Roman"/>
+          <w:i w:val="0"/>
+        </w:rPr>
+        <w:t>NSData</w:t>
+      </w:r>
+      <w:proofErr w:type="spellEnd"/>
+      <w:r>
+        <w:rPr>
+          <w:rStyle w:val="Emphasis"/>
+          <w:rFonts w:eastAsia="Times New Roman" w:cs="Times New Roman"/>
+          <w:i w:val="0"/>
+        </w:rPr>
+        <w:t xml:space="preserve"> method.</w:t>
+      </w:r>
+    </w:p>
+    <w:p>
+      <w:pPr>
+        <w:ind w:right="495"/>
+      </w:pPr>
+    </w:p>
+    <w:p>
+      <w:pPr>
+        <w:ind w:right="495"/>
+      </w:pPr>
+      <w:r>
+        <w:t xml:space="preserve">A </w:t>
+      </w:r>
+      <w:proofErr w:type="spellStart"/>
+      <w:r>
+        <w:t>hashmap</w:t>
+      </w:r>
+      <w:proofErr w:type="spellEnd"/>
       <w:r>
         <w:t xml:space="preserve"> implementation</w:t>
       </w:r>
       <w:r>
-        <w:t xml:space="preserve"> was developed based on khash</w:t>
-      </w:r>
+        <w:t xml:space="preserve"> was developed based on </w:t>
+      </w:r>
+      <w:proofErr w:type="spellStart"/>
+      <w:r>
+        <w:t>khash</w:t>
+      </w:r>
+      <w:proofErr w:type="spellEnd"/>
       <w:r>
         <w:t>(C)</w:t>
       </w:r>
       <w:r>
-        <w:t xml:space="preserve">(add reference) to hold offsets red from the header of the pak file, thus allowing easy and fast access to information about packed files in the archive. The hashmap is initialized globally on the stack and is structured to hold the </w:t>
+        <w:t xml:space="preserve">(add reference) to hold offsets red from the header of the </w:t>
+      </w:r>
+      <w:proofErr w:type="spellStart"/>
+      <w:r>
+        <w:t>pak</w:t>
+      </w:r>
+      <w:proofErr w:type="spellEnd"/>
+      <w:r>
+        <w:t xml:space="preserve"> file, thus allowing easy and fast access to information about packed files in the archive. The </w:t>
+      </w:r>
+      <w:proofErr w:type="spellStart"/>
+      <w:r>
+        <w:t>hashmap</w:t>
+      </w:r>
+      <w:proofErr w:type="spellEnd"/>
+      <w:r>
+        <w:t xml:space="preserve"> is initialized globally on the stack and is structured to hold the </w:t>
       </w:r>
       <w:r>
         <w:t>hash values of the filename (add reference to hashing function) as the key, and the offset copied from the header as the value.</w:t>
@@ -2958,8 +4384,55 @@
         </w:numPr>
         <w:ind w:right="495"/>
       </w:pPr>
-      <w:r>
-        <w:t>int bundle_start(char *pakFile, struct mappedData *mData)</w:t>
+      <w:proofErr w:type="spellStart"/>
+      <w:proofErr w:type="gramStart"/>
+      <w:r>
+        <w:t>int</w:t>
+      </w:r>
+      <w:proofErr w:type="spellEnd"/>
+      <w:proofErr w:type="gramEnd"/>
+      <w:r>
+        <w:t xml:space="preserve"> </w:t>
+      </w:r>
+      <w:proofErr w:type="spellStart"/>
+      <w:r>
+        <w:t>bundle_start</w:t>
+      </w:r>
+      <w:proofErr w:type="spellEnd"/>
+      <w:r>
+        <w:t>(char *</w:t>
+      </w:r>
+      <w:proofErr w:type="spellStart"/>
+      <w:r>
+        <w:t>pakFile</w:t>
+      </w:r>
+      <w:proofErr w:type="spellEnd"/>
+      <w:r>
+        <w:t xml:space="preserve">, </w:t>
+      </w:r>
+      <w:proofErr w:type="spellStart"/>
+      <w:r>
+        <w:t>struct</w:t>
+      </w:r>
+      <w:proofErr w:type="spellEnd"/>
+      <w:r>
+        <w:t xml:space="preserve"> </w:t>
+      </w:r>
+      <w:proofErr w:type="spellStart"/>
+      <w:r>
+        <w:t>mappedData</w:t>
+      </w:r>
+      <w:proofErr w:type="spellEnd"/>
+      <w:r>
+        <w:t xml:space="preserve"> *</w:t>
+      </w:r>
+      <w:proofErr w:type="spellStart"/>
+      <w:r>
+        <w:t>mData</w:t>
+      </w:r>
+      <w:proofErr w:type="spellEnd"/>
+      <w:r>
+        <w:t>)</w:t>
       </w:r>
     </w:p>
     <w:p>
@@ -2971,8 +4444,34 @@
         </w:numPr>
         <w:ind w:right="495"/>
       </w:pPr>
-      <w:r>
-        <w:t>offset_p bundle_getIndexDataFor(char *fileName)</w:t>
+      <w:proofErr w:type="spellStart"/>
+      <w:proofErr w:type="gramStart"/>
+      <w:r>
+        <w:t>offset</w:t>
+      </w:r>
+      <w:proofErr w:type="gramEnd"/>
+      <w:r>
+        <w:t>_p</w:t>
+      </w:r>
+      <w:proofErr w:type="spellEnd"/>
+      <w:r>
+        <w:t xml:space="preserve"> </w:t>
+      </w:r>
+      <w:proofErr w:type="spellStart"/>
+      <w:r>
+        <w:t>bundle_getIndexDataFor</w:t>
+      </w:r>
+      <w:proofErr w:type="spellEnd"/>
+      <w:r>
+        <w:t>(char *</w:t>
+      </w:r>
+      <w:proofErr w:type="spellStart"/>
+      <w:r>
+        <w:t>fileName</w:t>
+      </w:r>
+      <w:proofErr w:type="spellEnd"/>
+      <w:r>
+        <w:t>)</w:t>
       </w:r>
     </w:p>
     <w:p>
@@ -2984,21 +4483,84 @@
         </w:numPr>
         <w:ind w:right="495"/>
       </w:pPr>
-      <w:r>
-        <w:t>int bundle_stop(struct mappedData *mData)</w:t>
-      </w:r>
-    </w:p>
-    <w:p>
-      <w:pPr>
-        <w:ind w:right="495"/>
-      </w:pPr>
-    </w:p>
-    <w:p>
-      <w:pPr>
-        <w:ind w:right="495"/>
-      </w:pPr>
-      <w:r>
-        <w:t>The first starts Bundle by hashing and memory mapping a given pak file. The second function is the one that is always used directly or from within a wrapper method to retrieve the needed data pointer and size, that, if called from a wrapper can be passed to the native languages method. The third function stops Bundle, by destroying the hashmap and unmapping the file from virtual memory. Allowing such ease of use of the Bundle system developers do not need to lose valuable development time, as another important attribute of Bundle is to improve the development process in various ways. Developers can integrate Bundle quickly into existing games.</w:t>
+      <w:proofErr w:type="spellStart"/>
+      <w:proofErr w:type="gramStart"/>
+      <w:r>
+        <w:t>int</w:t>
+      </w:r>
+      <w:proofErr w:type="spellEnd"/>
+      <w:proofErr w:type="gramEnd"/>
+      <w:r>
+        <w:t xml:space="preserve"> </w:t>
+      </w:r>
+      <w:proofErr w:type="spellStart"/>
+      <w:r>
+        <w:t>bundle_stop</w:t>
+      </w:r>
+      <w:proofErr w:type="spellEnd"/>
+      <w:r>
+        <w:t>(</w:t>
+      </w:r>
+      <w:proofErr w:type="spellStart"/>
+      <w:r>
+        <w:t>struct</w:t>
+      </w:r>
+      <w:proofErr w:type="spellEnd"/>
+      <w:r>
+        <w:t xml:space="preserve"> </w:t>
+      </w:r>
+      <w:proofErr w:type="spellStart"/>
+      <w:r>
+        <w:t>mappedData</w:t>
+      </w:r>
+      <w:proofErr w:type="spellEnd"/>
+      <w:r>
+        <w:t xml:space="preserve"> *</w:t>
+      </w:r>
+      <w:proofErr w:type="spellStart"/>
+      <w:r>
+        <w:t>mData</w:t>
+      </w:r>
+      <w:proofErr w:type="spellEnd"/>
+      <w:r>
+        <w:t>)</w:t>
+      </w:r>
+    </w:p>
+    <w:p>
+      <w:pPr>
+        <w:ind w:right="495"/>
+      </w:pPr>
+    </w:p>
+    <w:p>
+      <w:pPr>
+        <w:ind w:right="495"/>
+      </w:pPr>
+      <w:r>
+        <w:t xml:space="preserve">The first starts Bundle by hashing and memory mapping a given </w:t>
+      </w:r>
+      <w:proofErr w:type="spellStart"/>
+      <w:r>
+        <w:t>pak</w:t>
+      </w:r>
+      <w:proofErr w:type="spellEnd"/>
+      <w:r>
+        <w:t xml:space="preserve"> file. The second function is the one that is always used directly or from within a wrapper method to retrieve the needed data pointer and size, that, if called from a wrapper can be passed to the native languages method. The third function stops Bundle, by destroying the </w:t>
+      </w:r>
+      <w:proofErr w:type="spellStart"/>
+      <w:r>
+        <w:t>hashmap</w:t>
+      </w:r>
+      <w:proofErr w:type="spellEnd"/>
+      <w:r>
+        <w:t xml:space="preserve"> and </w:t>
+      </w:r>
+      <w:proofErr w:type="spellStart"/>
+      <w:r>
+        <w:t>unmapping</w:t>
+      </w:r>
+      <w:proofErr w:type="spellEnd"/>
+      <w:r>
+        <w:t xml:space="preserve"> the file from virtual memory. Allowing such ease of use of the Bundle system developers do not need to lose valuable development time, as another important attribute of Bundle is to improve the development process in various ways. Developers can integrate Bundle quickly into existing games.</w:t>
       </w:r>
     </w:p>
     <w:p>
@@ -3038,7 +4600,39 @@
         <w:ind w:right="495"/>
       </w:pPr>
       <w:r>
-        <w:t xml:space="preserve">Once the tool was packaging assets correctly into a pak file and the API could correctly place the pak file’s header info into a hashmap and memory map the file to virtual memory, the focus was on reading this data and making it available to the caller. An issue arose regarding what to do with the needed compressed data. The issue was that if a number of compressed files are within the pak file, and mapped to virtual memory, when using this data for objects, the data should be used directly from virtual memory, rather than copying the data temporarily to the stack, whether it was decompressed or not. </w:t>
+        <w:t xml:space="preserve">Once the tool was packaging assets correctly into a </w:t>
+      </w:r>
+      <w:proofErr w:type="spellStart"/>
+      <w:r>
+        <w:t>pak</w:t>
+      </w:r>
+      <w:proofErr w:type="spellEnd"/>
+      <w:r>
+        <w:t xml:space="preserve"> file and the API could correctly place the </w:t>
+      </w:r>
+      <w:proofErr w:type="spellStart"/>
+      <w:r>
+        <w:t>pak</w:t>
+      </w:r>
+      <w:proofErr w:type="spellEnd"/>
+      <w:r>
+        <w:t xml:space="preserve"> file’s header info into a </w:t>
+      </w:r>
+      <w:proofErr w:type="spellStart"/>
+      <w:r>
+        <w:t>hashmap</w:t>
+      </w:r>
+      <w:proofErr w:type="spellEnd"/>
+      <w:r>
+        <w:t xml:space="preserve"> and memory map the file to virtual memory, the focus was on reading this data and making it available to the caller. An issue arose regarding what to do with the needed compressed data. The issue was that if a number of compressed files are within the </w:t>
+      </w:r>
+      <w:proofErr w:type="spellStart"/>
+      <w:r>
+        <w:t>pak</w:t>
+      </w:r>
+      <w:proofErr w:type="spellEnd"/>
+      <w:r>
+        <w:t xml:space="preserve"> file, and mapped to virtual memory, when using this data for objects, the data should be used directly from virtual memory, rather than copying the data temporarily to the stack, whether it was decompressed or not. </w:t>
       </w:r>
       <w:r>
         <w:t xml:space="preserve">A number of options were considered. </w:t>
@@ -3059,7 +4653,15 @@
         <w:ind w:right="495"/>
       </w:pPr>
       <w:r>
-        <w:t>Package the game assets into the pak file without compression.</w:t>
+        <w:t xml:space="preserve">Package the game assets into the </w:t>
+      </w:r>
+      <w:proofErr w:type="spellStart"/>
+      <w:r>
+        <w:t>pak</w:t>
+      </w:r>
+      <w:proofErr w:type="spellEnd"/>
+      <w:r>
+        <w:t xml:space="preserve"> file without compression.</w:t>
       </w:r>
     </w:p>
     <w:p>
@@ -3072,7 +4674,15 @@
         <w:ind w:right="495"/>
       </w:pPr>
       <w:r>
-        <w:t>Package the compressed assets into the pak file, and decompress the entire file to virtual memory, re indexing an internal structure.</w:t>
+        <w:t xml:space="preserve">Package the compressed assets into the </w:t>
+      </w:r>
+      <w:proofErr w:type="spellStart"/>
+      <w:r>
+        <w:t>pak</w:t>
+      </w:r>
+      <w:proofErr w:type="spellEnd"/>
+      <w:r>
+        <w:t xml:space="preserve"> file, and decompress the entire file to virtual memory, re indexing an internal structure.</w:t>
       </w:r>
     </w:p>
     <w:p>
@@ -3085,7 +4695,15 @@
         <w:ind w:right="495"/>
       </w:pPr>
       <w:r>
-        <w:t>Package the compressed assets into the pak file, and decompress data as needed.</w:t>
+        <w:t xml:space="preserve">Package the compressed assets into the </w:t>
+      </w:r>
+      <w:proofErr w:type="spellStart"/>
+      <w:r>
+        <w:t>pak</w:t>
+      </w:r>
+      <w:proofErr w:type="spellEnd"/>
+      <w:r>
+        <w:t xml:space="preserve"> file, and decompress data as needed.</w:t>
       </w:r>
     </w:p>
     <w:p>
@@ -3098,7 +4716,15 @@
         <w:ind w:right="495"/>
       </w:pPr>
       <w:r>
-        <w:t>Package the compressed assets into the pak file, and decompress and memory map individual files on demand.</w:t>
+        <w:t xml:space="preserve">Package the compressed assets into the </w:t>
+      </w:r>
+      <w:proofErr w:type="spellStart"/>
+      <w:r>
+        <w:t>pak</w:t>
+      </w:r>
+      <w:proofErr w:type="spellEnd"/>
+      <w:r>
+        <w:t xml:space="preserve"> file, and decompress and memory map individual files on demand.</w:t>
       </w:r>
     </w:p>
     <w:p>
@@ -3133,20 +4759,52 @@
         <w:ind w:right="495"/>
       </w:pPr>
       <w:r>
-        <w:t>This led to a solution where filetypes needed to be defined as to how they are used. Defining which file types needed to be decompressed or not during runtime would allow the most dynamic and efficient way to handle the data for use by objects.</w:t>
-      </w:r>
-    </w:p>
-    <w:p>
-      <w:pPr>
-        <w:ind w:right="495"/>
-      </w:pPr>
-    </w:p>
-    <w:p>
-      <w:pPr>
-        <w:ind w:right="495"/>
-      </w:pPr>
-      <w:r>
-        <w:t xml:space="preserve">The game assets would be packaged as compressed files into the pak file and when the bundle_start function is called, the assets filetypes would need to be analyzed and depending on the type, either decompressed into virtual memory or left compressed. </w:t>
+        <w:t xml:space="preserve">This led to a solution where </w:t>
+      </w:r>
+      <w:proofErr w:type="spellStart"/>
+      <w:r>
+        <w:t>filetypes</w:t>
+      </w:r>
+      <w:proofErr w:type="spellEnd"/>
+      <w:r>
+        <w:t xml:space="preserve"> needed to be defined as to how they are used. Defining which file types needed to be decompressed or not during runtime would allow the most dynamic and efficient way to handle the data for use by objects.</w:t>
+      </w:r>
+    </w:p>
+    <w:p>
+      <w:pPr>
+        <w:ind w:right="495"/>
+      </w:pPr>
+    </w:p>
+    <w:p>
+      <w:pPr>
+        <w:ind w:right="495"/>
+      </w:pPr>
+      <w:r>
+        <w:t xml:space="preserve">The game assets would be packaged as compressed files into the </w:t>
+      </w:r>
+      <w:proofErr w:type="spellStart"/>
+      <w:r>
+        <w:t>pak</w:t>
+      </w:r>
+      <w:proofErr w:type="spellEnd"/>
+      <w:r>
+        <w:t xml:space="preserve"> file and when the </w:t>
+      </w:r>
+      <w:proofErr w:type="spellStart"/>
+      <w:r>
+        <w:t>bundle_start</w:t>
+      </w:r>
+      <w:proofErr w:type="spellEnd"/>
+      <w:r>
+        <w:t xml:space="preserve"> function is called, the assets </w:t>
+      </w:r>
+      <w:proofErr w:type="spellStart"/>
+      <w:r>
+        <w:t>filetypes</w:t>
+      </w:r>
+      <w:proofErr w:type="spellEnd"/>
+      <w:r>
+        <w:t xml:space="preserve"> would need to be analyzed and depending on the type, either decompressed into virtual memory or left compressed. </w:t>
       </w:r>
     </w:p>
     <w:p>
@@ -3290,8 +4948,29 @@
           <w:sz w:val="21"/>
           <w:szCs w:val="21"/>
         </w:rPr>
-        <w:t xml:space="preserve">[ref2 = </w:t>
-      </w:r>
+        <w:t>[</w:t>
+      </w:r>
+      <w:proofErr w:type="gramStart"/>
+      <w:r>
+        <w:rPr>
+          <w:rFonts w:ascii="Times New Roman" w:hAnsi="Times New Roman" w:cs="Times New Roman"/>
+          <w:color w:val="000000"/>
+          <w:sz w:val="21"/>
+          <w:szCs w:val="21"/>
+        </w:rPr>
+        <w:t>ref2</w:t>
+      </w:r>
+      <w:proofErr w:type="gramEnd"/>
+      <w:r>
+        <w:rPr>
+          <w:rFonts w:ascii="Times New Roman" w:hAnsi="Times New Roman" w:cs="Times New Roman"/>
+          <w:color w:val="000000"/>
+          <w:sz w:val="21"/>
+          <w:szCs w:val="21"/>
+        </w:rPr>
+        <w:t xml:space="preserve"> = </w:t>
+      </w:r>
+      <w:proofErr w:type="spellStart"/>
       <w:r>
         <w:rPr>
           <w:rFonts w:ascii="Times" w:hAnsi="Times" w:cs="Times"/>
@@ -3299,7 +4978,17 @@
           <w:sz w:val="19"/>
           <w:szCs w:val="19"/>
         </w:rPr>
-        <w:t xml:space="preserve">Kasanen </w:t>
+        <w:t>Kasanen</w:t>
+      </w:r>
+      <w:proofErr w:type="spellEnd"/>
+      <w:r>
+        <w:rPr>
+          <w:rFonts w:ascii="Times" w:hAnsi="Times" w:cs="Times"/>
+          <w:color w:val="141413"/>
+          <w:sz w:val="19"/>
+          <w:szCs w:val="19"/>
+        </w:rPr>
+        <w:t xml:space="preserve"> </w:t>
       </w:r>
       <w:r>
         <w:rPr>
@@ -3338,6 +5027,7 @@
       <w:pPr>
         <w:ind w:right="495"/>
       </w:pPr>
+      <w:proofErr w:type="spellStart"/>
       <w:r>
         <w:rPr>
           <w:rFonts w:ascii="Times" w:hAnsi="Times" w:cs="Times"/>
@@ -3345,7 +5035,17 @@
           <w:sz w:val="25"/>
           <w:szCs w:val="25"/>
         </w:rPr>
-        <w:t>Lindholm, A., L., 2008.</w:t>
+        <w:t>Lindholm</w:t>
+      </w:r>
+      <w:proofErr w:type="spellEnd"/>
+      <w:r>
+        <w:rPr>
+          <w:rFonts w:ascii="Times" w:hAnsi="Times" w:cs="Times"/>
+          <w:color w:val="141413"/>
+          <w:sz w:val="25"/>
+          <w:szCs w:val="25"/>
+        </w:rPr>
+        <w:t>, A., L., 2008.</w:t>
       </w:r>
       <w:r>
         <w:rPr>
@@ -3357,12 +5057,14 @@
         </w:rPr>
         <w:t xml:space="preserve"> </w:t>
       </w:r>
+      <w:proofErr w:type="gramStart"/>
       <w:r>
         <w:rPr>
           <w:i/>
         </w:rPr>
         <w:t>A constructive study on creating core business relevant CREM strategy and performance measures.</w:t>
       </w:r>
+      <w:proofErr w:type="gramEnd"/>
     </w:p>
     <w:p>
       <w:pPr>
@@ -3375,11 +5077,16 @@
           <w:i/>
         </w:rPr>
       </w:pPr>
+      <w:proofErr w:type="spellStart"/>
       <w:r>
         <w:t>C</w:t>
       </w:r>
       <w:r>
-        <w:t>rnkovic, G.,</w:t>
+        <w:t>rnkovic</w:t>
+      </w:r>
+      <w:proofErr w:type="spellEnd"/>
+      <w:r>
+        <w:t>, G.,</w:t>
       </w:r>
       <w:r>
         <w:t xml:space="preserve"> </w:t>
@@ -3406,11 +5113,21 @@
       <w:pPr>
         <w:ind w:right="495"/>
       </w:pPr>
-      <w:r>
-        <w:t xml:space="preserve">Caplinskas </w:t>
-      </w:r>
-      <w:r>
-        <w:t xml:space="preserve">, </w:t>
+      <w:proofErr w:type="spellStart"/>
+      <w:proofErr w:type="gramStart"/>
+      <w:r>
+        <w:t>Caplinskas</w:t>
+      </w:r>
+      <w:proofErr w:type="spellEnd"/>
+      <w:r>
+        <w:t xml:space="preserve"> </w:t>
+      </w:r>
+      <w:r>
+        <w:t>,</w:t>
+      </w:r>
+      <w:proofErr w:type="gramEnd"/>
+      <w:r>
+        <w:t xml:space="preserve"> </w:t>
       </w:r>
       <w:r>
         <w:t>A</w:t>
@@ -3418,17 +5135,27 @@
       <w:r>
         <w:t xml:space="preserve">. and </w:t>
       </w:r>
+      <w:proofErr w:type="spellStart"/>
       <w:r>
         <w:t>Vasilecas</w:t>
       </w:r>
+      <w:proofErr w:type="spellEnd"/>
       <w:r>
         <w:t xml:space="preserve">, O., 2004.I </w:t>
       </w:r>
+      <w:proofErr w:type="spellStart"/>
       <w:r>
         <w:rPr>
           <w:i/>
         </w:rPr>
-        <w:t>nformation systems research methodologies and models</w:t>
+        <w:t>nformation</w:t>
+      </w:r>
+      <w:proofErr w:type="spellEnd"/>
+      <w:r>
+        <w:rPr>
+          <w:i/>
+        </w:rPr>
+        <w:t xml:space="preserve"> systems research methodologies and models</w:t>
       </w:r>
     </w:p>
     <w:p>
@@ -5447,7 +7174,7 @@
 </file>
 
 <file path=customXml/itemProps1.xml><?xml version="1.0" encoding="utf-8"?>
-<ds:datastoreItem xmlns:ds="http://schemas.openxmlformats.org/officeDocument/2006/customXml" ds:itemID="{8550BD23-9E8E-704A-8968-DDDAB510217B}">
+<ds:datastoreItem xmlns:ds="http://schemas.openxmlformats.org/officeDocument/2006/customXml" ds:itemID="{2A8AA7CD-E5E2-5F40-9144-F25B97830494}">
   <ds:schemaRefs>
     <ds:schemaRef ds:uri="http://schemas.openxmlformats.org/officeDocument/2006/bibliography"/>
   </ds:schemaRefs>

</xml_diff>

<commit_message>
Added text to various sections
</commit_message>
<xml_diff>
--- a/Thesis/ThesisDraft2Column_t.docx
+++ b/Thesis/ThesisDraft2Column_t.docx
@@ -1930,13 +1930,388 @@
         <w:t xml:space="preserve"> file serves as a means to hide asset data files from extraction as the game assets are archived into a single file and not left inside a resource folder.</w:t>
       </w:r>
     </w:p>
+    <w:p/>
+    <w:p>
+      <w:r>
+        <w:t xml:space="preserve">OSX and </w:t>
+      </w:r>
+      <w:proofErr w:type="spellStart"/>
+      <w:r>
+        <w:t>iOS</w:t>
+      </w:r>
+      <w:proofErr w:type="spellEnd"/>
+      <w:r>
+        <w:t xml:space="preserve"> Bundles: </w:t>
+      </w:r>
+    </w:p>
+    <w:p/>
+    <w:p>
+      <w:pPr>
+        <w:rPr>
+          <w:rFonts w:eastAsia="Times New Roman" w:cs="Times New Roman"/>
+        </w:rPr>
+      </w:pPr>
+      <w:r>
+        <w:rPr>
+          <w:rFonts w:eastAsia="Times New Roman" w:cs="Times New Roman"/>
+        </w:rPr>
+        <w:t>“Bundles encapsulate related resources in a hierarchical file structure but present those resources to the user as a single entity. Programmatic interfaces make it easy to find resources inside a bundle.” (</w:t>
+      </w:r>
+      <w:proofErr w:type="gramStart"/>
+      <w:r>
+        <w:rPr>
+          <w:rFonts w:eastAsia="Times New Roman" w:cs="Times New Roman"/>
+        </w:rPr>
+        <w:t>add</w:t>
+      </w:r>
+      <w:proofErr w:type="gramEnd"/>
+      <w:r>
+        <w:rPr>
+          <w:rFonts w:eastAsia="Times New Roman" w:cs="Times New Roman"/>
+        </w:rPr>
+        <w:t xml:space="preserve"> reference to </w:t>
+      </w:r>
+      <w:r>
+        <w:rPr>
+          <w:rFonts w:eastAsia="Times New Roman" w:cs="Times New Roman"/>
+        </w:rPr>
+        <w:t>https://developer.apple.com/library/mac/#documentation/MacOSX/Conceptual/OSX_Technology_Overview/CoreServicesLayer/CoreServicesLayer.html</w:t>
+      </w:r>
+      <w:r>
+        <w:rPr>
+          <w:rFonts w:eastAsia="Times New Roman" w:cs="Times New Roman"/>
+        </w:rPr>
+        <w:t>)</w:t>
+      </w:r>
+    </w:p>
+    <w:p/>
+    <w:p>
+      <w:pPr>
+        <w:rPr>
+          <w:rFonts w:eastAsia="Times New Roman" w:cs="Times New Roman"/>
+        </w:rPr>
+      </w:pPr>
+      <w:r>
+        <w:t>“</w:t>
+      </w:r>
+      <w:r>
+        <w:rPr>
+          <w:rFonts w:eastAsia="Times New Roman" w:cs="Times New Roman"/>
+        </w:rPr>
+        <w:t xml:space="preserve">Bundles are a fundamental technology in Mac OS X and </w:t>
+      </w:r>
+      <w:proofErr w:type="spellStart"/>
+      <w:r>
+        <w:rPr>
+          <w:rFonts w:eastAsia="Times New Roman" w:cs="Times New Roman"/>
+        </w:rPr>
+        <w:t>iOS</w:t>
+      </w:r>
+      <w:proofErr w:type="spellEnd"/>
+      <w:r>
+        <w:rPr>
+          <w:rFonts w:eastAsia="Times New Roman" w:cs="Times New Roman"/>
+        </w:rPr>
+        <w:t xml:space="preserve"> that are used to encapsulate code and resources.” (</w:t>
+      </w:r>
+      <w:proofErr w:type="gramStart"/>
+      <w:r>
+        <w:rPr>
+          <w:rFonts w:eastAsia="Times New Roman" w:cs="Times New Roman"/>
+        </w:rPr>
+        <w:t>add</w:t>
+      </w:r>
+      <w:proofErr w:type="gramEnd"/>
+      <w:r>
+        <w:rPr>
+          <w:rFonts w:eastAsia="Times New Roman" w:cs="Times New Roman"/>
+        </w:rPr>
+        <w:t xml:space="preserve"> reference to </w:t>
+      </w:r>
+      <w:hyperlink r:id="rId9" w:anchor="//apple_ref/doc/uid/10000123i-CH1-SW1" w:history="1">
+        <w:r>
+          <w:rPr>
+            <w:rStyle w:val="Hyperlink"/>
+            <w:rFonts w:eastAsia="Times New Roman" w:cs="Times New Roman"/>
+          </w:rPr>
+          <w:t>https://developer.apple.com/library/mac/#documentation/CoreFoundation/Conceptual/CFBundles/Introduction/Introduction.html#//apple_ref/doc/uid/10000123i-CH1-SW1</w:t>
+        </w:r>
+      </w:hyperlink>
+      <w:r>
+        <w:rPr>
+          <w:rFonts w:eastAsia="Times New Roman" w:cs="Times New Roman"/>
+        </w:rPr>
+        <w:t xml:space="preserve">) </w:t>
+      </w:r>
+    </w:p>
+    <w:p>
+      <w:pPr>
+        <w:rPr>
+          <w:rFonts w:eastAsia="Times New Roman" w:cs="Times New Roman"/>
+        </w:rPr>
+      </w:pPr>
+    </w:p>
+    <w:p>
+      <w:pPr>
+        <w:rPr>
+          <w:rFonts w:eastAsia="Times New Roman" w:cs="Times New Roman"/>
+        </w:rPr>
+      </w:pPr>
+      <w:r>
+        <w:t xml:space="preserve">OSX and </w:t>
+      </w:r>
+      <w:proofErr w:type="spellStart"/>
+      <w:r>
+        <w:t>iOS</w:t>
+      </w:r>
+      <w:proofErr w:type="spellEnd"/>
+      <w:r>
+        <w:t xml:space="preserve"> Bundles organize assets and code files into directory structures for “</w:t>
+      </w:r>
+      <w:r>
+        <w:rPr>
+          <w:rFonts w:eastAsia="Times New Roman" w:cs="Times New Roman"/>
+        </w:rPr>
+        <w:t>a more natural type of organization”. (</w:t>
+      </w:r>
+      <w:proofErr w:type="gramStart"/>
+      <w:r>
+        <w:rPr>
+          <w:rFonts w:eastAsia="Times New Roman" w:cs="Times New Roman"/>
+        </w:rPr>
+        <w:t>reference</w:t>
+      </w:r>
+      <w:proofErr w:type="gramEnd"/>
+      <w:r>
+        <w:rPr>
+          <w:rFonts w:eastAsia="Times New Roman" w:cs="Times New Roman"/>
+        </w:rPr>
+        <w:t xml:space="preserve"> </w:t>
+      </w:r>
+      <w:hyperlink r:id="rId10" w:anchor="//apple_ref/doc/uid/10000123i-CH1-SW1" w:history="1">
+        <w:r>
+          <w:rPr>
+            <w:rStyle w:val="Hyperlink"/>
+            <w:rFonts w:eastAsia="Times New Roman" w:cs="Times New Roman"/>
+          </w:rPr>
+          <w:t>https://developer.apple.com/library/mac/#documentation/CoreFoundation/Conceptual/CFBundles/Introduction/Introduction.html#//apple_ref/doc/uid/10000123i-CH1-SW1</w:t>
+        </w:r>
+      </w:hyperlink>
+      <w:r>
+        <w:rPr>
+          <w:rFonts w:eastAsia="Times New Roman" w:cs="Times New Roman"/>
+        </w:rPr>
+        <w:t>)</w:t>
+      </w:r>
+    </w:p>
+    <w:p>
+      <w:pPr>
+        <w:rPr>
+          <w:rFonts w:eastAsia="Times New Roman" w:cs="Times New Roman"/>
+        </w:rPr>
+      </w:pPr>
+      <w:r>
+        <w:rPr>
+          <w:rFonts w:eastAsia="Times New Roman" w:cs="Times New Roman"/>
+        </w:rPr>
+        <w:t xml:space="preserve">These bundles however allow the assets and files to be retrieved and used to allocate data to RAM. This differs to how Bundle maps the </w:t>
+      </w:r>
+      <w:proofErr w:type="spellStart"/>
+      <w:r>
+        <w:rPr>
+          <w:rFonts w:eastAsia="Times New Roman" w:cs="Times New Roman"/>
+        </w:rPr>
+        <w:t>pak</w:t>
+      </w:r>
+      <w:proofErr w:type="spellEnd"/>
+      <w:r>
+        <w:rPr>
+          <w:rFonts w:eastAsia="Times New Roman" w:cs="Times New Roman"/>
+        </w:rPr>
+        <w:t xml:space="preserve"> file, which is similar to an OSX or </w:t>
+      </w:r>
+      <w:proofErr w:type="spellStart"/>
+      <w:r>
+        <w:rPr>
+          <w:rFonts w:eastAsia="Times New Roman" w:cs="Times New Roman"/>
+        </w:rPr>
+        <w:t>iOS</w:t>
+      </w:r>
+      <w:proofErr w:type="spellEnd"/>
+      <w:r>
+        <w:rPr>
+          <w:rFonts w:eastAsia="Times New Roman" w:cs="Times New Roman"/>
+        </w:rPr>
+        <w:t xml:space="preserve"> Bundle</w:t>
+      </w:r>
+      <w:proofErr w:type="gramStart"/>
+      <w:r>
+        <w:rPr>
+          <w:rFonts w:eastAsia="Times New Roman" w:cs="Times New Roman"/>
+        </w:rPr>
+        <w:t>,  to</w:t>
+      </w:r>
+      <w:proofErr w:type="gramEnd"/>
+      <w:r>
+        <w:rPr>
+          <w:rFonts w:eastAsia="Times New Roman" w:cs="Times New Roman"/>
+        </w:rPr>
+        <w:t xml:space="preserve"> virtual memory and allows similar retrieval of files within that </w:t>
+      </w:r>
+      <w:proofErr w:type="spellStart"/>
+      <w:r>
+        <w:rPr>
+          <w:rFonts w:eastAsia="Times New Roman" w:cs="Times New Roman"/>
+        </w:rPr>
+        <w:t>pak</w:t>
+      </w:r>
+      <w:proofErr w:type="spellEnd"/>
+      <w:r>
+        <w:rPr>
+          <w:rFonts w:eastAsia="Times New Roman" w:cs="Times New Roman"/>
+        </w:rPr>
+        <w:t xml:space="preserve"> file, using a filename based system. Another difference is that an OSX and </w:t>
+      </w:r>
+      <w:proofErr w:type="spellStart"/>
+      <w:r>
+        <w:rPr>
+          <w:rFonts w:eastAsia="Times New Roman" w:cs="Times New Roman"/>
+        </w:rPr>
+        <w:t>iOS</w:t>
+      </w:r>
+      <w:proofErr w:type="spellEnd"/>
+      <w:r>
+        <w:rPr>
+          <w:rFonts w:eastAsia="Times New Roman" w:cs="Times New Roman"/>
+        </w:rPr>
+        <w:t xml:space="preserve"> bundle “ is a directory with a standardized hierarchical structure that holds executable code and the resources used by that code.”</w:t>
+      </w:r>
+      <w:r>
+        <w:rPr>
+          <w:rFonts w:eastAsia="Times New Roman" w:cs="Times New Roman"/>
+        </w:rPr>
+        <w:t xml:space="preserve"> </w:t>
+      </w:r>
+      <w:r>
+        <w:rPr>
+          <w:rFonts w:eastAsia="Times New Roman" w:cs="Times New Roman"/>
+        </w:rPr>
+        <w:t>(</w:t>
+      </w:r>
+      <w:proofErr w:type="gramStart"/>
+      <w:r>
+        <w:rPr>
+          <w:rFonts w:eastAsia="Times New Roman" w:cs="Times New Roman"/>
+        </w:rPr>
+        <w:t>add</w:t>
+      </w:r>
+      <w:proofErr w:type="gramEnd"/>
+      <w:r>
+        <w:rPr>
+          <w:rFonts w:eastAsia="Times New Roman" w:cs="Times New Roman"/>
+        </w:rPr>
+        <w:t xml:space="preserve"> reference </w:t>
+      </w:r>
+      <w:hyperlink r:id="rId11" w:anchor="//apple_ref/doc/uid/10000123i-CH100-SW1" w:history="1">
+        <w:r>
+          <w:rPr>
+            <w:rStyle w:val="Hyperlink"/>
+            <w:rFonts w:eastAsia="Times New Roman" w:cs="Times New Roman"/>
+          </w:rPr>
+          <w:t>https://developer.apple.com/library/mac/#documentation/CoreFoundation/Conceptual/CFBundles/AboutBundles/AboutBundles.html#//apple_ref/doc/uid/10000123i-CH100-SW1</w:t>
+        </w:r>
+      </w:hyperlink>
+      <w:r>
+        <w:rPr>
+          <w:rFonts w:eastAsia="Times New Roman" w:cs="Times New Roman"/>
+        </w:rPr>
+        <w:t>)</w:t>
+      </w:r>
+    </w:p>
+    <w:p>
+      <w:pPr>
+        <w:rPr>
+          <w:rFonts w:eastAsia="Times New Roman" w:cs="Times New Roman"/>
+        </w:rPr>
+      </w:pPr>
+      <w:proofErr w:type="gramStart"/>
+      <w:r>
+        <w:rPr>
+          <w:rFonts w:eastAsia="Times New Roman" w:cs="Times New Roman"/>
+        </w:rPr>
+        <w:t>and</w:t>
+      </w:r>
+      <w:proofErr w:type="gramEnd"/>
+      <w:r>
+        <w:rPr>
+          <w:rFonts w:eastAsia="Times New Roman" w:cs="Times New Roman"/>
+        </w:rPr>
+        <w:t xml:space="preserve"> is not a system where the data is made readily available to the developer within memory by using filename retrieval. The </w:t>
+      </w:r>
+      <w:proofErr w:type="spellStart"/>
+      <w:r>
+        <w:rPr>
+          <w:rFonts w:eastAsia="Times New Roman" w:cs="Times New Roman"/>
+        </w:rPr>
+        <w:t>pak</w:t>
+      </w:r>
+      <w:proofErr w:type="spellEnd"/>
+      <w:r>
+        <w:rPr>
+          <w:rFonts w:eastAsia="Times New Roman" w:cs="Times New Roman"/>
+        </w:rPr>
+        <w:t xml:space="preserve"> file created by the archiving tool will be added to an </w:t>
+      </w:r>
+      <w:proofErr w:type="spellStart"/>
+      <w:r>
+        <w:rPr>
+          <w:rFonts w:eastAsia="Times New Roman" w:cs="Times New Roman"/>
+        </w:rPr>
+        <w:t>Xcode</w:t>
+      </w:r>
+      <w:proofErr w:type="spellEnd"/>
+      <w:r>
+        <w:rPr>
+          <w:rFonts w:eastAsia="Times New Roman" w:cs="Times New Roman"/>
+        </w:rPr>
+        <w:t xml:space="preserve"> project and will be placed within the projects bundle. Retrieving the </w:t>
+      </w:r>
+      <w:proofErr w:type="spellStart"/>
+      <w:r>
+        <w:rPr>
+          <w:rFonts w:eastAsia="Times New Roman" w:cs="Times New Roman"/>
+        </w:rPr>
+        <w:t>pak</w:t>
+      </w:r>
+      <w:proofErr w:type="spellEnd"/>
+      <w:r>
+        <w:rPr>
+          <w:rFonts w:eastAsia="Times New Roman" w:cs="Times New Roman"/>
+        </w:rPr>
+        <w:t xml:space="preserve"> file by name using its filename will fetch the </w:t>
+      </w:r>
+      <w:proofErr w:type="spellStart"/>
+      <w:r>
+        <w:rPr>
+          <w:rFonts w:eastAsia="Times New Roman" w:cs="Times New Roman"/>
+        </w:rPr>
+        <w:t>pak</w:t>
+      </w:r>
+      <w:proofErr w:type="spellEnd"/>
+      <w:r>
+        <w:rPr>
+          <w:rFonts w:eastAsia="Times New Roman" w:cs="Times New Roman"/>
+        </w:rPr>
+        <w:t xml:space="preserve"> file within the bundle during runtime and allow the Bundle API to memory map it and use its archived files.</w:t>
+      </w:r>
+    </w:p>
+    <w:p/>
     <w:p>
       <w:pPr>
         <w:pStyle w:val="Heading1"/>
       </w:pPr>
       <w:bookmarkStart w:id="2" w:name="_Toc197780228"/>
       <w:r>
-        <w:lastRenderedPageBreak/>
         <w:t xml:space="preserve">3. </w:t>
       </w:r>
       <w:r>
@@ -2214,12 +2589,7 @@
         <w:t>as</w:t>
       </w:r>
       <w:r>
-        <w:t xml:space="preserve"> a way to turn existing knowledge into novelty or innovation by </w:t>
-      </w:r>
-      <w:bookmarkStart w:id="3" w:name="_GoBack"/>
-      <w:bookmarkEnd w:id="3"/>
-      <w:r>
-        <w:t>implementing a solution, to an existing problem, whether it is theoretical or practical, as long as it involves the usage of pre</w:t>
+        <w:t xml:space="preserve"> a way to turn existing knowledge into novelty or innovation by implementing a solution, to an existing problem, whether it is theoretical or practical, as long as it involves the usage of pre</w:t>
       </w:r>
       <w:r>
         <w:t>existing knowledge and thinking</w:t>
@@ -2373,11 +2743,7 @@
         <w:t xml:space="preserve"> has been found the most suitable for this research, basing on the fact th</w:t>
       </w:r>
       <w:r>
-        <w:t xml:space="preserve">at the latter aims to cover a feasible constructivism in </w:t>
-      </w:r>
-      <w:r>
-        <w:lastRenderedPageBreak/>
-        <w:t xml:space="preserve">terms of finance and freedom by having the </w:t>
+        <w:t xml:space="preserve">at the latter aims to cover a feasible constructivism in terms of finance and freedom by having the </w:t>
       </w:r>
       <w:r>
         <w:t>product</w:t>
@@ -2792,7 +3158,7 @@
         </w:rPr>
         <w:t xml:space="preserve"> </w:t>
       </w:r>
-      <w:hyperlink r:id="rId9" w:history="1">
+      <w:hyperlink r:id="rId12" w:history="1">
         <w:r>
           <w:rPr>
             <w:rStyle w:val="Hyperlink"/>
@@ -2948,11 +3314,7 @@
         <w:t xml:space="preserve"> page 22] </w:t>
       </w:r>
       <w:r>
-        <w:t xml:space="preserve">argues </w:t>
-      </w:r>
-      <w:r>
-        <w:lastRenderedPageBreak/>
-        <w:t>that for a solution to be “accepted” it m</w:t>
+        <w:t>argues that for a solution to be “accepted” it m</w:t>
       </w:r>
       <w:r>
         <w:t>ust not only exist, it should be</w:t>
@@ -3279,11 +3641,7 @@
         <w:t xml:space="preserve"> [</w:t>
       </w:r>
       <w:r>
-        <w:t>http://www.rallydev.com/sites/default/fil</w:t>
-      </w:r>
-      <w:r>
-        <w:lastRenderedPageBreak/>
-        <w:t>es/mastering_the_iteration_an_agile_white_paper.pdf</w:t>
+        <w:t>http://www.rallydev.com/sites/default/files/mastering_the_iteration_an_agile_white_paper.pdf</w:t>
       </w:r>
       <w:r>
         <w:t>]</w:t>
@@ -3576,7 +3934,6 @@
         <w:ind w:right="495"/>
       </w:pPr>
       <w:r>
-        <w:lastRenderedPageBreak/>
         <w:t>Qualitative methods were used to gather information that was needed to construct the solution. Open discussions were had with a stakeholder on an as-needed basis. These discussions were more suited than interviews as no time was wasted on establishing the focus of them. Discussing ideas and possible solutions to the current tasks at hand, allowed for a more streamlined iterative development process. These discussions also saved valuable development time as analysis was not done on interview or survey gathered data. The discussions dynamically led to focused, implementable solutions for the task at hand.</w:t>
       </w:r>
     </w:p>
@@ -3642,6 +3999,47 @@
     </w:p>
     <w:p/>
     <w:p>
+      <w:r>
+        <w:t xml:space="preserve">Bundle is </w:t>
+      </w:r>
+      <w:proofErr w:type="gramStart"/>
+      <w:r>
+        <w:t>a compression</w:t>
+      </w:r>
+      <w:proofErr w:type="gramEnd"/>
+      <w:r>
+        <w:t xml:space="preserve"> and archiving tool as well as an API for using the produced archive files and allowing the compressed files to be retrieved by filename. </w:t>
+      </w:r>
+    </w:p>
+    <w:p/>
+    <w:p>
+      <w:r>
+        <w:t xml:space="preserve">The archiving tool can be used to create </w:t>
+      </w:r>
+      <w:proofErr w:type="spellStart"/>
+      <w:r>
+        <w:t>pak</w:t>
+      </w:r>
+      <w:proofErr w:type="spellEnd"/>
+      <w:r>
+        <w:t xml:space="preserve"> files and minor enhancements will allow for unpacking of such files. </w:t>
+      </w:r>
+    </w:p>
+    <w:p/>
+    <w:p>
+      <w:pPr>
+        <w:ind w:right="495"/>
+      </w:pPr>
+      <w:r>
+        <w:t>Bundle can also be applied to asset heavy applications other tan games. Media driven applications can greatly benefit from Bundle, especially if video or sound files are read during runtime because the data can be streamed directly from virtual memory and processed byte by byte within the video player’s API or the audio player’s API.</w:t>
+      </w:r>
+    </w:p>
+    <w:p>
+      <w:pPr>
+        <w:ind w:right="495"/>
+      </w:pPr>
+    </w:p>
+    <w:p>
       <w:pPr>
         <w:ind w:right="495"/>
       </w:pPr>
@@ -3752,7 +4150,6 @@
         <w:ind w:right="495"/>
       </w:pPr>
       <w:r>
-        <w:lastRenderedPageBreak/>
         <w:t>Memory also highly effects performance of games especially on mobile devices where the available hardware resources are limited.</w:t>
       </w:r>
     </w:p>
@@ -3920,11 +4317,7 @@
         <w:t xml:space="preserve">, have Solid State Drives. </w:t>
       </w:r>
       <w:r>
-        <w:t xml:space="preserve">This is a reason why they were chosen as the target of this papers research. Solid State </w:t>
-      </w:r>
-      <w:r>
-        <w:lastRenderedPageBreak/>
-        <w:t xml:space="preserve">Drives thus allow faster access to the virtual memory mapped files as compared to traditional hard drives. </w:t>
+        <w:t xml:space="preserve">This is a reason why they were chosen as the target of this papers research. Solid State Drives thus allow faster access to the virtual memory mapped files as compared to traditional hard drives. </w:t>
       </w:r>
     </w:p>
     <w:p>
@@ -4083,11 +4476,7 @@
       </w:r>
       <w:proofErr w:type="spellEnd"/>
       <w:r>
-        <w:t xml:space="preserve"> here) is a low-level virtual memory mapping technique that allows one to </w:t>
-      </w:r>
-      <w:r>
-        <w:lastRenderedPageBreak/>
-        <w:t>allocate a file on disk into virtual memory addresses.</w:t>
+        <w:t xml:space="preserve"> here) is a low-level virtual memory mapping technique that allows one to allocate a file on disk into virtual memory addresses.</w:t>
       </w:r>
     </w:p>
     <w:p>
@@ -4114,16 +4503,128 @@
     <w:p/>
     <w:p>
       <w:pPr>
+        <w:pStyle w:val="Heading2"/>
+      </w:pPr>
+      <w:r>
+        <w:t>4.1 Bundle and Automatic Reference Counting</w:t>
+      </w:r>
+    </w:p>
+    <w:p/>
+    <w:p>
+      <w:r>
+        <w:t xml:space="preserve">ARC aka. Automatic Reference Counting is a new compiler feature for compiling Objective – C and was introduced in </w:t>
+      </w:r>
+      <w:proofErr w:type="spellStart"/>
+      <w:r>
+        <w:t>iOS</w:t>
+      </w:r>
+      <w:proofErr w:type="spellEnd"/>
+      <w:r>
+        <w:t xml:space="preserve"> 5 and </w:t>
+      </w:r>
+      <w:proofErr w:type="gramStart"/>
+      <w:r>
+        <w:t>OSX .</w:t>
+      </w:r>
+      <w:proofErr w:type="gramEnd"/>
+      <w:r>
+        <w:t xml:space="preserve"> </w:t>
+      </w:r>
+    </w:p>
+    <w:p/>
+    <w:p>
+      <w:pPr>
+        <w:rPr>
+          <w:rFonts w:eastAsia="Times New Roman" w:cs="Times New Roman"/>
+        </w:rPr>
+      </w:pPr>
+      <w:r>
+        <w:t>“</w:t>
+      </w:r>
+      <w:r>
+        <w:rPr>
+          <w:rStyle w:val="Strong"/>
+          <w:rFonts w:eastAsia="Times New Roman" w:cs="Times New Roman"/>
+        </w:rPr>
+        <w:t>Automatic Reference Counting (ARC)</w:t>
+      </w:r>
+      <w:r>
+        <w:rPr>
+          <w:rFonts w:eastAsia="Times New Roman" w:cs="Times New Roman"/>
+        </w:rPr>
+        <w:t xml:space="preserve"> is a compiler-level feature that simplifies the process of managing the lifetimes of Objective-C objects. Instead of you having to remember when to retain or release an object, ARC evaluates the lifetime requirements of your objects and automatically inserts the appropriate method calls at compile time.” (</w:t>
+      </w:r>
+      <w:proofErr w:type="gramStart"/>
+      <w:r>
+        <w:rPr>
+          <w:rFonts w:eastAsia="Times New Roman" w:cs="Times New Roman"/>
+        </w:rPr>
+        <w:t>add</w:t>
+      </w:r>
+      <w:proofErr w:type="gramEnd"/>
+      <w:r>
+        <w:rPr>
+          <w:rFonts w:eastAsia="Times New Roman" w:cs="Times New Roman"/>
+        </w:rPr>
+        <w:t xml:space="preserve"> reference here to ARC </w:t>
+      </w:r>
+      <w:hyperlink r:id="rId13" w:anchor="documentation/MacOSX/Conceptual/OSX_Technology_Overview/CoreServicesLayer/CoreServicesLayer.html" w:history="1">
+        <w:r>
+          <w:rPr>
+            <w:rStyle w:val="Hyperlink"/>
+            <w:rFonts w:eastAsia="Times New Roman" w:cs="Times New Roman"/>
+          </w:rPr>
+          <w:t>https://developer.apple.com/library/mac/#documentation/MacOSX/Conceptual/OSX_Technology_Overview/CoreServicesLayer/CoreServicesLayer.html</w:t>
+        </w:r>
+      </w:hyperlink>
+      <w:r>
+        <w:rPr>
+          <w:rFonts w:eastAsia="Times New Roman" w:cs="Times New Roman"/>
+        </w:rPr>
+        <w:t>)</w:t>
+      </w:r>
+    </w:p>
+    <w:p>
+      <w:pPr>
+        <w:rPr>
+          <w:rFonts w:eastAsia="Times New Roman" w:cs="Times New Roman"/>
+        </w:rPr>
+      </w:pPr>
+    </w:p>
+    <w:p>
+      <w:r>
+        <w:t xml:space="preserve">Although ARC removes the need to manually manage memory with the use of the retain and release method calls, it still works on objects allocated to RAM directly. This does not affect an </w:t>
+      </w:r>
+      <w:proofErr w:type="spellStart"/>
+      <w:r>
+        <w:t>iOS</w:t>
+      </w:r>
+      <w:proofErr w:type="spellEnd"/>
+      <w:r>
+        <w:t xml:space="preserve"> or OSX application that uses Bundle because the objects used for the game assets within this type of application are not strictly allocated, but have their data retrieved from virtual memory. A game can run on </w:t>
+      </w:r>
+      <w:proofErr w:type="spellStart"/>
+      <w:r>
+        <w:t>iOS</w:t>
+      </w:r>
+      <w:proofErr w:type="spellEnd"/>
+      <w:r>
+        <w:t xml:space="preserve"> and OSX using Bundle for handling asset data and files, as well as ARC for non-asset data objects.</w:t>
+      </w:r>
+    </w:p>
+    <w:p/>
+    <w:p>
+      <w:pPr>
         <w:pStyle w:val="Heading1"/>
       </w:pPr>
-      <w:bookmarkStart w:id="4" w:name="_Toc197780229"/>
+      <w:bookmarkStart w:id="3" w:name="_Toc197780229"/>
       <w:r>
         <w:t>5</w:t>
       </w:r>
       <w:r>
         <w:t>. Bundle Design</w:t>
       </w:r>
-      <w:bookmarkEnd w:id="4"/>
+      <w:bookmarkEnd w:id="3"/>
     </w:p>
     <w:p/>
     <w:p>
@@ -4427,7 +4928,6 @@
     <w:p/>
     <w:p>
       <w:r>
-        <w:lastRenderedPageBreak/>
         <w:t>A wrapper is also available to developers who need Objective-C specific objects.</w:t>
       </w:r>
       <w:r>
@@ -4549,7 +5049,7 @@
       <w:pPr>
         <w:pStyle w:val="Heading1"/>
       </w:pPr>
-      <w:bookmarkStart w:id="5" w:name="_Toc197780230"/>
+      <w:bookmarkStart w:id="4" w:name="_Toc197780230"/>
       <w:r>
         <w:t>6</w:t>
       </w:r>
@@ -4562,6 +5062,27 @@
       <w:r>
         <w:t xml:space="preserve"> Implementation</w:t>
       </w:r>
+      <w:bookmarkEnd w:id="4"/>
+    </w:p>
+    <w:p>
+      <w:pPr>
+        <w:ind w:right="495"/>
+      </w:pPr>
+    </w:p>
+    <w:p>
+      <w:pPr>
+        <w:pStyle w:val="Heading2"/>
+      </w:pPr>
+      <w:bookmarkStart w:id="5" w:name="_Toc197780231"/>
+      <w:r>
+        <w:t>6</w:t>
+      </w:r>
+      <w:r>
+        <w:t xml:space="preserve">.1 </w:t>
+      </w:r>
+      <w:r>
+        <w:t>Tool and Pak File Creation</w:t>
+      </w:r>
       <w:bookmarkEnd w:id="5"/>
     </w:p>
     <w:p>
@@ -4571,291 +5092,266 @@
     </w:p>
     <w:p>
       <w:pPr>
+        <w:ind w:right="495"/>
+      </w:pPr>
+      <w:r>
+        <w:t xml:space="preserve">The </w:t>
+      </w:r>
+      <w:proofErr w:type="spellStart"/>
+      <w:r>
+        <w:t>pak</w:t>
+      </w:r>
+      <w:proofErr w:type="spellEnd"/>
+      <w:r>
+        <w:t xml:space="preserve"> file format is an archive file format that is not standardized on its contents. Pak files are usually used for games, where game assets are archived into a single file. (</w:t>
+      </w:r>
+      <w:proofErr w:type="gramStart"/>
+      <w:r>
+        <w:t>add</w:t>
+      </w:r>
+      <w:proofErr w:type="gramEnd"/>
+      <w:r>
+        <w:t xml:space="preserve"> reference to </w:t>
+      </w:r>
+      <w:proofErr w:type="spellStart"/>
+      <w:r>
+        <w:t>pak</w:t>
+      </w:r>
+      <w:proofErr w:type="spellEnd"/>
+      <w:r>
+        <w:t xml:space="preserve"> file here) (</w:t>
+      </w:r>
+      <w:proofErr w:type="gramStart"/>
+      <w:r>
+        <w:t>possibly</w:t>
+      </w:r>
+      <w:proofErr w:type="gramEnd"/>
+      <w:r>
+        <w:t xml:space="preserve"> add info about other games that use this as well as battlefield that uses it for every level, having multiple </w:t>
+      </w:r>
+      <w:proofErr w:type="spellStart"/>
+      <w:r>
+        <w:t>pak</w:t>
+      </w:r>
+      <w:proofErr w:type="spellEnd"/>
+      <w:r>
+        <w:t xml:space="preserve"> files)</w:t>
+      </w:r>
+    </w:p>
+    <w:p>
+      <w:pPr>
+        <w:ind w:right="495"/>
+      </w:pPr>
+    </w:p>
+    <w:p>
+      <w:pPr>
+        <w:ind w:right="495"/>
+      </w:pPr>
+      <w:r>
+        <w:t xml:space="preserve">A tool was then developed to archive these game assets into a single </w:t>
+      </w:r>
+      <w:proofErr w:type="spellStart"/>
+      <w:r>
+        <w:t>pak</w:t>
+      </w:r>
+      <w:proofErr w:type="spellEnd"/>
+      <w:r>
+        <w:t xml:space="preserve"> file. This was created as a command line tool that takes two arguments, the source folder and the output file. The tool takes the source folder, traverses the entire directory to count the files, ignoring </w:t>
+      </w:r>
+      <w:proofErr w:type="spellStart"/>
+      <w:r>
+        <w:t>DS_Store</w:t>
+      </w:r>
+      <w:proofErr w:type="spellEnd"/>
+      <w:r>
+        <w:t xml:space="preserve"> files that are present on Apple’s </w:t>
+      </w:r>
+      <w:proofErr w:type="gramStart"/>
+      <w:r>
+        <w:t>platforms(</w:t>
+      </w:r>
+      <w:proofErr w:type="gramEnd"/>
+      <w:r>
+        <w:t xml:space="preserve">reference </w:t>
+      </w:r>
+      <w:proofErr w:type="spellStart"/>
+      <w:r>
+        <w:t>DS_Store</w:t>
+      </w:r>
+      <w:proofErr w:type="spellEnd"/>
+      <w:r>
+        <w:t>). Once the file count is obtained, the value is used to calculate the variable header length.</w:t>
+      </w:r>
+    </w:p>
+    <w:p>
+      <w:pPr>
+        <w:ind w:right="495"/>
+        <w:rPr>
+          <w:color w:val="FF0000"/>
+        </w:rPr>
+      </w:pPr>
+    </w:p>
+    <w:p>
+      <w:pPr>
+        <w:ind w:right="495"/>
+      </w:pPr>
+      <w:r>
+        <w:t xml:space="preserve">The </w:t>
+      </w:r>
+      <w:proofErr w:type="spellStart"/>
+      <w:r>
+        <w:t>pak</w:t>
+      </w:r>
+      <w:proofErr w:type="spellEnd"/>
+      <w:r>
+        <w:t xml:space="preserve"> file header consists of offsets holding information about the files compressed within the </w:t>
+      </w:r>
+      <w:proofErr w:type="spellStart"/>
+      <w:r>
+        <w:t>pak</w:t>
+      </w:r>
+      <w:proofErr w:type="spellEnd"/>
+      <w:r>
+        <w:t>,</w:t>
+      </w:r>
+      <w:r>
+        <w:t xml:space="preserve"> in addition to an integer in the beginning of the file representing the number of files compressed. Each offset in the header holds 20 bytes of information needed to be used</w:t>
+      </w:r>
+      <w:r>
+        <w:t xml:space="preserve"> to</w:t>
+      </w:r>
+      <w:r>
+        <w:t xml:space="preserve"> locate files in the archive, the first 4 bytes in an offset holds the hash value of the </w:t>
+      </w:r>
+      <w:r>
+        <w:t xml:space="preserve">filename, the next 8 bytes hold the index of the beginning of the data of the that file within the archive, the remaining 8 bytes in an offset hold the size of the that file in bytes. The above information is stored in a binary form in the header of the </w:t>
+      </w:r>
+      <w:proofErr w:type="spellStart"/>
+      <w:r>
+        <w:t>pak</w:t>
+      </w:r>
+      <w:proofErr w:type="spellEnd"/>
+      <w:r>
+        <w:t xml:space="preserve"> file to allow the data compressed to be located by the filename of the original file. </w:t>
+      </w:r>
+    </w:p>
+    <w:p>
+      <w:pPr>
+        <w:ind w:right="495"/>
+        <w:rPr>
+          <w:color w:val="FF0000"/>
+        </w:rPr>
+      </w:pPr>
+      <w:r>
+        <w:t xml:space="preserve"> </w:t>
+      </w:r>
+    </w:p>
+    <w:p>
+      <w:pPr>
+        <w:ind w:right="495"/>
+      </w:pPr>
+      <w:r>
+        <w:t>Each asset within the source folder, e.g. sound files, textures, images etc. is compressed</w:t>
+      </w:r>
+      <w:r>
+        <w:t xml:space="preserve"> using </w:t>
+      </w:r>
+      <w:proofErr w:type="spellStart"/>
+      <w:proofErr w:type="gramStart"/>
+      <w:r>
+        <w:t>zlib</w:t>
+      </w:r>
+      <w:proofErr w:type="spellEnd"/>
+      <w:r>
+        <w:t>(</w:t>
+      </w:r>
+      <w:proofErr w:type="gramEnd"/>
+      <w:r>
+        <w:t xml:space="preserve">reference </w:t>
+      </w:r>
+      <w:proofErr w:type="spellStart"/>
+      <w:r>
+        <w:t>zlib</w:t>
+      </w:r>
+      <w:proofErr w:type="spellEnd"/>
+      <w:r>
+        <w:t xml:space="preserve"> here) </w:t>
+      </w:r>
+      <w:r>
+        <w:t xml:space="preserve">and indexed within the </w:t>
+      </w:r>
+      <w:proofErr w:type="spellStart"/>
+      <w:r>
+        <w:t>pak</w:t>
+      </w:r>
+      <w:proofErr w:type="spellEnd"/>
+      <w:r>
+        <w:t xml:space="preserve"> file, with its index information stored in the header segment.</w:t>
+      </w:r>
+      <w:r>
+        <w:t xml:space="preserve"> </w:t>
+      </w:r>
+      <w:r>
+        <w:t>(</w:t>
+      </w:r>
+      <w:proofErr w:type="gramStart"/>
+      <w:r>
+        <w:t>reference</w:t>
+      </w:r>
+      <w:proofErr w:type="gramEnd"/>
+      <w:r>
+        <w:t xml:space="preserve"> file format creation link)</w:t>
+      </w:r>
+    </w:p>
+    <w:p>
+      <w:pPr>
+        <w:ind w:right="495"/>
+      </w:pPr>
+    </w:p>
+    <w:p>
+      <w:pPr>
+        <w:ind w:right="495"/>
+      </w:pPr>
+      <w:r>
+        <w:t xml:space="preserve">The tool outputs a </w:t>
+      </w:r>
+      <w:proofErr w:type="spellStart"/>
+      <w:r>
+        <w:t>pak</w:t>
+      </w:r>
+      <w:proofErr w:type="spellEnd"/>
+      <w:r>
+        <w:t xml:space="preserve"> file at the user specified destination path. Once this </w:t>
+      </w:r>
+      <w:proofErr w:type="spellStart"/>
+      <w:r>
+        <w:t>pak</w:t>
+      </w:r>
+      <w:proofErr w:type="spellEnd"/>
+      <w:r>
+        <w:t xml:space="preserve"> file is created it is ready to be used within the application. </w:t>
+      </w:r>
+    </w:p>
+    <w:p>
+      <w:pPr>
+        <w:ind w:right="495"/>
+      </w:pPr>
+    </w:p>
+    <w:p>
+      <w:pPr>
         <w:pStyle w:val="Heading2"/>
       </w:pPr>
-      <w:bookmarkStart w:id="6" w:name="_Toc197780231"/>
+      <w:bookmarkStart w:id="6" w:name="_Toc197780232"/>
       <w:r>
         <w:t>6</w:t>
       </w:r>
       <w:r>
-        <w:t xml:space="preserve">.1 </w:t>
-      </w:r>
-      <w:r>
-        <w:t>Tool and Pak File Creation</w:t>
+        <w:t xml:space="preserve">.2 </w:t>
+      </w:r>
+      <w:r>
+        <w:t>The API</w:t>
       </w:r>
       <w:bookmarkEnd w:id="6"/>
-    </w:p>
-    <w:p>
-      <w:pPr>
-        <w:ind w:right="495"/>
-      </w:pPr>
-    </w:p>
-    <w:p>
-      <w:pPr>
-        <w:ind w:right="495"/>
-      </w:pPr>
-      <w:r>
-        <w:t xml:space="preserve">The </w:t>
-      </w:r>
-      <w:proofErr w:type="spellStart"/>
-      <w:r>
-        <w:t>pak</w:t>
-      </w:r>
-      <w:proofErr w:type="spellEnd"/>
-      <w:r>
-        <w:t xml:space="preserve"> file format is an archive file format that is not standardized on its contents. Pak files are usually used for games, where game assets are archived into a single file. (</w:t>
-      </w:r>
-      <w:proofErr w:type="gramStart"/>
-      <w:r>
-        <w:t>add</w:t>
-      </w:r>
-      <w:proofErr w:type="gramEnd"/>
-      <w:r>
-        <w:t xml:space="preserve"> reference to </w:t>
-      </w:r>
-      <w:proofErr w:type="spellStart"/>
-      <w:r>
-        <w:t>pak</w:t>
-      </w:r>
-      <w:proofErr w:type="spellEnd"/>
-      <w:r>
-        <w:t xml:space="preserve"> file here) (</w:t>
-      </w:r>
-      <w:proofErr w:type="gramStart"/>
-      <w:r>
-        <w:t>possibly</w:t>
-      </w:r>
-      <w:proofErr w:type="gramEnd"/>
-      <w:r>
-        <w:t xml:space="preserve"> add info about other games that use this as well as battlefield that uses it for every level, having multiple </w:t>
-      </w:r>
-      <w:proofErr w:type="spellStart"/>
-      <w:r>
-        <w:t>pak</w:t>
-      </w:r>
-      <w:proofErr w:type="spellEnd"/>
-      <w:r>
-        <w:t xml:space="preserve"> files)</w:t>
-      </w:r>
-    </w:p>
-    <w:p>
-      <w:pPr>
-        <w:ind w:right="495"/>
-      </w:pPr>
-    </w:p>
-    <w:p>
-      <w:pPr>
-        <w:ind w:right="495"/>
-      </w:pPr>
-      <w:r>
-        <w:t xml:space="preserve">A tool was then developed to archive these game assets into a single </w:t>
-      </w:r>
-      <w:proofErr w:type="spellStart"/>
-      <w:r>
-        <w:t>pak</w:t>
-      </w:r>
-      <w:proofErr w:type="spellEnd"/>
-      <w:r>
-        <w:t xml:space="preserve"> file. This was created as a command line tool that takes two arguments, the source folder and the output file. The tool takes the source folder, traverses the entire directory to count the files, ignoring </w:t>
-      </w:r>
-      <w:proofErr w:type="spellStart"/>
-      <w:r>
-        <w:t>DS_Store</w:t>
-      </w:r>
-      <w:proofErr w:type="spellEnd"/>
-      <w:r>
-        <w:t xml:space="preserve"> files that are present on Apple’s </w:t>
-      </w:r>
-      <w:proofErr w:type="gramStart"/>
-      <w:r>
-        <w:t>platforms(</w:t>
-      </w:r>
-      <w:proofErr w:type="gramEnd"/>
-      <w:r>
-        <w:t xml:space="preserve">reference </w:t>
-      </w:r>
-      <w:proofErr w:type="spellStart"/>
-      <w:r>
-        <w:t>DS_Store</w:t>
-      </w:r>
-      <w:proofErr w:type="spellEnd"/>
-      <w:r>
-        <w:t>). Once the file count is obtained, the value is used to calculate the variable header length.</w:t>
-      </w:r>
-    </w:p>
-    <w:p>
-      <w:pPr>
-        <w:ind w:right="495"/>
-        <w:rPr>
-          <w:color w:val="FF0000"/>
-        </w:rPr>
-      </w:pPr>
-    </w:p>
-    <w:p>
-      <w:pPr>
-        <w:ind w:right="495"/>
-      </w:pPr>
-      <w:r>
-        <w:t xml:space="preserve">The </w:t>
-      </w:r>
-      <w:proofErr w:type="spellStart"/>
-      <w:r>
-        <w:t>pak</w:t>
-      </w:r>
-      <w:proofErr w:type="spellEnd"/>
-      <w:r>
-        <w:t xml:space="preserve"> file header consists of offsets holding information about the files compressed within the </w:t>
-      </w:r>
-      <w:proofErr w:type="spellStart"/>
-      <w:r>
-        <w:t>pak</w:t>
-      </w:r>
-      <w:proofErr w:type="spellEnd"/>
-      <w:r>
-        <w:t>,</w:t>
-      </w:r>
-      <w:r>
-        <w:t xml:space="preserve"> in addition to an integer in the beginning of the file representing the number of files compressed. Each offset in the header holds 20 bytes of information needed to be used</w:t>
-      </w:r>
-      <w:r>
-        <w:t xml:space="preserve"> to</w:t>
-      </w:r>
-      <w:r>
-        <w:t xml:space="preserve"> locate files in the archive, the first 4 bytes in </w:t>
-      </w:r>
-      <w:r>
-        <w:lastRenderedPageBreak/>
-        <w:t xml:space="preserve">an offset holds the hash value of the </w:t>
-      </w:r>
-      <w:r>
-        <w:t xml:space="preserve">filename, the next 8 bytes hold the index of the beginning of the data of the that file within the archive, the remaining 8 bytes in an offset hold the size of the that file in bytes. The above information is stored in a binary form in the header of the </w:t>
-      </w:r>
-      <w:proofErr w:type="spellStart"/>
-      <w:r>
-        <w:t>pak</w:t>
-      </w:r>
-      <w:proofErr w:type="spellEnd"/>
-      <w:r>
-        <w:t xml:space="preserve"> file to allow the data compressed to be located by the filename of the original file. </w:t>
-      </w:r>
-    </w:p>
-    <w:p>
-      <w:pPr>
-        <w:ind w:right="495"/>
-        <w:rPr>
-          <w:color w:val="FF0000"/>
-        </w:rPr>
-      </w:pPr>
-      <w:r>
-        <w:t xml:space="preserve"> </w:t>
-      </w:r>
-    </w:p>
-    <w:p>
-      <w:pPr>
-        <w:ind w:right="495"/>
-      </w:pPr>
-      <w:r>
-        <w:t>Each asset within the source folder, e.g. sound files, textures, images etc. is compressed</w:t>
-      </w:r>
-      <w:r>
-        <w:t xml:space="preserve"> using </w:t>
-      </w:r>
-      <w:proofErr w:type="spellStart"/>
-      <w:proofErr w:type="gramStart"/>
-      <w:r>
-        <w:t>zlib</w:t>
-      </w:r>
-      <w:proofErr w:type="spellEnd"/>
-      <w:r>
-        <w:t>(</w:t>
-      </w:r>
-      <w:proofErr w:type="gramEnd"/>
-      <w:r>
-        <w:t xml:space="preserve">reference </w:t>
-      </w:r>
-      <w:proofErr w:type="spellStart"/>
-      <w:r>
-        <w:t>zlib</w:t>
-      </w:r>
-      <w:proofErr w:type="spellEnd"/>
-      <w:r>
-        <w:t xml:space="preserve"> here) </w:t>
-      </w:r>
-      <w:r>
-        <w:t xml:space="preserve">and indexed within the </w:t>
-      </w:r>
-      <w:proofErr w:type="spellStart"/>
-      <w:r>
-        <w:t>pak</w:t>
-      </w:r>
-      <w:proofErr w:type="spellEnd"/>
-      <w:r>
-        <w:t xml:space="preserve"> file, with its index information stored in the header segment.</w:t>
-      </w:r>
-      <w:r>
-        <w:t xml:space="preserve"> </w:t>
-      </w:r>
-      <w:r>
-        <w:t>(</w:t>
-      </w:r>
-      <w:proofErr w:type="gramStart"/>
-      <w:r>
-        <w:t>reference</w:t>
-      </w:r>
-      <w:proofErr w:type="gramEnd"/>
-      <w:r>
-        <w:t xml:space="preserve"> file format creation link)</w:t>
-      </w:r>
-    </w:p>
-    <w:p>
-      <w:pPr>
-        <w:ind w:right="495"/>
-      </w:pPr>
-    </w:p>
-    <w:p>
-      <w:pPr>
-        <w:ind w:right="495"/>
-      </w:pPr>
-      <w:r>
-        <w:t xml:space="preserve">The tool outputs a </w:t>
-      </w:r>
-      <w:proofErr w:type="spellStart"/>
-      <w:r>
-        <w:t>pak</w:t>
-      </w:r>
-      <w:proofErr w:type="spellEnd"/>
-      <w:r>
-        <w:t xml:space="preserve"> file at the user specified destination path. Once this </w:t>
-      </w:r>
-      <w:proofErr w:type="spellStart"/>
-      <w:r>
-        <w:t>pak</w:t>
-      </w:r>
-      <w:proofErr w:type="spellEnd"/>
-      <w:r>
-        <w:t xml:space="preserve"> file is created it is ready to be used within the application. </w:t>
-      </w:r>
-    </w:p>
-    <w:p>
-      <w:pPr>
-        <w:ind w:right="495"/>
-      </w:pPr>
-    </w:p>
-    <w:p>
-      <w:pPr>
-        <w:pStyle w:val="Heading2"/>
-      </w:pPr>
-      <w:bookmarkStart w:id="7" w:name="_Toc197780232"/>
-      <w:r>
-        <w:t>6</w:t>
-      </w:r>
-      <w:r>
-        <w:t xml:space="preserve">.2 </w:t>
-      </w:r>
-      <w:r>
-        <w:t>The API</w:t>
-      </w:r>
-      <w:bookmarkEnd w:id="7"/>
     </w:p>
     <w:p>
       <w:pPr>
@@ -5474,11 +5970,7 @@
       </w:r>
       <w:proofErr w:type="spellEnd"/>
       <w:r>
-        <w:t xml:space="preserve"> file. The second function is the one that is always used directly or from within a wrapper method to retrieve the needed data pointer </w:t>
-      </w:r>
-      <w:r>
-        <w:lastRenderedPageBreak/>
-        <w:t xml:space="preserve">and size, that, if called from a wrapper can be passed to the native languages method. The third function stops Bundle, by destroying the </w:t>
+        <w:t xml:space="preserve"> file. The second function is the one that is always used directly or from within a wrapper method to retrieve the needed data pointer and size, that, if called from a wrapper can be passed to the native languages method. The third function stops Bundle, by destroying the </w:t>
       </w:r>
       <w:proofErr w:type="spellStart"/>
       <w:r>
@@ -5671,11 +6163,7 @@
         <w:ind w:right="495"/>
       </w:pPr>
       <w:r>
-        <w:t xml:space="preserve">All of the above had side effects for the solution such as loading times, decreased memory size, memory fragmentation which would lead to no memory being available of a large enough size for a needed block, even </w:t>
-      </w:r>
-      <w:r>
-        <w:lastRenderedPageBreak/>
-        <w:t xml:space="preserve">if the total free memory was more than enough. The main issue with the mentioned options was the fact that they all forced a temporary duplicate of the virtual memory mapped data to be placed somewhere else in memory, either the stack or the heap. Keeping with the focus of reducing </w:t>
+        <w:t xml:space="preserve">All of the above had side effects for the solution such as loading times, decreased memory size, memory fragmentation which would lead to no memory being available of a large enough size for a needed block, even if the total free memory was more than enough. The main issue with the mentioned options was the fact that they all forced a temporary duplicate of the virtual memory mapped data to be placed somewhere else in memory, either the stack or the heap. Keeping with the focus of reducing </w:t>
       </w:r>
       <w:r>
         <w:t xml:space="preserve">strictly allocated </w:t>
@@ -5795,32 +6283,550 @@
     </w:p>
     <w:p>
       <w:pPr>
-        <w:ind w:right="495"/>
-      </w:pPr>
-    </w:p>
-    <w:p>
-      <w:pPr>
         <w:pStyle w:val="Heading1"/>
       </w:pPr>
-      <w:bookmarkStart w:id="8" w:name="_Toc197780233"/>
-      <w:r>
-        <w:t>7</w:t>
+      <w:r>
+        <w:t>7. Future Research</w:t>
+      </w:r>
+    </w:p>
+    <w:p/>
+    <w:p>
+      <w:r>
+        <w:t xml:space="preserve">Bundle was developed within a short time frame and although developed for multiple platforms, the focus was on the </w:t>
+      </w:r>
+      <w:proofErr w:type="spellStart"/>
+      <w:r>
+        <w:t>iOS</w:t>
+      </w:r>
+      <w:proofErr w:type="spellEnd"/>
+      <w:r>
+        <w:t xml:space="preserve"> and OSX platforms. </w:t>
+      </w:r>
+    </w:p>
+    <w:p/>
+    <w:p>
+      <w:pPr>
+        <w:pStyle w:val="Heading1"/>
+      </w:pPr>
+      <w:bookmarkStart w:id="7" w:name="_Toc197780233"/>
+      <w:r>
+        <w:t>8</w:t>
       </w:r>
       <w:r>
         <w:t>. Discussion &amp; Conclusion</w:t>
       </w:r>
+      <w:bookmarkEnd w:id="7"/>
+    </w:p>
+    <w:p>
+      <w:pPr>
+        <w:ind w:right="495"/>
+      </w:pPr>
+    </w:p>
+    <w:p>
+      <w:r>
+        <w:t xml:space="preserve">An important characteristic of Bundle was to allow the developers who use it to have the freedom to develop games as usual, with the difference that Bundle </w:t>
+      </w:r>
+      <w:proofErr w:type="gramStart"/>
+      <w:r>
+        <w:t>will</w:t>
+      </w:r>
+      <w:proofErr w:type="gramEnd"/>
+      <w:r>
+        <w:t xml:space="preserve"> handle their asset memory management. Offering the memory address pointer and file size of the requested filename allowed this to be maintained as a characteristic of Bundle.</w:t>
+      </w:r>
+    </w:p>
+    <w:p/>
+    <w:p>
+      <w:r>
+        <w:t>Bundle offers developers the following:</w:t>
+      </w:r>
+    </w:p>
+    <w:p/>
+    <w:p>
+      <w:r>
+        <w:t>&gt; Reduced memory management</w:t>
+      </w:r>
+    </w:p>
+    <w:p>
+      <w:r>
+        <w:t>&gt; Compression of game assets</w:t>
+      </w:r>
+    </w:p>
+    <w:p>
+      <w:r>
+        <w:t>&gt; File name based data retrieval</w:t>
+      </w:r>
+    </w:p>
+    <w:p>
+      <w:r>
+        <w:t>&gt; Lower memory footprint</w:t>
+      </w:r>
+    </w:p>
+    <w:p>
+      <w:r>
+        <w:t>&gt; Larger memory size available</w:t>
+      </w:r>
+    </w:p>
+    <w:p>
+      <w:r>
+        <w:t>&gt; Selected file types are compressed</w:t>
+      </w:r>
+    </w:p>
+    <w:p>
+      <w:r>
+        <w:t>&gt; Open source project allows modifications for custom changes</w:t>
+      </w:r>
+    </w:p>
+    <w:p/>
+    <w:p>
+      <w:r>
+        <w:t xml:space="preserve">Reduced memory management is achieved by removing the need for developers to strictly allocate and </w:t>
+      </w:r>
+      <w:proofErr w:type="spellStart"/>
+      <w:r>
+        <w:t>deallocate</w:t>
+      </w:r>
+      <w:proofErr w:type="spellEnd"/>
+      <w:r>
+        <w:t xml:space="preserve"> memory for the game assets. The game assets are mapped to virtual memory as a single file, and the individual game assets are located within this single memory mapped </w:t>
+      </w:r>
+      <w:proofErr w:type="spellStart"/>
+      <w:r>
+        <w:t>pak</w:t>
+      </w:r>
+      <w:proofErr w:type="spellEnd"/>
+      <w:r>
+        <w:t xml:space="preserve"> file. All memory management after mapping the file to virtual memory is handled by the kernel. The kernel will page data in and out as needed by the game's process.</w:t>
+      </w:r>
+    </w:p>
+    <w:p/>
+    <w:p>
+      <w:r>
+        <w:t xml:space="preserve">Compression of game assets is done during the packaging stage. The source folder containing all the game assets is traversed and each file is compressed, indexed and placed within the </w:t>
+      </w:r>
+      <w:proofErr w:type="spellStart"/>
+      <w:r>
+        <w:t>pak</w:t>
+      </w:r>
+      <w:proofErr w:type="spellEnd"/>
+      <w:r>
+        <w:t xml:space="preserve"> file. Reducing the game assets size also decreases the memory mapped file size.</w:t>
+      </w:r>
+    </w:p>
+    <w:p/>
+    <w:p>
+      <w:r>
+        <w:t>File name based retrieval works by passing the given filename to the Bundle API and retrieving the data offset and file size to the developer for an intended use. Simplifying this process hides the implementation from developers and does not waste development time due to complications.</w:t>
+      </w:r>
+    </w:p>
+    <w:p/>
+    <w:p>
+      <w:r>
+        <w:t xml:space="preserve">Lower memory footprint is due to the game assets being stored in virtual memory that resides on disk. The kernel will manage the RAM usage of game asset data as it pages data in and out whenever the process demands data on a given page. Strict game asset based object allocation and </w:t>
+      </w:r>
+      <w:proofErr w:type="spellStart"/>
+      <w:r>
+        <w:t>deallocation</w:t>
+      </w:r>
+      <w:proofErr w:type="spellEnd"/>
+      <w:r>
+        <w:t xml:space="preserve"> of memory by the developer during runtime is removed and handled by the kernel.</w:t>
+      </w:r>
+    </w:p>
+    <w:p/>
+    <w:p>
+      <w:r>
+        <w:t>Larger memory size is available because of the allocated virtual memory data segment done by the kernel. On the iPhone 4, the physical memory is around 40MB depending on what other applications are running on the device, such as e.g. Apple's Mail, Safari, Address book applications as well as other applications with live processes on the device. The virtual memory on the iPhone 4 is around 700MB. Utilizing this memory space directly means the application can allocate a substantially larger data amount, which can be used as needed, which the kernel will page the data in and out of RAM.</w:t>
+      </w:r>
+    </w:p>
+    <w:p/>
+    <w:p>
+      <w:r>
+        <w:t>Selected file types are compressed during the packaging stage. This has been made easily extendable to allow for any file types to either be compressed or left as is during the packaging process. Certain game development APIs offer various functions that could either work with compressed files or uncompressed files for highest efficiency. Allowing the developer to customize what file types can be compressed or not allows Bundle to adapt to the project under development.</w:t>
+      </w:r>
+    </w:p>
+    <w:p/>
+    <w:p>
+      <w:pPr>
+        <w:ind w:right="495"/>
+      </w:pPr>
+      <w:r>
+        <w:t>Open source projects allows for custom modifications depending on developer needs. Game development is a very dynamic topic and there are numerous ways of developing games. Maintaining the freedom to work according to the project at hand is important and releasing Bundle as an open source project allows for this. Developers can extend, modify, extract parts of the Bundle source code and use it to their custom needs.</w:t>
+      </w:r>
+    </w:p>
+    <w:p>
+      <w:pPr>
+        <w:ind w:right="495"/>
+      </w:pPr>
+    </w:p>
+    <w:p>
+      <w:r>
+        <w:t xml:space="preserve">The growing availability of Solid State Drives at affordable prices will see the number of devices using Solid State Drives increase which means Bundle can be used on more devices. The number of Solid State Drives in mobile devices is increasing which makes them perfect deployment targets for Bundle as mobile devices are usually </w:t>
+      </w:r>
+      <w:proofErr w:type="gramStart"/>
+      <w:r>
+        <w:t>effected</w:t>
+      </w:r>
+      <w:proofErr w:type="gramEnd"/>
+      <w:r>
+        <w:t xml:space="preserve"> by the RAM limitation due to smaller data storage capabilities.</w:t>
+      </w:r>
+      <w:r>
+        <w:t xml:space="preserve"> </w:t>
+      </w:r>
+      <w:r>
+        <w:t xml:space="preserve">Systems that do not use Solid State Drives are not ideal targets for Bundle as these systems’ drives would have a longer latency and loading times and have negative effects on game performance. </w:t>
+      </w:r>
+    </w:p>
+    <w:p>
+      <w:pPr>
+        <w:ind w:right="495"/>
+      </w:pPr>
+    </w:p>
+    <w:p>
+      <w:r>
+        <w:t xml:space="preserve">It is important to note that Bundle works with game assets such as images, sound files, textures, stage data etc. These assets are stored within virtual memory and the objects using this data do not need to allocate memory for these objects. The developer might allocate E.g. A </w:t>
+      </w:r>
+      <w:proofErr w:type="spellStart"/>
+      <w:r>
+        <w:t>UIImageView</w:t>
+      </w:r>
+      <w:proofErr w:type="spellEnd"/>
+      <w:r>
+        <w:t xml:space="preserve"> object that can hold a </w:t>
+      </w:r>
+      <w:proofErr w:type="spellStart"/>
+      <w:r>
+        <w:t>UIImage</w:t>
+      </w:r>
+      <w:proofErr w:type="spellEnd"/>
+      <w:r>
+        <w:t xml:space="preserve"> to display is manually allocated by the developer and resides on RAM. The </w:t>
+      </w:r>
+      <w:proofErr w:type="spellStart"/>
+      <w:r>
+        <w:t>UIImage</w:t>
+      </w:r>
+      <w:proofErr w:type="spellEnd"/>
+      <w:r>
+        <w:t xml:space="preserve"> object to be placed within the </w:t>
+      </w:r>
+      <w:proofErr w:type="spellStart"/>
+      <w:r>
+        <w:t>UIImageView</w:t>
+      </w:r>
+      <w:proofErr w:type="spellEnd"/>
+      <w:r>
+        <w:t xml:space="preserve"> for display will have its data backed by the virtual memory segment for the named file.</w:t>
+      </w:r>
+    </w:p>
+    <w:p/>
+    <w:p>
+      <w:pPr>
+        <w:rPr>
+          <w:rFonts w:eastAsia="Times New Roman" w:cs="Times New Roman"/>
+        </w:rPr>
+      </w:pPr>
+      <w:r>
+        <w:rPr>
+          <w:rFonts w:eastAsia="Times New Roman" w:cs="Times New Roman"/>
+        </w:rPr>
+        <w:t xml:space="preserve">Android uses </w:t>
+      </w:r>
+      <w:proofErr w:type="spellStart"/>
+      <w:r>
+        <w:rPr>
+          <w:rFonts w:eastAsia="Times New Roman" w:cs="Times New Roman"/>
+        </w:rPr>
+        <w:t>apk</w:t>
+      </w:r>
+      <w:proofErr w:type="spellEnd"/>
+      <w:r>
+        <w:rPr>
+          <w:rFonts w:eastAsia="Times New Roman" w:cs="Times New Roman"/>
+        </w:rPr>
+        <w:t xml:space="preserve"> files to deliver content to an application. “Android </w:t>
+      </w:r>
+      <w:r>
+        <w:rPr>
+          <w:rFonts w:eastAsia="Times New Roman" w:cs="Times New Roman"/>
+          <w:b/>
+          <w:bCs/>
+        </w:rPr>
+        <w:t>application package file</w:t>
+      </w:r>
+      <w:r>
+        <w:rPr>
+          <w:rFonts w:eastAsia="Times New Roman" w:cs="Times New Roman"/>
+        </w:rPr>
+        <w:t xml:space="preserve"> </w:t>
+      </w:r>
+      <w:bookmarkStart w:id="8" w:name="_GoBack"/>
       <w:bookmarkEnd w:id="8"/>
-    </w:p>
-    <w:p>
-      <w:pPr>
-        <w:ind w:right="495"/>
-      </w:pPr>
-    </w:p>
-    <w:p>
-      <w:pPr>
-        <w:ind w:right="495"/>
-      </w:pPr>
-    </w:p>
+      <w:r>
+        <w:rPr>
+          <w:rFonts w:eastAsia="Times New Roman" w:cs="Times New Roman"/>
+        </w:rPr>
+        <w:t>(</w:t>
+      </w:r>
+      <w:r>
+        <w:rPr>
+          <w:rFonts w:eastAsia="Times New Roman" w:cs="Times New Roman"/>
+          <w:b/>
+          <w:bCs/>
+        </w:rPr>
+        <w:t>APK</w:t>
+      </w:r>
+      <w:r>
+        <w:rPr>
+          <w:rFonts w:eastAsia="Times New Roman" w:cs="Times New Roman"/>
+        </w:rPr>
+        <w:t xml:space="preserve">) is the </w:t>
+      </w:r>
+      <w:hyperlink r:id="rId14" w:tooltip="File format" w:history="1">
+        <w:r>
+          <w:rPr>
+            <w:rStyle w:val="Hyperlink"/>
+            <w:rFonts w:eastAsia="Times New Roman" w:cs="Times New Roman"/>
+          </w:rPr>
+          <w:t>file format</w:t>
+        </w:r>
+      </w:hyperlink>
+      <w:r>
+        <w:rPr>
+          <w:rFonts w:eastAsia="Times New Roman" w:cs="Times New Roman"/>
+        </w:rPr>
+        <w:t xml:space="preserve"> used to distribute and install </w:t>
+      </w:r>
+      <w:hyperlink r:id="rId15" w:tooltip="Application software" w:history="1">
+        <w:r>
+          <w:rPr>
+            <w:rStyle w:val="Hyperlink"/>
+            <w:rFonts w:eastAsia="Times New Roman" w:cs="Times New Roman"/>
+          </w:rPr>
+          <w:t>application software</w:t>
+        </w:r>
+      </w:hyperlink>
+      <w:r>
+        <w:rPr>
+          <w:rFonts w:eastAsia="Times New Roman" w:cs="Times New Roman"/>
+        </w:rPr>
+        <w:t xml:space="preserve"> and </w:t>
+      </w:r>
+      <w:hyperlink r:id="rId16" w:tooltip="Middleware" w:history="1">
+        <w:r>
+          <w:rPr>
+            <w:rStyle w:val="Hyperlink"/>
+            <w:rFonts w:eastAsia="Times New Roman" w:cs="Times New Roman"/>
+          </w:rPr>
+          <w:t>middleware</w:t>
+        </w:r>
+      </w:hyperlink>
+      <w:r>
+        <w:rPr>
+          <w:rFonts w:eastAsia="Times New Roman" w:cs="Times New Roman"/>
+        </w:rPr>
+        <w:t xml:space="preserve"> onto Google's </w:t>
+      </w:r>
+      <w:hyperlink r:id="rId17" w:tooltip="Android (operating system)" w:history="1">
+        <w:r>
+          <w:rPr>
+            <w:rStyle w:val="Hyperlink"/>
+            <w:rFonts w:eastAsia="Times New Roman" w:cs="Times New Roman"/>
+          </w:rPr>
+          <w:t>Android</w:t>
+        </w:r>
+      </w:hyperlink>
+      <w:r>
+        <w:rPr>
+          <w:rFonts w:eastAsia="Times New Roman" w:cs="Times New Roman"/>
+        </w:rPr>
+        <w:t xml:space="preserve"> operating system. To make an APK file, a program for Android is first compiled, and then all of its parts are packaged into one file. This holds all of that program's code such as (.</w:t>
+      </w:r>
+      <w:proofErr w:type="spellStart"/>
+      <w:r>
+        <w:rPr>
+          <w:rFonts w:eastAsia="Times New Roman" w:cs="Times New Roman"/>
+        </w:rPr>
+        <w:t>dex</w:t>
+      </w:r>
+      <w:proofErr w:type="spellEnd"/>
+      <w:r>
+        <w:rPr>
+          <w:rFonts w:eastAsia="Times New Roman" w:cs="Times New Roman"/>
+        </w:rPr>
+        <w:t xml:space="preserve"> files), resources, assets, certificates, and manifest file. As is the case with many file formats, APK files can have any name needed, but must end with the four character, three letter extension, .</w:t>
+      </w:r>
+      <w:proofErr w:type="spellStart"/>
+      <w:r>
+        <w:rPr>
+          <w:rFonts w:eastAsia="Times New Roman" w:cs="Times New Roman"/>
+        </w:rPr>
+        <w:t>apk</w:t>
+      </w:r>
+      <w:proofErr w:type="spellEnd"/>
+      <w:r>
+        <w:rPr>
+          <w:rFonts w:eastAsia="Times New Roman" w:cs="Times New Roman"/>
+        </w:rPr>
+        <w:t>.” (</w:t>
+      </w:r>
+      <w:proofErr w:type="gramStart"/>
+      <w:r>
+        <w:rPr>
+          <w:rFonts w:eastAsia="Times New Roman" w:cs="Times New Roman"/>
+        </w:rPr>
+        <w:t>reference</w:t>
+      </w:r>
+      <w:proofErr w:type="gramEnd"/>
+      <w:r>
+        <w:rPr>
+          <w:rFonts w:eastAsia="Times New Roman" w:cs="Times New Roman"/>
+        </w:rPr>
+        <w:t xml:space="preserve"> </w:t>
+      </w:r>
+      <w:hyperlink r:id="rId18" w:history="1">
+        <w:r>
+          <w:rPr>
+            <w:rStyle w:val="Hyperlink"/>
+            <w:rFonts w:eastAsia="Times New Roman" w:cs="Times New Roman"/>
+          </w:rPr>
+          <w:t>http://en.wikipedia.org/wiki/APK_%28file_format%29</w:t>
+        </w:r>
+      </w:hyperlink>
+      <w:r>
+        <w:rPr>
+          <w:rFonts w:eastAsia="Times New Roman" w:cs="Times New Roman"/>
+        </w:rPr>
+        <w:t>)</w:t>
+      </w:r>
+    </w:p>
+    <w:p>
+      <w:pPr>
+        <w:rPr>
+          <w:rFonts w:eastAsia="Times New Roman" w:cs="Times New Roman"/>
+        </w:rPr>
+      </w:pPr>
+    </w:p>
+    <w:p>
+      <w:pPr>
+        <w:rPr>
+          <w:rFonts w:eastAsia="Times New Roman" w:cs="Times New Roman"/>
+        </w:rPr>
+      </w:pPr>
+      <w:r>
+        <w:rPr>
+          <w:rFonts w:eastAsia="Times New Roman" w:cs="Times New Roman"/>
+        </w:rPr>
+        <w:t xml:space="preserve">This allows Bundle to package a file and give it the </w:t>
+      </w:r>
+      <w:proofErr w:type="spellStart"/>
+      <w:r>
+        <w:rPr>
+          <w:rFonts w:eastAsia="Times New Roman" w:cs="Times New Roman"/>
+        </w:rPr>
+        <w:t>apk</w:t>
+      </w:r>
+      <w:proofErr w:type="spellEnd"/>
+      <w:r>
+        <w:rPr>
+          <w:rFonts w:eastAsia="Times New Roman" w:cs="Times New Roman"/>
+        </w:rPr>
+        <w:t xml:space="preserve"> extension. This </w:t>
+      </w:r>
+      <w:proofErr w:type="spellStart"/>
+      <w:r>
+        <w:rPr>
+          <w:rFonts w:eastAsia="Times New Roman" w:cs="Times New Roman"/>
+        </w:rPr>
+        <w:t>apk</w:t>
+      </w:r>
+      <w:proofErr w:type="spellEnd"/>
+      <w:r>
+        <w:rPr>
+          <w:rFonts w:eastAsia="Times New Roman" w:cs="Times New Roman"/>
+        </w:rPr>
+        <w:t xml:space="preserve"> can then be hosted on Google’s server which an android game or media driven application that will use Bundle can retrieve the </w:t>
+      </w:r>
+      <w:proofErr w:type="spellStart"/>
+      <w:r>
+        <w:rPr>
+          <w:rFonts w:eastAsia="Times New Roman" w:cs="Times New Roman"/>
+        </w:rPr>
+        <w:t>apk</w:t>
+      </w:r>
+      <w:proofErr w:type="spellEnd"/>
+      <w:r>
+        <w:rPr>
+          <w:rFonts w:eastAsia="Times New Roman" w:cs="Times New Roman"/>
+        </w:rPr>
+        <w:t xml:space="preserve"> file and use it with Bundle’s API.</w:t>
+      </w:r>
+    </w:p>
+    <w:p>
+      <w:pPr>
+        <w:rPr>
+          <w:rFonts w:eastAsia="Times New Roman" w:cs="Times New Roman"/>
+        </w:rPr>
+      </w:pPr>
+    </w:p>
+    <w:p>
+      <w:pPr>
+        <w:rPr>
+          <w:rFonts w:eastAsia="Times New Roman" w:cs="Times New Roman"/>
+        </w:rPr>
+      </w:pPr>
+      <w:r>
+        <w:rPr>
+          <w:rFonts w:eastAsia="Times New Roman" w:cs="Times New Roman"/>
+        </w:rPr>
+        <w:t xml:space="preserve">Android uses a Java based virtual machine known as the </w:t>
+      </w:r>
+      <w:proofErr w:type="spellStart"/>
+      <w:r>
+        <w:rPr>
+          <w:rFonts w:eastAsia="Times New Roman" w:cs="Times New Roman"/>
+        </w:rPr>
+        <w:t>Dalvik</w:t>
+      </w:r>
+      <w:proofErr w:type="spellEnd"/>
+      <w:r>
+        <w:rPr>
+          <w:rFonts w:eastAsia="Times New Roman" w:cs="Times New Roman"/>
+        </w:rPr>
+        <w:t xml:space="preserve"> Virtual Machine, which is a JVM enhanced for mobile devices. Android developers can use the Android Native Development Kit (NDK) to run Bundle within their android game or application. “The NDK allows you to implement parts of your applications using native-code languages such as C and C++.” (</w:t>
+      </w:r>
+      <w:proofErr w:type="gramStart"/>
+      <w:r>
+        <w:rPr>
+          <w:rFonts w:eastAsia="Times New Roman" w:cs="Times New Roman"/>
+        </w:rPr>
+        <w:t>add</w:t>
+      </w:r>
+      <w:proofErr w:type="gramEnd"/>
+      <w:r>
+        <w:rPr>
+          <w:rFonts w:eastAsia="Times New Roman" w:cs="Times New Roman"/>
+        </w:rPr>
+        <w:t xml:space="preserve"> reference to </w:t>
+      </w:r>
+      <w:hyperlink r:id="rId19" w:history="1">
+        <w:r>
+          <w:rPr>
+            <w:rStyle w:val="Hyperlink"/>
+            <w:rFonts w:eastAsia="Times New Roman" w:cs="Times New Roman"/>
+          </w:rPr>
+          <w:t>http://developer.android.com/sdk/ndk/overview.html</w:t>
+        </w:r>
+      </w:hyperlink>
+      <w:r>
+        <w:rPr>
+          <w:rFonts w:eastAsia="Times New Roman" w:cs="Times New Roman"/>
+        </w:rPr>
+        <w:t>)</w:t>
+      </w:r>
+    </w:p>
+    <w:p/>
     <w:p>
       <w:pPr>
         <w:ind w:right="495"/>
@@ -5857,7 +6863,6 @@
       </w:pPr>
       <w:bookmarkStart w:id="9" w:name="_Toc197780234"/>
       <w:r>
-        <w:lastRenderedPageBreak/>
         <w:t>References:</w:t>
       </w:r>
       <w:bookmarkEnd w:id="9"/>
@@ -7007,6 +8012,7 @@
   <w:style w:type="character" w:default="1" w:styleId="DefaultParagraphFont">
     <w:name w:val="Default Paragraph Font"/>
     <w:uiPriority w:val="1"/>
+    <w:semiHidden/>
     <w:unhideWhenUsed/>
   </w:style>
   <w:style w:type="table" w:default="1" w:styleId="TableNormal">
@@ -7293,6 +8299,17 @@
       <w:u w:val="single"/>
     </w:rPr>
   </w:style>
+  <w:style w:type="character" w:styleId="Strong">
+    <w:name w:val="Strong"/>
+    <w:basedOn w:val="DefaultParagraphFont"/>
+    <w:uiPriority w:val="22"/>
+    <w:qFormat/>
+    <w:rsid w:val="00FD4A3F"/>
+    <w:rPr>
+      <w:b/>
+      <w:bCs/>
+    </w:rPr>
+  </w:style>
 </w:styles>
 </file>
 
@@ -7502,6 +8519,7 @@
   <w:style w:type="character" w:default="1" w:styleId="DefaultParagraphFont">
     <w:name w:val="Default Paragraph Font"/>
     <w:uiPriority w:val="1"/>
+    <w:semiHidden/>
     <w:unhideWhenUsed/>
   </w:style>
   <w:style w:type="table" w:default="1" w:styleId="TableNormal">
@@ -7786,6 +8804,17 @@
     <w:rPr>
       <w:color w:val="0000FF" w:themeColor="hyperlink"/>
       <w:u w:val="single"/>
+    </w:rPr>
+  </w:style>
+  <w:style w:type="character" w:styleId="Strong">
+    <w:name w:val="Strong"/>
+    <w:basedOn w:val="DefaultParagraphFont"/>
+    <w:uiPriority w:val="22"/>
+    <w:qFormat/>
+    <w:rsid w:val="00FD4A3F"/>
+    <w:rPr>
+      <w:b/>
+      <w:bCs/>
     </w:rPr>
   </w:style>
 </w:styles>
@@ -8116,7 +9145,7 @@
 </file>
 
 <file path=customXml/itemProps1.xml><?xml version="1.0" encoding="utf-8"?>
-<ds:datastoreItem xmlns:ds="http://schemas.openxmlformats.org/officeDocument/2006/customXml" ds:itemID="{361CE2A0-13AC-0B48-BAC0-5E75C8394D6F}">
+<ds:datastoreItem xmlns:ds="http://schemas.openxmlformats.org/officeDocument/2006/customXml" ds:itemID="{F2AAC0F9-D5B3-0D46-8528-FC344DAACF29}">
   <ds:schemaRefs>
     <ds:schemaRef ds:uri="http://schemas.openxmlformats.org/officeDocument/2006/bibliography"/>
   </ds:schemaRefs>

</xml_diff>

<commit_message>
Added doom 3 section in related work
</commit_message>
<xml_diff>
--- a/Thesis/ThesisDraft2Column_t.docx
+++ b/Thesis/ThesisDraft2Column_t.docx
@@ -3196,6 +3196,277 @@
     </w:p>
     <w:p>
       <w:pPr>
+        <w:pStyle w:val="HTMLPreformatted"/>
+        <w:rPr>
+          <w:rFonts w:asciiTheme="minorHAnsi" w:hAnsiTheme="minorHAnsi"/>
+          <w:sz w:val="22"/>
+          <w:szCs w:val="22"/>
+        </w:rPr>
+      </w:pPr>
+      <w:r>
+        <w:rPr>
+          <w:rFonts w:asciiTheme="minorHAnsi" w:hAnsiTheme="minorHAnsi"/>
+          <w:sz w:val="22"/>
+          <w:szCs w:val="22"/>
+        </w:rPr>
+        <w:t xml:space="preserve">id Software released Doom 3’s source code (add reference to </w:t>
+      </w:r>
+      <w:hyperlink r:id="rId11" w:history="1">
+        <w:r>
+          <w:rPr>
+            <w:rStyle w:val="Hyperlink"/>
+            <w:rFonts w:asciiTheme="minorHAnsi" w:hAnsiTheme="minorHAnsi"/>
+            <w:sz w:val="22"/>
+            <w:szCs w:val="22"/>
+          </w:rPr>
+          <w:t>https://github.com/TTimo/doom3.gpl</w:t>
+        </w:r>
+      </w:hyperlink>
+      <w:r>
+        <w:rPr>
+          <w:rFonts w:asciiTheme="minorHAnsi" w:hAnsiTheme="minorHAnsi"/>
+          <w:sz w:val="22"/>
+          <w:szCs w:val="22"/>
+        </w:rPr>
+        <w:t>) and the file system’s implementation is available. Doom 3’s file system uses .pk4 files, which hold the game’s resource data. “To save disk space and speed up file loading, directory trees can be collapsed into zip</w:t>
+      </w:r>
+    </w:p>
+    <w:p>
+      <w:pPr>
+        <w:tabs>
+          <w:tab w:val="left" w:pos="916"/>
+          <w:tab w:val="left" w:pos="1832"/>
+          <w:tab w:val="left" w:pos="2748"/>
+          <w:tab w:val="left" w:pos="3664"/>
+          <w:tab w:val="left" w:pos="4580"/>
+          <w:tab w:val="left" w:pos="5496"/>
+          <w:tab w:val="left" w:pos="6412"/>
+          <w:tab w:val="left" w:pos="7328"/>
+          <w:tab w:val="left" w:pos="8244"/>
+          <w:tab w:val="left" w:pos="9160"/>
+          <w:tab w:val="left" w:pos="10076"/>
+          <w:tab w:val="left" w:pos="10992"/>
+          <w:tab w:val="left" w:pos="11908"/>
+          <w:tab w:val="left" w:pos="12824"/>
+          <w:tab w:val="left" w:pos="13740"/>
+          <w:tab w:val="left" w:pos="14656"/>
+        </w:tabs>
+        <w:rPr>
+          <w:rFonts w:cs="Courier"/>
+          <w:sz w:val="22"/>
+          <w:szCs w:val="22"/>
+        </w:rPr>
+      </w:pPr>
+      <w:r>
+        <w:rPr>
+          <w:rFonts w:cs="Courier"/>
+          <w:sz w:val="22"/>
+          <w:szCs w:val="22"/>
+        </w:rPr>
+        <w:t>files. The files use a ".pk4" extension to prevent users from unzipping them accidentally,</w:t>
+      </w:r>
+    </w:p>
+    <w:p>
+      <w:pPr>
+        <w:tabs>
+          <w:tab w:val="left" w:pos="916"/>
+          <w:tab w:val="left" w:pos="1832"/>
+          <w:tab w:val="left" w:pos="2748"/>
+          <w:tab w:val="left" w:pos="3664"/>
+          <w:tab w:val="left" w:pos="4580"/>
+          <w:tab w:val="left" w:pos="5496"/>
+          <w:tab w:val="left" w:pos="6412"/>
+          <w:tab w:val="left" w:pos="7328"/>
+          <w:tab w:val="left" w:pos="8244"/>
+          <w:tab w:val="left" w:pos="9160"/>
+          <w:tab w:val="left" w:pos="10076"/>
+          <w:tab w:val="left" w:pos="10992"/>
+          <w:tab w:val="left" w:pos="11908"/>
+          <w:tab w:val="left" w:pos="12824"/>
+          <w:tab w:val="left" w:pos="13740"/>
+          <w:tab w:val="left" w:pos="14656"/>
+        </w:tabs>
+        <w:rPr>
+          <w:rFonts w:cs="Courier"/>
+          <w:sz w:val="22"/>
+          <w:szCs w:val="22"/>
+        </w:rPr>
+      </w:pPr>
+      <w:r>
+        <w:rPr>
+          <w:rFonts w:cs="Courier"/>
+          <w:sz w:val="22"/>
+          <w:szCs w:val="22"/>
+        </w:rPr>
+        <w:t>but otherwise they are simply normal zip files. A game directory can have multiple zip</w:t>
+      </w:r>
+    </w:p>
+    <w:p>
+      <w:pPr>
+        <w:tabs>
+          <w:tab w:val="left" w:pos="916"/>
+          <w:tab w:val="left" w:pos="1832"/>
+          <w:tab w:val="left" w:pos="2748"/>
+          <w:tab w:val="left" w:pos="3664"/>
+          <w:tab w:val="left" w:pos="4580"/>
+          <w:tab w:val="left" w:pos="5496"/>
+          <w:tab w:val="left" w:pos="6412"/>
+          <w:tab w:val="left" w:pos="7328"/>
+          <w:tab w:val="left" w:pos="8244"/>
+          <w:tab w:val="left" w:pos="9160"/>
+          <w:tab w:val="left" w:pos="10076"/>
+          <w:tab w:val="left" w:pos="10992"/>
+          <w:tab w:val="left" w:pos="11908"/>
+          <w:tab w:val="left" w:pos="12824"/>
+          <w:tab w:val="left" w:pos="13740"/>
+          <w:tab w:val="left" w:pos="14656"/>
+        </w:tabs>
+        <w:rPr>
+          <w:rFonts w:cs="Courier"/>
+          <w:sz w:val="22"/>
+          <w:szCs w:val="22"/>
+        </w:rPr>
+      </w:pPr>
+      <w:r>
+        <w:rPr>
+          <w:rFonts w:cs="Courier"/>
+          <w:sz w:val="22"/>
+          <w:szCs w:val="22"/>
+        </w:rPr>
+        <w:t>files of the form "pak0.pk4", "pak1.pk4", etc. Zip files are searched in decending order</w:t>
+      </w:r>
+    </w:p>
+    <w:p>
+      <w:pPr>
+        <w:tabs>
+          <w:tab w:val="left" w:pos="916"/>
+          <w:tab w:val="left" w:pos="1832"/>
+          <w:tab w:val="left" w:pos="2748"/>
+          <w:tab w:val="left" w:pos="3664"/>
+          <w:tab w:val="left" w:pos="4580"/>
+          <w:tab w:val="left" w:pos="5496"/>
+          <w:tab w:val="left" w:pos="6412"/>
+          <w:tab w:val="left" w:pos="7328"/>
+          <w:tab w:val="left" w:pos="8244"/>
+          <w:tab w:val="left" w:pos="9160"/>
+          <w:tab w:val="left" w:pos="10076"/>
+          <w:tab w:val="left" w:pos="10992"/>
+          <w:tab w:val="left" w:pos="11908"/>
+          <w:tab w:val="left" w:pos="12824"/>
+          <w:tab w:val="left" w:pos="13740"/>
+          <w:tab w:val="left" w:pos="14656"/>
+        </w:tabs>
+        <w:rPr>
+          <w:rFonts w:cs="Courier"/>
+          <w:sz w:val="22"/>
+          <w:szCs w:val="22"/>
+        </w:rPr>
+      </w:pPr>
+      <w:r>
+        <w:rPr>
+          <w:rFonts w:cs="Courier"/>
+          <w:sz w:val="22"/>
+          <w:szCs w:val="22"/>
+        </w:rPr>
+        <w:t>from the highest number to the lowest, and will always take precedence over the filesystem.</w:t>
+      </w:r>
+    </w:p>
+    <w:p>
+      <w:pPr>
+        <w:tabs>
+          <w:tab w:val="left" w:pos="916"/>
+          <w:tab w:val="left" w:pos="1832"/>
+          <w:tab w:val="left" w:pos="2748"/>
+          <w:tab w:val="left" w:pos="3664"/>
+          <w:tab w:val="left" w:pos="4580"/>
+          <w:tab w:val="left" w:pos="5496"/>
+          <w:tab w:val="left" w:pos="6412"/>
+          <w:tab w:val="left" w:pos="7328"/>
+          <w:tab w:val="left" w:pos="8244"/>
+          <w:tab w:val="left" w:pos="9160"/>
+          <w:tab w:val="left" w:pos="10076"/>
+          <w:tab w:val="left" w:pos="10992"/>
+          <w:tab w:val="left" w:pos="11908"/>
+          <w:tab w:val="left" w:pos="12824"/>
+          <w:tab w:val="left" w:pos="13740"/>
+          <w:tab w:val="left" w:pos="14656"/>
+        </w:tabs>
+        <w:rPr>
+          <w:sz w:val="22"/>
+          <w:szCs w:val="22"/>
+        </w:rPr>
+      </w:pPr>
+      <w:r>
+        <w:rPr>
+          <w:rFonts w:cs="Courier"/>
+          <w:sz w:val="22"/>
+          <w:szCs w:val="22"/>
+        </w:rPr>
+        <w:t>This allows a pk4 distributed as a patch to override all existing data.</w:t>
+      </w:r>
+      <w:r>
+        <w:rPr>
+          <w:sz w:val="22"/>
+          <w:szCs w:val="22"/>
+        </w:rPr>
+        <w:t>“</w:t>
+      </w:r>
+      <w:r>
+        <w:rPr>
+          <w:sz w:val="22"/>
+          <w:szCs w:val="22"/>
+        </w:rPr>
+        <w:t xml:space="preserve"> (add reference to </w:t>
+      </w:r>
+      <w:hyperlink r:id="rId12" w:history="1">
+        <w:r>
+          <w:rPr>
+            <w:rStyle w:val="Hyperlink"/>
+            <w:sz w:val="22"/>
+            <w:szCs w:val="22"/>
+          </w:rPr>
+          <w:t>https://github.com/TTimo/doom3.gpl/blob/master/neo/framework/FileSystem.cpp</w:t>
+        </w:r>
+      </w:hyperlink>
+      <w:r>
+        <w:rPr>
+          <w:sz w:val="22"/>
+          <w:szCs w:val="22"/>
+        </w:rPr>
+        <w:t>)</w:t>
+      </w:r>
+    </w:p>
+    <w:p>
+      <w:pPr>
+        <w:tabs>
+          <w:tab w:val="left" w:pos="916"/>
+          <w:tab w:val="left" w:pos="1832"/>
+          <w:tab w:val="left" w:pos="2748"/>
+          <w:tab w:val="left" w:pos="3664"/>
+          <w:tab w:val="left" w:pos="4580"/>
+          <w:tab w:val="left" w:pos="5496"/>
+          <w:tab w:val="left" w:pos="6412"/>
+          <w:tab w:val="left" w:pos="7328"/>
+          <w:tab w:val="left" w:pos="8244"/>
+          <w:tab w:val="left" w:pos="9160"/>
+          <w:tab w:val="left" w:pos="10076"/>
+          <w:tab w:val="left" w:pos="10992"/>
+          <w:tab w:val="left" w:pos="11908"/>
+          <w:tab w:val="left" w:pos="12824"/>
+          <w:tab w:val="left" w:pos="13740"/>
+          <w:tab w:val="left" w:pos="14656"/>
+        </w:tabs>
+        <w:rPr>
+          <w:rFonts w:cs="Courier"/>
+          <w:sz w:val="22"/>
+          <w:szCs w:val="22"/>
+        </w:rPr>
+      </w:pPr>
+      <w:bookmarkStart w:id="2" w:name="_GoBack"/>
+      <w:bookmarkEnd w:id="2"/>
+    </w:p>
+    <w:p>
+      <w:pPr>
         <w:rPr>
           <w:sz w:val="22"/>
           <w:szCs w:val="22"/>
@@ -3273,7 +3544,7 @@
         </w:rPr>
         <w:t xml:space="preserve">Bundles are a fundamental technology in Mac OS X and iOS that are used to encapsulate code and resources.” (add reference to </w:t>
       </w:r>
-      <w:hyperlink r:id="rId11" w:anchor="documentation/CoreFoundation/Conceptual/CFBundles/Introduction/Introduction.html" w:history="1">
+      <w:hyperlink r:id="rId13" w:anchor="documentation/CoreFoundation/Conceptual/CFBundles/Introduction/Introduction.html" w:history="1">
         <w:r>
           <w:rPr>
             <w:rStyle w:val="Hyperlink"/>
@@ -3325,7 +3596,7 @@
         </w:rPr>
         <w:t xml:space="preserve">a more natural type of organization”. (reference </w:t>
       </w:r>
-      <w:hyperlink r:id="rId12" w:anchor="documentation/CoreFoundation/Conceptual/CFBundles/Introduction/Introduction.html" w:history="1">
+      <w:hyperlink r:id="rId14" w:anchor="documentation/CoreFoundation/Conceptual/CFBundles/Introduction/Introduction.html" w:history="1">
         <w:r>
           <w:rPr>
             <w:rStyle w:val="Hyperlink"/>
@@ -3359,7 +3630,7 @@
         </w:rPr>
         <w:t xml:space="preserve">These bundles however allow the assets and files to be retrieved and used to allocate data to RAM. This differs to how Bundle maps the pak file, which is similar to an OSX or iOS Bundle,  to virtual memory and allows similar retrieval of files within that pak file, using a filename based system. Another difference is that an OSX and iOS bundle “ is a directory with a standardized hierarchical structure that holds executable code and the resources used by that code.” (add reference </w:t>
       </w:r>
-      <w:hyperlink r:id="rId13" w:anchor="documentation/CoreFoundation/Conceptual/CFBundles/AboutBundles/AboutBundles.html" w:history="1">
+      <w:hyperlink r:id="rId15" w:anchor="documentation/CoreFoundation/Conceptual/CFBundles/AboutBundles/AboutBundles.html" w:history="1">
         <w:r>
           <w:rPr>
             <w:rStyle w:val="Hyperlink"/>
@@ -3404,8 +3675,8 @@
           <w:szCs w:val="28"/>
         </w:rPr>
       </w:pPr>
-      <w:bookmarkStart w:id="2" w:name="_Toc198154642"/>
-      <w:bookmarkStart w:id="3" w:name="_Toc198397537"/>
+      <w:bookmarkStart w:id="3" w:name="_Toc198154642"/>
+      <w:bookmarkStart w:id="4" w:name="_Toc198397537"/>
       <w:r>
         <w:rPr>
           <w:rFonts w:ascii="Cambria" w:hAnsi="Cambria" w:cs="Times New Roman"/>
@@ -3414,8 +3685,8 @@
         </w:rPr>
         <w:t>3. Method</w:t>
       </w:r>
-      <w:bookmarkEnd w:id="2"/>
       <w:bookmarkEnd w:id="3"/>
+      <w:bookmarkEnd w:id="4"/>
     </w:p>
     <w:p>
       <w:pPr>
@@ -3882,7 +4153,7 @@
         </w:rPr>
         <w:t xml:space="preserve">[ </w:t>
       </w:r>
-      <w:hyperlink r:id="rId14" w:history="1">
+      <w:hyperlink r:id="rId16" w:history="1">
         <w:r>
           <w:rPr>
             <w:rStyle w:val="Hyperlink"/>
@@ -5082,7 +5353,7 @@
           <w:szCs w:val="28"/>
         </w:rPr>
       </w:pPr>
-      <w:bookmarkStart w:id="4" w:name="_Toc198397538"/>
+      <w:bookmarkStart w:id="5" w:name="_Toc198397538"/>
       <w:r>
         <w:rPr>
           <w:rFonts w:asciiTheme="minorHAnsi" w:hAnsiTheme="minorHAnsi"/>
@@ -5091,7 +5362,7 @@
         </w:rPr>
         <w:t>4. Bundle</w:t>
       </w:r>
-      <w:bookmarkEnd w:id="4"/>
+      <w:bookmarkEnd w:id="5"/>
     </w:p>
     <w:p/>
     <w:p>
@@ -5904,7 +6175,7 @@
           <w:szCs w:val="24"/>
         </w:rPr>
       </w:pPr>
-      <w:bookmarkStart w:id="5" w:name="_Toc198397539"/>
+      <w:bookmarkStart w:id="6" w:name="_Toc198397539"/>
       <w:r>
         <w:rPr>
           <w:rFonts w:asciiTheme="minorHAnsi" w:hAnsiTheme="minorHAnsi"/>
@@ -5913,7 +6184,7 @@
         </w:rPr>
         <w:t>4.1 Bundle and Automatic Reference Counting</w:t>
       </w:r>
-      <w:bookmarkEnd w:id="5"/>
+      <w:bookmarkEnd w:id="6"/>
     </w:p>
     <w:p>
       <w:pPr>
@@ -5999,7 +6270,7 @@
         </w:rPr>
         <w:t xml:space="preserve"> is a compiler-level feature that simplifies the process of managing the lifetimes of Objective-C objects. Instead of you having to remember when to retain or release an object, ARC evaluates the lifetime requirements of your objects and automatically inserts the appropriate method calls at compile time.” (add reference here to ARC </w:t>
       </w:r>
-      <w:hyperlink r:id="rId15" w:anchor="documentation/MacOSX/Conceptual/OSX_Technology_Overview/CoreServicesLayer/CoreServicesLayer.html" w:history="1">
+      <w:hyperlink r:id="rId17" w:anchor="documentation/MacOSX/Conceptual/OSX_Technology_Overview/CoreServicesLayer/CoreServicesLayer.html" w:history="1">
         <w:r>
           <w:rPr>
             <w:rStyle w:val="Hyperlink"/>
@@ -6101,7 +6372,7 @@
         </w:rPr>
         <w:t xml:space="preserve"> (add reference to </w:t>
       </w:r>
-      <w:hyperlink r:id="rId16" w:history="1">
+      <w:hyperlink r:id="rId18" w:history="1">
         <w:r>
           <w:rPr>
             <w:rStyle w:val="Hyperlink"/>
@@ -6161,7 +6432,7 @@
           <w:szCs w:val="28"/>
         </w:rPr>
       </w:pPr>
-      <w:bookmarkStart w:id="6" w:name="_Toc198397540"/>
+      <w:bookmarkStart w:id="7" w:name="_Toc198397540"/>
       <w:r>
         <w:rPr>
           <w:rFonts w:asciiTheme="minorHAnsi" w:hAnsiTheme="minorHAnsi"/>
@@ -6178,7 +6449,7 @@
         </w:rPr>
         <w:t>. Bundle Design</w:t>
       </w:r>
-      <w:bookmarkEnd w:id="6"/>
+      <w:bookmarkEnd w:id="7"/>
     </w:p>
     <w:p/>
     <w:p>
@@ -6190,7 +6461,7 @@
           <w:szCs w:val="24"/>
         </w:rPr>
       </w:pPr>
-      <w:bookmarkStart w:id="7" w:name="_Toc198397541"/>
+      <w:bookmarkStart w:id="8" w:name="_Toc198397541"/>
       <w:r>
         <w:rPr>
           <w:rFonts w:asciiTheme="minorHAnsi" w:hAnsiTheme="minorHAnsi"/>
@@ -6199,7 +6470,7 @@
         </w:rPr>
         <w:t>5.1 Design Principles</w:t>
       </w:r>
-      <w:bookmarkEnd w:id="7"/>
+      <w:bookmarkEnd w:id="8"/>
     </w:p>
     <w:p/>
     <w:p>
@@ -6382,7 +6653,7 @@
           <w:szCs w:val="24"/>
         </w:rPr>
       </w:pPr>
-      <w:bookmarkStart w:id="8" w:name="_Toc198397542"/>
+      <w:bookmarkStart w:id="9" w:name="_Toc198397542"/>
       <w:r>
         <w:rPr>
           <w:rFonts w:asciiTheme="minorHAnsi" w:hAnsiTheme="minorHAnsi"/>
@@ -6391,7 +6662,7 @@
         </w:rPr>
         <w:t>5.2 Design Overview</w:t>
       </w:r>
-      <w:bookmarkEnd w:id="8"/>
+      <w:bookmarkEnd w:id="9"/>
     </w:p>
     <w:p>
       <w:pPr>
@@ -6546,7 +6817,7 @@
           <w:szCs w:val="22"/>
         </w:rPr>
       </w:pPr>
-      <w:bookmarkStart w:id="9" w:name="_Toc198397543"/>
+      <w:bookmarkStart w:id="10" w:name="_Toc198397543"/>
       <w:r>
         <w:rPr>
           <w:rFonts w:asciiTheme="minorHAnsi" w:hAnsiTheme="minorHAnsi"/>
@@ -6555,7 +6826,7 @@
         </w:rPr>
         <w:t>5.2.1 Packaging Tool</w:t>
       </w:r>
-      <w:bookmarkEnd w:id="9"/>
+      <w:bookmarkEnd w:id="10"/>
     </w:p>
     <w:p>
       <w:pPr>
@@ -6649,7 +6920,7 @@
                     </pic:cNvPicPr>
                   </pic:nvPicPr>
                   <pic:blipFill>
-                    <a:blip r:embed="rId17">
+                    <a:blip r:embed="rId19">
                       <a:extLst>
                         <a:ext uri="{28A0092B-C50C-407E-A947-70E740481C1C}">
                           <a14:useLocalDpi xmlns:a14="http://schemas.microsoft.com/office/drawing/2010/main" val="0"/>
@@ -6705,7 +6976,7 @@
           <w:szCs w:val="22"/>
         </w:rPr>
       </w:pPr>
-      <w:bookmarkStart w:id="10" w:name="_Toc198397544"/>
+      <w:bookmarkStart w:id="11" w:name="_Toc198397544"/>
       <w:r>
         <w:rPr>
           <w:rFonts w:asciiTheme="minorHAnsi" w:hAnsiTheme="minorHAnsi"/>
@@ -6722,7 +6993,7 @@
         </w:rPr>
         <w:t>File Format</w:t>
       </w:r>
-      <w:bookmarkEnd w:id="10"/>
+      <w:bookmarkEnd w:id="11"/>
     </w:p>
     <w:p/>
     <w:p>
@@ -6749,7 +7020,7 @@
           <w:szCs w:val="22"/>
         </w:rPr>
       </w:pPr>
-      <w:bookmarkStart w:id="11" w:name="_Toc198397545"/>
+      <w:bookmarkStart w:id="12" w:name="_Toc198397545"/>
       <w:r>
         <w:rPr>
           <w:rFonts w:asciiTheme="minorHAnsi" w:hAnsiTheme="minorHAnsi"/>
@@ -6758,7 +7029,7 @@
         </w:rPr>
         <w:t>5.2.3 API</w:t>
       </w:r>
-      <w:bookmarkEnd w:id="11"/>
+      <w:bookmarkEnd w:id="12"/>
     </w:p>
     <w:p>
       <w:pPr>
@@ -7153,7 +7424,7 @@
           <w:szCs w:val="28"/>
         </w:rPr>
       </w:pPr>
-      <w:bookmarkStart w:id="12" w:name="_Toc198397546"/>
+      <w:bookmarkStart w:id="13" w:name="_Toc198397546"/>
       <w:r>
         <w:rPr>
           <w:rFonts w:asciiTheme="minorHAnsi" w:hAnsiTheme="minorHAnsi"/>
@@ -7186,7 +7457,7 @@
         </w:rPr>
         <w:t xml:space="preserve"> Implementation</w:t>
       </w:r>
-      <w:bookmarkEnd w:id="12"/>
+      <w:bookmarkEnd w:id="13"/>
     </w:p>
     <w:p>
       <w:pPr>
@@ -7206,7 +7477,7 @@
           <w:szCs w:val="24"/>
         </w:rPr>
       </w:pPr>
-      <w:bookmarkStart w:id="13" w:name="_Toc198397547"/>
+      <w:bookmarkStart w:id="14" w:name="_Toc198397547"/>
       <w:r>
         <w:rPr>
           <w:rFonts w:asciiTheme="minorHAnsi" w:hAnsiTheme="minorHAnsi"/>
@@ -7231,7 +7502,7 @@
         </w:rPr>
         <w:t>Tool and Pak File Creation</w:t>
       </w:r>
-      <w:bookmarkEnd w:id="13"/>
+      <w:bookmarkEnd w:id="14"/>
     </w:p>
     <w:p>
       <w:pPr>
@@ -7448,7 +7719,7 @@
           <w:szCs w:val="24"/>
         </w:rPr>
       </w:pPr>
-      <w:bookmarkStart w:id="14" w:name="_Toc198397548"/>
+      <w:bookmarkStart w:id="15" w:name="_Toc198397548"/>
       <w:r>
         <w:rPr>
           <w:rFonts w:asciiTheme="minorHAnsi" w:hAnsiTheme="minorHAnsi"/>
@@ -7473,7 +7744,7 @@
         </w:rPr>
         <w:t>The API</w:t>
       </w:r>
-      <w:bookmarkEnd w:id="14"/>
+      <w:bookmarkEnd w:id="15"/>
     </w:p>
     <w:p>
       <w:pPr>
@@ -8343,7 +8614,7 @@
           <w:szCs w:val="28"/>
         </w:rPr>
       </w:pPr>
-      <w:bookmarkStart w:id="15" w:name="_Toc198397549"/>
+      <w:bookmarkStart w:id="16" w:name="_Toc198397549"/>
       <w:r>
         <w:rPr>
           <w:rFonts w:asciiTheme="minorHAnsi" w:hAnsiTheme="minorHAnsi"/>
@@ -8352,7 +8623,7 @@
         </w:rPr>
         <w:t>7. Result</w:t>
       </w:r>
-      <w:bookmarkEnd w:id="15"/>
+      <w:bookmarkEnd w:id="16"/>
     </w:p>
     <w:p>
       <w:pPr>
@@ -8373,7 +8644,7 @@
           <w:szCs w:val="28"/>
         </w:rPr>
       </w:pPr>
-      <w:bookmarkStart w:id="16" w:name="_Toc198397550"/>
+      <w:bookmarkStart w:id="17" w:name="_Toc198397550"/>
       <w:r>
         <w:rPr>
           <w:rFonts w:asciiTheme="minorHAnsi" w:hAnsiTheme="minorHAnsi"/>
@@ -8390,7 +8661,7 @@
         </w:rPr>
         <w:t>. Future Research</w:t>
       </w:r>
-      <w:bookmarkEnd w:id="16"/>
+      <w:bookmarkEnd w:id="17"/>
       <w:r>
         <w:rPr>
           <w:rFonts w:asciiTheme="minorHAnsi" w:hAnsiTheme="minorHAnsi"/>
@@ -9179,8 +9450,6 @@
         </w:rPr>
         <w:t>Researching the different methods that use asset filenames as arguments is necessary to achieve effective automation of this process.</w:t>
       </w:r>
-      <w:bookmarkStart w:id="17" w:name="_GoBack"/>
-      <w:bookmarkEnd w:id="17"/>
     </w:p>
     <w:p>
       <w:pPr>
@@ -9320,7 +9589,7 @@
         </w:rPr>
         <w:t xml:space="preserve"> operating system. To make an APK file, a program for Android is first compiled, and then all of its parts are packaged into one file. This holds all of that program's code such as (.dex files), resources, assets, certificates, and manifest file. As is the case with many file formats, APK files can have any name needed, but must end with the four character, three letter extension, .apk.” (reference </w:t>
       </w:r>
-      <w:hyperlink r:id="rId18" w:history="1">
+      <w:hyperlink r:id="rId20" w:history="1">
         <w:r>
           <w:rPr>
             <w:rStyle w:val="Hyperlink"/>
@@ -9391,7 +9660,7 @@
         </w:rPr>
         <w:t xml:space="preserve">Android uses a Java based virtual machine known as the Dalvik Virtual Machine, which is a JVM enhanced for mobile devices. Android developers can use the Android Native Development Kit (NDK) to run Bundle within their android game or application. “The NDK allows you to implement parts of your applications using native-code languages such as C and C++.” (add reference to </w:t>
       </w:r>
-      <w:hyperlink r:id="rId19" w:history="1">
+      <w:hyperlink r:id="rId21" w:history="1">
         <w:r>
           <w:rPr>
             <w:rStyle w:val="Hyperlink"/>
@@ -10137,7 +10406,7 @@
           <w:szCs w:val="22"/>
         </w:rPr>
       </w:pPr>
-      <w:hyperlink r:id="rId20" w:history="1">
+      <w:hyperlink r:id="rId22" w:history="1">
         <w:r>
           <w:rPr>
             <w:rStyle w:val="Hyperlink"/>
@@ -10178,7 +10447,7 @@
         </w:rPr>
         <w:t xml:space="preserve">Android Developers, “What is the NDK?,” Available: </w:t>
       </w:r>
-      <w:hyperlink r:id="rId21" w:history="1">
+      <w:hyperlink r:id="rId23" w:history="1">
         <w:r>
           <w:rPr>
             <w:rStyle w:val="Hyperlink"/>
@@ -11736,6 +12005,58 @@
       <w:color w:val="4F81BD" w:themeColor="accent1"/>
     </w:rPr>
   </w:style>
+  <w:style w:type="paragraph" w:styleId="HTMLPreformatted">
+    <w:name w:val="HTML Preformatted"/>
+    <w:basedOn w:val="Normal"/>
+    <w:link w:val="HTMLPreformattedChar"/>
+    <w:uiPriority w:val="99"/>
+    <w:semiHidden/>
+    <w:unhideWhenUsed/>
+    <w:rsid w:val="001854A6"/>
+    <w:pPr>
+      <w:tabs>
+        <w:tab w:val="left" w:pos="916"/>
+        <w:tab w:val="left" w:pos="1832"/>
+        <w:tab w:val="left" w:pos="2748"/>
+        <w:tab w:val="left" w:pos="3664"/>
+        <w:tab w:val="left" w:pos="4580"/>
+        <w:tab w:val="left" w:pos="5496"/>
+        <w:tab w:val="left" w:pos="6412"/>
+        <w:tab w:val="left" w:pos="7328"/>
+        <w:tab w:val="left" w:pos="8244"/>
+        <w:tab w:val="left" w:pos="9160"/>
+        <w:tab w:val="left" w:pos="10076"/>
+        <w:tab w:val="left" w:pos="10992"/>
+        <w:tab w:val="left" w:pos="11908"/>
+        <w:tab w:val="left" w:pos="12824"/>
+        <w:tab w:val="left" w:pos="13740"/>
+        <w:tab w:val="left" w:pos="14656"/>
+      </w:tabs>
+    </w:pPr>
+    <w:rPr>
+      <w:rFonts w:ascii="Courier" w:hAnsi="Courier" w:cs="Courier"/>
+      <w:sz w:val="20"/>
+      <w:szCs w:val="20"/>
+    </w:rPr>
+  </w:style>
+  <w:style w:type="character" w:customStyle="1" w:styleId="HTMLPreformattedChar">
+    <w:name w:val="HTML Preformatted Char"/>
+    <w:basedOn w:val="DefaultParagraphFont"/>
+    <w:link w:val="HTMLPreformatted"/>
+    <w:uiPriority w:val="99"/>
+    <w:semiHidden/>
+    <w:rsid w:val="001854A6"/>
+    <w:rPr>
+      <w:rFonts w:ascii="Courier" w:hAnsi="Courier" w:cs="Courier"/>
+      <w:sz w:val="20"/>
+      <w:szCs w:val="20"/>
+    </w:rPr>
+  </w:style>
+  <w:style w:type="character" w:customStyle="1" w:styleId="cm">
+    <w:name w:val="cm"/>
+    <w:basedOn w:val="DefaultParagraphFont"/>
+    <w:rsid w:val="001854A6"/>
+  </w:style>
 </w:styles>
 </file>
 
@@ -12289,6 +12610,58 @@
       <w:color w:val="4F81BD" w:themeColor="accent1"/>
     </w:rPr>
   </w:style>
+  <w:style w:type="paragraph" w:styleId="HTMLPreformatted">
+    <w:name w:val="HTML Preformatted"/>
+    <w:basedOn w:val="Normal"/>
+    <w:link w:val="HTMLPreformattedChar"/>
+    <w:uiPriority w:val="99"/>
+    <w:semiHidden/>
+    <w:unhideWhenUsed/>
+    <w:rsid w:val="001854A6"/>
+    <w:pPr>
+      <w:tabs>
+        <w:tab w:val="left" w:pos="916"/>
+        <w:tab w:val="left" w:pos="1832"/>
+        <w:tab w:val="left" w:pos="2748"/>
+        <w:tab w:val="left" w:pos="3664"/>
+        <w:tab w:val="left" w:pos="4580"/>
+        <w:tab w:val="left" w:pos="5496"/>
+        <w:tab w:val="left" w:pos="6412"/>
+        <w:tab w:val="left" w:pos="7328"/>
+        <w:tab w:val="left" w:pos="8244"/>
+        <w:tab w:val="left" w:pos="9160"/>
+        <w:tab w:val="left" w:pos="10076"/>
+        <w:tab w:val="left" w:pos="10992"/>
+        <w:tab w:val="left" w:pos="11908"/>
+        <w:tab w:val="left" w:pos="12824"/>
+        <w:tab w:val="left" w:pos="13740"/>
+        <w:tab w:val="left" w:pos="14656"/>
+      </w:tabs>
+    </w:pPr>
+    <w:rPr>
+      <w:rFonts w:ascii="Courier" w:hAnsi="Courier" w:cs="Courier"/>
+      <w:sz w:val="20"/>
+      <w:szCs w:val="20"/>
+    </w:rPr>
+  </w:style>
+  <w:style w:type="character" w:customStyle="1" w:styleId="HTMLPreformattedChar">
+    <w:name w:val="HTML Preformatted Char"/>
+    <w:basedOn w:val="DefaultParagraphFont"/>
+    <w:link w:val="HTMLPreformatted"/>
+    <w:uiPriority w:val="99"/>
+    <w:semiHidden/>
+    <w:rsid w:val="001854A6"/>
+    <w:rPr>
+      <w:rFonts w:ascii="Courier" w:hAnsi="Courier" w:cs="Courier"/>
+      <w:sz w:val="20"/>
+      <w:szCs w:val="20"/>
+    </w:rPr>
+  </w:style>
+  <w:style w:type="character" w:customStyle="1" w:styleId="cm">
+    <w:name w:val="cm"/>
+    <w:basedOn w:val="DefaultParagraphFont"/>
+    <w:rsid w:val="001854A6"/>
+  </w:style>
 </w:styles>
 </file>
 
@@ -12617,7 +12990,7 @@
 </file>
 
 <file path=customXml/itemProps1.xml><?xml version="1.0" encoding="utf-8"?>
-<ds:datastoreItem xmlns:ds="http://schemas.openxmlformats.org/officeDocument/2006/customXml" ds:itemID="{04A6F359-C6F2-B749-8426-794F06F9DD5A}">
+<ds:datastoreItem xmlns:ds="http://schemas.openxmlformats.org/officeDocument/2006/customXml" ds:itemID="{2EB2856E-81B9-5F4B-9F32-C76BCCFB6E38}">
   <ds:schemaRefs>
     <ds:schemaRef ds:uri="http://schemas.openxmlformats.org/officeDocument/2006/bibliography"/>
   </ds:schemaRefs>

</xml_diff>

<commit_message>
Added megatexture section in related work
</commit_message>
<xml_diff>
--- a/Thesis/ThesisDraft2Column_t.docx
+++ b/Thesis/ThesisDraft2Column_t.docx
@@ -2259,7 +2259,17 @@
           <w:sz w:val="23"/>
           <w:szCs w:val="23"/>
         </w:rPr>
-        <w:t xml:space="preserve">ove the overall game design and </w:t>
+        <w:t xml:space="preserve">ove the </w:t>
+      </w:r>
+      <w:r>
+        <w:rPr>
+          <w:rFonts w:ascii="Times New Roman" w:eastAsia="Times New Roman" w:hAnsi="Times New Roman" w:cs="Times New Roman"/>
+          <w:color w:val="000000"/>
+          <w:sz w:val="23"/>
+          <w:szCs w:val="23"/>
+        </w:rPr>
+        <w:lastRenderedPageBreak/>
+        <w:t xml:space="preserve">overall game design and </w:t>
       </w:r>
       <w:r>
         <w:rPr>
@@ -2833,6 +2843,7 @@
           <w:sz w:val="22"/>
           <w:szCs w:val="22"/>
         </w:rPr>
+        <w:lastRenderedPageBreak/>
         <w:t>“</w:t>
       </w:r>
       <w:r>
@@ -3108,7 +3119,14 @@
           <w:sz w:val="22"/>
           <w:szCs w:val="22"/>
         </w:rPr>
-        <w:t>There are numberous games that</w:t>
+        <w:t>There are num</w:t>
+      </w:r>
+      <w:r>
+        <w:rPr>
+          <w:sz w:val="22"/>
+          <w:szCs w:val="22"/>
+        </w:rPr>
+        <w:t>erous games that</w:t>
       </w:r>
       <w:r>
         <w:rPr>
@@ -3116,6 +3134,13 @@
           <w:szCs w:val="22"/>
         </w:rPr>
         <w:t xml:space="preserve"> use pak files as a means of holding game data files in an archived manner</w:t>
+      </w:r>
+      <w:r>
+        <w:rPr>
+          <w:sz w:val="22"/>
+          <w:szCs w:val="22"/>
+        </w:rPr>
+        <w:t xml:space="preserve"> </w:t>
       </w:r>
       <w:r>
         <w:rPr>
@@ -3228,7 +3253,16 @@
           <w:sz w:val="22"/>
           <w:szCs w:val="22"/>
         </w:rPr>
-        <w:t>) and the file system’s implementation is available. Doom 3’s file system uses .pk4 files, which hold the game’s resource data. “To save disk space and speed up file loading, directory trees can be collapsed into zip</w:t>
+        <w:t xml:space="preserve">) and the file system’s implementation is available. Doom 3’s file system uses .pk4 files, which hold the game’s resource data. “To save disk space and speed </w:t>
+      </w:r>
+      <w:r>
+        <w:rPr>
+          <w:rFonts w:asciiTheme="minorHAnsi" w:hAnsiTheme="minorHAnsi"/>
+          <w:sz w:val="22"/>
+          <w:szCs w:val="22"/>
+        </w:rPr>
+        <w:lastRenderedPageBreak/>
+        <w:t>up file loading, directory trees can be collapsed into zip</w:t>
       </w:r>
     </w:p>
     <w:p>
@@ -3457,13 +3491,536 @@
           <w:tab w:val="left" w:pos="14656"/>
         </w:tabs>
         <w:rPr>
-          <w:rFonts w:cs="Courier"/>
-          <w:sz w:val="22"/>
-          <w:szCs w:val="22"/>
-        </w:rPr>
-      </w:pPr>
+          <w:sz w:val="22"/>
+          <w:szCs w:val="22"/>
+        </w:rPr>
+      </w:pPr>
+    </w:p>
+    <w:p>
+      <w:pPr>
+        <w:widowControl w:val="0"/>
+        <w:autoSpaceDE w:val="0"/>
+        <w:autoSpaceDN w:val="0"/>
+        <w:adjustRightInd w:val="0"/>
+        <w:spacing w:after="240"/>
+        <w:rPr>
+          <w:rFonts w:ascii="Times" w:hAnsi="Times" w:cs="Times"/>
+        </w:rPr>
+      </w:pPr>
+      <w:r>
+        <w:rPr>
+          <w:sz w:val="22"/>
+          <w:szCs w:val="22"/>
+        </w:rPr>
+        <w:t xml:space="preserve">A MegaTexture is </w:t>
+      </w:r>
+      <w:r>
+        <w:rPr>
+          <w:sz w:val="22"/>
+          <w:szCs w:val="22"/>
+        </w:rPr>
+        <w:t>the</w:t>
+      </w:r>
+      <w:r>
+        <w:rPr>
+          <w:sz w:val="22"/>
+          <w:szCs w:val="22"/>
+        </w:rPr>
+        <w:t xml:space="preserve"> creation by id Software’s tech</w:t>
+      </w:r>
+      <w:r>
+        <w:rPr>
+          <w:sz w:val="22"/>
+          <w:szCs w:val="22"/>
+        </w:rPr>
+        <w:t>nical director John Carmack. A megat</w:t>
+      </w:r>
+      <w:r>
+        <w:rPr>
+          <w:sz w:val="22"/>
+          <w:szCs w:val="22"/>
+        </w:rPr>
+        <w:t>exture holds a large num</w:t>
+      </w:r>
+      <w:r>
+        <w:rPr>
+          <w:sz w:val="22"/>
+          <w:szCs w:val="22"/>
+        </w:rPr>
+        <w:t xml:space="preserve">ber of smaller textures. </w:t>
+      </w:r>
+      <w:r>
+        <w:rPr>
+          <w:sz w:val="22"/>
+          <w:szCs w:val="22"/>
+        </w:rPr>
+        <w:t xml:space="preserve">MegaTextures </w:t>
+      </w:r>
+      <w:r>
+        <w:rPr>
+          <w:sz w:val="22"/>
+          <w:szCs w:val="22"/>
+        </w:rPr>
+        <w:t>allow a game to use a resource pool that is larger than the available memory of the system.  This technique involves</w:t>
+      </w:r>
+      <w:r>
+        <w:rPr>
+          <w:sz w:val="22"/>
+          <w:szCs w:val="22"/>
+        </w:rPr>
+        <w:t xml:space="preserve"> mapping the megatexture to virtual memory and streaming data on demand for rendering within the game engine. </w:t>
+      </w:r>
+      <w:r>
+        <w:rPr>
+          <w:rFonts w:cs="Times"/>
+          <w:sz w:val="22"/>
+          <w:szCs w:val="22"/>
+        </w:rPr>
+        <w:t>J.M.P. van Waveren</w:t>
+      </w:r>
+      <w:r>
+        <w:rPr>
+          <w:rFonts w:cs="Times"/>
+          <w:sz w:val="22"/>
+          <w:szCs w:val="22"/>
+        </w:rPr>
+        <w:t xml:space="preserve"> mentions a number of</w:t>
+      </w:r>
+      <w:r>
+        <w:rPr>
+          <w:sz w:val="22"/>
+          <w:szCs w:val="22"/>
+        </w:rPr>
+        <w:t xml:space="preserve"> issues </w:t>
+      </w:r>
+      <w:r>
+        <w:rPr>
+          <w:sz w:val="22"/>
+          <w:szCs w:val="22"/>
+        </w:rPr>
+        <w:t xml:space="preserve">to the use of megatextures that were faced during the development </w:t>
+      </w:r>
+      <w:r>
+        <w:rPr>
+          <w:sz w:val="22"/>
+          <w:szCs w:val="22"/>
+        </w:rPr>
+        <w:t>of</w:t>
+      </w:r>
+      <w:r>
+        <w:rPr>
+          <w:sz w:val="22"/>
+          <w:szCs w:val="22"/>
+        </w:rPr>
+        <w:t xml:space="preserve"> </w:t>
+      </w:r>
+      <w:r>
+        <w:rPr>
+          <w:sz w:val="22"/>
+          <w:szCs w:val="22"/>
+        </w:rPr>
+        <w:t>the id Tech 5 game engine</w:t>
+      </w:r>
+      <w:r>
+        <w:rPr>
+          <w:sz w:val="22"/>
+          <w:szCs w:val="22"/>
+        </w:rPr>
+        <w:t>,</w:t>
+      </w:r>
+      <w:r>
+        <w:rPr>
+          <w:sz w:val="22"/>
+          <w:szCs w:val="22"/>
+        </w:rPr>
+        <w:t xml:space="preserve"> (add reference to “</w:t>
+      </w:r>
+      <w:r>
+        <w:rPr>
+          <w:rFonts w:cs="Times"/>
+          <w:color w:val="450F44"/>
+          <w:sz w:val="22"/>
+          <w:szCs w:val="22"/>
+        </w:rPr>
+        <w:t>From Texture Virtualization to Massive Parallelization</w:t>
+      </w:r>
+      <w:r>
+        <w:rPr>
+          <w:rFonts w:cs="Times"/>
+          <w:color w:val="450F44"/>
+          <w:sz w:val="22"/>
+          <w:szCs w:val="22"/>
+        </w:rPr>
+        <w:t>” pdf)</w:t>
+      </w:r>
+      <w:r>
+        <w:rPr>
+          <w:sz w:val="22"/>
+          <w:szCs w:val="22"/>
+        </w:rPr>
+        <w:t xml:space="preserve"> </w:t>
+      </w:r>
       <w:bookmarkStart w:id="2" w:name="_GoBack"/>
       <w:bookmarkEnd w:id="2"/>
+      <w:r>
+        <w:rPr>
+          <w:sz w:val="22"/>
+          <w:szCs w:val="22"/>
+        </w:rPr>
+        <w:t>such as:</w:t>
+      </w:r>
+    </w:p>
+    <w:p>
+      <w:pPr>
+        <w:tabs>
+          <w:tab w:val="left" w:pos="916"/>
+          <w:tab w:val="left" w:pos="1832"/>
+          <w:tab w:val="left" w:pos="2748"/>
+          <w:tab w:val="left" w:pos="3664"/>
+          <w:tab w:val="left" w:pos="4580"/>
+          <w:tab w:val="left" w:pos="5496"/>
+          <w:tab w:val="left" w:pos="6412"/>
+          <w:tab w:val="left" w:pos="7328"/>
+          <w:tab w:val="left" w:pos="8244"/>
+          <w:tab w:val="left" w:pos="9160"/>
+          <w:tab w:val="left" w:pos="10076"/>
+          <w:tab w:val="left" w:pos="10992"/>
+          <w:tab w:val="left" w:pos="11908"/>
+          <w:tab w:val="left" w:pos="12824"/>
+          <w:tab w:val="left" w:pos="13740"/>
+          <w:tab w:val="left" w:pos="14656"/>
+        </w:tabs>
+        <w:rPr>
+          <w:sz w:val="22"/>
+          <w:szCs w:val="22"/>
+        </w:rPr>
+      </w:pPr>
+    </w:p>
+    <w:p>
+      <w:pPr>
+        <w:pStyle w:val="ListParagraph"/>
+        <w:widowControl w:val="0"/>
+        <w:numPr>
+          <w:ilvl w:val="0"/>
+          <w:numId w:val="11"/>
+        </w:numPr>
+        <w:autoSpaceDE w:val="0"/>
+        <w:autoSpaceDN w:val="0"/>
+        <w:adjustRightInd w:val="0"/>
+        <w:spacing w:after="240"/>
+        <w:rPr>
+          <w:rFonts w:cs="Times"/>
+          <w:i/>
+          <w:sz w:val="22"/>
+          <w:szCs w:val="22"/>
+        </w:rPr>
+      </w:pPr>
+      <w:r>
+        <w:rPr>
+          <w:rFonts w:cs="Times"/>
+          <w:i/>
+          <w:sz w:val="22"/>
+          <w:szCs w:val="22"/>
+        </w:rPr>
+        <w:t>Texture Filtering</w:t>
+      </w:r>
+    </w:p>
+    <w:p>
+      <w:pPr>
+        <w:widowControl w:val="0"/>
+        <w:autoSpaceDE w:val="0"/>
+        <w:autoSpaceDN w:val="0"/>
+        <w:adjustRightInd w:val="0"/>
+        <w:spacing w:after="240"/>
+        <w:rPr>
+          <w:rFonts w:cs="Times"/>
+          <w:sz w:val="22"/>
+          <w:szCs w:val="22"/>
+        </w:rPr>
+      </w:pPr>
+      <w:r>
+        <w:rPr>
+          <w:rFonts w:cs="Times"/>
+          <w:sz w:val="22"/>
+          <w:szCs w:val="22"/>
+        </w:rPr>
+        <w:t>Texture filtering is a technique that uses nearby texels (pixels of a texture) to determine the color for the current texture pixel being rendered. Texture filtering is related to computational complexity and the quality of the rendered image.</w:t>
+      </w:r>
+    </w:p>
+    <w:p>
+      <w:pPr>
+        <w:pStyle w:val="ListParagraph"/>
+        <w:widowControl w:val="0"/>
+        <w:numPr>
+          <w:ilvl w:val="0"/>
+          <w:numId w:val="11"/>
+        </w:numPr>
+        <w:autoSpaceDE w:val="0"/>
+        <w:autoSpaceDN w:val="0"/>
+        <w:adjustRightInd w:val="0"/>
+        <w:spacing w:after="240"/>
+        <w:rPr>
+          <w:rFonts w:cs="Times"/>
+          <w:i/>
+          <w:sz w:val="22"/>
+          <w:szCs w:val="22"/>
+        </w:rPr>
+      </w:pPr>
+      <w:r>
+        <w:rPr>
+          <w:rFonts w:cs="Times"/>
+          <w:i/>
+          <w:sz w:val="22"/>
+          <w:szCs w:val="22"/>
+        </w:rPr>
+        <w:t xml:space="preserve">Thrashing </w:t>
+      </w:r>
+    </w:p>
+    <w:p>
+      <w:pPr>
+        <w:widowControl w:val="0"/>
+        <w:autoSpaceDE w:val="0"/>
+        <w:autoSpaceDN w:val="0"/>
+        <w:adjustRightInd w:val="0"/>
+        <w:spacing w:after="240"/>
+        <w:rPr>
+          <w:rFonts w:cs="Times"/>
+          <w:sz w:val="22"/>
+          <w:szCs w:val="22"/>
+        </w:rPr>
+      </w:pPr>
+      <w:r>
+        <w:rPr>
+          <w:rFonts w:cs="Times"/>
+          <w:sz w:val="22"/>
+          <w:szCs w:val="22"/>
+        </w:rPr>
+        <w:t>T</w:t>
+      </w:r>
+      <w:r>
+        <w:rPr>
+          <w:rFonts w:cs="Times"/>
+          <w:sz w:val="22"/>
+          <w:szCs w:val="22"/>
+        </w:rPr>
+        <w:t xml:space="preserve">hrashing occurs when a system’s physical memory is completely occupied and the </w:t>
+      </w:r>
+      <w:r>
+        <w:rPr>
+          <w:rFonts w:cs="Times"/>
+          <w:sz w:val="22"/>
+          <w:szCs w:val="22"/>
+        </w:rPr>
+        <w:t xml:space="preserve">virtual memory subsystem continuously paging data in and out of physical memory, causing the performance of the system to decrease or a system crash. </w:t>
+      </w:r>
+    </w:p>
+    <w:p>
+      <w:pPr>
+        <w:pStyle w:val="ListParagraph"/>
+        <w:numPr>
+          <w:ilvl w:val="0"/>
+          <w:numId w:val="11"/>
+        </w:numPr>
+        <w:tabs>
+          <w:tab w:val="left" w:pos="916"/>
+          <w:tab w:val="left" w:pos="1832"/>
+          <w:tab w:val="left" w:pos="2748"/>
+          <w:tab w:val="left" w:pos="3664"/>
+          <w:tab w:val="left" w:pos="4580"/>
+          <w:tab w:val="left" w:pos="5496"/>
+          <w:tab w:val="left" w:pos="6412"/>
+          <w:tab w:val="left" w:pos="7328"/>
+          <w:tab w:val="left" w:pos="8244"/>
+          <w:tab w:val="left" w:pos="9160"/>
+          <w:tab w:val="left" w:pos="10076"/>
+          <w:tab w:val="left" w:pos="10992"/>
+          <w:tab w:val="left" w:pos="11908"/>
+          <w:tab w:val="left" w:pos="12824"/>
+          <w:tab w:val="left" w:pos="13740"/>
+          <w:tab w:val="left" w:pos="14656"/>
+        </w:tabs>
+        <w:rPr>
+          <w:sz w:val="22"/>
+          <w:szCs w:val="22"/>
+        </w:rPr>
+      </w:pPr>
+      <w:r>
+        <w:rPr>
+          <w:sz w:val="22"/>
+          <w:szCs w:val="22"/>
+        </w:rPr>
+        <w:t>Level OF Detail (LOD) Transitions Under High Latency</w:t>
+      </w:r>
+    </w:p>
+    <w:p>
+      <w:pPr>
+        <w:tabs>
+          <w:tab w:val="left" w:pos="916"/>
+          <w:tab w:val="left" w:pos="1832"/>
+          <w:tab w:val="left" w:pos="2748"/>
+          <w:tab w:val="left" w:pos="3664"/>
+          <w:tab w:val="left" w:pos="4580"/>
+          <w:tab w:val="left" w:pos="5496"/>
+          <w:tab w:val="left" w:pos="6412"/>
+          <w:tab w:val="left" w:pos="7328"/>
+          <w:tab w:val="left" w:pos="8244"/>
+          <w:tab w:val="left" w:pos="9160"/>
+          <w:tab w:val="left" w:pos="10076"/>
+          <w:tab w:val="left" w:pos="10992"/>
+          <w:tab w:val="left" w:pos="11908"/>
+          <w:tab w:val="left" w:pos="12824"/>
+          <w:tab w:val="left" w:pos="13740"/>
+          <w:tab w:val="left" w:pos="14656"/>
+        </w:tabs>
+        <w:rPr>
+          <w:sz w:val="22"/>
+          <w:szCs w:val="22"/>
+        </w:rPr>
+      </w:pPr>
+    </w:p>
+    <w:p>
+      <w:pPr>
+        <w:tabs>
+          <w:tab w:val="left" w:pos="916"/>
+          <w:tab w:val="left" w:pos="1832"/>
+          <w:tab w:val="left" w:pos="2748"/>
+          <w:tab w:val="left" w:pos="3664"/>
+          <w:tab w:val="left" w:pos="4580"/>
+          <w:tab w:val="left" w:pos="5496"/>
+          <w:tab w:val="left" w:pos="6412"/>
+          <w:tab w:val="left" w:pos="7328"/>
+          <w:tab w:val="left" w:pos="8244"/>
+          <w:tab w:val="left" w:pos="9160"/>
+          <w:tab w:val="left" w:pos="10076"/>
+          <w:tab w:val="left" w:pos="10992"/>
+          <w:tab w:val="left" w:pos="11908"/>
+          <w:tab w:val="left" w:pos="12824"/>
+          <w:tab w:val="left" w:pos="13740"/>
+          <w:tab w:val="left" w:pos="14656"/>
+        </w:tabs>
+        <w:rPr>
+          <w:sz w:val="22"/>
+          <w:szCs w:val="22"/>
+        </w:rPr>
+      </w:pPr>
+      <w:r>
+        <w:rPr>
+          <w:sz w:val="22"/>
+          <w:szCs w:val="22"/>
+        </w:rPr>
+        <w:t>When streaming texture data from virtual memory, high latency can cause the detail of the rendered texture area to fluctuate depending on the latency level.</w:t>
+      </w:r>
+    </w:p>
+    <w:p>
+      <w:pPr>
+        <w:tabs>
+          <w:tab w:val="left" w:pos="916"/>
+          <w:tab w:val="left" w:pos="1832"/>
+          <w:tab w:val="left" w:pos="2748"/>
+          <w:tab w:val="left" w:pos="3664"/>
+          <w:tab w:val="left" w:pos="4580"/>
+          <w:tab w:val="left" w:pos="5496"/>
+          <w:tab w:val="left" w:pos="6412"/>
+          <w:tab w:val="left" w:pos="7328"/>
+          <w:tab w:val="left" w:pos="8244"/>
+          <w:tab w:val="left" w:pos="9160"/>
+          <w:tab w:val="left" w:pos="10076"/>
+          <w:tab w:val="left" w:pos="10992"/>
+          <w:tab w:val="left" w:pos="11908"/>
+          <w:tab w:val="left" w:pos="12824"/>
+          <w:tab w:val="left" w:pos="13740"/>
+          <w:tab w:val="left" w:pos="14656"/>
+        </w:tabs>
+        <w:rPr>
+          <w:sz w:val="22"/>
+          <w:szCs w:val="22"/>
+        </w:rPr>
+      </w:pPr>
+    </w:p>
+    <w:p>
+      <w:pPr>
+        <w:tabs>
+          <w:tab w:val="left" w:pos="916"/>
+          <w:tab w:val="left" w:pos="1832"/>
+          <w:tab w:val="left" w:pos="2748"/>
+          <w:tab w:val="left" w:pos="3664"/>
+          <w:tab w:val="left" w:pos="4580"/>
+          <w:tab w:val="left" w:pos="5496"/>
+          <w:tab w:val="left" w:pos="6412"/>
+          <w:tab w:val="left" w:pos="7328"/>
+          <w:tab w:val="left" w:pos="8244"/>
+          <w:tab w:val="left" w:pos="9160"/>
+          <w:tab w:val="left" w:pos="10076"/>
+          <w:tab w:val="left" w:pos="10992"/>
+          <w:tab w:val="left" w:pos="11908"/>
+          <w:tab w:val="left" w:pos="12824"/>
+          <w:tab w:val="left" w:pos="13740"/>
+          <w:tab w:val="left" w:pos="14656"/>
+        </w:tabs>
+        <w:rPr>
+          <w:sz w:val="22"/>
+          <w:szCs w:val="22"/>
+        </w:rPr>
+      </w:pPr>
+      <w:r>
+        <w:rPr>
+          <w:sz w:val="22"/>
+          <w:szCs w:val="22"/>
+        </w:rPr>
+        <w:t>These issues arise due to the nature of how megatextures are used. Data is streamed in a constant manner from the megatexture and the quality of the system’s hardware is connected to the severity of the issues.</w:t>
+      </w:r>
+    </w:p>
+    <w:p>
+      <w:pPr>
+        <w:tabs>
+          <w:tab w:val="left" w:pos="916"/>
+          <w:tab w:val="left" w:pos="1832"/>
+          <w:tab w:val="left" w:pos="2748"/>
+          <w:tab w:val="left" w:pos="3664"/>
+          <w:tab w:val="left" w:pos="4580"/>
+          <w:tab w:val="left" w:pos="5496"/>
+          <w:tab w:val="left" w:pos="6412"/>
+          <w:tab w:val="left" w:pos="7328"/>
+          <w:tab w:val="left" w:pos="8244"/>
+          <w:tab w:val="left" w:pos="9160"/>
+          <w:tab w:val="left" w:pos="10076"/>
+          <w:tab w:val="left" w:pos="10992"/>
+          <w:tab w:val="left" w:pos="11908"/>
+          <w:tab w:val="left" w:pos="12824"/>
+          <w:tab w:val="left" w:pos="13740"/>
+          <w:tab w:val="left" w:pos="14656"/>
+        </w:tabs>
+        <w:rPr>
+          <w:sz w:val="22"/>
+          <w:szCs w:val="22"/>
+        </w:rPr>
+      </w:pPr>
+    </w:p>
+    <w:p>
+      <w:pPr>
+        <w:tabs>
+          <w:tab w:val="left" w:pos="916"/>
+          <w:tab w:val="left" w:pos="1832"/>
+          <w:tab w:val="left" w:pos="2748"/>
+          <w:tab w:val="left" w:pos="3664"/>
+          <w:tab w:val="left" w:pos="4580"/>
+          <w:tab w:val="left" w:pos="5496"/>
+          <w:tab w:val="left" w:pos="6412"/>
+          <w:tab w:val="left" w:pos="7328"/>
+          <w:tab w:val="left" w:pos="8244"/>
+          <w:tab w:val="left" w:pos="9160"/>
+          <w:tab w:val="left" w:pos="10076"/>
+          <w:tab w:val="left" w:pos="10992"/>
+          <w:tab w:val="left" w:pos="11908"/>
+          <w:tab w:val="left" w:pos="12824"/>
+          <w:tab w:val="left" w:pos="13740"/>
+          <w:tab w:val="left" w:pos="14656"/>
+        </w:tabs>
+        <w:rPr>
+          <w:sz w:val="22"/>
+          <w:szCs w:val="22"/>
+        </w:rPr>
+      </w:pPr>
     </w:p>
     <w:p>
       <w:pPr>
@@ -4161,7 +4718,17 @@
             <w:sz w:val="22"/>
             <w:szCs w:val="22"/>
           </w:rPr>
-          <w:t>http://www.nova.edu/ssss/QR/QR12-2/anaf.pdf</w:t>
+          <w:t>http://www.nova.edu/ssss/QR/QR12-</w:t>
+        </w:r>
+        <w:r>
+          <w:rPr>
+            <w:rStyle w:val="Hyperlink"/>
+            <w:rFonts w:ascii="Cambria" w:hAnsi="Cambria" w:cs="Times New Roman"/>
+            <w:sz w:val="22"/>
+            <w:szCs w:val="22"/>
+          </w:rPr>
+          <w:lastRenderedPageBreak/>
+          <w:t>2/anaf.pdf</w:t>
         </w:r>
       </w:hyperlink>
       <w:r>
@@ -4430,6 +4997,7 @@
           <w:sz w:val="22"/>
           <w:szCs w:val="22"/>
         </w:rPr>
+        <w:lastRenderedPageBreak/>
         <w:t xml:space="preserve">The goals of the constructive approach are shared with many other similar approaches, like the “Action Research” and the “Design Research” for example. Both aim to creating a link between theory and practice. Nevertheless, several attributes that exist in the previously mentioned approaches do not seem to appear in the constructive approach steps. </w:t>
       </w:r>
     </w:p>
@@ -4744,6 +5312,7 @@
           <w:sz w:val="22"/>
           <w:szCs w:val="22"/>
         </w:rPr>
+        <w:lastRenderedPageBreak/>
         <w:t>[show why its ok to mix in constructive research]</w:t>
       </w:r>
     </w:p>
@@ -4958,7 +5527,16 @@
           <w:sz w:val="22"/>
           <w:szCs w:val="22"/>
         </w:rPr>
-        <w:t>In phase 1 of the framework, where a problem is identified and a plan to solve it is initiated, qualitative data play an important role. The first semi-structured interview is led by the [company] to describe the problem existing in the field. During the first meetings an understanding of why the problem exists is reached in details covering the scope of it, subjects related to the problem and its solution are noted down to be researched later, similar solutions in the market are talked about and an explanation of how their approach is given for a later research.</w:t>
+        <w:t xml:space="preserve">In phase 1 of the framework, where a problem is identified and a plan to solve it is initiated, qualitative data play an important role. The first semi-structured interview is led by the [company] to describe the problem existing in the field. During the first meetings an understanding of why the problem exists is reached in details covering the scope of it, subjects related to the problem and its solution </w:t>
+      </w:r>
+      <w:r>
+        <w:rPr>
+          <w:rFonts w:ascii="Cambria" w:hAnsi="Cambria" w:cs="Times New Roman"/>
+          <w:sz w:val="22"/>
+          <w:szCs w:val="22"/>
+        </w:rPr>
+        <w:lastRenderedPageBreak/>
+        <w:t>are noted down to be researched later, similar solutions in the market are talked about and an explanation of how their approach is given for a later research.</w:t>
       </w:r>
     </w:p>
     <w:p>
@@ -5182,6 +5760,7 @@
           <w:sz w:val="22"/>
           <w:szCs w:val="22"/>
         </w:rPr>
+        <w:lastRenderedPageBreak/>
         <w:t>“Quantitative methods help to answer questions such as who, how much, and how many.” [http://documents.wfp.org/stellent/groups/public/documents/ko/mekb_module_13.pdf]</w:t>
       </w:r>
     </w:p>
@@ -5579,6 +6158,7 @@
           <w:sz w:val="22"/>
           <w:szCs w:val="22"/>
         </w:rPr>
+        <w:lastRenderedPageBreak/>
         <w:t>U</w:t>
       </w:r>
       <w:r>
@@ -6055,7 +6635,15 @@
           <w:sz w:val="22"/>
           <w:szCs w:val="22"/>
         </w:rPr>
-        <w:t xml:space="preserve">ere the focus of this research, the memory management was researched on Apple’s self- published documentation. </w:t>
+        <w:t xml:space="preserve">ere the focus of this research, the memory management was </w:t>
+      </w:r>
+      <w:r>
+        <w:rPr>
+          <w:sz w:val="22"/>
+          <w:szCs w:val="22"/>
+        </w:rPr>
+        <w:lastRenderedPageBreak/>
+        <w:t xml:space="preserve">researched on Apple’s self- published documentation. </w:t>
       </w:r>
     </w:p>
     <w:p>
@@ -6620,6 +7208,7 @@
         <w:t xml:space="preserve"> function with the </w:t>
       </w:r>
       <w:r>
+        <w:lastRenderedPageBreak/>
         <w:t>MADV_RANDOM</w:t>
       </w:r>
       <w:r>
@@ -6902,6 +7491,7 @@
           <w:sz w:val="22"/>
           <w:szCs w:val="22"/>
         </w:rPr>
+        <w:lastRenderedPageBreak/>
         <w:drawing>
           <wp:inline distT="0" distB="0" distL="0" distR="0" wp14:anchorId="792F8AD0" wp14:editId="68F3844D">
             <wp:extent cx="3220720" cy="3850640"/>
@@ -7629,6 +8219,7 @@
           <w:sz w:val="22"/>
           <w:szCs w:val="22"/>
         </w:rPr>
+        <w:lastRenderedPageBreak/>
         <w:t xml:space="preserve"> </w:t>
       </w:r>
     </w:p>
@@ -8322,7 +8913,15 @@
           <w:sz w:val="22"/>
           <w:szCs w:val="22"/>
         </w:rPr>
-        <w:t xml:space="preserve">Once the tool was packaging assets correctly into a pak file and the API could correctly place the pak file’s header info into a hashmap and memory map the file to virtual memory, the focus was on reading this data and making it available to the caller. An issue arose regarding what to do with the needed compressed data. The issue was that if a number of compressed files are within the pak file, and mapped to virtual memory, when using this data for objects, the data should be used directly from virtual memory, rather than copying the data temporarily to the stack, whether it was decompressed or not. </w:t>
+        <w:t xml:space="preserve">Once the tool was packaging assets correctly into a pak file and the API could correctly place the pak file’s header info into a hashmap and memory map the file to virtual memory, the focus was on reading this data and making it available to the caller. An issue arose regarding what to do with the needed compressed data. The issue was that if a number of compressed files are within the pak file, and mapped to virtual memory, when using this data for objects, the data should be used directly from virtual memory, rather than copying the data </w:t>
+      </w:r>
+      <w:r>
+        <w:rPr>
+          <w:sz w:val="22"/>
+          <w:szCs w:val="22"/>
+        </w:rPr>
+        <w:lastRenderedPageBreak/>
+        <w:t xml:space="preserve">temporarily to the stack, whether it was decompressed or not. </w:t>
       </w:r>
       <w:r>
         <w:rPr>
@@ -8621,6 +9220,7 @@
           <w:sz w:val="28"/>
           <w:szCs w:val="28"/>
         </w:rPr>
+        <w:lastRenderedPageBreak/>
         <w:t>7. Result</w:t>
       </w:r>
       <w:bookmarkEnd w:id="16"/>
@@ -8981,7 +9581,15 @@
           <w:sz w:val="22"/>
           <w:szCs w:val="22"/>
         </w:rPr>
-        <w:t xml:space="preserve"> from being accessed and the internal files from being extracted. Whether this file is downloaded and the application using the file allows the user to load it on demand or if the file is downloaded using an in-app purchase system, the file will be secure from theft and only the application loading the file can open and use it with the provided private key.</w:t>
+        <w:t xml:space="preserve"> from being accessed and the internal files from being extracted. Whether this file is downloaded and the application using the file allows the user to load it on demand or if the file is downloaded using an </w:t>
+      </w:r>
+      <w:r>
+        <w:rPr>
+          <w:sz w:val="22"/>
+          <w:szCs w:val="22"/>
+        </w:rPr>
+        <w:lastRenderedPageBreak/>
+        <w:t>in-app purchase system, the file will be secure from theft and only the application loading the file can open and use it with the provided private key.</w:t>
       </w:r>
     </w:p>
     <w:p>
@@ -9448,6 +10056,7 @@
           <w:sz w:val="22"/>
           <w:szCs w:val="22"/>
         </w:rPr>
+        <w:lastRenderedPageBreak/>
         <w:t>Researching the different methods that use asset filenames as arguments is necessary to achieve effective automation of this process.</w:t>
       </w:r>
     </w:p>
@@ -9897,6 +10506,7 @@
           <w:sz w:val="22"/>
           <w:szCs w:val="22"/>
         </w:rPr>
+        <w:lastRenderedPageBreak/>
         <w:t>Reduced memory management is achieved by removing the need for developers to strictly allocate and deallocate memory for the game assets. The game assets are mapped to virtual memory as a single file, and the individual game assets are located within this single memory mapped pak file. All memory management after mapping the file to virtual memory is handled by the kernel. The kernel will page data in and out as needed by the game's process.</w:t>
       </w:r>
     </w:p>
@@ -10036,7 +10646,15 @@
           <w:sz w:val="22"/>
           <w:szCs w:val="22"/>
         </w:rPr>
-        <w:t>Open source projects allows for custom modifications depending on developer needs. Game development is a very dynamic topic and there are numerous ways of developing games. Maintaining the freedom to work according to the project at hand is important and releasing Bundle as an open source project allows for this. Developers can extend, modify, extract parts of the Bundle source code and use it to their custom needs.</w:t>
+        <w:t xml:space="preserve">Open source projects allows for custom modifications depending on developer needs. </w:t>
+      </w:r>
+      <w:r>
+        <w:rPr>
+          <w:sz w:val="22"/>
+          <w:szCs w:val="22"/>
+        </w:rPr>
+        <w:lastRenderedPageBreak/>
+        <w:t>Game development is a very dynamic topic and there are numerous ways of developing games. Maintaining the freedom to work according to the project at hand is important and releasing Bundle as an open source project allows for this. Developers can extend, modify, extract parts of the Bundle source code and use it to their custom needs.</w:t>
       </w:r>
     </w:p>
     <w:p>
@@ -10371,6 +10989,7 @@
           <w:sz w:val="22"/>
           <w:szCs w:val="22"/>
         </w:rPr>
+        <w:lastRenderedPageBreak/>
         <w:t xml:space="preserve">Caplinskas , A. and Vasilecas, O., 2004.I </w:t>
       </w:r>
       <w:r>
@@ -11334,6 +11953,119 @@
     </w:lvl>
   </w:abstractNum>
   <w:abstractNum w:abstractNumId="9">
+    <w:nsid w:val="71675650"/>
+    <w:multiLevelType w:val="hybridMultilevel"/>
+    <w:tmpl w:val="6DB89288"/>
+    <w:lvl w:ilvl="0" w:tplc="04090001">
+      <w:start w:val="1"/>
+      <w:numFmt w:val="bullet"/>
+      <w:lvlText w:val=""/>
+      <w:lvlJc w:val="left"/>
+      <w:pPr>
+        <w:ind w:left="360" w:hanging="360"/>
+      </w:pPr>
+      <w:rPr>
+        <w:rFonts w:ascii="Symbol" w:hAnsi="Symbol" w:hint="default"/>
+      </w:rPr>
+    </w:lvl>
+    <w:lvl w:ilvl="1" w:tplc="04090003" w:tentative="1">
+      <w:start w:val="1"/>
+      <w:numFmt w:val="bullet"/>
+      <w:lvlText w:val="o"/>
+      <w:lvlJc w:val="left"/>
+      <w:pPr>
+        <w:ind w:left="1080" w:hanging="360"/>
+      </w:pPr>
+      <w:rPr>
+        <w:rFonts w:ascii="Courier New" w:hAnsi="Courier New" w:hint="default"/>
+      </w:rPr>
+    </w:lvl>
+    <w:lvl w:ilvl="2" w:tplc="04090005" w:tentative="1">
+      <w:start w:val="1"/>
+      <w:numFmt w:val="bullet"/>
+      <w:lvlText w:val=""/>
+      <w:lvlJc w:val="left"/>
+      <w:pPr>
+        <w:ind w:left="1800" w:hanging="360"/>
+      </w:pPr>
+      <w:rPr>
+        <w:rFonts w:ascii="Wingdings" w:hAnsi="Wingdings" w:hint="default"/>
+      </w:rPr>
+    </w:lvl>
+    <w:lvl w:ilvl="3" w:tplc="04090001" w:tentative="1">
+      <w:start w:val="1"/>
+      <w:numFmt w:val="bullet"/>
+      <w:lvlText w:val=""/>
+      <w:lvlJc w:val="left"/>
+      <w:pPr>
+        <w:ind w:left="2520" w:hanging="360"/>
+      </w:pPr>
+      <w:rPr>
+        <w:rFonts w:ascii="Symbol" w:hAnsi="Symbol" w:hint="default"/>
+      </w:rPr>
+    </w:lvl>
+    <w:lvl w:ilvl="4" w:tplc="04090003" w:tentative="1">
+      <w:start w:val="1"/>
+      <w:numFmt w:val="bullet"/>
+      <w:lvlText w:val="o"/>
+      <w:lvlJc w:val="left"/>
+      <w:pPr>
+        <w:ind w:left="3240" w:hanging="360"/>
+      </w:pPr>
+      <w:rPr>
+        <w:rFonts w:ascii="Courier New" w:hAnsi="Courier New" w:hint="default"/>
+      </w:rPr>
+    </w:lvl>
+    <w:lvl w:ilvl="5" w:tplc="04090005" w:tentative="1">
+      <w:start w:val="1"/>
+      <w:numFmt w:val="bullet"/>
+      <w:lvlText w:val=""/>
+      <w:lvlJc w:val="left"/>
+      <w:pPr>
+        <w:ind w:left="3960" w:hanging="360"/>
+      </w:pPr>
+      <w:rPr>
+        <w:rFonts w:ascii="Wingdings" w:hAnsi="Wingdings" w:hint="default"/>
+      </w:rPr>
+    </w:lvl>
+    <w:lvl w:ilvl="6" w:tplc="04090001" w:tentative="1">
+      <w:start w:val="1"/>
+      <w:numFmt w:val="bullet"/>
+      <w:lvlText w:val=""/>
+      <w:lvlJc w:val="left"/>
+      <w:pPr>
+        <w:ind w:left="4680" w:hanging="360"/>
+      </w:pPr>
+      <w:rPr>
+        <w:rFonts w:ascii="Symbol" w:hAnsi="Symbol" w:hint="default"/>
+      </w:rPr>
+    </w:lvl>
+    <w:lvl w:ilvl="7" w:tplc="04090003" w:tentative="1">
+      <w:start w:val="1"/>
+      <w:numFmt w:val="bullet"/>
+      <w:lvlText w:val="o"/>
+      <w:lvlJc w:val="left"/>
+      <w:pPr>
+        <w:ind w:left="5400" w:hanging="360"/>
+      </w:pPr>
+      <w:rPr>
+        <w:rFonts w:ascii="Courier New" w:hAnsi="Courier New" w:hint="default"/>
+      </w:rPr>
+    </w:lvl>
+    <w:lvl w:ilvl="8" w:tplc="04090005" w:tentative="1">
+      <w:start w:val="1"/>
+      <w:numFmt w:val="bullet"/>
+      <w:lvlText w:val=""/>
+      <w:lvlJc w:val="left"/>
+      <w:pPr>
+        <w:ind w:left="6120" w:hanging="360"/>
+      </w:pPr>
+      <w:rPr>
+        <w:rFonts w:ascii="Wingdings" w:hAnsi="Wingdings" w:hint="default"/>
+      </w:rPr>
+    </w:lvl>
+  </w:abstractNum>
+  <w:abstractNum w:abstractNumId="10">
     <w:nsid w:val="7D335177"/>
     <w:multiLevelType w:val="hybridMultilevel"/>
     <w:tmpl w:val="28D62742"/>
@@ -11447,10 +12179,13 @@
     <w:abstractNumId w:val="8"/>
   </w:num>
   <w:num w:numId="9">
-    <w:abstractNumId w:val="9"/>
+    <w:abstractNumId w:val="10"/>
   </w:num>
   <w:num w:numId="10">
     <w:abstractNumId w:val="5"/>
+  </w:num>
+  <w:num w:numId="11">
+    <w:abstractNumId w:val="9"/>
   </w:num>
 </w:numbering>
 </file>
@@ -11683,7 +12418,6 @@
   <w:style w:type="character" w:default="1" w:styleId="DefaultParagraphFont">
     <w:name w:val="Default Paragraph Font"/>
     <w:uiPriority w:val="1"/>
-    <w:semiHidden/>
     <w:unhideWhenUsed/>
   </w:style>
   <w:style w:type="table" w:default="1" w:styleId="TableNormal">
@@ -12288,7 +13022,6 @@
   <w:style w:type="character" w:default="1" w:styleId="DefaultParagraphFont">
     <w:name w:val="Default Paragraph Font"/>
     <w:uiPriority w:val="1"/>
-    <w:semiHidden/>
     <w:unhideWhenUsed/>
   </w:style>
   <w:style w:type="table" w:default="1" w:styleId="TableNormal">
@@ -12990,7 +13723,7 @@
 </file>
 
 <file path=customXml/itemProps1.xml><?xml version="1.0" encoding="utf-8"?>
-<ds:datastoreItem xmlns:ds="http://schemas.openxmlformats.org/officeDocument/2006/customXml" ds:itemID="{2EB2856E-81B9-5F4B-9F32-C76BCCFB6E38}">
+<ds:datastoreItem xmlns:ds="http://schemas.openxmlformats.org/officeDocument/2006/customXml" ds:itemID="{7F60A90E-DF6D-774E-B112-7FB8DCCF47E4}">
   <ds:schemaRefs>
     <ds:schemaRef ds:uri="http://schemas.openxmlformats.org/officeDocument/2006/bibliography"/>
   </ds:schemaRefs>

</xml_diff>

<commit_message>
Placed File format before packaging tool section
</commit_message>
<xml_diff>
--- a/Thesis/ThesisDraft2Column_t.docx
+++ b/Thesis/ThesisDraft2Column_t.docx
@@ -8092,7 +8092,7 @@
           <w:sz w:val="22"/>
           <w:szCs w:val="22"/>
         </w:rPr>
-        <w:t>Packaging Tool</w:t>
+        <w:t>File Format with .pak extension</w:t>
       </w:r>
     </w:p>
     <w:p>
@@ -8112,7 +8112,7 @@
           <w:sz w:val="22"/>
           <w:szCs w:val="22"/>
         </w:rPr>
-        <w:t>File Format with .pak extension</w:t>
+        <w:t>Packaging Tool</w:t>
       </w:r>
     </w:p>
     <w:p>
@@ -8145,6 +8145,16 @@
     </w:p>
     <w:p>
       <w:pPr>
+        <w:rPr>
+          <w:sz w:val="22"/>
+          <w:szCs w:val="22"/>
+        </w:rPr>
+      </w:pPr>
+      <w:bookmarkStart w:id="13" w:name="_GoBack"/>
+      <w:bookmarkEnd w:id="13"/>
+    </w:p>
+    <w:p>
+      <w:pPr>
         <w:pStyle w:val="Heading3"/>
         <w:rPr>
           <w:rFonts w:asciiTheme="minorHAnsi" w:hAnsiTheme="minorHAnsi"/>
@@ -8152,16 +8162,164 @@
           <w:szCs w:val="22"/>
         </w:rPr>
       </w:pPr>
-      <w:bookmarkStart w:id="13" w:name="_Toc198551931"/>
+      <w:bookmarkStart w:id="14" w:name="_Toc198551932"/>
       <w:r>
         <w:rPr>
           <w:rFonts w:asciiTheme="minorHAnsi" w:hAnsiTheme="minorHAnsi"/>
           <w:sz w:val="22"/>
           <w:szCs w:val="22"/>
         </w:rPr>
-        <w:t>5.2.1 Packaging Tool</w:t>
-      </w:r>
-      <w:bookmarkEnd w:id="13"/>
+        <w:t>5.2.1</w:t>
+      </w:r>
+      <w:r>
+        <w:rPr>
+          <w:rFonts w:asciiTheme="minorHAnsi" w:hAnsiTheme="minorHAnsi"/>
+          <w:sz w:val="22"/>
+          <w:szCs w:val="22"/>
+        </w:rPr>
+        <w:t xml:space="preserve"> File Format</w:t>
+      </w:r>
+      <w:bookmarkEnd w:id="14"/>
+    </w:p>
+    <w:p/>
+    <w:p>
+      <w:pPr>
+        <w:rPr>
+          <w:sz w:val="22"/>
+          <w:szCs w:val="22"/>
+        </w:rPr>
+      </w:pPr>
+      <w:r>
+        <w:rPr>
+          <w:sz w:val="22"/>
+          <w:szCs w:val="22"/>
+        </w:rPr>
+        <w:t>As mentioned before, the pak file format is an archive file type without a standardized content format. Bundle’s pak file contains a header of variable size depending on the number of assets to be archived, as well as a data section that holds the files. The files that are placed within the data section include byte padding, which is sized depending on the architecture of the system e.g. 32 bit or 64 bit. The header contains the index information for the contents of the data section. Each archived file is indexed with the following data:</w:t>
+      </w:r>
+    </w:p>
+    <w:p>
+      <w:pPr>
+        <w:rPr>
+          <w:sz w:val="22"/>
+          <w:szCs w:val="22"/>
+        </w:rPr>
+      </w:pPr>
+    </w:p>
+    <w:p>
+      <w:pPr>
+        <w:pStyle w:val="ListParagraph"/>
+        <w:numPr>
+          <w:ilvl w:val="0"/>
+          <w:numId w:val="16"/>
+        </w:numPr>
+        <w:rPr>
+          <w:sz w:val="22"/>
+          <w:szCs w:val="22"/>
+        </w:rPr>
+      </w:pPr>
+      <w:r>
+        <w:rPr>
+          <w:sz w:val="22"/>
+          <w:szCs w:val="22"/>
+        </w:rPr>
+        <w:t>The name of the file</w:t>
+      </w:r>
+    </w:p>
+    <w:p>
+      <w:pPr>
+        <w:pStyle w:val="ListParagraph"/>
+        <w:numPr>
+          <w:ilvl w:val="0"/>
+          <w:numId w:val="16"/>
+        </w:numPr>
+        <w:rPr>
+          <w:sz w:val="22"/>
+          <w:szCs w:val="22"/>
+        </w:rPr>
+      </w:pPr>
+      <w:r>
+        <w:rPr>
+          <w:sz w:val="22"/>
+          <w:szCs w:val="22"/>
+        </w:rPr>
+        <w:t>The file’s offset within the pak file</w:t>
+      </w:r>
+    </w:p>
+    <w:p>
+      <w:pPr>
+        <w:pStyle w:val="ListParagraph"/>
+        <w:numPr>
+          <w:ilvl w:val="0"/>
+          <w:numId w:val="16"/>
+        </w:numPr>
+        <w:rPr>
+          <w:sz w:val="22"/>
+          <w:szCs w:val="22"/>
+        </w:rPr>
+      </w:pPr>
+      <w:r>
+        <w:rPr>
+          <w:sz w:val="22"/>
+          <w:szCs w:val="22"/>
+        </w:rPr>
+        <w:t>The size of the file within the pak file</w:t>
+      </w:r>
+    </w:p>
+    <w:p>
+      <w:pPr>
+        <w:pStyle w:val="ListParagraph"/>
+        <w:numPr>
+          <w:ilvl w:val="0"/>
+          <w:numId w:val="16"/>
+        </w:numPr>
+        <w:rPr>
+          <w:sz w:val="22"/>
+          <w:szCs w:val="22"/>
+        </w:rPr>
+      </w:pPr>
+      <w:r>
+        <w:rPr>
+          <w:sz w:val="22"/>
+          <w:szCs w:val="22"/>
+        </w:rPr>
+        <w:t>A compression flag. 1 if the file is compressed and 0 if it is not compressed.</w:t>
+      </w:r>
+    </w:p>
+    <w:p>
+      <w:pPr>
+        <w:rPr>
+          <w:sz w:val="22"/>
+          <w:szCs w:val="22"/>
+        </w:rPr>
+      </w:pPr>
+    </w:p>
+    <w:p>
+      <w:pPr>
+        <w:pStyle w:val="Heading3"/>
+        <w:rPr>
+          <w:rFonts w:asciiTheme="minorHAnsi" w:hAnsiTheme="minorHAnsi"/>
+          <w:sz w:val="22"/>
+          <w:szCs w:val="22"/>
+        </w:rPr>
+      </w:pPr>
+      <w:bookmarkStart w:id="15" w:name="_Toc198551931"/>
+      <w:r>
+        <w:rPr>
+          <w:rFonts w:asciiTheme="minorHAnsi" w:hAnsiTheme="minorHAnsi"/>
+          <w:sz w:val="22"/>
+          <w:szCs w:val="22"/>
+        </w:rPr>
+        <w:t>5.2.2</w:t>
+      </w:r>
+      <w:r>
+        <w:rPr>
+          <w:rFonts w:asciiTheme="minorHAnsi" w:hAnsiTheme="minorHAnsi"/>
+          <w:sz w:val="22"/>
+          <w:szCs w:val="22"/>
+        </w:rPr>
+        <w:t xml:space="preserve"> Packaging Tool</w:t>
+      </w:r>
+      <w:bookmarkEnd w:id="15"/>
     </w:p>
     <w:p>
       <w:pPr>
@@ -8488,6 +8646,14 @@
     </w:p>
     <w:p>
       <w:pPr>
+        <w:rPr>
+          <w:sz w:val="22"/>
+          <w:szCs w:val="22"/>
+        </w:rPr>
+      </w:pPr>
+    </w:p>
+    <w:p>
+      <w:pPr>
         <w:pStyle w:val="Heading3"/>
         <w:rPr>
           <w:rFonts w:asciiTheme="minorHAnsi" w:hAnsiTheme="minorHAnsi"/>
@@ -8495,242 +8661,16 @@
           <w:szCs w:val="22"/>
         </w:rPr>
       </w:pPr>
-      <w:bookmarkStart w:id="14" w:name="_Toc198551932"/>
+      <w:bookmarkStart w:id="16" w:name="_Toc198551933"/>
       <w:r>
         <w:rPr>
           <w:rFonts w:asciiTheme="minorHAnsi" w:hAnsiTheme="minorHAnsi"/>
           <w:sz w:val="22"/>
           <w:szCs w:val="22"/>
         </w:rPr>
-        <w:t xml:space="preserve">5.2.2 </w:t>
-      </w:r>
-      <w:r>
-        <w:rPr>
-          <w:rFonts w:asciiTheme="minorHAnsi" w:hAnsiTheme="minorHAnsi"/>
-          <w:sz w:val="22"/>
-          <w:szCs w:val="22"/>
-        </w:rPr>
-        <w:t>File Format</w:t>
-      </w:r>
-      <w:bookmarkEnd w:id="14"/>
-    </w:p>
-    <w:p/>
-    <w:p>
-      <w:pPr>
-        <w:rPr>
-          <w:sz w:val="22"/>
-          <w:szCs w:val="22"/>
-        </w:rPr>
-      </w:pPr>
-      <w:r>
-        <w:rPr>
-          <w:sz w:val="22"/>
-          <w:szCs w:val="22"/>
-        </w:rPr>
-        <w:t>As mentioned before, t</w:t>
-      </w:r>
-      <w:r>
-        <w:rPr>
-          <w:sz w:val="22"/>
-          <w:szCs w:val="22"/>
-        </w:rPr>
-        <w:t xml:space="preserve">he pak file format is an archive file type without a standardized content format. Bundle’s pak file contains a header of variable size depending on </w:t>
-      </w:r>
-      <w:r>
-        <w:rPr>
-          <w:sz w:val="22"/>
-          <w:szCs w:val="22"/>
-        </w:rPr>
-        <w:t xml:space="preserve">the </w:t>
-      </w:r>
-      <w:r>
-        <w:rPr>
-          <w:sz w:val="22"/>
-          <w:szCs w:val="22"/>
-        </w:rPr>
-        <w:t xml:space="preserve">number of assets </w:t>
-      </w:r>
-      <w:r>
-        <w:rPr>
-          <w:sz w:val="22"/>
-          <w:szCs w:val="22"/>
-        </w:rPr>
-        <w:t xml:space="preserve">to be archived, </w:t>
-      </w:r>
-      <w:r>
-        <w:rPr>
-          <w:sz w:val="22"/>
-          <w:szCs w:val="22"/>
-        </w:rPr>
-        <w:t>as well as a data section that holds the files</w:t>
-      </w:r>
-      <w:r>
-        <w:rPr>
-          <w:sz w:val="22"/>
-          <w:szCs w:val="22"/>
-        </w:rPr>
-        <w:t>. The files that are placed within the data section include</w:t>
-      </w:r>
-      <w:r>
-        <w:rPr>
-          <w:sz w:val="22"/>
-          <w:szCs w:val="22"/>
-        </w:rPr>
-        <w:t xml:space="preserve"> byte padding</w:t>
-      </w:r>
-      <w:r>
-        <w:rPr>
-          <w:sz w:val="22"/>
-          <w:szCs w:val="22"/>
-        </w:rPr>
-        <w:t xml:space="preserve">, </w:t>
-      </w:r>
-      <w:r>
-        <w:rPr>
-          <w:sz w:val="22"/>
-          <w:szCs w:val="22"/>
-        </w:rPr>
-        <w:t>which is sized depending on</w:t>
-      </w:r>
-      <w:r>
-        <w:rPr>
-          <w:sz w:val="22"/>
-          <w:szCs w:val="22"/>
-        </w:rPr>
-        <w:t xml:space="preserve"> the architecture of the system e.g. </w:t>
-      </w:r>
-      <w:r>
-        <w:rPr>
-          <w:sz w:val="22"/>
-          <w:szCs w:val="22"/>
-        </w:rPr>
-        <w:t xml:space="preserve">32 bit or 64 bit. The header contains </w:t>
-      </w:r>
-      <w:r>
-        <w:rPr>
-          <w:sz w:val="22"/>
-          <w:szCs w:val="22"/>
-        </w:rPr>
-        <w:t>the index information for the contents of the data section. Each archived file is indexed with the following data:</w:t>
-      </w:r>
-    </w:p>
-    <w:p>
-      <w:pPr>
-        <w:rPr>
-          <w:sz w:val="22"/>
-          <w:szCs w:val="22"/>
-        </w:rPr>
-      </w:pPr>
-    </w:p>
-    <w:p>
-      <w:pPr>
-        <w:pStyle w:val="ListParagraph"/>
-        <w:numPr>
-          <w:ilvl w:val="0"/>
-          <w:numId w:val="16"/>
-        </w:numPr>
-        <w:rPr>
-          <w:sz w:val="22"/>
-          <w:szCs w:val="22"/>
-        </w:rPr>
-      </w:pPr>
-      <w:r>
-        <w:rPr>
-          <w:sz w:val="22"/>
-          <w:szCs w:val="22"/>
-        </w:rPr>
-        <w:t>The name of the file</w:t>
-      </w:r>
-    </w:p>
-    <w:p>
-      <w:pPr>
-        <w:pStyle w:val="ListParagraph"/>
-        <w:numPr>
-          <w:ilvl w:val="0"/>
-          <w:numId w:val="16"/>
-        </w:numPr>
-        <w:rPr>
-          <w:sz w:val="22"/>
-          <w:szCs w:val="22"/>
-        </w:rPr>
-      </w:pPr>
-      <w:r>
-        <w:rPr>
-          <w:sz w:val="22"/>
-          <w:szCs w:val="22"/>
-        </w:rPr>
-        <w:t>The file’s offset within the pak file</w:t>
-      </w:r>
-    </w:p>
-    <w:p>
-      <w:pPr>
-        <w:pStyle w:val="ListParagraph"/>
-        <w:numPr>
-          <w:ilvl w:val="0"/>
-          <w:numId w:val="16"/>
-        </w:numPr>
-        <w:rPr>
-          <w:sz w:val="22"/>
-          <w:szCs w:val="22"/>
-        </w:rPr>
-      </w:pPr>
-      <w:r>
-        <w:rPr>
-          <w:sz w:val="22"/>
-          <w:szCs w:val="22"/>
-        </w:rPr>
-        <w:t>The size of the file within the pak file</w:t>
-      </w:r>
-    </w:p>
-    <w:p>
-      <w:pPr>
-        <w:pStyle w:val="ListParagraph"/>
-        <w:numPr>
-          <w:ilvl w:val="0"/>
-          <w:numId w:val="16"/>
-        </w:numPr>
-        <w:rPr>
-          <w:sz w:val="22"/>
-          <w:szCs w:val="22"/>
-        </w:rPr>
-      </w:pPr>
-      <w:r>
-        <w:rPr>
-          <w:sz w:val="22"/>
-          <w:szCs w:val="22"/>
-        </w:rPr>
-        <w:t>A compression flag. 1 if the file is compressed and 0 if it is not compressed.</w:t>
-      </w:r>
-    </w:p>
-    <w:p>
-      <w:pPr>
-        <w:rPr>
-          <w:sz w:val="22"/>
-          <w:szCs w:val="22"/>
-        </w:rPr>
-      </w:pPr>
-    </w:p>
-    <w:p>
-      <w:pPr>
-        <w:pStyle w:val="Heading3"/>
-        <w:rPr>
-          <w:rFonts w:asciiTheme="minorHAnsi" w:hAnsiTheme="minorHAnsi"/>
-          <w:sz w:val="22"/>
-          <w:szCs w:val="22"/>
-        </w:rPr>
-      </w:pPr>
-      <w:bookmarkStart w:id="15" w:name="_Toc198551933"/>
-      <w:bookmarkStart w:id="16" w:name="_GoBack"/>
+        <w:t>5.2.3 API</w:t>
+      </w:r>
       <w:bookmarkEnd w:id="16"/>
-      <w:r>
-        <w:rPr>
-          <w:rFonts w:asciiTheme="minorHAnsi" w:hAnsiTheme="minorHAnsi"/>
-          <w:sz w:val="22"/>
-          <w:szCs w:val="22"/>
-        </w:rPr>
-        <w:t>5.2.3 API</w:t>
-      </w:r>
-      <w:bookmarkEnd w:id="15"/>
     </w:p>
     <w:p>
       <w:pPr>
@@ -15400,7 +15340,7 @@
 </file>
 
 <file path=customXml/itemProps1.xml><?xml version="1.0" encoding="utf-8"?>
-<ds:datastoreItem xmlns:ds="http://schemas.openxmlformats.org/officeDocument/2006/customXml" ds:itemID="{85BB56CC-F84F-6E48-8539-75AD74EA724D}">
+<ds:datastoreItem xmlns:ds="http://schemas.openxmlformats.org/officeDocument/2006/customXml" ds:itemID="{5E7F9B0E-9AFC-BD4F-BC4D-2CC60E3BA39A}">
   <ds:schemaRefs>
     <ds:schemaRef ds:uri="http://schemas.openxmlformats.org/officeDocument/2006/bibliography"/>
   </ds:schemaRefs>

</xml_diff>

<commit_message>
Added section to implementation
</commit_message>
<xml_diff>
--- a/Thesis/ThesisDraft2Column_t.docx
+++ b/Thesis/ThesisDraft2Column_t.docx
@@ -2582,7 +2582,15 @@
           <w:sz w:val="22"/>
           <w:szCs w:val="22"/>
         </w:rPr>
-        <w:t xml:space="preserve">These effects could range from longer development cycles due to bug fixing and memory management to the far worse scenario of decreasing game asset quality to reduce RAM footprint. The development cycle is usually guided by budget and cost, and especially within indie projects and smaller game development project, the budget could force drastic changes to be made to the project. </w:t>
+        <w:t xml:space="preserve">These effects could range from longer development cycles due to bug fixing and memory management to the far worse scenario of decreasing game asset quality to reduce RAM </w:t>
+      </w:r>
+      <w:r>
+        <w:rPr>
+          <w:sz w:val="22"/>
+          <w:szCs w:val="22"/>
+        </w:rPr>
+        <w:lastRenderedPageBreak/>
+        <w:t xml:space="preserve">footprint. The development cycle is usually guided by budget and cost, and especially within indie projects and smaller game development project, the budget could force drastic changes to be made to the project. </w:t>
       </w:r>
     </w:p>
     <w:p>
@@ -3278,6 +3286,7 @@
           <w:sz w:val="28"/>
           <w:szCs w:val="28"/>
         </w:rPr>
+        <w:lastRenderedPageBreak/>
         <w:t xml:space="preserve">2. </w:t>
       </w:r>
       <w:r>
@@ -3792,6 +3801,7 @@
           <w:sz w:val="22"/>
           <w:szCs w:val="22"/>
         </w:rPr>
+        <w:lastRenderedPageBreak/>
         <w:t>These issues arise due to the nature of how megatextures are used. Data is streamed in a constant manner from the megatexture and the quality of the system’s hardware is connected to the severity of the issues.</w:t>
       </w:r>
     </w:p>
@@ -4193,7 +4203,16 @@
           <w:sz w:val="22"/>
           <w:szCs w:val="22"/>
         </w:rPr>
-        <w:t>) and the file system’s implementation is available. Doom 3’s file system uses .pk4 files, which hold the game’s resource data. “To save disk space and speed up file loading, directory trees can be collapsed into zip</w:t>
+        <w:t xml:space="preserve">) and the file system’s implementation is available. Doom 3’s file system uses .pk4 files, which hold the game’s resource data. “To save disk space and speed </w:t>
+      </w:r>
+      <w:r>
+        <w:rPr>
+          <w:rFonts w:asciiTheme="minorHAnsi" w:hAnsiTheme="minorHAnsi"/>
+          <w:sz w:val="22"/>
+          <w:szCs w:val="22"/>
+        </w:rPr>
+        <w:lastRenderedPageBreak/>
+        <w:t>up file loading, directory trees can be collapsed into zip</w:t>
       </w:r>
     </w:p>
     <w:p>
@@ -4977,7 +4996,16 @@
           <w:sz w:val="22"/>
           <w:szCs w:val="22"/>
         </w:rPr>
-        <w:t xml:space="preserve">provides three category examples of knowledge gaps to be filled using the constructive research method: feasibility, where a solution to a common problem has not been done yet; Novelty, where a unique and new solution is provided to an already solved problem; or an improvement, where the goal of the research focuses on a preexisting solution and aims to produce better results than the ones available. </w:t>
+        <w:t xml:space="preserve">provides three category examples of knowledge gaps to be filled using the constructive research method: feasibility, where a solution to a common problem has not been done yet; Novelty, where a unique and new solution is provided to an already solved problem; or an improvement, where the goal of the research focuses on a </w:t>
+      </w:r>
+      <w:r>
+        <w:rPr>
+          <w:rFonts w:ascii="Cambria" w:hAnsi="Cambria" w:cs="Times New Roman"/>
+          <w:sz w:val="22"/>
+          <w:szCs w:val="22"/>
+        </w:rPr>
+        <w:lastRenderedPageBreak/>
+        <w:t xml:space="preserve">preexisting solution and aims to produce better results than the ones available. </w:t>
       </w:r>
     </w:p>
     <w:p>
@@ -5433,7 +5461,16 @@
           <w:sz w:val="22"/>
           <w:szCs w:val="22"/>
         </w:rPr>
-        <w:t xml:space="preserve">The first phase of the theoretical framework uses step one of the constructive method steps. A problem is identified and evaluated as one that has no “acceptable” solutions available for. [http://www.inform.nu/Articles/Vol11/ISJv11p017-033Ellis486.pdf page 22] argues that for a solution to be “accepted” it must not only exist, it should be, as well, documented and mentioned in literature. </w:t>
+        <w:t xml:space="preserve">The first phase of the theoretical framework uses step one of the constructive method steps. A problem is identified and evaluated as one that has no “acceptable” solutions available for. [http://www.inform.nu/Articles/Vol11/ISJv11p017-033Ellis486.pdf page 22] argues that for a solution to be “accepted” it must not only exist, it </w:t>
+      </w:r>
+      <w:r>
+        <w:rPr>
+          <w:rFonts w:ascii="Cambria" w:hAnsi="Cambria" w:cs="Times New Roman"/>
+          <w:sz w:val="22"/>
+          <w:szCs w:val="22"/>
+        </w:rPr>
+        <w:lastRenderedPageBreak/>
+        <w:t xml:space="preserve">should be, as well, documented and mentioned in literature. </w:t>
       </w:r>
     </w:p>
     <w:p>
@@ -5731,7 +5768,16 @@
           <w:sz w:val="22"/>
           <w:szCs w:val="22"/>
         </w:rPr>
-        <w:t xml:space="preserve"> [http://www.rallydev.com/sites/default/files/mastering_the_iteration_an_agile_white_paper.pdf]</w:t>
+        <w:t xml:space="preserve"> [http://www.rallydev.com/sites/default/files/</w:t>
+      </w:r>
+      <w:r>
+        <w:rPr>
+          <w:rFonts w:ascii="Cambria" w:hAnsi="Cambria" w:cs="Times New Roman"/>
+          <w:sz w:val="22"/>
+          <w:szCs w:val="22"/>
+        </w:rPr>
+        <w:lastRenderedPageBreak/>
+        <w:t>mastering_the_iteration_an_agile_white_paper.pdf]</w:t>
       </w:r>
     </w:p>
     <w:p>
@@ -6055,6 +6101,7 @@
           <w:sz w:val="22"/>
           <w:szCs w:val="22"/>
         </w:rPr>
+        <w:lastRenderedPageBreak/>
         <w:t>[http://www.rand.org/content/dam/rand/pubs/technical_reports/2009/RAND_TR718.pdf] argues that interviews are a useful approach in data collecting since there is a chance to discuss past experiences regarding subjects surrounding the research scope to bring out personal feedbacks to be further researched.</w:t>
       </w:r>
     </w:p>
@@ -6240,7 +6287,16 @@
           <w:sz w:val="22"/>
           <w:szCs w:val="22"/>
         </w:rPr>
-        <w:t xml:space="preserve">Case study observation is also another qualitative data collecting method used within the all the phases of the process framework. [http://www.ijazconsulting.com/uploads/Qualitative_Research_by_Ijaz_and_Dr.Shea.pdf] stresses that data collected during a case study is often structured and organized since data sources may be various and vary in context.     </w:t>
+        <w:t>Case study observation is also another qualitative data collecting method used within the all the phases of the process framework. [http://www.ijazconsulting.com/uploads/Qualit</w:t>
+      </w:r>
+      <w:r>
+        <w:rPr>
+          <w:rFonts w:ascii="Cambria" w:hAnsi="Cambria" w:cs="Times New Roman"/>
+          <w:sz w:val="22"/>
+          <w:szCs w:val="22"/>
+        </w:rPr>
+        <w:lastRenderedPageBreak/>
+        <w:t xml:space="preserve">ative_Research_by_Ijaz_and_Dr.Shea.pdf] stresses that data collected during a case study is often structured and organized since data sources may be various and vary in context.     </w:t>
       </w:r>
     </w:p>
     <w:p>
@@ -6558,6 +6614,7 @@
           <w:sz w:val="28"/>
           <w:szCs w:val="28"/>
         </w:rPr>
+        <w:lastRenderedPageBreak/>
         <w:t>4. Bundle</w:t>
       </w:r>
       <w:bookmarkEnd w:id="8"/>
@@ -7303,6 +7360,7 @@
           <w:sz w:val="22"/>
           <w:szCs w:val="22"/>
         </w:rPr>
+        <w:lastRenderedPageBreak/>
         <w:t>Virtual memory became the focus at this point to be the basis of the solution. Data allocated to virtual memory rather than strictly allocated to RAM using objective C’s alloc method would allow larger segments of data to be allocated due to the size of the virtual memories data block, e.g. around 700MB on iPhone 4, compared to the iPhone 4’s 40MB RAM.</w:t>
       </w:r>
     </w:p>
@@ -7637,6 +7695,7 @@
           <w:sz w:val="28"/>
           <w:szCs w:val="28"/>
         </w:rPr>
+        <w:lastRenderedPageBreak/>
         <w:t>5</w:t>
       </w:r>
       <w:r>
@@ -8150,36 +8209,35 @@
           <w:szCs w:val="22"/>
         </w:rPr>
       </w:pPr>
-      <w:bookmarkStart w:id="13" w:name="_GoBack"/>
+    </w:p>
+    <w:p>
+      <w:pPr>
+        <w:pStyle w:val="Heading3"/>
+        <w:rPr>
+          <w:rFonts w:asciiTheme="minorHAnsi" w:hAnsiTheme="minorHAnsi"/>
+          <w:sz w:val="22"/>
+          <w:szCs w:val="22"/>
+        </w:rPr>
+      </w:pPr>
+      <w:bookmarkStart w:id="13" w:name="_Toc198551932"/>
+      <w:r>
+        <w:rPr>
+          <w:rFonts w:asciiTheme="minorHAnsi" w:hAnsiTheme="minorHAnsi"/>
+          <w:sz w:val="22"/>
+          <w:szCs w:val="22"/>
+        </w:rPr>
+        <w:lastRenderedPageBreak/>
+        <w:t>5.2.1</w:t>
+      </w:r>
+      <w:r>
+        <w:rPr>
+          <w:rFonts w:asciiTheme="minorHAnsi" w:hAnsiTheme="minorHAnsi"/>
+          <w:sz w:val="22"/>
+          <w:szCs w:val="22"/>
+        </w:rPr>
+        <w:t xml:space="preserve"> File Format</w:t>
+      </w:r>
       <w:bookmarkEnd w:id="13"/>
-    </w:p>
-    <w:p>
-      <w:pPr>
-        <w:pStyle w:val="Heading3"/>
-        <w:rPr>
-          <w:rFonts w:asciiTheme="minorHAnsi" w:hAnsiTheme="minorHAnsi"/>
-          <w:sz w:val="22"/>
-          <w:szCs w:val="22"/>
-        </w:rPr>
-      </w:pPr>
-      <w:bookmarkStart w:id="14" w:name="_Toc198551932"/>
-      <w:r>
-        <w:rPr>
-          <w:rFonts w:asciiTheme="minorHAnsi" w:hAnsiTheme="minorHAnsi"/>
-          <w:sz w:val="22"/>
-          <w:szCs w:val="22"/>
-        </w:rPr>
-        <w:t>5.2.1</w:t>
-      </w:r>
-      <w:r>
-        <w:rPr>
-          <w:rFonts w:asciiTheme="minorHAnsi" w:hAnsiTheme="minorHAnsi"/>
-          <w:sz w:val="22"/>
-          <w:szCs w:val="22"/>
-        </w:rPr>
-        <w:t xml:space="preserve"> File Format</w:t>
-      </w:r>
-      <w:bookmarkEnd w:id="14"/>
     </w:p>
     <w:p/>
     <w:p>
@@ -8302,7 +8360,7 @@
           <w:szCs w:val="22"/>
         </w:rPr>
       </w:pPr>
-      <w:bookmarkStart w:id="15" w:name="_Toc198551931"/>
+      <w:bookmarkStart w:id="14" w:name="_Toc198551931"/>
       <w:r>
         <w:rPr>
           <w:rFonts w:asciiTheme="minorHAnsi" w:hAnsiTheme="minorHAnsi"/>
@@ -8319,7 +8377,7 @@
         </w:rPr>
         <w:t xml:space="preserve"> Packaging Tool</w:t>
       </w:r>
-      <w:bookmarkEnd w:id="15"/>
+      <w:bookmarkEnd w:id="14"/>
     </w:p>
     <w:p>
       <w:pPr>
@@ -8579,6 +8637,7 @@
           <w:sz w:val="22"/>
           <w:szCs w:val="22"/>
         </w:rPr>
+        <w:lastRenderedPageBreak/>
         <w:drawing>
           <wp:inline distT="0" distB="0" distL="0" distR="0" wp14:anchorId="792F8AD0" wp14:editId="68F3844D">
             <wp:extent cx="3220720" cy="3850640"/>
@@ -8661,7 +8720,7 @@
           <w:szCs w:val="22"/>
         </w:rPr>
       </w:pPr>
-      <w:bookmarkStart w:id="16" w:name="_Toc198551933"/>
+      <w:bookmarkStart w:id="15" w:name="_Toc198551933"/>
       <w:r>
         <w:rPr>
           <w:rFonts w:asciiTheme="minorHAnsi" w:hAnsiTheme="minorHAnsi"/>
@@ -8670,57 +8729,59 @@
         </w:rPr>
         <w:t>5.2.3 API</w:t>
       </w:r>
-      <w:bookmarkEnd w:id="16"/>
-    </w:p>
-    <w:p>
-      <w:pPr>
-        <w:rPr>
-          <w:sz w:val="22"/>
-          <w:szCs w:val="22"/>
-        </w:rPr>
-      </w:pPr>
-    </w:p>
-    <w:p>
-      <w:pPr>
-        <w:rPr>
-          <w:sz w:val="22"/>
-          <w:szCs w:val="22"/>
-        </w:rPr>
-      </w:pPr>
-      <w:r>
-        <w:rPr>
-          <w:sz w:val="22"/>
-          <w:szCs w:val="22"/>
-        </w:rPr>
-        <w:t>The API is a static library that develop</w:t>
-      </w:r>
-      <w:r>
-        <w:rPr>
-          <w:sz w:val="22"/>
-          <w:szCs w:val="22"/>
-        </w:rPr>
-        <w:t>er</w:t>
-      </w:r>
-      <w:r>
-        <w:rPr>
-          <w:sz w:val="22"/>
-          <w:szCs w:val="22"/>
-        </w:rPr>
-        <w:t xml:space="preserve">s can include and use </w:t>
-      </w:r>
-      <w:r>
-        <w:rPr>
-          <w:sz w:val="22"/>
-          <w:szCs w:val="22"/>
-        </w:rPr>
-        <w:t>within their projects</w:t>
-      </w:r>
-      <w:r>
-        <w:rPr>
-          <w:sz w:val="22"/>
-          <w:szCs w:val="22"/>
-        </w:rPr>
-        <w:t xml:space="preserve">. The usage of the API is split into 3 basic functions. </w:t>
+      <w:bookmarkEnd w:id="15"/>
+    </w:p>
+    <w:p>
+      <w:pPr>
+        <w:rPr>
+          <w:sz w:val="22"/>
+          <w:szCs w:val="22"/>
+        </w:rPr>
+      </w:pPr>
+    </w:p>
+    <w:p>
+      <w:pPr>
+        <w:rPr>
+          <w:sz w:val="22"/>
+          <w:szCs w:val="22"/>
+        </w:rPr>
+      </w:pPr>
+      <w:r>
+        <w:rPr>
+          <w:sz w:val="22"/>
+          <w:szCs w:val="22"/>
+        </w:rPr>
+        <w:t>Bundle’s API is simple and easily extendable. The core API is C based like the rest of Bundle’s source code. The goal was to create an easy to use solution for developers</w:t>
+      </w:r>
+      <w:r>
+        <w:rPr>
+          <w:sz w:val="22"/>
+          <w:szCs w:val="22"/>
+        </w:rPr>
+        <w:t xml:space="preserve"> by abstracting the inner workings and providing the least amount of functions as possible.</w:t>
+      </w:r>
+    </w:p>
+    <w:p>
+      <w:pPr>
+        <w:rPr>
+          <w:sz w:val="22"/>
+          <w:szCs w:val="22"/>
+        </w:rPr>
+      </w:pPr>
+    </w:p>
+    <w:p>
+      <w:pPr>
+        <w:rPr>
+          <w:sz w:val="22"/>
+          <w:szCs w:val="22"/>
+        </w:rPr>
+      </w:pPr>
+      <w:r>
+        <w:rPr>
+          <w:sz w:val="22"/>
+          <w:szCs w:val="22"/>
+        </w:rPr>
+        <w:t xml:space="preserve">The usage of the API is split into 3 basic functions. </w:t>
       </w:r>
     </w:p>
     <w:p>
@@ -8976,83 +9037,30 @@
           <w:sz w:val="22"/>
           <w:szCs w:val="22"/>
         </w:rPr>
-        <w:t>A wrapper is also available to developers who need Objective-C specific objects.</w:t>
-      </w:r>
-      <w:r>
-        <w:rPr>
-          <w:sz w:val="22"/>
-          <w:szCs w:val="22"/>
-        </w:rPr>
-        <w:t xml:space="preserve"> The function </w:t>
-      </w:r>
-    </w:p>
-    <w:p>
-      <w:pPr>
-        <w:rPr>
-          <w:sz w:val="22"/>
-          <w:szCs w:val="22"/>
-        </w:rPr>
-      </w:pPr>
-    </w:p>
-    <w:p>
-      <w:pPr>
-        <w:rPr>
-          <w:i/>
-          <w:sz w:val="22"/>
-          <w:szCs w:val="22"/>
-        </w:rPr>
-      </w:pPr>
-      <w:r>
-        <w:rPr>
-          <w:i/>
-          <w:sz w:val="22"/>
-          <w:szCs w:val="22"/>
-        </w:rPr>
-        <w:t>id bundle_useFile:(NSString *) fileName forObject:(id) object</w:t>
-      </w:r>
-    </w:p>
-    <w:p>
-      <w:pPr>
-        <w:rPr>
-          <w:sz w:val="22"/>
-          <w:szCs w:val="22"/>
-        </w:rPr>
-      </w:pPr>
-      <w:r>
-        <w:rPr>
-          <w:sz w:val="22"/>
-          <w:szCs w:val="22"/>
-        </w:rPr>
-        <w:t>takes a filename and an object pointer as arguments, then retrieves the data from virtual memory using the Bundle API. The retrieved data is then passed to a native function for NSData and creates an object, w</w:t>
-      </w:r>
-      <w:r>
-        <w:rPr>
-          <w:sz w:val="22"/>
-          <w:szCs w:val="22"/>
-        </w:rPr>
-        <w:t>hich the developer can then use to hold their game assets. NSData is an object that holds binary data and can be used as arguments to methods requiring other object types. (add reference to NSData here and also an example maybe of UIImageView using NSData)</w:t>
-      </w:r>
-    </w:p>
-    <w:p>
-      <w:pPr>
-        <w:rPr>
-          <w:sz w:val="22"/>
-          <w:szCs w:val="22"/>
-        </w:rPr>
-      </w:pPr>
-    </w:p>
-    <w:p>
-      <w:pPr>
-        <w:rPr>
-          <w:sz w:val="22"/>
-          <w:szCs w:val="22"/>
-        </w:rPr>
-      </w:pPr>
-      <w:r>
-        <w:rPr>
-          <w:sz w:val="22"/>
-          <w:szCs w:val="22"/>
-        </w:rPr>
+        <w:t xml:space="preserve">It was also important to allow the extendibility of Bundle as the project is open source and targets many platforms. </w:t>
+      </w:r>
+    </w:p>
+    <w:p>
+      <w:pPr>
+        <w:rPr>
+          <w:sz w:val="22"/>
+          <w:szCs w:val="22"/>
+        </w:rPr>
+      </w:pPr>
+    </w:p>
+    <w:p>
+      <w:pPr>
+        <w:rPr>
+          <w:sz w:val="22"/>
+          <w:szCs w:val="22"/>
+        </w:rPr>
+      </w:pPr>
+      <w:r>
+        <w:rPr>
+          <w:sz w:val="22"/>
+          <w:szCs w:val="22"/>
+        </w:rPr>
+        <w:lastRenderedPageBreak/>
         <w:t>ADD diagram here to show how bundle works on a high level.</w:t>
       </w:r>
     </w:p>
@@ -9065,7 +9073,7 @@
           <w:szCs w:val="28"/>
         </w:rPr>
       </w:pPr>
-      <w:bookmarkStart w:id="17" w:name="_Toc198551934"/>
+      <w:bookmarkStart w:id="16" w:name="_Toc198551934"/>
       <w:r>
         <w:rPr>
           <w:rFonts w:asciiTheme="minorHAnsi" w:hAnsiTheme="minorHAnsi"/>
@@ -9098,7 +9106,7 @@
         </w:rPr>
         <w:t xml:space="preserve"> Implementation</w:t>
       </w:r>
-      <w:bookmarkEnd w:id="17"/>
+      <w:bookmarkEnd w:id="16"/>
     </w:p>
     <w:p>
       <w:pPr>
@@ -9118,7 +9126,7 @@
           <w:szCs w:val="24"/>
         </w:rPr>
       </w:pPr>
-      <w:bookmarkStart w:id="18" w:name="_Toc198551935"/>
+      <w:bookmarkStart w:id="17" w:name="_Toc198551935"/>
       <w:r>
         <w:rPr>
           <w:rFonts w:asciiTheme="minorHAnsi" w:hAnsiTheme="minorHAnsi"/>
@@ -9143,7 +9151,7 @@
         </w:rPr>
         <w:t>Tool and Pak File Creation</w:t>
       </w:r>
-      <w:bookmarkEnd w:id="18"/>
+      <w:bookmarkEnd w:id="17"/>
     </w:p>
     <w:p>
       <w:pPr>
@@ -9360,7 +9368,7 @@
           <w:szCs w:val="24"/>
         </w:rPr>
       </w:pPr>
-      <w:bookmarkStart w:id="19" w:name="_Toc198551936"/>
+      <w:bookmarkStart w:id="18" w:name="_Toc198551936"/>
       <w:r>
         <w:rPr>
           <w:rFonts w:asciiTheme="minorHAnsi" w:hAnsiTheme="minorHAnsi"/>
@@ -9385,30 +9393,31 @@
         </w:rPr>
         <w:t>The API</w:t>
       </w:r>
-      <w:bookmarkEnd w:id="19"/>
-    </w:p>
-    <w:p>
-      <w:pPr>
-        <w:ind w:right="495"/>
-        <w:rPr>
-          <w:sz w:val="22"/>
-          <w:szCs w:val="22"/>
-        </w:rPr>
-      </w:pPr>
-    </w:p>
-    <w:p>
-      <w:pPr>
-        <w:ind w:right="495"/>
-        <w:rPr>
-          <w:sz w:val="22"/>
-          <w:szCs w:val="22"/>
-        </w:rPr>
-      </w:pPr>
-      <w:r>
-        <w:rPr>
-          <w:sz w:val="22"/>
-          <w:szCs w:val="22"/>
-        </w:rPr>
+      <w:bookmarkEnd w:id="18"/>
+    </w:p>
+    <w:p>
+      <w:pPr>
+        <w:ind w:right="495"/>
+        <w:rPr>
+          <w:sz w:val="22"/>
+          <w:szCs w:val="22"/>
+        </w:rPr>
+      </w:pPr>
+    </w:p>
+    <w:p>
+      <w:pPr>
+        <w:ind w:right="495"/>
+        <w:rPr>
+          <w:sz w:val="22"/>
+          <w:szCs w:val="22"/>
+        </w:rPr>
+      </w:pPr>
+      <w:r>
+        <w:rPr>
+          <w:sz w:val="22"/>
+          <w:szCs w:val="22"/>
+        </w:rPr>
+        <w:lastRenderedPageBreak/>
         <w:t xml:space="preserve">The base API was developed in C allowing for future evolution of the product, which is especially needed for an open source project where many people might have ideas to evolve the product. </w:t>
       </w:r>
     </w:p>
@@ -9641,7 +9650,10 @@
         </w:rPr>
         <w:t xml:space="preserve"> to allocate memory in RAM for the object. This perfectly integrated with the developed base C API that allowed retrieval of a file’s index data within the pak file, using the filename itself. </w:t>
       </w:r>
-      <w:r>
+    </w:p>
+    <w:p>
+      <w:pPr>
+        <w:ind w:right="495"/>
         <w:rPr>
           <w:rStyle w:val="Emphasis"/>
           <w:rFonts w:eastAsia="Times New Roman" w:cs="Times New Roman"/>
@@ -9649,8 +9661,240 @@
           <w:sz w:val="22"/>
           <w:szCs w:val="22"/>
         </w:rPr>
-        <w:t>(add a possible function call and small explanation of the process)</w:t>
-      </w:r>
+      </w:pPr>
+      <w:bookmarkStart w:id="19" w:name="_GoBack"/>
+      <w:bookmarkEnd w:id="19"/>
+    </w:p>
+    <w:p>
+      <w:pPr>
+        <w:rPr>
+          <w:sz w:val="22"/>
+          <w:szCs w:val="22"/>
+        </w:rPr>
+      </w:pPr>
+      <w:r>
+        <w:rPr>
+          <w:sz w:val="22"/>
+          <w:szCs w:val="22"/>
+        </w:rPr>
+        <w:t xml:space="preserve">Bundle provides an Objective-C wrapper method for file retrieval </w:t>
+      </w:r>
+    </w:p>
+    <w:p>
+      <w:pPr>
+        <w:pStyle w:val="ListParagraph"/>
+        <w:numPr>
+          <w:ilvl w:val="0"/>
+          <w:numId w:val="18"/>
+        </w:numPr>
+        <w:rPr>
+          <w:sz w:val="22"/>
+          <w:szCs w:val="22"/>
+        </w:rPr>
+      </w:pPr>
+      <w:r>
+        <w:rPr>
+          <w:sz w:val="22"/>
+          <w:szCs w:val="22"/>
+        </w:rPr>
+        <w:t xml:space="preserve">void </w:t>
+      </w:r>
+      <w:r>
+        <w:rPr>
+          <w:i/>
+          <w:sz w:val="22"/>
+          <w:szCs w:val="22"/>
+        </w:rPr>
+        <w:t>bundle_useFile:(NSString *) fileName forObject:(id) object</w:t>
+      </w:r>
+    </w:p>
+    <w:p>
+      <w:pPr>
+        <w:rPr>
+          <w:sz w:val="22"/>
+          <w:szCs w:val="22"/>
+        </w:rPr>
+      </w:pPr>
+    </w:p>
+    <w:p>
+      <w:pPr>
+        <w:rPr>
+          <w:sz w:val="22"/>
+          <w:szCs w:val="22"/>
+        </w:rPr>
+      </w:pPr>
+      <w:r>
+        <w:rPr>
+          <w:sz w:val="22"/>
+          <w:szCs w:val="22"/>
+        </w:rPr>
+        <w:t xml:space="preserve"> This filename is then converted to a C based char * and used with Bundle’s C based </w:t>
+      </w:r>
+      <w:r>
+        <w:rPr>
+          <w:i/>
+          <w:sz w:val="22"/>
+          <w:szCs w:val="22"/>
+        </w:rPr>
+        <w:t>bundle_getIndexDataFor(char *fileName)</w:t>
+      </w:r>
+      <w:r>
+        <w:rPr>
+          <w:sz w:val="22"/>
+          <w:szCs w:val="22"/>
+        </w:rPr>
+        <w:t xml:space="preserve"> function.</w:t>
+      </w:r>
+    </w:p>
+    <w:p>
+      <w:pPr>
+        <w:rPr>
+          <w:sz w:val="22"/>
+          <w:szCs w:val="22"/>
+        </w:rPr>
+      </w:pPr>
+      <w:r>
+        <w:rPr>
+          <w:sz w:val="22"/>
+          <w:szCs w:val="22"/>
+        </w:rPr>
+        <w:t>The return data is passed to an Objective-C method, which sets the previously passed in object with the following method call:</w:t>
+      </w:r>
+    </w:p>
+    <w:p>
+      <w:pPr>
+        <w:rPr>
+          <w:sz w:val="22"/>
+          <w:szCs w:val="22"/>
+        </w:rPr>
+      </w:pPr>
+    </w:p>
+    <w:p>
+      <w:pPr>
+        <w:rPr>
+          <w:i/>
+          <w:sz w:val="22"/>
+          <w:szCs w:val="22"/>
+        </w:rPr>
+      </w:pPr>
+      <w:r>
+        <w:rPr>
+          <w:i/>
+          <w:sz w:val="22"/>
+          <w:szCs w:val="22"/>
+        </w:rPr>
+        <w:t xml:space="preserve">object = [NSData </w:t>
+      </w:r>
+    </w:p>
+    <w:p>
+      <w:pPr>
+        <w:rPr>
+          <w:i/>
+          <w:sz w:val="22"/>
+          <w:szCs w:val="22"/>
+        </w:rPr>
+      </w:pPr>
+      <w:r>
+        <w:rPr>
+          <w:i/>
+          <w:sz w:val="22"/>
+          <w:szCs w:val="22"/>
+        </w:rPr>
+        <w:t xml:space="preserve">dataWithBytesNoCopy: pointerToMMappedData </w:t>
+      </w:r>
+    </w:p>
+    <w:p>
+      <w:pPr>
+        <w:rPr>
+          <w:i/>
+          <w:sz w:val="22"/>
+          <w:szCs w:val="22"/>
+        </w:rPr>
+      </w:pPr>
+      <w:r>
+        <w:rPr>
+          <w:i/>
+          <w:sz w:val="22"/>
+          <w:szCs w:val="22"/>
+        </w:rPr>
+        <w:t xml:space="preserve">length: dataLength              </w:t>
+      </w:r>
+    </w:p>
+    <w:p>
+      <w:pPr>
+        <w:rPr>
+          <w:i/>
+          <w:sz w:val="22"/>
+          <w:szCs w:val="22"/>
+        </w:rPr>
+      </w:pPr>
+      <w:r>
+        <w:rPr>
+          <w:i/>
+          <w:sz w:val="22"/>
+          <w:szCs w:val="22"/>
+        </w:rPr>
+        <w:t>freeWhenDone: NO];</w:t>
+      </w:r>
+    </w:p>
+    <w:p>
+      <w:pPr>
+        <w:rPr>
+          <w:i/>
+          <w:sz w:val="22"/>
+          <w:szCs w:val="22"/>
+        </w:rPr>
+      </w:pPr>
+    </w:p>
+    <w:p>
+      <w:pPr>
+        <w:rPr>
+          <w:sz w:val="22"/>
+          <w:szCs w:val="22"/>
+        </w:rPr>
+      </w:pPr>
+      <w:r>
+        <w:rPr>
+          <w:sz w:val="22"/>
+          <w:szCs w:val="22"/>
+        </w:rPr>
+        <w:t>(add reference to the method on apple docs here.)</w:t>
+      </w:r>
+    </w:p>
+    <w:p>
+      <w:pPr>
+        <w:rPr>
+          <w:sz w:val="22"/>
+          <w:szCs w:val="22"/>
+        </w:rPr>
+      </w:pPr>
+    </w:p>
+    <w:p>
+      <w:pPr>
+        <w:rPr>
+          <w:sz w:val="22"/>
+          <w:szCs w:val="22"/>
+        </w:rPr>
+      </w:pPr>
+      <w:r>
+        <w:rPr>
+          <w:sz w:val="22"/>
+          <w:szCs w:val="22"/>
+        </w:rPr>
+        <w:t>Using the id data type allows any data type to be passed for assignment.</w:t>
+      </w:r>
+    </w:p>
+    <w:p>
+      <w:pPr>
+        <w:ind w:right="495"/>
+        <w:rPr>
+          <w:rStyle w:val="Emphasis"/>
+          <w:rFonts w:eastAsia="Times New Roman" w:cs="Times New Roman"/>
+          <w:i w:val="0"/>
+          <w:sz w:val="22"/>
+          <w:szCs w:val="22"/>
+        </w:rPr>
+      </w:pPr>
     </w:p>
     <w:p>
       <w:pPr>
@@ -9963,7 +10207,15 @@
           <w:sz w:val="22"/>
           <w:szCs w:val="22"/>
         </w:rPr>
-        <w:t xml:space="preserve">Once the tool was packaging assets correctly into a pak file and the API could correctly place the pak file’s header info into a hashmap and memory map the file to virtual memory, the focus was on reading this data and making it available to the caller. An issue arose regarding what to do with the needed compressed data. The issue was that if a number of compressed files are within the pak file, and mapped to virtual memory, when using this data for objects, the data should be used directly from virtual memory, rather than copying the data temporarily to the stack, whether it was decompressed or not. </w:t>
+        <w:t xml:space="preserve">Once the tool was packaging assets correctly into a pak file and the API could correctly place the pak file’s header info into a hashmap and memory map the file to virtual memory, the focus was on reading this data and making it </w:t>
+      </w:r>
+      <w:r>
+        <w:rPr>
+          <w:sz w:val="22"/>
+          <w:szCs w:val="22"/>
+        </w:rPr>
+        <w:lastRenderedPageBreak/>
+        <w:t xml:space="preserve">available to the caller. An issue arose regarding what to do with the needed compressed data. The issue was that if a number of compressed files are within the pak file, and mapped to virtual memory, when using this data for objects, the data should be used directly from virtual memory, rather than copying the data temporarily to the stack, whether it was decompressed or not. </w:t>
       </w:r>
       <w:r>
         <w:rPr>
@@ -10184,7 +10436,15 @@
           <w:sz w:val="22"/>
           <w:szCs w:val="22"/>
         </w:rPr>
-        <w:t xml:space="preserve">The reason for this is that certain functions or methods that use this data work more efficiently with compressed </w:t>
+        <w:t xml:space="preserve">The reason for this is that certain functions or methods that use this data work more efficiently </w:t>
+      </w:r>
+      <w:r>
+        <w:rPr>
+          <w:sz w:val="22"/>
+          <w:szCs w:val="22"/>
+        </w:rPr>
+        <w:lastRenderedPageBreak/>
+        <w:t xml:space="preserve">with compressed </w:t>
       </w:r>
       <w:r>
         <w:rPr>
@@ -10562,6 +10822,7 @@
         <w:rPr>
           <w:rFonts w:asciiTheme="minorHAnsi" w:hAnsiTheme="minorHAnsi"/>
         </w:rPr>
+        <w:lastRenderedPageBreak/>
         <w:t xml:space="preserve">8.2 </w:t>
       </w:r>
       <w:r>
@@ -11040,6 +11301,7 @@
         <w:rPr>
           <w:rFonts w:asciiTheme="minorHAnsi" w:hAnsiTheme="minorHAnsi"/>
         </w:rPr>
+        <w:lastRenderedPageBreak/>
         <w:t xml:space="preserve">8.6 </w:t>
       </w:r>
       <w:r>
@@ -11657,6 +11919,7 @@
           <w:sz w:val="22"/>
           <w:szCs w:val="22"/>
         </w:rPr>
+        <w:lastRenderedPageBreak/>
         <w:t>Selected file types are compressed during the packaging stage. This has been made easily extendable to allow for any file types to either be compressed or left as is during the packaging process. Certain game development APIs offer various functions that could either work with compressed files or uncompressed files for highest efficiency. Allowing the developer to customize what file types can be compressed or not allows Bundle to adapt to the project under development.</w:t>
       </w:r>
     </w:p>
@@ -11840,6 +12103,7 @@
           <w:sz w:val="28"/>
           <w:szCs w:val="28"/>
         </w:rPr>
+        <w:lastRenderedPageBreak/>
         <w:t>References:</w:t>
       </w:r>
       <w:bookmarkEnd w:id="30"/>
@@ -12180,6 +12444,119 @@
     </w:lvl>
   </w:abstractNum>
   <w:abstractNum w:abstractNumId="1">
+    <w:nsid w:val="001254D7"/>
+    <w:multiLevelType w:val="hybridMultilevel"/>
+    <w:tmpl w:val="057A558A"/>
+    <w:lvl w:ilvl="0" w:tplc="04090001">
+      <w:start w:val="1"/>
+      <w:numFmt w:val="bullet"/>
+      <w:lvlText w:val=""/>
+      <w:lvlJc w:val="left"/>
+      <w:pPr>
+        <w:ind w:left="720" w:hanging="360"/>
+      </w:pPr>
+      <w:rPr>
+        <w:rFonts w:ascii="Symbol" w:hAnsi="Symbol" w:hint="default"/>
+      </w:rPr>
+    </w:lvl>
+    <w:lvl w:ilvl="1" w:tplc="04090003" w:tentative="1">
+      <w:start w:val="1"/>
+      <w:numFmt w:val="bullet"/>
+      <w:lvlText w:val="o"/>
+      <w:lvlJc w:val="left"/>
+      <w:pPr>
+        <w:ind w:left="1440" w:hanging="360"/>
+      </w:pPr>
+      <w:rPr>
+        <w:rFonts w:ascii="Courier New" w:hAnsi="Courier New" w:hint="default"/>
+      </w:rPr>
+    </w:lvl>
+    <w:lvl w:ilvl="2" w:tplc="04090005" w:tentative="1">
+      <w:start w:val="1"/>
+      <w:numFmt w:val="bullet"/>
+      <w:lvlText w:val=""/>
+      <w:lvlJc w:val="left"/>
+      <w:pPr>
+        <w:ind w:left="2160" w:hanging="360"/>
+      </w:pPr>
+      <w:rPr>
+        <w:rFonts w:ascii="Wingdings" w:hAnsi="Wingdings" w:hint="default"/>
+      </w:rPr>
+    </w:lvl>
+    <w:lvl w:ilvl="3" w:tplc="04090001" w:tentative="1">
+      <w:start w:val="1"/>
+      <w:numFmt w:val="bullet"/>
+      <w:lvlText w:val=""/>
+      <w:lvlJc w:val="left"/>
+      <w:pPr>
+        <w:ind w:left="2880" w:hanging="360"/>
+      </w:pPr>
+      <w:rPr>
+        <w:rFonts w:ascii="Symbol" w:hAnsi="Symbol" w:hint="default"/>
+      </w:rPr>
+    </w:lvl>
+    <w:lvl w:ilvl="4" w:tplc="04090003" w:tentative="1">
+      <w:start w:val="1"/>
+      <w:numFmt w:val="bullet"/>
+      <w:lvlText w:val="o"/>
+      <w:lvlJc w:val="left"/>
+      <w:pPr>
+        <w:ind w:left="3600" w:hanging="360"/>
+      </w:pPr>
+      <w:rPr>
+        <w:rFonts w:ascii="Courier New" w:hAnsi="Courier New" w:hint="default"/>
+      </w:rPr>
+    </w:lvl>
+    <w:lvl w:ilvl="5" w:tplc="04090005" w:tentative="1">
+      <w:start w:val="1"/>
+      <w:numFmt w:val="bullet"/>
+      <w:lvlText w:val=""/>
+      <w:lvlJc w:val="left"/>
+      <w:pPr>
+        <w:ind w:left="4320" w:hanging="360"/>
+      </w:pPr>
+      <w:rPr>
+        <w:rFonts w:ascii="Wingdings" w:hAnsi="Wingdings" w:hint="default"/>
+      </w:rPr>
+    </w:lvl>
+    <w:lvl w:ilvl="6" w:tplc="04090001" w:tentative="1">
+      <w:start w:val="1"/>
+      <w:numFmt w:val="bullet"/>
+      <w:lvlText w:val=""/>
+      <w:lvlJc w:val="left"/>
+      <w:pPr>
+        <w:ind w:left="5040" w:hanging="360"/>
+      </w:pPr>
+      <w:rPr>
+        <w:rFonts w:ascii="Symbol" w:hAnsi="Symbol" w:hint="default"/>
+      </w:rPr>
+    </w:lvl>
+    <w:lvl w:ilvl="7" w:tplc="04090003" w:tentative="1">
+      <w:start w:val="1"/>
+      <w:numFmt w:val="bullet"/>
+      <w:lvlText w:val="o"/>
+      <w:lvlJc w:val="left"/>
+      <w:pPr>
+        <w:ind w:left="5760" w:hanging="360"/>
+      </w:pPr>
+      <w:rPr>
+        <w:rFonts w:ascii="Courier New" w:hAnsi="Courier New" w:hint="default"/>
+      </w:rPr>
+    </w:lvl>
+    <w:lvl w:ilvl="8" w:tplc="04090005" w:tentative="1">
+      <w:start w:val="1"/>
+      <w:numFmt w:val="bullet"/>
+      <w:lvlText w:val=""/>
+      <w:lvlJc w:val="left"/>
+      <w:pPr>
+        <w:ind w:left="6480" w:hanging="360"/>
+      </w:pPr>
+      <w:rPr>
+        <w:rFonts w:ascii="Wingdings" w:hAnsi="Wingdings" w:hint="default"/>
+      </w:rPr>
+    </w:lvl>
+  </w:abstractNum>
+  <w:abstractNum w:abstractNumId="2">
     <w:nsid w:val="01F23CD3"/>
     <w:multiLevelType w:val="hybridMultilevel"/>
     <w:tmpl w:val="5D726E86"/>
@@ -12265,7 +12642,7 @@
       </w:pPr>
     </w:lvl>
   </w:abstractNum>
-  <w:abstractNum w:abstractNumId="2">
+  <w:abstractNum w:abstractNumId="3">
     <w:nsid w:val="02C57539"/>
     <w:multiLevelType w:val="multilevel"/>
     <w:tmpl w:val="E02472E0"/>
@@ -12387,7 +12764,7 @@
       </w:rPr>
     </w:lvl>
   </w:abstractNum>
-  <w:abstractNum w:abstractNumId="3">
+  <w:abstractNum w:abstractNumId="4">
     <w:nsid w:val="0A260CB1"/>
     <w:multiLevelType w:val="hybridMultilevel"/>
     <w:tmpl w:val="4B186FCC"/>
@@ -12500,7 +12877,7 @@
       </w:rPr>
     </w:lvl>
   </w:abstractNum>
-  <w:abstractNum w:abstractNumId="4">
+  <w:abstractNum w:abstractNumId="5">
     <w:nsid w:val="0F3F1E3D"/>
     <w:multiLevelType w:val="hybridMultilevel"/>
     <w:tmpl w:val="94A88A46"/>
@@ -12613,7 +12990,7 @@
       </w:rPr>
     </w:lvl>
   </w:abstractNum>
-  <w:abstractNum w:abstractNumId="5">
+  <w:abstractNum w:abstractNumId="6">
     <w:nsid w:val="183D03E3"/>
     <w:multiLevelType w:val="multilevel"/>
     <w:tmpl w:val="79D0AAB4"/>
@@ -12726,7 +13103,7 @@
       </w:rPr>
     </w:lvl>
   </w:abstractNum>
-  <w:abstractNum w:abstractNumId="6">
+  <w:abstractNum w:abstractNumId="7">
     <w:nsid w:val="2CAD1FF1"/>
     <w:multiLevelType w:val="hybridMultilevel"/>
     <w:tmpl w:val="39B65D0C"/>
@@ -12812,7 +13189,7 @@
       </w:pPr>
     </w:lvl>
   </w:abstractNum>
-  <w:abstractNum w:abstractNumId="7">
+  <w:abstractNum w:abstractNumId="8">
     <w:nsid w:val="32A519A2"/>
     <w:multiLevelType w:val="hybridMultilevel"/>
     <w:tmpl w:val="F7B45FE8"/>
@@ -12925,7 +13302,7 @@
       </w:rPr>
     </w:lvl>
   </w:abstractNum>
-  <w:abstractNum w:abstractNumId="8">
+  <w:abstractNum w:abstractNumId="9">
     <w:nsid w:val="3A0332D5"/>
     <w:multiLevelType w:val="hybridMultilevel"/>
     <w:tmpl w:val="956CDFEA"/>
@@ -13011,7 +13388,7 @@
       </w:pPr>
     </w:lvl>
   </w:abstractNum>
-  <w:abstractNum w:abstractNumId="9">
+  <w:abstractNum w:abstractNumId="10">
     <w:nsid w:val="4FA70BF5"/>
     <w:multiLevelType w:val="hybridMultilevel"/>
     <w:tmpl w:val="3F144D9C"/>
@@ -13124,7 +13501,7 @@
       </w:rPr>
     </w:lvl>
   </w:abstractNum>
-  <w:abstractNum w:abstractNumId="10">
+  <w:abstractNum w:abstractNumId="11">
     <w:nsid w:val="52485D31"/>
     <w:multiLevelType w:val="hybridMultilevel"/>
     <w:tmpl w:val="347E1650"/>
@@ -13213,7 +13590,120 @@
       </w:pPr>
     </w:lvl>
   </w:abstractNum>
-  <w:abstractNum w:abstractNumId="11">
+  <w:abstractNum w:abstractNumId="12">
+    <w:nsid w:val="619F6D1F"/>
+    <w:multiLevelType w:val="hybridMultilevel"/>
+    <w:tmpl w:val="2D00B12E"/>
+    <w:lvl w:ilvl="0" w:tplc="04090001">
+      <w:start w:val="1"/>
+      <w:numFmt w:val="bullet"/>
+      <w:lvlText w:val=""/>
+      <w:lvlJc w:val="left"/>
+      <w:pPr>
+        <w:ind w:left="720" w:hanging="360"/>
+      </w:pPr>
+      <w:rPr>
+        <w:rFonts w:ascii="Symbol" w:hAnsi="Symbol" w:hint="default"/>
+      </w:rPr>
+    </w:lvl>
+    <w:lvl w:ilvl="1" w:tplc="04090003" w:tentative="1">
+      <w:start w:val="1"/>
+      <w:numFmt w:val="bullet"/>
+      <w:lvlText w:val="o"/>
+      <w:lvlJc w:val="left"/>
+      <w:pPr>
+        <w:ind w:left="1440" w:hanging="360"/>
+      </w:pPr>
+      <w:rPr>
+        <w:rFonts w:ascii="Courier New" w:hAnsi="Courier New" w:hint="default"/>
+      </w:rPr>
+    </w:lvl>
+    <w:lvl w:ilvl="2" w:tplc="04090005" w:tentative="1">
+      <w:start w:val="1"/>
+      <w:numFmt w:val="bullet"/>
+      <w:lvlText w:val=""/>
+      <w:lvlJc w:val="left"/>
+      <w:pPr>
+        <w:ind w:left="2160" w:hanging="360"/>
+      </w:pPr>
+      <w:rPr>
+        <w:rFonts w:ascii="Wingdings" w:hAnsi="Wingdings" w:hint="default"/>
+      </w:rPr>
+    </w:lvl>
+    <w:lvl w:ilvl="3" w:tplc="04090001" w:tentative="1">
+      <w:start w:val="1"/>
+      <w:numFmt w:val="bullet"/>
+      <w:lvlText w:val=""/>
+      <w:lvlJc w:val="left"/>
+      <w:pPr>
+        <w:ind w:left="2880" w:hanging="360"/>
+      </w:pPr>
+      <w:rPr>
+        <w:rFonts w:ascii="Symbol" w:hAnsi="Symbol" w:hint="default"/>
+      </w:rPr>
+    </w:lvl>
+    <w:lvl w:ilvl="4" w:tplc="04090003" w:tentative="1">
+      <w:start w:val="1"/>
+      <w:numFmt w:val="bullet"/>
+      <w:lvlText w:val="o"/>
+      <w:lvlJc w:val="left"/>
+      <w:pPr>
+        <w:ind w:left="3600" w:hanging="360"/>
+      </w:pPr>
+      <w:rPr>
+        <w:rFonts w:ascii="Courier New" w:hAnsi="Courier New" w:hint="default"/>
+      </w:rPr>
+    </w:lvl>
+    <w:lvl w:ilvl="5" w:tplc="04090005" w:tentative="1">
+      <w:start w:val="1"/>
+      <w:numFmt w:val="bullet"/>
+      <w:lvlText w:val=""/>
+      <w:lvlJc w:val="left"/>
+      <w:pPr>
+        <w:ind w:left="4320" w:hanging="360"/>
+      </w:pPr>
+      <w:rPr>
+        <w:rFonts w:ascii="Wingdings" w:hAnsi="Wingdings" w:hint="default"/>
+      </w:rPr>
+    </w:lvl>
+    <w:lvl w:ilvl="6" w:tplc="04090001" w:tentative="1">
+      <w:start w:val="1"/>
+      <w:numFmt w:val="bullet"/>
+      <w:lvlText w:val=""/>
+      <w:lvlJc w:val="left"/>
+      <w:pPr>
+        <w:ind w:left="5040" w:hanging="360"/>
+      </w:pPr>
+      <w:rPr>
+        <w:rFonts w:ascii="Symbol" w:hAnsi="Symbol" w:hint="default"/>
+      </w:rPr>
+    </w:lvl>
+    <w:lvl w:ilvl="7" w:tplc="04090003" w:tentative="1">
+      <w:start w:val="1"/>
+      <w:numFmt w:val="bullet"/>
+      <w:lvlText w:val="o"/>
+      <w:lvlJc w:val="left"/>
+      <w:pPr>
+        <w:ind w:left="5760" w:hanging="360"/>
+      </w:pPr>
+      <w:rPr>
+        <w:rFonts w:ascii="Courier New" w:hAnsi="Courier New" w:hint="default"/>
+      </w:rPr>
+    </w:lvl>
+    <w:lvl w:ilvl="8" w:tplc="04090005" w:tentative="1">
+      <w:start w:val="1"/>
+      <w:numFmt w:val="bullet"/>
+      <w:lvlText w:val=""/>
+      <w:lvlJc w:val="left"/>
+      <w:pPr>
+        <w:ind w:left="6480" w:hanging="360"/>
+      </w:pPr>
+      <w:rPr>
+        <w:rFonts w:ascii="Wingdings" w:hAnsi="Wingdings" w:hint="default"/>
+      </w:rPr>
+    </w:lvl>
+  </w:abstractNum>
+  <w:abstractNum w:abstractNumId="13">
     <w:nsid w:val="71675650"/>
     <w:multiLevelType w:val="hybridMultilevel"/>
     <w:tmpl w:val="BE5AFB20"/>
@@ -13326,7 +13816,7 @@
       </w:rPr>
     </w:lvl>
   </w:abstractNum>
-  <w:abstractNum w:abstractNumId="12">
+  <w:abstractNum w:abstractNumId="14">
     <w:nsid w:val="77BF32BC"/>
     <w:multiLevelType w:val="multilevel"/>
     <w:tmpl w:val="04D48458"/>
@@ -13439,7 +13929,7 @@
       </w:rPr>
     </w:lvl>
   </w:abstractNum>
-  <w:abstractNum w:abstractNumId="13">
+  <w:abstractNum w:abstractNumId="15">
     <w:nsid w:val="78343951"/>
     <w:multiLevelType w:val="hybridMultilevel"/>
     <w:tmpl w:val="3C226C64"/>
@@ -13552,7 +14042,7 @@
       </w:rPr>
     </w:lvl>
   </w:abstractNum>
-  <w:abstractNum w:abstractNumId="14">
+  <w:abstractNum w:abstractNumId="16">
     <w:nsid w:val="7B025EFC"/>
     <w:multiLevelType w:val="multilevel"/>
     <w:tmpl w:val="6032BB2E"/>
@@ -13665,7 +14155,7 @@
       </w:rPr>
     </w:lvl>
   </w:abstractNum>
-  <w:abstractNum w:abstractNumId="15">
+  <w:abstractNum w:abstractNumId="17">
     <w:nsid w:val="7D335177"/>
     <w:multiLevelType w:val="hybridMultilevel"/>
     <w:tmpl w:val="28D62742"/>
@@ -13755,52 +14245,58 @@
     </w:lvl>
   </w:abstractNum>
   <w:num w:numId="1">
-    <w:abstractNumId w:val="9"/>
+    <w:abstractNumId w:val="10"/>
   </w:num>
   <w:num w:numId="2">
     <w:abstractNumId w:val="0"/>
   </w:num>
   <w:num w:numId="3">
+    <w:abstractNumId w:val="4"/>
+  </w:num>
+  <w:num w:numId="4">
+    <w:abstractNumId w:val="7"/>
+  </w:num>
+  <w:num w:numId="5">
+    <w:abstractNumId w:val="9"/>
+  </w:num>
+  <w:num w:numId="6">
+    <w:abstractNumId w:val="5"/>
+  </w:num>
+  <w:num w:numId="7">
+    <w:abstractNumId w:val="2"/>
+  </w:num>
+  <w:num w:numId="8">
+    <w:abstractNumId w:val="11"/>
+  </w:num>
+  <w:num w:numId="9">
+    <w:abstractNumId w:val="17"/>
+  </w:num>
+  <w:num w:numId="10">
+    <w:abstractNumId w:val="8"/>
+  </w:num>
+  <w:num w:numId="11">
+    <w:abstractNumId w:val="13"/>
+  </w:num>
+  <w:num w:numId="12">
+    <w:abstractNumId w:val="14"/>
+  </w:num>
+  <w:num w:numId="13">
     <w:abstractNumId w:val="3"/>
   </w:num>
-  <w:num w:numId="4">
+  <w:num w:numId="14">
     <w:abstractNumId w:val="6"/>
   </w:num>
-  <w:num w:numId="5">
-    <w:abstractNumId w:val="8"/>
+  <w:num w:numId="15">
+    <w:abstractNumId w:val="16"/>
   </w:num>
-  <w:num w:numId="6">
-    <w:abstractNumId w:val="4"/>
-  </w:num>
-  <w:num w:numId="7">
-    <w:abstractNumId w:val="1"/>
-  </w:num>
-  <w:num w:numId="8">
-    <w:abstractNumId w:val="10"/>
-  </w:num>
-  <w:num w:numId="9">
+  <w:num w:numId="16">
     <w:abstractNumId w:val="15"/>
   </w:num>
-  <w:num w:numId="10">
-    <w:abstractNumId w:val="7"/>
-  </w:num>
-  <w:num w:numId="11">
-    <w:abstractNumId w:val="11"/>
-  </w:num>
-  <w:num w:numId="12">
+  <w:num w:numId="17">
     <w:abstractNumId w:val="12"/>
   </w:num>
-  <w:num w:numId="13">
-    <w:abstractNumId w:val="2"/>
-  </w:num>
-  <w:num w:numId="14">
-    <w:abstractNumId w:val="5"/>
-  </w:num>
-  <w:num w:numId="15">
-    <w:abstractNumId w:val="14"/>
-  </w:num>
-  <w:num w:numId="16">
-    <w:abstractNumId w:val="13"/>
+  <w:num w:numId="18">
+    <w:abstractNumId w:val="1"/>
   </w:num>
 </w:numbering>
 </file>
@@ -15340,7 +15836,7 @@
 </file>
 
 <file path=customXml/itemProps1.xml><?xml version="1.0" encoding="utf-8"?>
-<ds:datastoreItem xmlns:ds="http://schemas.openxmlformats.org/officeDocument/2006/customXml" ds:itemID="{5E7F9B0E-9AFC-BD4F-BC4D-2CC60E3BA39A}">
+<ds:datastoreItem xmlns:ds="http://schemas.openxmlformats.org/officeDocument/2006/customXml" ds:itemID="{4B43493F-A3B6-134E-B14A-7BB91F6DFF89}">
   <ds:schemaRefs>
     <ds:schemaRef ds:uri="http://schemas.openxmlformats.org/officeDocument/2006/bibliography"/>
   </ds:schemaRefs>

</xml_diff>

<commit_message>
Added static library section to implementation
</commit_message>
<xml_diff>
--- a/Thesis/ThesisDraft2Column_t.docx
+++ b/Thesis/ThesisDraft2Column_t.docx
@@ -11638,8 +11638,6 @@
         </w:rPr>
         <w:t>ng.</w:t>
       </w:r>
-      <w:bookmarkStart w:id="26" w:name="_GoBack"/>
-      <w:bookmarkEnd w:id="26"/>
     </w:p>
     <w:p/>
     <w:p>
@@ -11715,6 +11713,50 @@
         </w:rPr>
         <w:t>)</w:t>
       </w:r>
+    </w:p>
+    <w:p>
+      <w:pPr>
+        <w:rPr>
+          <w:sz w:val="22"/>
+          <w:szCs w:val="22"/>
+        </w:rPr>
+      </w:pPr>
+    </w:p>
+    <w:p>
+      <w:pPr>
+        <w:pStyle w:val="Heading3"/>
+        <w:rPr>
+          <w:rFonts w:asciiTheme="minorHAnsi" w:hAnsiTheme="minorHAnsi"/>
+          <w:sz w:val="22"/>
+          <w:szCs w:val="22"/>
+        </w:rPr>
+      </w:pPr>
+      <w:r>
+        <w:rPr>
+          <w:rFonts w:asciiTheme="minorHAnsi" w:hAnsiTheme="minorHAnsi"/>
+          <w:sz w:val="22"/>
+          <w:szCs w:val="22"/>
+        </w:rPr>
+        <w:t>6.2.5 Static Library</w:t>
+      </w:r>
+    </w:p>
+    <w:p/>
+    <w:p>
+      <w:pPr>
+        <w:rPr>
+          <w:sz w:val="22"/>
+          <w:szCs w:val="22"/>
+        </w:rPr>
+      </w:pPr>
+      <w:r>
+        <w:rPr>
+          <w:sz w:val="22"/>
+          <w:szCs w:val="22"/>
+        </w:rPr>
+        <w:t>Bundle also provides a static library for developers to link to within their projects. This simplifies the process for developers using Bundle and adheres to the design principle of providing a cross platform solution.</w:t>
+      </w:r>
+      <w:bookmarkStart w:id="26" w:name="_GoBack"/>
+      <w:bookmarkEnd w:id="26"/>
     </w:p>
     <w:p>
       <w:pPr>
@@ -17681,7 +17723,7 @@
 </file>
 
 <file path=customXml/itemProps1.xml><?xml version="1.0" encoding="utf-8"?>
-<ds:datastoreItem xmlns:ds="http://schemas.openxmlformats.org/officeDocument/2006/customXml" ds:itemID="{3E7DE668-B003-684A-B5D5-FD370DF52777}">
+<ds:datastoreItem xmlns:ds="http://schemas.openxmlformats.org/officeDocument/2006/customXml" ds:itemID="{4F484834-A5A0-324F-A08A-EA354FFA0950}">
   <ds:schemaRefs>
     <ds:schemaRef ds:uri="http://schemas.openxmlformats.org/officeDocument/2006/bibliography"/>
   </ds:schemaRefs>

</xml_diff>

<commit_message>
Edited according to other comments.
</commit_message>
<xml_diff>
--- a/Thesis/ThesisDraft2Column_t.docx
+++ b/Thesis/ThesisDraft2Column_t.docx
@@ -2474,7 +2474,6 @@
         <w:rPr>
           <w:b/>
         </w:rPr>
-        <w:lastRenderedPageBreak/>
         <w:t>ABSTRACT</w:t>
       </w:r>
     </w:p>
@@ -3032,7 +3031,6 @@
           <w:sz w:val="23"/>
           <w:szCs w:val="23"/>
         </w:rPr>
-        <w:lastRenderedPageBreak/>
         <w:t xml:space="preserve">Large data sizes for game data and assets force developers to spend development time on managing assets in RAM. Game assets need to be dynamically loaded and unloaded as needed when available RAM space runs low. This can lead to </w:t>
       </w:r>
       <w:r>
@@ -3397,7 +3395,6 @@
           <w:sz w:val="23"/>
           <w:szCs w:val="23"/>
         </w:rPr>
-        <w:lastRenderedPageBreak/>
         <w:t>Apple’s App Store currently has around 111 000 active games</w:t>
       </w:r>
       <w:r>
@@ -3942,15 +3939,7 @@
           <w:sz w:val="22"/>
           <w:szCs w:val="22"/>
         </w:rPr>
-        <w:t xml:space="preserve">with each packaged file stored in either compressed or </w:t>
-      </w:r>
-      <w:r>
-        <w:rPr>
-          <w:sz w:val="22"/>
-          <w:szCs w:val="22"/>
-        </w:rPr>
-        <w:lastRenderedPageBreak/>
-        <w:t>uncompressed format</w:t>
+        <w:t>with each packaged file stored in either compressed or uncompressed format</w:t>
       </w:r>
       <w:r>
         <w:rPr>
@@ -4306,23 +4295,7 @@
             <w:sz w:val="22"/>
             <w:szCs w:val="22"/>
           </w:rPr>
-          <w:t>http://www.bethblog.com/2010/10/29/john-</w:t>
-        </w:r>
-        <w:r>
-          <w:rPr>
-            <w:rStyle w:val="Hyperlink"/>
-            <w:sz w:val="22"/>
-            <w:szCs w:val="22"/>
-          </w:rPr>
-          <w:t>c</w:t>
-        </w:r>
-        <w:r>
-          <w:rPr>
-            <w:rStyle w:val="Hyperlink"/>
-            <w:sz w:val="22"/>
-            <w:szCs w:val="22"/>
-          </w:rPr>
-          <w:t>armack-discusses-rage-on-iphoneipadipod-touch/</w:t>
+          <w:t>http://www.bethblog.com/2010/10/29/john-carmack-discusses-rage-on-iphoneipadipod-touch/</w:t>
         </w:r>
       </w:hyperlink>
       <w:r>
@@ -4534,7 +4507,6 @@
           <w:sz w:val="22"/>
           <w:szCs w:val="22"/>
         </w:rPr>
-        <w:lastRenderedPageBreak/>
         <w:t xml:space="preserve">Thrashing </w:t>
       </w:r>
     </w:p>
@@ -5109,7 +5081,6 @@
           <w:sz w:val="22"/>
           <w:szCs w:val="22"/>
         </w:rPr>
-        <w:lastRenderedPageBreak/>
         <w:t xml:space="preserve">CRAMES works on a lower level than the target of Bundle. CRAMES registers itself with the kernel as a memory block and offers a function by which the kernel can </w:t>
       </w:r>
       <w:r>
@@ -5726,16 +5697,7 @@
           <w:sz w:val="22"/>
           <w:szCs w:val="22"/>
         </w:rPr>
-        <w:t xml:space="preserve">“Bundles encapsulate related resources in a hierarchical file structure but present those resources </w:t>
-      </w:r>
-      <w:r>
-        <w:rPr>
-          <w:rFonts w:eastAsia="Times New Roman" w:cs="Times New Roman"/>
-          <w:sz w:val="22"/>
-          <w:szCs w:val="22"/>
-        </w:rPr>
-        <w:lastRenderedPageBreak/>
-        <w:t>to the user as a single entity. Programmatic interfaces make it easy to find resources inside a bundle.” (add reference to https://developer.apple.com/library/mac/#documentation/MacOSX/Conceptual/OSX_Technology_Overview/CoreServicesLayer/CoreServicesLayer.html)</w:t>
+        <w:t>“Bundles encapsulate related resources in a hierarchical file structure but present those resources to the user as a single entity. Programmatic interfaces make it easy to find resources inside a bundle.” (add reference to https://developer.apple.com/library/mac/#documentation/MacOSX/Conceptual/OSX_Technology_Overview/CoreServicesLayer/CoreServicesLayer.html)</w:t>
       </w:r>
     </w:p>
     <w:p>
@@ -5802,77 +5764,34 @@
       <w:pPr>
         <w:rPr>
           <w:rFonts w:eastAsia="Times New Roman" w:cs="Times New Roman"/>
-          <w:sz w:val="22"/>
-          <w:szCs w:val="22"/>
-        </w:rPr>
-      </w:pPr>
-      <w:r>
-        <w:rPr>
-          <w:sz w:val="22"/>
-          <w:szCs w:val="22"/>
-        </w:rPr>
-        <w:t>OSX and iOS Bundles organize assets and code files into directory structures for “</w:t>
-      </w:r>
+        </w:rPr>
+      </w:pPr>
+      <w:commentRangeStart w:id="8"/>
       <w:r>
         <w:rPr>
           <w:rFonts w:eastAsia="Times New Roman" w:cs="Times New Roman"/>
           <w:sz w:val="22"/>
           <w:szCs w:val="22"/>
         </w:rPr>
-        <w:t xml:space="preserve">a more natural type of organization”. (reference </w:t>
-      </w:r>
-      <w:hyperlink r:id="rId16" w:anchor="documentation/CoreFoundation/Conceptual/CFBundles/Introduction/Introduction.html" w:history="1">
-        <w:r>
-          <w:rPr>
-            <w:rStyle w:val="Hyperlink"/>
-            <w:rFonts w:eastAsia="Times New Roman" w:cs="Times New Roman"/>
-            <w:sz w:val="22"/>
-            <w:szCs w:val="22"/>
-          </w:rPr>
-          <w:t>https://developer.apple.com/library/mac/#documentation/CoreFoundation/Conceptual/CFBundles/Introduction/Introduction.html#//apple_ref/doc/uid/10000123i-CH1-SW1</w:t>
-        </w:r>
-      </w:hyperlink>
+        <w:t>These bundles however allow the assets and files to be retrieved and used to allocate data to RAM. This differs to how Bundle maps the pak file, which is si</w:t>
+      </w:r>
       <w:r>
         <w:rPr>
           <w:rFonts w:eastAsia="Times New Roman" w:cs="Times New Roman"/>
           <w:sz w:val="22"/>
           <w:szCs w:val="22"/>
         </w:rPr>
-        <w:t>)</w:t>
-      </w:r>
-    </w:p>
-    <w:p>
-      <w:pPr>
+        <w:t xml:space="preserve">milar to an OSX or iOS Bundle, </w:t>
+      </w:r>
+      <w:r>
         <w:rPr>
           <w:rFonts w:eastAsia="Times New Roman" w:cs="Times New Roman"/>
-        </w:rPr>
-      </w:pPr>
-      <w:commentRangeStart w:id="8"/>
-      <w:r>
-        <w:rPr>
-          <w:rFonts w:eastAsia="Times New Roman" w:cs="Times New Roman"/>
-          <w:sz w:val="22"/>
-          <w:szCs w:val="22"/>
-        </w:rPr>
-        <w:t>These bundles however allow the assets and files to be retrieved and used to allocate data to RAM. This differs to how Bundle maps the pak file, which is si</w:t>
-      </w:r>
-      <w:r>
-        <w:rPr>
-          <w:rFonts w:eastAsia="Times New Roman" w:cs="Times New Roman"/>
-          <w:sz w:val="22"/>
-          <w:szCs w:val="22"/>
-        </w:rPr>
-        <w:t xml:space="preserve">milar to an OSX or iOS Bundle, </w:t>
-      </w:r>
-      <w:r>
-        <w:rPr>
-          <w:rFonts w:eastAsia="Times New Roman" w:cs="Times New Roman"/>
           <w:sz w:val="22"/>
           <w:szCs w:val="22"/>
         </w:rPr>
         <w:t xml:space="preserve">to virtual memory and allows similar retrieval of files within that pak file, using a filename based system. Another difference is that an OSX and iOS bundle “ is a directory with a standardized hierarchical structure that holds executable code and the resources used by that code.” (add reference </w:t>
       </w:r>
-      <w:hyperlink r:id="rId17" w:anchor="documentation/CoreFoundation/Conceptual/CFBundles/AboutBundles/AboutBundles.html" w:history="1">
+      <w:hyperlink r:id="rId16" w:anchor="documentation/CoreFoundation/Conceptual/CFBundles/AboutBundles/AboutBundles.html" w:history="1">
         <w:r>
           <w:rPr>
             <w:rStyle w:val="Hyperlink"/>
@@ -6045,16 +5964,7 @@
           <w:sz w:val="22"/>
           <w:szCs w:val="22"/>
         </w:rPr>
-        <w:t xml:space="preserve">involves the usage of preexisting knowledge and </w:t>
-      </w:r>
-      <w:r>
-        <w:rPr>
-          <w:rFonts w:ascii="Cambria" w:hAnsi="Cambria" w:cs="Times New Roman"/>
-          <w:sz w:val="22"/>
-          <w:szCs w:val="22"/>
-        </w:rPr>
-        <w:lastRenderedPageBreak/>
-        <w:t>thinking to produce artifact design solutions, for example, plans, diagrams, charts or software implementation; it may be considered constructive.</w:t>
+        <w:t>involves the usage of preexisting knowledge and thinking to produce artifact design solutions, for example, plans, diagrams, charts or software implementation; it may be considered constructive.</w:t>
       </w:r>
     </w:p>
     <w:p>
@@ -6638,7 +6548,6 @@
           <w:sz w:val="22"/>
           <w:szCs w:val="22"/>
         </w:rPr>
-        <w:lastRenderedPageBreak/>
         <w:t>Based on the fact that</w:t>
       </w:r>
       <w:r>
@@ -6690,7 +6599,7 @@
         </w:rPr>
         <w:t xml:space="preserve">[ </w:t>
       </w:r>
-      <w:hyperlink r:id="rId18" w:history="1">
+      <w:hyperlink r:id="rId17" w:history="1">
         <w:r>
           <w:rPr>
             <w:rStyle w:val="Hyperlink"/>
@@ -7064,7 +6973,6 @@
           <w:sz w:val="22"/>
           <w:szCs w:val="22"/>
         </w:rPr>
-        <w:lastRenderedPageBreak/>
         <w:t>b</w:t>
       </w:r>
       <w:r>
@@ -7396,7 +7304,6 @@
           <w:sz w:val="22"/>
           <w:szCs w:val="22"/>
         </w:rPr>
-        <w:lastRenderedPageBreak/>
         <w:t>[http://www.mrtc.mdh.se/~gdc/work/MBR09ConstructiveResearch.pdf]</w:t>
       </w:r>
     </w:p>
@@ -7766,16 +7673,7 @@
           <w:sz w:val="22"/>
           <w:szCs w:val="22"/>
         </w:rPr>
-        <w:t xml:space="preserve">similar solutions in the market are talked about and an </w:t>
-      </w:r>
-      <w:r>
-        <w:rPr>
-          <w:rFonts w:ascii="Cambria" w:hAnsi="Cambria" w:cs="Times New Roman"/>
-          <w:sz w:val="22"/>
-          <w:szCs w:val="22"/>
-        </w:rPr>
-        <w:lastRenderedPageBreak/>
-        <w:t>explanation of how their approach is given for a later research.</w:t>
+        <w:t>similar solutions in the market are talked about and an explanation of how their approach is given for a later research.</w:t>
       </w:r>
       <w:commentRangeEnd w:id="23"/>
       <w:r>
@@ -8466,7 +8364,6 @@
           <w:sz w:val="22"/>
           <w:szCs w:val="22"/>
         </w:rPr>
-        <w:lastRenderedPageBreak/>
         <w:t xml:space="preserve">During phase one and two, when the implementation is in its early or developing stage, enough knowledge has to be gained in order to conduct or initiate a development plan for the next steps of the research. </w:t>
       </w:r>
     </w:p>
@@ -8764,7 +8661,6 @@
           <w:sz w:val="22"/>
           <w:szCs w:val="22"/>
         </w:rPr>
-        <w:lastRenderedPageBreak/>
         <w:t>The solution developed was planned from the start to be an open source project</w:t>
       </w:r>
       <w:r>
@@ -9006,6 +8902,7 @@
           <w:szCs w:val="22"/>
         </w:rPr>
       </w:pPr>
+      <w:commentRangeStart w:id="27"/>
       <w:r>
         <w:rPr>
           <w:sz w:val="22"/>
@@ -9039,7 +8936,21 @@
           <w:sz w:val="22"/>
           <w:szCs w:val="22"/>
         </w:rPr>
-        <w:t xml:space="preserve"> assets into a single archived file. The file is then loaded into virtual memory using the Bundle API. The files within the archived file are then accessible using the filename itself. The file is retrieved and returned to the game process as a range of bytes, us</w:t>
+        <w:t xml:space="preserve"> assets into a single archived file. The file is then loaded into virtual memory using the Bundle API. </w:t>
+      </w:r>
+      <w:commentRangeEnd w:id="27"/>
+      <w:r>
+        <w:rPr>
+          <w:rStyle w:val="CommentReference"/>
+        </w:rPr>
+        <w:commentReference w:id="27"/>
+      </w:r>
+      <w:r>
+        <w:rPr>
+          <w:sz w:val="22"/>
+          <w:szCs w:val="22"/>
+        </w:rPr>
+        <w:t>The files within the archived file are then accessible using the filename itself. The file is retrieved and returned to the game process as a range of bytes, us</w:t>
       </w:r>
       <w:r>
         <w:rPr>
@@ -9140,7 +9051,7 @@
           <w:szCs w:val="22"/>
         </w:rPr>
       </w:pPr>
-      <w:commentRangeStart w:id="27"/>
+      <w:commentRangeStart w:id="28"/>
       <w:r>
         <w:rPr>
           <w:sz w:val="22"/>
@@ -9183,12 +9094,12 @@
         </w:rPr>
         <w:t>emory resides on disk and acts similar to a swap file.(add swap file reference here).</w:t>
       </w:r>
-      <w:commentRangeEnd w:id="27"/>
+      <w:commentRangeEnd w:id="28"/>
       <w:r>
         <w:rPr>
           <w:rStyle w:val="CommentReference"/>
         </w:rPr>
-        <w:commentReference w:id="27"/>
+        <w:commentReference w:id="28"/>
       </w:r>
     </w:p>
     <w:p>
@@ -9418,7 +9329,7 @@
           <w:szCs w:val="22"/>
         </w:rPr>
       </w:pPr>
-      <w:commentRangeStart w:id="28"/>
+      <w:commentRangeStart w:id="29"/>
       <w:r>
         <w:rPr>
           <w:sz w:val="22"/>
@@ -9426,14 +9337,14 @@
         </w:rPr>
         <w:t xml:space="preserve"> </w:t>
       </w:r>
-      <w:commentRangeEnd w:id="28"/>
+      <w:commentRangeEnd w:id="29"/>
       <w:r>
         <w:rPr>
           <w:rStyle w:val="CommentReference"/>
         </w:rPr>
-        <w:commentReference w:id="28"/>
-      </w:r>
-      <w:commentRangeStart w:id="29"/>
+        <w:commentReference w:id="29"/>
+      </w:r>
+      <w:commentRangeStart w:id="30"/>
       <w:r>
         <w:rPr>
           <w:sz w:val="22"/>
@@ -9441,12 +9352,12 @@
         </w:rPr>
         <w:t xml:space="preserve"> </w:t>
       </w:r>
-      <w:commentRangeEnd w:id="29"/>
+      <w:commentRangeEnd w:id="30"/>
       <w:r>
         <w:rPr>
           <w:rStyle w:val="CommentReference"/>
         </w:rPr>
-        <w:commentReference w:id="29"/>
+        <w:commentReference w:id="30"/>
       </w:r>
     </w:p>
     <w:p>
@@ -9497,7 +9408,7 @@
           <w:szCs w:val="24"/>
         </w:rPr>
       </w:pPr>
-      <w:bookmarkStart w:id="30" w:name="_Toc198671996"/>
+      <w:bookmarkStart w:id="31" w:name="_Toc198671996"/>
       <w:r>
         <w:rPr>
           <w:rFonts w:asciiTheme="minorHAnsi" w:hAnsiTheme="minorHAnsi"/>
@@ -9506,7 +9417,7 @@
         </w:rPr>
         <w:t>4.1 Bundle and Automatic Reference Counting</w:t>
       </w:r>
-      <w:bookmarkEnd w:id="30"/>
+      <w:bookmarkEnd w:id="31"/>
     </w:p>
     <w:p>
       <w:pPr>
@@ -9530,12 +9441,20 @@
         </w:rPr>
         <w:t xml:space="preserve">ARC aka. Automatic Reference Counting is a new </w:t>
       </w:r>
+      <w:commentRangeStart w:id="32"/>
       <w:r>
         <w:rPr>
           <w:sz w:val="22"/>
           <w:szCs w:val="22"/>
         </w:rPr>
         <w:t>LLVM</w:t>
+      </w:r>
+      <w:commentRangeEnd w:id="32"/>
+      <w:r>
+        <w:rPr>
+          <w:rStyle w:val="CommentReference"/>
+        </w:rPr>
+        <w:commentReference w:id="32"/>
       </w:r>
       <w:r>
         <w:rPr>
@@ -9606,7 +9525,7 @@
         </w:rPr>
         <w:t xml:space="preserve"> is a compiler-level feature that simplifies the process of managing the lifetimes of Objective-C objects. Instead of you having to remember when to retain or release an object, ARC evaluates the lifetime requirements of your objects and automatically inserts the appropriate method calls at compile time.” (add reference here to ARC </w:t>
       </w:r>
-      <w:hyperlink r:id="rId19" w:anchor="documentation/MacOSX/Conceptual/OSX_Technology_Overview/CoreServicesLayer/CoreServicesLayer.html" w:history="1">
+      <w:hyperlink r:id="rId18" w:anchor="documentation/MacOSX/Conceptual/OSX_Technology_Overview/CoreServicesLayer/CoreServicesLayer.html" w:history="1">
         <w:r>
           <w:rPr>
             <w:rStyle w:val="Hyperlink"/>
@@ -9698,7 +9617,7 @@
           <w:sz w:val="22"/>
           <w:szCs w:val="22"/>
         </w:rPr>
-        <w:t xml:space="preserve">Automatic Reference Counting implements automatic memory management for Objective-C objects and blocks, </w:t>
+        <w:t>Automatic Reference Counting implements automatic memory management for Objective-C objects and blocks, freeing the programmer from the need to explicitly insert retains and releases. It does not provide a cycle collector; users must explicitly manage the lifetime of their objects, breaking cycles manually or with weak or unsafe references.”</w:t>
       </w:r>
       <w:r>
         <w:rPr>
@@ -9706,18 +9625,9 @@
           <w:sz w:val="22"/>
           <w:szCs w:val="22"/>
         </w:rPr>
-        <w:lastRenderedPageBreak/>
-        <w:t>freeing the programmer from the need to explicitly insert retains and releases. It does not provide a cycle collector; users must explicitly manage the lifetime of their objects, breaking cycles manually or with weak or unsafe references.”</w:t>
-      </w:r>
-      <w:r>
-        <w:rPr>
-          <w:rFonts w:eastAsia="Times New Roman" w:cs="Times New Roman"/>
-          <w:sz w:val="22"/>
-          <w:szCs w:val="22"/>
-        </w:rPr>
         <w:t xml:space="preserve"> (add reference to </w:t>
       </w:r>
-      <w:hyperlink r:id="rId20" w:history="1">
+      <w:hyperlink r:id="rId19" w:history="1">
         <w:r>
           <w:rPr>
             <w:rStyle w:val="Hyperlink"/>
@@ -9819,7 +9729,7 @@
           <w:szCs w:val="28"/>
         </w:rPr>
       </w:pPr>
-      <w:bookmarkStart w:id="31" w:name="_Toc198671997"/>
+      <w:bookmarkStart w:id="33" w:name="_Toc198671997"/>
       <w:r>
         <w:rPr>
           <w:rFonts w:asciiTheme="minorHAnsi" w:hAnsiTheme="minorHAnsi"/>
@@ -9836,7 +9746,7 @@
         </w:rPr>
         <w:t>. Bundle Design</w:t>
       </w:r>
-      <w:bookmarkEnd w:id="31"/>
+      <w:bookmarkEnd w:id="33"/>
     </w:p>
     <w:p/>
     <w:p>
@@ -9848,7 +9758,7 @@
           <w:szCs w:val="24"/>
         </w:rPr>
       </w:pPr>
-      <w:bookmarkStart w:id="32" w:name="_Toc198671998"/>
+      <w:bookmarkStart w:id="34" w:name="_Toc198671998"/>
       <w:r>
         <w:rPr>
           <w:rFonts w:asciiTheme="minorHAnsi" w:hAnsiTheme="minorHAnsi"/>
@@ -9857,7 +9767,7 @@
         </w:rPr>
         <w:t>5.1 Design Principles</w:t>
       </w:r>
-      <w:bookmarkEnd w:id="32"/>
+      <w:bookmarkEnd w:id="34"/>
     </w:p>
     <w:p/>
     <w:p>
@@ -10141,7 +10051,7 @@
           <w:szCs w:val="24"/>
         </w:rPr>
       </w:pPr>
-      <w:bookmarkStart w:id="33" w:name="_Toc198671999"/>
+      <w:bookmarkStart w:id="35" w:name="_Toc198671999"/>
       <w:r>
         <w:rPr>
           <w:rFonts w:asciiTheme="minorHAnsi" w:hAnsiTheme="minorHAnsi"/>
@@ -10150,37 +10060,29 @@
         </w:rPr>
         <w:t>5.2 Design Overview</w:t>
       </w:r>
-      <w:bookmarkEnd w:id="33"/>
-    </w:p>
-    <w:p>
-      <w:pPr>
-        <w:rPr>
-          <w:sz w:val="22"/>
-          <w:szCs w:val="22"/>
-        </w:rPr>
-      </w:pPr>
-    </w:p>
-    <w:p>
-      <w:pPr>
-        <w:rPr>
-          <w:sz w:val="22"/>
-          <w:szCs w:val="22"/>
-        </w:rPr>
-      </w:pPr>
-      <w:r>
-        <w:rPr>
-          <w:sz w:val="22"/>
-          <w:szCs w:val="22"/>
-        </w:rPr>
-        <w:t xml:space="preserve">Video games can run on many different platforms so targeting as many platforms as possible was a design decision from early on. Using C to develop Bundle </w:t>
-      </w:r>
-      <w:r>
-        <w:rPr>
-          <w:sz w:val="22"/>
-          <w:szCs w:val="22"/>
-        </w:rPr>
-        <w:lastRenderedPageBreak/>
-        <w:t>would allow this as it supports multiple platforms. (add reference here to C platform tar</w:t>
+      <w:bookmarkEnd w:id="35"/>
+    </w:p>
+    <w:p>
+      <w:pPr>
+        <w:rPr>
+          <w:sz w:val="22"/>
+          <w:szCs w:val="22"/>
+        </w:rPr>
+      </w:pPr>
+    </w:p>
+    <w:p>
+      <w:pPr>
+        <w:rPr>
+          <w:sz w:val="22"/>
+          <w:szCs w:val="22"/>
+        </w:rPr>
+      </w:pPr>
+      <w:r>
+        <w:rPr>
+          <w:sz w:val="22"/>
+          <w:szCs w:val="22"/>
+        </w:rPr>
+        <w:t>Video games can run on many different platforms so targeting as many platforms as possible was a design decision from early on. Using C to develop Bundle would allow this as it supports multiple platforms. (add reference here to C platform tar</w:t>
       </w:r>
       <w:r>
         <w:rPr>
@@ -10329,7 +10231,7 @@
           <w:szCs w:val="22"/>
         </w:rPr>
       </w:pPr>
-      <w:bookmarkStart w:id="34" w:name="_Toc198672000"/>
+      <w:bookmarkStart w:id="36" w:name="_Toc198672000"/>
       <w:r>
         <w:rPr>
           <w:rFonts w:asciiTheme="minorHAnsi" w:hAnsiTheme="minorHAnsi"/>
@@ -10346,19 +10248,19 @@
         </w:rPr>
         <w:t xml:space="preserve"> File Format</w:t>
       </w:r>
-      <w:bookmarkEnd w:id="34"/>
-    </w:p>
-    <w:p>
-      <w:commentRangeStart w:id="35"/>
+      <w:bookmarkEnd w:id="36"/>
+    </w:p>
+    <w:p>
+      <w:commentRangeStart w:id="37"/>
       <w:r>
         <w:t xml:space="preserve"> </w:t>
       </w:r>
-      <w:commentRangeEnd w:id="35"/>
+      <w:commentRangeEnd w:id="37"/>
       <w:r>
         <w:rPr>
           <w:rStyle w:val="CommentReference"/>
         </w:rPr>
-        <w:commentReference w:id="35"/>
+        <w:commentReference w:id="37"/>
       </w:r>
     </w:p>
     <w:p>
@@ -10481,7 +10383,7 @@
           <w:szCs w:val="22"/>
         </w:rPr>
       </w:pPr>
-      <w:bookmarkStart w:id="36" w:name="_Toc198672001"/>
+      <w:bookmarkStart w:id="38" w:name="_Toc198672001"/>
       <w:r>
         <w:rPr>
           <w:rFonts w:asciiTheme="minorHAnsi" w:hAnsiTheme="minorHAnsi"/>
@@ -10498,7 +10400,7 @@
         </w:rPr>
         <w:t xml:space="preserve"> Packaging Tool</w:t>
       </w:r>
-      <w:bookmarkEnd w:id="36"/>
+      <w:bookmarkEnd w:id="38"/>
     </w:p>
     <w:p>
       <w:pPr>
@@ -10660,15 +10562,7 @@
           <w:sz w:val="22"/>
           <w:szCs w:val="22"/>
         </w:rPr>
-        <w:t xml:space="preserve">, compressing the file if the user specified compression for the file type. Each </w:t>
-      </w:r>
-      <w:r>
-        <w:rPr>
-          <w:sz w:val="22"/>
-          <w:szCs w:val="22"/>
-        </w:rPr>
-        <w:lastRenderedPageBreak/>
-        <w:t>file added to the pack is indexed with</w:t>
+        <w:t>, compressing the file if the user specified compression for the file type. Each file added to the pack is indexed with</w:t>
       </w:r>
       <w:r>
         <w:rPr>
@@ -10745,7 +10639,7 @@
           <w:szCs w:val="22"/>
         </w:rPr>
       </w:pPr>
-      <w:commentRangeStart w:id="37"/>
+      <w:commentRangeStart w:id="39"/>
       <w:r>
         <w:rPr>
           <w:sz w:val="22"/>
@@ -10753,12 +10647,12 @@
         </w:rPr>
         <w:t xml:space="preserve"> </w:t>
       </w:r>
-      <w:commentRangeEnd w:id="37"/>
+      <w:commentRangeEnd w:id="39"/>
       <w:r>
         <w:rPr>
           <w:rStyle w:val="CommentReference"/>
         </w:rPr>
-        <w:commentReference w:id="37"/>
+        <w:commentReference w:id="39"/>
       </w:r>
     </w:p>
     <w:p>
@@ -10792,7 +10686,7 @@
                     </pic:cNvPicPr>
                   </pic:nvPicPr>
                   <pic:blipFill>
-                    <a:blip r:embed="rId21">
+                    <a:blip r:embed="rId20">
                       <a:extLst>
                         <a:ext uri="{28A0092B-C50C-407E-A947-70E740481C1C}">
                           <a14:useLocalDpi xmlns:a14="http://schemas.microsoft.com/office/drawing/2010/main" val="0"/>
@@ -10863,7 +10757,7 @@
           <w:szCs w:val="22"/>
         </w:rPr>
       </w:pPr>
-      <w:bookmarkStart w:id="38" w:name="_Toc198672002"/>
+      <w:bookmarkStart w:id="40" w:name="_Toc198672002"/>
     </w:p>
     <w:p>
       <w:pPr>
@@ -10906,7 +10800,7 @@
                     </pic:cNvPicPr>
                   </pic:nvPicPr>
                   <pic:blipFill>
-                    <a:blip r:embed="rId22">
+                    <a:blip r:embed="rId21">
                       <a:extLst>
                         <a:ext uri="{28A0092B-C50C-407E-A947-70E740481C1C}">
                           <a14:useLocalDpi xmlns:a14="http://schemas.microsoft.com/office/drawing/2010/main" val="0"/>
@@ -11081,10 +10975,9 @@
           <w:sz w:val="22"/>
           <w:szCs w:val="22"/>
         </w:rPr>
-        <w:lastRenderedPageBreak/>
         <w:t>5.2.3 API</w:t>
       </w:r>
-      <w:bookmarkEnd w:id="38"/>
+      <w:bookmarkEnd w:id="40"/>
     </w:p>
     <w:p>
       <w:pPr>
@@ -11264,7 +11157,7 @@
         </w:rPr>
         <w:t xml:space="preserve"> loading a given pak file, memory mapping the file to virtual memory and returns success or failure.</w:t>
       </w:r>
-      <w:commentRangeStart w:id="39"/>
+      <w:commentRangeStart w:id="41"/>
       <w:r>
         <w:rPr>
           <w:sz w:val="22"/>
@@ -11279,12 +11172,12 @@
         </w:rPr>
         <w:t xml:space="preserve"> </w:t>
       </w:r>
-      <w:commentRangeEnd w:id="39"/>
+      <w:commentRangeEnd w:id="41"/>
       <w:r>
         <w:rPr>
           <w:rStyle w:val="CommentReference"/>
         </w:rPr>
-        <w:commentReference w:id="39"/>
+        <w:commentReference w:id="41"/>
       </w:r>
     </w:p>
     <w:p>
@@ -11338,7 +11231,7 @@
         </w:rPr>
         <w:t>the file offset and size for a developer with the ease of only needing a filename as an argument</w:t>
       </w:r>
-      <w:commentRangeStart w:id="40"/>
+      <w:commentRangeStart w:id="42"/>
       <w:r>
         <w:rPr>
           <w:sz w:val="22"/>
@@ -11353,12 +11246,12 @@
         </w:rPr>
         <w:t xml:space="preserve"> </w:t>
       </w:r>
-      <w:commentRangeEnd w:id="40"/>
+      <w:commentRangeEnd w:id="42"/>
       <w:r>
         <w:rPr>
           <w:rStyle w:val="CommentReference"/>
         </w:rPr>
-        <w:commentReference w:id="40"/>
+        <w:commentReference w:id="42"/>
       </w:r>
     </w:p>
     <w:p>
@@ -11398,7 +11291,7 @@
         </w:rPr>
         <w:t xml:space="preserve"> function stops Bundle by destroying the </w:t>
       </w:r>
-      <w:commentRangeStart w:id="41"/>
+      <w:commentRangeStart w:id="43"/>
       <w:r>
         <w:rPr>
           <w:sz w:val="22"/>
@@ -11406,12 +11299,12 @@
         </w:rPr>
         <w:t xml:space="preserve">hash table </w:t>
       </w:r>
-      <w:commentRangeEnd w:id="41"/>
+      <w:commentRangeEnd w:id="43"/>
       <w:r>
         <w:rPr>
           <w:rStyle w:val="CommentReference"/>
         </w:rPr>
-        <w:commentReference w:id="41"/>
+        <w:commentReference w:id="43"/>
       </w:r>
       <w:r>
         <w:rPr>
@@ -11502,7 +11395,7 @@
           <w:szCs w:val="28"/>
         </w:rPr>
       </w:pPr>
-      <w:bookmarkStart w:id="42" w:name="_Toc198672003"/>
+      <w:bookmarkStart w:id="44" w:name="_Toc198672003"/>
     </w:p>
     <w:p>
       <w:pPr>
@@ -11597,7 +11490,7 @@
         </w:rPr>
         <w:t xml:space="preserve"> Implementation</w:t>
       </w:r>
-      <w:bookmarkEnd w:id="42"/>
+      <w:bookmarkEnd w:id="44"/>
     </w:p>
     <w:p>
       <w:pPr>
@@ -11617,7 +11510,7 @@
           <w:szCs w:val="24"/>
         </w:rPr>
       </w:pPr>
-      <w:bookmarkStart w:id="43" w:name="_Toc198672004"/>
+      <w:bookmarkStart w:id="45" w:name="_Toc198672004"/>
       <w:r>
         <w:rPr>
           <w:rFonts w:asciiTheme="minorHAnsi" w:hAnsiTheme="minorHAnsi"/>
@@ -11642,17 +11535,17 @@
         </w:rPr>
         <w:t>Tool and Pak File Creation</w:t>
       </w:r>
-      <w:bookmarkEnd w:id="43"/>
-    </w:p>
-    <w:p>
-      <w:pPr>
-        <w:ind w:right="495"/>
-        <w:rPr>
-          <w:sz w:val="22"/>
-          <w:szCs w:val="22"/>
-        </w:rPr>
-      </w:pPr>
-      <w:commentRangeStart w:id="44"/>
+      <w:bookmarkEnd w:id="45"/>
+    </w:p>
+    <w:p>
+      <w:pPr>
+        <w:ind w:right="495"/>
+        <w:rPr>
+          <w:sz w:val="22"/>
+          <w:szCs w:val="22"/>
+        </w:rPr>
+      </w:pPr>
+      <w:commentRangeStart w:id="46"/>
       <w:r>
         <w:rPr>
           <w:sz w:val="22"/>
@@ -11660,12 +11553,12 @@
         </w:rPr>
         <w:t xml:space="preserve"> </w:t>
       </w:r>
-      <w:commentRangeEnd w:id="44"/>
+      <w:commentRangeEnd w:id="46"/>
       <w:r>
         <w:rPr>
           <w:rStyle w:val="CommentReference"/>
         </w:rPr>
-        <w:commentReference w:id="44"/>
+        <w:commentReference w:id="46"/>
       </w:r>
     </w:p>
     <w:p>
@@ -11701,7 +11594,7 @@
           <w:szCs w:val="22"/>
         </w:rPr>
       </w:pPr>
-      <w:commentRangeStart w:id="45"/>
+      <w:commentRangeStart w:id="47"/>
       <w:r>
         <w:rPr>
           <w:sz w:val="22"/>
@@ -11709,12 +11602,12 @@
         </w:rPr>
         <w:t xml:space="preserve">A tool was then developed to archive these game assets into a single pak file. This was created as a command line tool that takes two arguments, the source folder and the output file. </w:t>
       </w:r>
-      <w:commentRangeEnd w:id="45"/>
+      <w:commentRangeEnd w:id="47"/>
       <w:r>
         <w:rPr>
           <w:rStyle w:val="CommentReference"/>
         </w:rPr>
-        <w:commentReference w:id="45"/>
+        <w:commentReference w:id="47"/>
       </w:r>
       <w:r>
         <w:rPr>
@@ -11850,7 +11743,7 @@
           <w:szCs w:val="24"/>
         </w:rPr>
       </w:pPr>
-      <w:bookmarkStart w:id="46" w:name="_Toc198672005"/>
+      <w:bookmarkStart w:id="48" w:name="_Toc198672005"/>
       <w:r>
         <w:rPr>
           <w:rFonts w:asciiTheme="minorHAnsi" w:hAnsiTheme="minorHAnsi"/>
@@ -11875,7 +11768,7 @@
         </w:rPr>
         <w:t>The API</w:t>
       </w:r>
-      <w:bookmarkEnd w:id="46"/>
+      <w:bookmarkEnd w:id="48"/>
     </w:p>
     <w:p>
       <w:pPr>
@@ -11931,15 +11824,7 @@
           <w:sz w:val="22"/>
           <w:szCs w:val="22"/>
         </w:rPr>
-        <w:t xml:space="preserve">wrapper methods were needed to support </w:t>
-      </w:r>
-      <w:r>
-        <w:rPr>
-          <w:sz w:val="22"/>
-          <w:szCs w:val="22"/>
-        </w:rPr>
-        <w:lastRenderedPageBreak/>
-        <w:t>Apple’s Objective-C language, which forms the basis of the Cocoa and Cocoa Touch frameworks.(add reference here to objc and cocoa/touch)</w:t>
+        <w:t>wrapper methods were needed to support Apple’s Objective-C language, which forms the basis of the Cocoa and Cocoa Touch frameworks.(add reference here to objc and cocoa/touch)</w:t>
       </w:r>
       <w:r>
         <w:rPr>
@@ -11971,27 +11856,41 @@
           <w:sz w:val="22"/>
           <w:szCs w:val="22"/>
         </w:rPr>
-        <w:t xml:space="preserve">Usability was always an important attribute of the solution as it is an open source project and will hopefully be used my many developers. </w:t>
-      </w:r>
-    </w:p>
-    <w:p>
-      <w:pPr>
-        <w:ind w:right="495"/>
-        <w:rPr>
-          <w:sz w:val="22"/>
-          <w:szCs w:val="22"/>
-        </w:rPr>
-      </w:pPr>
-    </w:p>
-    <w:p>
-      <w:pPr>
-        <w:ind w:right="495"/>
-        <w:rPr>
-          <w:sz w:val="22"/>
-          <w:szCs w:val="22"/>
-        </w:rPr>
-      </w:pPr>
-      <w:commentRangeStart w:id="47"/>
+        <w:t xml:space="preserve">Usability was always an important attribute of the solution as it is an open source project </w:t>
+      </w:r>
+      <w:r>
+        <w:rPr>
+          <w:sz w:val="22"/>
+          <w:szCs w:val="22"/>
+        </w:rPr>
+        <w:t>to</w:t>
+      </w:r>
+      <w:r>
+        <w:rPr>
+          <w:sz w:val="22"/>
+          <w:szCs w:val="22"/>
+        </w:rPr>
+        <w:t xml:space="preserve"> be used my many developers. </w:t>
+      </w:r>
+    </w:p>
+    <w:p>
+      <w:pPr>
+        <w:ind w:right="495"/>
+        <w:rPr>
+          <w:sz w:val="22"/>
+          <w:szCs w:val="22"/>
+        </w:rPr>
+      </w:pPr>
+    </w:p>
+    <w:p>
+      <w:pPr>
+        <w:ind w:right="495"/>
+        <w:rPr>
+          <w:sz w:val="22"/>
+          <w:szCs w:val="22"/>
+        </w:rPr>
+      </w:pPr>
+      <w:commentRangeStart w:id="49"/>
       <w:r>
         <w:rPr>
           <w:sz w:val="22"/>
@@ -12072,7 +11971,7 @@
         <w:t>int bundle_stop(struct mappedData *mData)</w:t>
       </w:r>
     </w:p>
-    <w:commentRangeEnd w:id="47"/>
+    <w:commentRangeEnd w:id="49"/>
     <w:p>
       <w:pPr>
         <w:ind w:right="495"/>
@@ -12085,7 +11984,7 @@
         <w:rPr>
           <w:rStyle w:val="CommentReference"/>
         </w:rPr>
-        <w:commentReference w:id="47"/>
+        <w:commentReference w:id="49"/>
       </w:r>
     </w:p>
     <w:p>
@@ -12103,7 +12002,7 @@
         </w:rPr>
         <w:t>The first starts Bundle by hashing and memory mapping a given pak file. The second function is the one that is always used directly or from within a wrapper method to retrieve the needed data pointer and size, that, if called from a wrapper can be passed to the native languages method. The third function stops Bundle, by destroying the hashmap and unmapping the file from virtual memory. Allowing such ease of use of the Bundle system developers do not need to lose valuable development time, as another important attribute of Bundle is to improve the development process in various ways. Developers can integrate Bundle quickly into existing game</w:t>
       </w:r>
-      <w:commentRangeStart w:id="48"/>
+      <w:commentRangeStart w:id="50"/>
       <w:r>
         <w:rPr>
           <w:sz w:val="22"/>
@@ -12118,12 +12017,12 @@
         </w:rPr>
         <w:t xml:space="preserve"> </w:t>
       </w:r>
-      <w:commentRangeEnd w:id="48"/>
+      <w:commentRangeEnd w:id="50"/>
       <w:r>
         <w:rPr>
           <w:rStyle w:val="CommentReference"/>
         </w:rPr>
-        <w:commentReference w:id="48"/>
+        <w:commentReference w:id="50"/>
       </w:r>
     </w:p>
     <w:p>
@@ -12144,7 +12043,7 @@
           <w:szCs w:val="22"/>
         </w:rPr>
       </w:pPr>
-      <w:bookmarkStart w:id="49" w:name="_Toc198672006"/>
+      <w:bookmarkStart w:id="51" w:name="_Toc198672006"/>
       <w:r>
         <w:rPr>
           <w:rFonts w:asciiTheme="minorHAnsi" w:hAnsiTheme="minorHAnsi"/>
@@ -12153,7 +12052,7 @@
         </w:rPr>
         <w:t>6.2.1 Bundle Standard API Functions</w:t>
       </w:r>
-      <w:bookmarkEnd w:id="49"/>
+      <w:bookmarkEnd w:id="51"/>
     </w:p>
     <w:p>
       <w:pPr>
@@ -12201,7 +12100,7 @@
           <w:szCs w:val="22"/>
         </w:rPr>
       </w:pPr>
-      <w:bookmarkStart w:id="50" w:name="_Toc198672009"/>
+      <w:bookmarkStart w:id="52" w:name="_Toc198672009"/>
       <w:r>
         <w:rPr>
           <w:rFonts w:asciiTheme="minorHAnsi" w:hAnsiTheme="minorHAnsi"/>
@@ -12226,7 +12125,7 @@
         </w:rPr>
         <w:t xml:space="preserve"> Memory Mapping with the POSIX mmap Function</w:t>
       </w:r>
-      <w:bookmarkEnd w:id="50"/>
+      <w:bookmarkEnd w:id="52"/>
     </w:p>
     <w:p/>
     <w:p>
@@ -12281,17 +12180,9 @@
           <w:sz w:val="22"/>
           <w:szCs w:val="22"/>
         </w:rPr>
-        <w:t xml:space="preserve">Bundle assumes that the mapped file is read-only. The PROT_READ macro was used to provide this read-only feature. Bundle also maps the file using the MAP_PRIVATE macro. This private mapping disables the mapped file from being accessed within other processes, a feature </w:t>
-      </w:r>
-      <w:r>
-        <w:rPr>
-          <w:sz w:val="22"/>
-          <w:szCs w:val="22"/>
-        </w:rPr>
-        <w:lastRenderedPageBreak/>
-        <w:t>which is needed on an operating system that supports multitasking</w:t>
-      </w:r>
-      <w:commentRangeStart w:id="51"/>
+        <w:t>Bundle assumes that the mapped file is read-only. The PROT_READ macro was used to provide this read-only feature. Bundle also maps the file using the MAP_PRIVATE macro. This private mapping disables the mapped file from being accessed within other processes, a feature which is needed on an operating system that supports multitasking</w:t>
+      </w:r>
+      <w:commentRangeStart w:id="53"/>
       <w:r>
         <w:rPr>
           <w:sz w:val="22"/>
@@ -12299,12 +12190,12 @@
         </w:rPr>
         <w:t xml:space="preserve">. </w:t>
       </w:r>
-      <w:commentRangeEnd w:id="51"/>
+      <w:commentRangeEnd w:id="53"/>
       <w:r>
         <w:rPr>
           <w:rStyle w:val="CommentReference"/>
         </w:rPr>
-        <w:commentReference w:id="51"/>
+        <w:commentReference w:id="53"/>
       </w:r>
     </w:p>
     <w:p/>
@@ -12315,7 +12206,7 @@
           <w:szCs w:val="22"/>
         </w:rPr>
       </w:pPr>
-      <w:commentRangeStart w:id="52"/>
+      <w:commentRangeStart w:id="54"/>
       <w:r>
         <w:rPr>
           <w:sz w:val="22"/>
@@ -12323,12 +12214,12 @@
         </w:rPr>
         <w:t xml:space="preserve">Using </w:t>
       </w:r>
-      <w:commentRangeEnd w:id="52"/>
+      <w:commentRangeEnd w:id="54"/>
       <w:r>
         <w:rPr>
           <w:rStyle w:val="CommentReference"/>
         </w:rPr>
-        <w:commentReference w:id="52"/>
+        <w:commentReference w:id="54"/>
       </w:r>
       <w:r>
         <w:rPr>
@@ -12379,7 +12270,7 @@
         </w:rPr>
         <w:t xml:space="preserve">(add reference to </w:t>
       </w:r>
-      <w:hyperlink r:id="rId23" w:history="1">
+      <w:hyperlink r:id="rId22" w:history="1">
         <w:r>
           <w:rPr>
             <w:rStyle w:val="Hyperlink"/>
@@ -12416,7 +12307,7 @@
           <w:szCs w:val="22"/>
         </w:rPr>
       </w:pPr>
-      <w:bookmarkStart w:id="53" w:name="_Toc198672008"/>
+      <w:bookmarkStart w:id="55" w:name="_Toc198672008"/>
       <w:r>
         <w:rPr>
           <w:rFonts w:asciiTheme="minorHAnsi" w:hAnsiTheme="minorHAnsi"/>
@@ -12425,17 +12316,17 @@
         </w:rPr>
         <w:t>6.2.3 Hash Map</w:t>
       </w:r>
-      <w:bookmarkEnd w:id="53"/>
-    </w:p>
-    <w:p>
-      <w:pPr>
-        <w:ind w:right="495"/>
-        <w:rPr>
-          <w:sz w:val="22"/>
-          <w:szCs w:val="22"/>
-        </w:rPr>
-      </w:pPr>
-      <w:commentRangeStart w:id="54"/>
+      <w:bookmarkEnd w:id="55"/>
+    </w:p>
+    <w:p>
+      <w:pPr>
+        <w:ind w:right="495"/>
+        <w:rPr>
+          <w:sz w:val="22"/>
+          <w:szCs w:val="22"/>
+        </w:rPr>
+      </w:pPr>
+      <w:commentRangeStart w:id="56"/>
       <w:r>
         <w:rPr>
           <w:sz w:val="22"/>
@@ -12443,28 +12334,35 @@
         </w:rPr>
         <w:t xml:space="preserve"> </w:t>
       </w:r>
-      <w:commentRangeEnd w:id="54"/>
+      <w:commentRangeEnd w:id="56"/>
       <w:r>
         <w:rPr>
           <w:rStyle w:val="CommentReference"/>
         </w:rPr>
-        <w:commentReference w:id="54"/>
-      </w:r>
-    </w:p>
-    <w:p>
-      <w:pPr>
-        <w:ind w:right="495"/>
-        <w:rPr>
-          <w:sz w:val="22"/>
-          <w:szCs w:val="22"/>
-        </w:rPr>
-      </w:pPr>
-      <w:r>
-        <w:rPr>
-          <w:sz w:val="22"/>
-          <w:szCs w:val="22"/>
-        </w:rPr>
-        <w:t xml:space="preserve">A hashmap implementation was developed </w:t>
+        <w:commentReference w:id="56"/>
+      </w:r>
+    </w:p>
+    <w:p>
+      <w:pPr>
+        <w:ind w:right="495"/>
+        <w:rPr>
+          <w:sz w:val="22"/>
+          <w:szCs w:val="22"/>
+        </w:rPr>
+      </w:pPr>
+      <w:r>
+        <w:rPr>
+          <w:sz w:val="22"/>
+          <w:szCs w:val="22"/>
+        </w:rPr>
+        <w:t>The hashmap implementation is</w:t>
+      </w:r>
+      <w:r>
+        <w:rPr>
+          <w:sz w:val="22"/>
+          <w:szCs w:val="22"/>
+        </w:rPr>
+        <w:t xml:space="preserve"> developed </w:t>
       </w:r>
       <w:r>
         <w:rPr>
@@ -12500,7 +12398,7 @@
           <w:szCs w:val="22"/>
         </w:rPr>
       </w:pPr>
-      <w:bookmarkStart w:id="55" w:name="_Toc198672007"/>
+      <w:bookmarkStart w:id="57" w:name="_Toc198672007"/>
       <w:r>
         <w:rPr>
           <w:rFonts w:asciiTheme="minorHAnsi" w:hAnsiTheme="minorHAnsi"/>
@@ -12525,7 +12423,7 @@
         </w:rPr>
         <w:t xml:space="preserve"> Objective-C Wrapper</w:t>
       </w:r>
-      <w:bookmarkEnd w:id="55"/>
+      <w:bookmarkEnd w:id="57"/>
     </w:p>
     <w:p>
       <w:pPr>
@@ -12937,7 +12835,6 @@
           <w:sz w:val="22"/>
           <w:szCs w:val="22"/>
         </w:rPr>
-        <w:lastRenderedPageBreak/>
         <w:t xml:space="preserve">The data object is </w:t>
       </w:r>
       <w:r>
@@ -12998,14 +12895,23 @@
           <w:sz w:val="22"/>
           <w:szCs w:val="22"/>
         </w:rPr>
-        <w:t>data =</w:t>
-      </w:r>
+        <w:t>d</w:t>
+      </w:r>
+      <w:commentRangeStart w:id="58"/>
       <w:r>
         <w:rPr>
           <w:i/>
           <w:sz w:val="22"/>
           <w:szCs w:val="22"/>
         </w:rPr>
+        <w:t>ata =</w:t>
+      </w:r>
+      <w:r>
+        <w:rPr>
+          <w:i/>
+          <w:sz w:val="22"/>
+          <w:szCs w:val="22"/>
+        </w:rPr>
         <w:t xml:space="preserve"> </w:t>
       </w:r>
       <w:r>
@@ -13051,14 +12957,21 @@
         <w:t>freeWhenDone:NO];</w:t>
       </w:r>
     </w:p>
-    <w:p>
-      <w:pPr>
-        <w:ind w:right="495"/>
-        <w:rPr>
-          <w:sz w:val="22"/>
-          <w:szCs w:val="22"/>
-        </w:rPr>
-      </w:pPr>
+    <w:commentRangeEnd w:id="58"/>
+    <w:p>
+      <w:pPr>
+        <w:ind w:right="495"/>
+        <w:rPr>
+          <w:sz w:val="22"/>
+          <w:szCs w:val="22"/>
+        </w:rPr>
+      </w:pPr>
+      <w:r>
+        <w:rPr>
+          <w:rStyle w:val="CommentReference"/>
+        </w:rPr>
+        <w:commentReference w:id="58"/>
+      </w:r>
     </w:p>
     <w:p>
       <w:pPr>
@@ -13302,7 +13215,8 @@
           <w:szCs w:val="22"/>
         </w:rPr>
       </w:pPr>
-      <w:bookmarkStart w:id="56" w:name="_Toc198672010"/>
+      <w:bookmarkStart w:id="59" w:name="_Toc198672010"/>
+      <w:commentRangeStart w:id="60"/>
       <w:r>
         <w:rPr>
           <w:rFonts w:asciiTheme="minorHAnsi" w:hAnsiTheme="minorHAnsi"/>
@@ -13311,7 +13225,7 @@
         </w:rPr>
         <w:t>6.2.5 Static Library</w:t>
       </w:r>
-      <w:bookmarkEnd w:id="56"/>
+      <w:bookmarkEnd w:id="59"/>
     </w:p>
     <w:p/>
     <w:p>
@@ -13329,13 +13243,20 @@
         <w:t>Bundle also provides a static library for developers to link to within their projects. This simplifies the process for developers using Bundle and adheres to the design principle of providing a cross platform solution.</w:t>
       </w:r>
     </w:p>
-    <w:p>
-      <w:pPr>
-        <w:rPr>
-          <w:sz w:val="22"/>
-          <w:szCs w:val="22"/>
-        </w:rPr>
-      </w:pPr>
+    <w:commentRangeEnd w:id="60"/>
+    <w:p>
+      <w:pPr>
+        <w:rPr>
+          <w:sz w:val="22"/>
+          <w:szCs w:val="22"/>
+        </w:rPr>
+      </w:pPr>
+      <w:r>
+        <w:rPr>
+          <w:rStyle w:val="CommentReference"/>
+        </w:rPr>
+        <w:commentReference w:id="60"/>
+      </w:r>
     </w:p>
     <w:p>
       <w:pPr>
@@ -13659,7 +13580,7 @@
           <w:szCs w:val="28"/>
         </w:rPr>
       </w:pPr>
-      <w:bookmarkStart w:id="57" w:name="_Toc198672012"/>
+      <w:bookmarkStart w:id="61" w:name="_Toc198672012"/>
       <w:r>
         <w:rPr>
           <w:rFonts w:asciiTheme="minorHAnsi" w:hAnsiTheme="minorHAnsi"/>
@@ -13684,7 +13605,7 @@
         </w:rPr>
         <w:t xml:space="preserve"> and Development</w:t>
       </w:r>
-      <w:bookmarkEnd w:id="57"/>
+      <w:bookmarkEnd w:id="61"/>
     </w:p>
     <w:p>
       <w:pPr>
@@ -13745,7 +13666,7 @@
           <w:rFonts w:asciiTheme="minorHAnsi" w:hAnsiTheme="minorHAnsi"/>
         </w:rPr>
       </w:pPr>
-      <w:bookmarkStart w:id="58" w:name="_Toc198672013"/>
+      <w:bookmarkStart w:id="62" w:name="_Toc198672013"/>
       <w:r>
         <w:rPr>
           <w:rFonts w:asciiTheme="minorHAnsi" w:hAnsiTheme="minorHAnsi"/>
@@ -13770,7 +13691,7 @@
         </w:rPr>
         <w:t>decompressing on the fly.</w:t>
       </w:r>
-      <w:bookmarkEnd w:id="58"/>
+      <w:bookmarkEnd w:id="62"/>
     </w:p>
     <w:p>
       <w:pPr>
@@ -13827,7 +13748,21 @@
           <w:sz w:val="22"/>
           <w:szCs w:val="22"/>
         </w:rPr>
-        <w:t xml:space="preserve">Bundle includes a function that creates a file when decompressing a file.  </w:t>
+        <w:t xml:space="preserve">Bundle includes a function that creates </w:t>
+      </w:r>
+      <w:r>
+        <w:rPr>
+          <w:sz w:val="22"/>
+          <w:szCs w:val="22"/>
+        </w:rPr>
+        <w:t>another file when decompressing the source</w:t>
+      </w:r>
+      <w:r>
+        <w:rPr>
+          <w:sz w:val="22"/>
+          <w:szCs w:val="22"/>
+        </w:rPr>
+        <w:t xml:space="preserve">.  </w:t>
       </w:r>
       <w:r>
         <w:rPr>
@@ -13942,14 +13877,14 @@
           <w:rFonts w:asciiTheme="minorHAnsi" w:hAnsiTheme="minorHAnsi"/>
         </w:rPr>
       </w:pPr>
-      <w:bookmarkStart w:id="59" w:name="_Toc198672014"/>
+      <w:bookmarkStart w:id="63" w:name="_Toc198672014"/>
       <w:r>
         <w:rPr>
           <w:rFonts w:asciiTheme="minorHAnsi" w:hAnsiTheme="minorHAnsi"/>
         </w:rPr>
         <w:t>7</w:t>
       </w:r>
-      <w:commentRangeStart w:id="60"/>
+      <w:commentRangeStart w:id="64"/>
       <w:r>
         <w:rPr>
           <w:rFonts w:asciiTheme="minorHAnsi" w:hAnsiTheme="minorHAnsi"/>
@@ -13962,7 +13897,7 @@
         </w:rPr>
         <w:t>Header encryption</w:t>
       </w:r>
-      <w:bookmarkEnd w:id="59"/>
+      <w:bookmarkEnd w:id="63"/>
     </w:p>
     <w:p>
       <w:pPr>
@@ -13985,7 +13920,6 @@
           <w:sz w:val="22"/>
           <w:szCs w:val="22"/>
         </w:rPr>
-        <w:lastRenderedPageBreak/>
         <w:t>Project based encryption of the pak files header</w:t>
       </w:r>
       <w:r>
@@ -14021,7 +13955,29 @@
           <w:sz w:val="22"/>
           <w:szCs w:val="22"/>
         </w:rPr>
-        <w:t xml:space="preserve"> from being accessed and the internal files from being extracted. Whether this file is downloaded and the application using the file allows the user to load it on demand or if the file is downloaded using an in-app purchase system, the file will be secure from theft and only the application loading the file can open and use it with the </w:t>
+        <w:t xml:space="preserve"> from being accessed and the internal files from being extracted. Whether this file is downloaded and the application using the file allows the user to load it on demand or if the file is downloaded </w:t>
+      </w:r>
+      <w:commentRangeStart w:id="65"/>
+      <w:r>
+        <w:rPr>
+          <w:sz w:val="22"/>
+          <w:szCs w:val="22"/>
+        </w:rPr>
+        <w:t>using an in-app purchase system</w:t>
+      </w:r>
+      <w:commentRangeEnd w:id="65"/>
+      <w:r>
+        <w:rPr>
+          <w:rStyle w:val="CommentReference"/>
+        </w:rPr>
+        <w:commentReference w:id="65"/>
+      </w:r>
+      <w:r>
+        <w:rPr>
+          <w:sz w:val="22"/>
+          <w:szCs w:val="22"/>
+        </w:rPr>
+        <w:t xml:space="preserve">, the file will be secure from theft and only the application loading the file can open and use it with the </w:t>
       </w:r>
       <w:r>
         <w:rPr>
@@ -14131,8 +14087,8 @@
           <w:rFonts w:asciiTheme="minorHAnsi" w:hAnsiTheme="minorHAnsi"/>
         </w:rPr>
       </w:pPr>
-      <w:bookmarkStart w:id="61" w:name="_Toc198672015"/>
-      <w:commentRangeEnd w:id="60"/>
+      <w:bookmarkStart w:id="66" w:name="_Toc198672015"/>
+      <w:commentRangeEnd w:id="64"/>
       <w:r>
         <w:rPr>
           <w:rStyle w:val="CommentReference"/>
@@ -14141,7 +14097,7 @@
           <w:bCs w:val="0"/>
           <w:color w:val="auto"/>
         </w:rPr>
-        <w:commentReference w:id="60"/>
+        <w:commentReference w:id="64"/>
       </w:r>
       <w:r>
         <w:rPr>
@@ -14161,7 +14117,7 @@
         </w:rPr>
         <w:t>Virtual memory based script execution</w:t>
       </w:r>
-      <w:bookmarkEnd w:id="61"/>
+      <w:bookmarkEnd w:id="66"/>
     </w:p>
     <w:p>
       <w:pPr>
@@ -14282,7 +14238,7 @@
           <w:rFonts w:asciiTheme="minorHAnsi" w:hAnsiTheme="minorHAnsi"/>
         </w:rPr>
       </w:pPr>
-      <w:bookmarkStart w:id="62" w:name="_Toc198672016"/>
+      <w:bookmarkStart w:id="67" w:name="_Toc198672016"/>
       <w:r>
         <w:rPr>
           <w:rFonts w:asciiTheme="minorHAnsi" w:hAnsiTheme="minorHAnsi"/>
@@ -14307,7 +14263,7 @@
         </w:rPr>
         <w:t>frameworks</w:t>
       </w:r>
-      <w:bookmarkEnd w:id="62"/>
+      <w:bookmarkEnd w:id="67"/>
     </w:p>
     <w:p>
       <w:pPr>
@@ -14481,7 +14437,7 @@
           <w:rFonts w:asciiTheme="minorHAnsi" w:hAnsiTheme="minorHAnsi"/>
         </w:rPr>
       </w:pPr>
-      <w:bookmarkStart w:id="63" w:name="_Toc198672017"/>
+      <w:bookmarkStart w:id="68" w:name="_Toc198672017"/>
       <w:r>
         <w:rPr>
           <w:rFonts w:asciiTheme="minorHAnsi" w:hAnsiTheme="minorHAnsi"/>
@@ -14500,29 +14456,28 @@
         </w:rPr>
         <w:t>Gui Packaging Tool for various platforms</w:t>
       </w:r>
-      <w:bookmarkEnd w:id="63"/>
-    </w:p>
-    <w:p>
-      <w:pPr>
-        <w:rPr>
-          <w:sz w:val="22"/>
-          <w:szCs w:val="22"/>
-        </w:rPr>
-      </w:pPr>
-    </w:p>
-    <w:p>
-      <w:pPr>
-        <w:rPr>
-          <w:sz w:val="22"/>
-          <w:szCs w:val="22"/>
-        </w:rPr>
-      </w:pPr>
-      <w:r>
-        <w:rPr>
-          <w:sz w:val="22"/>
-          <w:szCs w:val="22"/>
-        </w:rPr>
-        <w:lastRenderedPageBreak/>
+      <w:bookmarkEnd w:id="68"/>
+    </w:p>
+    <w:p>
+      <w:pPr>
+        <w:rPr>
+          <w:sz w:val="22"/>
+          <w:szCs w:val="22"/>
+        </w:rPr>
+      </w:pPr>
+    </w:p>
+    <w:p>
+      <w:pPr>
+        <w:rPr>
+          <w:sz w:val="22"/>
+          <w:szCs w:val="22"/>
+        </w:rPr>
+      </w:pPr>
+      <w:r>
+        <w:rPr>
+          <w:sz w:val="22"/>
+          <w:szCs w:val="22"/>
+        </w:rPr>
         <w:t>Research and development of Graphical User Interfaces for the packaging tool is an important extension, as it will speed up the archive file creation process.</w:t>
       </w:r>
     </w:p>
@@ -14564,7 +14519,7 @@
           <w:rFonts w:asciiTheme="minorHAnsi" w:hAnsiTheme="minorHAnsi"/>
         </w:rPr>
       </w:pPr>
-      <w:bookmarkStart w:id="64" w:name="_Toc198672018"/>
+      <w:bookmarkStart w:id="69" w:name="_Toc198672018"/>
       <w:r>
         <w:rPr>
           <w:rFonts w:asciiTheme="minorHAnsi" w:hAnsiTheme="minorHAnsi"/>
@@ -14583,7 +14538,7 @@
         </w:rPr>
         <w:t>Automated iOS project conversion</w:t>
       </w:r>
-      <w:bookmarkEnd w:id="64"/>
+      <w:bookmarkEnd w:id="69"/>
     </w:p>
     <w:p>
       <w:pPr>
@@ -14661,7 +14616,7 @@
           <w:szCs w:val="22"/>
         </w:rPr>
       </w:pPr>
-      <w:commentRangeStart w:id="65"/>
+      <w:commentRangeStart w:id="70"/>
       <w:r>
         <w:rPr>
           <w:rFonts w:eastAsia="Times New Roman" w:cs="Times New Roman"/>
@@ -14784,7 +14739,7 @@
         </w:rPr>
         <w:t xml:space="preserve"> operating system. To make an APK file, a program for Android is first compiled, and then all of its parts are packaged into one file. This holds all of that program's code such as (.dex files), resources, assets, certificates, and manifest file. As is the case with many file formats, APK files can have any name needed, but must end with the four character, three letter extension, .apk.” (reference </w:t>
       </w:r>
-      <w:hyperlink r:id="rId24" w:history="1">
+      <w:hyperlink r:id="rId23" w:history="1">
         <w:r>
           <w:rPr>
             <w:rStyle w:val="Hyperlink"/>
@@ -14855,7 +14810,7 @@
         </w:rPr>
         <w:t xml:space="preserve">Android uses a Java based virtual machine known as the Dalvik Virtual Machine, which is a JVM enhanced for mobile devices. Android developers can use the Android Native Development Kit (NDK) to run Bundle within their android game or application. “The NDK allows you to implement parts of your applications using native-code languages such as C and C++.” (add reference to </w:t>
       </w:r>
-      <w:hyperlink r:id="rId25" w:history="1">
+      <w:hyperlink r:id="rId24" w:history="1">
         <w:r>
           <w:rPr>
             <w:rStyle w:val="Hyperlink"/>
@@ -14866,12 +14821,12 @@
           <w:t>http://developer.android.com/sdk/ndk/overview.html</w:t>
         </w:r>
       </w:hyperlink>
-      <w:commentRangeEnd w:id="65"/>
+      <w:commentRangeEnd w:id="70"/>
       <w:r>
         <w:rPr>
           <w:rStyle w:val="CommentReference"/>
         </w:rPr>
-        <w:commentReference w:id="65"/>
+        <w:commentReference w:id="70"/>
       </w:r>
       <w:r>
         <w:rPr>
@@ -14900,14 +14855,13 @@
           <w:szCs w:val="28"/>
         </w:rPr>
       </w:pPr>
-      <w:bookmarkStart w:id="66" w:name="_Toc198672019"/>
+      <w:bookmarkStart w:id="71" w:name="_Toc198672019"/>
       <w:r>
         <w:rPr>
           <w:rFonts w:asciiTheme="minorHAnsi" w:hAnsiTheme="minorHAnsi"/>
           <w:sz w:val="28"/>
           <w:szCs w:val="28"/>
         </w:rPr>
-        <w:lastRenderedPageBreak/>
         <w:t>8</w:t>
       </w:r>
       <w:r>
@@ -14918,7 +14872,7 @@
         </w:rPr>
         <w:t>. Discussion &amp; Conclusion</w:t>
       </w:r>
-      <w:bookmarkEnd w:id="66"/>
+      <w:bookmarkEnd w:id="71"/>
     </w:p>
     <w:p>
       <w:pPr>
@@ -15258,31 +15212,53 @@
           <w:sz w:val="22"/>
           <w:szCs w:val="22"/>
         </w:rPr>
-        <w:t>Open source projects allows for custom modifications depending on developer needs. Game development is a very dynamic topic and there are numerous ways of developing games. Maintaining the freedom to work according to the project at hand is important and releasing Bundle as an open source project allows his. Developers can extend, modify, extract parts of the Bundle source code and use it to their custom needs.</w:t>
-      </w:r>
-    </w:p>
-    <w:p>
-      <w:pPr>
-        <w:ind w:right="495"/>
-        <w:rPr>
-          <w:sz w:val="22"/>
-          <w:szCs w:val="22"/>
-        </w:rPr>
-      </w:pPr>
-    </w:p>
-    <w:p>
-      <w:pPr>
-        <w:rPr>
-          <w:sz w:val="22"/>
-          <w:szCs w:val="22"/>
-        </w:rPr>
-      </w:pPr>
-      <w:r>
-        <w:rPr>
-          <w:sz w:val="22"/>
-          <w:szCs w:val="22"/>
-        </w:rPr>
-        <w:t xml:space="preserve">The growing availability of Solid State Drives at affordable prices will see the number of devices using Solid State Drives increase which means Bundle can be used on more devices. Systems that do not use Solid State Drives are not ideal targets for Bundle as these systems’ drives would have a longer latency and loading times and have negative effects on game performance. </w:t>
+        <w:t xml:space="preserve">Open source projects allows for custom modifications depending on developer needs. Game development is a very dynamic topic and there are numerous ways of developing games. Maintaining the freedom to work according to the project at hand is important and releasing </w:t>
+      </w:r>
+      <w:commentRangeStart w:id="72"/>
+      <w:r>
+        <w:rPr>
+          <w:sz w:val="22"/>
+          <w:szCs w:val="22"/>
+        </w:rPr>
+        <w:t>Bundle as an open source project allows his. Developers can extend, modify, extract parts of the Bundle source code and use it to their custom needs.</w:t>
+      </w:r>
+    </w:p>
+    <w:p>
+      <w:pPr>
+        <w:ind w:right="495"/>
+        <w:rPr>
+          <w:sz w:val="22"/>
+          <w:szCs w:val="22"/>
+        </w:rPr>
+      </w:pPr>
+    </w:p>
+    <w:p>
+      <w:pPr>
+        <w:rPr>
+          <w:sz w:val="22"/>
+          <w:szCs w:val="22"/>
+        </w:rPr>
+      </w:pPr>
+      <w:r>
+        <w:rPr>
+          <w:sz w:val="22"/>
+          <w:szCs w:val="22"/>
+        </w:rPr>
+        <w:t xml:space="preserve">The growing availability of Solid State Drives at affordable prices will see the number of devices using Solid State Drives increase which means Bundle can be used on more devices. Systems </w:t>
+      </w:r>
+      <w:commentRangeEnd w:id="72"/>
+      <w:r>
+        <w:rPr>
+          <w:rStyle w:val="CommentReference"/>
+        </w:rPr>
+        <w:commentReference w:id="72"/>
+      </w:r>
+      <w:r>
+        <w:rPr>
+          <w:sz w:val="22"/>
+          <w:szCs w:val="22"/>
+        </w:rPr>
+        <w:t xml:space="preserve">that do not use Solid State Drives are not ideal targets for Bundle as these systems’ drives would have a longer latency and loading times and have negative effects on game performance. </w:t>
       </w:r>
     </w:p>
     <w:p>
@@ -15599,8 +15575,6 @@
         </w:rPr>
         <w:t>s</w:t>
       </w:r>
-      <w:bookmarkStart w:id="67" w:name="_GoBack"/>
-      <w:bookmarkEnd w:id="67"/>
       <w:r>
         <w:rPr>
           <w:sz w:val="22"/>
@@ -15608,7 +15582,7 @@
         </w:rPr>
         <w:t xml:space="preserve">uitable for this research although it lacked methods describing data collections and analysis. The method’s approach is basically a list of tasks, using them correctly </w:t>
       </w:r>
-      <w:commentRangeStart w:id="68"/>
+      <w:commentRangeStart w:id="74"/>
       <w:r>
         <w:rPr>
           <w:sz w:val="22"/>
@@ -15616,12 +15590,12 @@
         </w:rPr>
         <w:t xml:space="preserve">may reveal to turning </w:t>
       </w:r>
-      <w:commentRangeEnd w:id="68"/>
+      <w:commentRangeEnd w:id="74"/>
       <w:r>
         <w:rPr>
           <w:rStyle w:val="CommentReference"/>
         </w:rPr>
-        <w:commentReference w:id="68"/>
+        <w:commentReference w:id="74"/>
       </w:r>
       <w:r>
         <w:rPr>
@@ -15653,7 +15627,7 @@
         </w:rPr>
         <w:t xml:space="preserve">The flexibility provided by the constructive research method allows merging </w:t>
       </w:r>
-      <w:commentRangeStart w:id="69"/>
+      <w:commentRangeStart w:id="75"/>
       <w:r>
         <w:rPr>
           <w:sz w:val="22"/>
@@ -15661,12 +15635,12 @@
         </w:rPr>
         <w:t xml:space="preserve">social methods </w:t>
       </w:r>
-      <w:commentRangeEnd w:id="69"/>
+      <w:commentRangeEnd w:id="75"/>
       <w:r>
         <w:rPr>
           <w:rStyle w:val="CommentReference"/>
         </w:rPr>
-        <w:commentReference w:id="69"/>
+        <w:commentReference w:id="75"/>
       </w:r>
       <w:r>
         <w:rPr>
@@ -15691,7 +15665,7 @@
           <w:szCs w:val="22"/>
         </w:rPr>
       </w:pPr>
-      <w:commentRangeStart w:id="70"/>
+      <w:commentRangeStart w:id="76"/>
       <w:r>
         <w:rPr>
           <w:sz w:val="22"/>
@@ -15699,7 +15673,7 @@
         </w:rPr>
         <w:t xml:space="preserve">Semi structured interviews contributed in creating a brainstorming base where information is shared and discussed openly. Topics regarding the area of the problem are talked about, connecting pieces together and enlarging </w:t>
       </w:r>
-      <w:commentRangeStart w:id="71"/>
+      <w:commentRangeStart w:id="77"/>
       <w:r>
         <w:rPr>
           <w:sz w:val="22"/>
@@ -15707,12 +15681,12 @@
         </w:rPr>
         <w:t xml:space="preserve">the knowledge gap </w:t>
       </w:r>
-      <w:commentRangeEnd w:id="71"/>
+      <w:commentRangeEnd w:id="77"/>
       <w:r>
         <w:rPr>
           <w:rStyle w:val="CommentReference"/>
         </w:rPr>
-        <w:commentReference w:id="71"/>
+        <w:commentReference w:id="77"/>
       </w:r>
       <w:r>
         <w:rPr>
@@ -15721,12 +15695,12 @@
         </w:rPr>
         <w:t xml:space="preserve">for the next steps of development. </w:t>
       </w:r>
-      <w:commentRangeEnd w:id="70"/>
+      <w:commentRangeEnd w:id="76"/>
       <w:r>
         <w:rPr>
           <w:rStyle w:val="CommentReference"/>
         </w:rPr>
-        <w:commentReference w:id="70"/>
+        <w:commentReference w:id="76"/>
       </w:r>
     </w:p>
     <w:p>
@@ -15747,7 +15721,7 @@
           <w:szCs w:val="28"/>
         </w:rPr>
       </w:pPr>
-      <w:bookmarkStart w:id="72" w:name="_Toc198672020"/>
+      <w:bookmarkStart w:id="78" w:name="_Toc198672020"/>
       <w:r>
         <w:rPr>
           <w:rFonts w:asciiTheme="minorHAnsi" w:hAnsiTheme="minorHAnsi"/>
@@ -15764,7 +15738,7 @@
         </w:rPr>
         <w:t>. Acknowledgements</w:t>
       </w:r>
-      <w:bookmarkEnd w:id="72"/>
+      <w:bookmarkEnd w:id="78"/>
     </w:p>
     <w:p>
       <w:pPr>
@@ -15800,17 +15774,16 @@
           <w:szCs w:val="28"/>
         </w:rPr>
       </w:pPr>
-      <w:bookmarkStart w:id="73" w:name="_Toc198672021"/>
+      <w:bookmarkStart w:id="79" w:name="_Toc198672021"/>
       <w:r>
         <w:rPr>
           <w:rFonts w:asciiTheme="minorHAnsi" w:hAnsiTheme="minorHAnsi"/>
           <w:sz w:val="28"/>
           <w:szCs w:val="28"/>
         </w:rPr>
-        <w:lastRenderedPageBreak/>
         <w:t>References:</w:t>
       </w:r>
-      <w:bookmarkEnd w:id="73"/>
+      <w:bookmarkEnd w:id="79"/>
     </w:p>
     <w:p>
       <w:pPr>
@@ -16019,7 +15992,7 @@
           <w:szCs w:val="22"/>
         </w:rPr>
       </w:pPr>
-      <w:hyperlink r:id="rId26" w:history="1">
+      <w:hyperlink r:id="rId25" w:history="1">
         <w:r>
           <w:rPr>
             <w:rStyle w:val="Hyperlink"/>
@@ -16060,7 +16033,7 @@
         </w:rPr>
         <w:t xml:space="preserve">Android Developers, “What is the NDK?,” Available: </w:t>
       </w:r>
-      <w:hyperlink r:id="rId27" w:history="1">
+      <w:hyperlink r:id="rId26" w:history="1">
         <w:r>
           <w:rPr>
             <w:rStyle w:val="Hyperlink"/>
@@ -16333,7 +16306,7 @@
       </w:r>
     </w:p>
   </w:comment>
-  <w:comment w:id="27" w:author="jarryd mike" w:date="2012-05-16T16:20:00Z" w:initials="j">
+  <w:comment w:id="27" w:author="jarryd mike" w:date="2012-05-16T19:07:00Z" w:initials="j">
     <w:p>
       <w:pPr>
         <w:pStyle w:val="CommentText"/>
@@ -16345,11 +16318,27 @@
         <w:annotationRef/>
       </w:r>
       <w:r>
+        <w:t>Explain further</w:t>
+      </w:r>
+    </w:p>
+  </w:comment>
+  <w:comment w:id="28" w:author="jarryd mike" w:date="2012-05-16T16:20:00Z" w:initials="j">
+    <w:p>
+      <w:pPr>
+        <w:pStyle w:val="CommentText"/>
+      </w:pPr>
+      <w:r>
+        <w:rPr>
+          <w:rStyle w:val="CommentReference"/>
+        </w:rPr>
+        <w:annotationRef/>
+      </w:r>
+      <w:r>
         <w:t>rewrite</w:t>
       </w:r>
     </w:p>
   </w:comment>
-  <w:comment w:id="28" w:author="jarryd mike" w:date="2012-05-16T16:21:00Z" w:initials="j">
+  <w:comment w:id="29" w:author="jarryd mike" w:date="2012-05-16T16:21:00Z" w:initials="j">
     <w:p>
       <w:pPr>
         <w:pStyle w:val="CommentText"/>
@@ -16365,7 +16354,7 @@
       </w:r>
     </w:p>
   </w:comment>
-  <w:comment w:id="29" w:author="jarryd mike" w:date="2012-05-16T16:20:00Z" w:initials="j">
+  <w:comment w:id="30" w:author="jarryd mike" w:date="2012-05-16T16:20:00Z" w:initials="j">
     <w:p>
       <w:pPr>
         <w:pStyle w:val="CommentText"/>
@@ -16381,7 +16370,7 @@
       </w:r>
     </w:p>
   </w:comment>
-  <w:comment w:id="35" w:author="jarryd mike" w:date="2012-05-16T16:31:00Z" w:initials="j">
+  <w:comment w:id="32" w:author="jarryd mike" w:date="2012-05-16T19:08:00Z" w:initials="j">
     <w:p>
       <w:pPr>
         <w:pStyle w:val="CommentText"/>
@@ -16393,23 +16382,23 @@
         <w:annotationRef/>
       </w:r>
       <w:r>
+        <w:t>reference or add explanation</w:t>
+      </w:r>
+    </w:p>
+  </w:comment>
+  <w:comment w:id="37" w:author="jarryd mike" w:date="2012-05-16T16:31:00Z" w:initials="j">
+    <w:p>
+      <w:pPr>
+        <w:pStyle w:val="CommentText"/>
+      </w:pPr>
+      <w:r>
+        <w:rPr>
+          <w:rStyle w:val="CommentReference"/>
+        </w:rPr>
+        <w:annotationRef/>
+      </w:r>
+      <w:r>
         <w:t>does the file have an id in the header?</w:t>
-      </w:r>
-    </w:p>
-  </w:comment>
-  <w:comment w:id="37" w:author="jarryd mike" w:date="2012-05-16T16:32:00Z" w:initials="j">
-    <w:p>
-      <w:pPr>
-        <w:pStyle w:val="CommentText"/>
-      </w:pPr>
-      <w:r>
-        <w:rPr>
-          <w:rStyle w:val="CommentReference"/>
-        </w:rPr>
-        <w:annotationRef/>
-      </w:r>
-      <w:r>
-        <w:t>Add format check and compression loop to image</w:t>
       </w:r>
     </w:p>
   </w:comment>
@@ -16425,11 +16414,27 @@
         <w:annotationRef/>
       </w:r>
       <w:r>
+        <w:t>Add format check and compression loop to image</w:t>
+      </w:r>
+    </w:p>
+  </w:comment>
+  <w:comment w:id="41" w:author="jarryd mike" w:date="2012-05-16T16:32:00Z" w:initials="j">
+    <w:p>
+      <w:pPr>
+        <w:pStyle w:val="CommentText"/>
+      </w:pPr>
+      <w:r>
+        <w:rPr>
+          <w:rStyle w:val="CommentReference"/>
+        </w:rPr>
+        <w:annotationRef/>
+      </w:r>
+      <w:r>
         <w:t>Add hash info</w:t>
       </w:r>
     </w:p>
   </w:comment>
-  <w:comment w:id="40" w:author="jarryd mike" w:date="2012-05-16T16:33:00Z" w:initials="j">
+  <w:comment w:id="42" w:author="jarryd mike" w:date="2012-05-16T16:33:00Z" w:initials="j">
     <w:p>
       <w:pPr>
         <w:pStyle w:val="CommentText"/>
@@ -16445,7 +16450,7 @@
       </w:r>
     </w:p>
   </w:comment>
-  <w:comment w:id="41" w:author="jarryd mike" w:date="2012-05-16T16:33:00Z" w:initials="j">
+  <w:comment w:id="43" w:author="jarryd mike" w:date="2012-05-16T16:33:00Z" w:initials="j">
     <w:p>
       <w:pPr>
         <w:pStyle w:val="CommentText"/>
@@ -16461,7 +16466,7 @@
       </w:r>
     </w:p>
   </w:comment>
-  <w:comment w:id="44" w:author="jarryd mike" w:date="2012-05-16T16:34:00Z" w:initials="j">
+  <w:comment w:id="46" w:author="jarryd mike" w:date="2012-05-16T16:34:00Z" w:initials="j">
     <w:p>
       <w:pPr>
         <w:pStyle w:val="CommentText"/>
@@ -16474,22 +16479,6 @@
       </w:r>
       <w:r>
         <w:t>Add info on tool information</w:t>
-      </w:r>
-    </w:p>
-  </w:comment>
-  <w:comment w:id="45" w:author="jarryd mike" w:date="2012-05-16T16:34:00Z" w:initials="j">
-    <w:p>
-      <w:pPr>
-        <w:pStyle w:val="CommentText"/>
-      </w:pPr>
-      <w:r>
-        <w:rPr>
-          <w:rStyle w:val="CommentReference"/>
-        </w:rPr>
-        <w:annotationRef/>
-      </w:r>
-      <w:r>
-        <w:t>remove</w:t>
       </w:r>
     </w:p>
   </w:comment>
@@ -16505,11 +16494,27 @@
         <w:annotationRef/>
       </w:r>
       <w:r>
+        <w:t>remove</w:t>
+      </w:r>
+    </w:p>
+  </w:comment>
+  <w:comment w:id="49" w:author="jarryd mike" w:date="2012-05-16T16:34:00Z" w:initials="j">
+    <w:p>
+      <w:pPr>
+        <w:pStyle w:val="CommentText"/>
+      </w:pPr>
+      <w:r>
+        <w:rPr>
+          <w:rStyle w:val="CommentReference"/>
+        </w:rPr>
+        <w:annotationRef/>
+      </w:r>
+      <w:r>
         <w:t>remove the duplicate in design section</w:t>
       </w:r>
     </w:p>
   </w:comment>
-  <w:comment w:id="48" w:author="jarryd mike" w:date="2012-05-16T16:35:00Z" w:initials="j">
+  <w:comment w:id="50" w:author="jarryd mike" w:date="2012-05-16T16:35:00Z" w:initials="j">
     <w:p>
       <w:pPr>
         <w:pStyle w:val="CommentText"/>
@@ -16525,7 +16530,7 @@
       </w:r>
     </w:p>
   </w:comment>
-  <w:comment w:id="51" w:author="jarryd mike" w:date="2012-05-16T18:54:00Z" w:initials="j">
+  <w:comment w:id="53" w:author="jarryd mike" w:date="2012-05-16T18:54:00Z" w:initials="j">
     <w:p>
       <w:pPr>
         <w:pStyle w:val="CommentText"/>
@@ -16538,22 +16543,6 @@
       </w:r>
       <w:r>
         <w:t>add full mmap call here with args</w:t>
-      </w:r>
-    </w:p>
-  </w:comment>
-  <w:comment w:id="52" w:author="jarryd mike" w:date="2012-05-16T18:54:00Z" w:initials="j">
-    <w:p>
-      <w:pPr>
-        <w:pStyle w:val="CommentText"/>
-      </w:pPr>
-      <w:r>
-        <w:rPr>
-          <w:rStyle w:val="CommentReference"/>
-        </w:rPr>
-        <w:annotationRef/>
-      </w:r>
-      <w:r>
-        <w:t>explain madvise</w:t>
       </w:r>
     </w:p>
   </w:comment>
@@ -16569,11 +16558,27 @@
         <w:annotationRef/>
       </w:r>
       <w:r>
+        <w:t>explain madvise</w:t>
+      </w:r>
+    </w:p>
+  </w:comment>
+  <w:comment w:id="56" w:author="jarryd mike" w:date="2012-05-16T18:54:00Z" w:initials="j">
+    <w:p>
+      <w:pPr>
+        <w:pStyle w:val="CommentText"/>
+      </w:pPr>
+      <w:r>
+        <w:rPr>
+          <w:rStyle w:val="CommentReference"/>
+        </w:rPr>
+        <w:annotationRef/>
+      </w:r>
+      <w:r>
         <w:t>where is the wrapper for the hash map?</w:t>
       </w:r>
     </w:p>
   </w:comment>
-  <w:comment w:id="60" w:author="jarryd mike" w:date="2012-05-16T16:39:00Z" w:initials="j">
+  <w:comment w:id="58" w:author="jarryd mike" w:date="2012-05-16T19:11:00Z" w:initials="j">
     <w:p>
       <w:pPr>
         <w:pStyle w:val="CommentText"/>
@@ -16585,11 +16590,59 @@
         <w:annotationRef/>
       </w:r>
       <w:r>
+        <w:t>Explain how this nsdata is then used?</w:t>
+      </w:r>
+    </w:p>
+  </w:comment>
+  <w:comment w:id="60" w:author="jarryd mike" w:date="2012-05-16T19:11:00Z" w:initials="j">
+    <w:p>
+      <w:pPr>
+        <w:pStyle w:val="CommentText"/>
+      </w:pPr>
+      <w:r>
+        <w:rPr>
+          <w:rStyle w:val="CommentReference"/>
+        </w:rPr>
+        <w:annotationRef/>
+      </w:r>
+      <w:r>
+        <w:t>Add usage information</w:t>
+      </w:r>
+    </w:p>
+  </w:comment>
+  <w:comment w:id="65" w:author="jarryd mike" w:date="2012-05-16T19:13:00Z" w:initials="j">
+    <w:p>
+      <w:pPr>
+        <w:pStyle w:val="CommentText"/>
+      </w:pPr>
+      <w:r>
+        <w:rPr>
+          <w:rStyle w:val="CommentReference"/>
+        </w:rPr>
+        <w:annotationRef/>
+      </w:r>
+      <w:r>
+        <w:t>Add reference.</w:t>
+      </w:r>
+    </w:p>
+  </w:comment>
+  <w:comment w:id="64" w:author="jarryd mike" w:date="2012-05-16T16:39:00Z" w:initials="j">
+    <w:p>
+      <w:pPr>
+        <w:pStyle w:val="CommentText"/>
+      </w:pPr>
+      <w:r>
+        <w:rPr>
+          <w:rStyle w:val="CommentReference"/>
+        </w:rPr>
+        <w:annotationRef/>
+      </w:r>
+      <w:r>
         <w:t>keep or remove?</w:t>
       </w:r>
     </w:p>
   </w:comment>
-  <w:comment w:id="65" w:author="jarryd mike" w:date="2012-05-16T16:40:00Z" w:initials="j">
+  <w:comment w:id="70" w:author="jarryd mike" w:date="2012-05-16T16:40:00Z" w:initials="j">
     <w:p>
       <w:pPr>
         <w:pStyle w:val="CommentText"/>
@@ -16605,7 +16658,7 @@
       </w:r>
     </w:p>
   </w:comment>
-  <w:comment w:id="68" w:author="jarryd mike" w:date="2012-05-16T16:43:00Z" w:initials="j">
+  <w:comment w:id="72" w:author="jarryd mike" w:date="2012-05-16T19:14:00Z" w:initials="j">
     <w:p>
       <w:pPr>
         <w:pStyle w:val="CommentText"/>
@@ -16617,11 +16670,32 @@
         <w:annotationRef/>
       </w:r>
       <w:r>
+        <w:t xml:space="preserve">Add something between to </w:t>
+      </w:r>
+      <w:r>
+        <w:t>give more flow</w:t>
+      </w:r>
+      <w:bookmarkStart w:id="73" w:name="_GoBack"/>
+      <w:bookmarkEnd w:id="73"/>
+    </w:p>
+  </w:comment>
+  <w:comment w:id="74" w:author="jarryd mike" w:date="2012-05-16T16:43:00Z" w:initials="j">
+    <w:p>
+      <w:pPr>
+        <w:pStyle w:val="CommentText"/>
+      </w:pPr>
+      <w:r>
+        <w:rPr>
+          <w:rStyle w:val="CommentReference"/>
+        </w:rPr>
+        <w:annotationRef/>
+      </w:r>
+      <w:r>
         <w:t>????</w:t>
       </w:r>
     </w:p>
   </w:comment>
-  <w:comment w:id="69" w:author="jarryd mike" w:date="2012-05-16T16:43:00Z" w:initials="j">
+  <w:comment w:id="75" w:author="jarryd mike" w:date="2012-05-16T16:43:00Z" w:initials="j">
     <w:p>
       <w:pPr>
         <w:pStyle w:val="CommentText"/>
@@ -16637,7 +16711,7 @@
       </w:r>
     </w:p>
   </w:comment>
-  <w:comment w:id="71" w:author="jarryd mike" w:date="2012-05-16T16:43:00Z" w:initials="j">
+  <w:comment w:id="77" w:author="jarryd mike" w:date="2012-05-16T16:43:00Z" w:initials="j">
     <w:p>
       <w:pPr>
         <w:pStyle w:val="CommentText"/>
@@ -16653,7 +16727,7 @@
       </w:r>
     </w:p>
   </w:comment>
-  <w:comment w:id="70" w:author="jarryd mike" w:date="2012-05-16T16:43:00Z" w:initials="j">
+  <w:comment w:id="76" w:author="jarryd mike" w:date="2012-05-16T16:43:00Z" w:initials="j">
     <w:p>
       <w:pPr>
         <w:pStyle w:val="CommentText"/>
@@ -19049,6 +19123,7 @@
   <w:style w:type="character" w:default="1" w:styleId="DefaultParagraphFont">
     <w:name w:val="Default Paragraph Font"/>
     <w:uiPriority w:val="1"/>
+    <w:semiHidden/>
     <w:unhideWhenUsed/>
   </w:style>
   <w:style w:type="table" w:default="1" w:styleId="TableNormal">
@@ -19710,6 +19785,7 @@
   <w:style w:type="character" w:default="1" w:styleId="DefaultParagraphFont">
     <w:name w:val="Default Paragraph Font"/>
     <w:uiPriority w:val="1"/>
+    <w:semiHidden/>
     <w:unhideWhenUsed/>
   </w:style>
   <w:style w:type="table" w:default="1" w:styleId="TableNormal">
@@ -20468,7 +20544,7 @@
 </file>
 
 <file path=customXml/itemProps1.xml><?xml version="1.0" encoding="utf-8"?>
-<ds:datastoreItem xmlns:ds="http://schemas.openxmlformats.org/officeDocument/2006/customXml" ds:itemID="{B8260CD1-5812-6448-A594-E761458B1026}">
+<ds:datastoreItem xmlns:ds="http://schemas.openxmlformats.org/officeDocument/2006/customXml" ds:itemID="{4196D831-F6D0-1B48-BBE2-90F7ACAA2712}">
   <ds:schemaRefs>
     <ds:schemaRef ds:uri="http://schemas.openxmlformats.org/officeDocument/2006/bibliography"/>
   </ds:schemaRefs>

</xml_diff>

<commit_message>
Editing and Adding refs
</commit_message>
<xml_diff>
--- a/Thesis/ThesisDraft2Column_t.docx
+++ b/Thesis/ThesisDraft2Column_t.docx
@@ -2721,7 +2721,6 @@
         <w:rPr>
           <w:b/>
         </w:rPr>
-        <w:lastRenderedPageBreak/>
         <w:t>ABSTRACT</w:t>
       </w:r>
     </w:p>
@@ -3235,7 +3234,7 @@
           <w:sz w:val="23"/>
           <w:szCs w:val="23"/>
         </w:rPr>
-        <w:t xml:space="preserve">, which is where the virtual memory is </w:t>
+        <w:t>, which is where the virtual memory is located</w:t>
       </w:r>
       <w:r>
         <w:rPr>
@@ -3244,8 +3243,7 @@
           <w:sz w:val="23"/>
           <w:szCs w:val="23"/>
         </w:rPr>
-        <w:lastRenderedPageBreak/>
-        <w:t>located</w:t>
+        <w:t>.</w:t>
       </w:r>
       <w:r>
         <w:rPr>
@@ -3254,7 +3252,7 @@
           <w:sz w:val="23"/>
           <w:szCs w:val="23"/>
         </w:rPr>
-        <w:t>.</w:t>
+        <w:t xml:space="preserve"> </w:t>
       </w:r>
       <w:r>
         <w:rPr>
@@ -3263,17 +3261,18 @@
           <w:sz w:val="23"/>
           <w:szCs w:val="23"/>
         </w:rPr>
-        <w:t xml:space="preserve"> </w:t>
-      </w:r>
-      <w:r>
+        <w:t>A processes’ virtual memory space is numerous times larger than the processes’ available RAM, e.g. on an iPhone 4 there is around 40MB of RAM space, while the virtual memory available to a process is around 700MB.</w:t>
+      </w:r>
+    </w:p>
+    <w:p>
+      <w:pPr>
         <w:rPr>
           <w:rFonts w:ascii="Times New Roman" w:eastAsia="Times New Roman" w:hAnsi="Times New Roman" w:cs="Times New Roman"/>
           <w:color w:val="000000"/>
           <w:sz w:val="23"/>
           <w:szCs w:val="23"/>
         </w:rPr>
-        <w:t>A processes’ virtual memory space is numerous times larger than the processes’ available RAM, e.g. on an iPhone 4 there is around 40MB of RAM space, while the virtual memory available to a process is around 700MB.</w:t>
-      </w:r>
+      </w:pPr>
     </w:p>
     <w:p>
       <w:pPr>
@@ -3284,16 +3283,15 @@
           <w:szCs w:val="23"/>
         </w:rPr>
       </w:pPr>
-    </w:p>
-    <w:p>
-      <w:pPr>
+      <w:r>
         <w:rPr>
           <w:rFonts w:ascii="Times New Roman" w:eastAsia="Times New Roman" w:hAnsi="Times New Roman" w:cs="Times New Roman"/>
           <w:color w:val="000000"/>
           <w:sz w:val="23"/>
           <w:szCs w:val="23"/>
         </w:rPr>
-      </w:pPr>
+        <w:t xml:space="preserve">Large data sizes for game data and assets force developers to spend development time on managing assets in RAM. Game assets need to be dynamically loaded and unloaded as needed when available RAM space runs low. This can lead to </w:t>
+      </w:r>
       <w:r>
         <w:rPr>
           <w:rFonts w:ascii="Times New Roman" w:eastAsia="Times New Roman" w:hAnsi="Times New Roman" w:cs="Times New Roman"/>
@@ -3301,7 +3299,7 @@
           <w:sz w:val="23"/>
           <w:szCs w:val="23"/>
         </w:rPr>
-        <w:t xml:space="preserve">Large data sizes for game data and assets force developers to spend development time on managing assets in RAM. Game assets need to be dynamically loaded and unloaded as needed when available RAM space runs low. This can lead to </w:t>
+        <w:t xml:space="preserve">the creation of </w:t>
       </w:r>
       <w:r>
         <w:rPr>
@@ -3310,7 +3308,7 @@
           <w:sz w:val="23"/>
           <w:szCs w:val="23"/>
         </w:rPr>
-        <w:t xml:space="preserve">the creation of </w:t>
+        <w:t xml:space="preserve">more complex and </w:t>
       </w:r>
       <w:r>
         <w:rPr>
@@ -3319,17 +3317,18 @@
           <w:sz w:val="23"/>
           <w:szCs w:val="23"/>
         </w:rPr>
-        <w:t xml:space="preserve">more complex and </w:t>
-      </w:r>
-      <w:r>
+        <w:t>repetitive code that makes the project harder to manage.</w:t>
+      </w:r>
+    </w:p>
+    <w:p>
+      <w:pPr>
         <w:rPr>
           <w:rFonts w:ascii="Times New Roman" w:eastAsia="Times New Roman" w:hAnsi="Times New Roman" w:cs="Times New Roman"/>
           <w:color w:val="000000"/>
           <w:sz w:val="23"/>
           <w:szCs w:val="23"/>
         </w:rPr>
-        <w:t>repetitive code that makes the project harder to manage.</w:t>
-      </w:r>
+      </w:pPr>
     </w:p>
     <w:p>
       <w:pPr>
@@ -3340,69 +3339,70 @@
           <w:szCs w:val="23"/>
         </w:rPr>
       </w:pPr>
-    </w:p>
-    <w:p>
-      <w:pPr>
+      <w:r>
         <w:rPr>
           <w:rFonts w:ascii="Times New Roman" w:eastAsia="Times New Roman" w:hAnsi="Times New Roman" w:cs="Times New Roman"/>
           <w:color w:val="000000"/>
           <w:sz w:val="23"/>
           <w:szCs w:val="23"/>
         </w:rPr>
-      </w:pPr>
-      <w:r>
+        <w:t>These memory constraints can cause various effects during the development process.</w:t>
+      </w:r>
+      <w:r>
+        <w:rPr>
+          <w:rFonts w:eastAsia="Times New Roman" w:cs="Times New Roman"/>
+        </w:rPr>
+        <w:br/>
+      </w:r>
+      <w:r>
+        <w:rPr>
+          <w:sz w:val="22"/>
+          <w:szCs w:val="22"/>
+        </w:rPr>
+        <w:t xml:space="preserve">These effects could range from longer development cycles due to bug fixing and memory management to the far worse scenario of decreasing game asset quality to reduce </w:t>
+      </w:r>
+      <w:r>
+        <w:rPr>
+          <w:sz w:val="22"/>
+          <w:szCs w:val="22"/>
+        </w:rPr>
+        <w:t xml:space="preserve">the </w:t>
+      </w:r>
+      <w:r>
+        <w:rPr>
+          <w:sz w:val="22"/>
+          <w:szCs w:val="22"/>
+        </w:rPr>
+        <w:t>RAM footprint. The development cycle is usually guided by budget and cost, and especially within indie projects and smaller game development project</w:t>
+      </w:r>
+      <w:r>
+        <w:rPr>
+          <w:sz w:val="22"/>
+          <w:szCs w:val="22"/>
+        </w:rPr>
+        <w:t>s</w:t>
+      </w:r>
+      <w:r>
+        <w:rPr>
+          <w:sz w:val="22"/>
+          <w:szCs w:val="22"/>
+        </w:rPr>
+        <w:t xml:space="preserve">, the budget could force drastic changes to be made to the project. </w:t>
+      </w:r>
+    </w:p>
+    <w:p>
+      <w:pPr>
         <w:rPr>
           <w:rFonts w:ascii="Times New Roman" w:eastAsia="Times New Roman" w:hAnsi="Times New Roman" w:cs="Times New Roman"/>
           <w:color w:val="000000"/>
           <w:sz w:val="23"/>
           <w:szCs w:val="23"/>
         </w:rPr>
-        <w:t>These memory constraints can cause various effects during the development process.</w:t>
-      </w:r>
-      <w:r>
-        <w:rPr>
-          <w:rFonts w:eastAsia="Times New Roman" w:cs="Times New Roman"/>
-        </w:rPr>
-        <w:br/>
-      </w:r>
-      <w:r>
-        <w:rPr>
-          <w:sz w:val="22"/>
-          <w:szCs w:val="22"/>
-        </w:rPr>
-        <w:t xml:space="preserve">These effects could range from longer development cycles due to bug fixing and memory management to the far worse scenario of decreasing game asset quality to reduce </w:t>
-      </w:r>
-      <w:r>
-        <w:rPr>
-          <w:sz w:val="22"/>
-          <w:szCs w:val="22"/>
-        </w:rPr>
-        <w:t xml:space="preserve">the </w:t>
-      </w:r>
-      <w:r>
-        <w:rPr>
-          <w:sz w:val="22"/>
-          <w:szCs w:val="22"/>
-        </w:rPr>
-        <w:t>RAM footprint. The development cycle is usually guided by budget and cost, and especially within indie projects and smaller game development project</w:t>
-      </w:r>
-      <w:r>
-        <w:rPr>
-          <w:sz w:val="22"/>
-          <w:szCs w:val="22"/>
-        </w:rPr>
-        <w:t>s</w:t>
-      </w:r>
-      <w:r>
-        <w:rPr>
-          <w:sz w:val="22"/>
-          <w:szCs w:val="22"/>
-        </w:rPr>
-        <w:t xml:space="preserve">, the budget could force drastic changes to be made to the project. </w:t>
-      </w:r>
-    </w:p>
-    <w:p>
-      <w:pPr>
+      </w:pPr>
+    </w:p>
+    <w:p>
+      <w:pPr>
+        <w:ind w:right="495"/>
         <w:rPr>
           <w:rFonts w:ascii="Times New Roman" w:eastAsia="Times New Roman" w:hAnsi="Times New Roman" w:cs="Times New Roman"/>
           <w:color w:val="000000"/>
@@ -3410,17 +3410,15 @@
           <w:szCs w:val="23"/>
         </w:rPr>
       </w:pPr>
-    </w:p>
-    <w:p>
-      <w:pPr>
-        <w:ind w:right="495"/>
+      <w:r>
         <w:rPr>
           <w:rFonts w:ascii="Times New Roman" w:eastAsia="Times New Roman" w:hAnsi="Times New Roman" w:cs="Times New Roman"/>
           <w:color w:val="000000"/>
           <w:sz w:val="23"/>
           <w:szCs w:val="23"/>
         </w:rPr>
-      </w:pPr>
+        <w:t>There a</w:t>
+      </w:r>
       <w:r>
         <w:rPr>
           <w:rFonts w:ascii="Times New Roman" w:eastAsia="Times New Roman" w:hAnsi="Times New Roman" w:cs="Times New Roman"/>
@@ -3428,7 +3426,7 @@
           <w:sz w:val="23"/>
           <w:szCs w:val="23"/>
         </w:rPr>
-        <w:t>There a</w:t>
+        <w:t>re techniques used to solve these memory constraints</w:t>
       </w:r>
       <w:r>
         <w:rPr>
@@ -3437,7 +3435,7 @@
           <w:sz w:val="23"/>
           <w:szCs w:val="23"/>
         </w:rPr>
-        <w:t>re techniques used to solve these memory constraints</w:t>
+        <w:t xml:space="preserve">, but they are privately owned and </w:t>
       </w:r>
       <w:r>
         <w:rPr>
@@ -3446,7 +3444,7 @@
           <w:sz w:val="23"/>
           <w:szCs w:val="23"/>
         </w:rPr>
-        <w:t xml:space="preserve">, but they are privately owned and </w:t>
+        <w:t>there exists</w:t>
       </w:r>
       <w:r>
         <w:rPr>
@@ -3455,7 +3453,7 @@
           <w:sz w:val="23"/>
           <w:szCs w:val="23"/>
         </w:rPr>
-        <w:t>there exists</w:t>
+        <w:t xml:space="preserve"> little documentation surrounding how the memory problem</w:t>
       </w:r>
       <w:r>
         <w:rPr>
@@ -3464,7 +3462,7 @@
           <w:sz w:val="23"/>
           <w:szCs w:val="23"/>
         </w:rPr>
-        <w:t xml:space="preserve"> little documentation surrounding how the memory problem</w:t>
+        <w:t>s are</w:t>
       </w:r>
       <w:r>
         <w:rPr>
@@ -3473,7 +3471,7 @@
           <w:sz w:val="23"/>
           <w:szCs w:val="23"/>
         </w:rPr>
-        <w:t>s are</w:t>
+        <w:t xml:space="preserve"> </w:t>
       </w:r>
       <w:r>
         <w:rPr>
@@ -3482,17 +3480,19 @@
           <w:sz w:val="23"/>
           <w:szCs w:val="23"/>
         </w:rPr>
-        <w:t xml:space="preserve"> </w:t>
-      </w:r>
-      <w:r>
+        <w:t xml:space="preserve">solved. </w:t>
+      </w:r>
+    </w:p>
+    <w:p>
+      <w:pPr>
+        <w:ind w:right="495"/>
         <w:rPr>
           <w:rFonts w:ascii="Times New Roman" w:eastAsia="Times New Roman" w:hAnsi="Times New Roman" w:cs="Times New Roman"/>
           <w:color w:val="000000"/>
           <w:sz w:val="23"/>
           <w:szCs w:val="23"/>
         </w:rPr>
-        <w:t xml:space="preserve">solved. </w:t>
-      </w:r>
+      </w:pPr>
     </w:p>
     <w:p>
       <w:pPr>
@@ -3504,17 +3504,15 @@
           <w:szCs w:val="23"/>
         </w:rPr>
       </w:pPr>
-    </w:p>
-    <w:p>
-      <w:pPr>
-        <w:ind w:right="495"/>
+      <w:r>
         <w:rPr>
           <w:rFonts w:ascii="Times New Roman" w:eastAsia="Times New Roman" w:hAnsi="Times New Roman" w:cs="Times New Roman"/>
           <w:color w:val="000000"/>
           <w:sz w:val="23"/>
           <w:szCs w:val="23"/>
         </w:rPr>
-      </w:pPr>
+        <w:t>The software market has seen positive changes within the last few years with the rise of smart phones and their capabilities to run complex applications. Software developers have observed the user’s needs transform around the mobile operating systems and applications. Apple and Mic</w:t>
+      </w:r>
       <w:r>
         <w:rPr>
           <w:rFonts w:ascii="Times New Roman" w:eastAsia="Times New Roman" w:hAnsi="Times New Roman" w:cs="Times New Roman"/>
@@ -3522,7 +3520,7 @@
           <w:sz w:val="23"/>
           <w:szCs w:val="23"/>
         </w:rPr>
-        <w:t>The software market has seen positive changes within the last few years with the rise of smart phones and their capabilities to run complex applications. Software developers have observed the user’s needs transform around the mobile operating systems and applications. Apple and Mic</w:t>
+        <w:t xml:space="preserve">rosoft have </w:t>
       </w:r>
       <w:r>
         <w:rPr>
@@ -3531,7 +3529,7 @@
           <w:sz w:val="23"/>
           <w:szCs w:val="23"/>
         </w:rPr>
-        <w:t xml:space="preserve">rosoft have </w:t>
+        <w:t xml:space="preserve">considered </w:t>
       </w:r>
       <w:r>
         <w:rPr>
@@ -3540,7 +3538,7 @@
           <w:sz w:val="23"/>
           <w:szCs w:val="23"/>
         </w:rPr>
-        <w:t xml:space="preserve">considered </w:t>
+        <w:t xml:space="preserve">these </w:t>
       </w:r>
       <w:r>
         <w:rPr>
@@ -3549,7 +3547,7 @@
           <w:sz w:val="23"/>
           <w:szCs w:val="23"/>
         </w:rPr>
-        <w:t xml:space="preserve">these </w:t>
+        <w:t>mobile-based</w:t>
       </w:r>
       <w:r>
         <w:rPr>
@@ -3558,7 +3556,7 @@
           <w:sz w:val="23"/>
           <w:szCs w:val="23"/>
         </w:rPr>
-        <w:t>mobile-based</w:t>
+        <w:t xml:space="preserve"> characteristics and incorporated them into their new operating systems, Apple’s O</w:t>
       </w:r>
       <w:r>
         <w:rPr>
@@ -3567,7 +3565,32 @@
           <w:sz w:val="23"/>
           <w:szCs w:val="23"/>
         </w:rPr>
-        <w:t xml:space="preserve"> characteristics and incorporated them into their new operating systems, Apple’s O</w:t>
+        <w:t xml:space="preserve">SX Mountain Lion </w:t>
+      </w:r>
+      <w:r>
+        <w:rPr>
+          <w:rFonts w:ascii="Times New Roman" w:eastAsia="Times New Roman" w:hAnsi="Times New Roman" w:cs="Times New Roman"/>
+          <w:color w:val="000000"/>
+          <w:sz w:val="22"/>
+          <w:szCs w:val="22"/>
+        </w:rPr>
+        <w:t>(</w:t>
+      </w:r>
+      <w:r>
+        <w:rPr>
+          <w:rFonts w:eastAsia="Times New Roman" w:cs="Times New Roman"/>
+          <w:sz w:val="22"/>
+          <w:szCs w:val="22"/>
+        </w:rPr>
+        <w:t>Viticci, 2012)</w:t>
+      </w:r>
+      <w:r>
+        <w:rPr>
+          <w:rFonts w:eastAsia="Times New Roman" w:cs="Times New Roman"/>
+          <w:sz w:val="22"/>
+          <w:szCs w:val="22"/>
+        </w:rPr>
+        <w:t xml:space="preserve"> </w:t>
       </w:r>
       <w:r>
         <w:rPr>
@@ -3576,42 +3599,19 @@
           <w:sz w:val="23"/>
           <w:szCs w:val="23"/>
         </w:rPr>
-        <w:t xml:space="preserve">SX Mountain Lion </w:t>
-      </w:r>
-      <w:r>
-        <w:rPr>
-          <w:rFonts w:ascii="Times New Roman" w:eastAsia="Times New Roman" w:hAnsi="Times New Roman" w:cs="Times New Roman"/>
-          <w:color w:val="000000"/>
-          <w:sz w:val="22"/>
-          <w:szCs w:val="22"/>
-        </w:rPr>
-        <w:t>(</w:t>
-      </w:r>
-      <w:r>
-        <w:rPr>
-          <w:rFonts w:eastAsia="Times New Roman" w:cs="Times New Roman"/>
-          <w:sz w:val="22"/>
-          <w:szCs w:val="22"/>
-        </w:rPr>
-        <w:t>Viticci, 2012)</w:t>
-      </w:r>
-      <w:r>
-        <w:rPr>
-          <w:rFonts w:eastAsia="Times New Roman" w:cs="Times New Roman"/>
-          <w:sz w:val="22"/>
-          <w:szCs w:val="22"/>
-        </w:rPr>
-        <w:t xml:space="preserve"> </w:t>
-      </w:r>
-      <w:r>
+        <w:t xml:space="preserve">and Windows 8. </w:t>
+      </w:r>
+    </w:p>
+    <w:p>
+      <w:pPr>
+        <w:ind w:right="495"/>
         <w:rPr>
           <w:rFonts w:ascii="Times New Roman" w:eastAsia="Times New Roman" w:hAnsi="Times New Roman" w:cs="Times New Roman"/>
           <w:color w:val="000000"/>
           <w:sz w:val="23"/>
           <w:szCs w:val="23"/>
         </w:rPr>
-        <w:t xml:space="preserve">and Windows 8. </w:t>
-      </w:r>
+      </w:pPr>
     </w:p>
     <w:p>
       <w:pPr>
@@ -3623,17 +3623,15 @@
           <w:szCs w:val="23"/>
         </w:rPr>
       </w:pPr>
-    </w:p>
-    <w:p>
-      <w:pPr>
-        <w:ind w:right="495"/>
+      <w:r>
         <w:rPr>
           <w:rFonts w:ascii="Times New Roman" w:eastAsia="Times New Roman" w:hAnsi="Times New Roman" w:cs="Times New Roman"/>
           <w:color w:val="000000"/>
           <w:sz w:val="23"/>
           <w:szCs w:val="23"/>
         </w:rPr>
-      </w:pPr>
+        <w:t xml:space="preserve">The reason this is relevant is that the mobile software sale platforms such as Apple’s App Store, Android’s Marketplace and Windows Marketplace </w:t>
+      </w:r>
       <w:r>
         <w:rPr>
           <w:rFonts w:ascii="Times New Roman" w:eastAsia="Times New Roman" w:hAnsi="Times New Roman" w:cs="Times New Roman"/>
@@ -3641,8 +3639,7 @@
           <w:sz w:val="23"/>
           <w:szCs w:val="23"/>
         </w:rPr>
-        <w:lastRenderedPageBreak/>
-        <w:t xml:space="preserve">The reason this is relevant is that the mobile software sale platforms such as Apple’s App Store, Android’s Marketplace and Windows Marketplace </w:t>
+        <w:t xml:space="preserve">is </w:t>
       </w:r>
       <w:r>
         <w:rPr>
@@ -3651,7 +3648,7 @@
           <w:sz w:val="23"/>
           <w:szCs w:val="23"/>
         </w:rPr>
-        <w:t xml:space="preserve">is </w:t>
+        <w:t xml:space="preserve">also </w:t>
       </w:r>
       <w:r>
         <w:rPr>
@@ -3660,7 +3657,7 @@
           <w:sz w:val="23"/>
           <w:szCs w:val="23"/>
         </w:rPr>
-        <w:t xml:space="preserve">also </w:t>
+        <w:t xml:space="preserve">targeting </w:t>
       </w:r>
       <w:r>
         <w:rPr>
@@ -3669,7 +3666,7 @@
           <w:sz w:val="23"/>
           <w:szCs w:val="23"/>
         </w:rPr>
-        <w:t xml:space="preserve">targeting </w:t>
+        <w:t>desktop computing</w:t>
       </w:r>
       <w:r>
         <w:rPr>
@@ -3678,7 +3675,7 @@
           <w:sz w:val="23"/>
           <w:szCs w:val="23"/>
         </w:rPr>
-        <w:t>desktop computing</w:t>
+        <w:t>, e.g. Apple’s App Store, Google Apps, etc.</w:t>
       </w:r>
       <w:r>
         <w:rPr>
@@ -3687,17 +3684,19 @@
           <w:sz w:val="23"/>
           <w:szCs w:val="23"/>
         </w:rPr>
-        <w:t>, e.g. Apple’s App Store, Google Apps, etc.</w:t>
-      </w:r>
-      <w:r>
+        <w:t xml:space="preserve"> These sales platforms have created a new age of software development opportunities where anyone is able to develop a product and sell it through these platforms. </w:t>
+      </w:r>
+    </w:p>
+    <w:p>
+      <w:pPr>
+        <w:ind w:right="495"/>
         <w:rPr>
           <w:rFonts w:ascii="Times New Roman" w:eastAsia="Times New Roman" w:hAnsi="Times New Roman" w:cs="Times New Roman"/>
           <w:color w:val="000000"/>
           <w:sz w:val="23"/>
           <w:szCs w:val="23"/>
         </w:rPr>
-        <w:t xml:space="preserve"> These sales platforms have created a new age of software development opportunities where anyone is able to develop a product and sell it through these platforms. </w:t>
-      </w:r>
+      </w:pPr>
     </w:p>
     <w:p>
       <w:pPr>
@@ -3709,17 +3708,15 @@
           <w:szCs w:val="23"/>
         </w:rPr>
       </w:pPr>
-    </w:p>
-    <w:p>
-      <w:pPr>
-        <w:ind w:right="495"/>
+      <w:r>
         <w:rPr>
           <w:rFonts w:ascii="Times New Roman" w:eastAsia="Times New Roman" w:hAnsi="Times New Roman" w:cs="Times New Roman"/>
           <w:color w:val="000000"/>
           <w:sz w:val="23"/>
           <w:szCs w:val="23"/>
         </w:rPr>
-      </w:pPr>
+        <w:t>Apple’s App Store currently has around 111 000 active games</w:t>
+      </w:r>
       <w:r>
         <w:rPr>
           <w:rFonts w:ascii="Times New Roman" w:eastAsia="Times New Roman" w:hAnsi="Times New Roman" w:cs="Times New Roman"/>
@@ -3727,7 +3724,7 @@
           <w:sz w:val="23"/>
           <w:szCs w:val="23"/>
         </w:rPr>
-        <w:t>Apple’s App Store currently has around 111 000 active games</w:t>
+        <w:t xml:space="preserve"> and around 635 000 active applications across all categories. (</w:t>
       </w:r>
       <w:r>
         <w:rPr>
@@ -3736,7 +3733,7 @@
           <w:sz w:val="23"/>
           <w:szCs w:val="23"/>
         </w:rPr>
-        <w:t xml:space="preserve"> and around 635 000 active applications across all categories. (</w:t>
+        <w:t xml:space="preserve">App Store Metrics, 2012) </w:t>
       </w:r>
       <w:r>
         <w:rPr>
@@ -3745,8 +3742,9 @@
           <w:sz w:val="23"/>
           <w:szCs w:val="23"/>
         </w:rPr>
-        <w:t xml:space="preserve">App Store Metrics, 2012) </w:t>
-      </w:r>
+        <w:t xml:space="preserve">There are currently around 157 000 active publishers on the App Store. </w:t>
+      </w:r>
+      <w:commentRangeStart w:id="1"/>
       <w:r>
         <w:rPr>
           <w:rFonts w:ascii="Times New Roman" w:eastAsia="Times New Roman" w:hAnsi="Times New Roman" w:cs="Times New Roman"/>
@@ -3754,9 +3752,8 @@
           <w:sz w:val="23"/>
           <w:szCs w:val="23"/>
         </w:rPr>
-        <w:t xml:space="preserve">There are currently around 157 000 active publishers on the App Store. </w:t>
-      </w:r>
-      <w:commentRangeStart w:id="1"/>
+        <w:t>(</w:t>
+      </w:r>
       <w:r>
         <w:rPr>
           <w:rFonts w:ascii="Times New Roman" w:eastAsia="Times New Roman" w:hAnsi="Times New Roman" w:cs="Times New Roman"/>
@@ -3764,7 +3761,7 @@
           <w:sz w:val="23"/>
           <w:szCs w:val="23"/>
         </w:rPr>
-        <w:t>(</w:t>
+        <w:t>i</w:t>
       </w:r>
       <w:r>
         <w:rPr>
@@ -3773,7 +3770,7 @@
           <w:sz w:val="23"/>
           <w:szCs w:val="23"/>
         </w:rPr>
-        <w:t>i</w:t>
+        <w:t>bid</w:t>
       </w:r>
       <w:r>
         <w:rPr>
@@ -3782,24 +3779,26 @@
           <w:sz w:val="23"/>
           <w:szCs w:val="23"/>
         </w:rPr>
-        <w:t>bid</w:t>
-      </w:r>
-      <w:r>
+        <w:t>)</w:t>
+      </w:r>
+      <w:commentRangeEnd w:id="1"/>
+      <w:r>
+        <w:rPr>
+          <w:rStyle w:val="CommentReference"/>
+        </w:rPr>
+        <w:commentReference w:id="1"/>
+      </w:r>
+    </w:p>
+    <w:p>
+      <w:pPr>
+        <w:ind w:right="495"/>
         <w:rPr>
           <w:rFonts w:ascii="Times New Roman" w:eastAsia="Times New Roman" w:hAnsi="Times New Roman" w:cs="Times New Roman"/>
           <w:color w:val="000000"/>
           <w:sz w:val="23"/>
           <w:szCs w:val="23"/>
         </w:rPr>
-        <w:t>)</w:t>
-      </w:r>
-      <w:commentRangeEnd w:id="1"/>
-      <w:r>
-        <w:rPr>
-          <w:rStyle w:val="CommentReference"/>
-        </w:rPr>
-        <w:commentReference w:id="1"/>
-      </w:r>
+      </w:pPr>
     </w:p>
     <w:p>
       <w:pPr>
@@ -3811,17 +3810,15 @@
           <w:szCs w:val="23"/>
         </w:rPr>
       </w:pPr>
-    </w:p>
-    <w:p>
-      <w:pPr>
-        <w:ind w:right="495"/>
+      <w:r>
         <w:rPr>
           <w:rFonts w:ascii="Times New Roman" w:eastAsia="Times New Roman" w:hAnsi="Times New Roman" w:cs="Times New Roman"/>
           <w:color w:val="000000"/>
           <w:sz w:val="23"/>
           <w:szCs w:val="23"/>
         </w:rPr>
-      </w:pPr>
+        <w:t>With no op</w:t>
+      </w:r>
       <w:r>
         <w:rPr>
           <w:rFonts w:ascii="Times New Roman" w:eastAsia="Times New Roman" w:hAnsi="Times New Roman" w:cs="Times New Roman"/>
@@ -3829,7 +3826,7 @@
           <w:sz w:val="23"/>
           <w:szCs w:val="23"/>
         </w:rPr>
-        <w:t>With no op</w:t>
+        <w:t xml:space="preserve">en source solution for </w:t>
       </w:r>
       <w:r>
         <w:rPr>
@@ -3838,7 +3835,7 @@
           <w:sz w:val="23"/>
           <w:szCs w:val="23"/>
         </w:rPr>
-        <w:t xml:space="preserve">en source solution for </w:t>
+        <w:t>utilizing virtual memory to manage</w:t>
       </w:r>
       <w:r>
         <w:rPr>
@@ -3847,7 +3844,7 @@
           <w:sz w:val="23"/>
           <w:szCs w:val="23"/>
         </w:rPr>
-        <w:t>utilizing virtual memory to manage</w:t>
+        <w:t xml:space="preserve"> </w:t>
       </w:r>
       <w:r>
         <w:rPr>
@@ -3856,7 +3853,7 @@
           <w:sz w:val="23"/>
           <w:szCs w:val="23"/>
         </w:rPr>
-        <w:t xml:space="preserve"> </w:t>
+        <w:t xml:space="preserve">assets within games </w:t>
       </w:r>
       <w:r>
         <w:rPr>
@@ -3865,7 +3862,7 @@
           <w:sz w:val="23"/>
           <w:szCs w:val="23"/>
         </w:rPr>
-        <w:t xml:space="preserve">assets within games </w:t>
+        <w:t>or</w:t>
       </w:r>
       <w:r>
         <w:rPr>
@@ -3874,17 +3871,19 @@
           <w:sz w:val="23"/>
           <w:szCs w:val="23"/>
         </w:rPr>
-        <w:t>or</w:t>
-      </w:r>
-      <w:r>
+        <w:t xml:space="preserve"> asset-driven applications and the amount of developers now developing for various platforms, Bundle was created as a solution to this problem. A further motivation for the need for such a solution was the fact that many developers might not be aware of the possibilities of utilizing a systems virtual memory to enhance performance of the apps when using their assets and resources.</w:t>
+      </w:r>
+    </w:p>
+    <w:p>
+      <w:pPr>
+        <w:ind w:right="495"/>
         <w:rPr>
           <w:rFonts w:ascii="Times New Roman" w:eastAsia="Times New Roman" w:hAnsi="Times New Roman" w:cs="Times New Roman"/>
           <w:color w:val="000000"/>
           <w:sz w:val="23"/>
           <w:szCs w:val="23"/>
         </w:rPr>
-        <w:t xml:space="preserve"> asset-driven applications and the amount of developers now developing for various platforms, Bundle was created as a solution to this problem. A further motivation for the need for such a solution was the fact that many developers might not be aware of the possibilities of utilizing a systems virtual memory to enhance performance of the apps when using their assets and resources.</w:t>
-      </w:r>
+      </w:pPr>
     </w:p>
     <w:p>
       <w:pPr>
@@ -3896,17 +3895,15 @@
           <w:szCs w:val="23"/>
         </w:rPr>
       </w:pPr>
-    </w:p>
-    <w:p>
-      <w:pPr>
-        <w:ind w:right="495"/>
+      <w:r>
         <w:rPr>
           <w:rFonts w:ascii="Times New Roman" w:eastAsia="Times New Roman" w:hAnsi="Times New Roman" w:cs="Times New Roman"/>
           <w:color w:val="000000"/>
           <w:sz w:val="23"/>
           <w:szCs w:val="23"/>
         </w:rPr>
-      </w:pPr>
+        <w:t>Solid state d</w:t>
+      </w:r>
       <w:r>
         <w:rPr>
           <w:rFonts w:ascii="Times New Roman" w:eastAsia="Times New Roman" w:hAnsi="Times New Roman" w:cs="Times New Roman"/>
@@ -3914,7 +3911,7 @@
           <w:sz w:val="23"/>
           <w:szCs w:val="23"/>
         </w:rPr>
-        <w:t>Solid state d</w:t>
+        <w:t>rives are becoming the standard on computing systems</w:t>
       </w:r>
       <w:r>
         <w:rPr>
@@ -3923,7 +3920,7 @@
           <w:sz w:val="23"/>
           <w:szCs w:val="23"/>
         </w:rPr>
-        <w:t>rives are becoming the standard on computing systems</w:t>
+        <w:t xml:space="preserve"> and are already present on smartphones. </w:t>
       </w:r>
       <w:r>
         <w:rPr>
@@ -3932,7 +3929,7 @@
           <w:sz w:val="23"/>
           <w:szCs w:val="23"/>
         </w:rPr>
-        <w:t xml:space="preserve"> and are already present on smartphones. </w:t>
+        <w:t>Solid state d</w:t>
       </w:r>
       <w:r>
         <w:rPr>
@@ -3941,7 +3938,7 @@
           <w:sz w:val="23"/>
           <w:szCs w:val="23"/>
         </w:rPr>
-        <w:t>Solid state d</w:t>
+        <w:t>rives have numerous advantages over magnetic bas</w:t>
       </w:r>
       <w:r>
         <w:rPr>
@@ -3950,7 +3947,7 @@
           <w:sz w:val="23"/>
           <w:szCs w:val="23"/>
         </w:rPr>
-        <w:t>rives have numerous advantages over magnetic bas</w:t>
+        <w:t>ed disks, such as lower latency and</w:t>
       </w:r>
       <w:r>
         <w:rPr>
@@ -3959,7 +3956,7 @@
           <w:sz w:val="23"/>
           <w:szCs w:val="23"/>
         </w:rPr>
-        <w:t>ed disks, such as lower latency and</w:t>
+        <w:t xml:space="preserve"> faster read/write times</w:t>
       </w:r>
       <w:r>
         <w:rPr>
@@ -3968,7 +3965,7 @@
           <w:sz w:val="23"/>
           <w:szCs w:val="23"/>
         </w:rPr>
-        <w:t xml:space="preserve"> faster read/write times</w:t>
+        <w:t>,</w:t>
       </w:r>
       <w:r>
         <w:rPr>
@@ -3977,7 +3974,7 @@
           <w:sz w:val="23"/>
           <w:szCs w:val="23"/>
         </w:rPr>
-        <w:t>,</w:t>
+        <w:t xml:space="preserve"> especially with random a</w:t>
       </w:r>
       <w:r>
         <w:rPr>
@@ -3986,7 +3983,7 @@
           <w:sz w:val="23"/>
           <w:szCs w:val="23"/>
         </w:rPr>
-        <w:t xml:space="preserve"> especially with random a</w:t>
+        <w:t>ccess</w:t>
       </w:r>
       <w:r>
         <w:rPr>
@@ -3995,7 +3992,7 @@
           <w:sz w:val="23"/>
           <w:szCs w:val="23"/>
         </w:rPr>
-        <w:t>ccess</w:t>
+        <w:t>,</w:t>
       </w:r>
       <w:r>
         <w:rPr>
@@ -4004,7 +4001,7 @@
           <w:sz w:val="23"/>
           <w:szCs w:val="23"/>
         </w:rPr>
-        <w:t>,</w:t>
+        <w:t xml:space="preserve"> as data can be fetched directly rather than waiting for the hardware to adjust the magnetic disks during retrieval</w:t>
       </w:r>
       <w:r>
         <w:rPr>
@@ -4013,7 +4010,7 @@
           <w:sz w:val="23"/>
           <w:szCs w:val="23"/>
         </w:rPr>
-        <w:t xml:space="preserve"> as data can be fetched directly rather than waiting for the hardware to adjust the magnetic disks during retrieval</w:t>
+        <w:t>.</w:t>
       </w:r>
       <w:r>
         <w:rPr>
@@ -4022,17 +4019,19 @@
           <w:sz w:val="23"/>
           <w:szCs w:val="23"/>
         </w:rPr>
-        <w:t>.</w:t>
-      </w:r>
-      <w:r>
+        <w:t xml:space="preserve"> </w:t>
+      </w:r>
+    </w:p>
+    <w:p>
+      <w:pPr>
+        <w:ind w:right="495"/>
         <w:rPr>
           <w:rFonts w:ascii="Times New Roman" w:eastAsia="Times New Roman" w:hAnsi="Times New Roman" w:cs="Times New Roman"/>
           <w:color w:val="000000"/>
           <w:sz w:val="23"/>
           <w:szCs w:val="23"/>
         </w:rPr>
-        <w:t xml:space="preserve"> </w:t>
-      </w:r>
+      </w:pPr>
     </w:p>
     <w:p>
       <w:pPr>
@@ -4044,17 +4043,15 @@
           <w:szCs w:val="23"/>
         </w:rPr>
       </w:pPr>
-    </w:p>
-    <w:p>
-      <w:pPr>
-        <w:ind w:right="495"/>
+      <w:r>
         <w:rPr>
           <w:rFonts w:ascii="Times New Roman" w:eastAsia="Times New Roman" w:hAnsi="Times New Roman" w:cs="Times New Roman"/>
           <w:color w:val="000000"/>
           <w:sz w:val="23"/>
           <w:szCs w:val="23"/>
         </w:rPr>
-      </w:pPr>
+        <w:t xml:space="preserve">Virtual memory is stored on disk and these aforementioned advantages </w:t>
+      </w:r>
       <w:r>
         <w:rPr>
           <w:rFonts w:ascii="Times New Roman" w:eastAsia="Times New Roman" w:hAnsi="Times New Roman" w:cs="Times New Roman"/>
@@ -4062,7 +4059,7 @@
           <w:sz w:val="23"/>
           <w:szCs w:val="23"/>
         </w:rPr>
-        <w:t xml:space="preserve">Virtual memory is stored on disk and these aforementioned advantages </w:t>
+        <w:t xml:space="preserve">of solid state drives </w:t>
       </w:r>
       <w:r>
         <w:rPr>
@@ -4071,17 +4068,19 @@
           <w:sz w:val="23"/>
           <w:szCs w:val="23"/>
         </w:rPr>
-        <w:t xml:space="preserve">of solid state drives </w:t>
-      </w:r>
-      <w:r>
+        <w:t xml:space="preserve">are important if asset data and resources are to be streamed from virtual memory. </w:t>
+      </w:r>
+    </w:p>
+    <w:p>
+      <w:pPr>
+        <w:ind w:right="495"/>
         <w:rPr>
           <w:rFonts w:ascii="Times New Roman" w:eastAsia="Times New Roman" w:hAnsi="Times New Roman" w:cs="Times New Roman"/>
           <w:color w:val="000000"/>
           <w:sz w:val="23"/>
           <w:szCs w:val="23"/>
         </w:rPr>
-        <w:t xml:space="preserve">are important if asset data and resources are to be streamed from virtual memory. </w:t>
-      </w:r>
+      </w:pPr>
     </w:p>
     <w:p>
       <w:pPr>
@@ -4093,17 +4092,15 @@
           <w:szCs w:val="23"/>
         </w:rPr>
       </w:pPr>
-    </w:p>
-    <w:p>
-      <w:pPr>
-        <w:ind w:right="495"/>
+      <w:r>
         <w:rPr>
           <w:rFonts w:ascii="Times New Roman" w:eastAsia="Times New Roman" w:hAnsi="Times New Roman" w:cs="Times New Roman"/>
           <w:color w:val="000000"/>
           <w:sz w:val="23"/>
           <w:szCs w:val="23"/>
         </w:rPr>
-      </w:pPr>
+        <w:t xml:space="preserve">This </w:t>
+      </w:r>
       <w:r>
         <w:rPr>
           <w:rFonts w:ascii="Times New Roman" w:eastAsia="Times New Roman" w:hAnsi="Times New Roman" w:cs="Times New Roman"/>
@@ -4111,7 +4108,7 @@
           <w:sz w:val="23"/>
           <w:szCs w:val="23"/>
         </w:rPr>
-        <w:t xml:space="preserve">This </w:t>
+        <w:t>increasing popularity of solid state d</w:t>
       </w:r>
       <w:r>
         <w:rPr>
@@ -4120,7 +4117,7 @@
           <w:sz w:val="23"/>
           <w:szCs w:val="23"/>
         </w:rPr>
-        <w:t>increasing popularity of solid state d</w:t>
+        <w:t xml:space="preserve">rives </w:t>
       </w:r>
       <w:r>
         <w:rPr>
@@ -4129,203 +4126,184 @@
           <w:sz w:val="23"/>
           <w:szCs w:val="23"/>
         </w:rPr>
-        <w:t xml:space="preserve">rives </w:t>
-      </w:r>
-      <w:r>
+        <w:t>combined with the amount of developers now developing for the various app sales platforms was a strong motivator for creating such a solution.</w:t>
+      </w:r>
+    </w:p>
+    <w:p>
+      <w:pPr>
+        <w:ind w:right="495"/>
         <w:rPr>
           <w:rFonts w:ascii="Times New Roman" w:eastAsia="Times New Roman" w:hAnsi="Times New Roman" w:cs="Times New Roman"/>
           <w:color w:val="000000"/>
           <w:sz w:val="23"/>
           <w:szCs w:val="23"/>
         </w:rPr>
-        <w:t>combined with the amount of developers now developing for the various app sales platforms was a strong motivator for creating such a solution.</w:t>
-      </w:r>
-    </w:p>
-    <w:p>
-      <w:pPr>
-        <w:ind w:right="495"/>
+      </w:pPr>
+    </w:p>
+    <w:p>
+      <w:pPr>
+        <w:ind w:right="495"/>
+        <w:rPr>
+          <w:rFonts w:ascii="Times New Roman" w:eastAsia="Times New Roman" w:hAnsi="Times New Roman" w:cs="Times New Roman"/>
+          <w:color w:val="1A1A1A"/>
+          <w:sz w:val="23"/>
+          <w:szCs w:val="23"/>
+        </w:rPr>
+      </w:pPr>
+      <w:r>
+        <w:rPr>
+          <w:rFonts w:eastAsia="Times New Roman" w:cs="Times New Roman"/>
+          <w:sz w:val="22"/>
+          <w:szCs w:val="22"/>
+        </w:rPr>
+        <w:t xml:space="preserve">Game development is </w:t>
+      </w:r>
+      <w:r>
+        <w:rPr>
+          <w:rFonts w:eastAsia="Times New Roman" w:cs="Times New Roman"/>
+          <w:sz w:val="22"/>
+          <w:szCs w:val="22"/>
+        </w:rPr>
+        <w:t xml:space="preserve">a </w:t>
+      </w:r>
+      <w:r>
+        <w:rPr>
+          <w:rFonts w:eastAsia="Times New Roman" w:cs="Times New Roman"/>
+          <w:sz w:val="22"/>
+          <w:szCs w:val="22"/>
+        </w:rPr>
+        <w:t xml:space="preserve">dynamic </w:t>
+      </w:r>
+      <w:r>
+        <w:rPr>
+          <w:rFonts w:eastAsia="Times New Roman" w:cs="Times New Roman"/>
+          <w:sz w:val="22"/>
+          <w:szCs w:val="22"/>
+        </w:rPr>
+        <w:t>process with numerous techniques available to develop a product for targeting a variety of platforms.</w:t>
+      </w:r>
+      <w:r>
         <w:rPr>
           <w:rFonts w:ascii="Times New Roman" w:eastAsia="Times New Roman" w:hAnsi="Times New Roman" w:cs="Times New Roman"/>
           <w:color w:val="000000"/>
           <w:sz w:val="23"/>
           <w:szCs w:val="23"/>
         </w:rPr>
-      </w:pPr>
-    </w:p>
-    <w:p>
-      <w:pPr>
-        <w:ind w:right="495"/>
+        <w:t xml:space="preserve"> I</w:t>
+      </w:r>
+      <w:r>
+        <w:rPr>
+          <w:rFonts w:ascii="Times New Roman" w:eastAsia="Times New Roman" w:hAnsi="Times New Roman" w:cs="Times New Roman"/>
+          <w:color w:val="000000"/>
+          <w:sz w:val="23"/>
+          <w:szCs w:val="23"/>
+        </w:rPr>
+        <w:t xml:space="preserve">mplementing a solution for this problem and licensing </w:t>
+      </w:r>
+      <w:r>
+        <w:rPr>
+          <w:rFonts w:ascii="Times New Roman" w:eastAsia="Times New Roman" w:hAnsi="Times New Roman" w:cs="Times New Roman"/>
+          <w:color w:val="000000"/>
+          <w:sz w:val="23"/>
+          <w:szCs w:val="23"/>
+        </w:rPr>
+        <w:t>it as an open-</w:t>
+      </w:r>
+      <w:r>
+        <w:rPr>
+          <w:rFonts w:ascii="Times New Roman" w:eastAsia="Times New Roman" w:hAnsi="Times New Roman" w:cs="Times New Roman"/>
+          <w:color w:val="000000"/>
+          <w:sz w:val="23"/>
+          <w:szCs w:val="23"/>
+        </w:rPr>
+        <w:t xml:space="preserve">source </w:t>
+      </w:r>
+      <w:r>
+        <w:rPr>
+          <w:rFonts w:ascii="Times New Roman" w:eastAsia="Times New Roman" w:hAnsi="Times New Roman" w:cs="Times New Roman"/>
+          <w:color w:val="000000"/>
+          <w:sz w:val="23"/>
+          <w:szCs w:val="23"/>
+        </w:rPr>
+        <w:t xml:space="preserve">project </w:t>
+      </w:r>
+      <w:r>
+        <w:rPr>
+          <w:rFonts w:ascii="Times New Roman" w:eastAsia="Times New Roman" w:hAnsi="Times New Roman" w:cs="Times New Roman"/>
+          <w:color w:val="000000"/>
+          <w:sz w:val="23"/>
+          <w:szCs w:val="23"/>
+        </w:rPr>
+        <w:t xml:space="preserve">will allow anyone to be able to increase </w:t>
+      </w:r>
+      <w:r>
+        <w:rPr>
+          <w:rFonts w:ascii="Times New Roman" w:eastAsia="Times New Roman" w:hAnsi="Times New Roman" w:cs="Times New Roman"/>
+          <w:color w:val="000000"/>
+          <w:sz w:val="23"/>
+          <w:szCs w:val="23"/>
+        </w:rPr>
+        <w:t xml:space="preserve">their </w:t>
+      </w:r>
+      <w:r>
+        <w:rPr>
+          <w:rFonts w:ascii="Times New Roman" w:eastAsia="Times New Roman" w:hAnsi="Times New Roman" w:cs="Times New Roman"/>
+          <w:color w:val="000000"/>
+          <w:sz w:val="23"/>
+          <w:szCs w:val="23"/>
+        </w:rPr>
+        <w:t>game performance as well as impr</w:t>
+      </w:r>
+      <w:r>
+        <w:rPr>
+          <w:rFonts w:ascii="Times New Roman" w:eastAsia="Times New Roman" w:hAnsi="Times New Roman" w:cs="Times New Roman"/>
+          <w:color w:val="000000"/>
+          <w:sz w:val="23"/>
+          <w:szCs w:val="23"/>
+        </w:rPr>
+        <w:t xml:space="preserve">ove the overall game design and </w:t>
+      </w:r>
+      <w:r>
+        <w:rPr>
+          <w:rFonts w:ascii="Times New Roman" w:eastAsia="Times New Roman" w:hAnsi="Times New Roman" w:cs="Times New Roman"/>
+          <w:color w:val="000000"/>
+          <w:sz w:val="23"/>
+          <w:szCs w:val="23"/>
+        </w:rPr>
+        <w:t>development</w:t>
+      </w:r>
+      <w:r>
+        <w:rPr>
+          <w:rFonts w:ascii="Times New Roman" w:eastAsia="Times New Roman" w:hAnsi="Times New Roman" w:cs="Times New Roman"/>
+          <w:color w:val="000000"/>
+          <w:sz w:val="23"/>
+          <w:szCs w:val="23"/>
+        </w:rPr>
+        <w:t xml:space="preserve"> by using or modifying Bundle to their custom needs.</w:t>
+      </w:r>
+      <w:r>
+        <w:rPr>
+          <w:rFonts w:eastAsia="Times New Roman" w:cs="Times New Roman"/>
+        </w:rPr>
+        <w:br/>
+      </w:r>
+      <w:r>
+        <w:rPr>
+          <w:rFonts w:ascii="Times New Roman" w:eastAsia="Times New Roman" w:hAnsi="Times New Roman" w:cs="Times New Roman"/>
+          <w:color w:val="000000"/>
+          <w:sz w:val="23"/>
+          <w:szCs w:val="23"/>
+        </w:rPr>
+        <w:t xml:space="preserve">The problem above was pointed out </w:t>
+      </w:r>
+      <w:r>
         <w:rPr>
           <w:rFonts w:ascii="Times New Roman" w:eastAsia="Times New Roman" w:hAnsi="Times New Roman" w:cs="Times New Roman"/>
           <w:color w:val="1A1A1A"/>
           <w:sz w:val="23"/>
           <w:szCs w:val="23"/>
         </w:rPr>
-      </w:pPr>
-      <w:r>
-        <w:rPr>
-          <w:rFonts w:eastAsia="Times New Roman" w:cs="Times New Roman"/>
-          <w:sz w:val="22"/>
-          <w:szCs w:val="22"/>
-        </w:rPr>
-        <w:t xml:space="preserve">Game development is </w:t>
-      </w:r>
-      <w:r>
-        <w:rPr>
-          <w:rFonts w:eastAsia="Times New Roman" w:cs="Times New Roman"/>
-          <w:sz w:val="22"/>
-          <w:szCs w:val="22"/>
-        </w:rPr>
-        <w:t xml:space="preserve">a </w:t>
-      </w:r>
-      <w:r>
-        <w:rPr>
-          <w:rFonts w:eastAsia="Times New Roman" w:cs="Times New Roman"/>
-          <w:sz w:val="22"/>
-          <w:szCs w:val="22"/>
-        </w:rPr>
-        <w:t xml:space="preserve">dynamic </w:t>
-      </w:r>
-      <w:r>
-        <w:rPr>
-          <w:rFonts w:eastAsia="Times New Roman" w:cs="Times New Roman"/>
-          <w:sz w:val="22"/>
-          <w:szCs w:val="22"/>
-        </w:rPr>
-        <w:t>process with numerous techniques available to develop a product for targeting a variety of platforms.</w:t>
-      </w:r>
-      <w:r>
-        <w:rPr>
-          <w:rFonts w:ascii="Times New Roman" w:eastAsia="Times New Roman" w:hAnsi="Times New Roman" w:cs="Times New Roman"/>
-          <w:color w:val="000000"/>
-          <w:sz w:val="23"/>
-          <w:szCs w:val="23"/>
-        </w:rPr>
-        <w:t xml:space="preserve"> I</w:t>
-      </w:r>
-      <w:r>
-        <w:rPr>
-          <w:rFonts w:ascii="Times New Roman" w:eastAsia="Times New Roman" w:hAnsi="Times New Roman" w:cs="Times New Roman"/>
-          <w:color w:val="000000"/>
-          <w:sz w:val="23"/>
-          <w:szCs w:val="23"/>
-        </w:rPr>
-        <w:t xml:space="preserve">mplementing a solution for this problem and licensing </w:t>
-      </w:r>
-      <w:r>
-        <w:rPr>
-          <w:rFonts w:ascii="Times New Roman" w:eastAsia="Times New Roman" w:hAnsi="Times New Roman" w:cs="Times New Roman"/>
-          <w:color w:val="000000"/>
-          <w:sz w:val="23"/>
-          <w:szCs w:val="23"/>
-        </w:rPr>
-        <w:t>it as an open-</w:t>
-      </w:r>
-      <w:r>
-        <w:rPr>
-          <w:rFonts w:ascii="Times New Roman" w:eastAsia="Times New Roman" w:hAnsi="Times New Roman" w:cs="Times New Roman"/>
-          <w:color w:val="000000"/>
-          <w:sz w:val="23"/>
-          <w:szCs w:val="23"/>
-        </w:rPr>
-        <w:t xml:space="preserve">source </w:t>
-      </w:r>
-      <w:r>
-        <w:rPr>
-          <w:rFonts w:ascii="Times New Roman" w:eastAsia="Times New Roman" w:hAnsi="Times New Roman" w:cs="Times New Roman"/>
-          <w:color w:val="000000"/>
-          <w:sz w:val="23"/>
-          <w:szCs w:val="23"/>
-        </w:rPr>
-        <w:t xml:space="preserve">project </w:t>
-      </w:r>
-      <w:r>
-        <w:rPr>
-          <w:rFonts w:ascii="Times New Roman" w:eastAsia="Times New Roman" w:hAnsi="Times New Roman" w:cs="Times New Roman"/>
-          <w:color w:val="000000"/>
-          <w:sz w:val="23"/>
-          <w:szCs w:val="23"/>
-        </w:rPr>
-        <w:t xml:space="preserve">will allow anyone to be able to increase </w:t>
-      </w:r>
-      <w:r>
-        <w:rPr>
-          <w:rFonts w:ascii="Times New Roman" w:eastAsia="Times New Roman" w:hAnsi="Times New Roman" w:cs="Times New Roman"/>
-          <w:color w:val="000000"/>
-          <w:sz w:val="23"/>
-          <w:szCs w:val="23"/>
-        </w:rPr>
-        <w:t xml:space="preserve">their </w:t>
-      </w:r>
-      <w:r>
-        <w:rPr>
-          <w:rFonts w:ascii="Times New Roman" w:eastAsia="Times New Roman" w:hAnsi="Times New Roman" w:cs="Times New Roman"/>
-          <w:color w:val="000000"/>
-          <w:sz w:val="23"/>
-          <w:szCs w:val="23"/>
-        </w:rPr>
-        <w:t>game performance as well as impr</w:t>
-      </w:r>
-      <w:r>
-        <w:rPr>
-          <w:rFonts w:ascii="Times New Roman" w:eastAsia="Times New Roman" w:hAnsi="Times New Roman" w:cs="Times New Roman"/>
-          <w:color w:val="000000"/>
-          <w:sz w:val="23"/>
-          <w:szCs w:val="23"/>
-        </w:rPr>
-        <w:t xml:space="preserve">ove the overall game design and </w:t>
-      </w:r>
-      <w:r>
-        <w:rPr>
-          <w:rFonts w:ascii="Times New Roman" w:eastAsia="Times New Roman" w:hAnsi="Times New Roman" w:cs="Times New Roman"/>
-          <w:color w:val="000000"/>
-          <w:sz w:val="23"/>
-          <w:szCs w:val="23"/>
-        </w:rPr>
-        <w:t>development</w:t>
-      </w:r>
-      <w:r>
-        <w:rPr>
-          <w:rFonts w:ascii="Times New Roman" w:eastAsia="Times New Roman" w:hAnsi="Times New Roman" w:cs="Times New Roman"/>
-          <w:color w:val="000000"/>
-          <w:sz w:val="23"/>
-          <w:szCs w:val="23"/>
-        </w:rPr>
-        <w:t xml:space="preserve"> by using or modifying Bundle to their custom needs.</w:t>
-      </w:r>
-      <w:r>
-        <w:rPr>
-          <w:rFonts w:eastAsia="Times New Roman" w:cs="Times New Roman"/>
-        </w:rPr>
-        <w:br/>
-      </w:r>
-      <w:r>
-        <w:rPr>
-          <w:rFonts w:ascii="Times New Roman" w:eastAsia="Times New Roman" w:hAnsi="Times New Roman" w:cs="Times New Roman"/>
-          <w:color w:val="000000"/>
-          <w:sz w:val="23"/>
-          <w:szCs w:val="23"/>
-        </w:rPr>
-        <w:t xml:space="preserve">The problem above was pointed out </w:t>
-      </w:r>
-      <w:r>
-        <w:rPr>
-          <w:rFonts w:ascii="Times New Roman" w:eastAsia="Times New Roman" w:hAnsi="Times New Roman" w:cs="Times New Roman"/>
-          <w:color w:val="1A1A1A"/>
-          <w:sz w:val="23"/>
-          <w:szCs w:val="23"/>
-        </w:rPr>
-        <w:t xml:space="preserve">during an </w:t>
-      </w:r>
-      <w:r>
-        <w:rPr>
-          <w:rFonts w:ascii="Times New Roman" w:eastAsia="Times New Roman" w:hAnsi="Times New Roman" w:cs="Times New Roman"/>
-          <w:color w:val="1A1A1A"/>
-          <w:sz w:val="23"/>
-          <w:szCs w:val="23"/>
-        </w:rPr>
-        <w:lastRenderedPageBreak/>
-        <w:t>initial in</w:t>
+        <w:t>during an initial in</w:t>
       </w:r>
       <w:r>
         <w:rPr>
@@ -4955,7 +4933,21 @@
           <w:sz w:val="22"/>
           <w:szCs w:val="22"/>
         </w:rPr>
-        <w:t xml:space="preserve"> (Mayer, 2010)</w:t>
+        <w:t xml:space="preserve"> (Mayer, </w:t>
+      </w:r>
+      <w:r>
+        <w:rPr>
+          <w:sz w:val="22"/>
+          <w:szCs w:val="22"/>
+        </w:rPr>
+        <w:t xml:space="preserve"> </w:t>
+      </w:r>
+      <w:r>
+        <w:rPr>
+          <w:sz w:val="22"/>
+          <w:szCs w:val="22"/>
+        </w:rPr>
+        <w:t>2010)</w:t>
       </w:r>
     </w:p>
     <w:p>
@@ -5015,15 +5007,7 @@
           <w:sz w:val="22"/>
           <w:szCs w:val="22"/>
         </w:rPr>
-        <w:t xml:space="preserve">John Carmack revised the original version to work on arbitrary </w:t>
-      </w:r>
-      <w:r>
-        <w:rPr>
-          <w:sz w:val="22"/>
-          <w:szCs w:val="22"/>
-        </w:rPr>
-        <w:lastRenderedPageBreak/>
-        <w:t>geometry and was confirmed in 2006 to work on any geometry.</w:t>
+        <w:t>John Carmack revised the original version to work on arbitrary geometry and was confirmed in 2006 to work on any geometry.</w:t>
       </w:r>
       <w:r>
         <w:rPr>
@@ -5109,7 +5093,23 @@
           <w:sz w:val="22"/>
           <w:szCs w:val="22"/>
         </w:rPr>
-        <w:t xml:space="preserve"> (Mayer 2010)</w:t>
+        <w:t xml:space="preserve"> (Mayer</w:t>
+      </w:r>
+      <w:r>
+        <w:rPr>
+          <w:rFonts w:cs="Times"/>
+          <w:sz w:val="22"/>
+          <w:szCs w:val="22"/>
+        </w:rPr>
+        <w:t>,</w:t>
+      </w:r>
+      <w:r>
+        <w:rPr>
+          <w:rFonts w:cs="Times"/>
+          <w:sz w:val="22"/>
+          <w:szCs w:val="22"/>
+        </w:rPr>
+        <w:t xml:space="preserve"> 2010)</w:t>
       </w:r>
     </w:p>
     <w:p>
@@ -5634,7 +5634,6 @@
         <w:rPr>
           <w:rFonts w:asciiTheme="minorHAnsi" w:hAnsiTheme="minorHAnsi"/>
         </w:rPr>
-        <w:lastRenderedPageBreak/>
         <w:t>2.3</w:t>
       </w:r>
       <w:r>
@@ -5662,6 +5661,139 @@
         <w:t xml:space="preserve"> For Video Games</w:t>
       </w:r>
       <w:bookmarkEnd w:id="8"/>
+    </w:p>
+    <w:p>
+      <w:pPr>
+        <w:rPr>
+          <w:sz w:val="22"/>
+          <w:szCs w:val="22"/>
+        </w:rPr>
+      </w:pPr>
+    </w:p>
+    <w:p>
+      <w:pPr>
+        <w:rPr>
+          <w:sz w:val="22"/>
+          <w:szCs w:val="22"/>
+        </w:rPr>
+      </w:pPr>
+      <w:r>
+        <w:rPr>
+          <w:sz w:val="22"/>
+          <w:szCs w:val="22"/>
+        </w:rPr>
+        <w:t xml:space="preserve">The pak </w:t>
+      </w:r>
+      <w:r>
+        <w:rPr>
+          <w:sz w:val="22"/>
+          <w:szCs w:val="22"/>
+        </w:rPr>
+        <w:t xml:space="preserve">file is a file that is packaged with many files and works as an archived file. </w:t>
+      </w:r>
+      <w:r>
+        <w:rPr>
+          <w:sz w:val="22"/>
+          <w:szCs w:val="22"/>
+        </w:rPr>
+        <w:t>There are numerous games that</w:t>
+      </w:r>
+      <w:r>
+        <w:rPr>
+          <w:sz w:val="22"/>
+          <w:szCs w:val="22"/>
+        </w:rPr>
+        <w:t xml:space="preserve"> use pak files as a means of holding game data files in an archived manner</w:t>
+      </w:r>
+      <w:r>
+        <w:rPr>
+          <w:sz w:val="22"/>
+          <w:szCs w:val="22"/>
+        </w:rPr>
+        <w:t xml:space="preserve"> (</w:t>
+      </w:r>
+      <w:r>
+        <w:rPr>
+          <w:sz w:val="22"/>
+          <w:szCs w:val="22"/>
+        </w:rPr>
+        <w:t>http://en.wikipedia.org/wiki/PAK_%28file_format%29</w:t>
+      </w:r>
+      <w:r>
+        <w:rPr>
+          <w:sz w:val="22"/>
+          <w:szCs w:val="22"/>
+        </w:rPr>
+        <w:t>)</w:t>
+      </w:r>
+      <w:r>
+        <w:rPr>
+          <w:sz w:val="22"/>
+          <w:szCs w:val="22"/>
+        </w:rPr>
+        <w:t>. The pak file serves as a means to hide asset data files from extraction as the game assets are archived into a single file and not left inside a resource folder.</w:t>
+      </w:r>
+    </w:p>
+    <w:p>
+      <w:pPr>
+        <w:rPr>
+          <w:sz w:val="22"/>
+          <w:szCs w:val="22"/>
+        </w:rPr>
+      </w:pPr>
+    </w:p>
+    <w:p>
+      <w:pPr>
+        <w:rPr>
+          <w:sz w:val="22"/>
+          <w:szCs w:val="22"/>
+        </w:rPr>
+      </w:pPr>
+      <w:r>
+        <w:rPr>
+          <w:rFonts w:eastAsia="Times New Roman" w:cs="Times New Roman"/>
+          <w:sz w:val="22"/>
+          <w:szCs w:val="22"/>
+        </w:rPr>
+        <w:t xml:space="preserve">McCormick </w:t>
+      </w:r>
+      <w:r>
+        <w:rPr>
+          <w:rFonts w:eastAsia="Times New Roman" w:cs="Times New Roman"/>
+          <w:sz w:val="22"/>
+          <w:szCs w:val="22"/>
+        </w:rPr>
+        <w:t>(</w:t>
+      </w:r>
+      <w:r>
+        <w:rPr>
+          <w:rFonts w:eastAsia="Times New Roman" w:cs="Times New Roman"/>
+          <w:sz w:val="22"/>
+          <w:szCs w:val="22"/>
+        </w:rPr>
+        <w:t xml:space="preserve">n.d) </w:t>
+      </w:r>
+      <w:r>
+        <w:rPr>
+          <w:sz w:val="22"/>
+          <w:szCs w:val="22"/>
+        </w:rPr>
+        <w:t>wrote a description of the</w:t>
+      </w:r>
+      <w:r>
+        <w:rPr>
+          <w:sz w:val="22"/>
+          <w:szCs w:val="22"/>
+        </w:rPr>
+        <w:t xml:space="preserve"> Quake Pak</w:t>
+      </w:r>
+      <w:r>
+        <w:rPr>
+          <w:sz w:val="22"/>
+          <w:szCs w:val="22"/>
+        </w:rPr>
+        <w:t xml:space="preserve"> format explaining an example structure for its header and directory information.</w:t>
+      </w:r>
     </w:p>
     <w:p>
       <w:pPr>
@@ -5705,7 +5837,130 @@
           <w:sz w:val="22"/>
           <w:szCs w:val="22"/>
         </w:rPr>
-        <w:t>) and the file system’s implementation is available. Doom 3’s file system uses .pk4 files, which hold the game’s resource data. “To save disk space and speed up file loading, directory trees can be collapsed into zip</w:t>
+        <w:t xml:space="preserve">) and the file system’s implementation is available. Doom 3’s file system uses .pk4 files, which hold the game’s resource data. “To save disk space and speed up file loading, directory trees can be collapsed into </w:t>
+      </w:r>
+      <w:r>
+        <w:rPr>
+          <w:rFonts w:asciiTheme="minorHAnsi" w:hAnsiTheme="minorHAnsi"/>
+          <w:sz w:val="22"/>
+          <w:szCs w:val="22"/>
+        </w:rPr>
+        <w:t>zip</w:t>
+      </w:r>
+      <w:r>
+        <w:rPr>
+          <w:rFonts w:asciiTheme="minorHAnsi" w:hAnsiTheme="minorHAnsi"/>
+          <w:sz w:val="22"/>
+          <w:szCs w:val="22"/>
+        </w:rPr>
+        <w:t xml:space="preserve"> </w:t>
+      </w:r>
+      <w:r>
+        <w:rPr>
+          <w:rFonts w:asciiTheme="minorHAnsi" w:hAnsiTheme="minorHAnsi"/>
+          <w:sz w:val="22"/>
+          <w:szCs w:val="22"/>
+        </w:rPr>
+        <w:t>files. The files use a ".pk4" extension to prevent users from unzipping them accidentally,</w:t>
+      </w:r>
+      <w:r>
+        <w:rPr>
+          <w:rFonts w:asciiTheme="minorHAnsi" w:hAnsiTheme="minorHAnsi"/>
+          <w:sz w:val="22"/>
+          <w:szCs w:val="22"/>
+        </w:rPr>
+        <w:t xml:space="preserve"> </w:t>
+      </w:r>
+      <w:r>
+        <w:rPr>
+          <w:rFonts w:asciiTheme="minorHAnsi" w:hAnsiTheme="minorHAnsi"/>
+          <w:sz w:val="22"/>
+          <w:szCs w:val="22"/>
+        </w:rPr>
+        <w:t>but otherwise they are simply normal zip files. A game directory can have multiple zip</w:t>
+      </w:r>
+      <w:r>
+        <w:rPr>
+          <w:rFonts w:asciiTheme="minorHAnsi" w:hAnsiTheme="minorHAnsi"/>
+          <w:sz w:val="22"/>
+          <w:szCs w:val="22"/>
+        </w:rPr>
+        <w:t xml:space="preserve"> </w:t>
+      </w:r>
+      <w:r>
+        <w:rPr>
+          <w:rFonts w:asciiTheme="minorHAnsi" w:hAnsiTheme="minorHAnsi"/>
+          <w:sz w:val="22"/>
+          <w:szCs w:val="22"/>
+        </w:rPr>
+        <w:t xml:space="preserve">files of the form "pak0.pk4", "pak1.pk4", etc. Zip files are searched in </w:t>
+      </w:r>
+      <w:r>
+        <w:rPr>
+          <w:rFonts w:asciiTheme="minorHAnsi" w:hAnsiTheme="minorHAnsi"/>
+          <w:sz w:val="22"/>
+          <w:szCs w:val="22"/>
+        </w:rPr>
+        <w:t>descending</w:t>
+      </w:r>
+      <w:r>
+        <w:rPr>
+          <w:rFonts w:asciiTheme="minorHAnsi" w:hAnsiTheme="minorHAnsi"/>
+          <w:sz w:val="22"/>
+          <w:szCs w:val="22"/>
+        </w:rPr>
+        <w:t xml:space="preserve"> order</w:t>
+      </w:r>
+      <w:r>
+        <w:rPr>
+          <w:rFonts w:asciiTheme="minorHAnsi" w:hAnsiTheme="minorHAnsi"/>
+          <w:sz w:val="22"/>
+          <w:szCs w:val="22"/>
+        </w:rPr>
+        <w:t xml:space="preserve"> f</w:t>
+      </w:r>
+      <w:r>
+        <w:rPr>
+          <w:rFonts w:asciiTheme="minorHAnsi" w:hAnsiTheme="minorHAnsi"/>
+          <w:sz w:val="22"/>
+          <w:szCs w:val="22"/>
+        </w:rPr>
+        <w:t>rom the highest number to the lowest, and will always take precedence over the filesystem.</w:t>
+      </w:r>
+      <w:r>
+        <w:rPr>
+          <w:rFonts w:asciiTheme="minorHAnsi" w:hAnsiTheme="minorHAnsi"/>
+          <w:sz w:val="22"/>
+          <w:szCs w:val="22"/>
+        </w:rPr>
+        <w:t xml:space="preserve"> </w:t>
+      </w:r>
+      <w:r>
+        <w:rPr>
+          <w:rFonts w:asciiTheme="minorHAnsi" w:hAnsiTheme="minorHAnsi"/>
+          <w:sz w:val="22"/>
+          <w:szCs w:val="22"/>
+        </w:rPr>
+        <w:t xml:space="preserve">This allows a pk4 distributed as a patch to override all existing data.“ (add reference to </w:t>
+      </w:r>
+      <w:hyperlink r:id="rId10" w:history="1">
+        <w:r>
+          <w:rPr>
+            <w:rStyle w:val="Hyperlink"/>
+            <w:rFonts w:asciiTheme="minorHAnsi" w:hAnsiTheme="minorHAnsi"/>
+            <w:sz w:val="22"/>
+            <w:szCs w:val="22"/>
+          </w:rPr>
+          <w:t>https://github.com/TTimo/doom3.gpl/blob/master/neo/framework/FileSystem.cpp</w:t>
+        </w:r>
+      </w:hyperlink>
+      <w:r>
+        <w:rPr>
+          <w:rFonts w:asciiTheme="minorHAnsi" w:hAnsiTheme="minorHAnsi"/>
+          <w:sz w:val="22"/>
+          <w:szCs w:val="22"/>
+        </w:rPr>
+        <w:t>)</w:t>
       </w:r>
     </w:p>
     <w:p>
@@ -5729,160 +5984,140 @@
           <w:tab w:val="left" w:pos="14656"/>
         </w:tabs>
         <w:rPr>
-          <w:rFonts w:cs="Courier"/>
-          <w:sz w:val="22"/>
-          <w:szCs w:val="22"/>
-        </w:rPr>
-      </w:pPr>
-      <w:r>
-        <w:rPr>
-          <w:rFonts w:cs="Courier"/>
-          <w:sz w:val="22"/>
-          <w:szCs w:val="22"/>
-        </w:rPr>
-        <w:t>files. The files use a ".pk4" extension to prevent users from unzipping them accidentally,</w:t>
-      </w:r>
-    </w:p>
-    <w:p>
-      <w:pPr>
-        <w:tabs>
-          <w:tab w:val="left" w:pos="916"/>
-          <w:tab w:val="left" w:pos="1832"/>
-          <w:tab w:val="left" w:pos="2748"/>
-          <w:tab w:val="left" w:pos="3664"/>
-          <w:tab w:val="left" w:pos="4580"/>
-          <w:tab w:val="left" w:pos="5496"/>
-          <w:tab w:val="left" w:pos="6412"/>
-          <w:tab w:val="left" w:pos="7328"/>
-          <w:tab w:val="left" w:pos="8244"/>
-          <w:tab w:val="left" w:pos="9160"/>
-          <w:tab w:val="left" w:pos="10076"/>
-          <w:tab w:val="left" w:pos="10992"/>
-          <w:tab w:val="left" w:pos="11908"/>
-          <w:tab w:val="left" w:pos="12824"/>
-          <w:tab w:val="left" w:pos="13740"/>
-          <w:tab w:val="left" w:pos="14656"/>
-        </w:tabs>
-        <w:rPr>
-          <w:rFonts w:cs="Courier"/>
-          <w:sz w:val="22"/>
-          <w:szCs w:val="22"/>
-        </w:rPr>
-      </w:pPr>
-      <w:r>
-        <w:rPr>
-          <w:rFonts w:cs="Courier"/>
-          <w:sz w:val="22"/>
-          <w:szCs w:val="22"/>
-        </w:rPr>
-        <w:t>but otherwise they are simply normal zip files. A game directory can have multiple zip</w:t>
-      </w:r>
-    </w:p>
-    <w:p>
-      <w:pPr>
-        <w:tabs>
-          <w:tab w:val="left" w:pos="916"/>
-          <w:tab w:val="left" w:pos="1832"/>
-          <w:tab w:val="left" w:pos="2748"/>
-          <w:tab w:val="left" w:pos="3664"/>
-          <w:tab w:val="left" w:pos="4580"/>
-          <w:tab w:val="left" w:pos="5496"/>
-          <w:tab w:val="left" w:pos="6412"/>
-          <w:tab w:val="left" w:pos="7328"/>
-          <w:tab w:val="left" w:pos="8244"/>
-          <w:tab w:val="left" w:pos="9160"/>
-          <w:tab w:val="left" w:pos="10076"/>
-          <w:tab w:val="left" w:pos="10992"/>
-          <w:tab w:val="left" w:pos="11908"/>
-          <w:tab w:val="left" w:pos="12824"/>
-          <w:tab w:val="left" w:pos="13740"/>
-          <w:tab w:val="left" w:pos="14656"/>
-        </w:tabs>
-        <w:rPr>
-          <w:rFonts w:cs="Courier"/>
-          <w:sz w:val="22"/>
-          <w:szCs w:val="22"/>
-        </w:rPr>
-      </w:pPr>
-      <w:r>
-        <w:rPr>
-          <w:rFonts w:cs="Courier"/>
-          <w:sz w:val="22"/>
-          <w:szCs w:val="22"/>
-        </w:rPr>
-        <w:t>files of the form "pak0.pk4", "pak1.pk4", etc. Zip files are searched in decending order</w:t>
-      </w:r>
-    </w:p>
-    <w:p>
-      <w:pPr>
-        <w:tabs>
-          <w:tab w:val="left" w:pos="916"/>
-          <w:tab w:val="left" w:pos="1832"/>
-          <w:tab w:val="left" w:pos="2748"/>
-          <w:tab w:val="left" w:pos="3664"/>
-          <w:tab w:val="left" w:pos="4580"/>
-          <w:tab w:val="left" w:pos="5496"/>
-          <w:tab w:val="left" w:pos="6412"/>
-          <w:tab w:val="left" w:pos="7328"/>
-          <w:tab w:val="left" w:pos="8244"/>
-          <w:tab w:val="left" w:pos="9160"/>
-          <w:tab w:val="left" w:pos="10076"/>
-          <w:tab w:val="left" w:pos="10992"/>
-          <w:tab w:val="left" w:pos="11908"/>
-          <w:tab w:val="left" w:pos="12824"/>
-          <w:tab w:val="left" w:pos="13740"/>
-          <w:tab w:val="left" w:pos="14656"/>
-        </w:tabs>
-        <w:rPr>
-          <w:rFonts w:cs="Courier"/>
-          <w:sz w:val="22"/>
-          <w:szCs w:val="22"/>
-        </w:rPr>
-      </w:pPr>
-      <w:r>
-        <w:rPr>
-          <w:rFonts w:cs="Courier"/>
-          <w:sz w:val="22"/>
-          <w:szCs w:val="22"/>
-        </w:rPr>
-        <w:t>from the highest number to the lowest, and will always take precedence over the filesystem.</w:t>
-      </w:r>
-    </w:p>
-    <w:p>
-      <w:pPr>
-        <w:tabs>
-          <w:tab w:val="left" w:pos="916"/>
-          <w:tab w:val="left" w:pos="1832"/>
-          <w:tab w:val="left" w:pos="2748"/>
-          <w:tab w:val="left" w:pos="3664"/>
-          <w:tab w:val="left" w:pos="4580"/>
-          <w:tab w:val="left" w:pos="5496"/>
-          <w:tab w:val="left" w:pos="6412"/>
-          <w:tab w:val="left" w:pos="7328"/>
-          <w:tab w:val="left" w:pos="8244"/>
-          <w:tab w:val="left" w:pos="9160"/>
-          <w:tab w:val="left" w:pos="10076"/>
-          <w:tab w:val="left" w:pos="10992"/>
-          <w:tab w:val="left" w:pos="11908"/>
-          <w:tab w:val="left" w:pos="12824"/>
-          <w:tab w:val="left" w:pos="13740"/>
-          <w:tab w:val="left" w:pos="14656"/>
-        </w:tabs>
-        <w:rPr>
-          <w:sz w:val="22"/>
-          <w:szCs w:val="22"/>
-        </w:rPr>
-      </w:pPr>
-      <w:r>
-        <w:rPr>
-          <w:rFonts w:cs="Courier"/>
-          <w:sz w:val="22"/>
-          <w:szCs w:val="22"/>
-        </w:rPr>
-        <w:t>This allows a pk4 distributed as a patch to override all existing data.</w:t>
-      </w:r>
-      <w:r>
-        <w:rPr>
+          <w:sz w:val="22"/>
+          <w:szCs w:val="22"/>
+        </w:rPr>
+      </w:pPr>
+    </w:p>
+    <w:p>
+      <w:pPr>
+        <w:rPr>
+          <w:sz w:val="22"/>
+          <w:szCs w:val="22"/>
+        </w:rPr>
+      </w:pPr>
+      <w:r>
+        <w:rPr>
+          <w:sz w:val="22"/>
+          <w:szCs w:val="22"/>
+        </w:rPr>
+        <w:t>Id Software games use a number of archived file types for handling game assets. Quake 3 uses PK3 files</w:t>
+      </w:r>
+      <w:r>
+        <w:rPr>
+          <w:sz w:val="22"/>
+          <w:szCs w:val="22"/>
+        </w:rPr>
+        <w:t xml:space="preserve"> (</w:t>
+      </w:r>
+      <w:r>
+        <w:rPr>
+          <w:rFonts w:eastAsia="Times New Roman" w:cs="Times New Roman"/>
+          <w:sz w:val="22"/>
+          <w:szCs w:val="22"/>
+        </w:rPr>
+        <w:t>File Extensions Library, 2008),</w:t>
+      </w:r>
+      <w:r>
+        <w:rPr>
+          <w:sz w:val="22"/>
+          <w:szCs w:val="22"/>
+        </w:rPr>
+        <w:t xml:space="preserve"> </w:t>
+      </w:r>
+      <w:r>
+        <w:rPr>
+          <w:sz w:val="22"/>
+          <w:szCs w:val="22"/>
+        </w:rPr>
+        <w:t>Doom 3 and</w:t>
+      </w:r>
+      <w:r>
+        <w:rPr>
+          <w:sz w:val="22"/>
+          <w:szCs w:val="22"/>
+        </w:rPr>
+        <w:t xml:space="preserve"> Quake 4 uses PK4 files</w:t>
+      </w:r>
+      <w:r>
+        <w:rPr>
+          <w:sz w:val="22"/>
+          <w:szCs w:val="22"/>
+        </w:rPr>
+        <w:t xml:space="preserve"> (</w:t>
+      </w:r>
+      <w:r>
+        <w:rPr>
+          <w:rFonts w:cs="Times"/>
+          <w:sz w:val="22"/>
+          <w:szCs w:val="22"/>
+        </w:rPr>
+        <w:t>File Extension Guide, 2012</w:t>
+      </w:r>
+      <w:r>
+        <w:rPr>
+          <w:sz w:val="22"/>
+          <w:szCs w:val="22"/>
+        </w:rPr>
+        <w:t>).</w:t>
+      </w:r>
+      <w:r>
+        <w:rPr>
+          <w:sz w:val="22"/>
+          <w:szCs w:val="22"/>
+        </w:rPr>
+        <w:t xml:space="preserve"> </w:t>
+      </w:r>
+    </w:p>
+    <w:p>
+      <w:pPr>
+        <w:rPr>
+          <w:sz w:val="22"/>
+          <w:szCs w:val="22"/>
+        </w:rPr>
+      </w:pPr>
+    </w:p>
+    <w:p>
+      <w:pPr>
+        <w:pStyle w:val="Heading2"/>
+        <w:rPr>
+          <w:rFonts w:asciiTheme="minorHAnsi" w:hAnsiTheme="minorHAnsi"/>
+        </w:rPr>
+      </w:pPr>
+      <w:bookmarkStart w:id="9" w:name="_Toc199011740"/>
+      <w:r>
+        <w:rPr>
+          <w:rFonts w:asciiTheme="minorHAnsi" w:hAnsiTheme="minorHAnsi"/>
+        </w:rPr>
+        <w:t>2.4</w:t>
+      </w:r>
+      <w:r>
+        <w:rPr>
+          <w:rFonts w:asciiTheme="minorHAnsi" w:hAnsiTheme="minorHAnsi"/>
+        </w:rPr>
+        <w:t xml:space="preserve"> OSX and iOS Bundles</w:t>
+      </w:r>
+      <w:bookmarkEnd w:id="9"/>
+    </w:p>
+    <w:p>
+      <w:pPr>
+        <w:rPr>
+          <w:sz w:val="22"/>
+          <w:szCs w:val="22"/>
+        </w:rPr>
+      </w:pPr>
+    </w:p>
+    <w:p>
+      <w:pPr>
+        <w:rPr>
+          <w:rFonts w:eastAsia="Times New Roman" w:cs="Times New Roman"/>
+          <w:sz w:val="22"/>
+          <w:szCs w:val="22"/>
+        </w:rPr>
+      </w:pPr>
+      <w:r>
+        <w:rPr>
+          <w:rFonts w:eastAsia="Times New Roman" w:cs="Times New Roman"/>
           <w:sz w:val="22"/>
           <w:szCs w:val="22"/>
         </w:rPr>
@@ -5890,341 +6125,29 @@
       </w:r>
       <w:r>
         <w:rPr>
-          <w:sz w:val="22"/>
-          <w:szCs w:val="22"/>
-        </w:rPr>
-        <w:t xml:space="preserve"> (add reference to </w:t>
-      </w:r>
-      <w:hyperlink r:id="rId10" w:history="1">
-        <w:r>
-          <w:rPr>
-            <w:rStyle w:val="Hyperlink"/>
-            <w:sz w:val="22"/>
-            <w:szCs w:val="22"/>
-          </w:rPr>
-          <w:t>https://github.com/TTimo/doom3.gpl/blob/master/neo/framework/FileSystem.cpp</w:t>
-        </w:r>
-      </w:hyperlink>
-      <w:r>
-        <w:rPr>
-          <w:sz w:val="22"/>
-          <w:szCs w:val="22"/>
-        </w:rPr>
-        <w:t>)</w:t>
-      </w:r>
-    </w:p>
-    <w:p>
-      <w:pPr>
-        <w:tabs>
-          <w:tab w:val="left" w:pos="916"/>
-          <w:tab w:val="left" w:pos="1832"/>
-          <w:tab w:val="left" w:pos="2748"/>
-          <w:tab w:val="left" w:pos="3664"/>
-          <w:tab w:val="left" w:pos="4580"/>
-          <w:tab w:val="left" w:pos="5496"/>
-          <w:tab w:val="left" w:pos="6412"/>
-          <w:tab w:val="left" w:pos="7328"/>
-          <w:tab w:val="left" w:pos="8244"/>
-          <w:tab w:val="left" w:pos="9160"/>
-          <w:tab w:val="left" w:pos="10076"/>
-          <w:tab w:val="left" w:pos="10992"/>
-          <w:tab w:val="left" w:pos="11908"/>
-          <w:tab w:val="left" w:pos="12824"/>
-          <w:tab w:val="left" w:pos="13740"/>
-          <w:tab w:val="left" w:pos="14656"/>
-        </w:tabs>
-        <w:rPr>
-          <w:sz w:val="22"/>
-          <w:szCs w:val="22"/>
-        </w:rPr>
-      </w:pPr>
-    </w:p>
-    <w:p>
-      <w:pPr>
-        <w:rPr>
-          <w:sz w:val="22"/>
-          <w:szCs w:val="22"/>
-        </w:rPr>
-      </w:pPr>
-      <w:r>
-        <w:rPr>
-          <w:sz w:val="22"/>
-          <w:szCs w:val="22"/>
-        </w:rPr>
-        <w:t xml:space="preserve">Id Software games use a number of archived file types for handling game assets. Quake 3 uses PK3 files and Quake 4 uses PK4 files. (add reference to </w:t>
-      </w:r>
-      <w:hyperlink r:id="rId11" w:history="1">
-        <w:r>
-          <w:rPr>
-            <w:rStyle w:val="Hyperlink"/>
-            <w:sz w:val="22"/>
-            <w:szCs w:val="22"/>
-          </w:rPr>
-          <w:t>http://en.wikipedia.org/wiki/PK3_%28file_extension%29</w:t>
-        </w:r>
-      </w:hyperlink>
-      <w:r>
-        <w:rPr>
-          <w:sz w:val="22"/>
-          <w:szCs w:val="22"/>
-        </w:rPr>
-        <w:t xml:space="preserve">) </w:t>
-      </w:r>
-    </w:p>
-    <w:p>
-      <w:pPr>
-        <w:rPr>
-          <w:sz w:val="22"/>
-          <w:szCs w:val="22"/>
-        </w:rPr>
-      </w:pPr>
-    </w:p>
-    <w:p>
-      <w:pPr>
-        <w:rPr>
-          <w:sz w:val="22"/>
-          <w:szCs w:val="22"/>
-        </w:rPr>
-      </w:pPr>
-      <w:r>
-        <w:rPr>
-          <w:sz w:val="22"/>
-          <w:szCs w:val="22"/>
-        </w:rPr>
-        <w:t xml:space="preserve">The </w:t>
-      </w:r>
-      <w:r>
-        <w:rPr>
-          <w:sz w:val="22"/>
-          <w:szCs w:val="22"/>
-        </w:rPr>
-        <w:t xml:space="preserve">pak </w:t>
-      </w:r>
-      <w:r>
-        <w:rPr>
-          <w:sz w:val="22"/>
-          <w:szCs w:val="22"/>
-        </w:rPr>
-        <w:t xml:space="preserve">file is a file that is packaged with many files and works as an archived file. </w:t>
-      </w:r>
-      <w:r>
-        <w:rPr>
-          <w:sz w:val="22"/>
-          <w:szCs w:val="22"/>
-        </w:rPr>
-        <w:t>There are numerous games that</w:t>
-      </w:r>
-      <w:r>
-        <w:rPr>
-          <w:sz w:val="22"/>
-          <w:szCs w:val="22"/>
-        </w:rPr>
-        <w:t xml:space="preserve"> use pak files as a means of holding game data files in an archived manner</w:t>
-      </w:r>
-      <w:r>
-        <w:rPr>
-          <w:sz w:val="22"/>
-          <w:szCs w:val="22"/>
-        </w:rPr>
-        <w:t xml:space="preserve"> (</w:t>
-      </w:r>
-      <w:r>
-        <w:rPr>
-          <w:sz w:val="22"/>
-          <w:szCs w:val="22"/>
-        </w:rPr>
-        <w:t>http://en.wikipedia.org/wiki/PAK_%28file_format%29</w:t>
-      </w:r>
-      <w:r>
-        <w:rPr>
-          <w:sz w:val="22"/>
-          <w:szCs w:val="22"/>
-        </w:rPr>
-        <w:t>)</w:t>
-      </w:r>
-      <w:r>
-        <w:rPr>
-          <w:sz w:val="22"/>
-          <w:szCs w:val="22"/>
-        </w:rPr>
-        <w:t>. The pak file serves as a means to hide asset data files from extraction as the game assets are archived into a single file and not left inside a resource folder.</w:t>
-      </w:r>
-    </w:p>
-    <w:p>
-      <w:pPr>
-        <w:rPr>
-          <w:sz w:val="22"/>
-          <w:szCs w:val="22"/>
-        </w:rPr>
-      </w:pPr>
-    </w:p>
-    <w:p>
-      <w:pPr>
-        <w:rPr>
-          <w:sz w:val="22"/>
-          <w:szCs w:val="22"/>
-        </w:rPr>
-      </w:pPr>
-      <w:r>
-        <w:rPr>
-          <w:sz w:val="22"/>
-          <w:szCs w:val="22"/>
-        </w:rPr>
-        <w:t>Pete McCormick wrote a description of the PAK format explaining</w:t>
-      </w:r>
-      <w:r>
-        <w:rPr>
-          <w:sz w:val="22"/>
-          <w:szCs w:val="22"/>
-        </w:rPr>
-        <w:t xml:space="preserve"> an example structure for</w:t>
-      </w:r>
-      <w:r>
-        <w:rPr>
-          <w:sz w:val="22"/>
-          <w:szCs w:val="22"/>
-        </w:rPr>
-        <w:t xml:space="preserve"> its header and directory information. (add reference </w:t>
-      </w:r>
-      <w:hyperlink r:id="rId12" w:history="1">
-        <w:r>
-          <w:rPr>
-            <w:rStyle w:val="Hyperlink"/>
-            <w:sz w:val="22"/>
-            <w:szCs w:val="22"/>
-          </w:rPr>
-          <w:t>http://debian.fmi.uni-sofia.bg/~sergei/cgsr/docs/pak.txt</w:t>
-        </w:r>
-      </w:hyperlink>
-      <w:r>
-        <w:rPr>
-          <w:sz w:val="22"/>
-          <w:szCs w:val="22"/>
-        </w:rPr>
-        <w:t>)</w:t>
-      </w:r>
-    </w:p>
-    <w:p>
-      <w:pPr>
-        <w:tabs>
-          <w:tab w:val="left" w:pos="916"/>
-          <w:tab w:val="left" w:pos="1832"/>
-          <w:tab w:val="left" w:pos="2748"/>
-          <w:tab w:val="left" w:pos="3664"/>
-          <w:tab w:val="left" w:pos="4580"/>
-          <w:tab w:val="left" w:pos="5496"/>
-          <w:tab w:val="left" w:pos="6412"/>
-          <w:tab w:val="left" w:pos="7328"/>
-          <w:tab w:val="left" w:pos="8244"/>
-          <w:tab w:val="left" w:pos="9160"/>
-          <w:tab w:val="left" w:pos="10076"/>
-          <w:tab w:val="left" w:pos="10992"/>
-          <w:tab w:val="left" w:pos="11908"/>
-          <w:tab w:val="left" w:pos="12824"/>
-          <w:tab w:val="left" w:pos="13740"/>
-          <w:tab w:val="left" w:pos="14656"/>
-        </w:tabs>
-        <w:rPr>
-          <w:sz w:val="22"/>
-          <w:szCs w:val="22"/>
-        </w:rPr>
-      </w:pPr>
-    </w:p>
-    <w:p>
-      <w:pPr>
-        <w:tabs>
-          <w:tab w:val="left" w:pos="916"/>
-          <w:tab w:val="left" w:pos="1832"/>
-          <w:tab w:val="left" w:pos="2748"/>
-          <w:tab w:val="left" w:pos="3664"/>
-          <w:tab w:val="left" w:pos="4580"/>
-          <w:tab w:val="left" w:pos="5496"/>
-          <w:tab w:val="left" w:pos="6412"/>
-          <w:tab w:val="left" w:pos="7328"/>
-          <w:tab w:val="left" w:pos="8244"/>
-          <w:tab w:val="left" w:pos="9160"/>
-          <w:tab w:val="left" w:pos="10076"/>
-          <w:tab w:val="left" w:pos="10992"/>
-          <w:tab w:val="left" w:pos="11908"/>
-          <w:tab w:val="left" w:pos="12824"/>
-          <w:tab w:val="left" w:pos="13740"/>
-          <w:tab w:val="left" w:pos="14656"/>
-        </w:tabs>
-        <w:rPr>
-          <w:sz w:val="22"/>
-          <w:szCs w:val="22"/>
-        </w:rPr>
-      </w:pPr>
-    </w:p>
-    <w:p>
-      <w:pPr>
-        <w:pStyle w:val="Heading2"/>
-        <w:rPr>
-          <w:rFonts w:asciiTheme="minorHAnsi" w:hAnsiTheme="minorHAnsi"/>
-        </w:rPr>
-      </w:pPr>
-      <w:bookmarkStart w:id="9" w:name="_Toc199011740"/>
-      <w:r>
-        <w:rPr>
-          <w:rFonts w:asciiTheme="minorHAnsi" w:hAnsiTheme="minorHAnsi"/>
-        </w:rPr>
-        <w:t>2.4</w:t>
-      </w:r>
-      <w:r>
-        <w:rPr>
-          <w:rFonts w:asciiTheme="minorHAnsi" w:hAnsiTheme="minorHAnsi"/>
-        </w:rPr>
-        <w:t xml:space="preserve"> OSX and iOS Bundles</w:t>
-      </w:r>
-      <w:bookmarkEnd w:id="9"/>
-    </w:p>
-    <w:p>
-      <w:pPr>
-        <w:rPr>
-          <w:sz w:val="22"/>
-          <w:szCs w:val="22"/>
-        </w:rPr>
-      </w:pPr>
-    </w:p>
-    <w:p>
-      <w:pPr>
-        <w:rPr>
           <w:rFonts w:eastAsia="Times New Roman" w:cs="Times New Roman"/>
           <w:sz w:val="22"/>
           <w:szCs w:val="22"/>
         </w:rPr>
-      </w:pPr>
-      <w:r>
-        <w:rPr>
+        <w:t xml:space="preserve">A </w:t>
+      </w:r>
+      <w:r>
+        <w:rPr>
+          <w:rStyle w:val="Strong"/>
           <w:rFonts w:eastAsia="Times New Roman" w:cs="Times New Roman"/>
-          <w:sz w:val="22"/>
-          <w:szCs w:val="22"/>
-        </w:rPr>
-        <w:t>“Bundles encapsulate related resources in a hierarchical file structure but present those resources to the user as a single entity. Programmatic interfaces make it easy to find resources inside a bundle.” (add reference to https://developer.apple.com/library/mac/#documentation/MacOSX/Conceptual/OSX_Technology_Overview/CoreServicesLayer/CoreServicesLayer.html)</w:t>
-      </w:r>
-    </w:p>
-    <w:p>
-      <w:pPr>
-        <w:rPr>
-          <w:sz w:val="22"/>
-          <w:szCs w:val="22"/>
-        </w:rPr>
-      </w:pPr>
-    </w:p>
-    <w:p>
-      <w:pPr>
+          <w:b w:val="0"/>
+          <w:sz w:val="22"/>
+          <w:szCs w:val="22"/>
+        </w:rPr>
+        <w:t>bundle</w:t>
+      </w:r>
+      <w:r>
         <w:rPr>
           <w:rFonts w:eastAsia="Times New Roman" w:cs="Times New Roman"/>
           <w:sz w:val="22"/>
           <w:szCs w:val="22"/>
         </w:rPr>
-      </w:pPr>
-      <w:r>
-        <w:rPr>
-          <w:sz w:val="22"/>
-          <w:szCs w:val="22"/>
-        </w:rPr>
-        <w:t>“</w:t>
+        <w:t xml:space="preserve"> is a directory with a standardized hierarchical structure that holds executable code and the resources used by that code</w:t>
       </w:r>
       <w:r>
         <w:rPr>
@@ -6232,7 +6155,7 @@
           <w:sz w:val="22"/>
           <w:szCs w:val="22"/>
         </w:rPr>
-        <w:t xml:space="preserve">Bundles are a fundamental technology in Mac OS X and iOS that are used to encapsulate code and </w:t>
+        <w:t xml:space="preserve">.” </w:t>
       </w:r>
       <w:r>
         <w:rPr>
@@ -6240,54 +6163,33 @@
           <w:sz w:val="22"/>
           <w:szCs w:val="22"/>
         </w:rPr>
-        <w:lastRenderedPageBreak/>
-        <w:t xml:space="preserve">resources.” (add reference to </w:t>
-      </w:r>
-      <w:hyperlink r:id="rId13" w:anchor="documentation/CoreFoundation/Conceptual/CFBundles/Introduction/Introduction.html" w:history="1">
-        <w:r>
-          <w:rPr>
-            <w:rStyle w:val="Hyperlink"/>
-            <w:rFonts w:eastAsia="Times New Roman" w:cs="Times New Roman"/>
-            <w:sz w:val="22"/>
-            <w:szCs w:val="22"/>
-          </w:rPr>
-          <w:t>https://developer.apple.com/library/mac/#documentation/CoreFoundation/Conceptual/CFBundles/Introduction/Introduction.html#//apple_ref/doc/uid/10000123i-CH1-SW1</w:t>
-        </w:r>
-      </w:hyperlink>
+        <w:t>(</w:t>
+      </w:r>
       <w:r>
         <w:rPr>
           <w:rFonts w:eastAsia="Times New Roman" w:cs="Times New Roman"/>
-          <w:sz w:val="22"/>
-          <w:szCs w:val="22"/>
-        </w:rPr>
-        <w:t xml:space="preserve">) </w:t>
-      </w:r>
-    </w:p>
-    <w:p>
-      <w:pPr>
-        <w:tabs>
-          <w:tab w:val="left" w:pos="916"/>
-          <w:tab w:val="left" w:pos="1832"/>
-          <w:tab w:val="left" w:pos="2748"/>
-          <w:tab w:val="left" w:pos="3664"/>
-          <w:tab w:val="left" w:pos="4580"/>
-          <w:tab w:val="left" w:pos="5496"/>
-          <w:tab w:val="left" w:pos="6412"/>
-          <w:tab w:val="left" w:pos="7328"/>
-          <w:tab w:val="left" w:pos="8244"/>
-          <w:tab w:val="left" w:pos="9160"/>
-          <w:tab w:val="left" w:pos="10076"/>
-          <w:tab w:val="left" w:pos="10992"/>
-          <w:tab w:val="left" w:pos="11908"/>
-          <w:tab w:val="left" w:pos="12824"/>
-          <w:tab w:val="left" w:pos="13740"/>
-          <w:tab w:val="left" w:pos="14656"/>
-        </w:tabs>
-        <w:rPr>
-          <w:sz w:val="22"/>
-          <w:szCs w:val="22"/>
-        </w:rPr>
-      </w:pPr>
+          <w:iCs/>
+          <w:sz w:val="22"/>
+          <w:szCs w:val="22"/>
+        </w:rPr>
+        <w:t>Apple</w:t>
+      </w:r>
+      <w:r>
+        <w:rPr>
+          <w:rFonts w:eastAsia="Times New Roman" w:cs="Times New Roman"/>
+          <w:sz w:val="22"/>
+          <w:szCs w:val="22"/>
+        </w:rPr>
+        <w:t>, 2010</w:t>
+      </w:r>
+      <w:r>
+        <w:rPr>
+          <w:rFonts w:eastAsia="Times New Roman" w:cs="Times New Roman"/>
+          <w:sz w:val="22"/>
+          <w:szCs w:val="22"/>
+        </w:rPr>
+        <w:t>).</w:t>
+      </w:r>
     </w:p>
     <w:p>
       <w:pPr>
@@ -6963,7 +6865,6 @@
           <w:sz w:val="22"/>
           <w:szCs w:val="22"/>
         </w:rPr>
-        <w:lastRenderedPageBreak/>
         <w:t>Implementing a practical solution and test its usefulness.</w:t>
       </w:r>
     </w:p>
@@ -7510,16 +7411,7 @@
           <w:sz w:val="22"/>
           <w:szCs w:val="22"/>
         </w:rPr>
-        <w:t xml:space="preserve">m the product or optionally, a </w:t>
-      </w:r>
-      <w:r>
-        <w:rPr>
-          <w:rFonts w:ascii="Cambria" w:hAnsi="Cambria" w:cs="Times New Roman"/>
-          <w:sz w:val="22"/>
-          <w:szCs w:val="22"/>
-        </w:rPr>
-        <w:lastRenderedPageBreak/>
-        <w:t>need to modify previous tasks to better suit the new constrain</w:t>
+        <w:t>m the product or optionally, a need to modify previous tasks to better suit the new constrain</w:t>
       </w:r>
       <w:r>
         <w:rPr>
@@ -7909,16 +7801,7 @@
           <w:sz w:val="22"/>
           <w:szCs w:val="22"/>
         </w:rPr>
-        <w:t xml:space="preserve">ny data collection method is acceptable as long as it seen helpful for gathering information about the </w:t>
-      </w:r>
-      <w:r>
-        <w:rPr>
-          <w:rFonts w:ascii="Cambria" w:hAnsi="Cambria" w:cs="Times New Roman"/>
-          <w:sz w:val="22"/>
-          <w:szCs w:val="22"/>
-        </w:rPr>
-        <w:lastRenderedPageBreak/>
-        <w:t xml:space="preserve">constructed project or in its early phases prior to development, which is an important step in the process. The research is less likely to be ready to take off without having solid ground information about the subject researched. </w:t>
+        <w:t xml:space="preserve">ny data collection method is acceptable as long as it seen helpful for gathering information about the constructed project or in its early phases prior to development, which is an important step in the process. The research is less likely to be ready to take off without having solid ground information about the subject researched. </w:t>
       </w:r>
       <w:r>
         <w:rPr>
@@ -8139,7 +8022,15 @@
           <w:sz w:val="22"/>
           <w:szCs w:val="22"/>
         </w:rPr>
-        <w:t xml:space="preserve">The interviews mentioned are run with </w:t>
+        <w:t>The in</w:t>
+      </w:r>
+      <w:r>
+        <w:rPr>
+          <w:rFonts w:ascii="Cambria" w:hAnsi="Cambria" w:cs="Times New Roman"/>
+          <w:sz w:val="22"/>
+          <w:szCs w:val="22"/>
+        </w:rPr>
+        <w:t>terviews mentioned are run with</w:t>
       </w:r>
       <w:r>
         <w:rPr>
@@ -8272,16 +8163,7 @@
           <w:sz w:val="22"/>
           <w:szCs w:val="22"/>
         </w:rPr>
-        <w:t xml:space="preserve">In phase 1 of the framework, where a problem is identified and a plan to solve it is initiated, qualitative data play an important role. The first semi-structured interview is led by the [company] to describe the problem existing in </w:t>
-      </w:r>
-      <w:r>
-        <w:rPr>
-          <w:rFonts w:ascii="Cambria" w:hAnsi="Cambria" w:cs="Times New Roman"/>
-          <w:sz w:val="22"/>
-          <w:szCs w:val="22"/>
-        </w:rPr>
-        <w:lastRenderedPageBreak/>
-        <w:t>the field. During the first meetings an understanding of why the problem exists is reached in details covering the scope of it, subjects related to the problem and its solution are noted down to be researched later</w:t>
+        <w:t>In phase 1 of the framework, where a problem is identified and a plan to solve it is initiated, qualitative data play an important role. The first semi-structured interview is led by the [company] to describe the problem existing in the field. During the first meetings an understanding of why the problem exists is reached in details covering the scope of it, subjects related to the problem and its solution are noted down to be researched later</w:t>
       </w:r>
       <w:r>
         <w:rPr>
@@ -8560,7 +8442,7 @@
         </w:rPr>
         <w:t xml:space="preserve"> </w:t>
       </w:r>
-      <w:hyperlink r:id="rId14" w:history="1">
+      <w:hyperlink r:id="rId11" w:history="1">
         <w:r>
           <w:rPr>
             <w:rStyle w:val="Hyperlink"/>
@@ -8914,7 +8796,6 @@
           <w:sz w:val="22"/>
           <w:szCs w:val="22"/>
         </w:rPr>
-        <w:lastRenderedPageBreak/>
         <w:t xml:space="preserve">Quantitative data is collected mainly </w:t>
       </w:r>
       <w:r>
@@ -9241,7 +9122,6 @@
           <w:sz w:val="22"/>
           <w:szCs w:val="22"/>
         </w:rPr>
-        <w:lastRenderedPageBreak/>
         <w:t>In the</w:t>
       </w:r>
       <w:r>
@@ -9573,15 +9453,7 @@
           <w:sz w:val="22"/>
           <w:szCs w:val="22"/>
         </w:rPr>
-        <w:t xml:space="preserve">reason for this decision was the fact that memory management is something every game developer has to deal with and offering an open source solution could help </w:t>
-      </w:r>
-      <w:r>
-        <w:rPr>
-          <w:sz w:val="22"/>
-          <w:szCs w:val="22"/>
-        </w:rPr>
-        <w:lastRenderedPageBreak/>
-        <w:t>other developers and possibly gains</w:t>
+        <w:t>reason for this decision was the fact that memory management is something every game developer has to deal with and offering an open source solution could help other developers and possibly gains</w:t>
       </w:r>
       <w:r>
         <w:rPr>
@@ -10162,15 +10034,7 @@
           <w:sz w:val="22"/>
           <w:szCs w:val="22"/>
         </w:rPr>
-        <w:t xml:space="preserve">ere the focus of this research, the memory management was </w:t>
-      </w:r>
-      <w:r>
-        <w:rPr>
-          <w:sz w:val="22"/>
-          <w:szCs w:val="22"/>
-        </w:rPr>
-        <w:lastRenderedPageBreak/>
-        <w:t xml:space="preserve">researched on Apple’s self- published documentation. </w:t>
+        <w:t xml:space="preserve">ere the focus of this research, the memory management was researched on Apple’s self- published documentation. </w:t>
       </w:r>
     </w:p>
     <w:p>
@@ -10302,7 +10166,6 @@
         </w:rPr>
         <w:t xml:space="preserve">ARC aka. Automatic Reference Counting is a new </w:t>
       </w:r>
-      <w:commentRangeStart w:id="21"/>
       <w:r>
         <w:rPr>
           <w:sz w:val="22"/>
@@ -10310,19 +10173,34 @@
         </w:rPr>
         <w:t>LLVM</w:t>
       </w:r>
-      <w:commentRangeEnd w:id="21"/>
-      <w:r>
-        <w:rPr>
-          <w:rStyle w:val="CommentReference"/>
-        </w:rPr>
-        <w:commentReference w:id="21"/>
-      </w:r>
-      <w:r>
-        <w:rPr>
-          <w:sz w:val="22"/>
-          <w:szCs w:val="22"/>
-        </w:rPr>
-        <w:t>(add reference here)</w:t>
+      <w:r>
+        <w:rPr>
+          <w:sz w:val="22"/>
+          <w:szCs w:val="22"/>
+        </w:rPr>
+        <w:t xml:space="preserve"> </w:t>
+      </w:r>
+      <w:r>
+        <w:rPr>
+          <w:sz w:val="22"/>
+          <w:szCs w:val="22"/>
+        </w:rPr>
+        <w:t>(</w:t>
+      </w:r>
+      <w:r>
+        <w:rPr>
+          <w:rFonts w:eastAsia="Times New Roman" w:cs="Times New Roman"/>
+          <w:sz w:val="22"/>
+          <w:szCs w:val="22"/>
+        </w:rPr>
+        <w:t>Low Level Virtual Machine</w:t>
+      </w:r>
+      <w:r>
+        <w:rPr>
+          <w:sz w:val="22"/>
+          <w:szCs w:val="22"/>
+        </w:rPr>
+        <w:t>)</w:t>
       </w:r>
       <w:r>
         <w:rPr>
@@ -10391,133 +10269,160 @@
           <w:sz w:val="22"/>
           <w:szCs w:val="22"/>
         </w:rPr>
-        <w:t xml:space="preserve"> is a compiler-level feature that simplifies the process of managing the lifetimes of Objective-C objects. Instead of you having to remember when to retain or release an object, ARC evaluates the lifetime requirements of your objects and automatically inserts the appropriate method calls at compile time.” (add reference here to ARC </w:t>
-      </w:r>
-      <w:hyperlink r:id="rId15" w:anchor="documentation/MacOSX/Conceptual/OSX_Technology_Overview/CoreServicesLayer/CoreServicesLayer.html" w:history="1">
-        <w:r>
-          <w:rPr>
-            <w:rStyle w:val="Hyperlink"/>
-            <w:rFonts w:eastAsia="Times New Roman" w:cs="Times New Roman"/>
-            <w:sz w:val="22"/>
-            <w:szCs w:val="22"/>
-          </w:rPr>
-          <w:t>https://developer.apple.com/library/mac/#documentation/MacOSX/Conceptual/OSX_Technology_Overview/CoreServicesLayer/CoreServicesLayer.html</w:t>
-        </w:r>
-      </w:hyperlink>
+        <w:t xml:space="preserve"> is a compiler-level feature that simplifies the process of managing the lifetimes of Objective-C objects. Instead of you having to remember when to retain or release an object, ARC evaluates the lifetime requirements of your objects and automatically inserts the appropriate method calls at compile time.” </w:t>
+      </w:r>
       <w:r>
         <w:rPr>
           <w:rFonts w:eastAsia="Times New Roman" w:cs="Times New Roman"/>
           <w:sz w:val="22"/>
           <w:szCs w:val="22"/>
         </w:rPr>
+        <w:t>(</w:t>
+      </w:r>
+      <w:r>
+        <w:rPr>
+          <w:rFonts w:eastAsia="Times New Roman" w:cs="Times New Roman"/>
+          <w:sz w:val="22"/>
+          <w:szCs w:val="22"/>
+        </w:rPr>
+        <w:t>About Bundle</w:t>
+      </w:r>
+      <w:r>
+        <w:rPr>
+          <w:rFonts w:eastAsia="Times New Roman" w:cs="Times New Roman"/>
+          <w:sz w:val="22"/>
+          <w:szCs w:val="22"/>
+        </w:rPr>
+        <w:t>, 2012)</w:t>
+      </w:r>
+    </w:p>
+    <w:p>
+      <w:pPr>
+        <w:rPr>
+          <w:rFonts w:eastAsia="Times New Roman" w:cs="Times New Roman"/>
+          <w:sz w:val="22"/>
+          <w:szCs w:val="22"/>
+        </w:rPr>
+      </w:pPr>
+    </w:p>
+    <w:p>
+      <w:pPr>
+        <w:rPr>
+          <w:rFonts w:eastAsia="Times New Roman" w:cs="Times New Roman"/>
+          <w:sz w:val="22"/>
+          <w:szCs w:val="22"/>
+        </w:rPr>
+      </w:pPr>
+      <w:r>
+        <w:rPr>
+          <w:sz w:val="22"/>
+          <w:szCs w:val="22"/>
+        </w:rPr>
+        <w:t>Although ARC removes the need</w:t>
+      </w:r>
+      <w:r>
+        <w:rPr>
+          <w:sz w:val="22"/>
+          <w:szCs w:val="22"/>
+        </w:rPr>
+        <w:t xml:space="preserve"> to</w:t>
+      </w:r>
+      <w:r>
+        <w:rPr>
+          <w:sz w:val="22"/>
+          <w:szCs w:val="22"/>
+        </w:rPr>
+        <w:t xml:space="preserve"> </w:t>
+      </w:r>
+      <w:r>
+        <w:rPr>
+          <w:sz w:val="22"/>
+          <w:szCs w:val="22"/>
+        </w:rPr>
+        <w:t xml:space="preserve">use the </w:t>
+      </w:r>
+      <w:r>
+        <w:rPr>
+          <w:sz w:val="22"/>
+          <w:szCs w:val="22"/>
+        </w:rPr>
+        <w:t>retain and release method calls, it still works on objects allocated to RAM directly</w:t>
+      </w:r>
+      <w:r>
+        <w:rPr>
+          <w:sz w:val="22"/>
+          <w:szCs w:val="22"/>
+        </w:rPr>
+        <w:t xml:space="preserve">. </w:t>
+      </w:r>
+      <w:r>
+        <w:rPr>
+          <w:sz w:val="22"/>
+          <w:szCs w:val="22"/>
+        </w:rPr>
+        <w:t xml:space="preserve"> “</w:t>
+      </w:r>
+      <w:r>
+        <w:rPr>
+          <w:rFonts w:eastAsia="Times New Roman" w:cs="Times New Roman"/>
+          <w:sz w:val="22"/>
+          <w:szCs w:val="22"/>
+        </w:rPr>
+        <w:t>Automatic Reference Counting implements automatic memory management for Objective-C objects and blocks, freeing the programmer from the need to explicitly insert retains and releases. It does not provide a cycle collector; users must explicitly manage the lifetime of their objects, breaking cycles manually or with weak or unsafe references.”</w:t>
+      </w:r>
+      <w:r>
+        <w:rPr>
+          <w:rFonts w:eastAsia="Times New Roman" w:cs="Times New Roman"/>
+          <w:sz w:val="22"/>
+          <w:szCs w:val="22"/>
+        </w:rPr>
+        <w:t xml:space="preserve"> </w:t>
+      </w:r>
+      <w:r>
+        <w:rPr>
+          <w:rFonts w:eastAsia="Times New Roman" w:cs="Times New Roman"/>
+          <w:sz w:val="22"/>
+          <w:szCs w:val="22"/>
+        </w:rPr>
+        <w:t>(</w:t>
+      </w:r>
+      <w:r>
+        <w:rPr>
+          <w:rFonts w:eastAsia="Times New Roman" w:cs="Times New Roman"/>
+          <w:iCs/>
+          <w:sz w:val="22"/>
+          <w:szCs w:val="22"/>
+        </w:rPr>
+        <w:t>Automatic Reference Counting</w:t>
+      </w:r>
+      <w:r>
+        <w:rPr>
+          <w:rFonts w:eastAsia="Times New Roman" w:cs="Times New Roman"/>
+          <w:sz w:val="22"/>
+          <w:szCs w:val="22"/>
+        </w:rPr>
+        <w:t xml:space="preserve">. </w:t>
+      </w:r>
+      <w:r>
+        <w:rPr>
+          <w:rFonts w:eastAsia="Times New Roman" w:cs="Times New Roman"/>
+          <w:sz w:val="22"/>
+          <w:szCs w:val="22"/>
+        </w:rPr>
+        <w:t>2012</w:t>
+      </w:r>
+      <w:r>
+        <w:rPr>
+          <w:rFonts w:eastAsia="Times New Roman" w:cs="Times New Roman"/>
+          <w:sz w:val="22"/>
+          <w:szCs w:val="22"/>
+        </w:rPr>
         <w:t>)</w:t>
       </w:r>
     </w:p>
     <w:p>
       <w:pPr>
         <w:rPr>
-          <w:rFonts w:eastAsia="Times New Roman" w:cs="Times New Roman"/>
-          <w:sz w:val="22"/>
-          <w:szCs w:val="22"/>
-        </w:rPr>
-      </w:pPr>
-    </w:p>
-    <w:p>
-      <w:pPr>
-        <w:rPr>
-          <w:rFonts w:eastAsia="Times New Roman" w:cs="Times New Roman"/>
-          <w:sz w:val="22"/>
-          <w:szCs w:val="22"/>
-        </w:rPr>
-      </w:pPr>
-      <w:r>
-        <w:rPr>
-          <w:sz w:val="22"/>
-          <w:szCs w:val="22"/>
-        </w:rPr>
-        <w:t>Although ARC removes the need</w:t>
-      </w:r>
-      <w:r>
-        <w:rPr>
-          <w:sz w:val="22"/>
-          <w:szCs w:val="22"/>
-        </w:rPr>
-        <w:t xml:space="preserve"> to</w:t>
-      </w:r>
-      <w:r>
-        <w:rPr>
-          <w:sz w:val="22"/>
-          <w:szCs w:val="22"/>
-        </w:rPr>
-        <w:t xml:space="preserve"> </w:t>
-      </w:r>
-      <w:r>
-        <w:rPr>
-          <w:sz w:val="22"/>
-          <w:szCs w:val="22"/>
-        </w:rPr>
-        <w:t xml:space="preserve">use the </w:t>
-      </w:r>
-      <w:r>
-        <w:rPr>
-          <w:sz w:val="22"/>
-          <w:szCs w:val="22"/>
-        </w:rPr>
-        <w:t>retain and release method calls, it still works on objects allocated to RAM directly</w:t>
-      </w:r>
-      <w:r>
-        <w:rPr>
-          <w:sz w:val="22"/>
-          <w:szCs w:val="22"/>
-        </w:rPr>
-        <w:t xml:space="preserve">. </w:t>
-      </w:r>
-      <w:r>
-        <w:rPr>
-          <w:sz w:val="22"/>
-          <w:szCs w:val="22"/>
-        </w:rPr>
-        <w:t xml:space="preserve"> “</w:t>
-      </w:r>
-      <w:r>
-        <w:rPr>
-          <w:rFonts w:eastAsia="Times New Roman" w:cs="Times New Roman"/>
-          <w:sz w:val="22"/>
-          <w:szCs w:val="22"/>
-        </w:rPr>
-        <w:t>Automatic Reference Counting implements automatic memory management for Objective-C objects and blocks, freeing the programmer from the need to explicitly insert retains and releases. It does not provide a cycle collector; users must explicitly manage the lifetime of their objects, breaking cycles manually or with weak or unsafe references.”</w:t>
-      </w:r>
-      <w:r>
-        <w:rPr>
-          <w:rFonts w:eastAsia="Times New Roman" w:cs="Times New Roman"/>
-          <w:sz w:val="22"/>
-          <w:szCs w:val="22"/>
-        </w:rPr>
-        <w:t xml:space="preserve"> (add reference to </w:t>
-      </w:r>
-      <w:hyperlink r:id="rId16" w:history="1">
-        <w:r>
-          <w:rPr>
-            <w:rStyle w:val="Hyperlink"/>
-            <w:rFonts w:eastAsia="Times New Roman" w:cs="Times New Roman"/>
-            <w:sz w:val="22"/>
-            <w:szCs w:val="22"/>
-          </w:rPr>
-          <w:t>http://clang.llvm.org/docs/AutomaticReferenceCounting.html</w:t>
-        </w:r>
-      </w:hyperlink>
-      <w:r>
-        <w:rPr>
-          <w:rFonts w:eastAsia="Times New Roman" w:cs="Times New Roman"/>
-          <w:sz w:val="22"/>
-          <w:szCs w:val="22"/>
-        </w:rPr>
-        <w:t>)</w:t>
-      </w:r>
-    </w:p>
-    <w:p>
-      <w:pPr>
-        <w:rPr>
           <w:sz w:val="22"/>
           <w:szCs w:val="22"/>
         </w:rPr>
@@ -10579,14 +10484,8 @@
         </w:rPr>
         <w:t>, but have their data retrieved from virtual memory. A game can run on iOS and OSX using Bundle for handling asset data and files, as well as ARC for non-asset data objects.</w:t>
       </w:r>
-    </w:p>
-    <w:p>
-      <w:pPr>
-        <w:rPr>
-          <w:sz w:val="22"/>
-          <w:szCs w:val="22"/>
-        </w:rPr>
-      </w:pPr>
+      <w:bookmarkStart w:id="21" w:name="_GoBack"/>
+      <w:bookmarkEnd w:id="21"/>
     </w:p>
     <w:p>
       <w:pPr>
@@ -10950,37 +10849,43 @@
           <w:sz w:val="22"/>
           <w:szCs w:val="22"/>
         </w:rPr>
-        <w:t>Video games can run on many different platforms so targeting as many platforms as possible was a design decision from early on. Using C to develop Bundle would allow this as it supports multiple platforms. (add reference here to C platform tar</w:t>
-      </w:r>
-      <w:r>
-        <w:rPr>
-          <w:sz w:val="22"/>
-          <w:szCs w:val="22"/>
-        </w:rPr>
-        <w:t xml:space="preserve">get)  C compiles correctly with Objective-C, the language used in iOS and OSX. (add reference to C compiling with obj c) </w:t>
-      </w:r>
-    </w:p>
-    <w:p>
-      <w:pPr>
-        <w:rPr>
-          <w:sz w:val="22"/>
-          <w:szCs w:val="22"/>
-        </w:rPr>
-      </w:pPr>
-    </w:p>
-    <w:p>
-      <w:pPr>
-        <w:rPr>
-          <w:sz w:val="22"/>
-          <w:szCs w:val="22"/>
-        </w:rPr>
-      </w:pPr>
-      <w:r>
-        <w:rPr>
-          <w:sz w:val="22"/>
-          <w:szCs w:val="22"/>
-        </w:rPr>
-        <w:lastRenderedPageBreak/>
+        <w:t xml:space="preserve">Video games can run on many different platforms so targeting as many platforms as possible was a design decision from early on. Using C to develop Bundle would allow this as it supports multiple platforms. </w:t>
+      </w:r>
+      <w:r>
+        <w:rPr>
+          <w:sz w:val="22"/>
+          <w:szCs w:val="22"/>
+        </w:rPr>
+        <w:t>C compiles correctly with Objective-C, the language used in iOS and OSX</w:t>
+      </w:r>
+      <w:r>
+        <w:rPr>
+          <w:sz w:val="22"/>
+          <w:szCs w:val="22"/>
+        </w:rPr>
+        <w:t>, which is a C superset.</w:t>
+      </w:r>
+    </w:p>
+    <w:p>
+      <w:pPr>
+        <w:rPr>
+          <w:sz w:val="22"/>
+          <w:szCs w:val="22"/>
+        </w:rPr>
+      </w:pPr>
+    </w:p>
+    <w:p>
+      <w:pPr>
+        <w:rPr>
+          <w:sz w:val="22"/>
+          <w:szCs w:val="22"/>
+        </w:rPr>
+      </w:pPr>
+      <w:r>
+        <w:rPr>
+          <w:sz w:val="22"/>
+          <w:szCs w:val="22"/>
+        </w:rPr>
         <w:t xml:space="preserve">Integrating Bundle into an existing project or a fresh project has been made as easy as possible for the developers using it. </w:t>
       </w:r>
     </w:p>
@@ -11498,7 +11403,6 @@
           <w:sz w:val="22"/>
           <w:szCs w:val="22"/>
         </w:rPr>
-        <w:lastRenderedPageBreak/>
         <w:t>Figure 1 shows the packaging process to create a pak file.</w:t>
       </w:r>
     </w:p>
@@ -11548,7 +11452,7 @@
                     </pic:cNvPicPr>
                   </pic:nvPicPr>
                   <pic:blipFill>
-                    <a:blip r:embed="rId17">
+                    <a:blip r:embed="rId12">
                       <a:extLst>
                         <a:ext uri="{28A0092B-C50C-407E-A947-70E740481C1C}">
                           <a14:useLocalDpi xmlns:a14="http://schemas.microsoft.com/office/drawing/2010/main" val="0"/>
@@ -11841,54 +11745,46 @@
           <w:sz w:val="22"/>
           <w:szCs w:val="22"/>
         </w:rPr>
-        <w:t>The pak file format is an archive file format that is not standardized on its contents. Pak files are usually used for games, where game assets are archived into a single file. (add reference to pak file here) (possibly add info about other games that use this as well as battlefield that uses it for every level, having multiple pak files)</w:t>
-      </w:r>
-    </w:p>
-    <w:p>
-      <w:pPr>
-        <w:ind w:right="495"/>
-        <w:rPr>
-          <w:sz w:val="22"/>
-          <w:szCs w:val="22"/>
-        </w:rPr>
-      </w:pPr>
-    </w:p>
-    <w:p>
-      <w:pPr>
-        <w:ind w:right="495"/>
-        <w:rPr>
-          <w:sz w:val="22"/>
-          <w:szCs w:val="22"/>
-        </w:rPr>
-      </w:pPr>
-      <w:r>
-        <w:rPr>
-          <w:sz w:val="22"/>
-          <w:szCs w:val="22"/>
-        </w:rPr>
-        <w:t xml:space="preserve">The tool takes the source folder, traverses the entire directory to count the files, ignoring </w:t>
-      </w:r>
-      <w:r>
-        <w:rPr>
-          <w:sz w:val="22"/>
-          <w:szCs w:val="22"/>
-        </w:rPr>
-        <w:lastRenderedPageBreak/>
-        <w:t>DS_Store files that are present on Apple’s platforms</w:t>
-      </w:r>
-      <w:r>
-        <w:rPr>
-          <w:sz w:val="22"/>
-          <w:szCs w:val="22"/>
-        </w:rPr>
-        <w:t xml:space="preserve"> </w:t>
-      </w:r>
-      <w:r>
-        <w:rPr>
-          <w:sz w:val="22"/>
-          <w:szCs w:val="22"/>
-        </w:rPr>
-        <w:t>(reference DS_Store). Once the file count is obtained, the value is used to calculate the variable header length.</w:t>
+        <w:t xml:space="preserve">The pak file format is an archive file format that is not standardized on its contents. Pak files are usually used for games, where game assets are archived into a single file. </w:t>
+      </w:r>
+    </w:p>
+    <w:p>
+      <w:pPr>
+        <w:ind w:right="495"/>
+        <w:rPr>
+          <w:sz w:val="22"/>
+          <w:szCs w:val="22"/>
+        </w:rPr>
+      </w:pPr>
+    </w:p>
+    <w:p>
+      <w:pPr>
+        <w:ind w:right="495"/>
+        <w:rPr>
+          <w:sz w:val="22"/>
+          <w:szCs w:val="22"/>
+        </w:rPr>
+      </w:pPr>
+      <w:r>
+        <w:rPr>
+          <w:sz w:val="22"/>
+          <w:szCs w:val="22"/>
+        </w:rPr>
+        <w:t>The tool takes the source folder, traverses the entire directory to count the files, ignoring DS_Store files that are present on Apple’s platforms</w:t>
+      </w:r>
+      <w:r>
+        <w:rPr>
+          <w:sz w:val="22"/>
+          <w:szCs w:val="22"/>
+        </w:rPr>
+        <w:t xml:space="preserve">. </w:t>
+      </w:r>
+      <w:r>
+        <w:rPr>
+          <w:sz w:val="22"/>
+          <w:szCs w:val="22"/>
+        </w:rPr>
+        <w:t>Once the file count is obtained, the value is used to calculate the variable header length.</w:t>
       </w:r>
     </w:p>
     <w:p>
@@ -12280,15 +12176,7 @@
           <w:sz w:val="22"/>
           <w:szCs w:val="22"/>
         </w:rPr>
-        <w:t xml:space="preserve"> function starts Bundle by loading a given pak file, memory mapping the file to virtual </w:t>
-      </w:r>
-      <w:r>
-        <w:rPr>
-          <w:sz w:val="22"/>
-          <w:szCs w:val="22"/>
-        </w:rPr>
-        <w:lastRenderedPageBreak/>
-        <w:t>memory</w:t>
+        <w:t xml:space="preserve"> function starts Bundle by loading a given pak file, memory mapping the file to virtual memory</w:t>
       </w:r>
       <w:r>
         <w:rPr>
@@ -12851,15 +12739,7 @@
           <w:sz w:val="22"/>
           <w:szCs w:val="22"/>
         </w:rPr>
-        <w:t xml:space="preserve">The mmap </w:t>
-      </w:r>
-      <w:r>
-        <w:rPr>
-          <w:sz w:val="22"/>
-          <w:szCs w:val="22"/>
-        </w:rPr>
-        <w:lastRenderedPageBreak/>
-        <w:t xml:space="preserve">function provides a number of ways to map a file to virtual memory. </w:t>
+        <w:t xml:space="preserve">The mmap function provides a number of ways to map a file to virtual memory. </w:t>
       </w:r>
     </w:p>
     <w:p>
@@ -13030,7 +12910,7 @@
         </w:rPr>
         <w:t xml:space="preserve">(add reference to </w:t>
       </w:r>
-      <w:hyperlink r:id="rId18" w:history="1">
+      <w:hyperlink r:id="rId13" w:history="1">
         <w:r>
           <w:rPr>
             <w:rStyle w:val="Hyperlink"/>
@@ -13283,15 +13163,7 @@
           <w:sz w:val="22"/>
           <w:szCs w:val="22"/>
         </w:rPr>
-        <w:t xml:space="preserve">header offsets existing in the header. The keys of the hasmap being the hash value[1] of the filename, and the value </w:t>
-      </w:r>
-      <w:r>
-        <w:rPr>
-          <w:sz w:val="22"/>
-          <w:szCs w:val="22"/>
-        </w:rPr>
-        <w:lastRenderedPageBreak/>
-        <w:t xml:space="preserve">points to a </w:t>
+        <w:t xml:space="preserve">header offsets existing in the header. The keys of the hasmap being the hash value[1] of the filename, and the value points to a </w:t>
       </w:r>
       <w:r>
         <w:rPr>
@@ -15009,7 +14881,6 @@
           <w:sz w:val="22"/>
           <w:szCs w:val="22"/>
         </w:rPr>
-        <w:lastRenderedPageBreak/>
         <w:drawing>
           <wp:inline distT="0" distB="0" distL="0" distR="0" wp14:anchorId="0E4AAC79" wp14:editId="4AE3FE8D">
             <wp:extent cx="5258012" cy="4399836"/>
@@ -15028,7 +14899,7 @@
                     </pic:cNvPicPr>
                   </pic:nvPicPr>
                   <pic:blipFill>
-                    <a:blip r:embed="rId19">
+                    <a:blip r:embed="rId14">
                       <a:extLst>
                         <a:ext uri="{28A0092B-C50C-407E-A947-70E740481C1C}">
                           <a14:useLocalDpi xmlns:a14="http://schemas.microsoft.com/office/drawing/2010/main" val="0"/>
@@ -15274,15 +15145,7 @@
           <w:sz w:val="22"/>
           <w:szCs w:val="22"/>
         </w:rPr>
-        <w:t xml:space="preserve">Currently this decompressed file will reside in RAM, either on the stack or heap. Solving this issue by storing the file in virtual memory was considered, however both techniques store an extra version of the source file, the compressed source and the decompressed additional file. Zlib streams would allow this data to be used as it is being compressed rather than writing all decompressed data to a separate file first. Researching how to “hook in” to C’s File IO functions would allow for the single copy of the asset data to reside in virtual memory and due to </w:t>
-      </w:r>
-      <w:r>
-        <w:rPr>
-          <w:sz w:val="22"/>
-          <w:szCs w:val="22"/>
-        </w:rPr>
-        <w:lastRenderedPageBreak/>
-        <w:t>the data being executed as a stream, maintain a low RAM based memory usage</w:t>
+        <w:t>Currently this decompressed file will reside in RAM, either on the stack or heap. Solving this issue by storing the file in virtual memory was considered, however both techniques store an extra version of the source file, the compressed source and the decompressed additional file. Zlib streams would allow this data to be used as it is being compressed rather than writing all decompressed data to a separate file first. Researching how to “hook in” to C’s File IO functions would allow for the single copy of the asset data to reside in virtual memory and due to the data being executed as a stream, maintain a low RAM based memory usage</w:t>
       </w:r>
       <w:r>
         <w:rPr>
@@ -16206,7 +16069,6 @@
           <w:sz w:val="22"/>
           <w:szCs w:val="22"/>
         </w:rPr>
-        <w:lastRenderedPageBreak/>
         <w:t>Lower memory footprint is due to the game assets being stored in virtual memory that resides on disk. The kernel will manage the RAM usage of game asset data as it pages data in and out whenever the process demands data on a given page. Strict game asset based object allocation and deallocation of memory by the developer during runtime is removed and handled by the kernel.</w:t>
       </w:r>
     </w:p>
@@ -16416,15 +16278,7 @@
           <w:sz w:val="22"/>
           <w:szCs w:val="22"/>
         </w:rPr>
-        <w:t xml:space="preserve"> etc. These assets are stored within virtual memory and the objects using this data do not need to allocate memory for these objects. The </w:t>
-      </w:r>
-      <w:r>
-        <w:rPr>
-          <w:sz w:val="22"/>
-          <w:szCs w:val="22"/>
-        </w:rPr>
-        <w:lastRenderedPageBreak/>
-        <w:t>developer might allocate E.g. A UIImageView object that can hold a UIImage to display is manually allocated by the developer and resides on RAM. The UIImage object to be placed within the UIImageView for display will have its data backed by the virtual memory segment for the named file.</w:t>
+        <w:t xml:space="preserve"> etc. These assets are stored within virtual memory and the objects using this data do not need to allocate memory for these objects. The developer might allocate E.g. A UIImageView object that can hold a UIImage to display is manually allocated by the developer and resides on RAM. The UIImage object to be placed within the UIImageView for display will have its data backed by the virtual memory segment for the named file.</w:t>
       </w:r>
     </w:p>
     <w:p>
@@ -16743,7 +16597,7 @@
         </w:rPr>
         <w:t xml:space="preserve"> operating system. To make an APK file, a program for Android is first compiled, and then all of its parts are packaged into one file. This holds all of that program's code such as (.dex files), resources, assets, certificates, and manifest file. As is the case with many file formats, APK files can have any name needed, but must end with the four character, three letter extension, .apk.” (reference </w:t>
       </w:r>
-      <w:hyperlink r:id="rId20" w:history="1">
+      <w:hyperlink r:id="rId15" w:history="1">
         <w:r>
           <w:rPr>
             <w:rStyle w:val="Hyperlink"/>
@@ -16816,7 +16670,7 @@
         </w:rPr>
         <w:t xml:space="preserve">Android uses a Java based virtual machine known as the Dalvik Virtual Machine, which is a JVM enhanced for mobile devices. Android developers can use the Android Native Development Kit (NDK) to run Bundle within their android game or application. “The NDK allows you to implement parts of your applications using native-code languages such as C and C++.” (add reference to </w:t>
       </w:r>
-      <w:hyperlink r:id="rId21" w:history="1">
+      <w:hyperlink r:id="rId16" w:history="1">
         <w:r>
           <w:rPr>
             <w:rStyle w:val="Hyperlink"/>
@@ -16900,7 +16754,7 @@
         </w:rPr>
         <w:t xml:space="preserve">to virtual memory and allows similar retrieval of files within that pak file, using a filename based system. Another difference is that an OSX and iOS bundle “ is a directory with a standardized hierarchical structure that holds executable code and the resources used by that code.” (add reference </w:t>
       </w:r>
-      <w:hyperlink r:id="rId22" w:anchor="documentation/CoreFoundation/Conceptual/CFBundles/AboutBundles/AboutBundles.html" w:history="1">
+      <w:hyperlink r:id="rId17" w:anchor="documentation/CoreFoundation/Conceptual/CFBundles/AboutBundles/AboutBundles.html" w:history="1">
         <w:r>
           <w:rPr>
             <w:rStyle w:val="Hyperlink"/>
@@ -16956,15 +16810,7 @@
           <w:sz w:val="22"/>
           <w:szCs w:val="22"/>
         </w:rPr>
-        <w:t xml:space="preserve">It should be noted that iOS allows multitasking which keeps applications threads alive in a suspended state. These suspended applications retain their processes’ memory blocks within RAM and virtual memory. This retained memory can decrease the amount of memory available to a launched application. If an active application </w:t>
-      </w:r>
-      <w:r>
-        <w:rPr>
-          <w:sz w:val="22"/>
-          <w:szCs w:val="22"/>
-        </w:rPr>
-        <w:lastRenderedPageBreak/>
-        <w:t>requests memory within the allowed amount and it is not available the kernel will deallocate the suspended applications as needed. Using Bundle to retrieve the needed data from the virtual memory block and using that data as a stream would minimize the RAM usage. RAM usage would only be as large as the data buffer used for streaming.</w:t>
+        <w:t>It should be noted that iOS allows multitasking which keeps applications threads alive in a suspended state. These suspended applications retain their processes’ memory blocks within RAM and virtual memory. This retained memory can decrease the amount of memory available to a launched application. If an active application requests memory within the allowed amount and it is not available the kernel will deallocate the suspended applications as needed. Using Bundle to retrieve the needed data from the virtual memory block and using that data as a stream would minimize the RAM usage. RAM usage would only be as large as the data buffer used for streaming.</w:t>
       </w:r>
     </w:p>
     <w:p>
@@ -17365,22 +17211,12 @@
         </w:rPr>
         <w:t>nother</w:t>
       </w:r>
-      <w:bookmarkStart w:id="46" w:name="_GoBack"/>
-      <w:bookmarkEnd w:id="46"/>
-      <w:r>
-        <w:rPr>
-          <w:sz w:val="22"/>
-          <w:szCs w:val="22"/>
-        </w:rPr>
-        <w:t xml:space="preserve"> caveat regarding memory mapping is that memory mapping files smaller than the page size on a system wastes space. A page size is usually 4kb in size. A file smaller than 4kb will </w:t>
-      </w:r>
-      <w:r>
-        <w:rPr>
-          <w:sz w:val="22"/>
-          <w:szCs w:val="22"/>
-        </w:rPr>
-        <w:lastRenderedPageBreak/>
-        <w:t>still consume 4kb of RAM space when paged in by the kernel.</w:t>
+      <w:r>
+        <w:rPr>
+          <w:sz w:val="22"/>
+          <w:szCs w:val="22"/>
+        </w:rPr>
+        <w:t xml:space="preserve"> caveat regarding memory mapping is that memory mapping files smaller than the page size on a system wastes space. A page size is usually 4kb in size. A file smaller than 4kb will still consume 4kb of RAM space when paged in by the kernel.</w:t>
       </w:r>
     </w:p>
     <w:p>
@@ -17447,69 +17283,262 @@
           <w:szCs w:val="22"/>
         </w:rPr>
       </w:pPr>
+      <w:commentRangeStart w:id="46"/>
+      <w:r>
+        <w:rPr>
+          <w:sz w:val="22"/>
+          <w:szCs w:val="22"/>
+        </w:rPr>
+        <w:t xml:space="preserve">The constructive research method </w:t>
+      </w:r>
+      <w:r>
+        <w:rPr>
+          <w:sz w:val="22"/>
+          <w:szCs w:val="22"/>
+        </w:rPr>
+        <w:t xml:space="preserve">proved </w:t>
+      </w:r>
+      <w:r>
+        <w:rPr>
+          <w:sz w:val="22"/>
+          <w:szCs w:val="22"/>
+        </w:rPr>
+        <w:t>s</w:t>
+      </w:r>
+      <w:r>
+        <w:rPr>
+          <w:sz w:val="22"/>
+          <w:szCs w:val="22"/>
+        </w:rPr>
+        <w:t xml:space="preserve">uitable for this research although it lacked methods describing data collections and analysis. The </w:t>
+      </w:r>
+      <w:r>
+        <w:rPr>
+          <w:sz w:val="22"/>
+          <w:szCs w:val="22"/>
+        </w:rPr>
+        <w:t>method’s approach allows constructing list of tasks and</w:t>
+      </w:r>
+      <w:r>
+        <w:rPr>
+          <w:sz w:val="22"/>
+          <w:szCs w:val="22"/>
+        </w:rPr>
+        <w:t xml:space="preserve"> using them </w:t>
+      </w:r>
+      <w:r>
+        <w:rPr>
+          <w:sz w:val="22"/>
+          <w:szCs w:val="22"/>
+        </w:rPr>
+        <w:t>turn</w:t>
+      </w:r>
+      <w:r>
+        <w:rPr>
+          <w:sz w:val="22"/>
+          <w:szCs w:val="22"/>
+        </w:rPr>
+        <w:t xml:space="preserve"> existing knowledge to </w:t>
+      </w:r>
+      <w:r>
+        <w:rPr>
+          <w:sz w:val="22"/>
+          <w:szCs w:val="22"/>
+        </w:rPr>
+        <w:t>an innovative solution</w:t>
+      </w:r>
+      <w:r>
+        <w:rPr>
+          <w:sz w:val="22"/>
+          <w:szCs w:val="22"/>
+        </w:rPr>
+        <w:t>.</w:t>
+      </w:r>
+      <w:r>
+        <w:rPr>
+          <w:sz w:val="22"/>
+          <w:szCs w:val="22"/>
+        </w:rPr>
+        <w:t xml:space="preserve"> </w:t>
+      </w:r>
+      <w:commentRangeEnd w:id="46"/>
+      <w:r>
+        <w:rPr>
+          <w:rStyle w:val="CommentReference"/>
+        </w:rPr>
+        <w:commentReference w:id="46"/>
+      </w:r>
+    </w:p>
+    <w:p>
+      <w:pPr>
+        <w:rPr>
+          <w:sz w:val="22"/>
+          <w:szCs w:val="22"/>
+        </w:rPr>
+      </w:pPr>
+    </w:p>
+    <w:p>
+      <w:pPr>
+        <w:rPr>
+          <w:sz w:val="22"/>
+          <w:szCs w:val="22"/>
+        </w:rPr>
+      </w:pPr>
       <w:commentRangeStart w:id="47"/>
       <w:r>
         <w:rPr>
           <w:sz w:val="22"/>
           <w:szCs w:val="22"/>
         </w:rPr>
-        <w:t xml:space="preserve">The constructive research method </w:t>
-      </w:r>
-      <w:r>
-        <w:rPr>
-          <w:sz w:val="22"/>
-          <w:szCs w:val="22"/>
-        </w:rPr>
-        <w:t xml:space="preserve">proved </w:t>
-      </w:r>
-      <w:r>
-        <w:rPr>
-          <w:sz w:val="22"/>
-          <w:szCs w:val="22"/>
-        </w:rPr>
-        <w:t>s</w:t>
-      </w:r>
-      <w:r>
-        <w:rPr>
-          <w:sz w:val="22"/>
-          <w:szCs w:val="22"/>
-        </w:rPr>
-        <w:t xml:space="preserve">uitable for this research although it lacked methods describing data collections and analysis. The </w:t>
-      </w:r>
-      <w:r>
-        <w:rPr>
-          <w:sz w:val="22"/>
-          <w:szCs w:val="22"/>
-        </w:rPr>
-        <w:t>method’s approach allows constructing list of tasks and</w:t>
-      </w:r>
-      <w:r>
-        <w:rPr>
-          <w:sz w:val="22"/>
-          <w:szCs w:val="22"/>
-        </w:rPr>
-        <w:t xml:space="preserve"> using them </w:t>
-      </w:r>
-      <w:r>
-        <w:rPr>
-          <w:sz w:val="22"/>
-          <w:szCs w:val="22"/>
-        </w:rPr>
-        <w:t>turn</w:t>
-      </w:r>
-      <w:r>
-        <w:rPr>
-          <w:sz w:val="22"/>
-          <w:szCs w:val="22"/>
-        </w:rPr>
-        <w:t xml:space="preserve"> existing knowledge to </w:t>
-      </w:r>
-      <w:r>
-        <w:rPr>
-          <w:sz w:val="22"/>
-          <w:szCs w:val="22"/>
-        </w:rPr>
-        <w:t>an innovative solution</w:t>
+        <w:t>The flexibility provided by the constructive research method allows merging social</w:t>
+      </w:r>
+      <w:r>
+        <w:rPr>
+          <w:sz w:val="22"/>
+          <w:szCs w:val="22"/>
+        </w:rPr>
+        <w:t xml:space="preserve"> science approaches</w:t>
+      </w:r>
+      <w:r>
+        <w:rPr>
+          <w:sz w:val="22"/>
+          <w:szCs w:val="22"/>
+        </w:rPr>
+        <w:t xml:space="preserve"> </w:t>
+      </w:r>
+      <w:r>
+        <w:rPr>
+          <w:sz w:val="22"/>
+          <w:szCs w:val="22"/>
+        </w:rPr>
+        <w:t xml:space="preserve">(quantitative and/or qualitative methods) </w:t>
+      </w:r>
+      <w:r>
+        <w:rPr>
+          <w:sz w:val="22"/>
+          <w:szCs w:val="22"/>
+        </w:rPr>
+        <w:t xml:space="preserve">when it comes to data collection and analysis. The focus using this method lies on the implementation, making the use of social science methods or possibly a mix of their attributes available for use. As long as </w:t>
+      </w:r>
+      <w:r>
+        <w:rPr>
+          <w:sz w:val="22"/>
+          <w:szCs w:val="22"/>
+        </w:rPr>
+        <w:t>these approaches</w:t>
+      </w:r>
+      <w:r>
+        <w:rPr>
+          <w:sz w:val="22"/>
+          <w:szCs w:val="22"/>
+        </w:rPr>
+        <w:t xml:space="preserve"> approaches help solving the constructed problem; they should be used.</w:t>
+      </w:r>
+      <w:commentRangeEnd w:id="47"/>
+      <w:r>
+        <w:rPr>
+          <w:rStyle w:val="CommentReference"/>
+        </w:rPr>
+        <w:commentReference w:id="47"/>
+      </w:r>
+    </w:p>
+    <w:p>
+      <w:pPr>
+        <w:rPr>
+          <w:sz w:val="22"/>
+          <w:szCs w:val="22"/>
+        </w:rPr>
+      </w:pPr>
+    </w:p>
+    <w:p>
+      <w:pPr>
+        <w:rPr>
+          <w:sz w:val="22"/>
+          <w:szCs w:val="22"/>
+        </w:rPr>
+      </w:pPr>
+      <w:commentRangeStart w:id="48"/>
+      <w:r>
+        <w:rPr>
+          <w:sz w:val="22"/>
+          <w:szCs w:val="22"/>
+        </w:rPr>
+        <w:t xml:space="preserve">Semi structured interviews contributed in creating a brainstorming base where information is shared and discussed openly. Topics regarding the area of the problem are talked about, connecting pieces together and enlarging </w:t>
+      </w:r>
+      <w:commentRangeStart w:id="49"/>
+      <w:r>
+        <w:rPr>
+          <w:sz w:val="22"/>
+          <w:szCs w:val="22"/>
+        </w:rPr>
+        <w:t xml:space="preserve">the knowledge gap </w:t>
+      </w:r>
+      <w:commentRangeEnd w:id="49"/>
+      <w:r>
+        <w:rPr>
+          <w:rStyle w:val="CommentReference"/>
+        </w:rPr>
+        <w:commentReference w:id="49"/>
+      </w:r>
+      <w:r>
+        <w:rPr>
+          <w:sz w:val="22"/>
+          <w:szCs w:val="22"/>
+        </w:rPr>
+        <w:t xml:space="preserve">for the next steps of development. </w:t>
+      </w:r>
+      <w:commentRangeEnd w:id="48"/>
+      <w:r>
+        <w:rPr>
+          <w:rStyle w:val="CommentReference"/>
+        </w:rPr>
+        <w:commentReference w:id="48"/>
+      </w:r>
+    </w:p>
+    <w:p>
+      <w:pPr>
+        <w:ind w:right="495"/>
+        <w:rPr>
+          <w:sz w:val="22"/>
+          <w:szCs w:val="22"/>
+        </w:rPr>
+      </w:pPr>
+    </w:p>
+    <w:p>
+      <w:pPr>
+        <w:ind w:right="495"/>
+        <w:rPr>
+          <w:sz w:val="22"/>
+          <w:szCs w:val="22"/>
+        </w:rPr>
+      </w:pPr>
+      <w:r>
+        <w:rPr>
+          <w:sz w:val="22"/>
+          <w:szCs w:val="22"/>
+        </w:rPr>
+        <w:t>The Semi structured interviews contributed in gaining knowledge i</w:t>
+      </w:r>
+      <w:r>
+        <w:rPr>
+          <w:sz w:val="22"/>
+          <w:szCs w:val="22"/>
+        </w:rPr>
+        <w:t>n a continuou</w:t>
+      </w:r>
+      <w:r>
+        <w:rPr>
+          <w:sz w:val="22"/>
+          <w:szCs w:val="22"/>
+        </w:rPr>
+        <w:t>s and a flexible manner. Topics related were discovered iter</w:t>
+      </w:r>
+      <w:r>
+        <w:rPr>
+          <w:sz w:val="22"/>
+          <w:szCs w:val="22"/>
+        </w:rPr>
+        <w:t>atively during every meeting as open discussions were taken place</w:t>
       </w:r>
       <w:r>
         <w:rPr>
@@ -17525,222 +17554,29 @@
         </w:rPr>
         <w:t xml:space="preserve"> </w:t>
       </w:r>
-      <w:commentRangeEnd w:id="47"/>
+    </w:p>
+    <w:p>
+      <w:pPr>
+        <w:ind w:right="495"/>
+        <w:rPr>
+          <w:sz w:val="22"/>
+          <w:szCs w:val="22"/>
+        </w:rPr>
+      </w:pPr>
+    </w:p>
+    <w:p>
+      <w:pPr>
+        <w:ind w:right="495"/>
+        <w:rPr>
+          <w:sz w:val="22"/>
+          <w:szCs w:val="22"/>
+        </w:rPr>
+      </w:pPr>
       <w:r>
         <w:rPr>
           <w:rStyle w:val="CommentReference"/>
         </w:rPr>
-        <w:commentReference w:id="47"/>
-      </w:r>
-    </w:p>
-    <w:p>
-      <w:pPr>
-        <w:rPr>
-          <w:sz w:val="22"/>
-          <w:szCs w:val="22"/>
-        </w:rPr>
-      </w:pPr>
-    </w:p>
-    <w:p>
-      <w:pPr>
-        <w:rPr>
-          <w:sz w:val="22"/>
-          <w:szCs w:val="22"/>
-        </w:rPr>
-      </w:pPr>
-      <w:commentRangeStart w:id="48"/>
-      <w:r>
-        <w:rPr>
-          <w:sz w:val="22"/>
-          <w:szCs w:val="22"/>
-        </w:rPr>
-        <w:t>The flexibility provided by the constructive research method allows merging social</w:t>
-      </w:r>
-      <w:r>
-        <w:rPr>
-          <w:sz w:val="22"/>
-          <w:szCs w:val="22"/>
-        </w:rPr>
-        <w:t xml:space="preserve"> science approaches</w:t>
-      </w:r>
-      <w:r>
-        <w:rPr>
-          <w:sz w:val="22"/>
-          <w:szCs w:val="22"/>
-        </w:rPr>
-        <w:t xml:space="preserve"> </w:t>
-      </w:r>
-      <w:r>
-        <w:rPr>
-          <w:sz w:val="22"/>
-          <w:szCs w:val="22"/>
-        </w:rPr>
-        <w:t xml:space="preserve">(quantitative and/or qualitative methods) </w:t>
-      </w:r>
-      <w:r>
-        <w:rPr>
-          <w:sz w:val="22"/>
-          <w:szCs w:val="22"/>
-        </w:rPr>
-        <w:t xml:space="preserve">when it comes to data collection and analysis. The focus using this method lies on the implementation, making the use of social science methods or possibly a mix of their attributes available for use. As long as </w:t>
-      </w:r>
-      <w:r>
-        <w:rPr>
-          <w:sz w:val="22"/>
-          <w:szCs w:val="22"/>
-        </w:rPr>
-        <w:t>these approaches</w:t>
-      </w:r>
-      <w:r>
-        <w:rPr>
-          <w:sz w:val="22"/>
-          <w:szCs w:val="22"/>
-        </w:rPr>
-        <w:t xml:space="preserve"> approaches help solving the constructed problem; they should be used.</w:t>
-      </w:r>
-      <w:commentRangeEnd w:id="48"/>
-      <w:r>
-        <w:rPr>
-          <w:rStyle w:val="CommentReference"/>
-        </w:rPr>
-        <w:commentReference w:id="48"/>
-      </w:r>
-    </w:p>
-    <w:p>
-      <w:pPr>
-        <w:rPr>
-          <w:sz w:val="22"/>
-          <w:szCs w:val="22"/>
-        </w:rPr>
-      </w:pPr>
-    </w:p>
-    <w:p>
-      <w:pPr>
-        <w:rPr>
-          <w:sz w:val="22"/>
-          <w:szCs w:val="22"/>
-        </w:rPr>
-      </w:pPr>
-      <w:commentRangeStart w:id="49"/>
-      <w:r>
-        <w:rPr>
-          <w:sz w:val="22"/>
-          <w:szCs w:val="22"/>
-        </w:rPr>
-        <w:t xml:space="preserve">Semi structured interviews contributed in creating a brainstorming base where information is shared and discussed openly. Topics regarding the area of the problem are talked about, connecting pieces together and enlarging </w:t>
-      </w:r>
-      <w:commentRangeStart w:id="50"/>
-      <w:r>
-        <w:rPr>
-          <w:sz w:val="22"/>
-          <w:szCs w:val="22"/>
-        </w:rPr>
-        <w:t xml:space="preserve">the knowledge gap </w:t>
-      </w:r>
-      <w:commentRangeEnd w:id="50"/>
-      <w:r>
-        <w:rPr>
-          <w:rStyle w:val="CommentReference"/>
-        </w:rPr>
         <w:commentReference w:id="50"/>
-      </w:r>
-      <w:r>
-        <w:rPr>
-          <w:sz w:val="22"/>
-          <w:szCs w:val="22"/>
-        </w:rPr>
-        <w:t xml:space="preserve">for the next steps of development. </w:t>
-      </w:r>
-      <w:commentRangeEnd w:id="49"/>
-      <w:r>
-        <w:rPr>
-          <w:rStyle w:val="CommentReference"/>
-        </w:rPr>
-        <w:commentReference w:id="49"/>
-      </w:r>
-    </w:p>
-    <w:p>
-      <w:pPr>
-        <w:ind w:right="495"/>
-        <w:rPr>
-          <w:sz w:val="22"/>
-          <w:szCs w:val="22"/>
-        </w:rPr>
-      </w:pPr>
-    </w:p>
-    <w:p>
-      <w:pPr>
-        <w:ind w:right="495"/>
-        <w:rPr>
-          <w:sz w:val="22"/>
-          <w:szCs w:val="22"/>
-        </w:rPr>
-      </w:pPr>
-      <w:r>
-        <w:rPr>
-          <w:sz w:val="22"/>
-          <w:szCs w:val="22"/>
-        </w:rPr>
-        <w:t>The Semi structured interviews contributed in gaining knowledge i</w:t>
-      </w:r>
-      <w:r>
-        <w:rPr>
-          <w:sz w:val="22"/>
-          <w:szCs w:val="22"/>
-        </w:rPr>
-        <w:t>n a continuou</w:t>
-      </w:r>
-      <w:r>
-        <w:rPr>
-          <w:sz w:val="22"/>
-          <w:szCs w:val="22"/>
-        </w:rPr>
-        <w:t>s and a flexible manner. Topics related were discovered iter</w:t>
-      </w:r>
-      <w:r>
-        <w:rPr>
-          <w:sz w:val="22"/>
-          <w:szCs w:val="22"/>
-        </w:rPr>
-        <w:t>atively during every meeting as open discussions were taken place</w:t>
-      </w:r>
-      <w:r>
-        <w:rPr>
-          <w:sz w:val="22"/>
-          <w:szCs w:val="22"/>
-        </w:rPr>
-        <w:t>.</w:t>
-      </w:r>
-      <w:r>
-        <w:rPr>
-          <w:sz w:val="22"/>
-          <w:szCs w:val="22"/>
-        </w:rPr>
-        <w:t xml:space="preserve"> </w:t>
-      </w:r>
-    </w:p>
-    <w:p>
-      <w:pPr>
-        <w:ind w:right="495"/>
-        <w:rPr>
-          <w:sz w:val="22"/>
-          <w:szCs w:val="22"/>
-        </w:rPr>
-      </w:pPr>
-    </w:p>
-    <w:p>
-      <w:pPr>
-        <w:ind w:right="495"/>
-        <w:rPr>
-          <w:sz w:val="22"/>
-          <w:szCs w:val="22"/>
-        </w:rPr>
-      </w:pPr>
-      <w:r>
-        <w:rPr>
-          <w:rStyle w:val="CommentReference"/>
-        </w:rPr>
-        <w:commentReference w:id="51"/>
       </w:r>
     </w:p>
     <w:p>
@@ -17752,7 +17588,7 @@
           <w:szCs w:val="28"/>
         </w:rPr>
       </w:pPr>
-      <w:bookmarkStart w:id="52" w:name="_Toc199011771"/>
+      <w:bookmarkStart w:id="51" w:name="_Toc199011771"/>
       <w:r>
         <w:rPr>
           <w:rFonts w:asciiTheme="minorHAnsi" w:hAnsiTheme="minorHAnsi"/>
@@ -17769,7 +17605,7 @@
         </w:rPr>
         <w:t>. Acknowledgements</w:t>
       </w:r>
-      <w:bookmarkEnd w:id="52"/>
+      <w:bookmarkEnd w:id="51"/>
     </w:p>
     <w:p>
       <w:pPr>
@@ -17805,7 +17641,7 @@
           <w:szCs w:val="28"/>
         </w:rPr>
       </w:pPr>
-      <w:bookmarkStart w:id="53" w:name="_Toc199011772"/>
+      <w:bookmarkStart w:id="52" w:name="_Toc199011772"/>
       <w:r>
         <w:rPr>
           <w:rFonts w:asciiTheme="minorHAnsi" w:hAnsiTheme="minorHAnsi"/>
@@ -17814,7 +17650,7 @@
         </w:rPr>
         <w:t>References:</w:t>
       </w:r>
-      <w:bookmarkEnd w:id="53"/>
+      <w:bookmarkEnd w:id="52"/>
     </w:p>
     <w:p/>
     <w:p>
@@ -17874,7 +17710,15 @@
           <w:sz w:val="22"/>
           <w:szCs w:val="22"/>
         </w:rPr>
-        <w:t xml:space="preserve">App Store Metrics. (2012). </w:t>
+        <w:t>App Store Metrics. (2012</w:t>
+      </w:r>
+      <w:r>
+        <w:rPr>
+          <w:rFonts w:eastAsia="Times New Roman" w:cs="Times New Roman"/>
+          <w:sz w:val="22"/>
+          <w:szCs w:val="22"/>
+        </w:rPr>
+        <w:t>)</w:t>
       </w:r>
       <w:r>
         <w:rPr>
@@ -17884,7 +17728,7 @@
           <w:sz w:val="22"/>
           <w:szCs w:val="22"/>
         </w:rPr>
-        <w:t>App Store Metrics.</w:t>
+        <w:t>.</w:t>
       </w:r>
       <w:r>
         <w:rPr>
@@ -17917,7 +17761,6 @@
           <w:sz w:val="22"/>
           <w:szCs w:val="22"/>
         </w:rPr>
-        <w:lastRenderedPageBreak/>
         <w:t xml:space="preserve">John Carmack. (2010). </w:t>
       </w:r>
       <w:r>
@@ -18047,17 +17890,17 @@
         <w:adjustRightInd w:val="0"/>
         <w:spacing w:after="240"/>
         <w:rPr>
-          <w:rFonts w:ascii="Times" w:hAnsi="Times" w:cs="Times"/>
-          <w:sz w:val="22"/>
-          <w:szCs w:val="22"/>
-        </w:rPr>
-      </w:pPr>
-      <w:r>
-        <w:rPr>
           <w:rFonts w:eastAsia="Times New Roman" w:cs="Times New Roman"/>
           <w:sz w:val="22"/>
           <w:szCs w:val="22"/>
         </w:rPr>
+      </w:pPr>
+      <w:r>
+        <w:rPr>
+          <w:rFonts w:eastAsia="Times New Roman" w:cs="Times New Roman"/>
+          <w:sz w:val="22"/>
+          <w:szCs w:val="22"/>
+        </w:rPr>
         <w:t>Van Waveren, J.M.P, “From Texture Virtualization to Massive Parallelization” SIGGRAPH 2009, New Orleans</w:t>
       </w:r>
       <w:r>
@@ -18067,6 +17910,379 @@
           <w:szCs w:val="22"/>
         </w:rPr>
         <w:t>, pp. 1 – 18.</w:t>
+      </w:r>
+    </w:p>
+    <w:p>
+      <w:pPr>
+        <w:widowControl w:val="0"/>
+        <w:autoSpaceDE w:val="0"/>
+        <w:autoSpaceDN w:val="0"/>
+        <w:adjustRightInd w:val="0"/>
+        <w:spacing w:after="240"/>
+        <w:rPr>
+          <w:rFonts w:eastAsia="Times New Roman" w:cs="Times New Roman"/>
+          <w:sz w:val="22"/>
+          <w:szCs w:val="22"/>
+        </w:rPr>
+      </w:pPr>
+      <w:r>
+        <w:rPr>
+          <w:rFonts w:eastAsia="Times New Roman" w:cs="Times New Roman"/>
+          <w:sz w:val="22"/>
+          <w:szCs w:val="22"/>
+        </w:rPr>
+        <w:t>Pete McCormick. (</w:t>
+      </w:r>
+      <w:r>
+        <w:rPr>
+          <w:rFonts w:eastAsia="Times New Roman" w:cs="Times New Roman"/>
+          <w:sz w:val="22"/>
+          <w:szCs w:val="22"/>
+        </w:rPr>
+        <w:t>n.d</w:t>
+      </w:r>
+      <w:r>
+        <w:rPr>
+          <w:rFonts w:eastAsia="Times New Roman" w:cs="Times New Roman"/>
+          <w:sz w:val="22"/>
+          <w:szCs w:val="22"/>
+        </w:rPr>
+        <w:t xml:space="preserve">). </w:t>
+      </w:r>
+      <w:r>
+        <w:rPr>
+          <w:rFonts w:eastAsia="Times New Roman" w:cs="Times New Roman"/>
+          <w:i/>
+          <w:iCs/>
+          <w:sz w:val="22"/>
+          <w:szCs w:val="22"/>
+        </w:rPr>
+        <w:t>Quake PAK Format.</w:t>
+      </w:r>
+      <w:r>
+        <w:rPr>
+          <w:rFonts w:eastAsia="Times New Roman" w:cs="Times New Roman"/>
+          <w:sz w:val="22"/>
+          <w:szCs w:val="22"/>
+        </w:rPr>
+        <w:t xml:space="preserve"> Available: http://debian.fmi.uni-sofia.bg/~sergei/cgsr/docs/pak.txt. Last accessed 1st May 2012.</w:t>
+      </w:r>
+    </w:p>
+    <w:p>
+      <w:pPr>
+        <w:widowControl w:val="0"/>
+        <w:autoSpaceDE w:val="0"/>
+        <w:autoSpaceDN w:val="0"/>
+        <w:adjustRightInd w:val="0"/>
+        <w:spacing w:after="240"/>
+        <w:rPr>
+          <w:rFonts w:eastAsia="Times New Roman" w:cs="Times New Roman"/>
+          <w:sz w:val="22"/>
+          <w:szCs w:val="22"/>
+        </w:rPr>
+      </w:pPr>
+      <w:r>
+        <w:rPr>
+          <w:rFonts w:eastAsia="Times New Roman" w:cs="Times New Roman"/>
+          <w:sz w:val="22"/>
+          <w:szCs w:val="22"/>
+        </w:rPr>
+        <w:t>File Extensions Library</w:t>
+      </w:r>
+      <w:r>
+        <w:rPr>
+          <w:rFonts w:eastAsia="Times New Roman" w:cs="Times New Roman"/>
+          <w:sz w:val="22"/>
+          <w:szCs w:val="22"/>
+        </w:rPr>
+        <w:t>,</w:t>
+      </w:r>
+      <w:r>
+        <w:rPr>
+          <w:rFonts w:eastAsia="Times New Roman" w:cs="Times New Roman"/>
+          <w:sz w:val="22"/>
+          <w:szCs w:val="22"/>
+        </w:rPr>
+        <w:t xml:space="preserve"> 2008,  “File  extension pk3 information”</w:t>
+      </w:r>
+      <w:r>
+        <w:rPr>
+          <w:rFonts w:eastAsia="Times New Roman" w:cs="Times New Roman"/>
+          <w:sz w:val="22"/>
+          <w:szCs w:val="22"/>
+        </w:rPr>
+        <w:t>. Available</w:t>
+      </w:r>
+      <w:r>
+        <w:rPr>
+          <w:rFonts w:eastAsia="Times New Roman" w:cs="Times New Roman"/>
+          <w:sz w:val="22"/>
+          <w:szCs w:val="22"/>
+        </w:rPr>
+        <w:t xml:space="preserve">: </w:t>
+      </w:r>
+      <w:hyperlink r:id="rId18" w:history="1">
+        <w:r>
+          <w:rPr>
+            <w:rStyle w:val="Hyperlink"/>
+            <w:rFonts w:eastAsia="Times New Roman" w:cs="Times New Roman"/>
+            <w:sz w:val="22"/>
+            <w:szCs w:val="22"/>
+          </w:rPr>
+          <w:t>http://pk3.file-extension-library.com/</w:t>
+        </w:r>
+      </w:hyperlink>
+      <w:r>
+        <w:rPr>
+          <w:rFonts w:eastAsia="Times New Roman" w:cs="Times New Roman"/>
+          <w:sz w:val="22"/>
+          <w:szCs w:val="22"/>
+        </w:rPr>
+        <w:t>. Last accessed 19</w:t>
+      </w:r>
+      <w:r>
+        <w:rPr>
+          <w:rFonts w:eastAsia="Times New Roman" w:cs="Times New Roman"/>
+          <w:sz w:val="22"/>
+          <w:szCs w:val="22"/>
+          <w:vertAlign w:val="superscript"/>
+        </w:rPr>
+        <w:t>th</w:t>
+      </w:r>
+      <w:r>
+        <w:rPr>
+          <w:rFonts w:eastAsia="Times New Roman" w:cs="Times New Roman"/>
+          <w:sz w:val="22"/>
+          <w:szCs w:val="22"/>
+        </w:rPr>
+        <w:t xml:space="preserve"> May 2012.</w:t>
+      </w:r>
+    </w:p>
+    <w:p>
+      <w:pPr>
+        <w:widowControl w:val="0"/>
+        <w:autoSpaceDE w:val="0"/>
+        <w:autoSpaceDN w:val="0"/>
+        <w:adjustRightInd w:val="0"/>
+        <w:spacing w:after="240"/>
+        <w:rPr>
+          <w:rFonts w:cs="Times"/>
+          <w:sz w:val="22"/>
+          <w:szCs w:val="22"/>
+        </w:rPr>
+      </w:pPr>
+      <w:r>
+        <w:rPr>
+          <w:rFonts w:cs="Times"/>
+          <w:sz w:val="22"/>
+          <w:szCs w:val="22"/>
+        </w:rPr>
+        <w:t>File Extension Guide, 2012, “File extension pk4“</w:t>
+      </w:r>
+      <w:r>
+        <w:rPr>
+          <w:rFonts w:cs="Times"/>
+          <w:sz w:val="22"/>
+          <w:szCs w:val="22"/>
+        </w:rPr>
+        <w:t>. A</w:t>
+      </w:r>
+      <w:r>
+        <w:rPr>
+          <w:rFonts w:cs="Times"/>
+          <w:sz w:val="22"/>
+          <w:szCs w:val="22"/>
+        </w:rPr>
+        <w:t>vailable</w:t>
+      </w:r>
+      <w:r>
+        <w:rPr>
+          <w:rFonts w:cs="Times"/>
+          <w:sz w:val="22"/>
+          <w:szCs w:val="22"/>
+        </w:rPr>
+        <w:t>:</w:t>
+      </w:r>
+      <w:r>
+        <w:rPr>
+          <w:rFonts w:cs="Times"/>
+          <w:sz w:val="22"/>
+          <w:szCs w:val="22"/>
+        </w:rPr>
+        <w:t xml:space="preserve"> http://pk4.fileextensionguide.com/</w:t>
+      </w:r>
+      <w:r>
+        <w:rPr>
+          <w:rFonts w:cs="Times"/>
+          <w:sz w:val="22"/>
+          <w:szCs w:val="22"/>
+        </w:rPr>
+        <w:t>. Last accessed 19</w:t>
+      </w:r>
+      <w:r>
+        <w:rPr>
+          <w:rFonts w:cs="Times"/>
+          <w:sz w:val="22"/>
+          <w:szCs w:val="22"/>
+          <w:vertAlign w:val="superscript"/>
+        </w:rPr>
+        <w:t>th</w:t>
+      </w:r>
+      <w:r>
+        <w:rPr>
+          <w:rFonts w:cs="Times"/>
+          <w:sz w:val="22"/>
+          <w:szCs w:val="22"/>
+        </w:rPr>
+        <w:t xml:space="preserve"> May 2012.</w:t>
+      </w:r>
+    </w:p>
+    <w:p>
+      <w:pPr>
+        <w:widowControl w:val="0"/>
+        <w:autoSpaceDE w:val="0"/>
+        <w:autoSpaceDN w:val="0"/>
+        <w:adjustRightInd w:val="0"/>
+        <w:spacing w:after="240"/>
+        <w:rPr>
+          <w:rFonts w:eastAsia="Times New Roman" w:cs="Times New Roman"/>
+          <w:sz w:val="22"/>
+          <w:szCs w:val="22"/>
+        </w:rPr>
+      </w:pPr>
+      <w:r>
+        <w:rPr>
+          <w:rFonts w:eastAsia="Times New Roman" w:cs="Times New Roman"/>
+          <w:iCs/>
+          <w:sz w:val="22"/>
+          <w:szCs w:val="22"/>
+        </w:rPr>
+        <w:t>About Bundles</w:t>
+      </w:r>
+      <w:r>
+        <w:rPr>
+          <w:rFonts w:eastAsia="Times New Roman" w:cs="Times New Roman"/>
+          <w:sz w:val="22"/>
+          <w:szCs w:val="22"/>
+        </w:rPr>
+        <w:t>. (2010)</w:t>
+      </w:r>
+      <w:r>
+        <w:rPr>
+          <w:rFonts w:eastAsia="Times New Roman" w:cs="Times New Roman"/>
+          <w:iCs/>
+          <w:sz w:val="22"/>
+          <w:szCs w:val="22"/>
+        </w:rPr>
+        <w:t>.</w:t>
+      </w:r>
+      <w:r>
+        <w:rPr>
+          <w:rFonts w:eastAsia="Times New Roman" w:cs="Times New Roman"/>
+          <w:sz w:val="22"/>
+          <w:szCs w:val="22"/>
+        </w:rPr>
+        <w:t xml:space="preserve"> Available: https://developer.apple.com/library/mac/#documentation/CoreFoundation/Conceptual/CFBundles/AboutBundles/AboutBundles.html#//apple_ref/doc/uid/10000123i-CH100-SW1. Last accessed 24th April 2012.</w:t>
+      </w:r>
+    </w:p>
+    <w:p>
+      <w:pPr>
+        <w:widowControl w:val="0"/>
+        <w:autoSpaceDE w:val="0"/>
+        <w:autoSpaceDN w:val="0"/>
+        <w:adjustRightInd w:val="0"/>
+        <w:spacing w:after="240"/>
+        <w:rPr>
+          <w:rFonts w:eastAsia="Times New Roman" w:cs="Times New Roman"/>
+          <w:sz w:val="22"/>
+          <w:szCs w:val="22"/>
+        </w:rPr>
+      </w:pPr>
+      <w:r>
+        <w:rPr>
+          <w:rFonts w:eastAsia="Times New Roman" w:cs="Times New Roman"/>
+          <w:i/>
+          <w:iCs/>
+          <w:sz w:val="22"/>
+          <w:szCs w:val="22"/>
+        </w:rPr>
+        <w:t>Core Services Layer</w:t>
+      </w:r>
+      <w:r>
+        <w:rPr>
+          <w:rFonts w:eastAsia="Times New Roman" w:cs="Times New Roman"/>
+          <w:sz w:val="22"/>
+          <w:szCs w:val="22"/>
+        </w:rPr>
+        <w:t>. (2012)</w:t>
+      </w:r>
+      <w:r>
+        <w:rPr>
+          <w:rFonts w:eastAsia="Times New Roman" w:cs="Times New Roman"/>
+          <w:i/>
+          <w:iCs/>
+          <w:sz w:val="22"/>
+          <w:szCs w:val="22"/>
+        </w:rPr>
+        <w:t>.</w:t>
+      </w:r>
+      <w:r>
+        <w:rPr>
+          <w:rFonts w:eastAsia="Times New Roman" w:cs="Times New Roman"/>
+          <w:sz w:val="22"/>
+          <w:szCs w:val="22"/>
+        </w:rPr>
+        <w:t xml:space="preserve"> Available: https://developer.apple.com/library/mac/#documentation/MacOSX/Conceptual/OSX_Technology_Overview/CoreServicesLayer/CoreServicesLayer.html. Last accessed 19th May 2012.</w:t>
+      </w:r>
+    </w:p>
+    <w:p>
+      <w:pPr>
+        <w:widowControl w:val="0"/>
+        <w:autoSpaceDE w:val="0"/>
+        <w:autoSpaceDN w:val="0"/>
+        <w:adjustRightInd w:val="0"/>
+        <w:spacing w:after="240"/>
+        <w:rPr>
+          <w:rFonts w:cs="Times"/>
+          <w:sz w:val="22"/>
+          <w:szCs w:val="22"/>
+        </w:rPr>
+      </w:pPr>
+      <w:r>
+        <w:rPr>
+          <w:rFonts w:eastAsia="Times New Roman" w:cs="Times New Roman"/>
+          <w:i/>
+          <w:iCs/>
+          <w:sz w:val="22"/>
+          <w:szCs w:val="22"/>
+        </w:rPr>
+        <w:t>Automatic Reference Counting</w:t>
+      </w:r>
+      <w:r>
+        <w:rPr>
+          <w:rFonts w:eastAsia="Times New Roman" w:cs="Times New Roman"/>
+          <w:sz w:val="22"/>
+          <w:szCs w:val="22"/>
+        </w:rPr>
+        <w:t>. (2012)</w:t>
+      </w:r>
+      <w:r>
+        <w:rPr>
+          <w:rFonts w:eastAsia="Times New Roman" w:cs="Times New Roman"/>
+          <w:i/>
+          <w:iCs/>
+          <w:sz w:val="22"/>
+          <w:szCs w:val="22"/>
+        </w:rPr>
+        <w:t>.</w:t>
+      </w:r>
+      <w:r>
+        <w:rPr>
+          <w:rFonts w:eastAsia="Times New Roman" w:cs="Times New Roman"/>
+          <w:sz w:val="22"/>
+          <w:szCs w:val="22"/>
+        </w:rPr>
+        <w:t xml:space="preserve"> Available: http://clang.llvm.org/docs/AutomaticReferenceCounting.html. Last accessed 8th March 2012.</w:t>
       </w:r>
     </w:p>
     <w:p>
@@ -18267,7 +18483,7 @@
           <w:szCs w:val="22"/>
         </w:rPr>
       </w:pPr>
-      <w:hyperlink r:id="rId23" w:history="1">
+      <w:hyperlink r:id="rId19" w:history="1">
         <w:r>
           <w:rPr>
             <w:rStyle w:val="Hyperlink"/>
@@ -18308,7 +18524,7 @@
         </w:rPr>
         <w:t xml:space="preserve">Android Developers, “What is the NDK?,” Available: </w:t>
       </w:r>
-      <w:hyperlink r:id="rId24" w:history="1">
+      <w:hyperlink r:id="rId20" w:history="1">
         <w:r>
           <w:rPr>
             <w:rStyle w:val="Hyperlink"/>
@@ -18405,7 +18621,7 @@
       </w:r>
     </w:p>
   </w:comment>
-  <w:comment w:id="21" w:author="jarryd mike" w:date="2012-05-16T19:08:00Z" w:initials="j">
+  <w:comment w:id="26" w:author="Taher Odeh" w:date="2012-05-17T18:36:00Z" w:initials="TO">
     <w:p>
       <w:pPr>
         <w:pStyle w:val="CommentText"/>
@@ -18417,11 +18633,11 @@
         <w:annotationRef/>
       </w:r>
       <w:r>
-        <w:t>reference or add explanation</w:t>
+        <w:t>Hash value of the filename</w:t>
       </w:r>
     </w:p>
   </w:comment>
-  <w:comment w:id="26" w:author="Taher Odeh" w:date="2012-05-17T18:36:00Z" w:initials="TO">
+  <w:comment w:id="46" w:author="Taher Odeh" w:date="2012-05-17T18:31:00Z" w:initials="TO">
     <w:p>
       <w:pPr>
         <w:pStyle w:val="CommentText"/>
@@ -18433,8 +18649,13 @@
         <w:annotationRef/>
       </w:r>
       <w:r>
-        <w:t>Hash value of the filename</w:t>
-      </w:r>
+        <w:t>revision needed</w:t>
+      </w:r>
+    </w:p>
+    <w:p>
+      <w:pPr>
+        <w:pStyle w:val="CommentText"/>
+      </w:pPr>
     </w:p>
   </w:comment>
   <w:comment w:id="47" w:author="Taher Odeh" w:date="2012-05-17T18:31:00Z" w:initials="TO">
@@ -18452,43 +18673,6 @@
         <w:t>revision needed</w:t>
       </w:r>
     </w:p>
-    <w:p>
-      <w:pPr>
-        <w:pStyle w:val="CommentText"/>
-      </w:pPr>
-    </w:p>
-  </w:comment>
-  <w:comment w:id="48" w:author="Taher Odeh" w:date="2012-05-17T18:31:00Z" w:initials="TO">
-    <w:p>
-      <w:pPr>
-        <w:pStyle w:val="CommentText"/>
-      </w:pPr>
-      <w:r>
-        <w:rPr>
-          <w:rStyle w:val="CommentReference"/>
-        </w:rPr>
-        <w:annotationRef/>
-      </w:r>
-      <w:r>
-        <w:t>revision needed</w:t>
-      </w:r>
-    </w:p>
-  </w:comment>
-  <w:comment w:id="50" w:author="jarryd mike" w:date="2012-05-16T16:43:00Z" w:initials="j">
-    <w:p>
-      <w:pPr>
-        <w:pStyle w:val="CommentText"/>
-      </w:pPr>
-      <w:r>
-        <w:rPr>
-          <w:rStyle w:val="CommentReference"/>
-        </w:rPr>
-        <w:annotationRef/>
-      </w:r>
-      <w:r>
-        <w:t>incorrect</w:t>
-      </w:r>
-    </w:p>
   </w:comment>
   <w:comment w:id="49" w:author="jarryd mike" w:date="2012-05-16T16:43:00Z" w:initials="j">
     <w:p>
@@ -18502,14 +18686,30 @@
         <w:annotationRef/>
       </w:r>
       <w:r>
+        <w:t>incorrect</w:t>
+      </w:r>
+    </w:p>
+  </w:comment>
+  <w:comment w:id="48" w:author="jarryd mike" w:date="2012-05-16T16:43:00Z" w:initials="j">
+    <w:p>
+      <w:pPr>
+        <w:pStyle w:val="CommentText"/>
+      </w:pPr>
+      <w:r>
         <w:rPr>
           <w:rStyle w:val="CommentReference"/>
         </w:rPr>
+        <w:annotationRef/>
+      </w:r>
+      <w:r>
+        <w:rPr>
+          <w:rStyle w:val="CommentReference"/>
+        </w:rPr>
         <w:t>rephrase</w:t>
       </w:r>
     </w:p>
   </w:comment>
-  <w:comment w:id="51" w:author="Taher Odeh" w:date="2012-05-17T21:19:00Z" w:initials="TO">
+  <w:comment w:id="50" w:author="Taher Odeh" w:date="2012-05-17T21:19:00Z" w:initials="TO">
     <w:p>
       <w:pPr>
         <w:pStyle w:val="CommentText"/>
@@ -21716,7 +21916,6 @@
     <w:basedOn w:val="Normal"/>
     <w:link w:val="HTMLPreformattedChar"/>
     <w:uiPriority w:val="99"/>
-    <w:semiHidden/>
     <w:unhideWhenUsed/>
     <w:rsid w:val="001854A6"/>
     <w:pPr>
@@ -21750,7 +21949,6 @@
     <w:basedOn w:val="DefaultParagraphFont"/>
     <w:link w:val="HTMLPreformatted"/>
     <w:uiPriority w:val="99"/>
-    <w:semiHidden/>
     <w:rsid w:val="001854A6"/>
     <w:rPr>
       <w:rFonts w:ascii="Courier" w:hAnsi="Courier" w:cs="Courier"/>
@@ -22416,7 +22614,6 @@
     <w:basedOn w:val="Normal"/>
     <w:link w:val="HTMLPreformattedChar"/>
     <w:uiPriority w:val="99"/>
-    <w:semiHidden/>
     <w:unhideWhenUsed/>
     <w:rsid w:val="001854A6"/>
     <w:pPr>
@@ -22450,7 +22647,6 @@
     <w:basedOn w:val="DefaultParagraphFont"/>
     <w:link w:val="HTMLPreformatted"/>
     <w:uiPriority w:val="99"/>
-    <w:semiHidden/>
     <w:rsid w:val="001854A6"/>
     <w:rPr>
       <w:rFonts w:ascii="Courier" w:hAnsi="Courier" w:cs="Courier"/>
@@ -22863,7 +23059,7 @@
 </file>
 
 <file path=customXml/itemProps1.xml><?xml version="1.0" encoding="utf-8"?>
-<ds:datastoreItem xmlns:ds="http://schemas.openxmlformats.org/officeDocument/2006/customXml" ds:itemID="{00A60864-3AE8-D045-A09A-E3D37F2A952F}">
+<ds:datastoreItem xmlns:ds="http://schemas.openxmlformats.org/officeDocument/2006/customXml" ds:itemID="{7AC07D62-DA1D-2746-B43E-33B02E7D4142}">
   <ds:schemaRefs>
     <ds:schemaRef ds:uri="http://schemas.openxmlformats.org/officeDocument/2006/bibliography"/>
   </ds:schemaRefs>

</xml_diff>

<commit_message>
editing done for draft
</commit_message>
<xml_diff>
--- a/Thesis/ThesisDraft2Column_t.docx
+++ b/Thesis/ThesisDraft2Column_t.docx
@@ -20,8 +20,48 @@
           <w:sz w:val="44"/>
           <w:szCs w:val="44"/>
         </w:rPr>
-        <w:t xml:space="preserve">Bundle. A Virtual Memory Based Resource System. </w:t>
-      </w:r>
+        <w:t xml:space="preserve">Bundle. </w:t>
+      </w:r>
+    </w:p>
+    <w:p>
+      <w:pPr>
+        <w:jc w:val="center"/>
+        <w:rPr>
+          <w:rFonts w:eastAsia="Times New Roman" w:cs="Times New Roman"/>
+          <w:color w:val="000000"/>
+          <w:sz w:val="44"/>
+          <w:szCs w:val="44"/>
+        </w:rPr>
+      </w:pPr>
+    </w:p>
+    <w:p>
+      <w:pPr>
+        <w:jc w:val="center"/>
+        <w:rPr>
+          <w:rFonts w:eastAsia="Times New Roman" w:cs="Times New Roman"/>
+          <w:color w:val="000000"/>
+          <w:sz w:val="44"/>
+          <w:szCs w:val="44"/>
+        </w:rPr>
+      </w:pPr>
+      <w:r>
+        <w:rPr>
+          <w:rFonts w:eastAsia="Times New Roman" w:cs="Times New Roman"/>
+          <w:color w:val="000000"/>
+          <w:sz w:val="44"/>
+          <w:szCs w:val="44"/>
+        </w:rPr>
+        <w:t xml:space="preserve">A Virtual Memory Based Resource System. </w:t>
+      </w:r>
+    </w:p>
+    <w:p>
+      <w:pPr>
+        <w:jc w:val="center"/>
+        <w:rPr>
+          <w:rFonts w:ascii="Times New Roman" w:eastAsia="Times New Roman" w:hAnsi="Times New Roman" w:cs="Times New Roman"/>
+          <w:color w:val="000000"/>
+        </w:rPr>
+      </w:pPr>
     </w:p>
     <w:p>
       <w:pPr>
@@ -175,13 +215,6 @@
         <w:rPr>
           <w:b/>
         </w:rPr>
-      </w:pPr>
-    </w:p>
-    <w:p>
-      <w:pPr>
-        <w:rPr>
-          <w:b/>
-        </w:rPr>
         <w:sectPr>
           <w:type w:val="continuous"/>
           <w:pgSz w:w="11900" w:h="16840"/>
@@ -189,27 +222,6 @@
           <w:cols w:space="708"/>
           <w:docGrid w:linePitch="360"/>
         </w:sectPr>
-      </w:pPr>
-    </w:p>
-    <w:p>
-      <w:pPr>
-        <w:rPr>
-          <w:b/>
-        </w:rPr>
-      </w:pPr>
-    </w:p>
-    <w:p>
-      <w:pPr>
-        <w:rPr>
-          <w:b/>
-        </w:rPr>
-      </w:pPr>
-    </w:p>
-    <w:p>
-      <w:pPr>
-        <w:rPr>
-          <w:b/>
-        </w:rPr>
       </w:pPr>
     </w:p>
     <w:p>
@@ -8672,16 +8684,6 @@
     </w:p>
     <w:p>
       <w:pPr>
-        <w:ind w:right="495"/>
-        <w:rPr>
-          <w:rFonts w:ascii="Cambria" w:hAnsi="Cambria" w:cs="Times New Roman"/>
-          <w:sz w:val="22"/>
-          <w:szCs w:val="22"/>
-        </w:rPr>
-      </w:pPr>
-    </w:p>
-    <w:p>
-      <w:pPr>
         <w:pStyle w:val="Heading4"/>
         <w:rPr>
           <w:i w:val="0"/>
@@ -9338,79 +9340,60 @@
           <w:sz w:val="22"/>
           <w:szCs w:val="22"/>
         </w:rPr>
-        <w:t xml:space="preserve">There is never enough information when it comes to this category of data. With more data collected, there is a better understanding of what is building the research blocks. Thus, more </w:t>
-      </w:r>
+        <w:t xml:space="preserve">There is never enough information when it comes to this category of data. With more data collected, there is a better understanding of what is building the research blocks. Thus, more ideas arrive concerning more literature to </w:t>
+      </w:r>
+      <w:proofErr w:type="gramStart"/>
       <w:r>
         <w:rPr>
           <w:rFonts w:ascii="Cambria" w:hAnsi="Cambria" w:cs="Times New Roman"/>
           <w:sz w:val="22"/>
           <w:szCs w:val="22"/>
         </w:rPr>
-        <w:lastRenderedPageBreak/>
-        <w:t xml:space="preserve">ideas arrive concerning more literature to </w:t>
-      </w:r>
-      <w:proofErr w:type="gramStart"/>
+        <w:t>study  about</w:t>
+      </w:r>
+      <w:proofErr w:type="gramEnd"/>
       <w:r>
         <w:rPr>
           <w:rFonts w:ascii="Cambria" w:hAnsi="Cambria" w:cs="Times New Roman"/>
           <w:sz w:val="22"/>
           <w:szCs w:val="22"/>
         </w:rPr>
-        <w:t>study  about</w:t>
-      </w:r>
-      <w:proofErr w:type="gramEnd"/>
+        <w:t xml:space="preserve"> new topics.</w:t>
+      </w:r>
       <w:r>
         <w:rPr>
           <w:rFonts w:ascii="Cambria" w:hAnsi="Cambria" w:cs="Times New Roman"/>
           <w:sz w:val="22"/>
           <w:szCs w:val="22"/>
         </w:rPr>
-        <w:t xml:space="preserve"> new topics.</w:t>
-      </w:r>
+        <w:t xml:space="preserve"> (</w:t>
+      </w:r>
+      <w:proofErr w:type="spellStart"/>
       <w:r>
         <w:rPr>
           <w:rFonts w:ascii="Cambria" w:hAnsi="Cambria" w:cs="Times New Roman"/>
           <w:sz w:val="22"/>
           <w:szCs w:val="22"/>
         </w:rPr>
-        <w:t xml:space="preserve"> (</w:t>
-      </w:r>
-      <w:proofErr w:type="spellStart"/>
+        <w:t>Crnkovic</w:t>
+      </w:r>
+      <w:proofErr w:type="spellEnd"/>
       <w:r>
         <w:rPr>
           <w:rFonts w:ascii="Cambria" w:hAnsi="Cambria" w:cs="Times New Roman"/>
           <w:sz w:val="22"/>
           <w:szCs w:val="22"/>
         </w:rPr>
-        <w:t>Crnkovic</w:t>
-      </w:r>
-      <w:proofErr w:type="spellEnd"/>
+        <w:t xml:space="preserve">, </w:t>
+      </w:r>
       <w:r>
         <w:rPr>
           <w:rFonts w:ascii="Cambria" w:hAnsi="Cambria" w:cs="Times New Roman"/>
           <w:sz w:val="22"/>
           <w:szCs w:val="22"/>
         </w:rPr>
-        <w:t xml:space="preserve">, </w:t>
-      </w:r>
-      <w:r>
-        <w:rPr>
-          <w:rFonts w:ascii="Cambria" w:hAnsi="Cambria" w:cs="Times New Roman"/>
-          <w:sz w:val="22"/>
-          <w:szCs w:val="22"/>
-        </w:rPr>
         <w:t>2009)</w:t>
       </w:r>
-    </w:p>
-    <w:p>
-      <w:pPr>
-        <w:ind w:right="495"/>
-        <w:rPr>
-          <w:rFonts w:ascii="Cambria" w:hAnsi="Cambria" w:cs="Times New Roman"/>
-          <w:sz w:val="22"/>
-          <w:szCs w:val="22"/>
-        </w:rPr>
-      </w:pPr>
     </w:p>
     <w:p>
       <w:pPr>
@@ -9994,7 +9977,6 @@
           <w:sz w:val="28"/>
           <w:szCs w:val="28"/>
         </w:rPr>
-        <w:lastRenderedPageBreak/>
         <w:t>4. Bundle</w:t>
       </w:r>
       <w:bookmarkEnd w:id="18"/>
@@ -11107,15 +11089,7 @@
           <w:sz w:val="22"/>
           <w:szCs w:val="22"/>
         </w:rPr>
-        <w:t xml:space="preserve">compiler feature </w:t>
-      </w:r>
-      <w:r>
-        <w:rPr>
-          <w:sz w:val="22"/>
-          <w:szCs w:val="22"/>
-        </w:rPr>
-        <w:lastRenderedPageBreak/>
-        <w:t>for compiling Objective – C and w</w:t>
+        <w:t>compiler feature for compiling Objective – C and w</w:t>
       </w:r>
       <w:r>
         <w:rPr>
@@ -12052,22 +12026,6 @@
     </w:p>
     <w:p>
       <w:pPr>
-        <w:rPr>
-          <w:sz w:val="22"/>
-          <w:szCs w:val="22"/>
-        </w:rPr>
-      </w:pPr>
-    </w:p>
-    <w:p>
-      <w:pPr>
-        <w:rPr>
-          <w:sz w:val="22"/>
-          <w:szCs w:val="22"/>
-        </w:rPr>
-      </w:pPr>
-    </w:p>
-    <w:p>
-      <w:pPr>
         <w:pStyle w:val="Heading3"/>
         <w:rPr>
           <w:rFonts w:asciiTheme="minorHAnsi" w:hAnsiTheme="minorHAnsi"/>
@@ -12284,14 +12242,11 @@
     </w:p>
     <w:p>
       <w:pPr>
-        <w:rPr>
-          <w:sz w:val="22"/>
-          <w:szCs w:val="22"/>
-        </w:rPr>
-      </w:pPr>
-    </w:p>
-    <w:p>
-      <w:pPr>
+        <w:pStyle w:val="ListParagraph"/>
+        <w:numPr>
+          <w:ilvl w:val="0"/>
+          <w:numId w:val="16"/>
+        </w:numPr>
         <w:rPr>
           <w:sz w:val="22"/>
           <w:szCs w:val="22"/>
@@ -12456,7 +12411,6 @@
           <w:sz w:val="22"/>
           <w:szCs w:val="22"/>
         </w:rPr>
-        <w:lastRenderedPageBreak/>
         <w:t>Destination Path with .</w:t>
       </w:r>
       <w:proofErr w:type="spellStart"/>
@@ -12925,7 +12879,6 @@
           <w:sz w:val="22"/>
           <w:szCs w:val="22"/>
         </w:rPr>
-        <w:lastRenderedPageBreak/>
         <w:t xml:space="preserve">It was also important to allow the extendibility of </w:t>
       </w:r>
       <w:r>
@@ -12942,22 +12895,6 @@
         </w:rPr>
         <w:t xml:space="preserve"> as the project is open source and targets many platforms. </w:t>
       </w:r>
-    </w:p>
-    <w:p>
-      <w:pPr>
-        <w:rPr>
-          <w:sz w:val="22"/>
-          <w:szCs w:val="22"/>
-        </w:rPr>
-      </w:pPr>
-    </w:p>
-    <w:p>
-      <w:pPr>
-        <w:rPr>
-          <w:sz w:val="22"/>
-          <w:szCs w:val="22"/>
-        </w:rPr>
-      </w:pPr>
     </w:p>
     <w:p>
       <w:pPr>
@@ -13456,15 +13393,7 @@
           <w:sz w:val="22"/>
           <w:szCs w:val="22"/>
         </w:rPr>
-        <w:t xml:space="preserve"> </w:t>
-      </w:r>
-      <w:r>
-        <w:rPr>
-          <w:sz w:val="22"/>
-          <w:szCs w:val="22"/>
-        </w:rPr>
-        <w:lastRenderedPageBreak/>
-        <w:t>Objective-C is a superset of C, allowing it to integrate seamlessly.</w:t>
+        <w:t xml:space="preserve"> Objective-C is a superset of C, allowing it to integrate seamlessly.</w:t>
       </w:r>
     </w:p>
     <w:p>
@@ -14539,7 +14468,6 @@
           <w:sz w:val="22"/>
           <w:szCs w:val="22"/>
         </w:rPr>
-        <w:lastRenderedPageBreak/>
         <w:t xml:space="preserve">Using the above offset, one may access the data in VM and use it freely, </w:t>
       </w:r>
       <w:proofErr w:type="spellStart"/>
@@ -15322,7 +15250,6 @@
           <w:sz w:val="22"/>
           <w:szCs w:val="22"/>
         </w:rPr>
-        <w:lastRenderedPageBreak/>
         <w:t xml:space="preserve">The </w:t>
       </w:r>
       <w:proofErr w:type="spellStart"/>
@@ -17643,7 +17570,6 @@
           <w:sz w:val="22"/>
           <w:szCs w:val="22"/>
         </w:rPr>
-        <w:lastRenderedPageBreak/>
         <w:drawing>
           <wp:anchor distT="0" distB="0" distL="114300" distR="114300" simplePos="0" relativeHeight="251658240" behindDoc="0" locked="0" layoutInCell="1" allowOverlap="1" wp14:anchorId="77BBAEAB" wp14:editId="5CFAAEDE">
             <wp:simplePos x="0" y="0"/>
@@ -17726,19 +17652,16 @@
           <w:szCs w:val="28"/>
         </w:rPr>
       </w:pPr>
-      <w:r>
+    </w:p>
+    <w:p>
+      <w:pPr>
+        <w:pStyle w:val="Heading1"/>
         <w:rPr>
           <w:rFonts w:asciiTheme="minorHAnsi" w:hAnsiTheme="minorHAnsi"/>
           <w:sz w:val="28"/>
           <w:szCs w:val="28"/>
         </w:rPr>
-        <w:br/>
-      </w:r>
-    </w:p>
-    <w:p>
-      <w:r>
-        <w:t>Figure. 3</w:t>
-      </w:r>
+      </w:pPr>
     </w:p>
     <w:p>
       <w:pPr>
@@ -17761,6 +17684,15 @@
       </w:pPr>
     </w:p>
     <w:p>
+      <w:r>
+        <w:t>Figure. 3</w:t>
+      </w:r>
+    </w:p>
+    <w:p>
+      <w:bookmarkStart w:id="33" w:name="_GoBack"/>
+      <w:bookmarkEnd w:id="33"/>
+    </w:p>
+    <w:p>
       <w:pPr>
         <w:pStyle w:val="Heading1"/>
         <w:rPr>
@@ -17770,7 +17702,6 @@
         </w:rPr>
       </w:pPr>
     </w:p>
-    <w:p/>
     <w:p>
       <w:pPr>
         <w:pStyle w:val="Heading1"/>
@@ -17840,24 +17771,24 @@
           <w:szCs w:val="28"/>
         </w:rPr>
       </w:pPr>
-    </w:p>
-    <w:p>
-      <w:pPr>
-        <w:pStyle w:val="Heading1"/>
+      <w:r>
         <w:rPr>
           <w:rFonts w:asciiTheme="minorHAnsi" w:hAnsiTheme="minorHAnsi"/>
           <w:sz w:val="28"/>
           <w:szCs w:val="28"/>
         </w:rPr>
-      </w:pPr>
-      <w:r>
+        <w:br/>
+      </w:r>
+    </w:p>
+    <w:p>
+      <w:pPr>
+        <w:pStyle w:val="Heading1"/>
         <w:rPr>
           <w:rFonts w:asciiTheme="minorHAnsi" w:hAnsiTheme="minorHAnsi"/>
           <w:sz w:val="28"/>
           <w:szCs w:val="28"/>
         </w:rPr>
-        <w:br/>
-      </w:r>
+      </w:pPr>
     </w:p>
     <w:p>
       <w:pPr>
@@ -17868,136 +17799,133 @@
           <w:szCs w:val="28"/>
         </w:rPr>
       </w:pPr>
-    </w:p>
-    <w:p>
-      <w:pPr>
-        <w:pStyle w:val="Heading1"/>
+      <w:bookmarkStart w:id="34" w:name="_Toc199195562"/>
+      <w:r>
         <w:rPr>
           <w:rFonts w:asciiTheme="minorHAnsi" w:hAnsiTheme="minorHAnsi"/>
           <w:sz w:val="28"/>
           <w:szCs w:val="28"/>
         </w:rPr>
-      </w:pPr>
-      <w:bookmarkStart w:id="33" w:name="_Toc199195562"/>
+        <w:t>7. Validation</w:t>
+      </w:r>
+      <w:bookmarkEnd w:id="34"/>
       <w:r>
         <w:rPr>
           <w:rFonts w:asciiTheme="minorHAnsi" w:hAnsiTheme="minorHAnsi"/>
           <w:sz w:val="28"/>
           <w:szCs w:val="28"/>
         </w:rPr>
-        <w:lastRenderedPageBreak/>
-        <w:t>7. Validation</w:t>
-      </w:r>
-      <w:bookmarkEnd w:id="33"/>
+        <w:t xml:space="preserve"> </w:t>
+      </w:r>
       <w:r>
         <w:rPr>
           <w:rFonts w:asciiTheme="minorHAnsi" w:hAnsiTheme="minorHAnsi"/>
           <w:sz w:val="28"/>
           <w:szCs w:val="28"/>
         </w:rPr>
+        <w:br/>
+      </w:r>
+    </w:p>
+    <w:p>
+      <w:pPr>
+        <w:rPr>
+          <w:sz w:val="22"/>
+          <w:szCs w:val="22"/>
+        </w:rPr>
+      </w:pPr>
+      <w:r>
+        <w:rPr>
+          <w:sz w:val="22"/>
+          <w:szCs w:val="22"/>
+        </w:rPr>
+        <w:t>In order to validate the implementation, Bundle was run against a set of data. Using the packager</w:t>
+      </w:r>
+      <w:proofErr w:type="gramStart"/>
+      <w:r>
+        <w:rPr>
+          <w:sz w:val="22"/>
+          <w:szCs w:val="22"/>
+        </w:rPr>
+        <w:t>,</w:t>
+      </w:r>
+      <w:r>
+        <w:rPr>
+          <w:sz w:val="22"/>
+          <w:szCs w:val="22"/>
+        </w:rPr>
+        <w:t xml:space="preserve">  a</w:t>
+      </w:r>
+      <w:proofErr w:type="gramEnd"/>
+      <w:r>
+        <w:rPr>
+          <w:sz w:val="22"/>
+          <w:szCs w:val="22"/>
+        </w:rPr>
         <w:t xml:space="preserve"> </w:t>
       </w:r>
       <w:r>
+        <w:rPr>
+          <w:sz w:val="22"/>
+          <w:szCs w:val="22"/>
+        </w:rPr>
+        <w:t>set of 10 images are packaged in</w:t>
+      </w:r>
+      <w:r>
+        <w:rPr>
+          <w:sz w:val="22"/>
+          <w:szCs w:val="22"/>
+        </w:rPr>
+        <w:t>to</w:t>
+      </w:r>
+      <w:r>
+        <w:rPr>
+          <w:sz w:val="22"/>
+          <w:szCs w:val="22"/>
+        </w:rPr>
+        <w:t xml:space="preserve"> a Pak file. Secondly, a test is run to map and hash the packed file. Then files are requested from the </w:t>
+      </w:r>
+      <w:proofErr w:type="spellStart"/>
+      <w:r>
+        <w:rPr>
+          <w:sz w:val="22"/>
+          <w:szCs w:val="22"/>
+        </w:rPr>
+        <w:t>hashmap</w:t>
+      </w:r>
+      <w:proofErr w:type="spellEnd"/>
+      <w:r>
+        <w:rPr>
+          <w:sz w:val="22"/>
+          <w:szCs w:val="22"/>
+        </w:rPr>
+        <w:t>, and using the offsets returned, data is read from the virtual memory and extracted into an output file. The output file’s size is compared with the one that has been originally packaged. Afterwards, if sizes do not differ, a try to open the extracted file is done and the result is compared again with the original file.</w:t>
+      </w:r>
+    </w:p>
+    <w:p>
+      <w:pPr>
+        <w:pStyle w:val="Heading1"/>
         <w:rPr>
           <w:rFonts w:asciiTheme="minorHAnsi" w:hAnsiTheme="minorHAnsi"/>
           <w:sz w:val="28"/>
           <w:szCs w:val="28"/>
         </w:rPr>
-        <w:br/>
-      </w:r>
-    </w:p>
-    <w:p>
-      <w:pPr>
-        <w:rPr>
-          <w:sz w:val="22"/>
-          <w:szCs w:val="22"/>
-        </w:rPr>
-      </w:pPr>
-      <w:r>
-        <w:rPr>
-          <w:sz w:val="22"/>
-          <w:szCs w:val="22"/>
-        </w:rPr>
-        <w:t>In order to validate the implementation, Bundle was run against a set of data. Using the packager</w:t>
-      </w:r>
-      <w:proofErr w:type="gramStart"/>
-      <w:r>
-        <w:rPr>
-          <w:sz w:val="22"/>
-          <w:szCs w:val="22"/>
-        </w:rPr>
-        <w:t>,</w:t>
-      </w:r>
-      <w:r>
-        <w:rPr>
-          <w:sz w:val="22"/>
-          <w:szCs w:val="22"/>
-        </w:rPr>
-        <w:t xml:space="preserve">  a</w:t>
-      </w:r>
-      <w:proofErr w:type="gramEnd"/>
-      <w:r>
-        <w:rPr>
-          <w:sz w:val="22"/>
-          <w:szCs w:val="22"/>
-        </w:rPr>
-        <w:t xml:space="preserve"> </w:t>
-      </w:r>
-      <w:r>
-        <w:rPr>
-          <w:sz w:val="22"/>
-          <w:szCs w:val="22"/>
-        </w:rPr>
-        <w:t>set of 10 images are packaged in</w:t>
-      </w:r>
-      <w:r>
-        <w:rPr>
-          <w:sz w:val="22"/>
-          <w:szCs w:val="22"/>
-        </w:rPr>
-        <w:t>to</w:t>
-      </w:r>
-      <w:r>
-        <w:rPr>
-          <w:sz w:val="22"/>
-          <w:szCs w:val="22"/>
-        </w:rPr>
-        <w:t xml:space="preserve"> a Pak file. Secondly, a test is run to map and hash the packed file. Then files are requested from the </w:t>
-      </w:r>
-      <w:proofErr w:type="spellStart"/>
-      <w:r>
-        <w:rPr>
-          <w:sz w:val="22"/>
-          <w:szCs w:val="22"/>
-        </w:rPr>
-        <w:t>hashmap</w:t>
-      </w:r>
-      <w:proofErr w:type="spellEnd"/>
-      <w:r>
-        <w:rPr>
-          <w:sz w:val="22"/>
-          <w:szCs w:val="22"/>
-        </w:rPr>
-        <w:t>, and using the offsets returned, data is read from the virtual memory and extracted into an output file. The output file’s size is compared with the one that has been originally packaged. Afterwards, if sizes do not differ, a try to open the extracted file is done and the result is compared again with the original file.</w:t>
-      </w:r>
-    </w:p>
-    <w:p>
-      <w:pPr>
-        <w:pStyle w:val="Heading1"/>
+      </w:pPr>
+      <w:bookmarkStart w:id="35" w:name="_Toc199195563"/>
+      <w:r>
         <w:rPr>
           <w:rFonts w:asciiTheme="minorHAnsi" w:hAnsiTheme="minorHAnsi"/>
           <w:sz w:val="28"/>
           <w:szCs w:val="28"/>
         </w:rPr>
-      </w:pPr>
-      <w:bookmarkStart w:id="34" w:name="_Toc199195563"/>
+        <w:t>8</w:t>
+      </w:r>
       <w:r>
         <w:rPr>
           <w:rFonts w:asciiTheme="minorHAnsi" w:hAnsiTheme="minorHAnsi"/>
           <w:sz w:val="28"/>
           <w:szCs w:val="28"/>
         </w:rPr>
-        <w:t>8</w:t>
+        <w:t>. Future Research</w:t>
       </w:r>
       <w:r>
         <w:rPr>
@@ -18005,69 +17933,239 @@
           <w:sz w:val="28"/>
           <w:szCs w:val="28"/>
         </w:rPr>
-        <w:t>. Future Research</w:t>
-      </w:r>
-      <w:r>
+        <w:t xml:space="preserve"> and Development</w:t>
+      </w:r>
+      <w:bookmarkEnd w:id="35"/>
+    </w:p>
+    <w:p>
+      <w:pPr>
+        <w:rPr>
+          <w:sz w:val="22"/>
+          <w:szCs w:val="22"/>
+        </w:rPr>
+      </w:pPr>
+    </w:p>
+    <w:p>
+      <w:pPr>
+        <w:rPr>
+          <w:sz w:val="22"/>
+          <w:szCs w:val="22"/>
+        </w:rPr>
+      </w:pPr>
+      <w:r>
+        <w:rPr>
+          <w:sz w:val="22"/>
+          <w:szCs w:val="22"/>
+        </w:rPr>
+        <w:t xml:space="preserve">Bundle was developed within a short time frame and although developed for multiple platforms, the focus was on the </w:t>
+      </w:r>
+      <w:proofErr w:type="spellStart"/>
+      <w:r>
+        <w:rPr>
+          <w:sz w:val="22"/>
+          <w:szCs w:val="22"/>
+        </w:rPr>
+        <w:t>iOS</w:t>
+      </w:r>
+      <w:proofErr w:type="spellEnd"/>
+      <w:r>
+        <w:rPr>
+          <w:sz w:val="22"/>
+          <w:szCs w:val="22"/>
+        </w:rPr>
+        <w:t xml:space="preserve"> and OSX platforms. </w:t>
+      </w:r>
+      <w:r>
+        <w:rPr>
+          <w:sz w:val="22"/>
+          <w:szCs w:val="22"/>
+        </w:rPr>
+        <w:t>There are a number of possible directions for t</w:t>
+      </w:r>
+      <w:r>
+        <w:rPr>
+          <w:sz w:val="22"/>
+          <w:szCs w:val="22"/>
+        </w:rPr>
+        <w:t>he Bundle project</w:t>
+      </w:r>
+      <w:r>
+        <w:rPr>
+          <w:sz w:val="22"/>
+          <w:szCs w:val="22"/>
+        </w:rPr>
+        <w:t>.</w:t>
+      </w:r>
+    </w:p>
+    <w:p>
+      <w:pPr>
+        <w:rPr>
+          <w:sz w:val="22"/>
+          <w:szCs w:val="22"/>
+        </w:rPr>
+      </w:pPr>
+    </w:p>
+    <w:p>
+      <w:pPr>
+        <w:pStyle w:val="Heading2"/>
         <w:rPr>
           <w:rFonts w:asciiTheme="minorHAnsi" w:hAnsiTheme="minorHAnsi"/>
-          <w:sz w:val="28"/>
-          <w:szCs w:val="28"/>
-        </w:rPr>
-        <w:t xml:space="preserve"> and Development</w:t>
-      </w:r>
-      <w:bookmarkEnd w:id="34"/>
-    </w:p>
-    <w:p>
-      <w:pPr>
-        <w:rPr>
-          <w:sz w:val="22"/>
-          <w:szCs w:val="22"/>
-        </w:rPr>
-      </w:pPr>
-    </w:p>
-    <w:p>
-      <w:pPr>
-        <w:rPr>
-          <w:sz w:val="22"/>
-          <w:szCs w:val="22"/>
-        </w:rPr>
-      </w:pPr>
-      <w:r>
-        <w:rPr>
-          <w:sz w:val="22"/>
-          <w:szCs w:val="22"/>
-        </w:rPr>
-        <w:t xml:space="preserve">Bundle was developed within a short time frame and although developed for multiple platforms, the focus was on the </w:t>
-      </w:r>
-      <w:proofErr w:type="spellStart"/>
-      <w:r>
-        <w:rPr>
-          <w:sz w:val="22"/>
-          <w:szCs w:val="22"/>
-        </w:rPr>
-        <w:t>iOS</w:t>
-      </w:r>
-      <w:proofErr w:type="spellEnd"/>
-      <w:r>
-        <w:rPr>
-          <w:sz w:val="22"/>
-          <w:szCs w:val="22"/>
-        </w:rPr>
-        <w:t xml:space="preserve"> and OSX platforms. </w:t>
-      </w:r>
-      <w:r>
-        <w:rPr>
-          <w:sz w:val="22"/>
-          <w:szCs w:val="22"/>
-        </w:rPr>
-        <w:t>There are a number of possible directions for t</w:t>
-      </w:r>
-      <w:r>
-        <w:rPr>
-          <w:sz w:val="22"/>
-          <w:szCs w:val="22"/>
-        </w:rPr>
-        <w:t>he Bundle project</w:t>
+        </w:rPr>
+      </w:pPr>
+      <w:bookmarkStart w:id="36" w:name="_Toc199195564"/>
+      <w:r>
+        <w:rPr>
+          <w:rFonts w:asciiTheme="minorHAnsi" w:hAnsiTheme="minorHAnsi"/>
+        </w:rPr>
+        <w:t>8</w:t>
+      </w:r>
+      <w:r>
+        <w:rPr>
+          <w:rFonts w:asciiTheme="minorHAnsi" w:hAnsiTheme="minorHAnsi"/>
+        </w:rPr>
+        <w:t xml:space="preserve">.1 </w:t>
+      </w:r>
+      <w:r>
+        <w:rPr>
+          <w:rFonts w:asciiTheme="minorHAnsi" w:hAnsiTheme="minorHAnsi"/>
+        </w:rPr>
+        <w:t>“Hooking</w:t>
+      </w:r>
+      <w:r>
+        <w:rPr>
+          <w:rFonts w:asciiTheme="minorHAnsi" w:hAnsiTheme="minorHAnsi"/>
+        </w:rPr>
+        <w:t xml:space="preserve"> in</w:t>
+      </w:r>
+      <w:r>
+        <w:rPr>
+          <w:rFonts w:asciiTheme="minorHAnsi" w:hAnsiTheme="minorHAnsi"/>
+        </w:rPr>
+        <w:t>”</w:t>
+      </w:r>
+      <w:r>
+        <w:rPr>
+          <w:rFonts w:asciiTheme="minorHAnsi" w:hAnsiTheme="minorHAnsi"/>
+        </w:rPr>
+        <w:t xml:space="preserve"> to FILE IO</w:t>
+      </w:r>
+      <w:bookmarkEnd w:id="36"/>
+      <w:r>
+        <w:rPr>
+          <w:rFonts w:asciiTheme="minorHAnsi" w:hAnsiTheme="minorHAnsi"/>
+        </w:rPr>
+        <w:t xml:space="preserve"> </w:t>
+      </w:r>
+    </w:p>
+    <w:p>
+      <w:pPr>
+        <w:rPr>
+          <w:sz w:val="22"/>
+          <w:szCs w:val="22"/>
+        </w:rPr>
+      </w:pPr>
+    </w:p>
+    <w:p>
+      <w:pPr>
+        <w:rPr>
+          <w:sz w:val="22"/>
+          <w:szCs w:val="22"/>
+        </w:rPr>
+      </w:pPr>
+      <w:proofErr w:type="spellStart"/>
+      <w:r>
+        <w:rPr>
+          <w:sz w:val="22"/>
+          <w:szCs w:val="22"/>
+        </w:rPr>
+        <w:t>Zlib</w:t>
+      </w:r>
+      <w:proofErr w:type="spellEnd"/>
+      <w:r>
+        <w:rPr>
+          <w:sz w:val="22"/>
+          <w:szCs w:val="22"/>
+        </w:rPr>
+        <w:t xml:space="preserve"> offers </w:t>
+      </w:r>
+      <w:r>
+        <w:rPr>
+          <w:sz w:val="22"/>
+          <w:szCs w:val="22"/>
+        </w:rPr>
+        <w:t>stream-</w:t>
+      </w:r>
+      <w:r>
+        <w:rPr>
+          <w:sz w:val="22"/>
+          <w:szCs w:val="22"/>
+        </w:rPr>
+        <w:t>based decompression.</w:t>
+      </w:r>
+      <w:r>
+        <w:rPr>
+          <w:sz w:val="22"/>
+          <w:szCs w:val="22"/>
+        </w:rPr>
+        <w:t xml:space="preserve"> </w:t>
+      </w:r>
+      <w:r>
+        <w:rPr>
+          <w:sz w:val="22"/>
+          <w:szCs w:val="22"/>
+        </w:rPr>
+        <w:t xml:space="preserve">In some cases decompressing on the fly and reading the data byte by byte is faster than decompressing the entire file first. </w:t>
+      </w:r>
+      <w:r>
+        <w:rPr>
+          <w:sz w:val="22"/>
+          <w:szCs w:val="22"/>
+        </w:rPr>
+        <w:t xml:space="preserve">Bundle includes a function that creates </w:t>
+      </w:r>
+      <w:r>
+        <w:rPr>
+          <w:sz w:val="22"/>
+          <w:szCs w:val="22"/>
+        </w:rPr>
+        <w:t>another file when decompressing the source</w:t>
+      </w:r>
+      <w:r>
+        <w:rPr>
+          <w:sz w:val="22"/>
+          <w:szCs w:val="22"/>
+        </w:rPr>
+        <w:t xml:space="preserve">.  </w:t>
+      </w:r>
+      <w:r>
+        <w:rPr>
+          <w:sz w:val="22"/>
+          <w:szCs w:val="22"/>
+        </w:rPr>
+        <w:t xml:space="preserve">Currently this decompressed file will reside in RAM, either on the stack or heap. Solving this issue by storing the file in virtual memory was considered, however both techniques store an extra version of the source file, the compressed source and the decompressed additional file. </w:t>
+      </w:r>
+      <w:proofErr w:type="spellStart"/>
+      <w:r>
+        <w:rPr>
+          <w:sz w:val="22"/>
+          <w:szCs w:val="22"/>
+        </w:rPr>
+        <w:t>Zlib</w:t>
+      </w:r>
+      <w:proofErr w:type="spellEnd"/>
+      <w:r>
+        <w:rPr>
+          <w:sz w:val="22"/>
+          <w:szCs w:val="22"/>
+        </w:rPr>
+        <w:t xml:space="preserve"> streams would allow this data to be used as it is being compressed rather than writing all decompressed data to a separate file first. Researching how to “hook in” to C’s File IO functions would allow for the single copy of the asset data to reside in virtual memory and due to the data being executed as a stream, maintain a low RAM based memory usage</w:t>
+      </w:r>
+      <w:r>
+        <w:rPr>
+          <w:sz w:val="22"/>
+          <w:szCs w:val="22"/>
+        </w:rPr>
+        <w:t xml:space="preserve"> for compressed files</w:t>
       </w:r>
       <w:r>
         <w:rPr>
@@ -18087,12 +18185,127 @@
     </w:p>
     <w:p>
       <w:pPr>
+        <w:rPr>
+          <w:sz w:val="22"/>
+          <w:szCs w:val="22"/>
+        </w:rPr>
+      </w:pPr>
+      <w:r>
+        <w:rPr>
+          <w:sz w:val="22"/>
+          <w:szCs w:val="22"/>
+        </w:rPr>
+        <w:t xml:space="preserve">Compressing all the game assets into the archived file would decrease the </w:t>
+      </w:r>
+      <w:proofErr w:type="spellStart"/>
+      <w:r>
+        <w:rPr>
+          <w:sz w:val="22"/>
+          <w:szCs w:val="22"/>
+        </w:rPr>
+        <w:t>pak</w:t>
+      </w:r>
+      <w:proofErr w:type="spellEnd"/>
+      <w:r>
+        <w:rPr>
+          <w:sz w:val="22"/>
+          <w:szCs w:val="22"/>
+        </w:rPr>
+        <w:t xml:space="preserve"> file size. It is important to note that Bundle currently offers compression support for user selected file types because certain file types such as image and sound files that are already optimized in size, e.g. </w:t>
+      </w:r>
+      <w:proofErr w:type="spellStart"/>
+      <w:r>
+        <w:rPr>
+          <w:sz w:val="22"/>
+          <w:szCs w:val="22"/>
+        </w:rPr>
+        <w:t>png</w:t>
+      </w:r>
+      <w:proofErr w:type="spellEnd"/>
+      <w:r>
+        <w:rPr>
+          <w:sz w:val="22"/>
+          <w:szCs w:val="22"/>
+        </w:rPr>
+        <w:t xml:space="preserve">, </w:t>
+      </w:r>
+      <w:proofErr w:type="spellStart"/>
+      <w:r>
+        <w:rPr>
+          <w:sz w:val="22"/>
+          <w:szCs w:val="22"/>
+        </w:rPr>
+        <w:t>ogg</w:t>
+      </w:r>
+      <w:proofErr w:type="spellEnd"/>
+      <w:r>
+        <w:rPr>
+          <w:sz w:val="22"/>
+          <w:szCs w:val="22"/>
+        </w:rPr>
+        <w:t xml:space="preserve">, mp3 etc. will not benefit from further compression. Implementing these research findings would </w:t>
+      </w:r>
+      <w:r>
+        <w:rPr>
+          <w:sz w:val="22"/>
+          <w:szCs w:val="22"/>
+        </w:rPr>
+        <w:t xml:space="preserve">also </w:t>
+      </w:r>
+      <w:r>
+        <w:rPr>
+          <w:sz w:val="22"/>
+          <w:szCs w:val="22"/>
+        </w:rPr>
+        <w:t xml:space="preserve">speed up the </w:t>
+      </w:r>
+      <w:proofErr w:type="spellStart"/>
+      <w:r>
+        <w:rPr>
+          <w:sz w:val="22"/>
+          <w:szCs w:val="22"/>
+        </w:rPr>
+        <w:t>pak</w:t>
+      </w:r>
+      <w:proofErr w:type="spellEnd"/>
+      <w:r>
+        <w:rPr>
+          <w:sz w:val="22"/>
+          <w:szCs w:val="22"/>
+        </w:rPr>
+        <w:t xml:space="preserve"> file </w:t>
+      </w:r>
+      <w:r>
+        <w:rPr>
+          <w:sz w:val="22"/>
+          <w:szCs w:val="22"/>
+        </w:rPr>
+        <w:t>creation,</w:t>
+      </w:r>
+      <w:r>
+        <w:rPr>
+          <w:sz w:val="22"/>
+          <w:szCs w:val="22"/>
+        </w:rPr>
+        <w:t xml:space="preserve"> as the user does not need to enter all the file types needed for compression.</w:t>
+      </w:r>
+    </w:p>
+    <w:p>
+      <w:pPr>
+        <w:rPr>
+          <w:sz w:val="22"/>
+          <w:szCs w:val="22"/>
+        </w:rPr>
+      </w:pPr>
+    </w:p>
+    <w:p>
+      <w:pPr>
         <w:pStyle w:val="Heading2"/>
         <w:rPr>
           <w:rFonts w:asciiTheme="minorHAnsi" w:hAnsiTheme="minorHAnsi"/>
         </w:rPr>
       </w:pPr>
-      <w:bookmarkStart w:id="35" w:name="_Toc199195564"/>
+      <w:bookmarkStart w:id="37" w:name="_Toc199195565"/>
       <w:r>
         <w:rPr>
           <w:rFonts w:asciiTheme="minorHAnsi" w:hAnsiTheme="minorHAnsi"/>
@@ -18103,499 +18316,205 @@
         <w:rPr>
           <w:rFonts w:asciiTheme="minorHAnsi" w:hAnsiTheme="minorHAnsi"/>
         </w:rPr>
-        <w:t xml:space="preserve">.1 </w:t>
+        <w:t>.2</w:t>
       </w:r>
       <w:r>
         <w:rPr>
           <w:rFonts w:asciiTheme="minorHAnsi" w:hAnsiTheme="minorHAnsi"/>
         </w:rPr>
-        <w:t>“Hooking</w:t>
+        <w:t xml:space="preserve"> </w:t>
       </w:r>
       <w:r>
         <w:rPr>
           <w:rFonts w:asciiTheme="minorHAnsi" w:hAnsiTheme="minorHAnsi"/>
         </w:rPr>
-        <w:t xml:space="preserve"> in</w:t>
-      </w:r>
-      <w:r>
+        <w:t>Virtual memory based script execution</w:t>
+      </w:r>
+      <w:bookmarkEnd w:id="37"/>
+    </w:p>
+    <w:p>
+      <w:pPr>
+        <w:rPr>
+          <w:sz w:val="22"/>
+          <w:szCs w:val="22"/>
+        </w:rPr>
+      </w:pPr>
+    </w:p>
+    <w:p>
+      <w:pPr>
+        <w:rPr>
+          <w:sz w:val="22"/>
+          <w:szCs w:val="22"/>
+        </w:rPr>
+      </w:pPr>
+      <w:r>
+        <w:rPr>
+          <w:sz w:val="22"/>
+          <w:szCs w:val="22"/>
+        </w:rPr>
+        <w:t xml:space="preserve">The POSIX </w:t>
+      </w:r>
+      <w:proofErr w:type="spellStart"/>
+      <w:r>
+        <w:rPr>
+          <w:sz w:val="22"/>
+          <w:szCs w:val="22"/>
+        </w:rPr>
+        <w:t>mmap</w:t>
+      </w:r>
+      <w:proofErr w:type="spellEnd"/>
+      <w:r>
+        <w:rPr>
+          <w:sz w:val="22"/>
+          <w:szCs w:val="22"/>
+        </w:rPr>
+        <w:t xml:space="preserve"> function</w:t>
+      </w:r>
+      <w:r>
+        <w:rPr>
+          <w:sz w:val="22"/>
+          <w:szCs w:val="22"/>
+        </w:rPr>
+        <w:t>,</w:t>
+      </w:r>
+      <w:r>
+        <w:rPr>
+          <w:sz w:val="22"/>
+          <w:szCs w:val="22"/>
+        </w:rPr>
+        <w:t xml:space="preserve"> which was used </w:t>
+      </w:r>
+      <w:r>
+        <w:rPr>
+          <w:sz w:val="22"/>
+          <w:szCs w:val="22"/>
+        </w:rPr>
+        <w:t xml:space="preserve">for memory mapping in Bundle, offers the </w:t>
+      </w:r>
+      <w:r>
+        <w:rPr>
+          <w:i/>
+          <w:sz w:val="22"/>
+          <w:szCs w:val="22"/>
+        </w:rPr>
+        <w:t>PROT_EXEC</w:t>
+      </w:r>
+      <w:r>
+        <w:rPr>
+          <w:i/>
+          <w:sz w:val="22"/>
+          <w:szCs w:val="22"/>
+        </w:rPr>
+        <w:t xml:space="preserve"> </w:t>
+      </w:r>
+      <w:r>
+        <w:rPr>
+          <w:sz w:val="22"/>
+          <w:szCs w:val="22"/>
+        </w:rPr>
+        <w:t xml:space="preserve">option to allow memory-mapped data to be executed. Scripts archived within the </w:t>
+      </w:r>
+      <w:proofErr w:type="spellStart"/>
+      <w:r>
+        <w:rPr>
+          <w:sz w:val="22"/>
+          <w:szCs w:val="22"/>
+        </w:rPr>
+        <w:t>pak</w:t>
+      </w:r>
+      <w:proofErr w:type="spellEnd"/>
+      <w:r>
+        <w:rPr>
+          <w:sz w:val="22"/>
+          <w:szCs w:val="22"/>
+        </w:rPr>
+        <w:t xml:space="preserve"> file could be executed directly from virtual memory.</w:t>
+      </w:r>
+    </w:p>
+    <w:p>
+      <w:pPr>
+        <w:rPr>
+          <w:sz w:val="22"/>
+          <w:szCs w:val="22"/>
+        </w:rPr>
+      </w:pPr>
+    </w:p>
+    <w:p>
+      <w:pPr>
+        <w:rPr>
+          <w:sz w:val="22"/>
+          <w:szCs w:val="22"/>
+        </w:rPr>
+      </w:pPr>
+      <w:r>
+        <w:rPr>
+          <w:sz w:val="22"/>
+          <w:szCs w:val="22"/>
+        </w:rPr>
+        <w:t>Extending the Bundle API to allow execution of various script types existing in virtual memory during runtime is a possible future research dir</w:t>
+      </w:r>
+      <w:r>
+        <w:rPr>
+          <w:sz w:val="22"/>
+          <w:szCs w:val="22"/>
+        </w:rPr>
+        <w:t>e</w:t>
+      </w:r>
+      <w:r>
+        <w:rPr>
+          <w:sz w:val="22"/>
+          <w:szCs w:val="22"/>
+        </w:rPr>
+        <w:t>ction.</w:t>
+      </w:r>
+    </w:p>
+    <w:p>
+      <w:pPr>
+        <w:rPr>
+          <w:sz w:val="22"/>
+          <w:szCs w:val="22"/>
+        </w:rPr>
+      </w:pPr>
+    </w:p>
+    <w:p>
+      <w:pPr>
+        <w:pStyle w:val="Heading2"/>
         <w:rPr>
           <w:rFonts w:asciiTheme="minorHAnsi" w:hAnsiTheme="minorHAnsi"/>
         </w:rPr>
-        <w:t>”</w:t>
-      </w:r>
+      </w:pPr>
+      <w:bookmarkStart w:id="38" w:name="_Toc199195566"/>
       <w:r>
         <w:rPr>
           <w:rFonts w:asciiTheme="minorHAnsi" w:hAnsiTheme="minorHAnsi"/>
         </w:rPr>
-        <w:t xml:space="preserve"> to FILE IO</w:t>
-      </w:r>
-      <w:bookmarkEnd w:id="35"/>
+        <w:t>8</w:t>
+      </w:r>
       <w:r>
         <w:rPr>
           <w:rFonts w:asciiTheme="minorHAnsi" w:hAnsiTheme="minorHAnsi"/>
         </w:rPr>
+        <w:t>.3</w:t>
+      </w:r>
+      <w:r>
+        <w:rPr>
+          <w:rFonts w:asciiTheme="minorHAnsi" w:hAnsiTheme="minorHAnsi"/>
+        </w:rPr>
         <w:t xml:space="preserve"> </w:t>
       </w:r>
-    </w:p>
-    <w:p>
-      <w:pPr>
-        <w:rPr>
-          <w:sz w:val="22"/>
-          <w:szCs w:val="22"/>
-        </w:rPr>
-      </w:pPr>
-    </w:p>
-    <w:p>
-      <w:pPr>
-        <w:rPr>
-          <w:sz w:val="22"/>
-          <w:szCs w:val="22"/>
-        </w:rPr>
-      </w:pPr>
-      <w:proofErr w:type="spellStart"/>
-      <w:r>
-        <w:rPr>
-          <w:sz w:val="22"/>
-          <w:szCs w:val="22"/>
-        </w:rPr>
-        <w:t>Zlib</w:t>
-      </w:r>
-      <w:proofErr w:type="spellEnd"/>
-      <w:r>
-        <w:rPr>
-          <w:sz w:val="22"/>
-          <w:szCs w:val="22"/>
-        </w:rPr>
-        <w:t xml:space="preserve"> offers </w:t>
-      </w:r>
-      <w:r>
-        <w:rPr>
-          <w:sz w:val="22"/>
-          <w:szCs w:val="22"/>
-        </w:rPr>
-        <w:t>stream-</w:t>
-      </w:r>
-      <w:r>
-        <w:rPr>
-          <w:sz w:val="22"/>
-          <w:szCs w:val="22"/>
-        </w:rPr>
-        <w:t>based decompression.</w:t>
-      </w:r>
-      <w:r>
-        <w:rPr>
-          <w:sz w:val="22"/>
-          <w:szCs w:val="22"/>
-        </w:rPr>
-        <w:t xml:space="preserve"> </w:t>
-      </w:r>
-      <w:r>
-        <w:rPr>
-          <w:sz w:val="22"/>
-          <w:szCs w:val="22"/>
-        </w:rPr>
-        <w:t xml:space="preserve">In some cases decompressing on the fly and reading the data byte by byte is faster than decompressing the entire file first. </w:t>
-      </w:r>
-      <w:r>
-        <w:rPr>
-          <w:sz w:val="22"/>
-          <w:szCs w:val="22"/>
-        </w:rPr>
-        <w:t xml:space="preserve">Bundle includes a function that creates </w:t>
-      </w:r>
-      <w:r>
-        <w:rPr>
-          <w:sz w:val="22"/>
-          <w:szCs w:val="22"/>
-        </w:rPr>
-        <w:t>another file when decompressing the source</w:t>
-      </w:r>
-      <w:r>
-        <w:rPr>
-          <w:sz w:val="22"/>
-          <w:szCs w:val="22"/>
-        </w:rPr>
-        <w:t xml:space="preserve">.  </w:t>
-      </w:r>
-      <w:r>
-        <w:rPr>
-          <w:sz w:val="22"/>
-          <w:szCs w:val="22"/>
-        </w:rPr>
-        <w:t xml:space="preserve">Currently this decompressed file will reside in RAM, either on the stack or heap. Solving this issue by storing the file in virtual memory was considered, however both techniques store an extra version of the source file, the compressed source and the decompressed additional file. </w:t>
-      </w:r>
-      <w:proofErr w:type="spellStart"/>
-      <w:r>
-        <w:rPr>
-          <w:sz w:val="22"/>
-          <w:szCs w:val="22"/>
-        </w:rPr>
-        <w:t>Zlib</w:t>
-      </w:r>
-      <w:proofErr w:type="spellEnd"/>
-      <w:r>
-        <w:rPr>
-          <w:sz w:val="22"/>
-          <w:szCs w:val="22"/>
-        </w:rPr>
-        <w:t xml:space="preserve"> streams would allow this data to be used as it is being compressed rather than writing all decompressed data to a separate file first. Researching how to “hook in” to C’s File IO functions would allow for the single copy of the asset data to reside in virtual memory and due to the data being executed as a stream, maintain a low RAM based memory usage</w:t>
-      </w:r>
-      <w:r>
-        <w:rPr>
-          <w:sz w:val="22"/>
-          <w:szCs w:val="22"/>
-        </w:rPr>
-        <w:t xml:space="preserve"> for compressed files</w:t>
-      </w:r>
-      <w:r>
-        <w:rPr>
-          <w:sz w:val="22"/>
-          <w:szCs w:val="22"/>
-        </w:rPr>
-        <w:t>.</w:t>
-      </w:r>
-    </w:p>
-    <w:p>
-      <w:pPr>
-        <w:rPr>
-          <w:sz w:val="22"/>
-          <w:szCs w:val="22"/>
-        </w:rPr>
-      </w:pPr>
-    </w:p>
-    <w:p>
-      <w:pPr>
-        <w:rPr>
-          <w:sz w:val="22"/>
-          <w:szCs w:val="22"/>
-        </w:rPr>
-      </w:pPr>
-      <w:r>
-        <w:rPr>
-          <w:sz w:val="22"/>
-          <w:szCs w:val="22"/>
-        </w:rPr>
-        <w:t xml:space="preserve">Compressing all the game assets into the archived file would decrease the </w:t>
-      </w:r>
-      <w:proofErr w:type="spellStart"/>
-      <w:r>
-        <w:rPr>
-          <w:sz w:val="22"/>
-          <w:szCs w:val="22"/>
-        </w:rPr>
-        <w:t>pak</w:t>
-      </w:r>
-      <w:proofErr w:type="spellEnd"/>
-      <w:r>
-        <w:rPr>
-          <w:sz w:val="22"/>
-          <w:szCs w:val="22"/>
-        </w:rPr>
-        <w:t xml:space="preserve"> file size. It is important to note that Bundle currently offers compression support for user selected file types because certain file types such as image and sound files that are already optimized in size, e.g. </w:t>
-      </w:r>
-      <w:proofErr w:type="spellStart"/>
-      <w:r>
-        <w:rPr>
-          <w:sz w:val="22"/>
-          <w:szCs w:val="22"/>
-        </w:rPr>
-        <w:t>png</w:t>
-      </w:r>
-      <w:proofErr w:type="spellEnd"/>
-      <w:r>
-        <w:rPr>
-          <w:sz w:val="22"/>
-          <w:szCs w:val="22"/>
-        </w:rPr>
-        <w:t xml:space="preserve">, </w:t>
-      </w:r>
-      <w:proofErr w:type="spellStart"/>
-      <w:r>
-        <w:rPr>
-          <w:sz w:val="22"/>
-          <w:szCs w:val="22"/>
-        </w:rPr>
-        <w:t>ogg</w:t>
-      </w:r>
-      <w:proofErr w:type="spellEnd"/>
-      <w:r>
-        <w:rPr>
-          <w:sz w:val="22"/>
-          <w:szCs w:val="22"/>
-        </w:rPr>
-        <w:t xml:space="preserve">, mp3 etc. will not benefit from further compression. Implementing these research findings would </w:t>
-      </w:r>
-      <w:r>
-        <w:rPr>
-          <w:sz w:val="22"/>
-          <w:szCs w:val="22"/>
-        </w:rPr>
-        <w:t xml:space="preserve">also </w:t>
-      </w:r>
-      <w:r>
-        <w:rPr>
-          <w:sz w:val="22"/>
-          <w:szCs w:val="22"/>
-        </w:rPr>
-        <w:t xml:space="preserve">speed up the </w:t>
-      </w:r>
-      <w:proofErr w:type="spellStart"/>
-      <w:r>
-        <w:rPr>
-          <w:sz w:val="22"/>
-          <w:szCs w:val="22"/>
-        </w:rPr>
-        <w:t>pak</w:t>
-      </w:r>
-      <w:proofErr w:type="spellEnd"/>
-      <w:r>
-        <w:rPr>
-          <w:sz w:val="22"/>
-          <w:szCs w:val="22"/>
-        </w:rPr>
-        <w:t xml:space="preserve"> file </w:t>
-      </w:r>
-      <w:r>
-        <w:rPr>
-          <w:sz w:val="22"/>
-          <w:szCs w:val="22"/>
-        </w:rPr>
-        <w:t>creation,</w:t>
-      </w:r>
-      <w:r>
-        <w:rPr>
-          <w:sz w:val="22"/>
-          <w:szCs w:val="22"/>
-        </w:rPr>
-        <w:t xml:space="preserve"> as the user does not need to enter all the file types needed for compression.</w:t>
-      </w:r>
-    </w:p>
-    <w:p>
-      <w:pPr>
-        <w:rPr>
-          <w:sz w:val="22"/>
-          <w:szCs w:val="22"/>
-        </w:rPr>
-      </w:pPr>
-    </w:p>
-    <w:p>
-      <w:pPr>
-        <w:pStyle w:val="Heading2"/>
+      <w:r>
         <w:rPr>
           <w:rFonts w:asciiTheme="minorHAnsi" w:hAnsiTheme="minorHAnsi"/>
         </w:rPr>
-      </w:pPr>
-      <w:bookmarkStart w:id="36" w:name="_Toc199195565"/>
+        <w:t xml:space="preserve">Wrappers for various </w:t>
+      </w:r>
       <w:r>
         <w:rPr>
           <w:rFonts w:asciiTheme="minorHAnsi" w:hAnsiTheme="minorHAnsi"/>
         </w:rPr>
-        <w:t>8</w:t>
-      </w:r>
-      <w:r>
-        <w:rPr>
-          <w:rFonts w:asciiTheme="minorHAnsi" w:hAnsiTheme="minorHAnsi"/>
-        </w:rPr>
-        <w:t>.2</w:t>
-      </w:r>
-      <w:r>
-        <w:rPr>
-          <w:rFonts w:asciiTheme="minorHAnsi" w:hAnsiTheme="minorHAnsi"/>
-        </w:rPr>
-        <w:t xml:space="preserve"> </w:t>
-      </w:r>
-      <w:r>
-        <w:rPr>
-          <w:rFonts w:asciiTheme="minorHAnsi" w:hAnsiTheme="minorHAnsi"/>
-        </w:rPr>
-        <w:t>Virtual memory based script execution</w:t>
-      </w:r>
-      <w:bookmarkEnd w:id="36"/>
-    </w:p>
-    <w:p>
-      <w:pPr>
-        <w:rPr>
-          <w:sz w:val="22"/>
-          <w:szCs w:val="22"/>
-        </w:rPr>
-      </w:pPr>
-    </w:p>
-    <w:p>
-      <w:pPr>
-        <w:rPr>
-          <w:sz w:val="22"/>
-          <w:szCs w:val="22"/>
-        </w:rPr>
-      </w:pPr>
-      <w:r>
-        <w:rPr>
-          <w:sz w:val="22"/>
-          <w:szCs w:val="22"/>
-        </w:rPr>
-        <w:lastRenderedPageBreak/>
-        <w:t xml:space="preserve">The POSIX </w:t>
-      </w:r>
-      <w:proofErr w:type="spellStart"/>
-      <w:r>
-        <w:rPr>
-          <w:sz w:val="22"/>
-          <w:szCs w:val="22"/>
-        </w:rPr>
-        <w:t>mmap</w:t>
-      </w:r>
-      <w:proofErr w:type="spellEnd"/>
-      <w:r>
-        <w:rPr>
-          <w:sz w:val="22"/>
-          <w:szCs w:val="22"/>
-        </w:rPr>
-        <w:t xml:space="preserve"> function</w:t>
-      </w:r>
-      <w:r>
-        <w:rPr>
-          <w:sz w:val="22"/>
-          <w:szCs w:val="22"/>
-        </w:rPr>
-        <w:t>,</w:t>
-      </w:r>
-      <w:r>
-        <w:rPr>
-          <w:sz w:val="22"/>
-          <w:szCs w:val="22"/>
-        </w:rPr>
-        <w:t xml:space="preserve"> which was used </w:t>
-      </w:r>
-      <w:r>
-        <w:rPr>
-          <w:sz w:val="22"/>
-          <w:szCs w:val="22"/>
-        </w:rPr>
-        <w:t xml:space="preserve">for memory mapping in Bundle, offers the </w:t>
-      </w:r>
-      <w:r>
-        <w:rPr>
-          <w:i/>
-          <w:sz w:val="22"/>
-          <w:szCs w:val="22"/>
-        </w:rPr>
-        <w:t>PROT_EXEC</w:t>
-      </w:r>
-      <w:r>
-        <w:rPr>
-          <w:i/>
-          <w:sz w:val="22"/>
-          <w:szCs w:val="22"/>
-        </w:rPr>
-        <w:t xml:space="preserve"> </w:t>
-      </w:r>
-      <w:r>
-        <w:rPr>
-          <w:sz w:val="22"/>
-          <w:szCs w:val="22"/>
-        </w:rPr>
-        <w:t xml:space="preserve">option to allow memory-mapped data to be executed. Scripts archived within the </w:t>
-      </w:r>
-      <w:proofErr w:type="spellStart"/>
-      <w:r>
-        <w:rPr>
-          <w:sz w:val="22"/>
-          <w:szCs w:val="22"/>
-        </w:rPr>
-        <w:t>pak</w:t>
-      </w:r>
-      <w:proofErr w:type="spellEnd"/>
-      <w:r>
-        <w:rPr>
-          <w:sz w:val="22"/>
-          <w:szCs w:val="22"/>
-        </w:rPr>
-        <w:t xml:space="preserve"> file could be executed directly from virtual memory.</w:t>
-      </w:r>
-    </w:p>
-    <w:p>
-      <w:pPr>
-        <w:rPr>
-          <w:sz w:val="22"/>
-          <w:szCs w:val="22"/>
-        </w:rPr>
-      </w:pPr>
-    </w:p>
-    <w:p>
-      <w:pPr>
-        <w:rPr>
-          <w:sz w:val="22"/>
-          <w:szCs w:val="22"/>
-        </w:rPr>
-      </w:pPr>
-      <w:r>
-        <w:rPr>
-          <w:sz w:val="22"/>
-          <w:szCs w:val="22"/>
-        </w:rPr>
-        <w:t>Extending the Bundle API to allow execution of various script types existing in virtual memory during runtime is a possible future research dir</w:t>
-      </w:r>
-      <w:r>
-        <w:rPr>
-          <w:sz w:val="22"/>
-          <w:szCs w:val="22"/>
-        </w:rPr>
-        <w:t>e</w:t>
-      </w:r>
-      <w:r>
-        <w:rPr>
-          <w:sz w:val="22"/>
-          <w:szCs w:val="22"/>
-        </w:rPr>
-        <w:t>ction.</w:t>
-      </w:r>
-    </w:p>
-    <w:p>
-      <w:pPr>
-        <w:rPr>
-          <w:sz w:val="22"/>
-          <w:szCs w:val="22"/>
-        </w:rPr>
-      </w:pPr>
-    </w:p>
-    <w:p>
-      <w:pPr>
-        <w:pStyle w:val="Heading2"/>
-        <w:rPr>
-          <w:rFonts w:asciiTheme="minorHAnsi" w:hAnsiTheme="minorHAnsi"/>
-        </w:rPr>
-      </w:pPr>
-      <w:bookmarkStart w:id="37" w:name="_Toc199195566"/>
-      <w:r>
-        <w:rPr>
-          <w:rFonts w:asciiTheme="minorHAnsi" w:hAnsiTheme="minorHAnsi"/>
-        </w:rPr>
-        <w:t>8</w:t>
-      </w:r>
-      <w:r>
-        <w:rPr>
-          <w:rFonts w:asciiTheme="minorHAnsi" w:hAnsiTheme="minorHAnsi"/>
-        </w:rPr>
-        <w:t>.3</w:t>
-      </w:r>
-      <w:r>
-        <w:rPr>
-          <w:rFonts w:asciiTheme="minorHAnsi" w:hAnsiTheme="minorHAnsi"/>
-        </w:rPr>
-        <w:t xml:space="preserve"> </w:t>
-      </w:r>
-      <w:r>
-        <w:rPr>
-          <w:rFonts w:asciiTheme="minorHAnsi" w:hAnsiTheme="minorHAnsi"/>
-        </w:rPr>
-        <w:t xml:space="preserve">Wrappers for various </w:t>
-      </w:r>
-      <w:r>
-        <w:rPr>
-          <w:rFonts w:asciiTheme="minorHAnsi" w:hAnsiTheme="minorHAnsi"/>
-        </w:rPr>
         <w:t>frameworks</w:t>
       </w:r>
-      <w:bookmarkEnd w:id="37"/>
+      <w:bookmarkEnd w:id="38"/>
     </w:p>
     <w:p>
       <w:pPr>
@@ -18793,7 +18712,7 @@
           <w:rFonts w:asciiTheme="minorHAnsi" w:hAnsiTheme="minorHAnsi"/>
         </w:rPr>
       </w:pPr>
-      <w:bookmarkStart w:id="38" w:name="_Toc199195567"/>
+      <w:bookmarkStart w:id="39" w:name="_Toc199195567"/>
       <w:r>
         <w:rPr>
           <w:rFonts w:asciiTheme="minorHAnsi" w:hAnsiTheme="minorHAnsi"/>
@@ -18828,7 +18747,7 @@
         </w:rPr>
         <w:t xml:space="preserve"> Packaging Tool for various platforms</w:t>
       </w:r>
-      <w:bookmarkEnd w:id="38"/>
+      <w:bookmarkEnd w:id="39"/>
     </w:p>
     <w:p>
       <w:pPr>
@@ -18891,7 +18810,7 @@
           <w:rFonts w:asciiTheme="minorHAnsi" w:hAnsiTheme="minorHAnsi"/>
         </w:rPr>
       </w:pPr>
-      <w:bookmarkStart w:id="39" w:name="_Toc199195568"/>
+      <w:bookmarkStart w:id="40" w:name="_Toc199195568"/>
       <w:r>
         <w:rPr>
           <w:rFonts w:asciiTheme="minorHAnsi" w:hAnsiTheme="minorHAnsi"/>
@@ -18930,7 +18849,7 @@
         </w:rPr>
         <w:t xml:space="preserve"> project conversion</w:t>
       </w:r>
-      <w:bookmarkEnd w:id="39"/>
+      <w:bookmarkEnd w:id="40"/>
     </w:p>
     <w:p>
       <w:pPr>
@@ -19033,14 +18952,13 @@
           <w:szCs w:val="28"/>
         </w:rPr>
       </w:pPr>
-      <w:bookmarkStart w:id="40" w:name="_Toc199195569"/>
+      <w:bookmarkStart w:id="41" w:name="_Toc199195569"/>
       <w:r>
         <w:rPr>
           <w:rFonts w:asciiTheme="minorHAnsi" w:hAnsiTheme="minorHAnsi"/>
           <w:sz w:val="28"/>
           <w:szCs w:val="28"/>
         </w:rPr>
-        <w:lastRenderedPageBreak/>
         <w:t>9</w:t>
       </w:r>
       <w:r>
@@ -19051,7 +18969,7 @@
         </w:rPr>
         <w:t>. Discussion &amp; Conclusion</w:t>
       </w:r>
-      <w:bookmarkEnd w:id="40"/>
+      <w:bookmarkEnd w:id="41"/>
     </w:p>
     <w:p>
       <w:pPr>
@@ -19681,7 +19599,6 @@
           <w:sz w:val="22"/>
           <w:szCs w:val="22"/>
         </w:rPr>
-        <w:lastRenderedPageBreak/>
         <w:drawing>
           <wp:inline distT="0" distB="0" distL="0" distR="0" wp14:anchorId="4A0B6895" wp14:editId="5A73115A">
             <wp:extent cx="3230880" cy="2865120"/>
@@ -20074,15 +19991,7 @@
           <w:sz w:val="22"/>
           <w:szCs w:val="22"/>
         </w:rPr>
-        <w:t xml:space="preserve">Bundle can also be used for in-app purchasing systems or other content distribution systems. </w:t>
-      </w:r>
-      <w:r>
-        <w:rPr>
-          <w:sz w:val="22"/>
-          <w:szCs w:val="22"/>
-        </w:rPr>
-        <w:lastRenderedPageBreak/>
-        <w:t xml:space="preserve">Storing the </w:t>
+        <w:t xml:space="preserve">Bundle can also be used for in-app purchasing systems or other content distribution systems. Storing the </w:t>
       </w:r>
       <w:proofErr w:type="spellStart"/>
       <w:r>
@@ -20551,16 +20460,7 @@
           <w:sz w:val="22"/>
           <w:szCs w:val="22"/>
         </w:rPr>
-        <w:t xml:space="preserve"> Virtual Machine, which is a JVM enhanced for mobile devices. Android developers can use the Android Native Development Kit (NDK) to run Bundle within </w:t>
-      </w:r>
-      <w:r>
-        <w:rPr>
-          <w:rFonts w:eastAsia="Times New Roman" w:cs="Times New Roman"/>
-          <w:sz w:val="22"/>
-          <w:szCs w:val="22"/>
-        </w:rPr>
-        <w:lastRenderedPageBreak/>
-        <w:t>their android game or application. “The NDK allows you to implement parts of your applications using native-code languages such as C and C</w:t>
+        <w:t xml:space="preserve"> Virtual Machine, which is a JVM enhanced for mobile devices. Android developers can use the Android Native Development Kit (NDK) to run Bundle within their android game or application. “The NDK allows you to implement parts of your applications using native-code languages such as C and C</w:t>
       </w:r>
       <w:r>
         <w:rPr>
@@ -21095,16 +20995,7 @@
           <w:sz w:val="22"/>
           <w:szCs w:val="22"/>
         </w:rPr>
-        <w:t xml:space="preserve"> (pixels of a texture) to determine the color for the current texture pixel being rendered. Texture filtering is related to computational complexity and the quality </w:t>
-      </w:r>
-      <w:r>
-        <w:rPr>
-          <w:rFonts w:cs="Times"/>
-          <w:sz w:val="22"/>
-          <w:szCs w:val="22"/>
-        </w:rPr>
-        <w:lastRenderedPageBreak/>
-        <w:t>of the rendered image.</w:t>
+        <w:t xml:space="preserve"> (pixels of a texture) to determine the color for the current texture pixel being rendered. Texture filtering is related to computational complexity and the quality of the rendered image.</w:t>
       </w:r>
     </w:p>
     <w:p>
@@ -21641,20 +21532,11 @@
           <w:szCs w:val="22"/>
         </w:rPr>
       </w:pPr>
-    </w:p>
-    <w:p>
-      <w:pPr>
-        <w:rPr>
-          <w:sz w:val="22"/>
-          <w:szCs w:val="22"/>
-        </w:rPr>
-      </w:pPr>
-      <w:r>
-        <w:rPr>
-          <w:sz w:val="22"/>
-          <w:szCs w:val="22"/>
-        </w:rPr>
-        <w:lastRenderedPageBreak/>
+      <w:r>
+        <w:rPr>
+          <w:sz w:val="22"/>
+          <w:szCs w:val="22"/>
+        </w:rPr>
         <w:t>The Semi structured interviews contributed in gaining knowledge in a continuous and a flexible manner. Topics related were discovered iteratively during every meeting as open discussions were taken place.</w:t>
       </w:r>
     </w:p>
@@ -21936,15 +21818,7 @@
           <w:sz w:val="22"/>
           <w:szCs w:val="22"/>
         </w:rPr>
-        <w:t xml:space="preserve">The efficiency and performance of the implementation was not fully tested during this research, only validation tests were run to make sure it basically works. Since this research is </w:t>
-      </w:r>
-      <w:r>
-        <w:rPr>
-          <w:sz w:val="22"/>
-          <w:szCs w:val="22"/>
-        </w:rPr>
-        <w:lastRenderedPageBreak/>
-        <w:t>considered constructive, it was enough to just validate whether the implementation works with different sets of data correctly. This may not prove feasibility, but a working innovative solution is good enough to provide a link between the theoretical solution and the implementation’s fu</w:t>
+        <w:t>The efficiency and performance of the implementation was not fully tested during this research, only validation tests were run to make sure it basically works. Since this research is considered constructive, it was enough to just validate whether the implementation works with different sets of data correctly. This may not prove feasibility, but a working innovative solution is good enough to provide a link between the theoretical solution and the implementation’s fu</w:t>
       </w:r>
       <w:r>
         <w:rPr>
@@ -21970,7 +21844,7 @@
           <w:szCs w:val="28"/>
         </w:rPr>
       </w:pPr>
-      <w:bookmarkStart w:id="41" w:name="_Toc199195570"/>
+      <w:bookmarkStart w:id="42" w:name="_Toc199195570"/>
       <w:r>
         <w:rPr>
           <w:rFonts w:asciiTheme="minorHAnsi" w:hAnsiTheme="minorHAnsi"/>
@@ -21987,7 +21861,7 @@
         </w:rPr>
         <w:t>. Acknowledgements</w:t>
       </w:r>
-      <w:bookmarkEnd w:id="41"/>
+      <w:bookmarkEnd w:id="42"/>
     </w:p>
     <w:p>
       <w:pPr>
@@ -22112,7 +21986,7 @@
           <w:szCs w:val="28"/>
         </w:rPr>
       </w:pPr>
-      <w:bookmarkStart w:id="42" w:name="_Toc199195571"/>
+      <w:bookmarkStart w:id="43" w:name="_Toc199195571"/>
       <w:r>
         <w:rPr>
           <w:rFonts w:asciiTheme="minorHAnsi" w:hAnsiTheme="minorHAnsi"/>
@@ -22121,7 +21995,7 @@
         </w:rPr>
         <w:t>References:</w:t>
       </w:r>
-      <w:bookmarkEnd w:id="42"/>
+      <w:bookmarkEnd w:id="43"/>
     </w:p>
     <w:p/>
     <w:p>
@@ -22541,16 +22415,7 @@
           <w:sz w:val="22"/>
           <w:szCs w:val="22"/>
         </w:rPr>
-        <w:t xml:space="preserve"> Bundle Available: </w:t>
-      </w:r>
-      <w:r>
-        <w:rPr>
-          <w:rFonts w:eastAsia="Times New Roman" w:cs="Times New Roman"/>
-          <w:sz w:val="22"/>
-          <w:szCs w:val="22"/>
-        </w:rPr>
-        <w:lastRenderedPageBreak/>
-        <w:t>http://jarryddev.github.com/Bundle/. Last accessed 21st May 2012</w:t>
+        <w:t xml:space="preserve"> Bundle Available: http://jarryddev.github.com/Bundle/. Last accessed 21st May 2012</w:t>
       </w:r>
     </w:p>
     <w:p>
@@ -22999,17 +22864,14 @@
         </w:rPr>
         <w:t xml:space="preserve"> pk3 information”. Available: </w:t>
       </w:r>
-      <w:hyperlink r:id="rId11" w:history="1">
-        <w:r>
-          <w:rPr>
-            <w:rStyle w:val="Hyperlink"/>
-            <w:rFonts w:eastAsia="Times New Roman" w:cs="Times New Roman"/>
-            <w:sz w:val="22"/>
-            <w:szCs w:val="22"/>
-          </w:rPr>
-          <w:t>http://pk3.file-extension-library.com/</w:t>
-        </w:r>
-      </w:hyperlink>
+      <w:r>
+        <w:rPr>
+          <w:rFonts w:eastAsia="Times New Roman" w:cs="Times New Roman"/>
+          <w:sz w:val="22"/>
+          <w:szCs w:val="22"/>
+        </w:rPr>
+        <w:t>http://pk3.file-extension-library.com/</w:t>
+      </w:r>
       <w:r>
         <w:rPr>
           <w:rFonts w:eastAsia="Times New Roman" w:cs="Times New Roman"/>
@@ -23204,8 +23066,6 @@
         </w:rPr>
         <w:t>.</w:t>
       </w:r>
-      <w:bookmarkStart w:id="43" w:name="_GoBack"/>
-      <w:bookmarkEnd w:id="43"/>
     </w:p>
     <w:p>
       <w:pPr>
@@ -23287,17 +23147,7 @@
           <w:sz w:val="22"/>
           <w:szCs w:val="22"/>
         </w:rPr>
-        <w:t xml:space="preserve">Data Collection </w:t>
-      </w:r>
-      <w:r>
-        <w:rPr>
-          <w:rFonts w:cs="Times"/>
-          <w:i/>
-          <w:sz w:val="22"/>
-          <w:szCs w:val="22"/>
-        </w:rPr>
-        <w:lastRenderedPageBreak/>
-        <w:t>Methods: Semi-Structured Interviews and Focus Groups.</w:t>
+        <w:t>Data Collection Methods: Semi-Structured Interviews and Focus Groups.</w:t>
       </w:r>
     </w:p>
     <w:p>
@@ -24160,7 +24010,6 @@
           <w:sz w:val="22"/>
           <w:szCs w:val="22"/>
         </w:rPr>
-        <w:lastRenderedPageBreak/>
         <w:t>Nunamaker</w:t>
       </w:r>
       <w:proofErr w:type="spellEnd"/>
@@ -27573,6 +27422,7 @@
   <w:style w:type="character" w:default="1" w:styleId="DefaultParagraphFont">
     <w:name w:val="Default Paragraph Font"/>
     <w:uiPriority w:val="1"/>
+    <w:semiHidden/>
     <w:unhideWhenUsed/>
   </w:style>
   <w:style w:type="table" w:default="1" w:styleId="TableNormal">
@@ -28267,6 +28117,7 @@
   <w:style w:type="character" w:default="1" w:styleId="DefaultParagraphFont">
     <w:name w:val="Default Paragraph Font"/>
     <w:uiPriority w:val="1"/>
+    <w:semiHidden/>
     <w:unhideWhenUsed/>
   </w:style>
   <w:style w:type="table" w:default="1" w:styleId="TableNormal">
@@ -29034,7 +28885,7 @@
 </file>
 
 <file path=customXml/itemProps1.xml><?xml version="1.0" encoding="utf-8"?>
-<ds:datastoreItem xmlns:ds="http://schemas.openxmlformats.org/officeDocument/2006/customXml" ds:itemID="{EDEA6780-032C-A542-8989-77BDC12E1FDC}">
+<ds:datastoreItem xmlns:ds="http://schemas.openxmlformats.org/officeDocument/2006/customXml" ds:itemID="{F7D68473-F425-074F-88F7-EB65899C845A}">
   <ds:schemaRefs>
     <ds:schemaRef ds:uri="http://schemas.openxmlformats.org/officeDocument/2006/bibliography"/>
   </ds:schemaRefs>

</xml_diff>

<commit_message>
added Helena as examinor
</commit_message>
<xml_diff>
--- a/Thesis/ThesisDraft2Column_t.docx
+++ b/Thesis/ThesisDraft2Column_t.docx
@@ -141,8 +141,6 @@
           <w:szCs w:val="44"/>
         </w:rPr>
       </w:pPr>
-      <w:bookmarkStart w:id="0" w:name="_GoBack"/>
-      <w:bookmarkEnd w:id="0"/>
     </w:p>
     <w:p>
       <w:pPr>
@@ -231,8 +229,8 @@
         </w:rPr>
         <w:t xml:space="preserve"> of Science </w:t>
       </w:r>
-      <w:bookmarkStart w:id="1" w:name="OLE_LINK2"/>
-      <w:bookmarkStart w:id="2" w:name="OLE_LINK3"/>
+      <w:bookmarkStart w:id="0" w:name="OLE_LINK2"/>
+      <w:bookmarkStart w:id="1" w:name="OLE_LINK3"/>
       <w:r>
         <w:rPr>
           <w:noProof/>
@@ -241,8 +239,8 @@
         <w:t>Thesis [in the Programme xxx]</w:t>
       </w:r>
     </w:p>
+    <w:bookmarkEnd w:id="0"/>
     <w:bookmarkEnd w:id="1"/>
-    <w:bookmarkEnd w:id="2"/>
     <w:p>
       <w:pPr>
         <w:rPr>
@@ -952,6 +950,8 @@
         </w:rPr>
         <w:t>.</w:t>
       </w:r>
+      <w:bookmarkStart w:id="2" w:name="_GoBack"/>
+      <w:bookmarkEnd w:id="2"/>
     </w:p>
     <w:p>
       <w:pPr>
@@ -985,7 +985,27 @@
           <w:szCs w:val="18"/>
           <w:lang w:val="en-GB" w:bidi="x-none"/>
         </w:rPr>
-        <w:t>Examiner: Lennart Petersson</w:t>
+        <w:t xml:space="preserve">Examiner: </w:t>
+      </w:r>
+      <w:r>
+        <w:rPr>
+          <w:rFonts w:cs="Helvetica"/>
+        </w:rPr>
+        <w:t xml:space="preserve">Helena </w:t>
+      </w:r>
+      <w:proofErr w:type="spellStart"/>
+      <w:r>
+        <w:rPr>
+          <w:rFonts w:cs="Helvetica"/>
+        </w:rPr>
+        <w:t>Holmström</w:t>
+      </w:r>
+      <w:proofErr w:type="spellEnd"/>
+      <w:r>
+        <w:rPr>
+          <w:rFonts w:cs="Helvetica"/>
+        </w:rPr>
+        <w:t xml:space="preserve"> Olsson</w:t>
       </w:r>
     </w:p>
     <w:p>
@@ -3841,7 +3861,15 @@
           <w:sz w:val="22"/>
           <w:szCs w:val="22"/>
         </w:rPr>
-        <w:t xml:space="preserve">utions to these kinds of issues, however </w:t>
+        <w:t xml:space="preserve">utions to </w:t>
+      </w:r>
+      <w:r>
+        <w:rPr>
+          <w:sz w:val="22"/>
+          <w:szCs w:val="22"/>
+        </w:rPr>
+        <w:lastRenderedPageBreak/>
+        <w:t xml:space="preserve">these kinds of issues, however </w:t>
       </w:r>
       <w:r>
         <w:rPr>
@@ -4460,7 +4488,15 @@
           <w:sz w:val="22"/>
           <w:szCs w:val="22"/>
         </w:rPr>
-        <w:t>RAM footprint. The development cycle is usually guided by budget and cost, and especially within indie projects and smaller game development project</w:t>
+        <w:t xml:space="preserve">RAM footprint. The development cycle is usually guided by budget and cost, and especially within indie projects and smaller game </w:t>
+      </w:r>
+      <w:r>
+        <w:rPr>
+          <w:sz w:val="22"/>
+          <w:szCs w:val="22"/>
+        </w:rPr>
+        <w:lastRenderedPageBreak/>
+        <w:t>development project</w:t>
       </w:r>
       <w:r>
         <w:rPr>
@@ -5142,6 +5178,7 @@
           <w:sz w:val="22"/>
           <w:szCs w:val="22"/>
         </w:rPr>
+        <w:lastRenderedPageBreak/>
         <w:t xml:space="preserve">Virtual memory is stored on disk and these aforementioned advantages </w:t>
       </w:r>
       <w:r>
@@ -6005,6 +6042,7 @@
           <w:sz w:val="22"/>
           <w:szCs w:val="22"/>
         </w:rPr>
+        <w:lastRenderedPageBreak/>
         <w:t xml:space="preserve">ID Software has done the most notable implementation using a similar concept. John </w:t>
       </w:r>
       <w:proofErr w:type="spellStart"/>
@@ -6946,7 +6984,16 @@
           <w:sz w:val="22"/>
           <w:szCs w:val="22"/>
         </w:rPr>
-        <w:t>oring swapped-out pages in com</w:t>
+        <w:t>oring swapped-</w:t>
+      </w:r>
+      <w:r>
+        <w:rPr>
+          <w:rFonts w:cs="Times"/>
+          <w:sz w:val="22"/>
+          <w:szCs w:val="22"/>
+        </w:rPr>
+        <w:lastRenderedPageBreak/>
+        <w:t>out pages in com</w:t>
       </w:r>
       <w:r>
         <w:rPr>
@@ -7789,6 +7836,7 @@
         <w:rPr>
           <w:rFonts w:asciiTheme="minorHAnsi" w:hAnsiTheme="minorHAnsi"/>
         </w:rPr>
+        <w:lastRenderedPageBreak/>
         <w:t>2.4</w:t>
       </w:r>
       <w:r>
@@ -8642,6 +8690,7 @@
           <w:sz w:val="22"/>
           <w:szCs w:val="22"/>
         </w:rPr>
+        <w:lastRenderedPageBreak/>
         <w:t xml:space="preserve">Examining the applicability of the solution. </w:t>
       </w:r>
     </w:p>
@@ -9200,7 +9249,16 @@
           <w:sz w:val="22"/>
           <w:szCs w:val="22"/>
         </w:rPr>
-        <w:t xml:space="preserve">he “Action Research” and the “Design Research” </w:t>
+        <w:t xml:space="preserve">he </w:t>
+      </w:r>
+      <w:r>
+        <w:rPr>
+          <w:rFonts w:ascii="Cambria" w:hAnsi="Cambria" w:cs="Times New Roman"/>
+          <w:sz w:val="22"/>
+          <w:szCs w:val="22"/>
+        </w:rPr>
+        <w:lastRenderedPageBreak/>
+        <w:t xml:space="preserve">“Action Research” and the “Design Research” </w:t>
       </w:r>
       <w:r>
         <w:rPr>
@@ -9647,7 +9705,15 @@
           <w:sz w:val="22"/>
           <w:szCs w:val="22"/>
         </w:rPr>
-        <w:t xml:space="preserve"> collected during all phases of the development process. Enough knowledge must be gained about topics addressing constructing a solution. A good knowledge base about these topics, which may be theoretical or technical, is necessarily needed in order to initiate a design, and then proceed with the implementation steps. </w:t>
+        <w:t xml:space="preserve"> collected during </w:t>
+      </w:r>
+      <w:r>
+        <w:rPr>
+          <w:sz w:val="22"/>
+          <w:szCs w:val="22"/>
+        </w:rPr>
+        <w:lastRenderedPageBreak/>
+        <w:t xml:space="preserve">all phases of the development process. Enough knowledge must be gained about topics addressing constructing a solution. A good knowledge base about these topics, which may be theoretical or technical, is necessarily needed in order to initiate a design, and then proceed with the implementation steps. </w:t>
       </w:r>
       <w:proofErr w:type="spellStart"/>
       <w:r>
@@ -10194,7 +10260,17 @@
           <w:sz w:val="22"/>
           <w:szCs w:val="22"/>
         </w:rPr>
-        <w:t>a senior in the field</w:t>
+        <w:t xml:space="preserve">a </w:t>
+      </w:r>
+      <w:r>
+        <w:rPr>
+          <w:rFonts w:eastAsia="Times New Roman" w:cs="Times New Roman"/>
+          <w:color w:val="1A1A1A"/>
+          <w:sz w:val="22"/>
+          <w:szCs w:val="22"/>
+        </w:rPr>
+        <w:lastRenderedPageBreak/>
+        <w:t>senior in the field</w:t>
       </w:r>
       <w:proofErr w:type="gramEnd"/>
       <w:r>
@@ -10522,6 +10598,7 @@
           <w:sz w:val="22"/>
           <w:szCs w:val="22"/>
         </w:rPr>
+        <w:lastRenderedPageBreak/>
         <w:t xml:space="preserve">In phase 2, as the iterative work beings, knowledge is gained from literature and software manuals to carry on with the development. </w:t>
       </w:r>
     </w:p>
@@ -11714,7 +11791,15 @@
           <w:sz w:val="22"/>
           <w:szCs w:val="22"/>
         </w:rPr>
-        <w:t xml:space="preserve">roject. The focus of Bundle is to target as many platforms as possible because games run a wide range of systems. The focus of this research paper is </w:t>
+        <w:t xml:space="preserve">roject. The focus of Bundle is to target as many </w:t>
+      </w:r>
+      <w:r>
+        <w:rPr>
+          <w:sz w:val="22"/>
+          <w:szCs w:val="22"/>
+        </w:rPr>
+        <w:lastRenderedPageBreak/>
+        <w:t xml:space="preserve">platforms as possible because games run a wide range of systems. The focus of this research paper is </w:t>
       </w:r>
       <w:r>
         <w:rPr>
@@ -12365,7 +12450,15 @@
           <w:sz w:val="22"/>
           <w:szCs w:val="22"/>
         </w:rPr>
-        <w:t xml:space="preserve">ere the focus of this research, the memory management was researched on Apple’s self- published documentation. </w:t>
+        <w:t xml:space="preserve">ere the focus of this research, the memory management was </w:t>
+      </w:r>
+      <w:r>
+        <w:rPr>
+          <w:sz w:val="22"/>
+          <w:szCs w:val="22"/>
+        </w:rPr>
+        <w:lastRenderedPageBreak/>
+        <w:t xml:space="preserve">researched on Apple’s self- published documentation. </w:t>
       </w:r>
     </w:p>
     <w:p>
@@ -12904,7 +12997,15 @@
           <w:sz w:val="22"/>
           <w:szCs w:val="22"/>
         </w:rPr>
-        <w:t>because the objects used for the game assets within this type of application are not strictly allocated</w:t>
+        <w:t xml:space="preserve">because the objects used for the game </w:t>
+      </w:r>
+      <w:r>
+        <w:rPr>
+          <w:sz w:val="22"/>
+          <w:szCs w:val="22"/>
+        </w:rPr>
+        <w:lastRenderedPageBreak/>
+        <w:t>assets within this type of application are not strictly allocated</w:t>
       </w:r>
       <w:r>
         <w:rPr>
@@ -13462,6 +13563,7 @@
           <w:sz w:val="22"/>
           <w:szCs w:val="22"/>
         </w:rPr>
+        <w:lastRenderedPageBreak/>
         <w:t>File Format with .</w:t>
       </w:r>
       <w:proofErr w:type="spellStart"/>
@@ -14211,6 +14313,7 @@
           <w:sz w:val="22"/>
           <w:szCs w:val="22"/>
         </w:rPr>
+        <w:lastRenderedPageBreak/>
         <w:drawing>
           <wp:inline distT="0" distB="0" distL="0" distR="0" wp14:anchorId="25FAD462" wp14:editId="6CF23803">
             <wp:extent cx="3230880" cy="3464560"/>
@@ -14619,6 +14722,7 @@
           <w:sz w:val="22"/>
           <w:szCs w:val="22"/>
         </w:rPr>
+        <w:lastRenderedPageBreak/>
         <mc:AlternateContent>
           <mc:Choice Requires="wps">
             <w:drawing>
@@ -16338,7 +16442,15 @@
           <w:sz w:val="22"/>
           <w:szCs w:val="22"/>
         </w:rPr>
-        <w:t xml:space="preserve">Bundle assumes that the mapped file is read-only. The PROT_READ macro was used to provide this read-only feature. Bundle also maps the file using the MAP_PRIVATE macro. This private mapping disables the mapped file from being accessed within other processes, a feature which is needed on an operating system that supports multitasking. </w:t>
+        <w:t xml:space="preserve">Bundle assumes that the mapped file is read-only. The PROT_READ macro was used to provide this read-only feature. Bundle also maps </w:t>
+      </w:r>
+      <w:r>
+        <w:rPr>
+          <w:sz w:val="22"/>
+          <w:szCs w:val="22"/>
+        </w:rPr>
+        <w:lastRenderedPageBreak/>
+        <w:t xml:space="preserve">the file using the MAP_PRIVATE macro. This private mapping disables the mapped file from being accessed within other processes, a feature which is needed on an operating system that supports multitasking. </w:t>
       </w:r>
       <w:r>
         <w:rPr>
@@ -17332,6 +17444,7 @@
           <w:sz w:val="22"/>
           <w:szCs w:val="22"/>
         </w:rPr>
+        <w:lastRenderedPageBreak/>
         <w:t xml:space="preserve">The </w:t>
       </w:r>
       <w:proofErr w:type="spellStart"/>
@@ -18580,7 +18693,18 @@
           <w:sz w:val="22"/>
           <w:szCs w:val="22"/>
         </w:rPr>
-        <w:t>This allows an object to be created using the virtual memory pointer and size of bytes of the segment, without the need to allocate memory in RAM for the object. This perfectly integrated with the developed base C API that allowed</w:t>
+        <w:t xml:space="preserve">This allows an object to be created using the virtual memory pointer and size of bytes of the segment, </w:t>
+      </w:r>
+      <w:r>
+        <w:rPr>
+          <w:rStyle w:val="Emphasis"/>
+          <w:rFonts w:eastAsia="Times New Roman" w:cs="Times New Roman"/>
+          <w:i w:val="0"/>
+          <w:sz w:val="22"/>
+          <w:szCs w:val="22"/>
+        </w:rPr>
+        <w:lastRenderedPageBreak/>
+        <w:t>without the need to allocate memory in RAM for the object. This perfectly integrated with the developed base C API that allowed</w:t>
       </w:r>
       <w:r>
         <w:rPr>
@@ -19228,6 +19352,7 @@
           <w:sz w:val="22"/>
           <w:szCs w:val="22"/>
         </w:rPr>
+        <w:lastRenderedPageBreak/>
         <w:t xml:space="preserve">The following options are available to build the static libraries and use Bundle’s functions in a C compatible environment: </w:t>
       </w:r>
     </w:p>
@@ -19676,6 +19801,7 @@
           <w:sz w:val="28"/>
           <w:szCs w:val="28"/>
         </w:rPr>
+        <w:lastRenderedPageBreak/>
         <w:t>7. Validation</w:t>
       </w:r>
       <w:bookmarkEnd w:id="36"/>
@@ -20097,6 +20223,7 @@
           <w:sz w:val="22"/>
           <w:szCs w:val="22"/>
         </w:rPr>
+        <w:lastRenderedPageBreak/>
         <w:t>madvise</w:t>
       </w:r>
       <w:proofErr w:type="spellEnd"/>
@@ -20752,6 +20879,7 @@
           <w:sz w:val="22"/>
           <w:szCs w:val="22"/>
         </w:rPr>
+        <w:lastRenderedPageBreak/>
         <w:t xml:space="preserve">The profiling results </w:t>
       </w:r>
       <w:r>
@@ -21850,6 +21978,7 @@
         <w:rPr>
           <w:rFonts w:asciiTheme="minorHAnsi" w:hAnsiTheme="minorHAnsi"/>
         </w:rPr>
+        <w:lastRenderedPageBreak/>
         <w:t>8</w:t>
       </w:r>
       <w:r>
@@ -22263,7 +22392,15 @@
           <w:sz w:val="22"/>
           <w:szCs w:val="22"/>
         </w:rPr>
-        <w:t xml:space="preserve">Lower memory footprint is due to the game assets being stored in virtual memory that resides on disk. The kernel will manage the RAM usage of game asset data as it pages data in and out whenever the process demands data on a given page. Strict game asset based object allocation and </w:t>
+        <w:t xml:space="preserve">Lower memory footprint is due to the game assets being stored in virtual memory that resides on disk. The kernel will manage the RAM usage of game asset data as it pages data in and out whenever the process </w:t>
+      </w:r>
+      <w:r>
+        <w:rPr>
+          <w:sz w:val="22"/>
+          <w:szCs w:val="22"/>
+        </w:rPr>
+        <w:lastRenderedPageBreak/>
+        <w:t xml:space="preserve">demands data on a given page. Strict game asset based object allocation and </w:t>
       </w:r>
       <w:proofErr w:type="spellStart"/>
       <w:r>
@@ -22528,6 +22665,7 @@
           <w:sz w:val="22"/>
           <w:szCs w:val="22"/>
         </w:rPr>
+        <w:lastRenderedPageBreak/>
         <w:t>UIImage</w:t>
       </w:r>
       <w:proofErr w:type="spellEnd"/>
@@ -22986,7 +23124,15 @@
           <w:sz w:val="22"/>
           <w:szCs w:val="22"/>
         </w:rPr>
-        <w:t>The main issue with the mentioned options was the fact that they all forced a temporary duplicate of the virtual memory mapped data to be placed somewhere else in memory, either the stack or the heap. Keeping with the focus of reducing strictly allocated RAM usage to a minimum</w:t>
+        <w:t xml:space="preserve">The main issue with the mentioned options was the fact that they all forced a temporary duplicate of the virtual memory mapped data to </w:t>
+      </w:r>
+      <w:r>
+        <w:rPr>
+          <w:sz w:val="22"/>
+          <w:szCs w:val="22"/>
+        </w:rPr>
+        <w:lastRenderedPageBreak/>
+        <w:t>be placed somewhere else in memory, either the stack or the heap. Keeping with the focus of reducing strictly allocated RAM usage to a minimum</w:t>
       </w:r>
       <w:r>
         <w:rPr>
@@ -23424,7 +23570,16 @@
           <w:sz w:val="22"/>
           <w:szCs w:val="22"/>
         </w:rPr>
-        <w:t xml:space="preserve"> can then be hosted on Google’s server which an android game or media driven application that will use Bundle can retrieve the </w:t>
+        <w:t xml:space="preserve"> can then be hosted on Google’s server which an android game or media </w:t>
+      </w:r>
+      <w:r>
+        <w:rPr>
+          <w:rFonts w:eastAsia="Times New Roman" w:cs="Times New Roman"/>
+          <w:sz w:val="22"/>
+          <w:szCs w:val="22"/>
+        </w:rPr>
+        <w:lastRenderedPageBreak/>
+        <w:t xml:space="preserve">driven application that will use Bundle can retrieve the </w:t>
       </w:r>
       <w:proofErr w:type="spellStart"/>
       <w:r>
@@ -23950,6 +24105,7 @@
           <w:sz w:val="22"/>
           <w:szCs w:val="22"/>
         </w:rPr>
+        <w:lastRenderedPageBreak/>
         <w:t>van</w:t>
       </w:r>
       <w:proofErr w:type="gramEnd"/>
@@ -24535,7 +24691,15 @@
           <w:sz w:val="22"/>
           <w:szCs w:val="22"/>
         </w:rPr>
-        <w:t>found suitable for this kind of study, as it focuses on the solution and fills the learning gap througho</w:t>
+        <w:t xml:space="preserve">found suitable for </w:t>
+      </w:r>
+      <w:r>
+        <w:rPr>
+          <w:sz w:val="22"/>
+          <w:szCs w:val="22"/>
+        </w:rPr>
+        <w:lastRenderedPageBreak/>
+        <w:t>this kind of study, as it focuses on the solution and fills the learning gap througho</w:t>
       </w:r>
       <w:r>
         <w:rPr>
@@ -24864,7 +25028,16 @@
           <w:sz w:val="22"/>
           <w:szCs w:val="22"/>
         </w:rPr>
-        <w:t xml:space="preserve">. The solution is not discussed in details; several techniques to solve the problem were discussed rather than a provided detailed list of implementation steps. </w:t>
+        <w:t xml:space="preserve">. The solution is not discussed in details; several techniques to solve the problem </w:t>
+      </w:r>
+      <w:r>
+        <w:rPr>
+          <w:rFonts w:ascii="Cambria" w:hAnsi="Cambria" w:cs="Times New Roman"/>
+          <w:sz w:val="22"/>
+          <w:szCs w:val="22"/>
+        </w:rPr>
+        <w:lastRenderedPageBreak/>
+        <w:t xml:space="preserve">were discussed rather than a provided detailed list of implementation steps. </w:t>
       </w:r>
     </w:p>
     <w:p>
@@ -25375,6 +25548,7 @@
           <w:sz w:val="22"/>
           <w:szCs w:val="22"/>
         </w:rPr>
+        <w:lastRenderedPageBreak/>
         <w:t>Amit</w:t>
       </w:r>
       <w:proofErr w:type="spellEnd"/>
@@ -25993,7 +26167,16 @@
           <w:sz w:val="22"/>
           <w:szCs w:val="22"/>
         </w:rPr>
-        <w:t>http://pk3.file-extension-library.com/</w:t>
+        <w:t>http://pk3.file-extension-</w:t>
+      </w:r>
+      <w:r>
+        <w:rPr>
+          <w:rFonts w:eastAsia="Times New Roman" w:cs="Times New Roman"/>
+          <w:sz w:val="22"/>
+          <w:szCs w:val="22"/>
+        </w:rPr>
+        <w:lastRenderedPageBreak/>
+        <w:t>library.com/</w:t>
       </w:r>
       <w:r>
         <w:rPr>
@@ -26942,6 +27125,7 @@
           <w:sz w:val="22"/>
           <w:szCs w:val="22"/>
         </w:rPr>
+        <w:lastRenderedPageBreak/>
         <w:t>Kernel.org. 2010</w:t>
       </w:r>
       <w:r>
@@ -32310,7 +32494,7 @@
 </file>
 
 <file path=customXml/itemProps1.xml><?xml version="1.0" encoding="utf-8"?>
-<ds:datastoreItem xmlns:ds="http://schemas.openxmlformats.org/officeDocument/2006/customXml" ds:itemID="{695E7B4F-0368-4C41-B045-2A6FC5B4CAD8}">
+<ds:datastoreItem xmlns:ds="http://schemas.openxmlformats.org/officeDocument/2006/customXml" ds:itemID="{E7507A80-F3F5-5C4B-BE50-3F70ED9D011E}">
   <ds:schemaRefs>
     <ds:schemaRef ds:uri="http://schemas.openxmlformats.org/officeDocument/2006/bibliography"/>
   </ds:schemaRefs>

</xml_diff>